<commit_message>
Added Addresses to Recommendations and Project Status Summary
</commit_message>
<xml_diff>
--- a/Mid-Year/Status Report.docx
+++ b/Mid-Year/Status Report.docx
@@ -1379,12 +1379,7 @@
             <w:pStyle w:val="TOCHeading"/>
           </w:pPr>
           <w:r>
-            <w:t>Tab</w:t>
-          </w:r>
-          <w:bookmarkStart w:id="0" w:name="_GoBack"/>
-          <w:bookmarkEnd w:id="0"/>
-          <w:r>
-            <w:t>le of Contents</w:t>
+            <w:t>Table of Contents</w:t>
           </w:r>
         </w:p>
         <w:p>
@@ -1398,7 +1393,7 @@
               <w:bCs w:val="0"/>
               <w:noProof/>
               <w:color w:val="auto"/>
-              <w:sz w:val="22"/>
+              <w:sz w:val="24"/>
               <w:szCs w:val="22"/>
               <w:lang w:eastAsia="en-US"/>
             </w:rPr>
@@ -1424,11 +1419,12 @@
             </w:rPr>
             <w:fldChar w:fldCharType="separate"/>
           </w:r>
-          <w:hyperlink w:anchor="_Toc483344554" w:history="1">
+          <w:hyperlink w:anchor="_Toc483347020" w:history="1">
             <w:r>
               <w:rPr>
                 <w:rStyle w:val="Hyperlink"/>
                 <w:noProof/>
+                <w:sz w:val="28"/>
               </w:rPr>
               <w:t>Executive Summary</w:t>
             </w:r>
@@ -1436,6 +1432,7 @@
               <w:rPr>
                 <w:noProof/>
                 <w:webHidden/>
+                <w:sz w:val="28"/>
               </w:rPr>
               <w:tab/>
             </w:r>
@@ -1443,6 +1440,7 @@
               <w:rPr>
                 <w:noProof/>
                 <w:webHidden/>
+                <w:sz w:val="28"/>
               </w:rPr>
               <w:fldChar w:fldCharType="begin"/>
             </w:r>
@@ -1450,19 +1448,22 @@
               <w:rPr>
                 <w:noProof/>
                 <w:webHidden/>
-              </w:rPr>
-              <w:instrText xml:space="preserve"> PAGEREF _Toc483344554 \h </w:instrText>
+                <w:sz w:val="28"/>
+              </w:rPr>
+              <w:instrText xml:space="preserve"> PAGEREF _Toc483347020 \h </w:instrText>
             </w:r>
             <w:r>
               <w:rPr>
                 <w:noProof/>
                 <w:webHidden/>
+                <w:sz w:val="28"/>
               </w:rPr>
             </w:r>
             <w:r>
               <w:rPr>
                 <w:noProof/>
                 <w:webHidden/>
+                <w:sz w:val="28"/>
               </w:rPr>
               <w:fldChar w:fldCharType="separate"/>
             </w:r>
@@ -1470,6 +1471,7 @@
               <w:rPr>
                 <w:noProof/>
                 <w:webHidden/>
+                <w:sz w:val="28"/>
               </w:rPr>
               <w:t>2</w:t>
             </w:r>
@@ -1477,6 +1479,761 @@
               <w:rPr>
                 <w:noProof/>
                 <w:webHidden/>
+                <w:sz w:val="28"/>
+              </w:rPr>
+              <w:fldChar w:fldCharType="end"/>
+            </w:r>
+          </w:hyperlink>
+        </w:p>
+        <w:p>
+          <w:pPr>
+            <w:pStyle w:val="TOC1"/>
+            <w:tabs>
+              <w:tab w:val="right" w:leader="dot" w:pos="9350"/>
+            </w:tabs>
+            <w:rPr>
+              <w:b w:val="0"/>
+              <w:bCs w:val="0"/>
+              <w:noProof/>
+              <w:color w:val="auto"/>
+              <w:sz w:val="24"/>
+              <w:szCs w:val="22"/>
+              <w:lang w:eastAsia="en-US"/>
+            </w:rPr>
+          </w:pPr>
+          <w:hyperlink w:anchor="_Toc483347021" w:history="1">
+            <w:r>
+              <w:rPr>
+                <w:rStyle w:val="Hyperlink"/>
+                <w:noProof/>
+                <w:sz w:val="28"/>
+              </w:rPr>
+              <w:t>Project Description</w:t>
+            </w:r>
+            <w:r>
+              <w:rPr>
+                <w:noProof/>
+                <w:webHidden/>
+                <w:sz w:val="28"/>
+              </w:rPr>
+              <w:tab/>
+            </w:r>
+            <w:r>
+              <w:rPr>
+                <w:noProof/>
+                <w:webHidden/>
+                <w:sz w:val="28"/>
+              </w:rPr>
+              <w:fldChar w:fldCharType="begin"/>
+            </w:r>
+            <w:r>
+              <w:rPr>
+                <w:noProof/>
+                <w:webHidden/>
+                <w:sz w:val="28"/>
+              </w:rPr>
+              <w:instrText xml:space="preserve"> PAGEREF _Toc483347021 \h </w:instrText>
+            </w:r>
+            <w:r>
+              <w:rPr>
+                <w:noProof/>
+                <w:webHidden/>
+                <w:sz w:val="28"/>
+              </w:rPr>
+            </w:r>
+            <w:r>
+              <w:rPr>
+                <w:noProof/>
+                <w:webHidden/>
+                <w:sz w:val="28"/>
+              </w:rPr>
+              <w:fldChar w:fldCharType="separate"/>
+            </w:r>
+            <w:r>
+              <w:rPr>
+                <w:noProof/>
+                <w:webHidden/>
+                <w:sz w:val="28"/>
+              </w:rPr>
+              <w:t>2</w:t>
+            </w:r>
+            <w:r>
+              <w:rPr>
+                <w:noProof/>
+                <w:webHidden/>
+                <w:sz w:val="28"/>
+              </w:rPr>
+              <w:fldChar w:fldCharType="end"/>
+            </w:r>
+          </w:hyperlink>
+        </w:p>
+        <w:p>
+          <w:pPr>
+            <w:pStyle w:val="TOC1"/>
+            <w:tabs>
+              <w:tab w:val="right" w:leader="dot" w:pos="9350"/>
+            </w:tabs>
+            <w:rPr>
+              <w:b w:val="0"/>
+              <w:bCs w:val="0"/>
+              <w:noProof/>
+              <w:color w:val="auto"/>
+              <w:sz w:val="24"/>
+              <w:szCs w:val="22"/>
+              <w:lang w:eastAsia="en-US"/>
+            </w:rPr>
+          </w:pPr>
+          <w:hyperlink w:anchor="_Toc483347022" w:history="1">
+            <w:r>
+              <w:rPr>
+                <w:rStyle w:val="Hyperlink"/>
+                <w:noProof/>
+                <w:sz w:val="28"/>
+              </w:rPr>
+              <w:t>Project Over</w:t>
+            </w:r>
+            <w:bookmarkStart w:id="0" w:name="_GoBack"/>
+            <w:bookmarkEnd w:id="0"/>
+            <w:r>
+              <w:rPr>
+                <w:rStyle w:val="Hyperlink"/>
+                <w:noProof/>
+                <w:sz w:val="28"/>
+              </w:rPr>
+              <w:t>view</w:t>
+            </w:r>
+            <w:r>
+              <w:rPr>
+                <w:noProof/>
+                <w:webHidden/>
+                <w:sz w:val="28"/>
+              </w:rPr>
+              <w:tab/>
+            </w:r>
+            <w:r>
+              <w:rPr>
+                <w:noProof/>
+                <w:webHidden/>
+                <w:sz w:val="28"/>
+              </w:rPr>
+              <w:fldChar w:fldCharType="begin"/>
+            </w:r>
+            <w:r>
+              <w:rPr>
+                <w:noProof/>
+                <w:webHidden/>
+                <w:sz w:val="28"/>
+              </w:rPr>
+              <w:instrText xml:space="preserve"> PAGEREF _Toc483347022 \h </w:instrText>
+            </w:r>
+            <w:r>
+              <w:rPr>
+                <w:noProof/>
+                <w:webHidden/>
+                <w:sz w:val="28"/>
+              </w:rPr>
+            </w:r>
+            <w:r>
+              <w:rPr>
+                <w:noProof/>
+                <w:webHidden/>
+                <w:sz w:val="28"/>
+              </w:rPr>
+              <w:fldChar w:fldCharType="separate"/>
+            </w:r>
+            <w:r>
+              <w:rPr>
+                <w:noProof/>
+                <w:webHidden/>
+                <w:sz w:val="28"/>
+              </w:rPr>
+              <w:t>2</w:t>
+            </w:r>
+            <w:r>
+              <w:rPr>
+                <w:noProof/>
+                <w:webHidden/>
+                <w:sz w:val="28"/>
+              </w:rPr>
+              <w:fldChar w:fldCharType="end"/>
+            </w:r>
+          </w:hyperlink>
+        </w:p>
+        <w:p>
+          <w:pPr>
+            <w:pStyle w:val="TOC2"/>
+            <w:rPr>
+              <w:noProof/>
+              <w:color w:val="auto"/>
+              <w:sz w:val="24"/>
+              <w:lang w:eastAsia="en-US"/>
+            </w:rPr>
+          </w:pPr>
+          <w:hyperlink w:anchor="_Toc483347023" w:history="1">
+            <w:r>
+              <w:rPr>
+                <w:rStyle w:val="Hyperlink"/>
+                <w:noProof/>
+                <w:sz w:val="24"/>
+              </w:rPr>
+              <w:t>Project Objectives</w:t>
+            </w:r>
+          </w:hyperlink>
+        </w:p>
+        <w:p>
+          <w:pPr>
+            <w:pStyle w:val="TOC2"/>
+            <w:rPr>
+              <w:noProof/>
+              <w:color w:val="auto"/>
+              <w:sz w:val="24"/>
+              <w:lang w:eastAsia="en-US"/>
+            </w:rPr>
+          </w:pPr>
+          <w:hyperlink w:anchor="_Toc483347024" w:history="1">
+            <w:r>
+              <w:rPr>
+                <w:rStyle w:val="Hyperlink"/>
+                <w:noProof/>
+                <w:sz w:val="24"/>
+              </w:rPr>
+              <w:t>Project Scope</w:t>
+            </w:r>
+          </w:hyperlink>
+        </w:p>
+        <w:p>
+          <w:pPr>
+            <w:pStyle w:val="TOC2"/>
+            <w:rPr>
+              <w:noProof/>
+              <w:color w:val="auto"/>
+              <w:sz w:val="24"/>
+              <w:lang w:eastAsia="en-US"/>
+            </w:rPr>
+          </w:pPr>
+          <w:hyperlink w:anchor="_Toc483347025" w:history="1">
+            <w:r>
+              <w:rPr>
+                <w:rStyle w:val="Hyperlink"/>
+                <w:noProof/>
+                <w:sz w:val="24"/>
+              </w:rPr>
+              <w:t>Project Approach</w:t>
+            </w:r>
+          </w:hyperlink>
+        </w:p>
+        <w:p>
+          <w:pPr>
+            <w:pStyle w:val="TOC2"/>
+            <w:rPr>
+              <w:noProof/>
+              <w:color w:val="auto"/>
+              <w:sz w:val="24"/>
+              <w:lang w:eastAsia="en-US"/>
+            </w:rPr>
+          </w:pPr>
+          <w:hyperlink w:anchor="_Toc483347026" w:history="1">
+            <w:r>
+              <w:rPr>
+                <w:rStyle w:val="Hyperlink"/>
+                <w:noProof/>
+                <w:sz w:val="24"/>
+              </w:rPr>
+              <w:t>Major Milestones</w:t>
+            </w:r>
+          </w:hyperlink>
+        </w:p>
+        <w:p>
+          <w:pPr>
+            <w:pStyle w:val="TOC2"/>
+            <w:rPr>
+              <w:noProof/>
+              <w:color w:val="auto"/>
+              <w:sz w:val="24"/>
+              <w:lang w:eastAsia="en-US"/>
+            </w:rPr>
+          </w:pPr>
+          <w:hyperlink w:anchor="_Toc483347027" w:history="1">
+            <w:r>
+              <w:rPr>
+                <w:rStyle w:val="Hyperlink"/>
+                <w:noProof/>
+                <w:sz w:val="24"/>
+              </w:rPr>
+              <w:t>Project Deliverables</w:t>
+            </w:r>
+          </w:hyperlink>
+        </w:p>
+        <w:p>
+          <w:pPr>
+            <w:pStyle w:val="TOC1"/>
+            <w:tabs>
+              <w:tab w:val="right" w:leader="dot" w:pos="9350"/>
+            </w:tabs>
+            <w:rPr>
+              <w:b w:val="0"/>
+              <w:bCs w:val="0"/>
+              <w:noProof/>
+              <w:color w:val="auto"/>
+              <w:sz w:val="24"/>
+              <w:szCs w:val="22"/>
+              <w:lang w:eastAsia="en-US"/>
+            </w:rPr>
+          </w:pPr>
+          <w:hyperlink w:anchor="_Toc483347028" w:history="1">
+            <w:r>
+              <w:rPr>
+                <w:rStyle w:val="Hyperlink"/>
+                <w:noProof/>
+                <w:sz w:val="28"/>
+              </w:rPr>
+              <w:t>Addresses to Recommendations</w:t>
+            </w:r>
+            <w:r>
+              <w:rPr>
+                <w:noProof/>
+                <w:webHidden/>
+                <w:sz w:val="28"/>
+              </w:rPr>
+              <w:tab/>
+            </w:r>
+            <w:r>
+              <w:rPr>
+                <w:noProof/>
+                <w:webHidden/>
+                <w:sz w:val="28"/>
+              </w:rPr>
+              <w:fldChar w:fldCharType="begin"/>
+            </w:r>
+            <w:r>
+              <w:rPr>
+                <w:noProof/>
+                <w:webHidden/>
+                <w:sz w:val="28"/>
+              </w:rPr>
+              <w:instrText xml:space="preserve"> PAGEREF _Toc483347028 \h </w:instrText>
+            </w:r>
+            <w:r>
+              <w:rPr>
+                <w:noProof/>
+                <w:webHidden/>
+                <w:sz w:val="28"/>
+              </w:rPr>
+            </w:r>
+            <w:r>
+              <w:rPr>
+                <w:noProof/>
+                <w:webHidden/>
+                <w:sz w:val="28"/>
+              </w:rPr>
+              <w:fldChar w:fldCharType="separate"/>
+            </w:r>
+            <w:r>
+              <w:rPr>
+                <w:noProof/>
+                <w:webHidden/>
+                <w:sz w:val="28"/>
+              </w:rPr>
+              <w:t>3</w:t>
+            </w:r>
+            <w:r>
+              <w:rPr>
+                <w:noProof/>
+                <w:webHidden/>
+                <w:sz w:val="28"/>
+              </w:rPr>
+              <w:fldChar w:fldCharType="end"/>
+            </w:r>
+          </w:hyperlink>
+        </w:p>
+        <w:p>
+          <w:pPr>
+            <w:pStyle w:val="TOC2"/>
+            <w:rPr>
+              <w:noProof/>
+              <w:color w:val="auto"/>
+              <w:sz w:val="24"/>
+              <w:lang w:eastAsia="en-US"/>
+            </w:rPr>
+          </w:pPr>
+          <w:hyperlink w:anchor="_Toc483347029" w:history="1">
+            <w:r>
+              <w:rPr>
+                <w:rStyle w:val="Hyperlink"/>
+                <w:noProof/>
+                <w:sz w:val="24"/>
+              </w:rPr>
+              <w:t>Proposal Changes</w:t>
+            </w:r>
+          </w:hyperlink>
+        </w:p>
+        <w:p>
+          <w:pPr>
+            <w:pStyle w:val="TOC2"/>
+            <w:rPr>
+              <w:noProof/>
+              <w:color w:val="auto"/>
+              <w:sz w:val="24"/>
+              <w:lang w:eastAsia="en-US"/>
+            </w:rPr>
+          </w:pPr>
+          <w:hyperlink w:anchor="_Toc483347030" w:history="1">
+            <w:r>
+              <w:rPr>
+                <w:rStyle w:val="Hyperlink"/>
+                <w:noProof/>
+                <w:sz w:val="24"/>
+              </w:rPr>
+              <w:t>Resources Provided</w:t>
+            </w:r>
+          </w:hyperlink>
+        </w:p>
+        <w:p>
+          <w:pPr>
+            <w:pStyle w:val="TOC2"/>
+            <w:rPr>
+              <w:noProof/>
+              <w:color w:val="auto"/>
+              <w:sz w:val="24"/>
+              <w:lang w:eastAsia="en-US"/>
+            </w:rPr>
+          </w:pPr>
+          <w:hyperlink w:anchor="_Toc483347031" w:history="1">
+            <w:r>
+              <w:rPr>
+                <w:rStyle w:val="Hyperlink"/>
+                <w:noProof/>
+                <w:sz w:val="24"/>
+              </w:rPr>
+              <w:t>Framework Suggestions</w:t>
+            </w:r>
+          </w:hyperlink>
+        </w:p>
+        <w:p>
+          <w:pPr>
+            <w:pStyle w:val="TOC2"/>
+            <w:rPr>
+              <w:noProof/>
+              <w:color w:val="auto"/>
+              <w:sz w:val="24"/>
+              <w:lang w:eastAsia="en-US"/>
+            </w:rPr>
+          </w:pPr>
+          <w:hyperlink w:anchor="_Toc483347032" w:history="1">
+            <w:r>
+              <w:rPr>
+                <w:rStyle w:val="Hyperlink"/>
+                <w:noProof/>
+                <w:sz w:val="24"/>
+              </w:rPr>
+              <w:t>Questions</w:t>
+            </w:r>
+          </w:hyperlink>
+        </w:p>
+        <w:p>
+          <w:pPr>
+            <w:pStyle w:val="TOC2"/>
+            <w:rPr>
+              <w:noProof/>
+              <w:color w:val="auto"/>
+              <w:sz w:val="24"/>
+              <w:lang w:eastAsia="en-US"/>
+            </w:rPr>
+          </w:pPr>
+          <w:hyperlink w:anchor="_Toc483347033" w:history="1">
+            <w:r>
+              <w:rPr>
+                <w:rStyle w:val="Hyperlink"/>
+                <w:noProof/>
+                <w:sz w:val="24"/>
+              </w:rPr>
+              <w:t>Conduction and Presentation Suggestions</w:t>
+            </w:r>
+          </w:hyperlink>
+        </w:p>
+        <w:p>
+          <w:pPr>
+            <w:pStyle w:val="TOC1"/>
+            <w:tabs>
+              <w:tab w:val="right" w:leader="dot" w:pos="9350"/>
+            </w:tabs>
+            <w:rPr>
+              <w:b w:val="0"/>
+              <w:bCs w:val="0"/>
+              <w:noProof/>
+              <w:color w:val="auto"/>
+              <w:sz w:val="24"/>
+              <w:szCs w:val="22"/>
+              <w:lang w:eastAsia="en-US"/>
+            </w:rPr>
+          </w:pPr>
+          <w:hyperlink w:anchor="_Toc483347034" w:history="1">
+            <w:r>
+              <w:rPr>
+                <w:rStyle w:val="Hyperlink"/>
+                <w:noProof/>
+                <w:sz w:val="28"/>
+              </w:rPr>
+              <w:t>Project Proposal Variations</w:t>
+            </w:r>
+            <w:r>
+              <w:rPr>
+                <w:noProof/>
+                <w:webHidden/>
+                <w:sz w:val="28"/>
+              </w:rPr>
+              <w:tab/>
+            </w:r>
+            <w:r>
+              <w:rPr>
+                <w:noProof/>
+                <w:webHidden/>
+                <w:sz w:val="28"/>
+              </w:rPr>
+              <w:fldChar w:fldCharType="begin"/>
+            </w:r>
+            <w:r>
+              <w:rPr>
+                <w:noProof/>
+                <w:webHidden/>
+                <w:sz w:val="28"/>
+              </w:rPr>
+              <w:instrText xml:space="preserve"> PAGEREF _Toc483347034 \h </w:instrText>
+            </w:r>
+            <w:r>
+              <w:rPr>
+                <w:noProof/>
+                <w:webHidden/>
+                <w:sz w:val="28"/>
+              </w:rPr>
+            </w:r>
+            <w:r>
+              <w:rPr>
+                <w:noProof/>
+                <w:webHidden/>
+                <w:sz w:val="28"/>
+              </w:rPr>
+              <w:fldChar w:fldCharType="separate"/>
+            </w:r>
+            <w:r>
+              <w:rPr>
+                <w:noProof/>
+                <w:webHidden/>
+                <w:sz w:val="28"/>
+              </w:rPr>
+              <w:t>3</w:t>
+            </w:r>
+            <w:r>
+              <w:rPr>
+                <w:noProof/>
+                <w:webHidden/>
+                <w:sz w:val="28"/>
+              </w:rPr>
+              <w:fldChar w:fldCharType="end"/>
+            </w:r>
+          </w:hyperlink>
+        </w:p>
+        <w:p>
+          <w:pPr>
+            <w:pStyle w:val="TOC1"/>
+            <w:tabs>
+              <w:tab w:val="right" w:leader="dot" w:pos="9350"/>
+            </w:tabs>
+            <w:rPr>
+              <w:b w:val="0"/>
+              <w:bCs w:val="0"/>
+              <w:noProof/>
+              <w:color w:val="auto"/>
+              <w:sz w:val="24"/>
+              <w:szCs w:val="22"/>
+              <w:lang w:eastAsia="en-US"/>
+            </w:rPr>
+          </w:pPr>
+          <w:hyperlink w:anchor="_Toc483347035" w:history="1">
+            <w:r>
+              <w:rPr>
+                <w:rStyle w:val="Hyperlink"/>
+                <w:noProof/>
+                <w:sz w:val="28"/>
+              </w:rPr>
+              <w:t>Project Status Summary</w:t>
+            </w:r>
+            <w:r>
+              <w:rPr>
+                <w:noProof/>
+                <w:webHidden/>
+                <w:sz w:val="28"/>
+              </w:rPr>
+              <w:tab/>
+            </w:r>
+            <w:r>
+              <w:rPr>
+                <w:noProof/>
+                <w:webHidden/>
+                <w:sz w:val="28"/>
+              </w:rPr>
+              <w:fldChar w:fldCharType="begin"/>
+            </w:r>
+            <w:r>
+              <w:rPr>
+                <w:noProof/>
+                <w:webHidden/>
+                <w:sz w:val="28"/>
+              </w:rPr>
+              <w:instrText xml:space="preserve"> PAGEREF _Toc483347035 \h </w:instrText>
+            </w:r>
+            <w:r>
+              <w:rPr>
+                <w:noProof/>
+                <w:webHidden/>
+                <w:sz w:val="28"/>
+              </w:rPr>
+            </w:r>
+            <w:r>
+              <w:rPr>
+                <w:noProof/>
+                <w:webHidden/>
+                <w:sz w:val="28"/>
+              </w:rPr>
+              <w:fldChar w:fldCharType="separate"/>
+            </w:r>
+            <w:r>
+              <w:rPr>
+                <w:noProof/>
+                <w:webHidden/>
+                <w:sz w:val="28"/>
+              </w:rPr>
+              <w:t>4</w:t>
+            </w:r>
+            <w:r>
+              <w:rPr>
+                <w:noProof/>
+                <w:webHidden/>
+                <w:sz w:val="28"/>
+              </w:rPr>
+              <w:fldChar w:fldCharType="end"/>
+            </w:r>
+          </w:hyperlink>
+        </w:p>
+        <w:p>
+          <w:pPr>
+            <w:pStyle w:val="TOC2"/>
+            <w:rPr>
+              <w:noProof/>
+              <w:color w:val="auto"/>
+              <w:sz w:val="24"/>
+              <w:lang w:eastAsia="en-US"/>
+            </w:rPr>
+          </w:pPr>
+          <w:hyperlink w:anchor="_Toc483347036" w:history="1">
+            <w:r>
+              <w:rPr>
+                <w:rStyle w:val="Hyperlink"/>
+                <w:noProof/>
+                <w:sz w:val="24"/>
+              </w:rPr>
+              <w:t>Current Work</w:t>
+            </w:r>
+          </w:hyperlink>
+        </w:p>
+        <w:p>
+          <w:pPr>
+            <w:pStyle w:val="TOC2"/>
+            <w:rPr>
+              <w:noProof/>
+              <w:color w:val="auto"/>
+              <w:sz w:val="24"/>
+              <w:lang w:eastAsia="en-US"/>
+            </w:rPr>
+          </w:pPr>
+          <w:hyperlink w:anchor="_Toc483347037" w:history="1">
+            <w:r>
+              <w:rPr>
+                <w:rStyle w:val="Hyperlink"/>
+                <w:noProof/>
+                <w:sz w:val="24"/>
+              </w:rPr>
+              <w:t>Issues</w:t>
+            </w:r>
+          </w:hyperlink>
+        </w:p>
+        <w:p>
+          <w:pPr>
+            <w:pStyle w:val="TOC1"/>
+            <w:tabs>
+              <w:tab w:val="right" w:leader="dot" w:pos="9350"/>
+            </w:tabs>
+            <w:rPr>
+              <w:b w:val="0"/>
+              <w:bCs w:val="0"/>
+              <w:noProof/>
+              <w:color w:val="auto"/>
+              <w:sz w:val="24"/>
+              <w:szCs w:val="22"/>
+              <w:lang w:eastAsia="en-US"/>
+            </w:rPr>
+          </w:pPr>
+          <w:hyperlink w:anchor="_Toc483347038" w:history="1">
+            <w:r>
+              <w:rPr>
+                <w:rStyle w:val="Hyperlink"/>
+                <w:noProof/>
+                <w:sz w:val="28"/>
+              </w:rPr>
+              <w:t>Team Reflection</w:t>
+            </w:r>
+            <w:r>
+              <w:rPr>
+                <w:noProof/>
+                <w:webHidden/>
+                <w:sz w:val="28"/>
+              </w:rPr>
+              <w:tab/>
+            </w:r>
+            <w:r>
+              <w:rPr>
+                <w:noProof/>
+                <w:webHidden/>
+                <w:sz w:val="28"/>
+              </w:rPr>
+              <w:fldChar w:fldCharType="begin"/>
+            </w:r>
+            <w:r>
+              <w:rPr>
+                <w:noProof/>
+                <w:webHidden/>
+                <w:sz w:val="28"/>
+              </w:rPr>
+              <w:instrText xml:space="preserve"> PAGEREF _Toc483347038 \h </w:instrText>
+            </w:r>
+            <w:r>
+              <w:rPr>
+                <w:noProof/>
+                <w:webHidden/>
+                <w:sz w:val="28"/>
+              </w:rPr>
+            </w:r>
+            <w:r>
+              <w:rPr>
+                <w:noProof/>
+                <w:webHidden/>
+                <w:sz w:val="28"/>
+              </w:rPr>
+              <w:fldChar w:fldCharType="separate"/>
+            </w:r>
+            <w:r>
+              <w:rPr>
+                <w:noProof/>
+                <w:webHidden/>
+                <w:sz w:val="28"/>
+              </w:rPr>
+              <w:t>4</w:t>
+            </w:r>
+            <w:r>
+              <w:rPr>
+                <w:noProof/>
+                <w:webHidden/>
+                <w:sz w:val="28"/>
               </w:rPr>
               <w:fldChar w:fldCharType="end"/>
             </w:r>
@@ -1498,18 +2255,20 @@
               <w:lang w:eastAsia="en-US"/>
             </w:rPr>
           </w:pPr>
-          <w:hyperlink w:anchor="_Toc483344555" w:history="1">
+          <w:hyperlink w:anchor="_Toc483347039" w:history="1">
             <w:r>
               <w:rPr>
                 <w:rStyle w:val="Hyperlink"/>
                 <w:noProof/>
-              </w:rPr>
-              <w:t>Project Description</w:t>
+                <w:sz w:val="28"/>
+              </w:rPr>
+              <w:t>Member Contributions</w:t>
             </w:r>
             <w:r>
               <w:rPr>
                 <w:noProof/>
                 <w:webHidden/>
+                <w:sz w:val="28"/>
               </w:rPr>
               <w:tab/>
             </w:r>
@@ -1517,6 +2276,7 @@
               <w:rPr>
                 <w:noProof/>
                 <w:webHidden/>
+                <w:sz w:val="28"/>
               </w:rPr>
               <w:fldChar w:fldCharType="begin"/>
             </w:r>
@@ -1524,19 +2284,22 @@
               <w:rPr>
                 <w:noProof/>
                 <w:webHidden/>
-              </w:rPr>
-              <w:instrText xml:space="preserve"> PAGEREF _Toc483344555 \h </w:instrText>
+                <w:sz w:val="28"/>
+              </w:rPr>
+              <w:instrText xml:space="preserve"> PAGEREF _Toc483347039 \h </w:instrText>
             </w:r>
             <w:r>
               <w:rPr>
                 <w:noProof/>
                 <w:webHidden/>
+                <w:sz w:val="28"/>
               </w:rPr>
             </w:r>
             <w:r>
               <w:rPr>
                 <w:noProof/>
                 <w:webHidden/>
+                <w:sz w:val="28"/>
               </w:rPr>
               <w:fldChar w:fldCharType="separate"/>
             </w:r>
@@ -1544,552 +2307,15 @@
               <w:rPr>
                 <w:noProof/>
                 <w:webHidden/>
-              </w:rPr>
-              <w:t>2</w:t>
+                <w:sz w:val="28"/>
+              </w:rPr>
+              <w:t>4</w:t>
             </w:r>
             <w:r>
               <w:rPr>
                 <w:noProof/>
                 <w:webHidden/>
-              </w:rPr>
-              <w:fldChar w:fldCharType="end"/>
-            </w:r>
-          </w:hyperlink>
-        </w:p>
-        <w:p>
-          <w:pPr>
-            <w:pStyle w:val="TOC1"/>
-            <w:tabs>
-              <w:tab w:val="right" w:leader="dot" w:pos="9350"/>
-            </w:tabs>
-            <w:rPr>
-              <w:b w:val="0"/>
-              <w:bCs w:val="0"/>
-              <w:noProof/>
-              <w:color w:val="auto"/>
-              <w:sz w:val="22"/>
-              <w:szCs w:val="22"/>
-              <w:lang w:eastAsia="en-US"/>
-            </w:rPr>
-          </w:pPr>
-          <w:hyperlink w:anchor="_Toc483344556" w:history="1">
-            <w:r>
-              <w:rPr>
-                <w:rStyle w:val="Hyperlink"/>
-                <w:noProof/>
-              </w:rPr>
-              <w:t>Project Overview</w:t>
-            </w:r>
-            <w:r>
-              <w:rPr>
-                <w:noProof/>
-                <w:webHidden/>
-              </w:rPr>
-              <w:tab/>
-            </w:r>
-            <w:r>
-              <w:rPr>
-                <w:noProof/>
-                <w:webHidden/>
-              </w:rPr>
-              <w:fldChar w:fldCharType="begin"/>
-            </w:r>
-            <w:r>
-              <w:rPr>
-                <w:noProof/>
-                <w:webHidden/>
-              </w:rPr>
-              <w:instrText xml:space="preserve"> PAGEREF _Toc483344556 \h </w:instrText>
-            </w:r>
-            <w:r>
-              <w:rPr>
-                <w:noProof/>
-                <w:webHidden/>
-              </w:rPr>
-            </w:r>
-            <w:r>
-              <w:rPr>
-                <w:noProof/>
-                <w:webHidden/>
-              </w:rPr>
-              <w:fldChar w:fldCharType="separate"/>
-            </w:r>
-            <w:r>
-              <w:rPr>
-                <w:noProof/>
-                <w:webHidden/>
-              </w:rPr>
-              <w:t>2</w:t>
-            </w:r>
-            <w:r>
-              <w:rPr>
-                <w:noProof/>
-                <w:webHidden/>
-              </w:rPr>
-              <w:fldChar w:fldCharType="end"/>
-            </w:r>
-          </w:hyperlink>
-        </w:p>
-        <w:p>
-          <w:pPr>
-            <w:pStyle w:val="TOC2"/>
-            <w:rPr>
-              <w:noProof/>
-              <w:color w:val="auto"/>
-              <w:lang w:eastAsia="en-US"/>
-            </w:rPr>
-          </w:pPr>
-          <w:hyperlink w:anchor="_Toc483344557" w:history="1">
-            <w:r>
-              <w:rPr>
-                <w:rStyle w:val="Hyperlink"/>
-                <w:noProof/>
-              </w:rPr>
-              <w:t>Project Objectives</w:t>
-            </w:r>
-          </w:hyperlink>
-        </w:p>
-        <w:p>
-          <w:pPr>
-            <w:pStyle w:val="TOC2"/>
-            <w:rPr>
-              <w:noProof/>
-              <w:color w:val="auto"/>
-              <w:lang w:eastAsia="en-US"/>
-            </w:rPr>
-          </w:pPr>
-          <w:hyperlink w:anchor="_Toc483344558" w:history="1">
-            <w:r>
-              <w:rPr>
-                <w:rStyle w:val="Hyperlink"/>
-                <w:noProof/>
-              </w:rPr>
-              <w:t>Project Scope</w:t>
-            </w:r>
-          </w:hyperlink>
-        </w:p>
-        <w:p>
-          <w:pPr>
-            <w:pStyle w:val="TOC2"/>
-            <w:rPr>
-              <w:noProof/>
-              <w:color w:val="auto"/>
-              <w:lang w:eastAsia="en-US"/>
-            </w:rPr>
-          </w:pPr>
-          <w:hyperlink w:anchor="_Toc483344559" w:history="1">
-            <w:r>
-              <w:rPr>
-                <w:rStyle w:val="Hyperlink"/>
-                <w:noProof/>
-              </w:rPr>
-              <w:t>Project Approach</w:t>
-            </w:r>
-          </w:hyperlink>
-        </w:p>
-        <w:p>
-          <w:pPr>
-            <w:pStyle w:val="TOC2"/>
-            <w:rPr>
-              <w:noProof/>
-              <w:color w:val="auto"/>
-              <w:lang w:eastAsia="en-US"/>
-            </w:rPr>
-          </w:pPr>
-          <w:hyperlink w:anchor="_Toc483344560" w:history="1">
-            <w:r>
-              <w:rPr>
-                <w:rStyle w:val="Hyperlink"/>
-                <w:noProof/>
-              </w:rPr>
-              <w:t>Major Milestones</w:t>
-            </w:r>
-          </w:hyperlink>
-        </w:p>
-        <w:p>
-          <w:pPr>
-            <w:pStyle w:val="TOC2"/>
-            <w:rPr>
-              <w:noProof/>
-              <w:color w:val="auto"/>
-              <w:lang w:eastAsia="en-US"/>
-            </w:rPr>
-          </w:pPr>
-          <w:hyperlink w:anchor="_Toc483344561" w:history="1">
-            <w:r>
-              <w:rPr>
-                <w:rStyle w:val="Hyperlink"/>
-                <w:noProof/>
-              </w:rPr>
-              <w:t>Project Deliverables</w:t>
-            </w:r>
-          </w:hyperlink>
-        </w:p>
-        <w:p>
-          <w:pPr>
-            <w:pStyle w:val="TOC1"/>
-            <w:tabs>
-              <w:tab w:val="right" w:leader="dot" w:pos="9350"/>
-            </w:tabs>
-            <w:rPr>
-              <w:b w:val="0"/>
-              <w:bCs w:val="0"/>
-              <w:noProof/>
-              <w:color w:val="auto"/>
-              <w:sz w:val="22"/>
-              <w:szCs w:val="22"/>
-              <w:lang w:eastAsia="en-US"/>
-            </w:rPr>
-          </w:pPr>
-          <w:hyperlink w:anchor="_Toc483344562" w:history="1">
-            <w:r>
-              <w:rPr>
-                <w:rStyle w:val="Hyperlink"/>
-                <w:noProof/>
-              </w:rPr>
-              <w:t>Addresses to Recommendations</w:t>
-            </w:r>
-            <w:r>
-              <w:rPr>
-                <w:noProof/>
-                <w:webHidden/>
-              </w:rPr>
-              <w:tab/>
-            </w:r>
-            <w:r>
-              <w:rPr>
-                <w:noProof/>
-                <w:webHidden/>
-              </w:rPr>
-              <w:fldChar w:fldCharType="begin"/>
-            </w:r>
-            <w:r>
-              <w:rPr>
-                <w:noProof/>
-                <w:webHidden/>
-              </w:rPr>
-              <w:instrText xml:space="preserve"> PAGEREF _Toc483344562 \h </w:instrText>
-            </w:r>
-            <w:r>
-              <w:rPr>
-                <w:noProof/>
-                <w:webHidden/>
-              </w:rPr>
-            </w:r>
-            <w:r>
-              <w:rPr>
-                <w:noProof/>
-                <w:webHidden/>
-              </w:rPr>
-              <w:fldChar w:fldCharType="separate"/>
-            </w:r>
-            <w:r>
-              <w:rPr>
-                <w:noProof/>
-                <w:webHidden/>
-              </w:rPr>
-              <w:t>3</w:t>
-            </w:r>
-            <w:r>
-              <w:rPr>
-                <w:noProof/>
-                <w:webHidden/>
-              </w:rPr>
-              <w:fldChar w:fldCharType="end"/>
-            </w:r>
-          </w:hyperlink>
-        </w:p>
-        <w:p>
-          <w:pPr>
-            <w:pStyle w:val="TOC1"/>
-            <w:tabs>
-              <w:tab w:val="right" w:leader="dot" w:pos="9350"/>
-            </w:tabs>
-            <w:rPr>
-              <w:b w:val="0"/>
-              <w:bCs w:val="0"/>
-              <w:noProof/>
-              <w:color w:val="auto"/>
-              <w:sz w:val="22"/>
-              <w:szCs w:val="22"/>
-              <w:lang w:eastAsia="en-US"/>
-            </w:rPr>
-          </w:pPr>
-          <w:hyperlink w:anchor="_Toc483344563" w:history="1">
-            <w:r>
-              <w:rPr>
-                <w:rStyle w:val="Hyperlink"/>
-                <w:noProof/>
-              </w:rPr>
-              <w:t>Project Proposal Variations</w:t>
-            </w:r>
-            <w:r>
-              <w:rPr>
-                <w:noProof/>
-                <w:webHidden/>
-              </w:rPr>
-              <w:tab/>
-            </w:r>
-            <w:r>
-              <w:rPr>
-                <w:noProof/>
-                <w:webHidden/>
-              </w:rPr>
-              <w:fldChar w:fldCharType="begin"/>
-            </w:r>
-            <w:r>
-              <w:rPr>
-                <w:noProof/>
-                <w:webHidden/>
-              </w:rPr>
-              <w:instrText xml:space="preserve"> PAGEREF _Toc483344563 \h </w:instrText>
-            </w:r>
-            <w:r>
-              <w:rPr>
-                <w:noProof/>
-                <w:webHidden/>
-              </w:rPr>
-            </w:r>
-            <w:r>
-              <w:rPr>
-                <w:noProof/>
-                <w:webHidden/>
-              </w:rPr>
-              <w:fldChar w:fldCharType="separate"/>
-            </w:r>
-            <w:r>
-              <w:rPr>
-                <w:noProof/>
-                <w:webHidden/>
-              </w:rPr>
-              <w:t>3</w:t>
-            </w:r>
-            <w:r>
-              <w:rPr>
-                <w:noProof/>
-                <w:webHidden/>
-              </w:rPr>
-              <w:fldChar w:fldCharType="end"/>
-            </w:r>
-          </w:hyperlink>
-        </w:p>
-        <w:p>
-          <w:pPr>
-            <w:pStyle w:val="TOC1"/>
-            <w:tabs>
-              <w:tab w:val="right" w:leader="dot" w:pos="9350"/>
-            </w:tabs>
-            <w:rPr>
-              <w:b w:val="0"/>
-              <w:bCs w:val="0"/>
-              <w:noProof/>
-              <w:color w:val="auto"/>
-              <w:sz w:val="22"/>
-              <w:szCs w:val="22"/>
-              <w:lang w:eastAsia="en-US"/>
-            </w:rPr>
-          </w:pPr>
-          <w:hyperlink w:anchor="_Toc483344564" w:history="1">
-            <w:r>
-              <w:rPr>
-                <w:rStyle w:val="Hyperlink"/>
-                <w:noProof/>
-              </w:rPr>
-              <w:t>Project Status Summary</w:t>
-            </w:r>
-            <w:r>
-              <w:rPr>
-                <w:noProof/>
-                <w:webHidden/>
-              </w:rPr>
-              <w:tab/>
-            </w:r>
-            <w:r>
-              <w:rPr>
-                <w:noProof/>
-                <w:webHidden/>
-              </w:rPr>
-              <w:fldChar w:fldCharType="begin"/>
-            </w:r>
-            <w:r>
-              <w:rPr>
-                <w:noProof/>
-                <w:webHidden/>
-              </w:rPr>
-              <w:instrText xml:space="preserve"> PAGEREF _Toc483344564 \h </w:instrText>
-            </w:r>
-            <w:r>
-              <w:rPr>
-                <w:noProof/>
-                <w:webHidden/>
-              </w:rPr>
-            </w:r>
-            <w:r>
-              <w:rPr>
-                <w:noProof/>
-                <w:webHidden/>
-              </w:rPr>
-              <w:fldChar w:fldCharType="separate"/>
-            </w:r>
-            <w:r>
-              <w:rPr>
-                <w:noProof/>
-                <w:webHidden/>
-              </w:rPr>
-              <w:t>3</w:t>
-            </w:r>
-            <w:r>
-              <w:rPr>
-                <w:noProof/>
-                <w:webHidden/>
-              </w:rPr>
-              <w:fldChar w:fldCharType="end"/>
-            </w:r>
-          </w:hyperlink>
-        </w:p>
-        <w:p>
-          <w:pPr>
-            <w:pStyle w:val="TOC1"/>
-            <w:tabs>
-              <w:tab w:val="right" w:leader="dot" w:pos="9350"/>
-            </w:tabs>
-            <w:rPr>
-              <w:b w:val="0"/>
-              <w:bCs w:val="0"/>
-              <w:noProof/>
-              <w:color w:val="auto"/>
-              <w:sz w:val="22"/>
-              <w:szCs w:val="22"/>
-              <w:lang w:eastAsia="en-US"/>
-            </w:rPr>
-          </w:pPr>
-          <w:hyperlink w:anchor="_Toc483344565" w:history="1">
-            <w:r>
-              <w:rPr>
-                <w:rStyle w:val="Hyperlink"/>
-                <w:noProof/>
-              </w:rPr>
-              <w:t>Team Reflection</w:t>
-            </w:r>
-            <w:r>
-              <w:rPr>
-                <w:noProof/>
-                <w:webHidden/>
-              </w:rPr>
-              <w:tab/>
-            </w:r>
-            <w:r>
-              <w:rPr>
-                <w:noProof/>
-                <w:webHidden/>
-              </w:rPr>
-              <w:fldChar w:fldCharType="begin"/>
-            </w:r>
-            <w:r>
-              <w:rPr>
-                <w:noProof/>
-                <w:webHidden/>
-              </w:rPr>
-              <w:instrText xml:space="preserve"> PAGEREF _Toc483344565 \h </w:instrText>
-            </w:r>
-            <w:r>
-              <w:rPr>
-                <w:noProof/>
-                <w:webHidden/>
-              </w:rPr>
-            </w:r>
-            <w:r>
-              <w:rPr>
-                <w:noProof/>
-                <w:webHidden/>
-              </w:rPr>
-              <w:fldChar w:fldCharType="separate"/>
-            </w:r>
-            <w:r>
-              <w:rPr>
-                <w:noProof/>
-                <w:webHidden/>
-              </w:rPr>
-              <w:t>3</w:t>
-            </w:r>
-            <w:r>
-              <w:rPr>
-                <w:noProof/>
-                <w:webHidden/>
-              </w:rPr>
-              <w:fldChar w:fldCharType="end"/>
-            </w:r>
-          </w:hyperlink>
-        </w:p>
-        <w:p>
-          <w:pPr>
-            <w:pStyle w:val="TOC1"/>
-            <w:tabs>
-              <w:tab w:val="right" w:leader="dot" w:pos="9350"/>
-            </w:tabs>
-            <w:rPr>
-              <w:b w:val="0"/>
-              <w:bCs w:val="0"/>
-              <w:noProof/>
-              <w:color w:val="auto"/>
-              <w:sz w:val="22"/>
-              <w:szCs w:val="22"/>
-              <w:lang w:eastAsia="en-US"/>
-            </w:rPr>
-          </w:pPr>
-          <w:hyperlink w:anchor="_Toc483344566" w:history="1">
-            <w:r>
-              <w:rPr>
-                <w:rStyle w:val="Hyperlink"/>
-                <w:noProof/>
-              </w:rPr>
-              <w:t>Member Contributions</w:t>
-            </w:r>
-            <w:r>
-              <w:rPr>
-                <w:noProof/>
-                <w:webHidden/>
-              </w:rPr>
-              <w:tab/>
-            </w:r>
-            <w:r>
-              <w:rPr>
-                <w:noProof/>
-                <w:webHidden/>
-              </w:rPr>
-              <w:fldChar w:fldCharType="begin"/>
-            </w:r>
-            <w:r>
-              <w:rPr>
-                <w:noProof/>
-                <w:webHidden/>
-              </w:rPr>
-              <w:instrText xml:space="preserve"> PAGEREF _Toc483344566 \h </w:instrText>
-            </w:r>
-            <w:r>
-              <w:rPr>
-                <w:noProof/>
-                <w:webHidden/>
-              </w:rPr>
-            </w:r>
-            <w:r>
-              <w:rPr>
-                <w:noProof/>
-                <w:webHidden/>
-              </w:rPr>
-              <w:fldChar w:fldCharType="separate"/>
-            </w:r>
-            <w:r>
-              <w:rPr>
-                <w:noProof/>
-                <w:webHidden/>
-              </w:rPr>
-              <w:t>3</w:t>
-            </w:r>
-            <w:r>
-              <w:rPr>
-                <w:noProof/>
-                <w:webHidden/>
+                <w:sz w:val="28"/>
               </w:rPr>
               <w:fldChar w:fldCharType="end"/>
             </w:r>
@@ -2124,7 +2350,7 @@
       <w:pPr>
         <w:pStyle w:val="Heading1"/>
       </w:pPr>
-      <w:bookmarkStart w:id="1" w:name="_Toc483344554"/>
+      <w:bookmarkStart w:id="1" w:name="_Toc483347020"/>
       <w:r>
         <w:lastRenderedPageBreak/>
         <w:t>Executive Summary</w:t>
@@ -2136,51 +2362,96 @@
       <w:pPr>
         <w:pStyle w:val="Heading1"/>
       </w:pPr>
-      <w:bookmarkStart w:id="2" w:name="_Toc483344555"/>
+      <w:bookmarkStart w:id="2" w:name="_Toc483347021"/>
       <w:r>
         <w:t>Project Description</w:t>
       </w:r>
       <w:bookmarkEnd w:id="2"/>
     </w:p>
     <w:p>
+      <w:pPr>
+        <w:rPr>
+          <w:sz w:val="22"/>
+        </w:rPr>
+      </w:pPr>
       <w:r>
+        <w:rPr>
+          <w:sz w:val="22"/>
+        </w:rPr>
         <w:t xml:space="preserve">This project is a Research and Development project assigned by the Computing and Information Sciences Faculty of Auckland University of Technology (AUT). Dr. Robin </w:t>
       </w:r>
       <w:proofErr w:type="spellStart"/>
       <w:r>
+        <w:rPr>
+          <w:sz w:val="22"/>
+        </w:rPr>
         <w:t>Hankin</w:t>
       </w:r>
       <w:proofErr w:type="spellEnd"/>
       <w:r>
+        <w:rPr>
+          <w:sz w:val="22"/>
+        </w:rPr>
         <w:t xml:space="preserve">, a lecturer at AUT, proposed the project on behalf of the Auckland Mathematics Association (AMA), who are key stakeholders in the project. </w:t>
       </w:r>
     </w:p>
     <w:p>
+      <w:pPr>
+        <w:rPr>
+          <w:sz w:val="22"/>
+        </w:rPr>
+      </w:pPr>
       <w:r>
+        <w:rPr>
+          <w:sz w:val="22"/>
+        </w:rPr>
         <w:t xml:space="preserve">Dr. </w:t>
       </w:r>
       <w:proofErr w:type="spellStart"/>
       <w:r>
+        <w:rPr>
+          <w:sz w:val="22"/>
+        </w:rPr>
         <w:t>Hankin</w:t>
       </w:r>
       <w:proofErr w:type="spellEnd"/>
       <w:r>
+        <w:rPr>
+          <w:sz w:val="22"/>
+        </w:rPr>
         <w:t xml:space="preserve"> has asked that we provide an in-depth</w:t>
       </w:r>
       <w:r>
+        <w:rPr>
+          <w:sz w:val="22"/>
+        </w:rPr>
         <w:t xml:space="preserve"> feasibility study and at least a presentable prototype for a real-time online scoreboard to be used during MATHEX events run by AMA. This scoreboard would be used alongside the current pen-and-paper system, and aims to improve the experience that audience members have during the event, by allowing them to view the scores of each team as the competition is underway.</w:t>
       </w:r>
     </w:p>
     <w:p>
+      <w:pPr>
+        <w:rPr>
+          <w:sz w:val="22"/>
+        </w:rPr>
+      </w:pPr>
       <w:r>
+        <w:rPr>
+          <w:sz w:val="22"/>
+        </w:rPr>
         <w:t xml:space="preserve">The feasibility study, along with all other project documentation, should provide enough information that another group of students could carry on with the project </w:t>
       </w:r>
       <w:proofErr w:type="gramStart"/>
       <w:r>
+        <w:rPr>
+          <w:sz w:val="22"/>
+        </w:rPr>
         <w:t>at a later date</w:t>
       </w:r>
       <w:proofErr w:type="gramEnd"/>
       <w:r>
+        <w:rPr>
+          <w:sz w:val="22"/>
+        </w:rPr>
         <w:t>. The prototype can be presented to AUT faculty to show evidence of our development skills, as well as provide a working version of the solution for the AMA’s consideration.</w:t>
       </w:r>
     </w:p>
@@ -2188,7 +2459,7 @@
       <w:pPr>
         <w:pStyle w:val="Heading1"/>
       </w:pPr>
-      <w:bookmarkStart w:id="3" w:name="_Toc483344556"/>
+      <w:bookmarkStart w:id="3" w:name="_Toc483347022"/>
       <w:r>
         <w:t>Project Overview</w:t>
       </w:r>
@@ -2197,124 +2468,1804 @@
     <w:p>
       <w:pPr>
         <w:pStyle w:val="Heading2"/>
-      </w:pPr>
-      <w:bookmarkStart w:id="4" w:name="_Toc483344557"/>
+        <w:rPr>
+          <w:sz w:val="28"/>
+        </w:rPr>
+      </w:pPr>
+      <w:bookmarkStart w:id="4" w:name="_Toc483347023"/>
       <w:r>
+        <w:rPr>
+          <w:sz w:val="28"/>
+        </w:rPr>
         <w:t>Project Objectives</w:t>
       </w:r>
       <w:bookmarkEnd w:id="4"/>
     </w:p>
-    <w:p/>
-    <w:p/>
     <w:p>
       <w:pPr>
+        <w:rPr>
+          <w:sz w:val="22"/>
+        </w:rPr>
+      </w:pPr>
+    </w:p>
+    <w:p>
+      <w:pPr>
         <w:pStyle w:val="Heading2"/>
-      </w:pPr>
-      <w:bookmarkStart w:id="5" w:name="_Toc483344558"/>
+        <w:rPr>
+          <w:sz w:val="28"/>
+        </w:rPr>
+      </w:pPr>
+      <w:bookmarkStart w:id="5" w:name="_Toc483347024"/>
       <w:r>
+        <w:rPr>
+          <w:sz w:val="28"/>
+        </w:rPr>
         <w:t>Project Scope</w:t>
       </w:r>
       <w:bookmarkEnd w:id="5"/>
     </w:p>
-    <w:p/>
-    <w:p/>
     <w:p>
       <w:pPr>
+        <w:rPr>
+          <w:sz w:val="22"/>
+        </w:rPr>
+      </w:pPr>
+    </w:p>
+    <w:p>
+      <w:pPr>
         <w:pStyle w:val="Heading2"/>
-      </w:pPr>
-      <w:bookmarkStart w:id="6" w:name="_Toc483344559"/>
+        <w:rPr>
+          <w:sz w:val="28"/>
+        </w:rPr>
+      </w:pPr>
+      <w:bookmarkStart w:id="6" w:name="_Toc483347025"/>
       <w:r>
+        <w:rPr>
+          <w:sz w:val="28"/>
+        </w:rPr>
         <w:t>Project Approach</w:t>
       </w:r>
       <w:bookmarkEnd w:id="6"/>
     </w:p>
-    <w:p/>
     <w:p>
       <w:pPr>
+        <w:rPr>
+          <w:sz w:val="22"/>
+        </w:rPr>
+      </w:pPr>
+    </w:p>
+    <w:p>
+      <w:pPr>
         <w:pStyle w:val="Heading2"/>
-      </w:pPr>
-      <w:bookmarkStart w:id="7" w:name="_Toc483344560"/>
+        <w:rPr>
+          <w:sz w:val="28"/>
+        </w:rPr>
+      </w:pPr>
+      <w:bookmarkStart w:id="7" w:name="_Toc483347026"/>
       <w:r>
+        <w:rPr>
+          <w:sz w:val="28"/>
+        </w:rPr>
         <w:t>Major Milestones</w:t>
       </w:r>
       <w:bookmarkEnd w:id="7"/>
     </w:p>
-    <w:p/>
     <w:p>
       <w:pPr>
+        <w:rPr>
+          <w:sz w:val="22"/>
+        </w:rPr>
+      </w:pPr>
+    </w:p>
+    <w:p>
+      <w:pPr>
         <w:pStyle w:val="Heading2"/>
-      </w:pPr>
-      <w:bookmarkStart w:id="8" w:name="_Toc483344561"/>
+        <w:rPr>
+          <w:sz w:val="28"/>
+        </w:rPr>
+      </w:pPr>
+      <w:bookmarkStart w:id="8" w:name="_Toc483347027"/>
       <w:r>
+        <w:rPr>
+          <w:sz w:val="28"/>
+        </w:rPr>
         <w:t>P</w:t>
       </w:r>
       <w:r>
+        <w:rPr>
+          <w:sz w:val="28"/>
+        </w:rPr>
         <w:t>roject Deliverables</w:t>
       </w:r>
       <w:bookmarkEnd w:id="8"/>
     </w:p>
-    <w:p/>
+    <w:p>
+      <w:pPr>
+        <w:rPr>
+          <w:sz w:val="22"/>
+        </w:rPr>
+      </w:pPr>
+    </w:p>
     <w:p/>
     <w:p/>
     <w:p>
       <w:pPr>
         <w:pStyle w:val="Heading1"/>
       </w:pPr>
-      <w:bookmarkStart w:id="9" w:name="_Toc483344562"/>
+      <w:bookmarkStart w:id="9" w:name="_Toc483347028"/>
       <w:r>
+        <w:lastRenderedPageBreak/>
         <w:t>Addresses to Recommendations</w:t>
       </w:r>
       <w:bookmarkEnd w:id="9"/>
     </w:p>
-    <w:p/>
     <w:p>
       <w:pPr>
+        <w:pStyle w:val="Heading2"/>
+        <w:rPr>
+          <w:sz w:val="28"/>
+        </w:rPr>
+      </w:pPr>
+      <w:bookmarkStart w:id="10" w:name="_Toc483347029"/>
+      <w:r>
+        <w:rPr>
+          <w:sz w:val="28"/>
+        </w:rPr>
+        <w:t>Proposal Changes</w:t>
+      </w:r>
+      <w:bookmarkEnd w:id="10"/>
+    </w:p>
+    <w:p>
+      <w:pPr>
+        <w:rPr>
+          <w:sz w:val="22"/>
+        </w:rPr>
+      </w:pPr>
+      <w:proofErr w:type="gramStart"/>
+      <w:r>
+        <w:rPr>
+          <w:sz w:val="22"/>
+        </w:rPr>
+        <w:t>A number of</w:t>
+      </w:r>
+      <w:proofErr w:type="gramEnd"/>
+      <w:r>
+        <w:rPr>
+          <w:sz w:val="22"/>
+        </w:rPr>
+        <w:t xml:space="preserve"> changes were made to the proposal based on the feedback we received, where any clarifications were needed or mistakes were found, we followed these up with corrections. More details about the changes made to the proposal can be found in the following section.</w:t>
+      </w:r>
+    </w:p>
+    <w:p>
+      <w:pPr>
+        <w:pStyle w:val="Heading2"/>
+        <w:rPr>
+          <w:sz w:val="28"/>
+        </w:rPr>
+      </w:pPr>
+      <w:bookmarkStart w:id="11" w:name="_Toc483347030"/>
+      <w:r>
+        <w:rPr>
+          <w:sz w:val="28"/>
+        </w:rPr>
+        <w:t>Resources Provided</w:t>
+      </w:r>
+      <w:bookmarkEnd w:id="11"/>
+    </w:p>
+    <w:p>
+      <w:pPr>
+        <w:rPr>
+          <w:sz w:val="22"/>
+        </w:rPr>
+      </w:pPr>
+      <w:r>
+        <w:rPr>
+          <w:sz w:val="22"/>
+        </w:rPr>
+        <w:t>Many of these resources currently provide more information than we are prepared to utilize, as we will only be using one solution, it would be poor time management to upskill in areas that will be of no use to the project. Once the feasibility study is completed, we will have selected a single solution, and upskill in the areas required to develop the system.</w:t>
+      </w:r>
+    </w:p>
+    <w:p>
+      <w:pPr>
+        <w:pStyle w:val="Heading2"/>
+        <w:rPr>
+          <w:sz w:val="28"/>
+        </w:rPr>
+      </w:pPr>
+      <w:bookmarkStart w:id="12" w:name="_Toc483347031"/>
+      <w:r>
+        <w:rPr>
+          <w:sz w:val="28"/>
+        </w:rPr>
+        <w:t>Framework Suggestions</w:t>
+      </w:r>
+      <w:bookmarkEnd w:id="12"/>
+    </w:p>
+    <w:p>
+      <w:pPr>
+        <w:rPr>
+          <w:sz w:val="22"/>
+        </w:rPr>
+      </w:pPr>
+      <w:r>
+        <w:rPr>
+          <w:sz w:val="22"/>
+        </w:rPr>
+        <w:t xml:space="preserve">Each team member has taken parts of the feasibility study to work on, and has made use of any relevant resources to aid in researching potential solutions for the system. This involves getting a general summary of the usefulness and application of each of the recommended tools and services. </w:t>
+      </w:r>
+    </w:p>
+    <w:p>
+      <w:pPr>
+        <w:rPr>
+          <w:sz w:val="22"/>
+        </w:rPr>
+      </w:pPr>
+      <w:r>
+        <w:rPr>
+          <w:sz w:val="22"/>
+        </w:rPr>
+        <w:t xml:space="preserve">These provided a great baseline for us to make decisions about how the project will go ahead, and allows us to give several options, compare them and make the right decision. At this </w:t>
+      </w:r>
+      <w:proofErr w:type="gramStart"/>
+      <w:r>
+        <w:rPr>
+          <w:sz w:val="22"/>
+        </w:rPr>
+        <w:t>stage</w:t>
+      </w:r>
+      <w:proofErr w:type="gramEnd"/>
+      <w:r>
+        <w:rPr>
+          <w:sz w:val="22"/>
+        </w:rPr>
+        <w:t xml:space="preserve"> we are still working on these solutions, but we expect to have them completed soon so that a single solution can be selected.</w:t>
+      </w:r>
+    </w:p>
+    <w:p>
+      <w:pPr>
+        <w:pStyle w:val="Heading2"/>
+        <w:rPr>
+          <w:sz w:val="28"/>
+        </w:rPr>
+      </w:pPr>
+      <w:bookmarkStart w:id="13" w:name="_Toc483347032"/>
+      <w:r>
+        <w:rPr>
+          <w:sz w:val="28"/>
+        </w:rPr>
+        <w:t>Questions</w:t>
+      </w:r>
+      <w:bookmarkEnd w:id="13"/>
+    </w:p>
+    <w:p>
+      <w:pPr>
+        <w:rPr>
+          <w:sz w:val="22"/>
+        </w:rPr>
+      </w:pPr>
+      <w:r>
+        <w:rPr>
+          <w:sz w:val="22"/>
+        </w:rPr>
+        <w:t>Most of the questions were points that required further clarification within the proposal. We have made edits to the proposal to better communicate the points we were conveying.</w:t>
+      </w:r>
+      <w:r>
+        <w:rPr>
+          <w:sz w:val="22"/>
+        </w:rPr>
+        <w:t xml:space="preserve"> More details about the changes can be found in the next section.</w:t>
+      </w:r>
+    </w:p>
+    <w:p>
+      <w:pPr>
+        <w:pStyle w:val="Heading2"/>
+        <w:rPr>
+          <w:sz w:val="28"/>
+        </w:rPr>
+      </w:pPr>
+      <w:bookmarkStart w:id="14" w:name="_Toc483347033"/>
+      <w:r>
+        <w:rPr>
+          <w:sz w:val="28"/>
+        </w:rPr>
+        <w:t>Conduction and Presentation Suggestions</w:t>
+      </w:r>
+      <w:bookmarkEnd w:id="14"/>
+    </w:p>
+    <w:p>
+      <w:pPr>
+        <w:rPr>
+          <w:sz w:val="22"/>
+        </w:rPr>
+      </w:pPr>
+      <w:r>
+        <w:rPr>
+          <w:sz w:val="22"/>
+        </w:rPr>
+        <w:t xml:space="preserve">Some very good points were made. </w:t>
+      </w:r>
+    </w:p>
+    <w:p>
+      <w:pPr>
+        <w:rPr>
+          <w:sz w:val="22"/>
+        </w:rPr>
+      </w:pPr>
+      <w:r>
+        <w:rPr>
+          <w:sz w:val="22"/>
+        </w:rPr>
+        <w:t xml:space="preserve">We will be sure to send in a soft-copy to the supervisor of any prepared documents – unfortunately this wasn’t an option earlier as we had not been assigned one. </w:t>
+      </w:r>
+    </w:p>
+    <w:p>
+      <w:pPr>
+        <w:rPr>
+          <w:sz w:val="22"/>
+        </w:rPr>
+      </w:pPr>
+      <w:r>
+        <w:rPr>
+          <w:sz w:val="22"/>
+        </w:rPr>
+        <w:t xml:space="preserve">We have better utilized GitHub, and are moving our Trello board over into the Project boards. We have upskilled to use </w:t>
+      </w:r>
+      <w:proofErr w:type="spellStart"/>
+      <w:r>
+        <w:rPr>
+          <w:sz w:val="22"/>
+        </w:rPr>
+        <w:t>TortoiseGit</w:t>
+      </w:r>
+      <w:proofErr w:type="spellEnd"/>
+      <w:r>
+        <w:rPr>
+          <w:sz w:val="22"/>
+        </w:rPr>
+        <w:t xml:space="preserve"> to upload our work to the repository.</w:t>
+      </w:r>
+    </w:p>
+    <w:p>
+      <w:pPr>
+        <w:rPr>
+          <w:sz w:val="22"/>
+        </w:rPr>
+      </w:pPr>
+      <w:r>
+        <w:rPr>
+          <w:sz w:val="22"/>
+        </w:rPr>
+        <w:t>We have good conduct in meetings, however the issue remains to get all team members to attend and we have a need to meet more frequently.</w:t>
+      </w:r>
+    </w:p>
+    <w:p>
+      <w:pPr>
         <w:pStyle w:val="Heading1"/>
       </w:pPr>
-      <w:bookmarkStart w:id="10" w:name="_Toc483344563"/>
+      <w:bookmarkStart w:id="15" w:name="_Toc483347034"/>
       <w:r>
+        <w:lastRenderedPageBreak/>
         <w:t>P</w:t>
       </w:r>
       <w:r>
         <w:t>roject Proposal Variations</w:t>
       </w:r>
-      <w:bookmarkEnd w:id="10"/>
+      <w:bookmarkEnd w:id="15"/>
     </w:p>
     <w:p/>
     <w:p>
       <w:pPr>
         <w:pStyle w:val="Heading1"/>
       </w:pPr>
-      <w:bookmarkStart w:id="11" w:name="_Toc483344564"/>
+      <w:bookmarkStart w:id="16" w:name="_Toc483347035"/>
       <w:r>
         <w:t xml:space="preserve">Project </w:t>
       </w:r>
       <w:r>
         <w:t>Status Summary</w:t>
       </w:r>
-      <w:bookmarkEnd w:id="11"/>
+      <w:bookmarkEnd w:id="16"/>
+    </w:p>
+    <w:p>
+      <w:pPr>
+        <w:pStyle w:val="Heading2"/>
+        <w:rPr>
+          <w:sz w:val="28"/>
+        </w:rPr>
+      </w:pPr>
+      <w:bookmarkStart w:id="17" w:name="_Toc483347036"/>
+      <w:r>
+        <w:rPr>
+          <w:sz w:val="28"/>
+        </w:rPr>
+        <w:t>Current Work</w:t>
+      </w:r>
+      <w:bookmarkEnd w:id="17"/>
+    </w:p>
+    <w:tbl>
+      <w:tblPr>
+        <w:tblW w:w="0" w:type="auto"/>
+        <w:tblBorders>
+          <w:top w:val="single" w:sz="4" w:space="0" w:color="B1BBCC"/>
+          <w:left w:val="single" w:sz="4" w:space="0" w:color="B1BBCC"/>
+          <w:bottom w:val="single" w:sz="4" w:space="0" w:color="B1BBCC"/>
+          <w:right w:val="single" w:sz="4" w:space="0" w:color="B1BBCC"/>
+        </w:tblBorders>
+        <w:tblCellMar>
+          <w:top w:w="15" w:type="dxa"/>
+          <w:left w:w="15" w:type="dxa"/>
+          <w:bottom w:w="15" w:type="dxa"/>
+          <w:right w:w="15" w:type="dxa"/>
+        </w:tblCellMar>
+        <w:tblLook w:val="04A0" w:firstRow="1" w:lastRow="0" w:firstColumn="1" w:lastColumn="0" w:noHBand="0" w:noVBand="1"/>
+      </w:tblPr>
+      <w:tblGrid>
+        <w:gridCol w:w="5721"/>
+        <w:gridCol w:w="868"/>
+        <w:gridCol w:w="1356"/>
+        <w:gridCol w:w="1356"/>
+      </w:tblGrid>
+      <w:tr>
+        <w:tc>
+          <w:tcPr>
+            <w:tcW w:w="5721" w:type="dxa"/>
+            <w:tcBorders>
+              <w:top w:val="single" w:sz="4" w:space="0" w:color="B1BBCC"/>
+              <w:left w:val="single" w:sz="4" w:space="0" w:color="B1BBCC"/>
+              <w:bottom w:val="single" w:sz="4" w:space="0" w:color="B1BBCC"/>
+              <w:right w:val="single" w:sz="4" w:space="0" w:color="B1BBCC"/>
+            </w:tcBorders>
+            <w:shd w:val="clear" w:color="auto" w:fill="DFE3E8"/>
+            <w:vAlign w:val="center"/>
+            <w:hideMark/>
+          </w:tcPr>
+          <w:p>
+            <w:pPr>
+              <w:spacing w:after="0" w:line="240" w:lineRule="auto"/>
+              <w:jc w:val="center"/>
+              <w:rPr>
+                <w:rFonts w:eastAsia="Times New Roman" w:cs="Segoe UI"/>
+                <w:sz w:val="24"/>
+                <w:szCs w:val="24"/>
+                <w:lang w:eastAsia="en-NZ"/>
+              </w:rPr>
+            </w:pPr>
+            <w:r>
+              <w:rPr>
+                <w:rFonts w:eastAsia="Times New Roman" w:cs="Segoe UI"/>
+                <w:color w:val="363636"/>
+                <w:sz w:val="24"/>
+                <w:szCs w:val="24"/>
+                <w:shd w:val="clear" w:color="auto" w:fill="DFE3E8"/>
+                <w:lang w:eastAsia="en-NZ"/>
+              </w:rPr>
+              <w:t>Provisional Milestones</w:t>
+            </w:r>
+          </w:p>
+        </w:tc>
+        <w:tc>
+          <w:tcPr>
+            <w:tcW w:w="868" w:type="dxa"/>
+            <w:tcBorders>
+              <w:top w:val="single" w:sz="4" w:space="0" w:color="B1BBCC"/>
+              <w:left w:val="single" w:sz="4" w:space="0" w:color="B1BBCC"/>
+              <w:bottom w:val="single" w:sz="4" w:space="0" w:color="B1BBCC"/>
+              <w:right w:val="single" w:sz="4" w:space="0" w:color="B1BBCC"/>
+            </w:tcBorders>
+            <w:shd w:val="clear" w:color="auto" w:fill="DFE3E8"/>
+          </w:tcPr>
+          <w:p>
+            <w:pPr>
+              <w:spacing w:after="0" w:line="240" w:lineRule="auto"/>
+              <w:jc w:val="center"/>
+              <w:rPr>
+                <w:rFonts w:eastAsia="Times New Roman" w:cs="Segoe UI"/>
+                <w:color w:val="363636"/>
+                <w:sz w:val="24"/>
+                <w:szCs w:val="24"/>
+                <w:shd w:val="clear" w:color="auto" w:fill="DFE3E8"/>
+                <w:lang w:eastAsia="en-NZ"/>
+              </w:rPr>
+            </w:pPr>
+            <w:r>
+              <w:rPr>
+                <w:rFonts w:eastAsia="Times New Roman" w:cs="Segoe UI"/>
+                <w:color w:val="363636"/>
+                <w:sz w:val="24"/>
+                <w:szCs w:val="24"/>
+                <w:shd w:val="clear" w:color="auto" w:fill="DFE3E8"/>
+                <w:lang w:eastAsia="en-NZ"/>
+              </w:rPr>
+              <w:t>Semester</w:t>
+            </w:r>
+          </w:p>
+        </w:tc>
+        <w:tc>
+          <w:tcPr>
+            <w:tcW w:w="1356" w:type="dxa"/>
+            <w:tcBorders>
+              <w:top w:val="single" w:sz="4" w:space="0" w:color="B1BBCC"/>
+              <w:left w:val="single" w:sz="4" w:space="0" w:color="B1BBCC"/>
+              <w:bottom w:val="single" w:sz="4" w:space="0" w:color="B1BBCC"/>
+              <w:right w:val="single" w:sz="4" w:space="0" w:color="B1BBCC"/>
+            </w:tcBorders>
+            <w:shd w:val="clear" w:color="auto" w:fill="DFE3E8"/>
+            <w:vAlign w:val="center"/>
+            <w:hideMark/>
+          </w:tcPr>
+          <w:p>
+            <w:pPr>
+              <w:spacing w:after="0" w:line="240" w:lineRule="auto"/>
+              <w:jc w:val="center"/>
+              <w:rPr>
+                <w:rFonts w:eastAsia="Times New Roman" w:cs="Segoe UI"/>
+                <w:sz w:val="24"/>
+                <w:szCs w:val="24"/>
+                <w:lang w:eastAsia="en-NZ"/>
+              </w:rPr>
+            </w:pPr>
+            <w:r>
+              <w:rPr>
+                <w:rFonts w:eastAsia="Times New Roman" w:cs="Segoe UI"/>
+                <w:color w:val="363636"/>
+                <w:sz w:val="24"/>
+                <w:szCs w:val="24"/>
+                <w:shd w:val="clear" w:color="auto" w:fill="DFE3E8"/>
+                <w:lang w:eastAsia="en-NZ"/>
+              </w:rPr>
+              <w:t xml:space="preserve">Proposed </w:t>
+            </w:r>
+            <w:r>
+              <w:rPr>
+                <w:rFonts w:eastAsia="Times New Roman" w:cs="Segoe UI"/>
+                <w:color w:val="363636"/>
+                <w:sz w:val="24"/>
+                <w:szCs w:val="24"/>
+                <w:shd w:val="clear" w:color="auto" w:fill="DFE3E8"/>
+                <w:lang w:eastAsia="en-NZ"/>
+              </w:rPr>
+              <w:t>Finish</w:t>
+            </w:r>
+            <w:r>
+              <w:rPr>
+                <w:rFonts w:eastAsia="Times New Roman" w:cs="Segoe UI"/>
+                <w:color w:val="363636"/>
+                <w:sz w:val="24"/>
+                <w:szCs w:val="24"/>
+                <w:shd w:val="clear" w:color="auto" w:fill="DFE3E8"/>
+                <w:lang w:eastAsia="en-NZ"/>
+              </w:rPr>
+              <w:t xml:space="preserve"> Date</w:t>
+            </w:r>
+          </w:p>
+        </w:tc>
+        <w:tc>
+          <w:tcPr>
+            <w:tcW w:w="1356" w:type="dxa"/>
+            <w:tcBorders>
+              <w:top w:val="single" w:sz="4" w:space="0" w:color="B1BBCC"/>
+              <w:left w:val="single" w:sz="4" w:space="0" w:color="B1BBCC"/>
+              <w:bottom w:val="single" w:sz="4" w:space="0" w:color="B1BBCC"/>
+              <w:right w:val="single" w:sz="4" w:space="0" w:color="B1BBCC"/>
+            </w:tcBorders>
+            <w:shd w:val="clear" w:color="auto" w:fill="DFE3E8"/>
+          </w:tcPr>
+          <w:p>
+            <w:pPr>
+              <w:spacing w:after="0" w:line="240" w:lineRule="auto"/>
+              <w:jc w:val="center"/>
+              <w:rPr>
+                <w:rFonts w:eastAsia="Times New Roman" w:cs="Segoe UI"/>
+                <w:color w:val="363636"/>
+                <w:sz w:val="24"/>
+                <w:szCs w:val="24"/>
+                <w:shd w:val="clear" w:color="auto" w:fill="DFE3E8"/>
+                <w:lang w:eastAsia="en-NZ"/>
+              </w:rPr>
+            </w:pPr>
+            <w:r>
+              <w:rPr>
+                <w:rFonts w:eastAsia="Times New Roman" w:cs="Segoe UI"/>
+                <w:color w:val="363636"/>
+                <w:sz w:val="24"/>
+                <w:szCs w:val="24"/>
+                <w:shd w:val="clear" w:color="auto" w:fill="DFE3E8"/>
+                <w:lang w:eastAsia="en-NZ"/>
+              </w:rPr>
+              <w:t>Actual Finish Date</w:t>
+            </w:r>
+          </w:p>
+        </w:tc>
+      </w:tr>
+      <w:tr>
+        <w:tc>
+          <w:tcPr>
+            <w:tcW w:w="5721" w:type="dxa"/>
+            <w:tcBorders>
+              <w:top w:val="single" w:sz="4" w:space="0" w:color="B1BBCC"/>
+              <w:left w:val="single" w:sz="4" w:space="0" w:color="B1BBCC"/>
+              <w:bottom w:val="single" w:sz="4" w:space="0" w:color="B1BBCC"/>
+              <w:right w:val="single" w:sz="4" w:space="0" w:color="B1BBCC"/>
+            </w:tcBorders>
+            <w:shd w:val="clear" w:color="auto" w:fill="FFFFFF"/>
+            <w:vAlign w:val="center"/>
+            <w:hideMark/>
+          </w:tcPr>
+          <w:p>
+            <w:pPr>
+              <w:spacing w:after="0" w:line="240" w:lineRule="auto"/>
+              <w:rPr>
+                <w:rFonts w:eastAsia="Times New Roman" w:cs="Calibri"/>
+                <w:sz w:val="24"/>
+                <w:szCs w:val="24"/>
+                <w:lang w:eastAsia="en-NZ"/>
+              </w:rPr>
+            </w:pPr>
+            <w:r>
+              <w:rPr>
+                <w:rFonts w:eastAsia="Times New Roman" w:cs="Calibri"/>
+                <w:color w:val="000000"/>
+                <w:sz w:val="24"/>
+                <w:szCs w:val="24"/>
+                <w:lang w:eastAsia="en-NZ"/>
+              </w:rPr>
+              <w:t>Project Proposal</w:t>
+            </w:r>
+          </w:p>
+        </w:tc>
+        <w:tc>
+          <w:tcPr>
+            <w:tcW w:w="868" w:type="dxa"/>
+            <w:vMerge w:val="restart"/>
+            <w:tcBorders>
+              <w:top w:val="single" w:sz="4" w:space="0" w:color="B1BBCC"/>
+              <w:left w:val="single" w:sz="4" w:space="0" w:color="B1BBCC"/>
+              <w:right w:val="single" w:sz="4" w:space="0" w:color="B1BBCC"/>
+            </w:tcBorders>
+            <w:shd w:val="clear" w:color="auto" w:fill="FFFFFF"/>
+          </w:tcPr>
+          <w:p>
+            <w:pPr>
+              <w:spacing w:after="0" w:line="240" w:lineRule="auto"/>
+              <w:jc w:val="center"/>
+              <w:rPr>
+                <w:rFonts w:eastAsia="Times New Roman" w:cs="Calibri"/>
+                <w:color w:val="000000"/>
+                <w:sz w:val="22"/>
+                <w:szCs w:val="22"/>
+                <w:lang w:eastAsia="en-NZ"/>
+              </w:rPr>
+            </w:pPr>
+          </w:p>
+          <w:p>
+            <w:pPr>
+              <w:spacing w:after="0" w:line="240" w:lineRule="auto"/>
+              <w:jc w:val="center"/>
+              <w:rPr>
+                <w:rFonts w:eastAsia="Times New Roman" w:cs="Calibri"/>
+                <w:color w:val="000000"/>
+                <w:sz w:val="22"/>
+                <w:szCs w:val="22"/>
+                <w:lang w:eastAsia="en-NZ"/>
+              </w:rPr>
+            </w:pPr>
+          </w:p>
+          <w:p>
+            <w:pPr>
+              <w:spacing w:after="0" w:line="240" w:lineRule="auto"/>
+              <w:jc w:val="center"/>
+              <w:rPr>
+                <w:rFonts w:eastAsia="Times New Roman" w:cs="Calibri"/>
+                <w:bCs/>
+                <w:color w:val="000000"/>
+                <w:sz w:val="22"/>
+                <w:szCs w:val="22"/>
+                <w:lang w:eastAsia="en-NZ"/>
+              </w:rPr>
+            </w:pPr>
+          </w:p>
+          <w:p>
+            <w:pPr>
+              <w:spacing w:after="0" w:line="240" w:lineRule="auto"/>
+              <w:jc w:val="center"/>
+              <w:rPr>
+                <w:rFonts w:eastAsia="Times New Roman" w:cs="Calibri"/>
+                <w:bCs/>
+                <w:color w:val="000000"/>
+                <w:sz w:val="22"/>
+                <w:szCs w:val="22"/>
+                <w:lang w:eastAsia="en-NZ"/>
+              </w:rPr>
+            </w:pPr>
+          </w:p>
+          <w:p>
+            <w:pPr>
+              <w:spacing w:after="0" w:line="240" w:lineRule="auto"/>
+              <w:jc w:val="center"/>
+              <w:rPr>
+                <w:rFonts w:eastAsia="Times New Roman" w:cs="Calibri"/>
+                <w:color w:val="000000"/>
+                <w:sz w:val="22"/>
+                <w:szCs w:val="22"/>
+                <w:lang w:eastAsia="en-NZ"/>
+              </w:rPr>
+            </w:pPr>
+            <w:r>
+              <w:rPr>
+                <w:rFonts w:eastAsia="Times New Roman" w:cs="Calibri"/>
+                <w:color w:val="000000"/>
+                <w:sz w:val="22"/>
+                <w:szCs w:val="22"/>
+                <w:lang w:eastAsia="en-NZ"/>
+              </w:rPr>
+              <w:t>1</w:t>
+            </w:r>
+          </w:p>
+          <w:p>
+            <w:pPr>
+              <w:spacing w:after="0" w:line="240" w:lineRule="auto"/>
+              <w:jc w:val="center"/>
+              <w:rPr>
+                <w:rFonts w:eastAsia="Times New Roman" w:cs="Calibri"/>
+                <w:color w:val="000000"/>
+                <w:sz w:val="22"/>
+                <w:szCs w:val="22"/>
+                <w:lang w:eastAsia="en-NZ"/>
+              </w:rPr>
+            </w:pPr>
+          </w:p>
+          <w:p>
+            <w:pPr>
+              <w:spacing w:after="0" w:line="240" w:lineRule="auto"/>
+              <w:jc w:val="center"/>
+              <w:rPr>
+                <w:rFonts w:eastAsia="Times New Roman" w:cs="Calibri"/>
+                <w:color w:val="000000"/>
+                <w:sz w:val="22"/>
+                <w:szCs w:val="22"/>
+                <w:lang w:eastAsia="en-NZ"/>
+              </w:rPr>
+            </w:pPr>
+          </w:p>
+        </w:tc>
+        <w:tc>
+          <w:tcPr>
+            <w:tcW w:w="1356" w:type="dxa"/>
+            <w:tcBorders>
+              <w:top w:val="single" w:sz="4" w:space="0" w:color="B1BBCC"/>
+              <w:left w:val="single" w:sz="4" w:space="0" w:color="B1BBCC"/>
+              <w:bottom w:val="single" w:sz="4" w:space="0" w:color="B1BBCC"/>
+              <w:right w:val="single" w:sz="4" w:space="0" w:color="B1BBCC"/>
+            </w:tcBorders>
+            <w:shd w:val="clear" w:color="auto" w:fill="FFFFFF"/>
+            <w:vAlign w:val="center"/>
+            <w:hideMark/>
+          </w:tcPr>
+          <w:p>
+            <w:pPr>
+              <w:spacing w:after="0" w:line="240" w:lineRule="auto"/>
+              <w:jc w:val="center"/>
+              <w:rPr>
+                <w:rFonts w:eastAsia="Times New Roman" w:cs="Calibri"/>
+                <w:color w:val="000000" w:themeColor="text1"/>
+                <w:sz w:val="22"/>
+                <w:szCs w:val="22"/>
+                <w:lang w:eastAsia="en-NZ"/>
+              </w:rPr>
+            </w:pPr>
+            <w:r>
+              <w:rPr>
+                <w:rFonts w:eastAsia="Times New Roman" w:cs="Calibri"/>
+                <w:color w:val="000000" w:themeColor="text1"/>
+                <w:sz w:val="22"/>
+                <w:szCs w:val="22"/>
+                <w:lang w:eastAsia="en-NZ"/>
+              </w:rPr>
+              <w:t>30/03/17</w:t>
+            </w:r>
+          </w:p>
+        </w:tc>
+        <w:tc>
+          <w:tcPr>
+            <w:tcW w:w="1356" w:type="dxa"/>
+            <w:tcBorders>
+              <w:top w:val="single" w:sz="4" w:space="0" w:color="B1BBCC"/>
+              <w:left w:val="single" w:sz="4" w:space="0" w:color="B1BBCC"/>
+              <w:bottom w:val="single" w:sz="4" w:space="0" w:color="B1BBCC"/>
+              <w:right w:val="single" w:sz="4" w:space="0" w:color="B1BBCC"/>
+            </w:tcBorders>
+            <w:shd w:val="clear" w:color="auto" w:fill="FFFFFF"/>
+          </w:tcPr>
+          <w:p>
+            <w:pPr>
+              <w:spacing w:after="0" w:line="240" w:lineRule="auto"/>
+              <w:jc w:val="center"/>
+              <w:rPr>
+                <w:rFonts w:eastAsia="Times New Roman" w:cs="Calibri"/>
+                <w:color w:val="000000" w:themeColor="text1"/>
+                <w:sz w:val="22"/>
+                <w:szCs w:val="22"/>
+                <w:lang w:eastAsia="en-NZ"/>
+              </w:rPr>
+            </w:pPr>
+            <w:r>
+              <w:rPr>
+                <w:rFonts w:eastAsia="Times New Roman" w:cs="Calibri"/>
+                <w:color w:val="000000" w:themeColor="text1"/>
+                <w:sz w:val="22"/>
+                <w:szCs w:val="22"/>
+                <w:lang w:eastAsia="en-NZ"/>
+              </w:rPr>
+              <w:t>30/03/17</w:t>
+            </w:r>
+          </w:p>
+        </w:tc>
+      </w:tr>
+      <w:tr>
+        <w:tc>
+          <w:tcPr>
+            <w:tcW w:w="5721" w:type="dxa"/>
+            <w:tcBorders>
+              <w:top w:val="single" w:sz="4" w:space="0" w:color="B1BBCC"/>
+              <w:left w:val="single" w:sz="4" w:space="0" w:color="B1BBCC"/>
+              <w:bottom w:val="single" w:sz="4" w:space="0" w:color="B1BBCC"/>
+              <w:right w:val="single" w:sz="4" w:space="0" w:color="B1BBCC"/>
+            </w:tcBorders>
+            <w:shd w:val="clear" w:color="auto" w:fill="FFFFFF"/>
+            <w:vAlign w:val="center"/>
+            <w:hideMark/>
+          </w:tcPr>
+          <w:p>
+            <w:pPr>
+              <w:spacing w:after="0" w:line="240" w:lineRule="auto"/>
+              <w:rPr>
+                <w:rFonts w:eastAsia="Times New Roman" w:cs="Calibri"/>
+                <w:sz w:val="24"/>
+                <w:szCs w:val="24"/>
+                <w:lang w:eastAsia="en-NZ"/>
+              </w:rPr>
+            </w:pPr>
+            <w:r>
+              <w:rPr>
+                <w:rFonts w:eastAsia="Times New Roman" w:cs="Calibri"/>
+                <w:color w:val="000000"/>
+                <w:sz w:val="24"/>
+                <w:szCs w:val="24"/>
+                <w:lang w:eastAsia="en-NZ"/>
+              </w:rPr>
+              <w:t>Project Proposal Presentation</w:t>
+            </w:r>
+          </w:p>
+        </w:tc>
+        <w:tc>
+          <w:tcPr>
+            <w:tcW w:w="868" w:type="dxa"/>
+            <w:vMerge/>
+            <w:tcBorders>
+              <w:left w:val="single" w:sz="4" w:space="0" w:color="B1BBCC"/>
+              <w:right w:val="single" w:sz="4" w:space="0" w:color="B1BBCC"/>
+            </w:tcBorders>
+            <w:shd w:val="clear" w:color="auto" w:fill="FFFFFF"/>
+          </w:tcPr>
+          <w:p>
+            <w:pPr>
+              <w:spacing w:after="0" w:line="240" w:lineRule="auto"/>
+              <w:jc w:val="center"/>
+              <w:rPr>
+                <w:rFonts w:eastAsia="Times New Roman" w:cs="Calibri"/>
+                <w:color w:val="000000"/>
+                <w:sz w:val="22"/>
+                <w:szCs w:val="22"/>
+                <w:lang w:eastAsia="en-NZ"/>
+              </w:rPr>
+            </w:pPr>
+          </w:p>
+        </w:tc>
+        <w:tc>
+          <w:tcPr>
+            <w:tcW w:w="1356" w:type="dxa"/>
+            <w:tcBorders>
+              <w:top w:val="single" w:sz="4" w:space="0" w:color="B1BBCC"/>
+              <w:left w:val="single" w:sz="4" w:space="0" w:color="B1BBCC"/>
+              <w:bottom w:val="single" w:sz="4" w:space="0" w:color="B1BBCC"/>
+              <w:right w:val="single" w:sz="4" w:space="0" w:color="B1BBCC"/>
+            </w:tcBorders>
+            <w:shd w:val="clear" w:color="auto" w:fill="FFFFFF"/>
+            <w:vAlign w:val="center"/>
+            <w:hideMark/>
+          </w:tcPr>
+          <w:p>
+            <w:pPr>
+              <w:spacing w:after="0" w:line="240" w:lineRule="auto"/>
+              <w:jc w:val="center"/>
+              <w:rPr>
+                <w:rFonts w:eastAsia="Times New Roman" w:cs="Calibri"/>
+                <w:color w:val="000000" w:themeColor="text1"/>
+                <w:sz w:val="22"/>
+                <w:szCs w:val="22"/>
+                <w:lang w:eastAsia="en-NZ"/>
+              </w:rPr>
+            </w:pPr>
+            <w:r>
+              <w:rPr>
+                <w:rFonts w:eastAsia="Times New Roman" w:cs="Calibri"/>
+                <w:color w:val="000000" w:themeColor="text1"/>
+                <w:sz w:val="22"/>
+                <w:szCs w:val="22"/>
+                <w:lang w:eastAsia="en-NZ"/>
+              </w:rPr>
+              <w:t>31/03/17</w:t>
+            </w:r>
+          </w:p>
+        </w:tc>
+        <w:tc>
+          <w:tcPr>
+            <w:tcW w:w="1356" w:type="dxa"/>
+            <w:tcBorders>
+              <w:top w:val="single" w:sz="4" w:space="0" w:color="B1BBCC"/>
+              <w:left w:val="single" w:sz="4" w:space="0" w:color="B1BBCC"/>
+              <w:bottom w:val="single" w:sz="4" w:space="0" w:color="B1BBCC"/>
+              <w:right w:val="single" w:sz="4" w:space="0" w:color="B1BBCC"/>
+            </w:tcBorders>
+            <w:shd w:val="clear" w:color="auto" w:fill="FFFFFF"/>
+            <w:vAlign w:val="center"/>
+          </w:tcPr>
+          <w:p>
+            <w:pPr>
+              <w:spacing w:after="0" w:line="240" w:lineRule="auto"/>
+              <w:jc w:val="center"/>
+              <w:rPr>
+                <w:rFonts w:eastAsia="Times New Roman" w:cs="Calibri"/>
+                <w:color w:val="000000" w:themeColor="text1"/>
+                <w:sz w:val="22"/>
+                <w:szCs w:val="22"/>
+                <w:lang w:eastAsia="en-NZ"/>
+              </w:rPr>
+            </w:pPr>
+            <w:r>
+              <w:rPr>
+                <w:rFonts w:eastAsia="Times New Roman" w:cs="Calibri"/>
+                <w:color w:val="000000" w:themeColor="text1"/>
+                <w:sz w:val="22"/>
+                <w:szCs w:val="22"/>
+                <w:lang w:eastAsia="en-NZ"/>
+              </w:rPr>
+              <w:t>31/03/17</w:t>
+            </w:r>
+          </w:p>
+        </w:tc>
+      </w:tr>
+      <w:tr>
+        <w:tc>
+          <w:tcPr>
+            <w:tcW w:w="5721" w:type="dxa"/>
+            <w:tcBorders>
+              <w:top w:val="single" w:sz="4" w:space="0" w:color="B1BBCC"/>
+              <w:left w:val="single" w:sz="4" w:space="0" w:color="B1BBCC"/>
+              <w:bottom w:val="single" w:sz="4" w:space="0" w:color="B1BBCC"/>
+              <w:right w:val="single" w:sz="4" w:space="0" w:color="B1BBCC"/>
+            </w:tcBorders>
+            <w:shd w:val="clear" w:color="auto" w:fill="FFFFFF"/>
+            <w:vAlign w:val="center"/>
+            <w:hideMark/>
+          </w:tcPr>
+          <w:p>
+            <w:pPr>
+              <w:spacing w:after="0" w:line="240" w:lineRule="auto"/>
+              <w:rPr>
+                <w:rFonts w:eastAsia="Times New Roman" w:cs="Calibri"/>
+                <w:sz w:val="24"/>
+                <w:szCs w:val="24"/>
+                <w:lang w:eastAsia="en-NZ"/>
+              </w:rPr>
+            </w:pPr>
+            <w:r>
+              <w:rPr>
+                <w:rFonts w:eastAsia="Times New Roman" w:cs="Calibri"/>
+                <w:bCs/>
+                <w:color w:val="FF0000"/>
+                <w:sz w:val="24"/>
+                <w:szCs w:val="24"/>
+                <w:lang w:eastAsia="en-NZ"/>
+              </w:rPr>
+              <w:t>Feasibility Evaluation</w:t>
+            </w:r>
+          </w:p>
+        </w:tc>
+        <w:tc>
+          <w:tcPr>
+            <w:tcW w:w="868" w:type="dxa"/>
+            <w:vMerge/>
+            <w:tcBorders>
+              <w:left w:val="single" w:sz="4" w:space="0" w:color="B1BBCC"/>
+              <w:right w:val="single" w:sz="4" w:space="0" w:color="B1BBCC"/>
+            </w:tcBorders>
+            <w:shd w:val="clear" w:color="auto" w:fill="FFFFFF"/>
+          </w:tcPr>
+          <w:p>
+            <w:pPr>
+              <w:spacing w:after="0" w:line="240" w:lineRule="auto"/>
+              <w:jc w:val="center"/>
+              <w:rPr>
+                <w:rFonts w:eastAsia="Times New Roman" w:cs="Calibri"/>
+                <w:bCs/>
+                <w:color w:val="000000"/>
+                <w:sz w:val="22"/>
+                <w:szCs w:val="22"/>
+                <w:lang w:eastAsia="en-NZ"/>
+              </w:rPr>
+            </w:pPr>
+          </w:p>
+        </w:tc>
+        <w:tc>
+          <w:tcPr>
+            <w:tcW w:w="1356" w:type="dxa"/>
+            <w:tcBorders>
+              <w:top w:val="single" w:sz="4" w:space="0" w:color="B1BBCC"/>
+              <w:left w:val="single" w:sz="4" w:space="0" w:color="B1BBCC"/>
+              <w:bottom w:val="single" w:sz="4" w:space="0" w:color="B1BBCC"/>
+              <w:right w:val="single" w:sz="4" w:space="0" w:color="B1BBCC"/>
+            </w:tcBorders>
+            <w:shd w:val="clear" w:color="auto" w:fill="FFFFFF"/>
+            <w:vAlign w:val="center"/>
+            <w:hideMark/>
+          </w:tcPr>
+          <w:p>
+            <w:pPr>
+              <w:spacing w:after="0" w:line="240" w:lineRule="auto"/>
+              <w:jc w:val="center"/>
+              <w:rPr>
+                <w:rFonts w:eastAsia="Times New Roman" w:cs="Calibri"/>
+                <w:color w:val="000000" w:themeColor="text1"/>
+                <w:sz w:val="22"/>
+                <w:szCs w:val="22"/>
+                <w:lang w:eastAsia="en-NZ"/>
+              </w:rPr>
+            </w:pPr>
+            <w:r>
+              <w:rPr>
+                <w:rFonts w:eastAsia="Times New Roman" w:cs="Calibri"/>
+                <w:bCs/>
+                <w:color w:val="000000" w:themeColor="text1"/>
+                <w:sz w:val="22"/>
+                <w:szCs w:val="22"/>
+                <w:lang w:eastAsia="en-NZ"/>
+              </w:rPr>
+              <w:t>26/05/17</w:t>
+            </w:r>
+          </w:p>
+        </w:tc>
+        <w:tc>
+          <w:tcPr>
+            <w:tcW w:w="1356" w:type="dxa"/>
+            <w:tcBorders>
+              <w:top w:val="single" w:sz="4" w:space="0" w:color="B1BBCC"/>
+              <w:left w:val="single" w:sz="4" w:space="0" w:color="B1BBCC"/>
+              <w:bottom w:val="single" w:sz="4" w:space="0" w:color="B1BBCC"/>
+              <w:right w:val="single" w:sz="4" w:space="0" w:color="B1BBCC"/>
+            </w:tcBorders>
+            <w:shd w:val="clear" w:color="auto" w:fill="FFFFFF"/>
+          </w:tcPr>
+          <w:p>
+            <w:pPr>
+              <w:spacing w:after="0" w:line="240" w:lineRule="auto"/>
+              <w:jc w:val="center"/>
+              <w:rPr>
+                <w:rFonts w:eastAsia="Times New Roman" w:cs="Calibri"/>
+                <w:bCs/>
+                <w:color w:val="000000" w:themeColor="text1"/>
+                <w:sz w:val="22"/>
+                <w:szCs w:val="22"/>
+                <w:lang w:eastAsia="en-NZ"/>
+              </w:rPr>
+            </w:pPr>
+            <w:r>
+              <w:rPr>
+                <w:rFonts w:eastAsia="Times New Roman" w:cs="Calibri"/>
+                <w:bCs/>
+                <w:color w:val="000000" w:themeColor="text1"/>
+                <w:sz w:val="22"/>
+                <w:szCs w:val="22"/>
+                <w:lang w:eastAsia="en-NZ"/>
+              </w:rPr>
+              <w:t>Incomplete</w:t>
+            </w:r>
+          </w:p>
+        </w:tc>
+      </w:tr>
+      <w:tr>
+        <w:tc>
+          <w:tcPr>
+            <w:tcW w:w="5721" w:type="dxa"/>
+            <w:tcBorders>
+              <w:top w:val="single" w:sz="4" w:space="0" w:color="B1BBCC"/>
+              <w:left w:val="single" w:sz="4" w:space="0" w:color="B1BBCC"/>
+              <w:bottom w:val="single" w:sz="4" w:space="0" w:color="B1BBCC"/>
+              <w:right w:val="single" w:sz="4" w:space="0" w:color="B1BBCC"/>
+            </w:tcBorders>
+            <w:shd w:val="clear" w:color="auto" w:fill="FFFFFF"/>
+            <w:vAlign w:val="center"/>
+            <w:hideMark/>
+          </w:tcPr>
+          <w:p>
+            <w:pPr>
+              <w:spacing w:after="0" w:line="240" w:lineRule="auto"/>
+              <w:rPr>
+                <w:rFonts w:eastAsia="Times New Roman" w:cs="Calibri"/>
+                <w:sz w:val="24"/>
+                <w:szCs w:val="24"/>
+                <w:lang w:eastAsia="en-NZ"/>
+              </w:rPr>
+            </w:pPr>
+            <w:r>
+              <w:rPr>
+                <w:rFonts w:eastAsia="Times New Roman" w:cs="Calibri"/>
+                <w:bCs/>
+                <w:color w:val="FF0000"/>
+                <w:sz w:val="24"/>
+                <w:szCs w:val="24"/>
+                <w:lang w:eastAsia="en-NZ"/>
+              </w:rPr>
+              <w:t>Project process analysis and review</w:t>
+            </w:r>
+          </w:p>
+        </w:tc>
+        <w:tc>
+          <w:tcPr>
+            <w:tcW w:w="868" w:type="dxa"/>
+            <w:vMerge/>
+            <w:tcBorders>
+              <w:left w:val="single" w:sz="4" w:space="0" w:color="B1BBCC"/>
+              <w:right w:val="single" w:sz="4" w:space="0" w:color="B1BBCC"/>
+            </w:tcBorders>
+            <w:shd w:val="clear" w:color="auto" w:fill="FFFFFF"/>
+          </w:tcPr>
+          <w:p>
+            <w:pPr>
+              <w:spacing w:after="0" w:line="240" w:lineRule="auto"/>
+              <w:jc w:val="center"/>
+              <w:rPr>
+                <w:rFonts w:eastAsia="Times New Roman" w:cs="Calibri"/>
+                <w:bCs/>
+                <w:color w:val="000000"/>
+                <w:sz w:val="22"/>
+                <w:szCs w:val="22"/>
+                <w:lang w:eastAsia="en-NZ"/>
+              </w:rPr>
+            </w:pPr>
+          </w:p>
+        </w:tc>
+        <w:tc>
+          <w:tcPr>
+            <w:tcW w:w="1356" w:type="dxa"/>
+            <w:tcBorders>
+              <w:top w:val="single" w:sz="4" w:space="0" w:color="B1BBCC"/>
+              <w:left w:val="single" w:sz="4" w:space="0" w:color="B1BBCC"/>
+              <w:bottom w:val="single" w:sz="4" w:space="0" w:color="B1BBCC"/>
+              <w:right w:val="single" w:sz="4" w:space="0" w:color="B1BBCC"/>
+            </w:tcBorders>
+            <w:shd w:val="clear" w:color="auto" w:fill="FFFFFF"/>
+            <w:vAlign w:val="center"/>
+            <w:hideMark/>
+          </w:tcPr>
+          <w:p>
+            <w:pPr>
+              <w:spacing w:after="0" w:line="240" w:lineRule="auto"/>
+              <w:jc w:val="center"/>
+              <w:rPr>
+                <w:rFonts w:eastAsia="Times New Roman" w:cs="Calibri"/>
+                <w:color w:val="000000" w:themeColor="text1"/>
+                <w:sz w:val="22"/>
+                <w:szCs w:val="22"/>
+                <w:lang w:eastAsia="en-NZ"/>
+              </w:rPr>
+            </w:pPr>
+            <w:r>
+              <w:rPr>
+                <w:rFonts w:eastAsia="Times New Roman" w:cs="Calibri"/>
+                <w:bCs/>
+                <w:color w:val="000000" w:themeColor="text1"/>
+                <w:sz w:val="22"/>
+                <w:szCs w:val="22"/>
+                <w:lang w:eastAsia="en-NZ"/>
+              </w:rPr>
+              <w:t>26/05/17</w:t>
+            </w:r>
+          </w:p>
+        </w:tc>
+        <w:tc>
+          <w:tcPr>
+            <w:tcW w:w="1356" w:type="dxa"/>
+            <w:tcBorders>
+              <w:top w:val="single" w:sz="4" w:space="0" w:color="B1BBCC"/>
+              <w:left w:val="single" w:sz="4" w:space="0" w:color="B1BBCC"/>
+              <w:bottom w:val="single" w:sz="4" w:space="0" w:color="B1BBCC"/>
+              <w:right w:val="single" w:sz="4" w:space="0" w:color="B1BBCC"/>
+            </w:tcBorders>
+            <w:shd w:val="clear" w:color="auto" w:fill="FFFFFF"/>
+          </w:tcPr>
+          <w:p>
+            <w:pPr>
+              <w:spacing w:after="0" w:line="240" w:lineRule="auto"/>
+              <w:jc w:val="center"/>
+              <w:rPr>
+                <w:rFonts w:eastAsia="Times New Roman" w:cs="Calibri"/>
+                <w:bCs/>
+                <w:color w:val="000000" w:themeColor="text1"/>
+                <w:sz w:val="22"/>
+                <w:szCs w:val="22"/>
+                <w:lang w:eastAsia="en-NZ"/>
+              </w:rPr>
+            </w:pPr>
+            <w:r>
+              <w:rPr>
+                <w:rFonts w:eastAsia="Times New Roman" w:cs="Calibri"/>
+                <w:bCs/>
+                <w:color w:val="000000" w:themeColor="text1"/>
+                <w:sz w:val="22"/>
+                <w:szCs w:val="22"/>
+                <w:lang w:eastAsia="en-NZ"/>
+              </w:rPr>
+              <w:t>26/05/17</w:t>
+            </w:r>
+          </w:p>
+        </w:tc>
+      </w:tr>
+      <w:tr>
+        <w:tc>
+          <w:tcPr>
+            <w:tcW w:w="5721" w:type="dxa"/>
+            <w:tcBorders>
+              <w:top w:val="single" w:sz="4" w:space="0" w:color="B1BBCC"/>
+              <w:left w:val="single" w:sz="4" w:space="0" w:color="B1BBCC"/>
+              <w:bottom w:val="single" w:sz="4" w:space="0" w:color="B1BBCC"/>
+              <w:right w:val="single" w:sz="4" w:space="0" w:color="B1BBCC"/>
+            </w:tcBorders>
+            <w:shd w:val="clear" w:color="auto" w:fill="FFFFFF"/>
+            <w:vAlign w:val="center"/>
+            <w:hideMark/>
+          </w:tcPr>
+          <w:p>
+            <w:pPr>
+              <w:spacing w:after="0" w:line="240" w:lineRule="auto"/>
+              <w:rPr>
+                <w:rFonts w:eastAsia="Times New Roman" w:cs="Calibri"/>
+                <w:sz w:val="24"/>
+                <w:szCs w:val="24"/>
+                <w:lang w:eastAsia="en-NZ"/>
+              </w:rPr>
+            </w:pPr>
+            <w:r>
+              <w:rPr>
+                <w:rFonts w:eastAsia="Times New Roman" w:cs="Calibri"/>
+                <w:color w:val="FF0000"/>
+                <w:sz w:val="24"/>
+                <w:szCs w:val="24"/>
+                <w:lang w:eastAsia="en-NZ"/>
+              </w:rPr>
+              <w:t>Presentation to Client</w:t>
+            </w:r>
+          </w:p>
+        </w:tc>
+        <w:tc>
+          <w:tcPr>
+            <w:tcW w:w="868" w:type="dxa"/>
+            <w:vMerge/>
+            <w:tcBorders>
+              <w:left w:val="single" w:sz="4" w:space="0" w:color="B1BBCC"/>
+              <w:right w:val="single" w:sz="4" w:space="0" w:color="B1BBCC"/>
+            </w:tcBorders>
+            <w:shd w:val="clear" w:color="auto" w:fill="FFFFFF"/>
+          </w:tcPr>
+          <w:p>
+            <w:pPr>
+              <w:spacing w:after="0" w:line="240" w:lineRule="auto"/>
+              <w:jc w:val="center"/>
+              <w:rPr>
+                <w:rFonts w:eastAsia="Times New Roman" w:cs="Calibri"/>
+                <w:color w:val="000000"/>
+                <w:sz w:val="22"/>
+                <w:szCs w:val="22"/>
+                <w:lang w:eastAsia="en-NZ"/>
+              </w:rPr>
+            </w:pPr>
+          </w:p>
+        </w:tc>
+        <w:tc>
+          <w:tcPr>
+            <w:tcW w:w="1356" w:type="dxa"/>
+            <w:tcBorders>
+              <w:top w:val="single" w:sz="4" w:space="0" w:color="B1BBCC"/>
+              <w:left w:val="single" w:sz="4" w:space="0" w:color="B1BBCC"/>
+              <w:bottom w:val="single" w:sz="4" w:space="0" w:color="B1BBCC"/>
+              <w:right w:val="single" w:sz="4" w:space="0" w:color="B1BBCC"/>
+            </w:tcBorders>
+            <w:shd w:val="clear" w:color="auto" w:fill="FFFFFF"/>
+            <w:vAlign w:val="center"/>
+            <w:hideMark/>
+          </w:tcPr>
+          <w:p>
+            <w:pPr>
+              <w:spacing w:after="0" w:line="240" w:lineRule="auto"/>
+              <w:jc w:val="center"/>
+              <w:rPr>
+                <w:rFonts w:eastAsia="Times New Roman" w:cs="Calibri"/>
+                <w:color w:val="000000" w:themeColor="text1"/>
+                <w:sz w:val="22"/>
+                <w:szCs w:val="22"/>
+                <w:lang w:eastAsia="en-NZ"/>
+              </w:rPr>
+            </w:pPr>
+            <w:r>
+              <w:rPr>
+                <w:rFonts w:eastAsia="Times New Roman" w:cs="Calibri"/>
+                <w:color w:val="000000" w:themeColor="text1"/>
+                <w:sz w:val="22"/>
+                <w:szCs w:val="22"/>
+                <w:lang w:eastAsia="en-NZ"/>
+              </w:rPr>
+              <w:t>2/06/17</w:t>
+            </w:r>
+          </w:p>
+        </w:tc>
+        <w:tc>
+          <w:tcPr>
+            <w:tcW w:w="1356" w:type="dxa"/>
+            <w:tcBorders>
+              <w:top w:val="single" w:sz="4" w:space="0" w:color="B1BBCC"/>
+              <w:left w:val="single" w:sz="4" w:space="0" w:color="B1BBCC"/>
+              <w:bottom w:val="single" w:sz="4" w:space="0" w:color="B1BBCC"/>
+              <w:right w:val="single" w:sz="4" w:space="0" w:color="B1BBCC"/>
+            </w:tcBorders>
+            <w:shd w:val="clear" w:color="auto" w:fill="FFFFFF"/>
+          </w:tcPr>
+          <w:p>
+            <w:pPr>
+              <w:spacing w:after="0" w:line="240" w:lineRule="auto"/>
+              <w:jc w:val="center"/>
+              <w:rPr>
+                <w:rFonts w:eastAsia="Times New Roman" w:cs="Calibri"/>
+                <w:color w:val="000000" w:themeColor="text1"/>
+                <w:sz w:val="22"/>
+                <w:szCs w:val="22"/>
+                <w:lang w:eastAsia="en-NZ"/>
+              </w:rPr>
+            </w:pPr>
+            <w:r>
+              <w:rPr>
+                <w:rFonts w:eastAsia="Times New Roman" w:cs="Calibri"/>
+                <w:color w:val="000000" w:themeColor="text1"/>
+                <w:sz w:val="22"/>
+                <w:szCs w:val="22"/>
+                <w:lang w:eastAsia="en-NZ"/>
+              </w:rPr>
+              <w:t>-</w:t>
+            </w:r>
+          </w:p>
+        </w:tc>
+      </w:tr>
+      <w:tr>
+        <w:tc>
+          <w:tcPr>
+            <w:tcW w:w="5721" w:type="dxa"/>
+            <w:tcBorders>
+              <w:top w:val="single" w:sz="4" w:space="0" w:color="B1BBCC"/>
+              <w:left w:val="single" w:sz="4" w:space="0" w:color="B1BBCC"/>
+              <w:bottom w:val="single" w:sz="4" w:space="0" w:color="B1BBCC"/>
+              <w:right w:val="single" w:sz="4" w:space="0" w:color="B1BBCC"/>
+            </w:tcBorders>
+            <w:shd w:val="clear" w:color="auto" w:fill="FFFFFF"/>
+            <w:vAlign w:val="center"/>
+            <w:hideMark/>
+          </w:tcPr>
+          <w:p>
+            <w:pPr>
+              <w:spacing w:after="0" w:line="240" w:lineRule="auto"/>
+              <w:rPr>
+                <w:rFonts w:eastAsia="Times New Roman" w:cs="Calibri"/>
+                <w:sz w:val="24"/>
+                <w:szCs w:val="24"/>
+                <w:lang w:eastAsia="en-NZ"/>
+              </w:rPr>
+            </w:pPr>
+            <w:r>
+              <w:rPr>
+                <w:rFonts w:eastAsia="Times New Roman" w:cs="Calibri"/>
+                <w:color w:val="000000"/>
+                <w:sz w:val="24"/>
+                <w:szCs w:val="24"/>
+                <w:lang w:eastAsia="en-NZ"/>
+              </w:rPr>
+              <w:t>Mid project progress review</w:t>
+            </w:r>
+          </w:p>
+        </w:tc>
+        <w:tc>
+          <w:tcPr>
+            <w:tcW w:w="868" w:type="dxa"/>
+            <w:vMerge/>
+            <w:tcBorders>
+              <w:left w:val="single" w:sz="4" w:space="0" w:color="B1BBCC"/>
+              <w:right w:val="single" w:sz="4" w:space="0" w:color="B1BBCC"/>
+            </w:tcBorders>
+            <w:shd w:val="clear" w:color="auto" w:fill="FFFFFF"/>
+          </w:tcPr>
+          <w:p>
+            <w:pPr>
+              <w:spacing w:after="0" w:line="240" w:lineRule="auto"/>
+              <w:jc w:val="center"/>
+              <w:rPr>
+                <w:rFonts w:eastAsia="Times New Roman" w:cs="Calibri"/>
+                <w:color w:val="000000"/>
+                <w:sz w:val="22"/>
+                <w:szCs w:val="22"/>
+                <w:lang w:eastAsia="en-NZ"/>
+              </w:rPr>
+            </w:pPr>
+          </w:p>
+        </w:tc>
+        <w:tc>
+          <w:tcPr>
+            <w:tcW w:w="1356" w:type="dxa"/>
+            <w:tcBorders>
+              <w:top w:val="single" w:sz="4" w:space="0" w:color="B1BBCC"/>
+              <w:left w:val="single" w:sz="4" w:space="0" w:color="B1BBCC"/>
+              <w:bottom w:val="single" w:sz="4" w:space="0" w:color="B1BBCC"/>
+              <w:right w:val="single" w:sz="4" w:space="0" w:color="B1BBCC"/>
+            </w:tcBorders>
+            <w:shd w:val="clear" w:color="auto" w:fill="FFFFFF"/>
+            <w:vAlign w:val="center"/>
+            <w:hideMark/>
+          </w:tcPr>
+          <w:p>
+            <w:pPr>
+              <w:spacing w:after="0" w:line="240" w:lineRule="auto"/>
+              <w:jc w:val="center"/>
+              <w:rPr>
+                <w:rFonts w:eastAsia="Times New Roman" w:cs="Calibri"/>
+                <w:color w:val="000000" w:themeColor="text1"/>
+                <w:sz w:val="22"/>
+                <w:szCs w:val="22"/>
+                <w:lang w:eastAsia="en-NZ"/>
+              </w:rPr>
+            </w:pPr>
+            <w:r>
+              <w:rPr>
+                <w:rFonts w:eastAsia="Times New Roman" w:cs="Calibri"/>
+                <w:color w:val="000000" w:themeColor="text1"/>
+                <w:sz w:val="22"/>
+                <w:szCs w:val="22"/>
+                <w:lang w:eastAsia="en-NZ"/>
+              </w:rPr>
+              <w:t>2/06/17</w:t>
+            </w:r>
+          </w:p>
+        </w:tc>
+        <w:tc>
+          <w:tcPr>
+            <w:tcW w:w="1356" w:type="dxa"/>
+            <w:tcBorders>
+              <w:top w:val="single" w:sz="4" w:space="0" w:color="B1BBCC"/>
+              <w:left w:val="single" w:sz="4" w:space="0" w:color="B1BBCC"/>
+              <w:bottom w:val="single" w:sz="4" w:space="0" w:color="B1BBCC"/>
+              <w:right w:val="single" w:sz="4" w:space="0" w:color="B1BBCC"/>
+            </w:tcBorders>
+            <w:shd w:val="clear" w:color="auto" w:fill="FFFFFF"/>
+          </w:tcPr>
+          <w:p>
+            <w:pPr>
+              <w:spacing w:after="0" w:line="240" w:lineRule="auto"/>
+              <w:jc w:val="center"/>
+              <w:rPr>
+                <w:rFonts w:eastAsia="Times New Roman" w:cs="Calibri"/>
+                <w:color w:val="000000" w:themeColor="text1"/>
+                <w:sz w:val="22"/>
+                <w:szCs w:val="22"/>
+                <w:lang w:eastAsia="en-NZ"/>
+              </w:rPr>
+            </w:pPr>
+            <w:r>
+              <w:rPr>
+                <w:rFonts w:eastAsia="Times New Roman" w:cs="Calibri"/>
+                <w:color w:val="000000" w:themeColor="text1"/>
+                <w:sz w:val="22"/>
+                <w:szCs w:val="22"/>
+                <w:lang w:eastAsia="en-NZ"/>
+              </w:rPr>
+              <w:t>-</w:t>
+            </w:r>
+          </w:p>
+        </w:tc>
+      </w:tr>
+      <w:tr>
+        <w:tc>
+          <w:tcPr>
+            <w:tcW w:w="5721" w:type="dxa"/>
+            <w:tcBorders>
+              <w:top w:val="single" w:sz="4" w:space="0" w:color="B1BBCC"/>
+              <w:left w:val="single" w:sz="4" w:space="0" w:color="B1BBCC"/>
+              <w:bottom w:val="single" w:sz="4" w:space="0" w:color="B1BBCC"/>
+              <w:right w:val="single" w:sz="4" w:space="0" w:color="B1BBCC"/>
+            </w:tcBorders>
+            <w:shd w:val="clear" w:color="auto" w:fill="FFFFFF"/>
+            <w:vAlign w:val="center"/>
+            <w:hideMark/>
+          </w:tcPr>
+          <w:p>
+            <w:pPr>
+              <w:spacing w:after="0" w:line="240" w:lineRule="auto"/>
+              <w:rPr>
+                <w:rFonts w:eastAsia="Times New Roman" w:cs="Calibri"/>
+                <w:sz w:val="24"/>
+                <w:szCs w:val="24"/>
+                <w:lang w:eastAsia="en-NZ"/>
+              </w:rPr>
+            </w:pPr>
+            <w:r>
+              <w:rPr>
+                <w:rFonts w:eastAsia="Times New Roman" w:cs="Calibri"/>
+                <w:color w:val="000000"/>
+                <w:sz w:val="24"/>
+                <w:szCs w:val="24"/>
+                <w:lang w:eastAsia="en-NZ"/>
+              </w:rPr>
+              <w:t xml:space="preserve">Major Upskilling </w:t>
+            </w:r>
+          </w:p>
+        </w:tc>
+        <w:tc>
+          <w:tcPr>
+            <w:tcW w:w="868" w:type="dxa"/>
+            <w:vMerge/>
+            <w:tcBorders>
+              <w:left w:val="single" w:sz="4" w:space="0" w:color="B1BBCC"/>
+              <w:bottom w:val="single" w:sz="4" w:space="0" w:color="B1BBCC"/>
+              <w:right w:val="single" w:sz="4" w:space="0" w:color="B1BBCC"/>
+            </w:tcBorders>
+            <w:shd w:val="clear" w:color="auto" w:fill="FFFFFF"/>
+          </w:tcPr>
+          <w:p>
+            <w:pPr>
+              <w:spacing w:after="0" w:line="240" w:lineRule="auto"/>
+              <w:jc w:val="center"/>
+              <w:rPr>
+                <w:rFonts w:eastAsia="Times New Roman" w:cs="Calibri"/>
+                <w:color w:val="000000"/>
+                <w:sz w:val="22"/>
+                <w:szCs w:val="22"/>
+                <w:lang w:eastAsia="en-NZ"/>
+              </w:rPr>
+            </w:pPr>
+          </w:p>
+        </w:tc>
+        <w:tc>
+          <w:tcPr>
+            <w:tcW w:w="1356" w:type="dxa"/>
+            <w:tcBorders>
+              <w:top w:val="single" w:sz="4" w:space="0" w:color="B1BBCC"/>
+              <w:left w:val="single" w:sz="4" w:space="0" w:color="B1BBCC"/>
+              <w:bottom w:val="single" w:sz="4" w:space="0" w:color="B1BBCC"/>
+              <w:right w:val="single" w:sz="4" w:space="0" w:color="B1BBCC"/>
+            </w:tcBorders>
+            <w:shd w:val="clear" w:color="auto" w:fill="FFFFFF"/>
+            <w:vAlign w:val="center"/>
+            <w:hideMark/>
+          </w:tcPr>
+          <w:p>
+            <w:pPr>
+              <w:spacing w:after="0" w:line="240" w:lineRule="auto"/>
+              <w:jc w:val="center"/>
+              <w:rPr>
+                <w:rFonts w:eastAsia="Times New Roman" w:cs="Calibri"/>
+                <w:color w:val="000000" w:themeColor="text1"/>
+                <w:sz w:val="22"/>
+                <w:szCs w:val="22"/>
+                <w:lang w:eastAsia="en-NZ"/>
+              </w:rPr>
+            </w:pPr>
+            <w:r>
+              <w:rPr>
+                <w:rFonts w:eastAsia="Times New Roman" w:cs="Calibri"/>
+                <w:color w:val="000000" w:themeColor="text1"/>
+                <w:sz w:val="22"/>
+                <w:szCs w:val="22"/>
+                <w:lang w:eastAsia="en-NZ"/>
+              </w:rPr>
+              <w:t>14/07/17</w:t>
+            </w:r>
+          </w:p>
+        </w:tc>
+        <w:tc>
+          <w:tcPr>
+            <w:tcW w:w="1356" w:type="dxa"/>
+            <w:tcBorders>
+              <w:top w:val="single" w:sz="4" w:space="0" w:color="B1BBCC"/>
+              <w:left w:val="single" w:sz="4" w:space="0" w:color="B1BBCC"/>
+              <w:bottom w:val="single" w:sz="4" w:space="0" w:color="B1BBCC"/>
+              <w:right w:val="single" w:sz="4" w:space="0" w:color="B1BBCC"/>
+            </w:tcBorders>
+            <w:shd w:val="clear" w:color="auto" w:fill="FFFFFF"/>
+          </w:tcPr>
+          <w:p>
+            <w:pPr>
+              <w:spacing w:after="0" w:line="240" w:lineRule="auto"/>
+              <w:jc w:val="center"/>
+              <w:rPr>
+                <w:rFonts w:eastAsia="Times New Roman" w:cs="Calibri"/>
+                <w:color w:val="000000" w:themeColor="text1"/>
+                <w:sz w:val="22"/>
+                <w:szCs w:val="22"/>
+                <w:lang w:eastAsia="en-NZ"/>
+              </w:rPr>
+            </w:pPr>
+            <w:r>
+              <w:rPr>
+                <w:rFonts w:eastAsia="Times New Roman" w:cs="Calibri"/>
+                <w:color w:val="000000" w:themeColor="text1"/>
+                <w:sz w:val="22"/>
+                <w:szCs w:val="22"/>
+                <w:lang w:eastAsia="en-NZ"/>
+              </w:rPr>
+              <w:t>Incomplete</w:t>
+            </w:r>
+          </w:p>
+        </w:tc>
+      </w:tr>
+    </w:tbl>
+    <w:p>
+      <w:pPr>
+        <w:spacing w:after="0" w:line="240" w:lineRule="auto"/>
+      </w:pPr>
+    </w:p>
+    <w:p>
+      <w:pPr>
+        <w:rPr>
+          <w:sz w:val="22"/>
+        </w:rPr>
+      </w:pPr>
+      <w:r>
+        <w:rPr>
+          <w:sz w:val="22"/>
+        </w:rPr>
+        <w:t xml:space="preserve">It can be seen above that so far we are behind schedule, as we underestimated the time it would take to complete the feasibility study, </w:t>
+      </w:r>
+      <w:proofErr w:type="gramStart"/>
+      <w:r>
+        <w:rPr>
+          <w:sz w:val="22"/>
+        </w:rPr>
+        <w:t>and also</w:t>
+      </w:r>
+      <w:proofErr w:type="gramEnd"/>
+      <w:r>
+        <w:rPr>
+          <w:sz w:val="22"/>
+        </w:rPr>
+        <w:t xml:space="preserve"> the workload for other papers during the semester. However, we are working hard to get on track and the feasibility study is well underway.</w:t>
+      </w:r>
+    </w:p>
+    <w:p>
+      <w:pPr>
+        <w:rPr>
+          <w:sz w:val="22"/>
+        </w:rPr>
+      </w:pPr>
+      <w:r>
+        <w:rPr>
+          <w:sz w:val="22"/>
+        </w:rPr>
+        <w:t xml:space="preserve">We also ended up doing some upskilling earlier than we expected, as we found it necessary </w:t>
+      </w:r>
+      <w:proofErr w:type="gramStart"/>
+      <w:r>
+        <w:rPr>
+          <w:sz w:val="22"/>
+        </w:rPr>
+        <w:t>in order to</w:t>
+      </w:r>
+      <w:proofErr w:type="gramEnd"/>
+      <w:r>
+        <w:rPr>
+          <w:sz w:val="22"/>
+        </w:rPr>
+        <w:t xml:space="preserve"> comprehend the tools and services we were recommended, as well as tools we are using to work on the project itself.</w:t>
+      </w:r>
+    </w:p>
+    <w:p>
+      <w:pPr>
+        <w:pStyle w:val="Heading2"/>
+        <w:rPr>
+          <w:sz w:val="28"/>
+        </w:rPr>
+      </w:pPr>
+      <w:bookmarkStart w:id="18" w:name="_Toc483347037"/>
+      <w:r>
+        <w:rPr>
+          <w:sz w:val="28"/>
+        </w:rPr>
+        <w:t>Issues</w:t>
+      </w:r>
+      <w:bookmarkEnd w:id="18"/>
+    </w:p>
+    <w:p>
+      <w:pPr>
+        <w:rPr>
+          <w:sz w:val="22"/>
+        </w:rPr>
+      </w:pPr>
+      <w:r>
+        <w:rPr>
+          <w:sz w:val="22"/>
+        </w:rPr>
+        <w:t>We are a team of developers that are yet to explore different technologies to solve problems, as we have mostly only been exposed to tools and services required by our studies. Learning about a few new tools is taking more time than we could have anticipated.</w:t>
+      </w:r>
+    </w:p>
+    <w:p>
+      <w:pPr>
+        <w:rPr>
+          <w:sz w:val="22"/>
+        </w:rPr>
+      </w:pPr>
+      <w:r>
+        <w:rPr>
+          <w:sz w:val="22"/>
+        </w:rPr>
+        <w:t>We wanted to organize a meeting with the MATHEX venue staff much earlier, however they have been away and we have not been able to get information from them yet.</w:t>
+      </w:r>
+    </w:p>
+    <w:p>
+      <w:pPr>
+        <w:rPr>
+          <w:sz w:val="22"/>
+        </w:rPr>
+      </w:pPr>
+      <w:r>
+        <w:rPr>
+          <w:sz w:val="22"/>
+        </w:rPr>
+        <w:t xml:space="preserve">There are many different </w:t>
+      </w:r>
+      <w:r>
+        <w:rPr>
+          <w:sz w:val="22"/>
+        </w:rPr>
+        <w:t>potential solutions for the system, we are risking overlooking better solutions due to our limited knowledge on networking and infrastructure, as we are all software development majors.</w:t>
+      </w:r>
+    </w:p>
+    <w:p>
+      <w:pPr>
+        <w:rPr>
+          <w:sz w:val="22"/>
+        </w:rPr>
+      </w:pPr>
+      <w:r>
+        <w:rPr>
+          <w:sz w:val="22"/>
+        </w:rPr>
+        <w:t>We have trouble all meeting at the same time due to several schedule conflicts, we miss out on benefits of face-to-face communication and sharing a workspace because of this.</w:t>
+      </w:r>
+    </w:p>
+    <w:p>
+      <w:pPr>
+        <w:pStyle w:val="Heading1"/>
+      </w:pPr>
+      <w:bookmarkStart w:id="19" w:name="_Toc483347038"/>
+      <w:r>
+        <w:t>Team Reflection</w:t>
+      </w:r>
+      <w:bookmarkEnd w:id="19"/>
     </w:p>
     <w:p/>
     <w:p>
       <w:pPr>
         <w:pStyle w:val="Heading1"/>
       </w:pPr>
-      <w:bookmarkStart w:id="12" w:name="_Toc483344565"/>
+      <w:bookmarkStart w:id="20" w:name="_Toc483347039"/>
       <w:r>
-        <w:t>Team Reflection</w:t>
-      </w:r>
-      <w:bookmarkEnd w:id="12"/>
-    </w:p>
-    <w:p/>
-    <w:p>
-      <w:pPr>
-        <w:pStyle w:val="Heading1"/>
-      </w:pPr>
-      <w:bookmarkStart w:id="13" w:name="_Toc483344566"/>
-      <w:r>
+        <w:lastRenderedPageBreak/>
         <w:t>Member Contributions</w:t>
       </w:r>
-      <w:bookmarkEnd w:id="13"/>
+      <w:bookmarkEnd w:id="20"/>
     </w:p>
     <w:p/>
     <w:p/>
@@ -2432,7 +4383,7 @@
       <w:rPr>
         <w:noProof/>
       </w:rPr>
-      <w:t>2</w:t>
+      <w:t>6</w:t>
     </w:r>
     <w:r>
       <w:rPr>
@@ -3781,6 +5732,23 @@
     <w:basedOn w:val="DefaultParagraphFont"/>
     <w:rsid w:val="00621F20"/>
   </w:style>
+  <w:style w:type="paragraph" w:customStyle="1" w:styleId="Default">
+    <w:name w:val="Default"/>
+    <w:rsid w:val="00E9710E"/>
+    <w:pPr>
+      <w:autoSpaceDE w:val="0"/>
+      <w:autoSpaceDN w:val="0"/>
+      <w:adjustRightInd w:val="0"/>
+      <w:spacing w:after="0" w:line="240" w:lineRule="auto"/>
+    </w:pPr>
+    <w:rPr>
+      <w:rFonts w:ascii="Candara" w:eastAsiaTheme="minorHAnsi" w:hAnsi="Candara" w:cs="Candara"/>
+      <w:color w:val="000000"/>
+      <w:sz w:val="24"/>
+      <w:szCs w:val="24"/>
+      <w:lang w:val="en-NZ" w:eastAsia="en-US"/>
+    </w:rPr>
+  </w:style>
 </w:styles>
 </file>
 
@@ -3903,6 +5871,20 @@
     <w:pitch w:val="fixed"/>
     <w:sig w:usb0="E00002FF" w:usb1="6AC7FDFB" w:usb2="08000012" w:usb3="00000000" w:csb0="0002009F" w:csb1="00000000"/>
   </w:font>
+  <w:font w:name="Candara">
+    <w:panose1 w:val="020E0502030303020204"/>
+    <w:charset w:val="00"/>
+    <w:family w:val="swiss"/>
+    <w:pitch w:val="variable"/>
+    <w:sig w:usb0="A00002EF" w:usb1="4000A44B" w:usb2="00000000" w:usb3="00000000" w:csb0="0000019F" w:csb1="00000000"/>
+  </w:font>
+  <w:font w:name="Segoe UI">
+    <w:panose1 w:val="020B0502040204020203"/>
+    <w:charset w:val="00"/>
+    <w:family w:val="swiss"/>
+    <w:pitch w:val="variable"/>
+    <w:sig w:usb0="E4002EFF" w:usb1="C000E47F" w:usb2="00000009" w:usb3="00000000" w:csb0="000001FF" w:csb1="00000000"/>
+  </w:font>
   <w:font w:name="Calibri">
     <w:panose1 w:val="020F0502020204030204"/>
     <w:charset w:val="00"/>
@@ -3934,8 +5916,8 @@
     <w:compatSetting w:name="differentiateMultirowTableHeaders" w:uri="http://schemas.microsoft.com/office/word" w:val="1"/>
   </w:compat>
   <w:rsids>
-    <w:rsidRoot w:val="0038193C"/>
-    <w:rsid w:val="0038193C"/>
+    <w:rsidRoot w:val="00970A77"/>
+    <w:rsid w:val="00970A77"/>
   </w:rsids>
   <m:mathPr>
     <m:mathFont m:val="Cambria Math"/>
@@ -4678,7 +6660,7 @@
 </file>
 
 <file path=customXml/itemProps3.xml><?xml version="1.0" encoding="utf-8"?>
-<ds:datastoreItem xmlns:ds="http://schemas.openxmlformats.org/officeDocument/2006/customXml" ds:itemID="{D9A94D27-6D42-4BF0-AB16-7915FB38E135}">
+<ds:datastoreItem xmlns:ds="http://schemas.openxmlformats.org/officeDocument/2006/customXml" ds:itemID="{5AD4E830-91DB-4159-BAF6-76337848CDCA}">
   <ds:schemaRefs>
     <ds:schemaRef ds:uri="http://schemas.openxmlformats.org/officeDocument/2006/bibliography"/>
   </ds:schemaRefs>

</xml_diff>

<commit_message>
Add project objective and scope
</commit_message>
<xml_diff>
--- a/Mid-Year/Status Report.docx
+++ b/Mid-Year/Status Report.docx
@@ -10,6 +10,7 @@
           <w:docPartUnique/>
         </w:docPartObj>
       </w:sdtPr>
+      <w:sdtEndPr/>
       <w:sdtContent>
         <w:p>
           <w:pPr>
@@ -18,7 +19,7 @@
           <w:r>
             <w:rPr>
               <w:noProof/>
-              <w:lang w:eastAsia="en-US"/>
+              <w:lang w:val="en-NZ"/>
             </w:rPr>
             <mc:AlternateContent>
               <mc:Choice Requires="wps">
@@ -83,9 +84,13 @@
                                     <w15:appearance w15:val="hidden"/>
                                     <w:text/>
                                   </w:sdtPr>
+                                  <w:sdtEndPr/>
                                   <w:sdtContent>
                                     <w:r>
-                                      <w:t>Real-Time Online Scoreboard</w:t>
+                                      <w:rPr>
+                                        <w:lang w:val="en-NZ"/>
+                                      </w:rPr>
+                                      <w:t>Status Report</w:t>
                                     </w:r>
                                   </w:sdtContent>
                                 </w:sdt>
@@ -103,6 +108,7 @@
                                     <w15:appearance w15:val="hidden"/>
                                     <w:text/>
                                   </w:sdtPr>
+                                  <w:sdtEndPr/>
                                   <w:sdtContent>
                                     <w:r>
                                       <w:t>Mid-Year Project Status Report</w:t>
@@ -152,9 +158,13 @@
                               <w15:appearance w15:val="hidden"/>
                               <w:text/>
                             </w:sdtPr>
+                            <w:sdtEndPr/>
                             <w:sdtContent>
                               <w:r>
-                                <w:t>Real-Time Online Scoreboard</w:t>
+                                <w:rPr>
+                                  <w:lang w:val="en-NZ"/>
+                                </w:rPr>
+                                <w:t>Status Report</w:t>
                               </w:r>
                             </w:sdtContent>
                           </w:sdt>
@@ -172,6 +182,7 @@
                               <w15:appearance w15:val="hidden"/>
                               <w:text/>
                             </w:sdtPr>
+                            <w:sdtEndPr/>
                             <w:sdtContent>
                               <w:r>
                                 <w:t>Mid-Year Project Status Report</w:t>
@@ -193,7 +204,7 @@
           <w:r>
             <w:rPr>
               <w:noProof/>
-              <w:lang w:eastAsia="en-US"/>
+              <w:lang w:val="en-NZ"/>
             </w:rPr>
             <mc:AlternateContent>
               <mc:Choice Requires="wps">
@@ -286,6 +297,7 @@
                                       <w15:appearance w15:val="hidden"/>
                                       <w:text w:multiLine="1"/>
                                     </w:sdtPr>
+                                    <w:sdtEndPr/>
                                     <w:sdtContent>
                                       <w:tc>
                                         <w:tcPr>
@@ -320,7 +332,25 @@
                                               <w:sz w:val="26"/>
                                               <w:lang w:eastAsia="en-US"/>
                                             </w:rPr>
-                                            <w:t xml:space="preserve">| Hayley-Belle Cleverdon </w:t>
+                                            <w:t xml:space="preserve">| Hayley-Belle </w:t>
+                                          </w:r>
+                                          <w:proofErr w:type="spellStart"/>
+                                          <w:r>
+                                            <w:rPr>
+                                              <w:rFonts w:eastAsiaTheme="minorHAnsi"/>
+                                              <w:sz w:val="26"/>
+                                              <w:lang w:eastAsia="en-US"/>
+                                            </w:rPr>
+                                            <w:t>Cleverdon</w:t>
+                                          </w:r>
+                                          <w:proofErr w:type="spellEnd"/>
+                                          <w:r>
+                                            <w:rPr>
+                                              <w:rFonts w:eastAsiaTheme="minorHAnsi"/>
+                                              <w:sz w:val="26"/>
+                                              <w:lang w:eastAsia="en-US"/>
+                                            </w:rPr>
+                                            <w:t xml:space="preserve"> </w:t>
                                           </w:r>
                                           <w:r>
                                             <w:rPr>
@@ -370,43 +400,7 @@
                                               <w:sz w:val="26"/>
                                               <w:lang w:eastAsia="en-US"/>
                                             </w:rPr>
-                                            <w:t xml:space="preserve">| </w:t>
-                                          </w:r>
-                                          <w:proofErr w:type="spellStart"/>
-                                          <w:r>
-                                            <w:rPr>
-                                              <w:rFonts w:eastAsiaTheme="minorHAnsi"/>
-                                              <w:sz w:val="26"/>
-                                              <w:lang w:eastAsia="en-US"/>
-                                            </w:rPr>
-                                            <w:t>Karanjit</w:t>
-                                          </w:r>
-                                          <w:proofErr w:type="spellEnd"/>
-                                          <w:r>
-                                            <w:rPr>
-                                              <w:rFonts w:eastAsiaTheme="minorHAnsi"/>
-                                              <w:sz w:val="26"/>
-                                              <w:lang w:eastAsia="en-US"/>
-                                            </w:rPr>
-                                            <w:t xml:space="preserve"> </w:t>
-                                          </w:r>
-                                          <w:proofErr w:type="spellStart"/>
-                                          <w:r>
-                                            <w:rPr>
-                                              <w:rFonts w:eastAsiaTheme="minorHAnsi"/>
-                                              <w:sz w:val="26"/>
-                                              <w:lang w:eastAsia="en-US"/>
-                                            </w:rPr>
-                                            <w:t>Gahunia</w:t>
-                                          </w:r>
-                                          <w:proofErr w:type="spellEnd"/>
-                                          <w:r>
-                                            <w:rPr>
-                                              <w:rFonts w:eastAsiaTheme="minorHAnsi"/>
-                                              <w:sz w:val="26"/>
-                                              <w:lang w:eastAsia="en-US"/>
-                                            </w:rPr>
-                                            <w:t xml:space="preserve"> </w:t>
+                                            <w:t xml:space="preserve">| Karanjit Gahunia </w:t>
                                           </w:r>
                                           <w:r>
                                             <w:rPr>
@@ -721,6 +715,7 @@
                                         <w15:appearance w15:val="hidden"/>
                                         <w:text/>
                                       </w:sdtPr>
+                                      <w:sdtEndPr/>
                                       <w:sdtContent>
                                         <w:p>
                                           <w:pPr>
@@ -760,6 +755,7 @@
                                           <w15:appearance w15:val="hidden"/>
                                           <w:text/>
                                         </w:sdtPr>
+                                        <w:sdtEndPr/>
                                         <w:sdtContent>
                                           <w:r>
                                             <w:rPr>
@@ -800,7 +796,11 @@
               </mc:Choice>
               <mc:Fallback>
                 <w:pict>
-                  <v:shape w14:anchorId="5F3B3B30" id="Text Box 1" o:spid="_x0000_s1027" type="#_x0000_t202" alt="Text box displaying company contact information" style="position:absolute;margin-left:417.55pt;margin-top:574.5pt;width:468.75pt;height:109.45pt;z-index:251661312;visibility:visible;mso-wrap-style:square;mso-width-percent:0;mso-height-percent:0;mso-wrap-distance-left:9pt;mso-wrap-distance-top:0;mso-wrap-distance-right:9pt;mso-wrap-distance-bottom:0;mso-position-horizontal:right;mso-position-horizontal-relative:margin;mso-position-vertical:absolute;mso-position-vertical-relative:margin;mso-width-percent:0;mso-height-percent:0;mso-width-relative:margin;mso-height-relative:margin;v-text-anchor:middle" o:gfxdata="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" fillcolor="#4a66ac [3204]" stroked="f" strokeweight=".5pt">
+                  <v:shapetype w14:anchorId="5F3B3B30" id="_x0000_t202" coordsize="21600,21600" o:spt="202" path="m,l,21600r21600,l21600,xe">
+                    <v:stroke joinstyle="miter"/>
+                    <v:path gradientshapeok="t" o:connecttype="rect"/>
+                  </v:shapetype>
+                  <v:shape id="Text Box 1" o:spid="_x0000_s1027" type="#_x0000_t202" alt="Text box displaying company contact information" style="position:absolute;margin-left:417.55pt;margin-top:574.5pt;width:468.75pt;height:109.45pt;z-index:251661312;visibility:visible;mso-wrap-style:square;mso-width-percent:0;mso-height-percent:0;mso-wrap-distance-left:9pt;mso-wrap-distance-top:0;mso-wrap-distance-right:9pt;mso-wrap-distance-bottom:0;mso-position-horizontal:right;mso-position-horizontal-relative:margin;mso-position-vertical:absolute;mso-position-vertical-relative:margin;mso-width-percent:0;mso-height-percent:0;mso-width-relative:margin;mso-height-relative:margin;v-text-anchor:middle" o:gfxdata="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" fillcolor="#4a66ac [3204]" stroked="f" strokeweight=".5pt">
                     <v:textbox inset="12.96pt,0,12.96pt,0">
                       <w:txbxContent>
                         <w:tbl>
@@ -842,6 +842,7 @@
                                 <w15:appearance w15:val="hidden"/>
                                 <w:text w:multiLine="1"/>
                               </w:sdtPr>
+                              <w:sdtEndPr/>
                               <w:sdtContent>
                                 <w:tc>
                                   <w:tcPr>
@@ -876,7 +877,25 @@
                                         <w:sz w:val="26"/>
                                         <w:lang w:eastAsia="en-US"/>
                                       </w:rPr>
-                                      <w:t xml:space="preserve">| Hayley-Belle Cleverdon </w:t>
+                                      <w:t xml:space="preserve">| Hayley-Belle </w:t>
+                                    </w:r>
+                                    <w:proofErr w:type="spellStart"/>
+                                    <w:r>
+                                      <w:rPr>
+                                        <w:rFonts w:eastAsiaTheme="minorHAnsi"/>
+                                        <w:sz w:val="26"/>
+                                        <w:lang w:eastAsia="en-US"/>
+                                      </w:rPr>
+                                      <w:t>Cleverdon</w:t>
+                                    </w:r>
+                                    <w:proofErr w:type="spellEnd"/>
+                                    <w:r>
+                                      <w:rPr>
+                                        <w:rFonts w:eastAsiaTheme="minorHAnsi"/>
+                                        <w:sz w:val="26"/>
+                                        <w:lang w:eastAsia="en-US"/>
+                                      </w:rPr>
+                                      <w:t xml:space="preserve"> </w:t>
                                     </w:r>
                                     <w:r>
                                       <w:rPr>
@@ -926,43 +945,7 @@
                                         <w:sz w:val="26"/>
                                         <w:lang w:eastAsia="en-US"/>
                                       </w:rPr>
-                                      <w:t xml:space="preserve">| </w:t>
-                                    </w:r>
-                                    <w:proofErr w:type="spellStart"/>
-                                    <w:r>
-                                      <w:rPr>
-                                        <w:rFonts w:eastAsiaTheme="minorHAnsi"/>
-                                        <w:sz w:val="26"/>
-                                        <w:lang w:eastAsia="en-US"/>
-                                      </w:rPr>
-                                      <w:t>Karanjit</w:t>
-                                    </w:r>
-                                    <w:proofErr w:type="spellEnd"/>
-                                    <w:r>
-                                      <w:rPr>
-                                        <w:rFonts w:eastAsiaTheme="minorHAnsi"/>
-                                        <w:sz w:val="26"/>
-                                        <w:lang w:eastAsia="en-US"/>
-                                      </w:rPr>
-                                      <w:t xml:space="preserve"> </w:t>
-                                    </w:r>
-                                    <w:proofErr w:type="spellStart"/>
-                                    <w:r>
-                                      <w:rPr>
-                                        <w:rFonts w:eastAsiaTheme="minorHAnsi"/>
-                                        <w:sz w:val="26"/>
-                                        <w:lang w:eastAsia="en-US"/>
-                                      </w:rPr>
-                                      <w:t>Gahunia</w:t>
-                                    </w:r>
-                                    <w:proofErr w:type="spellEnd"/>
-                                    <w:r>
-                                      <w:rPr>
-                                        <w:rFonts w:eastAsiaTheme="minorHAnsi"/>
-                                        <w:sz w:val="26"/>
-                                        <w:lang w:eastAsia="en-US"/>
-                                      </w:rPr>
-                                      <w:t xml:space="preserve"> </w:t>
+                                      <w:t xml:space="preserve">| Karanjit Gahunia </w:t>
                                     </w:r>
                                     <w:r>
                                       <w:rPr>
@@ -1277,6 +1260,7 @@
                                   <w15:appearance w15:val="hidden"/>
                                   <w:text/>
                                 </w:sdtPr>
+                                <w:sdtEndPr/>
                                 <w:sdtContent>
                                   <w:p>
                                     <w:pPr>
@@ -1316,6 +1300,7 @@
                                     <w15:appearance w15:val="hidden"/>
                                     <w:text/>
                                   </w:sdtPr>
+                                  <w:sdtEndPr/>
                                   <w:sdtContent>
                                     <w:r>
                                       <w:rPr>
@@ -2475,8 +2460,44 @@
       <w:pPr>
         <w:rPr>
           <w:sz w:val="22"/>
-        </w:rPr>
-      </w:pPr>
+          <w:szCs w:val="22"/>
+        </w:rPr>
+      </w:pPr>
+      <w:r>
+        <w:rPr>
+          <w:sz w:val="22"/>
+          <w:szCs w:val="22"/>
+        </w:rPr>
+        <w:t>Our project objective is t</w:t>
+      </w:r>
+      <w:r>
+        <w:rPr>
+          <w:sz w:val="22"/>
+          <w:szCs w:val="22"/>
+        </w:rPr>
+        <w:t>o create and implement a Real Time Online Scoreboard System</w:t>
+      </w:r>
+      <w:r>
+        <w:rPr>
+          <w:sz w:val="22"/>
+          <w:szCs w:val="22"/>
+        </w:rPr>
+        <w:t xml:space="preserve"> into the C</w:t>
+      </w:r>
+      <w:r>
+        <w:rPr>
+          <w:sz w:val="22"/>
+          <w:szCs w:val="22"/>
+        </w:rPr>
+        <w:t>asio MATHEX competition within 1 year</w:t>
+      </w:r>
+      <w:r>
+        <w:rPr>
+          <w:sz w:val="22"/>
+          <w:szCs w:val="22"/>
+        </w:rPr>
+        <w:t xml:space="preserve"> and at a cost which does not exceed $20,000.</w:t>
+      </w:r>
     </w:p>
     <w:p>
       <w:pPr>
@@ -2500,52 +2521,173 @@
           <w:sz w:val="22"/>
         </w:rPr>
       </w:pPr>
+      <w:r>
+        <w:rPr>
+          <w:sz w:val="22"/>
+        </w:rPr>
+        <w:t>Our project scope</w:t>
+      </w:r>
+      <w:r>
+        <w:rPr>
+          <w:sz w:val="22"/>
+        </w:rPr>
+        <w:t xml:space="preserve"> has two major sections</w:t>
+      </w:r>
+      <w:r>
+        <w:rPr>
+          <w:sz w:val="22"/>
+        </w:rPr>
+        <w:t>. The</w:t>
+      </w:r>
+      <w:r>
+        <w:rPr>
+          <w:sz w:val="22"/>
+        </w:rPr>
+        <w:t xml:space="preserve"> first section aims to produce a feasibility report which investigates whether the production and implementation </w:t>
+      </w:r>
+      <w:r>
+        <w:rPr>
+          <w:sz w:val="22"/>
+        </w:rPr>
+        <w:t xml:space="preserve">of the scoreboard within the one year time frame is achievable. If the feasibility report reveals that the project cannot be completed in a year then we will also produce a </w:t>
+      </w:r>
+      <w:r>
+        <w:rPr>
+          <w:sz w:val="22"/>
+        </w:rPr>
+        <w:t>Project Roadmap which details the project processes and tasks necessary to design, create and implement the scoreboard successfully into the MATHEX competition</w:t>
+      </w:r>
+      <w:r>
+        <w:rPr>
+          <w:sz w:val="22"/>
+        </w:rPr>
+        <w:t xml:space="preserve"> in case of project hand off</w:t>
+      </w:r>
+      <w:r>
+        <w:rPr>
+          <w:sz w:val="22"/>
+        </w:rPr>
+        <w:t xml:space="preserve">. </w:t>
+      </w:r>
     </w:p>
     <w:p>
       <w:pPr>
-        <w:pStyle w:val="Heading2"/>
-        <w:rPr>
-          <w:sz w:val="28"/>
-        </w:rPr>
-      </w:pPr>
-      <w:bookmarkStart w:id="5" w:name="_Toc483347025"/>
-      <w:r>
-        <w:rPr>
-          <w:sz w:val="28"/>
-        </w:rPr>
-        <w:t>Project Approach</w:t>
-      </w:r>
+        <w:rPr>
+          <w:sz w:val="22"/>
+        </w:rPr>
+      </w:pPr>
+      <w:r>
+        <w:rPr>
+          <w:sz w:val="22"/>
+        </w:rPr>
+        <w:t xml:space="preserve">The second section aims to </w:t>
+      </w:r>
+      <w:r>
+        <w:rPr>
+          <w:sz w:val="22"/>
+        </w:rPr>
+        <w:t>produce the hardware and software for the</w:t>
+      </w:r>
+      <w:r>
+        <w:rPr>
+          <w:sz w:val="22"/>
+        </w:rPr>
+        <w:t xml:space="preserve"> </w:t>
+      </w:r>
+      <w:r>
+        <w:rPr>
+          <w:sz w:val="22"/>
+        </w:rPr>
+        <w:t>Real Time Online S</w:t>
+      </w:r>
+      <w:r>
+        <w:rPr>
+          <w:sz w:val="22"/>
+        </w:rPr>
+        <w:t>coreboard</w:t>
+      </w:r>
+      <w:r>
+        <w:rPr>
+          <w:sz w:val="22"/>
+        </w:rPr>
+        <w:t xml:space="preserve"> </w:t>
+      </w:r>
+      <w:r>
+        <w:rPr>
+          <w:sz w:val="22"/>
+        </w:rPr>
+        <w:t xml:space="preserve">system. This system </w:t>
+      </w:r>
+      <w:r>
+        <w:rPr>
+          <w:sz w:val="22"/>
+        </w:rPr>
+        <w:t>will improve the attendee and participant’s</w:t>
+      </w:r>
+      <w:r>
+        <w:rPr>
+          <w:sz w:val="22"/>
+        </w:rPr>
+        <w:t xml:space="preserve"> experience by making it easier to keep track of the comp</w:t>
+      </w:r>
+      <w:r>
+        <w:rPr>
+          <w:sz w:val="22"/>
+        </w:rPr>
+        <w:t>etition’s scores as well as streamline</w:t>
+      </w:r>
+      <w:r>
+        <w:rPr>
+          <w:sz w:val="22"/>
+        </w:rPr>
+        <w:t xml:space="preserve"> the judging process. </w:t>
+      </w:r>
+      <w:r>
+        <w:rPr>
+          <w:sz w:val="22"/>
+        </w:rPr>
+        <w:t xml:space="preserve">Initially, however, a prototype for the system will be </w:t>
+      </w:r>
+      <w:r>
+        <w:rPr>
+          <w:sz w:val="22"/>
+        </w:rPr>
+        <w:t>produced which will attempt to showcase and</w:t>
+      </w:r>
+      <w:bookmarkStart w:id="5" w:name="_GoBack"/>
       <w:bookmarkEnd w:id="5"/>
+      <w:r>
+        <w:rPr>
+          <w:sz w:val="22"/>
+        </w:rPr>
+        <w:t xml:space="preserve"> incorporate as many of the client’s requirements as possible.</w:t>
+      </w:r>
     </w:p>
     <w:p>
       <w:pPr>
-        <w:rPr>
-          <w:sz w:val="22"/>
-        </w:rPr>
-      </w:pPr>
-    </w:p>
-    <w:p>
-      <w:pPr>
         <w:pStyle w:val="Heading2"/>
         <w:rPr>
           <w:sz w:val="28"/>
         </w:rPr>
       </w:pPr>
-      <w:bookmarkStart w:id="6" w:name="_Toc483347026"/>
+      <w:bookmarkStart w:id="6" w:name="_Toc483347025"/>
       <w:r>
         <w:rPr>
           <w:sz w:val="28"/>
         </w:rPr>
-        <w:t>Major Milestones</w:t>
+        <w:lastRenderedPageBreak/>
+        <w:t>Project Approach</w:t>
       </w:r>
       <w:bookmarkEnd w:id="6"/>
     </w:p>
     <w:p>
       <w:pPr>
-        <w:rPr>
-          <w:sz w:val="22"/>
-        </w:rPr>
-      </w:pPr>
+        <w:pStyle w:val="Heading2"/>
+        <w:rPr>
+          <w:sz w:val="28"/>
+        </w:rPr>
+      </w:pPr>
+      <w:bookmarkStart w:id="7" w:name="_Toc483347026"/>
     </w:p>
     <w:p>
       <w:pPr>
@@ -2554,11 +2696,33 @@
           <w:sz w:val="28"/>
         </w:rPr>
       </w:pPr>
-      <w:bookmarkStart w:id="7" w:name="_Toc483347027"/>
       <w:r>
         <w:rPr>
           <w:sz w:val="28"/>
         </w:rPr>
+        <w:t>Major Milestones</w:t>
+      </w:r>
+      <w:bookmarkEnd w:id="7"/>
+    </w:p>
+    <w:p>
+      <w:pPr>
+        <w:rPr>
+          <w:sz w:val="22"/>
+        </w:rPr>
+      </w:pPr>
+    </w:p>
+    <w:p>
+      <w:pPr>
+        <w:pStyle w:val="Heading2"/>
+        <w:rPr>
+          <w:sz w:val="28"/>
+        </w:rPr>
+      </w:pPr>
+      <w:bookmarkStart w:id="8" w:name="_Toc483347027"/>
+      <w:r>
+        <w:rPr>
+          <w:sz w:val="28"/>
+        </w:rPr>
         <w:t>P</w:t>
       </w:r>
       <w:r>
@@ -2567,7 +2731,7 @@
         </w:rPr>
         <w:t>roject Deliverables</w:t>
       </w:r>
-      <w:bookmarkEnd w:id="7"/>
+      <w:bookmarkEnd w:id="8"/>
     </w:p>
     <w:p>
       <w:pPr>
@@ -2582,63 +2746,25 @@
       <w:pPr>
         <w:pStyle w:val="Heading1"/>
       </w:pPr>
-      <w:bookmarkStart w:id="8" w:name="_Toc483347028"/>
-      <w:r>
-        <w:lastRenderedPageBreak/>
+      <w:bookmarkStart w:id="9" w:name="_Toc483347028"/>
+      <w:r>
         <w:t>Addresses to Recommendations</w:t>
-      </w:r>
-      <w:bookmarkEnd w:id="8"/>
-    </w:p>
-    <w:p>
-      <w:pPr>
-        <w:pStyle w:val="Heading2"/>
-        <w:rPr>
-          <w:sz w:val="28"/>
-        </w:rPr>
-      </w:pPr>
-      <w:bookmarkStart w:id="9" w:name="_Toc483347029"/>
-      <w:r>
-        <w:rPr>
-          <w:sz w:val="28"/>
-        </w:rPr>
-        <w:t>Proposal Changes</w:t>
       </w:r>
       <w:bookmarkEnd w:id="9"/>
     </w:p>
     <w:p>
       <w:pPr>
-        <w:rPr>
-          <w:sz w:val="22"/>
-        </w:rPr>
-      </w:pPr>
-      <w:proofErr w:type="gramStart"/>
-      <w:r>
-        <w:rPr>
-          <w:sz w:val="22"/>
-        </w:rPr>
-        <w:t>A number of</w:t>
-      </w:r>
-      <w:proofErr w:type="gramEnd"/>
-      <w:r>
-        <w:rPr>
-          <w:sz w:val="22"/>
-        </w:rPr>
-        <w:t xml:space="preserve"> changes were made to the proposal based on the feedback we received, where any clarifications were needed or mistakes were found, we followed these up with corrections. More details about the changes made to the proposal can be found in the following section.</w:t>
-      </w:r>
-    </w:p>
-    <w:p>
-      <w:pPr>
         <w:pStyle w:val="Heading2"/>
         <w:rPr>
           <w:sz w:val="28"/>
         </w:rPr>
       </w:pPr>
-      <w:bookmarkStart w:id="10" w:name="_Toc483347030"/>
+      <w:bookmarkStart w:id="10" w:name="_Toc483347029"/>
       <w:r>
         <w:rPr>
           <w:sz w:val="28"/>
         </w:rPr>
-        <w:t>Resources Provided</w:t>
+        <w:t>Proposal Changes</w:t>
       </w:r>
       <w:bookmarkEnd w:id="10"/>
     </w:p>
@@ -2648,11 +2774,19 @@
           <w:sz w:val="22"/>
         </w:rPr>
       </w:pPr>
-      <w:r>
-        <w:rPr>
-          <w:sz w:val="22"/>
-        </w:rPr>
-        <w:t>Many of these resources currently provide more information than we are prepared to utilize, as we will only be using one solution, it would be poor time management to upskill in areas that will be of no use to the project. Once the feasibility study is completed, we will have selected a single solution, and upskill in the areas required to develop the system.</w:t>
+      <w:proofErr w:type="gramStart"/>
+      <w:r>
+        <w:rPr>
+          <w:sz w:val="22"/>
+        </w:rPr>
+        <w:t>A number of</w:t>
+      </w:r>
+      <w:proofErr w:type="gramEnd"/>
+      <w:r>
+        <w:rPr>
+          <w:sz w:val="22"/>
+        </w:rPr>
+        <w:t xml:space="preserve"> changes were made to the proposal based on the feedback we received, where any clarifications were needed or mistakes were found, we followed these up with corrections. More details about the changes made to the proposal can be found in the following section.</w:t>
       </w:r>
     </w:p>
     <w:p>
@@ -2662,12 +2796,12 @@
           <w:sz w:val="28"/>
         </w:rPr>
       </w:pPr>
-      <w:bookmarkStart w:id="11" w:name="_Toc483347031"/>
+      <w:bookmarkStart w:id="11" w:name="_Toc483347030"/>
       <w:r>
         <w:rPr>
           <w:sz w:val="28"/>
         </w:rPr>
-        <w:t>Framework Suggestions</w:t>
+        <w:t>Resources Provided</w:t>
       </w:r>
       <w:bookmarkEnd w:id="11"/>
     </w:p>
@@ -2681,49 +2815,22 @@
         <w:rPr>
           <w:sz w:val="22"/>
         </w:rPr>
-        <w:t xml:space="preserve">Each team member has taken parts of the feasibility study to work on, and has made use of any relevant resources to aid in researching potential solutions for the system. This involves getting a general summary of the usefulness and application of each of the recommended tools and services. </w:t>
+        <w:t>Many of these resources currently provide more information than we are prepared to utilize, as we will only be using one solution, it would be poor time management to upskill in areas that will be of no use to the project. Once the feasibility study is completed, we will have selected a single solution, and upskill in the areas required to develop the system.</w:t>
       </w:r>
     </w:p>
     <w:p>
       <w:pPr>
-        <w:rPr>
-          <w:sz w:val="22"/>
-        </w:rPr>
-      </w:pPr>
-      <w:r>
-        <w:rPr>
-          <w:sz w:val="22"/>
-        </w:rPr>
-        <w:t xml:space="preserve">These provided a great baseline for us to make decisions about how the project will go ahead, and allows us to give several options, compare them and make the right decision. At this </w:t>
-      </w:r>
-      <w:proofErr w:type="gramStart"/>
-      <w:r>
-        <w:rPr>
-          <w:sz w:val="22"/>
-        </w:rPr>
-        <w:t>stage</w:t>
-      </w:r>
-      <w:proofErr w:type="gramEnd"/>
-      <w:r>
-        <w:rPr>
-          <w:sz w:val="22"/>
-        </w:rPr>
-        <w:t xml:space="preserve"> we are still working on these solutions, but we expect to have them completed soon so that a single solution can be selected.</w:t>
-      </w:r>
-    </w:p>
-    <w:p>
-      <w:pPr>
         <w:pStyle w:val="Heading2"/>
         <w:rPr>
           <w:sz w:val="28"/>
         </w:rPr>
       </w:pPr>
-      <w:bookmarkStart w:id="12" w:name="_Toc483347032"/>
+      <w:bookmarkStart w:id="12" w:name="_Toc483347031"/>
       <w:r>
         <w:rPr>
           <w:sz w:val="28"/>
         </w:rPr>
-        <w:t>Questions</w:t>
+        <w:t>Framework Suggestions</w:t>
       </w:r>
       <w:bookmarkEnd w:id="12"/>
     </w:p>
@@ -2737,28 +2844,49 @@
         <w:rPr>
           <w:sz w:val="22"/>
         </w:rPr>
-        <w:t>Most of the questions were points that required further clarification within the proposal. We have made edits to the proposal to better communicate the points we were conveying.</w:t>
-      </w:r>
-      <w:r>
-        <w:rPr>
-          <w:sz w:val="22"/>
-        </w:rPr>
-        <w:t xml:space="preserve"> More details about the changes can be found in the next section.</w:t>
+        <w:t xml:space="preserve">Each team member has taken parts of the feasibility study to work on, and has made use of any relevant resources to aid in researching potential solutions for the system. This involves getting a general summary of the usefulness and application of each of the recommended tools and services. </w:t>
       </w:r>
     </w:p>
     <w:p>
       <w:pPr>
+        <w:rPr>
+          <w:sz w:val="22"/>
+        </w:rPr>
+      </w:pPr>
+      <w:r>
+        <w:rPr>
+          <w:sz w:val="22"/>
+        </w:rPr>
+        <w:t xml:space="preserve">These provided a great baseline for us to make decisions about how the project will go ahead, and allows us to give several options, compare them and make the right decision. At this </w:t>
+      </w:r>
+      <w:proofErr w:type="gramStart"/>
+      <w:r>
+        <w:rPr>
+          <w:sz w:val="22"/>
+        </w:rPr>
+        <w:t>stage</w:t>
+      </w:r>
+      <w:proofErr w:type="gramEnd"/>
+      <w:r>
+        <w:rPr>
+          <w:sz w:val="22"/>
+        </w:rPr>
+        <w:t xml:space="preserve"> we are still working on these solutions, but we expect to have them completed soon so that a single solution can be selected.</w:t>
+      </w:r>
+    </w:p>
+    <w:p>
+      <w:pPr>
         <w:pStyle w:val="Heading2"/>
         <w:rPr>
           <w:sz w:val="28"/>
         </w:rPr>
       </w:pPr>
-      <w:bookmarkStart w:id="13" w:name="_Toc483347033"/>
+      <w:bookmarkStart w:id="13" w:name="_Toc483347032"/>
       <w:r>
         <w:rPr>
           <w:sz w:val="28"/>
         </w:rPr>
-        <w:t>Conduction and Presentation Suggestions</w:t>
+        <w:t>Questions</w:t>
       </w:r>
       <w:bookmarkEnd w:id="13"/>
     </w:p>
@@ -2772,21 +2900,31 @@
         <w:rPr>
           <w:sz w:val="22"/>
         </w:rPr>
-        <w:t xml:space="preserve">Some very good points were made. </w:t>
+        <w:t>Most of the questions were points that required further clarification within the proposal. We have made edits to the proposal to better communicate the points we were conveying.</w:t>
+      </w:r>
+      <w:r>
+        <w:rPr>
+          <w:sz w:val="22"/>
+        </w:rPr>
+        <w:t xml:space="preserve"> More details about the changes can be found in the next section.</w:t>
       </w:r>
     </w:p>
     <w:p>
       <w:pPr>
-        <w:rPr>
-          <w:sz w:val="22"/>
-        </w:rPr>
-      </w:pPr>
-      <w:r>
-        <w:rPr>
-          <w:sz w:val="22"/>
-        </w:rPr>
-        <w:t xml:space="preserve">We will be sure to send in a soft-copy to the supervisor of any prepared documents – unfortunately this wasn’t an option earlier as we had not been assigned one. </w:t>
-      </w:r>
+        <w:pStyle w:val="Heading2"/>
+        <w:rPr>
+          <w:sz w:val="28"/>
+        </w:rPr>
+      </w:pPr>
+      <w:bookmarkStart w:id="14" w:name="_Toc483347033"/>
+      <w:r>
+        <w:rPr>
+          <w:sz w:val="28"/>
+        </w:rPr>
+        <w:lastRenderedPageBreak/>
+        <w:t>Conduction and Presentation Suggestions</w:t>
+      </w:r>
+      <w:bookmarkEnd w:id="14"/>
     </w:p>
     <w:p>
       <w:pPr>
@@ -2798,21 +2936,7 @@
         <w:rPr>
           <w:sz w:val="22"/>
         </w:rPr>
-        <w:t xml:space="preserve">We have better utilized GitHub, and are moving our Trello board over into the Project boards. We have upskilled to use </w:t>
-      </w:r>
-      <w:proofErr w:type="spellStart"/>
-      <w:r>
-        <w:rPr>
-          <w:sz w:val="22"/>
-        </w:rPr>
-        <w:t>TortoiseGit</w:t>
-      </w:r>
-      <w:proofErr w:type="spellEnd"/>
-      <w:r>
-        <w:rPr>
-          <w:sz w:val="22"/>
-        </w:rPr>
-        <w:t xml:space="preserve"> to upload our work to the repository.</w:t>
+        <w:t xml:space="preserve">Some very good points were made. </w:t>
       </w:r>
     </w:p>
     <w:p>
@@ -2825,36 +2949,69 @@
         <w:rPr>
           <w:sz w:val="22"/>
         </w:rPr>
-        <w:t>We have good conduct in meetings, however the issue remains to get all team members to attend and we have a need to meet more frequently.</w:t>
+        <w:t xml:space="preserve">We will be sure to send in a soft-copy to the supervisor of any prepared documents – unfortunately this wasn’t an option earlier as we had not been assigned one. </w:t>
       </w:r>
     </w:p>
     <w:p>
       <w:pPr>
+        <w:rPr>
+          <w:sz w:val="22"/>
+        </w:rPr>
+      </w:pPr>
+      <w:r>
+        <w:rPr>
+          <w:sz w:val="22"/>
+        </w:rPr>
+        <w:t xml:space="preserve">We have better utilized GitHub, and are moving our Trello board over into the Project boards. We have upskilled to use </w:t>
+      </w:r>
+      <w:proofErr w:type="spellStart"/>
+      <w:r>
+        <w:rPr>
+          <w:sz w:val="22"/>
+        </w:rPr>
+        <w:t>TortoiseGit</w:t>
+      </w:r>
+      <w:proofErr w:type="spellEnd"/>
+      <w:r>
+        <w:rPr>
+          <w:sz w:val="22"/>
+        </w:rPr>
+        <w:t xml:space="preserve"> to upload our work to the repository.</w:t>
+      </w:r>
+    </w:p>
+    <w:p>
+      <w:pPr>
+        <w:rPr>
+          <w:sz w:val="22"/>
+        </w:rPr>
+      </w:pPr>
+      <w:r>
+        <w:rPr>
+          <w:sz w:val="22"/>
+        </w:rPr>
+        <w:t>We have good conduct in meetings, however the issue remains to get all team members to attend and we have a need to meet more frequently.</w:t>
+      </w:r>
+    </w:p>
+    <w:p>
+      <w:pPr>
         <w:pStyle w:val="Heading1"/>
       </w:pPr>
-      <w:bookmarkStart w:id="14" w:name="_Toc483347034"/>
-      <w:r>
-        <w:lastRenderedPageBreak/>
-        <w:t>P</w:t>
-      </w:r>
-      <w:r>
-        <w:t>roject Proposal Variations</w:t>
-      </w:r>
-      <w:bookmarkEnd w:id="14"/>
+      <w:bookmarkStart w:id="15" w:name="_Toc483347034"/>
+      <w:r>
+        <w:t>Project Proposal Variations</w:t>
+      </w:r>
+      <w:bookmarkEnd w:id="15"/>
     </w:p>
     <w:p/>
     <w:p>
       <w:pPr>
         <w:pStyle w:val="Heading1"/>
       </w:pPr>
-      <w:bookmarkStart w:id="15" w:name="_Toc483347035"/>
-      <w:r>
-        <w:t xml:space="preserve">Project </w:t>
-      </w:r>
-      <w:r>
-        <w:t>Status Summary</w:t>
-      </w:r>
-      <w:bookmarkEnd w:id="15"/>
+      <w:bookmarkStart w:id="16" w:name="_Toc483347035"/>
+      <w:r>
+        <w:t>Project Status Summary</w:t>
+      </w:r>
+      <w:bookmarkEnd w:id="16"/>
     </w:p>
     <w:p>
       <w:pPr>
@@ -2863,14 +3020,14 @@
           <w:sz w:val="28"/>
         </w:rPr>
       </w:pPr>
-      <w:bookmarkStart w:id="16" w:name="_Toc483347036"/>
+      <w:bookmarkStart w:id="17" w:name="_Toc483347036"/>
       <w:r>
         <w:rPr>
           <w:sz w:val="28"/>
         </w:rPr>
         <w:t>Current Work</w:t>
       </w:r>
-      <w:bookmarkEnd w:id="16"/>
+      <w:bookmarkEnd w:id="17"/>
     </w:p>
     <w:tbl>
       <w:tblPr>
@@ -4119,14 +4276,12 @@
         </w:rPr>
         <w:t xml:space="preserve">It can be seen above that so far we are behind schedule, as we underestimated the time it would take to complete the feasibility study, </w:t>
       </w:r>
-      <w:proofErr w:type="gramStart"/>
-      <w:r>
-        <w:rPr>
-          <w:sz w:val="22"/>
-        </w:rPr>
-        <w:t>and also</w:t>
-      </w:r>
-      <w:proofErr w:type="gramEnd"/>
+      <w:r>
+        <w:rPr>
+          <w:sz w:val="22"/>
+        </w:rPr>
+        <w:t>and</w:t>
+      </w:r>
       <w:r>
         <w:rPr>
           <w:sz w:val="22"/>
@@ -4146,14 +4301,12 @@
         </w:rPr>
         <w:t xml:space="preserve">We also ended up doing some upskilling earlier than we expected, as we found it necessary </w:t>
       </w:r>
-      <w:proofErr w:type="gramStart"/>
-      <w:r>
-        <w:rPr>
-          <w:sz w:val="22"/>
-        </w:rPr>
-        <w:t>in order to</w:t>
-      </w:r>
-      <w:proofErr w:type="gramEnd"/>
+      <w:r>
+        <w:rPr>
+          <w:sz w:val="22"/>
+        </w:rPr>
+        <w:t>to</w:t>
+      </w:r>
       <w:r>
         <w:rPr>
           <w:sz w:val="22"/>
@@ -4168,81 +4321,12 @@
           <w:sz w:val="28"/>
         </w:rPr>
       </w:pPr>
-      <w:bookmarkStart w:id="17" w:name="_Toc483347037"/>
+      <w:bookmarkStart w:id="18" w:name="_Toc483347037"/>
       <w:r>
         <w:rPr>
           <w:sz w:val="28"/>
         </w:rPr>
         <w:t>Issues</w:t>
-      </w:r>
-      <w:bookmarkEnd w:id="17"/>
-    </w:p>
-    <w:p>
-      <w:pPr>
-        <w:rPr>
-          <w:sz w:val="22"/>
-        </w:rPr>
-      </w:pPr>
-      <w:r>
-        <w:rPr>
-          <w:sz w:val="22"/>
-        </w:rPr>
-        <w:t>We are a team of developers that are yet to explore different technologies to solve problems, as we have mostly only been exposed to tools and services required by our studies. Learning about a few new tools is taking more time than we could have anticipated.</w:t>
-      </w:r>
-    </w:p>
-    <w:p>
-      <w:pPr>
-        <w:rPr>
-          <w:sz w:val="22"/>
-        </w:rPr>
-      </w:pPr>
-      <w:r>
-        <w:rPr>
-          <w:sz w:val="22"/>
-        </w:rPr>
-        <w:t>We wanted to organize a meeting with the MATHEX venue staff much earlier, however they have been away and we have not been able to get information from them yet.</w:t>
-      </w:r>
-    </w:p>
-    <w:p>
-      <w:pPr>
-        <w:rPr>
-          <w:sz w:val="22"/>
-        </w:rPr>
-      </w:pPr>
-      <w:r>
-        <w:rPr>
-          <w:sz w:val="22"/>
-        </w:rPr>
-        <w:t xml:space="preserve">There are many different </w:t>
-      </w:r>
-      <w:r>
-        <w:rPr>
-          <w:sz w:val="22"/>
-        </w:rPr>
-        <w:t>potential solutions for the system, we are risking overlooking better solutions due to our limited knowledge on networking and infrastructure, as we are all software development majors.</w:t>
-      </w:r>
-    </w:p>
-    <w:p>
-      <w:pPr>
-        <w:rPr>
-          <w:sz w:val="22"/>
-        </w:rPr>
-      </w:pPr>
-      <w:r>
-        <w:rPr>
-          <w:sz w:val="22"/>
-        </w:rPr>
-        <w:t>We have trouble all meeting at the same time due to several schedule conflicts, we miss out on benefits of face-to-face communication and sharing a workspace because of this.</w:t>
-      </w:r>
-    </w:p>
-    <w:p>
-      <w:pPr>
-        <w:pStyle w:val="Heading1"/>
-      </w:pPr>
-      <w:bookmarkStart w:id="18" w:name="_Toc483347038"/>
-      <w:r>
-        <w:lastRenderedPageBreak/>
-        <w:t>Team Reflection</w:t>
       </w:r>
       <w:bookmarkEnd w:id="18"/>
     </w:p>
@@ -4256,13 +4340,7 @@
         <w:rPr>
           <w:sz w:val="22"/>
         </w:rPr>
-        <w:t>To more quickly gain knowledge of certain tools and services, we should seek out people whom have experience with those technologies. Th</w:t>
-      </w:r>
-      <w:r>
-        <w:rPr>
-          <w:sz w:val="22"/>
-        </w:rPr>
-        <w:t>ey should be able to provide a more comprehensive guide to them that can be more easily translated into the project.</w:t>
+        <w:t>We are a team of developers that are yet to explore different technologies to solve problems, as we have mostly only been exposed to tools and services required by our studies. Learning about a few new tools is taking more time than we could have anticipated.</w:t>
       </w:r>
     </w:p>
     <w:p>
@@ -4275,15 +4353,82 @@
         <w:rPr>
           <w:sz w:val="22"/>
         </w:rPr>
-        <w:t>We should more persistently contact the venue and AMA, and ensure we have our questions well prepared and any follow up questions should be a</w:t>
-      </w:r>
-      <w:bookmarkStart w:id="19" w:name="_GoBack"/>
+        <w:lastRenderedPageBreak/>
+        <w:t>We wanted to organize a meeting with the MATHEX venue staff much earlier, however they have been away and we have not been able to get information from them yet.</w:t>
+      </w:r>
+    </w:p>
+    <w:p>
+      <w:pPr>
+        <w:rPr>
+          <w:sz w:val="22"/>
+        </w:rPr>
+      </w:pPr>
+      <w:r>
+        <w:rPr>
+          <w:sz w:val="22"/>
+        </w:rPr>
+        <w:t xml:space="preserve">There are many different </w:t>
+      </w:r>
+      <w:r>
+        <w:rPr>
+          <w:sz w:val="22"/>
+        </w:rPr>
+        <w:t>potential solutions for the system, we are risking overlooking better solutions due to our limited knowledge on networking and infrastructure, as we are all software development majors.</w:t>
+      </w:r>
+    </w:p>
+    <w:p>
+      <w:pPr>
+        <w:rPr>
+          <w:sz w:val="22"/>
+        </w:rPr>
+      </w:pPr>
+      <w:r>
+        <w:rPr>
+          <w:sz w:val="22"/>
+        </w:rPr>
+        <w:t>We have trouble all meeting at the same time due to several schedule conflicts, we miss out on benefits of face-to-face communication and sharing a workspace because of this.</w:t>
+      </w:r>
+    </w:p>
+    <w:p>
+      <w:pPr>
+        <w:pStyle w:val="Heading1"/>
+      </w:pPr>
+      <w:bookmarkStart w:id="19" w:name="_Toc483347038"/>
+      <w:r>
+        <w:t>Team Reflection</w:t>
+      </w:r>
       <w:bookmarkEnd w:id="19"/>
-      <w:r>
-        <w:rPr>
-          <w:sz w:val="22"/>
-        </w:rPr>
-        <w:t>sked as soon as possible.</w:t>
+    </w:p>
+    <w:p>
+      <w:pPr>
+        <w:rPr>
+          <w:sz w:val="22"/>
+        </w:rPr>
+      </w:pPr>
+      <w:r>
+        <w:rPr>
+          <w:sz w:val="22"/>
+        </w:rPr>
+        <w:t>To more quickly gain knowledge of certain tools and services, we should seek out people whom have experience with those technologies. Th</w:t>
+      </w:r>
+      <w:r>
+        <w:rPr>
+          <w:sz w:val="22"/>
+        </w:rPr>
+        <w:t>ey should be able to provide a more comprehensive guide to them that can be more easily translated into the project.</w:t>
+      </w:r>
+    </w:p>
+    <w:p>
+      <w:pPr>
+        <w:rPr>
+          <w:sz w:val="22"/>
+        </w:rPr>
+      </w:pPr>
+      <w:r>
+        <w:rPr>
+          <w:sz w:val="22"/>
+        </w:rPr>
+        <w:t>We should more persistently contact the venue and AMA, and ensure we have our questions well prepared and any follow up questions should be asked as soon as possible.</w:t>
       </w:r>
     </w:p>
     <w:p>
@@ -4405,9 +4550,13 @@
         <w:dataBinding w:prefixMappings="xmlns:ns0='http://purl.org/dc/elements/1.1/' xmlns:ns1='http://schemas.openxmlformats.org/package/2006/metadata/core-properties' " w:xpath="/ns1:coreProperties[1]/ns0:title[1]" w:storeItemID="{6C3C8BC8-F283-45AE-878A-BAB7291924A1}"/>
         <w:text/>
       </w:sdtPr>
+      <w:sdtEndPr/>
       <w:sdtContent>
         <w:r>
-          <w:t>Real-Time Online Scoreboard</w:t>
+          <w:rPr>
+            <w:lang w:val="en-NZ"/>
+          </w:rPr>
+          <w:t>Status Report</w:t>
         </w:r>
       </w:sdtContent>
     </w:sdt>
@@ -4431,6 +4580,7 @@
           <w:calendar w:val="gregorian"/>
         </w:date>
       </w:sdtPr>
+      <w:sdtEndPr/>
       <w:sdtContent>
         <w:r>
           <w:t>[Select Date]</w:t>
@@ -4453,7 +4603,7 @@
       <w:rPr>
         <w:noProof/>
       </w:rPr>
-      <w:t>5</w:t>
+      <w:t>6</w:t>
     </w:r>
     <w:r>
       <w:rPr>
@@ -4918,6 +5068,7 @@
     <w:lsdException w:name="HTML Sample" w:semiHidden="1" w:unhideWhenUsed="1"/>
     <w:lsdException w:name="HTML Typewriter" w:semiHidden="1" w:unhideWhenUsed="1"/>
     <w:lsdException w:name="HTML Variable" w:semiHidden="1" w:unhideWhenUsed="1"/>
+    <w:lsdException w:name="Normal Table" w:semiHidden="1" w:unhideWhenUsed="1"/>
     <w:lsdException w:name="annotation subject" w:semiHidden="1" w:unhideWhenUsed="1"/>
     <w:lsdException w:name="No List" w:semiHidden="1" w:unhideWhenUsed="1"/>
     <w:lsdException w:name="Outline List 1" w:semiHidden="1" w:unhideWhenUsed="1"/>
@@ -4962,6 +5113,7 @@
     <w:lsdException w:name="Table Professional" w:semiHidden="1" w:unhideWhenUsed="1"/>
     <w:lsdException w:name="Table Subtle 1" w:semiHidden="1" w:unhideWhenUsed="1"/>
     <w:lsdException w:name="Table Subtle 2" w:semiHidden="1" w:unhideWhenUsed="1"/>
+    <w:lsdException w:name="Table Web 1" w:semiHidden="1" w:unhideWhenUsed="1"/>
     <w:lsdException w:name="Table Web 2" w:semiHidden="1" w:unhideWhenUsed="1"/>
     <w:lsdException w:name="Table Web 3" w:semiHidden="1" w:unhideWhenUsed="1"/>
     <w:lsdException w:name="Balloon Text" w:semiHidden="1" w:unhideWhenUsed="1"/>
@@ -5895,7 +6047,7 @@
     <w:charset w:val="00"/>
     <w:family w:val="roman"/>
     <w:pitch w:val="variable"/>
-    <w:sig w:usb0="E0002AFF" w:usb1="C0007843" w:usb2="00000009" w:usb3="00000000" w:csb0="000001FF" w:csb1="00000000"/>
+    <w:sig w:usb0="E0002EFF" w:usb1="C000785B" w:usb2="00000009" w:usb3="00000000" w:csb0="000001FF" w:csb1="00000000"/>
   </w:font>
   <w:font w:name="Courier New">
     <w:panose1 w:val="02070309020205020404"/>
@@ -5918,11 +6070,11 @@
     <w:pitch w:val="variable"/>
     <w:sig w:usb0="00000287" w:usb1="00000000" w:usb2="00000000" w:usb3="00000000" w:csb0="0000009F" w:csb1="00000000"/>
   </w:font>
-  <w:font w:name="MS Mincho">
-    <w:altName w:val="ＭＳ 明朝"/>
+  <w:font w:name="ＭＳ 明朝">
+    <w:altName w:val="MS Mincho"/>
     <w:panose1 w:val="02020609040205080304"/>
     <w:charset w:val="80"/>
-    <w:family w:val="modern"/>
+    <w:family w:val="roman"/>
     <w:pitch w:val="fixed"/>
     <w:sig w:usb0="E00002FF" w:usb1="6AC7FDFB" w:usb2="08000012" w:usb3="00000000" w:csb0="0002009F" w:csb1="00000000"/>
   </w:font>
@@ -5933,8 +6085,8 @@
     <w:pitch w:val="variable"/>
     <w:sig w:usb0="00000287" w:usb1="00000000" w:usb2="00000000" w:usb3="00000000" w:csb0="0000009F" w:csb1="00000000"/>
   </w:font>
-  <w:font w:name="MS Gothic">
-    <w:altName w:val="ＭＳ ゴシック"/>
+  <w:font w:name="ＭＳ ゴシック">
+    <w:altName w:val="MS Gothic"/>
     <w:panose1 w:val="020B0609070205080204"/>
     <w:charset w:val="80"/>
     <w:family w:val="modern"/>
@@ -5960,7 +6112,21 @@
     <w:charset w:val="00"/>
     <w:family w:val="swiss"/>
     <w:pitch w:val="variable"/>
-    <w:sig w:usb0="E0002AFF" w:usb1="4000ACFF" w:usb2="00000001" w:usb3="00000000" w:csb0="000001FF" w:csb1="00000000"/>
+    <w:sig w:usb0="E0002AFF" w:usb1="C000247B" w:usb2="00000009" w:usb3="00000000" w:csb0="000001FF" w:csb1="00000000"/>
+  </w:font>
+  <w:font w:name="游明朝">
+    <w:panose1 w:val="02020400000000000000"/>
+    <w:charset w:val="80"/>
+    <w:family w:val="roman"/>
+    <w:pitch w:val="variable"/>
+    <w:sig w:usb0="800002E7" w:usb1="2AC7FCFF" w:usb2="00000012" w:usb3="00000000" w:csb0="0002009F" w:csb1="00000000"/>
+  </w:font>
+  <w:font w:name="游ゴシック Light">
+    <w:panose1 w:val="020B0300000000000000"/>
+    <w:charset w:val="80"/>
+    <w:family w:val="modern"/>
+    <w:pitch w:val="variable"/>
+    <w:sig w:usb0="E00002FF" w:usb1="2AC7FDFF" w:usb2="00000016" w:usb3="00000000" w:csb0="0002009F" w:csb1="00000000"/>
   </w:font>
   <w:font w:name="Calibri Light">
     <w:panose1 w:val="020F0302020204030204"/>
@@ -5988,6 +6154,10 @@
   <w:rsids>
     <w:rsidRoot w:val="00110DE5"/>
     <w:rsid w:val="00110DE5"/>
+    <w:rsid w:val="0048779B"/>
+    <w:rsid w:val="00D76FE0"/>
+    <w:rsid w:val="00F11307"/>
+    <w:rsid w:val="00FE5B3E"/>
   </w:rsids>
   <m:mathPr>
     <m:mathFont m:val="Cambria Math"/>
@@ -6002,7 +6172,7 @@
     <m:intLim m:val="subSup"/>
     <m:naryLim m:val="undOvr"/>
   </m:mathPr>
-  <w:themeFontLang w:val="en-US"/>
+  <w:themeFontLang w:val="en-US" w:eastAsia="ja-JP"/>
   <w:clrSchemeMapping w:bg1="light1" w:t1="dark1" w:bg2="light2" w:t2="dark2" w:accent1="accent1" w:accent2="accent2" w:accent3="accent3" w:accent4="accent4" w:accent5="accent5" w:accent6="accent6" w:hyperlink="hyperlink" w:followedHyperlink="followedHyperlink"/>
   <w:decimalSymbol w:val="."/>
   <w:listSeparator w:val=","/>
@@ -6685,15 +6855,6 @@
 </file>
 
 <file path=customXml/item1.xml><?xml version="1.0" encoding="utf-8"?>
-<?mso-contentType ?>
-<FormTemplates xmlns="http://schemas.microsoft.com/sharepoint/v3/contenttype/forms">
-  <Display>DocumentLibraryForm</Display>
-  <Edit>AssetEditForm</Edit>
-  <New>DocumentLibraryForm</New>
-</FormTemplates>
-</file>
-
-<file path=customXml/item2.xml><?xml version="1.0" encoding="utf-8"?>
 <CoverPageProperties xmlns="http://schemas.microsoft.com/office/2006/coverPageProps">
   <PublishDate/>
   <Abstract/>
@@ -6709,11 +6870,28 @@
 </CoverPageProperties>
 </file>
 
+<file path=customXml/item2.xml><?xml version="1.0" encoding="utf-8"?>
+<?mso-contentType ?>
+<FormTemplates xmlns="http://schemas.microsoft.com/sharepoint/v3/contenttype/forms">
+  <Display>DocumentLibraryForm</Display>
+  <Edit>AssetEditForm</Edit>
+  <New>DocumentLibraryForm</New>
+</FormTemplates>
+</file>
+
 <file path=customXml/item3.xml><?xml version="1.0" encoding="utf-8"?>
 <b:Sources xmlns:b="http://schemas.openxmlformats.org/officeDocument/2006/bibliography" SelectedStyle="\apasixtheditionofficeonline.xsl" StyleName="APA" Version="6"/>
 </file>
 
 <file path=customXml/itemProps1.xml><?xml version="1.0" encoding="utf-8"?>
+<ds:datastoreItem xmlns:ds="http://schemas.openxmlformats.org/officeDocument/2006/customXml" ds:itemID="{55AF091B-3C7A-41E3-B477-F2FDAA23CFDA}">
+  <ds:schemaRefs>
+    <ds:schemaRef ds:uri="http://schemas.microsoft.com/office/2006/coverPageProps"/>
+  </ds:schemaRefs>
+</ds:datastoreItem>
+</file>
+
+<file path=customXml/itemProps2.xml><?xml version="1.0" encoding="utf-8"?>
 <ds:datastoreItem xmlns:ds="http://schemas.openxmlformats.org/officeDocument/2006/customXml" ds:itemID="{7EAC9B9C-39C7-442D-A2C6-BC21F3368F0F}">
   <ds:schemaRefs>
     <ds:schemaRef ds:uri="http://schemas.microsoft.com/sharepoint/v3/contenttype/forms"/>
@@ -6721,16 +6899,8 @@
 </ds:datastoreItem>
 </file>
 
-<file path=customXml/itemProps2.xml><?xml version="1.0" encoding="utf-8"?>
-<ds:datastoreItem xmlns:ds="http://schemas.openxmlformats.org/officeDocument/2006/customXml" ds:itemID="{55AF091B-3C7A-41E3-B477-F2FDAA23CFDA}">
-  <ds:schemaRefs>
-    <ds:schemaRef ds:uri="http://schemas.microsoft.com/office/2006/coverPageProps"/>
-  </ds:schemaRefs>
-</ds:datastoreItem>
-</file>
-
 <file path=customXml/itemProps3.xml><?xml version="1.0" encoding="utf-8"?>
-<ds:datastoreItem xmlns:ds="http://schemas.openxmlformats.org/officeDocument/2006/customXml" ds:itemID="{2A4C1381-51C3-4526-BDC9-05AF1FAFAE62}">
+<ds:datastoreItem xmlns:ds="http://schemas.openxmlformats.org/officeDocument/2006/customXml" ds:itemID="{09F0EE0A-A9DF-4333-AE17-6BCE73F7EAAF}">
   <ds:schemaRefs>
     <ds:schemaRef ds:uri="http://schemas.openxmlformats.org/officeDocument/2006/bibliography"/>
   </ds:schemaRefs>

</xml_diff>

<commit_message>
Added approach Changed language to NZ Altered date
</commit_message>
<xml_diff>
--- a/Mid-Year/Status Report.docx
+++ b/Mid-Year/Status Report.docx
@@ -19,7 +19,7 @@
           <w:r>
             <w:rPr>
               <w:noProof/>
-              <w:lang w:val="en-NZ"/>
+              <w:lang w:eastAsia="en-US"/>
             </w:rPr>
             <mc:AlternateContent>
               <mc:Choice Requires="wps">
@@ -87,9 +87,6 @@
                                   <w:sdtEndPr/>
                                   <w:sdtContent>
                                     <w:r>
-                                      <w:rPr>
-                                        <w:lang w:val="en-NZ"/>
-                                      </w:rPr>
                                       <w:t>Status Report</w:t>
                                     </w:r>
                                   </w:sdtContent>
@@ -161,9 +158,6 @@
                             <w:sdtEndPr/>
                             <w:sdtContent>
                               <w:r>
-                                <w:rPr>
-                                  <w:lang w:val="en-NZ"/>
-                                </w:rPr>
                                 <w:t>Status Report</w:t>
                               </w:r>
                             </w:sdtContent>
@@ -204,7 +198,7 @@
           <w:r>
             <w:rPr>
               <w:noProof/>
-              <w:lang w:val="en-NZ"/>
+              <w:lang w:eastAsia="en-US"/>
             </w:rPr>
             <mc:AlternateContent>
               <mc:Choice Requires="wps">
@@ -332,25 +326,7 @@
                                               <w:sz w:val="26"/>
                                               <w:lang w:eastAsia="en-US"/>
                                             </w:rPr>
-                                            <w:t xml:space="preserve">| Hayley-Belle </w:t>
-                                          </w:r>
-                                          <w:proofErr w:type="spellStart"/>
-                                          <w:r>
-                                            <w:rPr>
-                                              <w:rFonts w:eastAsiaTheme="minorHAnsi"/>
-                                              <w:sz w:val="26"/>
-                                              <w:lang w:eastAsia="en-US"/>
-                                            </w:rPr>
-                                            <w:t>Cleverdon</w:t>
-                                          </w:r>
-                                          <w:proofErr w:type="spellEnd"/>
-                                          <w:r>
-                                            <w:rPr>
-                                              <w:rFonts w:eastAsiaTheme="minorHAnsi"/>
-                                              <w:sz w:val="26"/>
-                                              <w:lang w:eastAsia="en-US"/>
-                                            </w:rPr>
-                                            <w:t xml:space="preserve"> </w:t>
+                                            <w:t xml:space="preserve">| Hayley-Belle Cleverdon </w:t>
                                           </w:r>
                                           <w:r>
                                             <w:rPr>
@@ -400,7 +376,43 @@
                                               <w:sz w:val="26"/>
                                               <w:lang w:eastAsia="en-US"/>
                                             </w:rPr>
-                                            <w:t xml:space="preserve">| Karanjit Gahunia </w:t>
+                                            <w:t xml:space="preserve">| </w:t>
+                                          </w:r>
+                                          <w:proofErr w:type="spellStart"/>
+                                          <w:r>
+                                            <w:rPr>
+                                              <w:rFonts w:eastAsiaTheme="minorHAnsi"/>
+                                              <w:sz w:val="26"/>
+                                              <w:lang w:eastAsia="en-US"/>
+                                            </w:rPr>
+                                            <w:t>Karanjit</w:t>
+                                          </w:r>
+                                          <w:proofErr w:type="spellEnd"/>
+                                          <w:r>
+                                            <w:rPr>
+                                              <w:rFonts w:eastAsiaTheme="minorHAnsi"/>
+                                              <w:sz w:val="26"/>
+                                              <w:lang w:eastAsia="en-US"/>
+                                            </w:rPr>
+                                            <w:t xml:space="preserve"> </w:t>
+                                          </w:r>
+                                          <w:proofErr w:type="spellStart"/>
+                                          <w:r>
+                                            <w:rPr>
+                                              <w:rFonts w:eastAsiaTheme="minorHAnsi"/>
+                                              <w:sz w:val="26"/>
+                                              <w:lang w:eastAsia="en-US"/>
+                                            </w:rPr>
+                                            <w:t>Gahunia</w:t>
+                                          </w:r>
+                                          <w:proofErr w:type="spellEnd"/>
+                                          <w:r>
+                                            <w:rPr>
+                                              <w:rFonts w:eastAsiaTheme="minorHAnsi"/>
+                                              <w:sz w:val="26"/>
+                                              <w:lang w:eastAsia="en-US"/>
+                                            </w:rPr>
+                                            <w:t xml:space="preserve"> </w:t>
                                           </w:r>
                                           <w:r>
                                             <w:rPr>
@@ -641,20 +653,28 @@
                                         <w:rPr>
                                           <w:sz w:val="26"/>
                                         </w:rPr>
-                                        <w:t>23</w:t>
+                                        <w:t>24</w:t>
                                       </w:r>
                                       <w:r>
                                         <w:rPr>
                                           <w:sz w:val="26"/>
                                           <w:vertAlign w:val="superscript"/>
                                         </w:rPr>
-                                        <w:t>rd</w:t>
+                                        <w:t xml:space="preserve"> </w:t>
                                       </w:r>
                                       <w:r>
                                         <w:rPr>
                                           <w:sz w:val="26"/>
                                         </w:rPr>
-                                        <w:t xml:space="preserve"> May 2017</w:t>
+                                        <w:t xml:space="preserve">May </w:t>
+                                      </w:r>
+                                      <w:bookmarkStart w:id="0" w:name="_GoBack"/>
+                                      <w:bookmarkEnd w:id="0"/>
+                                      <w:r>
+                                        <w:rPr>
+                                          <w:sz w:val="26"/>
+                                        </w:rPr>
+                                        <w:t>2017</w:t>
                                       </w:r>
                                     </w:p>
                                   </w:tc>
@@ -796,11 +816,7 @@
               </mc:Choice>
               <mc:Fallback>
                 <w:pict>
-                  <v:shapetype w14:anchorId="5F3B3B30" id="_x0000_t202" coordsize="21600,21600" o:spt="202" path="m,l,21600r21600,l21600,xe">
-                    <v:stroke joinstyle="miter"/>
-                    <v:path gradientshapeok="t" o:connecttype="rect"/>
-                  </v:shapetype>
-                  <v:shape id="Text Box 1" o:spid="_x0000_s1027" type="#_x0000_t202" alt="Text box displaying company contact information" style="position:absolute;margin-left:417.55pt;margin-top:574.5pt;width:468.75pt;height:109.45pt;z-index:251661312;visibility:visible;mso-wrap-style:square;mso-width-percent:0;mso-height-percent:0;mso-wrap-distance-left:9pt;mso-wrap-distance-top:0;mso-wrap-distance-right:9pt;mso-wrap-distance-bottom:0;mso-position-horizontal:right;mso-position-horizontal-relative:margin;mso-position-vertical:absolute;mso-position-vertical-relative:margin;mso-width-percent:0;mso-height-percent:0;mso-width-relative:margin;mso-height-relative:margin;v-text-anchor:middle" o:gfxdata="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" fillcolor="#4a66ac [3204]" stroked="f" strokeweight=".5pt">
+                  <v:shape w14:anchorId="5F3B3B30" id="Text Box 1" o:spid="_x0000_s1027" type="#_x0000_t202" alt="Text box displaying company contact information" style="position:absolute;margin-left:417.55pt;margin-top:574.5pt;width:468.75pt;height:109.45pt;z-index:251661312;visibility:visible;mso-wrap-style:square;mso-width-percent:0;mso-height-percent:0;mso-wrap-distance-left:9pt;mso-wrap-distance-top:0;mso-wrap-distance-right:9pt;mso-wrap-distance-bottom:0;mso-position-horizontal:right;mso-position-horizontal-relative:margin;mso-position-vertical:absolute;mso-position-vertical-relative:margin;mso-width-percent:0;mso-height-percent:0;mso-width-relative:margin;mso-height-relative:margin;v-text-anchor:middle" o:gfxdata="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" fillcolor="#4a66ac [3204]" stroked="f" strokeweight=".5pt">
                     <v:textbox inset="12.96pt,0,12.96pt,0">
                       <w:txbxContent>
                         <w:tbl>
@@ -877,25 +893,7 @@
                                         <w:sz w:val="26"/>
                                         <w:lang w:eastAsia="en-US"/>
                                       </w:rPr>
-                                      <w:t xml:space="preserve">| Hayley-Belle </w:t>
-                                    </w:r>
-                                    <w:proofErr w:type="spellStart"/>
-                                    <w:r>
-                                      <w:rPr>
-                                        <w:rFonts w:eastAsiaTheme="minorHAnsi"/>
-                                        <w:sz w:val="26"/>
-                                        <w:lang w:eastAsia="en-US"/>
-                                      </w:rPr>
-                                      <w:t>Cleverdon</w:t>
-                                    </w:r>
-                                    <w:proofErr w:type="spellEnd"/>
-                                    <w:r>
-                                      <w:rPr>
-                                        <w:rFonts w:eastAsiaTheme="minorHAnsi"/>
-                                        <w:sz w:val="26"/>
-                                        <w:lang w:eastAsia="en-US"/>
-                                      </w:rPr>
-                                      <w:t xml:space="preserve"> </w:t>
+                                      <w:t xml:space="preserve">| Hayley-Belle Cleverdon </w:t>
                                     </w:r>
                                     <w:r>
                                       <w:rPr>
@@ -945,7 +943,43 @@
                                         <w:sz w:val="26"/>
                                         <w:lang w:eastAsia="en-US"/>
                                       </w:rPr>
-                                      <w:t xml:space="preserve">| Karanjit Gahunia </w:t>
+                                      <w:t xml:space="preserve">| </w:t>
+                                    </w:r>
+                                    <w:proofErr w:type="spellStart"/>
+                                    <w:r>
+                                      <w:rPr>
+                                        <w:rFonts w:eastAsiaTheme="minorHAnsi"/>
+                                        <w:sz w:val="26"/>
+                                        <w:lang w:eastAsia="en-US"/>
+                                      </w:rPr>
+                                      <w:t>Karanjit</w:t>
+                                    </w:r>
+                                    <w:proofErr w:type="spellEnd"/>
+                                    <w:r>
+                                      <w:rPr>
+                                        <w:rFonts w:eastAsiaTheme="minorHAnsi"/>
+                                        <w:sz w:val="26"/>
+                                        <w:lang w:eastAsia="en-US"/>
+                                      </w:rPr>
+                                      <w:t xml:space="preserve"> </w:t>
+                                    </w:r>
+                                    <w:proofErr w:type="spellStart"/>
+                                    <w:r>
+                                      <w:rPr>
+                                        <w:rFonts w:eastAsiaTheme="minorHAnsi"/>
+                                        <w:sz w:val="26"/>
+                                        <w:lang w:eastAsia="en-US"/>
+                                      </w:rPr>
+                                      <w:t>Gahunia</w:t>
+                                    </w:r>
+                                    <w:proofErr w:type="spellEnd"/>
+                                    <w:r>
+                                      <w:rPr>
+                                        <w:rFonts w:eastAsiaTheme="minorHAnsi"/>
+                                        <w:sz w:val="26"/>
+                                        <w:lang w:eastAsia="en-US"/>
+                                      </w:rPr>
+                                      <w:t xml:space="preserve"> </w:t>
                                     </w:r>
                                     <w:r>
                                       <w:rPr>
@@ -1186,20 +1220,28 @@
                                   <w:rPr>
                                     <w:sz w:val="26"/>
                                   </w:rPr>
-                                  <w:t>23</w:t>
+                                  <w:t>24</w:t>
                                 </w:r>
                                 <w:r>
                                   <w:rPr>
                                     <w:sz w:val="26"/>
                                     <w:vertAlign w:val="superscript"/>
                                   </w:rPr>
-                                  <w:t>rd</w:t>
+                                  <w:t xml:space="preserve"> </w:t>
                                 </w:r>
                                 <w:r>
                                   <w:rPr>
                                     <w:sz w:val="26"/>
                                   </w:rPr>
-                                  <w:t xml:space="preserve"> May 2017</w:t>
+                                  <w:t xml:space="preserve">May </w:t>
+                                </w:r>
+                                <w:bookmarkStart w:id="1" w:name="_GoBack"/>
+                                <w:bookmarkEnd w:id="1"/>
+                                <w:r>
+                                  <w:rPr>
+                                    <w:sz w:val="26"/>
+                                  </w:rPr>
+                                  <w:t>2017</w:t>
                                 </w:r>
                               </w:p>
                             </w:tc>
@@ -2325,134 +2367,21 @@
       <w:pPr>
         <w:pStyle w:val="Heading1"/>
       </w:pPr>
-      <w:bookmarkStart w:id="0" w:name="_Toc483347020"/>
+      <w:bookmarkStart w:id="2" w:name="_Toc483347020"/>
       <w:r>
         <w:lastRenderedPageBreak/>
         <w:t>Executive Summary</w:t>
       </w:r>
-      <w:bookmarkEnd w:id="0"/>
+      <w:bookmarkEnd w:id="2"/>
     </w:p>
     <w:p/>
     <w:p>
       <w:pPr>
         <w:pStyle w:val="Heading1"/>
       </w:pPr>
-      <w:bookmarkStart w:id="1" w:name="_Toc483347021"/>
+      <w:bookmarkStart w:id="3" w:name="_Toc483347021"/>
       <w:r>
         <w:t>Project Description</w:t>
-      </w:r>
-      <w:bookmarkEnd w:id="1"/>
-    </w:p>
-    <w:p>
-      <w:pPr>
-        <w:rPr>
-          <w:sz w:val="22"/>
-        </w:rPr>
-      </w:pPr>
-      <w:r>
-        <w:rPr>
-          <w:sz w:val="22"/>
-        </w:rPr>
-        <w:t xml:space="preserve">This project is a Research and Development project assigned by the Computing and Information Sciences Faculty of Auckland University of Technology (AUT). Dr. Robin </w:t>
-      </w:r>
-      <w:proofErr w:type="spellStart"/>
-      <w:r>
-        <w:rPr>
-          <w:sz w:val="22"/>
-        </w:rPr>
-        <w:t>Hankin</w:t>
-      </w:r>
-      <w:proofErr w:type="spellEnd"/>
-      <w:r>
-        <w:rPr>
-          <w:sz w:val="22"/>
-        </w:rPr>
-        <w:t xml:space="preserve">, a lecturer at AUT, proposed the project on behalf of the Auckland Mathematics Association (AMA), who are key stakeholders in the project. </w:t>
-      </w:r>
-    </w:p>
-    <w:p>
-      <w:pPr>
-        <w:rPr>
-          <w:sz w:val="22"/>
-        </w:rPr>
-      </w:pPr>
-      <w:r>
-        <w:rPr>
-          <w:sz w:val="22"/>
-        </w:rPr>
-        <w:t xml:space="preserve">Dr. </w:t>
-      </w:r>
-      <w:proofErr w:type="spellStart"/>
-      <w:r>
-        <w:rPr>
-          <w:sz w:val="22"/>
-        </w:rPr>
-        <w:t>Hankin</w:t>
-      </w:r>
-      <w:proofErr w:type="spellEnd"/>
-      <w:r>
-        <w:rPr>
-          <w:sz w:val="22"/>
-        </w:rPr>
-        <w:t xml:space="preserve"> has asked that we provide an in-depth</w:t>
-      </w:r>
-      <w:r>
-        <w:rPr>
-          <w:sz w:val="22"/>
-        </w:rPr>
-        <w:t xml:space="preserve"> feasibility study and at least a presentable prototype for a real-time online scoreboard to be used during MATHEX events run by AMA. This scoreboard would be used alongside the current pen-and-paper system, and aims to improve the experience that audience members have during the event, by allowing them to view the scores of each team as the competition is underway.</w:t>
-      </w:r>
-    </w:p>
-    <w:p>
-      <w:pPr>
-        <w:rPr>
-          <w:sz w:val="22"/>
-        </w:rPr>
-      </w:pPr>
-      <w:r>
-        <w:rPr>
-          <w:sz w:val="22"/>
-        </w:rPr>
-        <w:t xml:space="preserve">The feasibility study, along with all other project documentation, should provide enough information that another group of students could carry on with the project </w:t>
-      </w:r>
-      <w:proofErr w:type="gramStart"/>
-      <w:r>
-        <w:rPr>
-          <w:sz w:val="22"/>
-        </w:rPr>
-        <w:t>at a later date</w:t>
-      </w:r>
-      <w:proofErr w:type="gramEnd"/>
-      <w:r>
-        <w:rPr>
-          <w:sz w:val="22"/>
-        </w:rPr>
-        <w:t>. The prototype can be presented to AUT faculty to show evidence of our development skills, as well as provide a working version of the solution for the AMA’s consideration.</w:t>
-      </w:r>
-    </w:p>
-    <w:p>
-      <w:pPr>
-        <w:pStyle w:val="Heading1"/>
-      </w:pPr>
-      <w:bookmarkStart w:id="2" w:name="_Toc483347022"/>
-      <w:r>
-        <w:t>Project Overview</w:t>
-      </w:r>
-      <w:bookmarkEnd w:id="2"/>
-    </w:p>
-    <w:p>
-      <w:pPr>
-        <w:pStyle w:val="Heading2"/>
-        <w:rPr>
-          <w:sz w:val="28"/>
-        </w:rPr>
-      </w:pPr>
-      <w:bookmarkStart w:id="3" w:name="_Toc483347023"/>
-      <w:r>
-        <w:rPr>
-          <w:sz w:val="28"/>
-        </w:rPr>
-        <w:t>Project Objectives</w:t>
       </w:r>
       <w:bookmarkEnd w:id="3"/>
     </w:p>
@@ -2460,207 +2389,178 @@
       <w:pPr>
         <w:rPr>
           <w:sz w:val="22"/>
-          <w:szCs w:val="22"/>
-        </w:rPr>
-      </w:pPr>
-      <w:r>
-        <w:rPr>
-          <w:sz w:val="22"/>
-          <w:szCs w:val="22"/>
-        </w:rPr>
-        <w:t>Our project objective is t</w:t>
-      </w:r>
-      <w:r>
-        <w:rPr>
-          <w:sz w:val="22"/>
-          <w:szCs w:val="22"/>
-        </w:rPr>
-        <w:t>o create and implement a Real Time Online Scoreboard System</w:t>
-      </w:r>
-      <w:r>
-        <w:rPr>
-          <w:sz w:val="22"/>
-          <w:szCs w:val="22"/>
-        </w:rPr>
-        <w:t xml:space="preserve"> into the C</w:t>
-      </w:r>
-      <w:r>
-        <w:rPr>
-          <w:sz w:val="22"/>
-          <w:szCs w:val="22"/>
-        </w:rPr>
-        <w:t>asio MATHEX competition within 1 year</w:t>
-      </w:r>
-      <w:r>
-        <w:rPr>
-          <w:sz w:val="22"/>
-          <w:szCs w:val="22"/>
-        </w:rPr>
-        <w:t xml:space="preserve"> and at a cost which does not exceed $20,000.</w:t>
+        </w:rPr>
+      </w:pPr>
+      <w:r>
+        <w:rPr>
+          <w:sz w:val="22"/>
+        </w:rPr>
+        <w:t xml:space="preserve">This project is a Research and Development project assigned by the Computing and Information Sciences Faculty of Auckland University of Technology (AUT). </w:t>
+      </w:r>
+      <w:proofErr w:type="spellStart"/>
+      <w:r>
+        <w:rPr>
+          <w:sz w:val="22"/>
+        </w:rPr>
+        <w:t>Dr.</w:t>
+      </w:r>
+      <w:proofErr w:type="spellEnd"/>
+      <w:r>
+        <w:rPr>
+          <w:sz w:val="22"/>
+        </w:rPr>
+        <w:t xml:space="preserve"> Robin </w:t>
+      </w:r>
+      <w:proofErr w:type="spellStart"/>
+      <w:r>
+        <w:rPr>
+          <w:sz w:val="22"/>
+        </w:rPr>
+        <w:t>Hankin</w:t>
+      </w:r>
+      <w:proofErr w:type="spellEnd"/>
+      <w:r>
+        <w:rPr>
+          <w:sz w:val="22"/>
+        </w:rPr>
+        <w:t xml:space="preserve">, a lecturer at AUT, proposed the project on behalf of the Auckland Mathematics Association (AMA), who are key stakeholders in the project. </w:t>
       </w:r>
     </w:p>
     <w:p>
       <w:pPr>
-        <w:pStyle w:val="Heading2"/>
-        <w:rPr>
-          <w:sz w:val="28"/>
-        </w:rPr>
-      </w:pPr>
-      <w:bookmarkStart w:id="4" w:name="_Toc483347024"/>
-      <w:r>
-        <w:rPr>
-          <w:sz w:val="28"/>
-        </w:rPr>
-        <w:t>Project Scope</w:t>
+        <w:rPr>
+          <w:sz w:val="22"/>
+        </w:rPr>
+      </w:pPr>
+      <w:proofErr w:type="spellStart"/>
+      <w:r>
+        <w:rPr>
+          <w:sz w:val="22"/>
+        </w:rPr>
+        <w:t>Dr.</w:t>
+      </w:r>
+      <w:proofErr w:type="spellEnd"/>
+      <w:r>
+        <w:rPr>
+          <w:sz w:val="22"/>
+        </w:rPr>
+        <w:t xml:space="preserve"> </w:t>
+      </w:r>
+      <w:proofErr w:type="spellStart"/>
+      <w:r>
+        <w:rPr>
+          <w:sz w:val="22"/>
+        </w:rPr>
+        <w:t>Hankin</w:t>
+      </w:r>
+      <w:proofErr w:type="spellEnd"/>
+      <w:r>
+        <w:rPr>
+          <w:sz w:val="22"/>
+        </w:rPr>
+        <w:t xml:space="preserve"> has asked that we provide an in-depth</w:t>
+      </w:r>
+      <w:r>
+        <w:rPr>
+          <w:sz w:val="22"/>
+        </w:rPr>
+        <w:t xml:space="preserve"> feasibility study and at least a presentable prototype for a real-time online scoreboard to be used during MATHEX events run by AMA. This scoreboard would be used alongside the current pen-and-paper system, and aims to improve the experience that audience members have during the event, by allowing them to view the scores of each team as the competition is underway.</w:t>
+      </w:r>
+    </w:p>
+    <w:p>
+      <w:pPr>
+        <w:rPr>
+          <w:sz w:val="22"/>
+        </w:rPr>
+      </w:pPr>
+      <w:r>
+        <w:rPr>
+          <w:sz w:val="22"/>
+        </w:rPr>
+        <w:t xml:space="preserve">The feasibility study, along with all other project documentation, should provide enough information that another group of students could carry on with the project </w:t>
+      </w:r>
+      <w:proofErr w:type="gramStart"/>
+      <w:r>
+        <w:rPr>
+          <w:sz w:val="22"/>
+        </w:rPr>
+        <w:t>at a later date</w:t>
+      </w:r>
+      <w:proofErr w:type="gramEnd"/>
+      <w:r>
+        <w:rPr>
+          <w:sz w:val="22"/>
+        </w:rPr>
+        <w:t>. The prototype can be presented to AUT faculty to show evidence of our development skills, as well as provide a working version of the solution for the AMA’s consideration.</w:t>
+      </w:r>
+    </w:p>
+    <w:p>
+      <w:pPr>
+        <w:pStyle w:val="Heading1"/>
+      </w:pPr>
+      <w:bookmarkStart w:id="4" w:name="_Toc483347022"/>
+      <w:r>
+        <w:t>Project Overview</w:t>
       </w:r>
       <w:bookmarkEnd w:id="4"/>
     </w:p>
     <w:p>
       <w:pPr>
-        <w:rPr>
-          <w:sz w:val="22"/>
-        </w:rPr>
-      </w:pPr>
-      <w:r>
-        <w:rPr>
-          <w:sz w:val="22"/>
-        </w:rPr>
-        <w:t>Our project scope</w:t>
-      </w:r>
-      <w:r>
-        <w:rPr>
-          <w:sz w:val="22"/>
-        </w:rPr>
-        <w:t xml:space="preserve"> has two major sections</w:t>
-      </w:r>
-      <w:r>
-        <w:rPr>
-          <w:sz w:val="22"/>
-        </w:rPr>
-        <w:t>. The</w:t>
-      </w:r>
-      <w:r>
-        <w:rPr>
-          <w:sz w:val="22"/>
-        </w:rPr>
-        <w:t xml:space="preserve"> first section aims to produce a feasibility report which investigates whether the production and implementation </w:t>
-      </w:r>
-      <w:r>
-        <w:rPr>
-          <w:sz w:val="22"/>
-        </w:rPr>
-        <w:t xml:space="preserve">of the scoreboard within the one year time frame is achievable. If the feasibility report reveals that the project cannot be completed in a year then we will also produce a </w:t>
-      </w:r>
-      <w:r>
-        <w:rPr>
-          <w:sz w:val="22"/>
-        </w:rPr>
-        <w:t>Project Roadmap which details the project processes and tasks necessary to design, create and implement the scoreboard successfully into the MATHEX competition</w:t>
-      </w:r>
-      <w:r>
-        <w:rPr>
-          <w:sz w:val="22"/>
-        </w:rPr>
-        <w:t xml:space="preserve"> in case of project hand off</w:t>
-      </w:r>
-      <w:r>
-        <w:rPr>
-          <w:sz w:val="22"/>
-        </w:rPr>
-        <w:t xml:space="preserve">. </w:t>
-      </w:r>
+        <w:pStyle w:val="Heading2"/>
+        <w:rPr>
+          <w:sz w:val="28"/>
+        </w:rPr>
+      </w:pPr>
+      <w:bookmarkStart w:id="5" w:name="_Toc483347023"/>
+      <w:r>
+        <w:rPr>
+          <w:sz w:val="28"/>
+        </w:rPr>
+        <w:t>Project Objectives</w:t>
+      </w:r>
+      <w:bookmarkEnd w:id="5"/>
     </w:p>
     <w:p>
       <w:pPr>
         <w:rPr>
           <w:sz w:val="22"/>
-        </w:rPr>
-      </w:pPr>
-      <w:r>
-        <w:rPr>
-          <w:sz w:val="22"/>
-        </w:rPr>
-        <w:t xml:space="preserve">The second section aims to </w:t>
-      </w:r>
-      <w:r>
-        <w:rPr>
-          <w:sz w:val="22"/>
-        </w:rPr>
-        <w:t>produce the hardware and software for the</w:t>
-      </w:r>
-      <w:r>
-        <w:rPr>
-          <w:sz w:val="22"/>
-        </w:rPr>
-        <w:t xml:space="preserve"> </w:t>
-      </w:r>
-      <w:r>
-        <w:rPr>
-          <w:sz w:val="22"/>
-        </w:rPr>
-        <w:t>Real Time Online S</w:t>
-      </w:r>
-      <w:r>
-        <w:rPr>
-          <w:sz w:val="22"/>
-        </w:rPr>
-        <w:t>coreboard</w:t>
-      </w:r>
-      <w:r>
-        <w:rPr>
-          <w:sz w:val="22"/>
-        </w:rPr>
-        <w:t xml:space="preserve"> </w:t>
-      </w:r>
-      <w:r>
-        <w:rPr>
-          <w:sz w:val="22"/>
-        </w:rPr>
-        <w:t xml:space="preserve">system. This system </w:t>
-      </w:r>
-      <w:r>
-        <w:rPr>
-          <w:sz w:val="22"/>
-        </w:rPr>
-        <w:t>will improve the attendee and participant’s</w:t>
-      </w:r>
-      <w:r>
-        <w:rPr>
-          <w:sz w:val="22"/>
-        </w:rPr>
-        <w:t xml:space="preserve"> experience by making it easier to keep track of the comp</w:t>
-      </w:r>
-      <w:r>
-        <w:rPr>
-          <w:sz w:val="22"/>
-        </w:rPr>
-        <w:t>etition’s scores as well as streamline</w:t>
-      </w:r>
-      <w:r>
-        <w:rPr>
-          <w:sz w:val="22"/>
-        </w:rPr>
-        <w:t xml:space="preserve"> the judging process. </w:t>
-      </w:r>
-      <w:r>
-        <w:rPr>
-          <w:sz w:val="22"/>
-        </w:rPr>
-        <w:t xml:space="preserve">Initially, however, a prototype for the system will be </w:t>
-      </w:r>
-      <w:r>
-        <w:rPr>
-          <w:sz w:val="22"/>
-        </w:rPr>
-        <w:t>produced which will attempt to showcase and</w:t>
-      </w:r>
-      <w:bookmarkStart w:id="5" w:name="_GoBack"/>
-      <w:bookmarkEnd w:id="5"/>
-      <w:r>
-        <w:rPr>
-          <w:sz w:val="22"/>
-        </w:rPr>
-        <w:t xml:space="preserve"> incorporate as many of the client’s requirements as possible.</w:t>
+          <w:szCs w:val="22"/>
+        </w:rPr>
+      </w:pPr>
+      <w:r>
+        <w:rPr>
+          <w:sz w:val="22"/>
+          <w:szCs w:val="22"/>
+        </w:rPr>
+        <w:t>Our project objective is t</w:t>
+      </w:r>
+      <w:r>
+        <w:rPr>
+          <w:sz w:val="22"/>
+          <w:szCs w:val="22"/>
+        </w:rPr>
+        <w:t>o create and implement a Real Time Online Scoreboard System</w:t>
+      </w:r>
+      <w:r>
+        <w:rPr>
+          <w:sz w:val="22"/>
+          <w:szCs w:val="22"/>
+        </w:rPr>
+        <w:t xml:space="preserve"> into the C</w:t>
+      </w:r>
+      <w:r>
+        <w:rPr>
+          <w:sz w:val="22"/>
+          <w:szCs w:val="22"/>
+        </w:rPr>
+        <w:t>asio MATHEX competition within 1 year</w:t>
+      </w:r>
+      <w:r>
+        <w:rPr>
+          <w:sz w:val="22"/>
+          <w:szCs w:val="22"/>
+        </w:rPr>
+        <w:t xml:space="preserve"> and at a cost which does not exceed $20,000.</w:t>
       </w:r>
     </w:p>
     <w:p>
@@ -2670,37 +2570,169 @@
           <w:sz w:val="28"/>
         </w:rPr>
       </w:pPr>
-      <w:bookmarkStart w:id="6" w:name="_Toc483347025"/>
+      <w:bookmarkStart w:id="6" w:name="_Toc483347024"/>
       <w:r>
         <w:rPr>
           <w:sz w:val="28"/>
         </w:rPr>
-        <w:lastRenderedPageBreak/>
-        <w:t>Project Approach</w:t>
+        <w:t>Project Scope</w:t>
       </w:r>
       <w:bookmarkEnd w:id="6"/>
     </w:p>
     <w:p>
       <w:pPr>
-        <w:pStyle w:val="Heading2"/>
-        <w:rPr>
-          <w:sz w:val="28"/>
-        </w:rPr>
-      </w:pPr>
-      <w:bookmarkStart w:id="7" w:name="_Toc483347026"/>
+        <w:rPr>
+          <w:sz w:val="22"/>
+        </w:rPr>
+      </w:pPr>
+      <w:r>
+        <w:rPr>
+          <w:sz w:val="22"/>
+        </w:rPr>
+        <w:t>Our project scope</w:t>
+      </w:r>
+      <w:r>
+        <w:rPr>
+          <w:sz w:val="22"/>
+        </w:rPr>
+        <w:t xml:space="preserve"> has two major sections</w:t>
+      </w:r>
+      <w:r>
+        <w:rPr>
+          <w:sz w:val="22"/>
+        </w:rPr>
+        <w:t>. The</w:t>
+      </w:r>
+      <w:r>
+        <w:rPr>
+          <w:sz w:val="22"/>
+        </w:rPr>
+        <w:t xml:space="preserve"> first section aims to produce a feasibility report which investigates whether the production and implementation </w:t>
+      </w:r>
+      <w:r>
+        <w:rPr>
+          <w:sz w:val="22"/>
+        </w:rPr>
+        <w:t xml:space="preserve">of the scoreboard within the one year time frame is achievable. If the feasibility report reveals that the project cannot be completed in a year then we will also produce a </w:t>
+      </w:r>
+      <w:r>
+        <w:rPr>
+          <w:sz w:val="22"/>
+        </w:rPr>
+        <w:t>Project Roadmap which details the project processes and tasks necessary to design, create and implement the scoreboard successfully into the MATHEX competition</w:t>
+      </w:r>
+      <w:r>
+        <w:rPr>
+          <w:sz w:val="22"/>
+        </w:rPr>
+        <w:t xml:space="preserve"> in case of project hand off</w:t>
+      </w:r>
+      <w:r>
+        <w:rPr>
+          <w:sz w:val="22"/>
+        </w:rPr>
+        <w:t xml:space="preserve">. </w:t>
+      </w:r>
     </w:p>
     <w:p>
       <w:pPr>
+        <w:rPr>
+          <w:sz w:val="22"/>
+        </w:rPr>
+      </w:pPr>
+      <w:r>
+        <w:rPr>
+          <w:sz w:val="22"/>
+        </w:rPr>
+        <w:t xml:space="preserve">The second section aims to </w:t>
+      </w:r>
+      <w:r>
+        <w:rPr>
+          <w:sz w:val="22"/>
+        </w:rPr>
+        <w:t>produce the hardware and software for the</w:t>
+      </w:r>
+      <w:r>
+        <w:rPr>
+          <w:sz w:val="22"/>
+        </w:rPr>
+        <w:t xml:space="preserve"> </w:t>
+      </w:r>
+      <w:r>
+        <w:rPr>
+          <w:sz w:val="22"/>
+        </w:rPr>
+        <w:t>Real Time Online S</w:t>
+      </w:r>
+      <w:r>
+        <w:rPr>
+          <w:sz w:val="22"/>
+        </w:rPr>
+        <w:t>coreboard</w:t>
+      </w:r>
+      <w:r>
+        <w:rPr>
+          <w:sz w:val="22"/>
+        </w:rPr>
+        <w:t xml:space="preserve"> </w:t>
+      </w:r>
+      <w:r>
+        <w:rPr>
+          <w:sz w:val="22"/>
+        </w:rPr>
+        <w:t xml:space="preserve">system. This system </w:t>
+      </w:r>
+      <w:r>
+        <w:rPr>
+          <w:sz w:val="22"/>
+        </w:rPr>
+        <w:t>will improve the attendee and participant’s</w:t>
+      </w:r>
+      <w:r>
+        <w:rPr>
+          <w:sz w:val="22"/>
+        </w:rPr>
+        <w:t xml:space="preserve"> experience by making it easier to keep track of the comp</w:t>
+      </w:r>
+      <w:r>
+        <w:rPr>
+          <w:sz w:val="22"/>
+        </w:rPr>
+        <w:t>etition’s scores as well as streamline</w:t>
+      </w:r>
+      <w:r>
+        <w:rPr>
+          <w:sz w:val="22"/>
+        </w:rPr>
+        <w:t xml:space="preserve"> the judging process. </w:t>
+      </w:r>
+      <w:r>
+        <w:rPr>
+          <w:sz w:val="22"/>
+        </w:rPr>
+        <w:t xml:space="preserve">Initially, however, a prototype for the system will be </w:t>
+      </w:r>
+      <w:r>
+        <w:rPr>
+          <w:sz w:val="22"/>
+        </w:rPr>
+        <w:t>produced which will attempt to showcase and incorporate as many of the client’s requirements as possible.</w:t>
+      </w:r>
+    </w:p>
+    <w:p>
+      <w:pPr>
         <w:pStyle w:val="Heading2"/>
         <w:rPr>
           <w:sz w:val="28"/>
         </w:rPr>
       </w:pPr>
+      <w:bookmarkStart w:id="7" w:name="_Toc483347025"/>
       <w:r>
         <w:rPr>
           <w:sz w:val="28"/>
         </w:rPr>
-        <w:t>Major Milestones</w:t>
+        <w:lastRenderedPageBreak/>
+        <w:t>Project Approach</w:t>
       </w:r>
       <w:bookmarkEnd w:id="7"/>
     </w:p>
@@ -2710,19 +2742,132 @@
           <w:sz w:val="22"/>
         </w:rPr>
       </w:pPr>
+      <w:bookmarkStart w:id="8" w:name="_Toc483347026"/>
+      <w:r>
+        <w:rPr>
+          <w:sz w:val="22"/>
+        </w:rPr>
+        <w:t xml:space="preserve">Following the System Development Life </w:t>
+      </w:r>
+      <w:proofErr w:type="gramStart"/>
+      <w:r>
+        <w:rPr>
+          <w:sz w:val="22"/>
+        </w:rPr>
+        <w:t>Cycle</w:t>
+      </w:r>
+      <w:proofErr w:type="gramEnd"/>
+      <w:r>
+        <w:rPr>
+          <w:sz w:val="22"/>
+        </w:rPr>
+        <w:t xml:space="preserve"> we are still currently in the planning phase of our project. We completed the Concept/Initiating phase early on by gathering requirements from our client. </w:t>
+      </w:r>
     </w:p>
     <w:p>
       <w:pPr>
+        <w:rPr>
+          <w:sz w:val="22"/>
+        </w:rPr>
+      </w:pPr>
+      <w:r>
+        <w:rPr>
+          <w:sz w:val="22"/>
+        </w:rPr>
+        <w:t xml:space="preserve">Our planning phase involves creating a feasibility study, which is a major deliverable requested by the client, thus we are spending extended time on it to ensure it is of high quality. We have no set methodology for this stage, as we only have one deliverable to produce that requires many different components. </w:t>
+      </w:r>
+    </w:p>
+    <w:p>
+      <w:pPr>
+        <w:rPr>
+          <w:sz w:val="22"/>
+        </w:rPr>
+      </w:pPr>
+      <w:r>
+        <w:rPr>
+          <w:sz w:val="22"/>
+        </w:rPr>
+        <w:t>Currently we are following good agile practices around communication, version control and quality assurance. As well as utilising tools to aid us in these areas, such as Slack and GitHub. The GitHub project boards have been particularly useful for tracking tasks, and the repository provides a place to share all the notes we have gathered on different parts of the feasibility study.</w:t>
+      </w:r>
+    </w:p>
+    <w:p>
+      <w:pPr>
+        <w:rPr>
+          <w:sz w:val="22"/>
+        </w:rPr>
+      </w:pPr>
+      <w:r>
+        <w:rPr>
+          <w:sz w:val="22"/>
+        </w:rPr>
+        <w:t>The GitHub repository</w:t>
+      </w:r>
+      <w:r>
+        <w:rPr>
+          <w:sz w:val="22"/>
+        </w:rPr>
+        <w:t xml:space="preserve"> can be found here: </w:t>
+      </w:r>
+      <w:r>
+        <w:rPr>
+          <w:sz w:val="22"/>
+        </w:rPr>
+        <w:t>https://github.com/Hayley-Belle/R-D</w:t>
+      </w:r>
+      <w:r>
+        <w:rPr>
+          <w:sz w:val="22"/>
+        </w:rPr>
+        <w:t xml:space="preserve"> </w:t>
+      </w:r>
+    </w:p>
+    <w:p>
+      <w:pPr>
+        <w:rPr>
+          <w:sz w:val="22"/>
+        </w:rPr>
+      </w:pPr>
+      <w:r>
+        <w:rPr>
+          <w:sz w:val="22"/>
+        </w:rPr>
+        <w:t>Once we have completed the feasibility study, we will be using Feature Driven Development to handle the design, coding and testing of the prototype that is to be developed.</w:t>
+      </w:r>
+    </w:p>
+    <w:p>
+      <w:pPr>
         <w:pStyle w:val="Heading2"/>
         <w:rPr>
           <w:sz w:val="28"/>
         </w:rPr>
       </w:pPr>
-      <w:bookmarkStart w:id="8" w:name="_Toc483347027"/>
       <w:r>
         <w:rPr>
           <w:sz w:val="28"/>
         </w:rPr>
+        <w:t>Major Milestones</w:t>
+      </w:r>
+      <w:bookmarkEnd w:id="8"/>
+    </w:p>
+    <w:p>
+      <w:pPr>
+        <w:rPr>
+          <w:sz w:val="22"/>
+        </w:rPr>
+      </w:pPr>
+    </w:p>
+    <w:p>
+      <w:pPr>
+        <w:pStyle w:val="Heading2"/>
+        <w:rPr>
+          <w:sz w:val="28"/>
+        </w:rPr>
+      </w:pPr>
+      <w:bookmarkStart w:id="9" w:name="_Toc483347027"/>
+      <w:r>
+        <w:rPr>
+          <w:sz w:val="28"/>
+        </w:rPr>
         <w:t>P</w:t>
       </w:r>
       <w:r>
@@ -2731,7 +2876,7 @@
         </w:rPr>
         <w:t>roject Deliverables</w:t>
       </w:r>
-      <w:bookmarkEnd w:id="8"/>
+      <w:bookmarkEnd w:id="9"/>
     </w:p>
     <w:p>
       <w:pPr>
@@ -2746,62 +2891,25 @@
       <w:pPr>
         <w:pStyle w:val="Heading1"/>
       </w:pPr>
-      <w:bookmarkStart w:id="9" w:name="_Toc483347028"/>
+      <w:bookmarkStart w:id="10" w:name="_Toc483347028"/>
       <w:r>
         <w:t>Addresses to Recommendations</w:t>
-      </w:r>
-      <w:bookmarkEnd w:id="9"/>
-    </w:p>
-    <w:p>
-      <w:pPr>
-        <w:pStyle w:val="Heading2"/>
-        <w:rPr>
-          <w:sz w:val="28"/>
-        </w:rPr>
-      </w:pPr>
-      <w:bookmarkStart w:id="10" w:name="_Toc483347029"/>
-      <w:r>
-        <w:rPr>
-          <w:sz w:val="28"/>
-        </w:rPr>
-        <w:t>Proposal Changes</w:t>
       </w:r>
       <w:bookmarkEnd w:id="10"/>
     </w:p>
     <w:p>
       <w:pPr>
-        <w:rPr>
-          <w:sz w:val="22"/>
-        </w:rPr>
-      </w:pPr>
-      <w:proofErr w:type="gramStart"/>
-      <w:r>
-        <w:rPr>
-          <w:sz w:val="22"/>
-        </w:rPr>
-        <w:t>A number of</w:t>
-      </w:r>
-      <w:proofErr w:type="gramEnd"/>
-      <w:r>
-        <w:rPr>
-          <w:sz w:val="22"/>
-        </w:rPr>
-        <w:t xml:space="preserve"> changes were made to the proposal based on the feedback we received, where any clarifications were needed or mistakes were found, we followed these up with corrections. More details about the changes made to the proposal can be found in the following section.</w:t>
-      </w:r>
-    </w:p>
-    <w:p>
-      <w:pPr>
         <w:pStyle w:val="Heading2"/>
         <w:rPr>
           <w:sz w:val="28"/>
         </w:rPr>
       </w:pPr>
-      <w:bookmarkStart w:id="11" w:name="_Toc483347030"/>
+      <w:bookmarkStart w:id="11" w:name="_Toc483347029"/>
       <w:r>
         <w:rPr>
           <w:sz w:val="28"/>
         </w:rPr>
-        <w:t>Resources Provided</w:t>
+        <w:t>Proposal Changes</w:t>
       </w:r>
       <w:bookmarkEnd w:id="11"/>
     </w:p>
@@ -2811,11 +2919,19 @@
           <w:sz w:val="22"/>
         </w:rPr>
       </w:pPr>
-      <w:r>
-        <w:rPr>
-          <w:sz w:val="22"/>
-        </w:rPr>
-        <w:t>Many of these resources currently provide more information than we are prepared to utilize, as we will only be using one solution, it would be poor time management to upskill in areas that will be of no use to the project. Once the feasibility study is completed, we will have selected a single solution, and upskill in the areas required to develop the system.</w:t>
+      <w:proofErr w:type="gramStart"/>
+      <w:r>
+        <w:rPr>
+          <w:sz w:val="22"/>
+        </w:rPr>
+        <w:t>A number of</w:t>
+      </w:r>
+      <w:proofErr w:type="gramEnd"/>
+      <w:r>
+        <w:rPr>
+          <w:sz w:val="22"/>
+        </w:rPr>
+        <w:t xml:space="preserve"> changes were made to the proposal based on the feedback we received, where any clarifications were needed or mistakes were found, we followed these up with corrections. More details about the changes made to the proposal can be found in the following section.</w:t>
       </w:r>
     </w:p>
     <w:p>
@@ -2825,12 +2941,12 @@
           <w:sz w:val="28"/>
         </w:rPr>
       </w:pPr>
-      <w:bookmarkStart w:id="12" w:name="_Toc483347031"/>
+      <w:bookmarkStart w:id="12" w:name="_Toc483347030"/>
       <w:r>
         <w:rPr>
           <w:sz w:val="28"/>
         </w:rPr>
-        <w:t>Framework Suggestions</w:t>
+        <w:t>Resources Provided</w:t>
       </w:r>
       <w:bookmarkEnd w:id="12"/>
     </w:p>
@@ -2844,49 +2960,23 @@
         <w:rPr>
           <w:sz w:val="22"/>
         </w:rPr>
-        <w:t xml:space="preserve">Each team member has taken parts of the feasibility study to work on, and has made use of any relevant resources to aid in researching potential solutions for the system. This involves getting a general summary of the usefulness and application of each of the recommended tools and services. </w:t>
+        <w:t>Many of these resources currently provide more information than we are prepared to utilize, as we will only be using one solution, it would be poor time management to upskill in areas that will be of no use to the project. Once the feasibility study is completed, we will have selected a single solution, and upskill in the areas required to develop the system.</w:t>
       </w:r>
     </w:p>
     <w:p>
       <w:pPr>
-        <w:rPr>
-          <w:sz w:val="22"/>
-        </w:rPr>
-      </w:pPr>
-      <w:r>
-        <w:rPr>
-          <w:sz w:val="22"/>
-        </w:rPr>
-        <w:t xml:space="preserve">These provided a great baseline for us to make decisions about how the project will go ahead, and allows us to give several options, compare them and make the right decision. At this </w:t>
-      </w:r>
-      <w:proofErr w:type="gramStart"/>
-      <w:r>
-        <w:rPr>
-          <w:sz w:val="22"/>
-        </w:rPr>
-        <w:t>stage</w:t>
-      </w:r>
-      <w:proofErr w:type="gramEnd"/>
-      <w:r>
-        <w:rPr>
-          <w:sz w:val="22"/>
-        </w:rPr>
-        <w:t xml:space="preserve"> we are still working on these solutions, but we expect to have them completed soon so that a single solution can be selected.</w:t>
-      </w:r>
-    </w:p>
-    <w:p>
-      <w:pPr>
         <w:pStyle w:val="Heading2"/>
         <w:rPr>
           <w:sz w:val="28"/>
         </w:rPr>
       </w:pPr>
-      <w:bookmarkStart w:id="13" w:name="_Toc483347032"/>
+      <w:bookmarkStart w:id="13" w:name="_Toc483347031"/>
       <w:r>
         <w:rPr>
           <w:sz w:val="28"/>
         </w:rPr>
-        <w:t>Questions</w:t>
+        <w:lastRenderedPageBreak/>
+        <w:t>Framework Suggestions</w:t>
       </w:r>
       <w:bookmarkEnd w:id="13"/>
     </w:p>
@@ -2900,29 +2990,49 @@
         <w:rPr>
           <w:sz w:val="22"/>
         </w:rPr>
-        <w:t>Most of the questions were points that required further clarification within the proposal. We have made edits to the proposal to better communicate the points we were conveying.</w:t>
-      </w:r>
-      <w:r>
-        <w:rPr>
-          <w:sz w:val="22"/>
-        </w:rPr>
-        <w:t xml:space="preserve"> More details about the changes can be found in the next section.</w:t>
+        <w:t xml:space="preserve">Each team member has taken parts of the feasibility study to work on, and has made use of any relevant resources to aid in researching potential solutions for the system. This involves getting a general summary of the usefulness and application of each of the recommended tools and services. </w:t>
       </w:r>
     </w:p>
     <w:p>
       <w:pPr>
+        <w:rPr>
+          <w:sz w:val="22"/>
+        </w:rPr>
+      </w:pPr>
+      <w:r>
+        <w:rPr>
+          <w:sz w:val="22"/>
+        </w:rPr>
+        <w:t xml:space="preserve">These provided a great baseline for us to make decisions about how the project will go ahead, and allows us to give several options, compare them and make the right decision. At this </w:t>
+      </w:r>
+      <w:proofErr w:type="gramStart"/>
+      <w:r>
+        <w:rPr>
+          <w:sz w:val="22"/>
+        </w:rPr>
+        <w:t>stage</w:t>
+      </w:r>
+      <w:proofErr w:type="gramEnd"/>
+      <w:r>
+        <w:rPr>
+          <w:sz w:val="22"/>
+        </w:rPr>
+        <w:t xml:space="preserve"> we are still working on these solutions, but we expect to have them completed soon so that a single solution can be selected.</w:t>
+      </w:r>
+    </w:p>
+    <w:p>
+      <w:pPr>
         <w:pStyle w:val="Heading2"/>
         <w:rPr>
           <w:sz w:val="28"/>
         </w:rPr>
       </w:pPr>
-      <w:bookmarkStart w:id="14" w:name="_Toc483347033"/>
+      <w:bookmarkStart w:id="14" w:name="_Toc483347032"/>
       <w:r>
         <w:rPr>
           <w:sz w:val="28"/>
         </w:rPr>
-        <w:lastRenderedPageBreak/>
-        <w:t>Conduction and Presentation Suggestions</w:t>
+        <w:t>Questions</w:t>
       </w:r>
       <w:bookmarkEnd w:id="14"/>
     </w:p>
@@ -2936,21 +3046,30 @@
         <w:rPr>
           <w:sz w:val="22"/>
         </w:rPr>
-        <w:t xml:space="preserve">Some very good points were made. </w:t>
+        <w:t>Most of the questions were points that required further clarification within the proposal. We have made edits to the proposal to better communicate the points we were conveying.</w:t>
+      </w:r>
+      <w:r>
+        <w:rPr>
+          <w:sz w:val="22"/>
+        </w:rPr>
+        <w:t xml:space="preserve"> More details about the changes can be found in the next section.</w:t>
       </w:r>
     </w:p>
     <w:p>
       <w:pPr>
-        <w:rPr>
-          <w:sz w:val="22"/>
-        </w:rPr>
-      </w:pPr>
-      <w:r>
-        <w:rPr>
-          <w:sz w:val="22"/>
-        </w:rPr>
-        <w:t xml:space="preserve">We will be sure to send in a soft-copy to the supervisor of any prepared documents – unfortunately this wasn’t an option earlier as we had not been assigned one. </w:t>
-      </w:r>
+        <w:pStyle w:val="Heading2"/>
+        <w:rPr>
+          <w:sz w:val="28"/>
+        </w:rPr>
+      </w:pPr>
+      <w:bookmarkStart w:id="15" w:name="_Toc483347033"/>
+      <w:r>
+        <w:rPr>
+          <w:sz w:val="28"/>
+        </w:rPr>
+        <w:t>Conduction and Presentation Suggestions</w:t>
+      </w:r>
+      <w:bookmarkEnd w:id="15"/>
     </w:p>
     <w:p>
       <w:pPr>
@@ -2962,21 +3081,7 @@
         <w:rPr>
           <w:sz w:val="22"/>
         </w:rPr>
-        <w:t xml:space="preserve">We have better utilized GitHub, and are moving our Trello board over into the Project boards. We have upskilled to use </w:t>
-      </w:r>
-      <w:proofErr w:type="spellStart"/>
-      <w:r>
-        <w:rPr>
-          <w:sz w:val="22"/>
-        </w:rPr>
-        <w:t>TortoiseGit</w:t>
-      </w:r>
-      <w:proofErr w:type="spellEnd"/>
-      <w:r>
-        <w:rPr>
-          <w:sz w:val="22"/>
-        </w:rPr>
-        <w:t xml:space="preserve"> to upload our work to the repository.</w:t>
+        <w:t xml:space="preserve">Some very good points were made. </w:t>
       </w:r>
     </w:p>
     <w:p>
@@ -2989,29 +3094,69 @@
         <w:rPr>
           <w:sz w:val="22"/>
         </w:rPr>
-        <w:t>We have good conduct in meetings, however the issue remains to get all team members to attend and we have a need to meet more frequently.</w:t>
+        <w:t xml:space="preserve">We will be sure to send in a soft-copy to the supervisor of any prepared documents – unfortunately this wasn’t an option earlier as we had not been assigned one. </w:t>
       </w:r>
     </w:p>
     <w:p>
       <w:pPr>
+        <w:rPr>
+          <w:sz w:val="22"/>
+        </w:rPr>
+      </w:pPr>
+      <w:r>
+        <w:rPr>
+          <w:sz w:val="22"/>
+        </w:rPr>
+        <w:t xml:space="preserve">We have better utilized GitHub, and are moving our Trello board over into the Project boards. We have upskilled to use </w:t>
+      </w:r>
+      <w:proofErr w:type="spellStart"/>
+      <w:r>
+        <w:rPr>
+          <w:sz w:val="22"/>
+        </w:rPr>
+        <w:t>TortoiseGit</w:t>
+      </w:r>
+      <w:proofErr w:type="spellEnd"/>
+      <w:r>
+        <w:rPr>
+          <w:sz w:val="22"/>
+        </w:rPr>
+        <w:t xml:space="preserve"> to upload our work to the repository.</w:t>
+      </w:r>
+    </w:p>
+    <w:p>
+      <w:pPr>
+        <w:rPr>
+          <w:sz w:val="22"/>
+        </w:rPr>
+      </w:pPr>
+      <w:r>
+        <w:rPr>
+          <w:sz w:val="22"/>
+        </w:rPr>
+        <w:t>We have good conduct in meetings, however the issue remains to get all team members to attend and we have a need to meet more frequently.</w:t>
+      </w:r>
+    </w:p>
+    <w:p>
+      <w:pPr>
         <w:pStyle w:val="Heading1"/>
       </w:pPr>
-      <w:bookmarkStart w:id="15" w:name="_Toc483347034"/>
+      <w:bookmarkStart w:id="16" w:name="_Toc483347034"/>
       <w:r>
         <w:t>Project Proposal Variations</w:t>
       </w:r>
-      <w:bookmarkEnd w:id="15"/>
+      <w:bookmarkEnd w:id="16"/>
     </w:p>
     <w:p/>
     <w:p>
       <w:pPr>
         <w:pStyle w:val="Heading1"/>
       </w:pPr>
-      <w:bookmarkStart w:id="16" w:name="_Toc483347035"/>
+      <w:bookmarkStart w:id="17" w:name="_Toc483347035"/>
       <w:r>
         <w:t>Project Status Summary</w:t>
       </w:r>
-      <w:bookmarkEnd w:id="16"/>
+      <w:bookmarkEnd w:id="17"/>
     </w:p>
     <w:p>
       <w:pPr>
@@ -3020,14 +3165,14 @@
           <w:sz w:val="28"/>
         </w:rPr>
       </w:pPr>
-      <w:bookmarkStart w:id="17" w:name="_Toc483347036"/>
+      <w:bookmarkStart w:id="18" w:name="_Toc483347036"/>
       <w:r>
         <w:rPr>
           <w:sz w:val="28"/>
         </w:rPr>
         <w:t>Current Work</w:t>
       </w:r>
-      <w:bookmarkEnd w:id="17"/>
+      <w:bookmarkEnd w:id="18"/>
     </w:p>
     <w:tbl>
       <w:tblPr>
@@ -4156,6 +4301,7 @@
                 <w:szCs w:val="24"/>
                 <w:lang w:eastAsia="en-NZ"/>
               </w:rPr>
+              <w:lastRenderedPageBreak/>
               <w:t xml:space="preserve">Major Upskilling </w:t>
             </w:r>
           </w:p>
@@ -4321,81 +4467,12 @@
           <w:sz w:val="28"/>
         </w:rPr>
       </w:pPr>
-      <w:bookmarkStart w:id="18" w:name="_Toc483347037"/>
+      <w:bookmarkStart w:id="19" w:name="_Toc483347037"/>
       <w:r>
         <w:rPr>
           <w:sz w:val="28"/>
         </w:rPr>
         <w:t>Issues</w:t>
-      </w:r>
-      <w:bookmarkEnd w:id="18"/>
-    </w:p>
-    <w:p>
-      <w:pPr>
-        <w:rPr>
-          <w:sz w:val="22"/>
-        </w:rPr>
-      </w:pPr>
-      <w:r>
-        <w:rPr>
-          <w:sz w:val="22"/>
-        </w:rPr>
-        <w:t>We are a team of developers that are yet to explore different technologies to solve problems, as we have mostly only been exposed to tools and services required by our studies. Learning about a few new tools is taking more time than we could have anticipated.</w:t>
-      </w:r>
-    </w:p>
-    <w:p>
-      <w:pPr>
-        <w:rPr>
-          <w:sz w:val="22"/>
-        </w:rPr>
-      </w:pPr>
-      <w:r>
-        <w:rPr>
-          <w:sz w:val="22"/>
-        </w:rPr>
-        <w:lastRenderedPageBreak/>
-        <w:t>We wanted to organize a meeting with the MATHEX venue staff much earlier, however they have been away and we have not been able to get information from them yet.</w:t>
-      </w:r>
-    </w:p>
-    <w:p>
-      <w:pPr>
-        <w:rPr>
-          <w:sz w:val="22"/>
-        </w:rPr>
-      </w:pPr>
-      <w:r>
-        <w:rPr>
-          <w:sz w:val="22"/>
-        </w:rPr>
-        <w:t xml:space="preserve">There are many different </w:t>
-      </w:r>
-      <w:r>
-        <w:rPr>
-          <w:sz w:val="22"/>
-        </w:rPr>
-        <w:t>potential solutions for the system, we are risking overlooking better solutions due to our limited knowledge on networking and infrastructure, as we are all software development majors.</w:t>
-      </w:r>
-    </w:p>
-    <w:p>
-      <w:pPr>
-        <w:rPr>
-          <w:sz w:val="22"/>
-        </w:rPr>
-      </w:pPr>
-      <w:r>
-        <w:rPr>
-          <w:sz w:val="22"/>
-        </w:rPr>
-        <w:t>We have trouble all meeting at the same time due to several schedule conflicts, we miss out on benefits of face-to-face communication and sharing a workspace because of this.</w:t>
-      </w:r>
-    </w:p>
-    <w:p>
-      <w:pPr>
-        <w:pStyle w:val="Heading1"/>
-      </w:pPr>
-      <w:bookmarkStart w:id="19" w:name="_Toc483347038"/>
-      <w:r>
-        <w:t>Team Reflection</w:t>
       </w:r>
       <w:bookmarkEnd w:id="19"/>
     </w:p>
@@ -4409,6 +4486,74 @@
         <w:rPr>
           <w:sz w:val="22"/>
         </w:rPr>
+        <w:t>We are a team of developers that are yet to explore different technologies to solve problems, as we have mostly only been exposed to tools and services required by our studies. Learning about a few new tools is taking more time than we could have anticipated.</w:t>
+      </w:r>
+    </w:p>
+    <w:p>
+      <w:pPr>
+        <w:rPr>
+          <w:sz w:val="22"/>
+        </w:rPr>
+      </w:pPr>
+      <w:r>
+        <w:rPr>
+          <w:sz w:val="22"/>
+        </w:rPr>
+        <w:t>We wanted to organize a meeting with the MATHEX venue staff much earlier, however they have been away and we have not been able to get information from them yet.</w:t>
+      </w:r>
+    </w:p>
+    <w:p>
+      <w:pPr>
+        <w:rPr>
+          <w:sz w:val="22"/>
+        </w:rPr>
+      </w:pPr>
+      <w:r>
+        <w:rPr>
+          <w:sz w:val="22"/>
+        </w:rPr>
+        <w:t xml:space="preserve">There are many different </w:t>
+      </w:r>
+      <w:r>
+        <w:rPr>
+          <w:sz w:val="22"/>
+        </w:rPr>
+        <w:t>potential solutions for the system, we are risking overlooking better solutions due to our limited knowledge on networking and infrastructure, as we are all software development majors.</w:t>
+      </w:r>
+    </w:p>
+    <w:p>
+      <w:pPr>
+        <w:rPr>
+          <w:sz w:val="22"/>
+        </w:rPr>
+      </w:pPr>
+      <w:r>
+        <w:rPr>
+          <w:sz w:val="22"/>
+        </w:rPr>
+        <w:t>We have trouble all meeting at the same time due to several schedule conflicts, we miss out on benefits of face-to-face communication and sharing a workspace because of this.</w:t>
+      </w:r>
+    </w:p>
+    <w:p>
+      <w:pPr>
+        <w:pStyle w:val="Heading1"/>
+      </w:pPr>
+      <w:bookmarkStart w:id="20" w:name="_Toc483347038"/>
+      <w:r>
+        <w:t>Team Reflection</w:t>
+      </w:r>
+      <w:bookmarkEnd w:id="20"/>
+    </w:p>
+    <w:p>
+      <w:pPr>
+        <w:rPr>
+          <w:sz w:val="22"/>
+        </w:rPr>
+      </w:pPr>
+      <w:r>
+        <w:rPr>
+          <w:sz w:val="22"/>
+        </w:rPr>
         <w:t>To more quickly gain knowledge of certain tools and services, we should seek out people whom have experience with those technologies. Th</w:t>
       </w:r>
       <w:r>
@@ -4476,11 +4621,12 @@
       <w:pPr>
         <w:pStyle w:val="Heading1"/>
       </w:pPr>
-      <w:bookmarkStart w:id="20" w:name="_Toc483347039"/>
-      <w:r>
+      <w:bookmarkStart w:id="21" w:name="_Toc483347039"/>
+      <w:r>
+        <w:lastRenderedPageBreak/>
         <w:t>Member Contributions</w:t>
       </w:r>
-      <w:bookmarkEnd w:id="20"/>
+      <w:bookmarkEnd w:id="21"/>
     </w:p>
     <w:p/>
     <w:p/>
@@ -4553,9 +4699,6 @@
       <w:sdtEndPr/>
       <w:sdtContent>
         <w:r>
-          <w:rPr>
-            <w:lang w:val="en-NZ"/>
-          </w:rPr>
           <w:t>Status Report</w:t>
         </w:r>
       </w:sdtContent>
@@ -4603,7 +4746,7 @@
       <w:rPr>
         <w:noProof/>
       </w:rPr>
-      <w:t>6</w:t>
+      <w:t>2</w:t>
     </w:r>
     <w:r>
       <w:rPr>
@@ -5341,6 +5484,9 @@
   <w:style w:type="paragraph" w:default="1" w:styleId="Normal">
     <w:name w:val="Normal"/>
     <w:qFormat/>
+    <w:rPr>
+      <w:lang w:val="en-NZ"/>
+    </w:rPr>
   </w:style>
   <w:style w:type="paragraph" w:styleId="Heading1">
     <w:name w:val="heading 1"/>
@@ -6070,11 +6216,11 @@
     <w:pitch w:val="variable"/>
     <w:sig w:usb0="00000287" w:usb1="00000000" w:usb2="00000000" w:usb3="00000000" w:csb0="0000009F" w:csb1="00000000"/>
   </w:font>
-  <w:font w:name="ＭＳ 明朝">
-    <w:altName w:val="MS Mincho"/>
+  <w:font w:name="MS Mincho">
+    <w:altName w:val="ＭＳ 明朝"/>
     <w:panose1 w:val="02020609040205080304"/>
     <w:charset w:val="80"/>
-    <w:family w:val="roman"/>
+    <w:family w:val="modern"/>
     <w:pitch w:val="fixed"/>
     <w:sig w:usb0="E00002FF" w:usb1="6AC7FDFB" w:usb2="08000012" w:usb3="00000000" w:csb0="0002009F" w:csb1="00000000"/>
   </w:font>
@@ -6085,8 +6231,8 @@
     <w:pitch w:val="variable"/>
     <w:sig w:usb0="00000287" w:usb1="00000000" w:usb2="00000000" w:usb3="00000000" w:csb0="0000009F" w:csb1="00000000"/>
   </w:font>
-  <w:font w:name="ＭＳ ゴシック">
-    <w:altName w:val="MS Gothic"/>
+  <w:font w:name="MS Gothic">
+    <w:altName w:val="ＭＳ ゴシック"/>
     <w:panose1 w:val="020B0609070205080204"/>
     <w:charset w:val="80"/>
     <w:family w:val="modern"/>
@@ -6114,17 +6260,17 @@
     <w:pitch w:val="variable"/>
     <w:sig w:usb0="E0002AFF" w:usb1="C000247B" w:usb2="00000009" w:usb3="00000000" w:csb0="000001FF" w:csb1="00000000"/>
   </w:font>
-  <w:font w:name="游明朝">
-    <w:panose1 w:val="02020400000000000000"/>
+  <w:font w:name="Yu Mincho">
+    <w:altName w:val="游明朝"/>
     <w:charset w:val="80"/>
     <w:family w:val="roman"/>
     <w:pitch w:val="variable"/>
     <w:sig w:usb0="800002E7" w:usb1="2AC7FCFF" w:usb2="00000012" w:usb3="00000000" w:csb0="0002009F" w:csb1="00000000"/>
   </w:font>
-  <w:font w:name="游ゴシック Light">
+  <w:font w:name="Yu Gothic Light">
     <w:panose1 w:val="020B0300000000000000"/>
     <w:charset w:val="80"/>
-    <w:family w:val="modern"/>
+    <w:family w:val="swiss"/>
     <w:pitch w:val="variable"/>
     <w:sig w:usb0="E00002FF" w:usb1="2AC7FDFF" w:usb2="00000016" w:usb3="00000000" w:csb0="0002009F" w:csb1="00000000"/>
   </w:font>
@@ -6155,6 +6301,7 @@
     <w:rsidRoot w:val="00110DE5"/>
     <w:rsid w:val="00110DE5"/>
     <w:rsid w:val="0048779B"/>
+    <w:rsid w:val="00991777"/>
     <w:rsid w:val="00D76FE0"/>
     <w:rsid w:val="00F11307"/>
     <w:rsid w:val="00FE5B3E"/>
@@ -6900,7 +7047,7 @@
 </file>
 
 <file path=customXml/itemProps3.xml><?xml version="1.0" encoding="utf-8"?>
-<ds:datastoreItem xmlns:ds="http://schemas.openxmlformats.org/officeDocument/2006/customXml" ds:itemID="{09F0EE0A-A9DF-4333-AE17-6BCE73F7EAAF}">
+<ds:datastoreItem xmlns:ds="http://schemas.openxmlformats.org/officeDocument/2006/customXml" ds:itemID="{9D754D71-1669-4636-8A0A-415EE466572A}">
   <ds:schemaRefs>
     <ds:schemaRef ds:uri="http://schemas.openxmlformats.org/officeDocument/2006/bibliography"/>
   </ds:schemaRefs>

</xml_diff>

<commit_message>
Re-added approach, altered date and changed dictionary to NZ
</commit_message>
<xml_diff>
--- a/Mid-Year/Status Report.docx
+++ b/Mid-Year/Status Report.docx
@@ -19,7 +19,7 @@
           <w:r>
             <w:rPr>
               <w:noProof/>
-              <w:lang w:val="en-NZ"/>
+              <w:lang w:eastAsia="en-US"/>
             </w:rPr>
             <mc:AlternateContent>
               <mc:Choice Requires="wps">
@@ -87,9 +87,6 @@
                                   <w:sdtEndPr/>
                                   <w:sdtContent>
                                     <w:r>
-                                      <w:rPr>
-                                        <w:lang w:val="en-NZ"/>
-                                      </w:rPr>
                                       <w:t>Status Report</w:t>
                                     </w:r>
                                   </w:sdtContent>
@@ -161,9 +158,6 @@
                             <w:sdtEndPr/>
                             <w:sdtContent>
                               <w:r>
-                                <w:rPr>
-                                  <w:lang w:val="en-NZ"/>
-                                </w:rPr>
                                 <w:t>Status Report</w:t>
                               </w:r>
                             </w:sdtContent>
@@ -204,7 +198,7 @@
           <w:r>
             <w:rPr>
               <w:noProof/>
-              <w:lang w:val="en-NZ"/>
+              <w:lang w:eastAsia="en-US"/>
             </w:rPr>
             <mc:AlternateContent>
               <mc:Choice Requires="wps">
@@ -547,14 +541,7 @@
                                         <w:rPr>
                                           <w:sz w:val="26"/>
                                         </w:rPr>
-                                        <w:t>23</w:t>
-                                      </w:r>
-                                      <w:r>
-                                        <w:rPr>
-                                          <w:sz w:val="26"/>
-                                          <w:vertAlign w:val="superscript"/>
-                                        </w:rPr>
-                                        <w:t>rd</w:t>
+                                        <w:t>24</w:t>
                                       </w:r>
                                       <w:r>
                                         <w:rPr>
@@ -994,14 +981,7 @@
                                   <w:rPr>
                                     <w:sz w:val="26"/>
                                   </w:rPr>
-                                  <w:t>23</w:t>
-                                </w:r>
-                                <w:r>
-                                  <w:rPr>
-                                    <w:sz w:val="26"/>
-                                    <w:vertAlign w:val="superscript"/>
-                                  </w:rPr>
-                                  <w:t>rd</w:t>
+                                  <w:t>24</w:t>
                                 </w:r>
                                 <w:r>
                                   <w:rPr>
@@ -2263,7 +2243,15 @@
         <w:rPr>
           <w:sz w:val="22"/>
         </w:rPr>
-        <w:t xml:space="preserve">Our project scope has two major sections. The first section aims to produce a feasibility report which investigates whether the production and implementation of the scoreboard within the one year time frame is achievable. If the feasibility report reveals that the project cannot be completed in a year then we will also produce a Project Roadmap which details the project processes and tasks necessary to design, create and implement the scoreboard successfully into the MATHEX competition in case of project hand off. </w:t>
+        <w:t>Our project scope has two major sections. The first section aims to produce a feasibility report which investigates whether the production and implementation of the scoreboard within t</w:t>
+      </w:r>
+      <w:bookmarkStart w:id="5" w:name="_GoBack"/>
+      <w:bookmarkEnd w:id="5"/>
+      <w:r>
+        <w:rPr>
+          <w:sz w:val="22"/>
+        </w:rPr>
+        <w:t xml:space="preserve">he one year time frame is achievable. If the feasibility report reveals that the project cannot be completed in a year then we will also produce a Project Roadmap which details the project processes and tasks necessary to design, create and implement the scoreboard successfully into the MATHEX competition in case of project hand off. </w:t>
       </w:r>
     </w:p>
     <w:p>
@@ -2286,7 +2274,7 @@
           <w:sz w:val="28"/>
         </w:rPr>
       </w:pPr>
-      <w:bookmarkStart w:id="5" w:name="_Toc483347025"/>
+      <w:bookmarkStart w:id="6" w:name="_Toc483347025"/>
       <w:r>
         <w:rPr>
           <w:sz w:val="28"/>
@@ -2294,7 +2282,80 @@
         <w:lastRenderedPageBreak/>
         <w:t>Project Approach</w:t>
       </w:r>
-      <w:bookmarkEnd w:id="5"/>
+      <w:bookmarkStart w:id="7" w:name="_Toc483347026"/>
+      <w:bookmarkEnd w:id="6"/>
+    </w:p>
+    <w:p>
+      <w:pPr>
+        <w:rPr>
+          <w:sz w:val="22"/>
+        </w:rPr>
+      </w:pPr>
+      <w:r>
+        <w:rPr>
+          <w:sz w:val="22"/>
+        </w:rPr>
+        <w:t xml:space="preserve">Following the System Development Life Cycle we are still currently in the planning phase of our project. We completed the Concept/Initiating phase early on by gathering requirements from our client. </w:t>
+      </w:r>
+    </w:p>
+    <w:p>
+      <w:pPr>
+        <w:rPr>
+          <w:sz w:val="22"/>
+        </w:rPr>
+      </w:pPr>
+      <w:r>
+        <w:rPr>
+          <w:sz w:val="22"/>
+        </w:rPr>
+        <w:t xml:space="preserve">Our planning phase involves creating a feasibility study, which is a major deliverable requested by the client, thus we are spending extended time on it to ensure it is of high quality. We have no set methodology for this stage, as we only have one deliverable to produce that requires many different components. </w:t>
+      </w:r>
+    </w:p>
+    <w:p>
+      <w:pPr>
+        <w:rPr>
+          <w:sz w:val="22"/>
+        </w:rPr>
+      </w:pPr>
+      <w:r>
+        <w:rPr>
+          <w:sz w:val="22"/>
+        </w:rPr>
+        <w:t>Currently we are following good agile practices around communication, version control and quality assurance. As well as utilising tools to aid us in these areas, such as Slack and GitHub. The GitHub project boards have been particularly useful for tracking tasks, and the repository provides a place to share all the notes we have gathered on different parts of the feasibility study.</w:t>
+      </w:r>
+    </w:p>
+    <w:p>
+      <w:pPr>
+        <w:rPr>
+          <w:sz w:val="22"/>
+        </w:rPr>
+      </w:pPr>
+      <w:r>
+        <w:rPr>
+          <w:sz w:val="22"/>
+        </w:rPr>
+        <w:t xml:space="preserve">It can be found here: </w:t>
+      </w:r>
+      <w:r>
+        <w:rPr>
+          <w:sz w:val="22"/>
+        </w:rPr>
+        <w:t>https://github.com/Hayley-Belle/R-D</w:t>
+      </w:r>
+      <w:r>
+        <w:rPr>
+          <w:sz w:val="22"/>
+        </w:rPr>
+        <w:t xml:space="preserve"> </w:t>
+      </w:r>
+    </w:p>
+    <w:p>
+      <w:r>
+        <w:rPr>
+          <w:sz w:val="22"/>
+        </w:rPr>
+        <w:t>Once we have completed the feasibility study, we will be using Feature Driven Development to handle the design, coding and testing of the prototype that is to be developed.</w:t>
+      </w:r>
     </w:p>
     <w:p>
       <w:pPr>
@@ -2303,7 +2364,20 @@
           <w:sz w:val="28"/>
         </w:rPr>
       </w:pPr>
-      <w:bookmarkStart w:id="6" w:name="_Toc483347026"/>
+      <w:r>
+        <w:rPr>
+          <w:sz w:val="28"/>
+        </w:rPr>
+        <w:t>Major Milestones</w:t>
+      </w:r>
+      <w:bookmarkEnd w:id="7"/>
+    </w:p>
+    <w:p>
+      <w:pPr>
+        <w:rPr>
+          <w:sz w:val="22"/>
+        </w:rPr>
+      </w:pPr>
     </w:p>
     <w:p>
       <w:pPr>
@@ -2312,36 +2386,14 @@
           <w:sz w:val="28"/>
         </w:rPr>
       </w:pPr>
+      <w:bookmarkStart w:id="8" w:name="_Toc483347027"/>
       <w:r>
         <w:rPr>
           <w:sz w:val="28"/>
         </w:rPr>
-        <w:t>Major Milestones</w:t>
-      </w:r>
-      <w:bookmarkEnd w:id="6"/>
-    </w:p>
-    <w:p>
-      <w:pPr>
-        <w:rPr>
-          <w:sz w:val="22"/>
-        </w:rPr>
-      </w:pPr>
-    </w:p>
-    <w:p>
-      <w:pPr>
-        <w:pStyle w:val="Heading2"/>
-        <w:rPr>
-          <w:sz w:val="28"/>
-        </w:rPr>
-      </w:pPr>
-      <w:bookmarkStart w:id="7" w:name="_Toc483347027"/>
-      <w:r>
-        <w:rPr>
-          <w:sz w:val="28"/>
-        </w:rPr>
         <w:t>Project Deliverables</w:t>
       </w:r>
-      <w:bookmarkEnd w:id="7"/>
+      <w:bookmarkEnd w:id="8"/>
     </w:p>
     <w:p>
       <w:pPr>
@@ -2441,11 +2493,11 @@
       <w:pPr>
         <w:pStyle w:val="Heading1"/>
       </w:pPr>
-      <w:bookmarkStart w:id="8" w:name="_Toc483347028"/>
+      <w:bookmarkStart w:id="9" w:name="_Toc483347028"/>
       <w:r>
         <w:t>Addresses to Recommendations</w:t>
       </w:r>
-      <w:bookmarkEnd w:id="8"/>
+      <w:bookmarkEnd w:id="9"/>
     </w:p>
     <w:p>
       <w:pPr>
@@ -2454,14 +2506,14 @@
           <w:sz w:val="28"/>
         </w:rPr>
       </w:pPr>
-      <w:bookmarkStart w:id="9" w:name="_Toc483347029"/>
+      <w:bookmarkStart w:id="10" w:name="_Toc483347029"/>
       <w:r>
         <w:rPr>
           <w:sz w:val="28"/>
         </w:rPr>
         <w:t>Proposal Changes</w:t>
       </w:r>
-      <w:bookmarkEnd w:id="9"/>
+      <w:bookmarkEnd w:id="10"/>
     </w:p>
     <w:p>
       <w:pPr>
@@ -2483,14 +2535,15 @@
           <w:sz w:val="28"/>
         </w:rPr>
       </w:pPr>
-      <w:bookmarkStart w:id="10" w:name="_Toc483347030"/>
+      <w:bookmarkStart w:id="11" w:name="_Toc483347030"/>
       <w:r>
         <w:rPr>
           <w:sz w:val="28"/>
         </w:rPr>
+        <w:lastRenderedPageBreak/>
         <w:t>Resources Provided</w:t>
       </w:r>
-      <w:bookmarkEnd w:id="10"/>
+      <w:bookmarkEnd w:id="11"/>
     </w:p>
     <w:p>
       <w:pPr>
@@ -2512,14 +2565,14 @@
           <w:sz w:val="28"/>
         </w:rPr>
       </w:pPr>
-      <w:bookmarkStart w:id="11" w:name="_Toc483347031"/>
+      <w:bookmarkStart w:id="12" w:name="_Toc483347031"/>
       <w:r>
         <w:rPr>
           <w:sz w:val="28"/>
         </w:rPr>
         <w:t>Framework Suggestions</w:t>
       </w:r>
-      <w:bookmarkEnd w:id="11"/>
+      <w:bookmarkEnd w:id="12"/>
     </w:p>
     <w:p>
       <w:pPr>
@@ -2554,15 +2607,14 @@
           <w:sz w:val="28"/>
         </w:rPr>
       </w:pPr>
-      <w:bookmarkStart w:id="12" w:name="_Toc483347032"/>
+      <w:bookmarkStart w:id="13" w:name="_Toc483347032"/>
       <w:r>
         <w:rPr>
           <w:sz w:val="28"/>
         </w:rPr>
-        <w:lastRenderedPageBreak/>
         <w:t>Questions</w:t>
       </w:r>
-      <w:bookmarkEnd w:id="12"/>
+      <w:bookmarkEnd w:id="13"/>
     </w:p>
     <w:p>
       <w:pPr>
@@ -2590,14 +2642,14 @@
           <w:sz w:val="28"/>
         </w:rPr>
       </w:pPr>
-      <w:bookmarkStart w:id="13" w:name="_Toc483347033"/>
+      <w:bookmarkStart w:id="14" w:name="_Toc483347033"/>
       <w:r>
         <w:rPr>
           <w:sz w:val="28"/>
         </w:rPr>
         <w:t>Conduction and Presentation Suggestions</w:t>
       </w:r>
-      <w:bookmarkEnd w:id="13"/>
+      <w:bookmarkEnd w:id="14"/>
     </w:p>
     <w:p>
       <w:pPr>
@@ -2655,22 +2707,22 @@
       <w:pPr>
         <w:pStyle w:val="Heading1"/>
       </w:pPr>
-      <w:bookmarkStart w:id="14" w:name="_Toc483347034"/>
+      <w:bookmarkStart w:id="15" w:name="_Toc483347034"/>
       <w:r>
         <w:t>Project Proposal Variations</w:t>
       </w:r>
-      <w:bookmarkEnd w:id="14"/>
+      <w:bookmarkEnd w:id="15"/>
     </w:p>
     <w:p/>
     <w:p>
       <w:pPr>
         <w:pStyle w:val="Heading1"/>
       </w:pPr>
-      <w:bookmarkStart w:id="15" w:name="_Toc483347035"/>
+      <w:bookmarkStart w:id="16" w:name="_Toc483347035"/>
       <w:r>
         <w:t>Project Status Summary</w:t>
       </w:r>
-      <w:bookmarkEnd w:id="15"/>
+      <w:bookmarkEnd w:id="16"/>
     </w:p>
     <w:p>
       <w:pPr>
@@ -2679,14 +2731,14 @@
           <w:sz w:val="28"/>
         </w:rPr>
       </w:pPr>
-      <w:bookmarkStart w:id="16" w:name="_Toc483347036"/>
+      <w:bookmarkStart w:id="17" w:name="_Toc483347036"/>
       <w:r>
         <w:rPr>
           <w:sz w:val="28"/>
         </w:rPr>
         <w:t>Current Work</w:t>
       </w:r>
-      <w:bookmarkEnd w:id="16"/>
+      <w:bookmarkEnd w:id="17"/>
     </w:p>
     <w:tbl>
       <w:tblPr>
@@ -2915,6 +2967,7 @@
                 <w:szCs w:val="24"/>
                 <w:lang w:eastAsia="en-NZ"/>
               </w:rPr>
+              <w:lastRenderedPageBreak/>
               <w:t>Project Proposal</w:t>
             </w:r>
           </w:p>
@@ -3956,7 +4009,7 @@
           <w:color w:val="000000"/>
           <w:sz w:val="22"/>
           <w:szCs w:val="22"/>
-          <w:lang w:val="en-NZ" w:eastAsia="en-NZ"/>
+          <w:lang w:eastAsia="en-NZ"/>
         </w:rPr>
       </w:pPr>
       <w:r>
@@ -3964,7 +4017,6 @@
           <w:b/>
           <w:sz w:val="28"/>
         </w:rPr>
-        <w:lastRenderedPageBreak/>
         <w:t>Current Progress</w:t>
       </w:r>
     </w:p>
@@ -3977,7 +4029,7 @@
           <w:color w:val="000000"/>
           <w:sz w:val="22"/>
           <w:szCs w:val="22"/>
-          <w:lang w:val="en-NZ" w:eastAsia="en-NZ"/>
+          <w:lang w:eastAsia="en-NZ"/>
         </w:rPr>
       </w:pPr>
       <w:r>
@@ -3987,7 +4039,7 @@
           <w:color w:val="000000"/>
           <w:sz w:val="22"/>
           <w:szCs w:val="22"/>
-          <w:lang w:val="en-NZ" w:eastAsia="en-NZ"/>
+          <w:lang w:eastAsia="en-NZ"/>
         </w:rPr>
         <w:t xml:space="preserve">Operational </w:t>
       </w:r>
@@ -3998,7 +4050,7 @@
           <w:color w:val="000000"/>
           <w:sz w:val="22"/>
           <w:szCs w:val="22"/>
-          <w:lang w:val="en-NZ" w:eastAsia="en-NZ"/>
+          <w:lang w:eastAsia="en-NZ"/>
         </w:rPr>
         <w:t xml:space="preserve">&amp; legal </w:t>
       </w:r>
@@ -4009,7 +4061,7 @@
           <w:color w:val="000000"/>
           <w:sz w:val="22"/>
           <w:szCs w:val="22"/>
-          <w:lang w:val="en-NZ" w:eastAsia="en-NZ"/>
+          <w:lang w:eastAsia="en-NZ"/>
         </w:rPr>
         <w:t>feasibility</w:t>
       </w:r>
@@ -4022,7 +4074,7 @@
           <w:color w:val="000000"/>
           <w:sz w:val="22"/>
           <w:szCs w:val="22"/>
-          <w:lang w:val="en-NZ" w:eastAsia="en-NZ"/>
+          <w:lang w:eastAsia="en-NZ"/>
         </w:rPr>
       </w:pPr>
     </w:p>
@@ -4035,7 +4087,7 @@
           <w:color w:val="000000"/>
           <w:sz w:val="22"/>
           <w:szCs w:val="22"/>
-          <w:lang w:val="en-NZ" w:eastAsia="en-NZ"/>
+          <w:lang w:eastAsia="en-NZ"/>
         </w:rPr>
       </w:pPr>
       <w:r>
@@ -4045,7 +4097,7 @@
           <w:color w:val="000000"/>
           <w:sz w:val="22"/>
           <w:szCs w:val="22"/>
-          <w:lang w:val="en-NZ" w:eastAsia="en-NZ"/>
+          <w:lang w:eastAsia="en-NZ"/>
         </w:rPr>
         <w:t>Technical feasibility study</w:t>
       </w:r>
@@ -4058,7 +4110,7 @@
           <w:color w:val="000000"/>
           <w:sz w:val="22"/>
           <w:szCs w:val="22"/>
-          <w:lang w:val="en-NZ" w:eastAsia="en-NZ"/>
+          <w:lang w:eastAsia="en-NZ"/>
         </w:rPr>
       </w:pPr>
     </w:p>
@@ -4072,7 +4124,7 @@
           <w:color w:val="000000"/>
           <w:sz w:val="22"/>
           <w:szCs w:val="22"/>
-          <w:lang w:val="en-NZ" w:eastAsia="en-NZ"/>
+          <w:lang w:eastAsia="en-NZ"/>
         </w:rPr>
       </w:pPr>
       <w:r>
@@ -4082,7 +4134,7 @@
           <w:color w:val="000000"/>
           <w:sz w:val="22"/>
           <w:szCs w:val="22"/>
-          <w:lang w:val="en-NZ" w:eastAsia="en-NZ"/>
+          <w:lang w:eastAsia="en-NZ"/>
         </w:rPr>
         <w:t>Infrastructure analyses and recommendations</w:t>
       </w:r>
@@ -4096,7 +4148,7 @@
           <w:color w:val="000000"/>
           <w:sz w:val="22"/>
           <w:szCs w:val="22"/>
-          <w:lang w:val="en-NZ" w:eastAsia="en-NZ"/>
+          <w:lang w:eastAsia="en-NZ"/>
         </w:rPr>
       </w:pPr>
       <w:r>
@@ -4105,7 +4157,7 @@
           <w:color w:val="000000"/>
           <w:sz w:val="22"/>
           <w:szCs w:val="22"/>
-          <w:lang w:val="en-NZ" w:eastAsia="en-NZ"/>
+          <w:lang w:eastAsia="en-NZ"/>
         </w:rPr>
         <w:t xml:space="preserve">Significant research was put finding out what would be necessary to provide the application to users. We have being looking into required devices such as routers, wireless access points and DHCP servers to </w:t>
       </w:r>
@@ -4115,7 +4167,7 @@
           <w:color w:val="000000"/>
           <w:sz w:val="22"/>
           <w:szCs w:val="22"/>
-          <w:lang w:val="en-NZ" w:eastAsia="en-NZ"/>
+          <w:lang w:eastAsia="en-NZ"/>
         </w:rPr>
         <w:t>provide</w:t>
       </w:r>
@@ -4125,7 +4177,7 @@
           <w:color w:val="000000"/>
           <w:sz w:val="22"/>
           <w:szCs w:val="22"/>
-          <w:lang w:val="en-NZ" w:eastAsia="en-NZ"/>
+          <w:lang w:eastAsia="en-NZ"/>
         </w:rPr>
         <w:t xml:space="preserve"> information of what will be needed in the venue. Also, questions were emailed to person in the venue to help understand their current equipment and terms of usage as well as limitations but there has not been any response yet. Furthermore, we have seeked help from either the supervisor and   network engineer to assist us in this study. Our next step is to attempt contact with the venue person and explore AUT infrastructure for better understanding of networking and other arrangements.</w:t>
       </w:r>
@@ -4139,7 +4191,7 @@
           <w:color w:val="000000"/>
           <w:sz w:val="22"/>
           <w:szCs w:val="22"/>
-          <w:lang w:val="en-NZ" w:eastAsia="en-NZ"/>
+          <w:lang w:eastAsia="en-NZ"/>
         </w:rPr>
       </w:pPr>
     </w:p>
@@ -4153,7 +4205,7 @@
           <w:color w:val="000000"/>
           <w:sz w:val="22"/>
           <w:szCs w:val="22"/>
-          <w:lang w:val="en-NZ" w:eastAsia="en-NZ"/>
+          <w:lang w:eastAsia="en-NZ"/>
         </w:rPr>
       </w:pPr>
       <w:r>
@@ -4163,7 +4215,7 @@
           <w:color w:val="000000"/>
           <w:sz w:val="22"/>
           <w:szCs w:val="22"/>
-          <w:lang w:val="en-NZ" w:eastAsia="en-NZ"/>
+          <w:lang w:eastAsia="en-NZ"/>
         </w:rPr>
         <w:t>Hardware requirements</w:t>
       </w:r>
@@ -4178,7 +4230,7 @@
           <w:color w:val="000000"/>
           <w:sz w:val="22"/>
           <w:szCs w:val="22"/>
-          <w:lang w:val="en-NZ" w:eastAsia="en-NZ"/>
+          <w:lang w:eastAsia="en-NZ"/>
         </w:rPr>
       </w:pPr>
       <w:r>
@@ -4187,7 +4239,7 @@
           <w:color w:val="000000"/>
           <w:sz w:val="22"/>
           <w:szCs w:val="22"/>
-          <w:lang w:val="en-NZ" w:eastAsia="en-NZ"/>
+          <w:lang w:eastAsia="en-NZ"/>
         </w:rPr>
         <w:t>Several advances has been achieved in this study. With assistance of the supervisor, PBTech sales person and persistent research we have managed to developed 3 solutions for the problem domain. So far, there are available quotations for hardware and better understand of our options. Our next tasks are to review our solution and address the bellow:</w:t>
       </w:r>
@@ -4206,7 +4258,7 @@
           <w:color w:val="1F497D"/>
           <w:sz w:val="22"/>
           <w:szCs w:val="22"/>
-          <w:lang w:val="en-NZ" w:eastAsia="en-NZ"/>
+          <w:lang w:eastAsia="en-NZ"/>
         </w:rPr>
       </w:pPr>
       <w:r>
@@ -4215,7 +4267,7 @@
           <w:color w:val="1F497D"/>
           <w:sz w:val="22"/>
           <w:szCs w:val="22"/>
-          <w:lang w:val="en-NZ" w:eastAsia="en-NZ"/>
+          <w:lang w:eastAsia="en-NZ"/>
         </w:rPr>
         <w:t>Disaster management</w:t>
       </w:r>
@@ -4234,7 +4286,7 @@
           <w:color w:val="1F497D"/>
           <w:sz w:val="22"/>
           <w:szCs w:val="22"/>
-          <w:lang w:val="en-NZ" w:eastAsia="en-NZ"/>
+          <w:lang w:eastAsia="en-NZ"/>
         </w:rPr>
       </w:pPr>
       <w:r>
@@ -4243,7 +4295,7 @@
           <w:color w:val="1F497D"/>
           <w:sz w:val="22"/>
           <w:szCs w:val="22"/>
-          <w:lang w:val="en-NZ" w:eastAsia="en-NZ"/>
+          <w:lang w:eastAsia="en-NZ"/>
         </w:rPr>
         <w:t xml:space="preserve">Cost to run the equipment’s. </w:t>
       </w:r>
@@ -4261,7 +4313,7 @@
           <w:color w:val="1F497D"/>
           <w:sz w:val="22"/>
           <w:szCs w:val="22"/>
-          <w:lang w:val="en-NZ" w:eastAsia="en-NZ"/>
+          <w:lang w:eastAsia="en-NZ"/>
         </w:rPr>
       </w:pPr>
       <w:r>
@@ -4270,7 +4322,7 @@
           <w:color w:val="1F497D"/>
           <w:sz w:val="22"/>
           <w:szCs w:val="22"/>
-          <w:lang w:val="en-NZ" w:eastAsia="en-NZ"/>
+          <w:lang w:eastAsia="en-NZ"/>
         </w:rPr>
         <w:t>Maintenance</w:t>
       </w:r>
@@ -4288,7 +4340,7 @@
           <w:color w:val="1F497D"/>
           <w:sz w:val="22"/>
           <w:szCs w:val="22"/>
-          <w:lang w:val="en-NZ" w:eastAsia="en-NZ"/>
+          <w:lang w:eastAsia="en-NZ"/>
         </w:rPr>
       </w:pPr>
       <w:r>
@@ -4297,7 +4349,7 @@
           <w:color w:val="1F497D"/>
           <w:sz w:val="22"/>
           <w:szCs w:val="22"/>
-          <w:lang w:val="en-NZ" w:eastAsia="en-NZ"/>
+          <w:lang w:eastAsia="en-NZ"/>
         </w:rPr>
         <w:t xml:space="preserve">Durability </w:t>
       </w:r>
@@ -4315,7 +4367,7 @@
           <w:color w:val="1F497D"/>
           <w:sz w:val="22"/>
           <w:szCs w:val="22"/>
-          <w:lang w:val="en-NZ" w:eastAsia="en-NZ"/>
+          <w:lang w:eastAsia="en-NZ"/>
         </w:rPr>
       </w:pPr>
       <w:r>
@@ -4324,7 +4376,7 @@
           <w:color w:val="1F497D"/>
           <w:sz w:val="22"/>
           <w:szCs w:val="22"/>
-          <w:lang w:val="en-NZ" w:eastAsia="en-NZ"/>
+          <w:lang w:eastAsia="en-NZ"/>
         </w:rPr>
         <w:t xml:space="preserve">What happens if there is a sudden power outage? </w:t>
       </w:r>
@@ -4342,7 +4394,7 @@
           <w:color w:val="1F497D"/>
           <w:sz w:val="22"/>
           <w:szCs w:val="22"/>
-          <w:lang w:val="en-NZ" w:eastAsia="en-NZ"/>
+          <w:lang w:eastAsia="en-NZ"/>
         </w:rPr>
       </w:pPr>
       <w:r>
@@ -4351,7 +4403,7 @@
           <w:color w:val="1F497D"/>
           <w:sz w:val="22"/>
           <w:szCs w:val="22"/>
-          <w:lang w:val="en-NZ" w:eastAsia="en-NZ"/>
+          <w:lang w:eastAsia="en-NZ"/>
         </w:rPr>
         <w:t>Overheating of the servers CAN cause fire, what would you do if anything as such happens?</w:t>
       </w:r>
@@ -4365,7 +4417,7 @@
           <w:color w:val="000000"/>
           <w:sz w:val="22"/>
           <w:szCs w:val="22"/>
-          <w:lang w:val="en-NZ" w:eastAsia="en-NZ"/>
+          <w:lang w:eastAsia="en-NZ"/>
         </w:rPr>
       </w:pPr>
     </w:p>
@@ -4378,7 +4430,7 @@
           <w:color w:val="000000"/>
           <w:sz w:val="22"/>
           <w:szCs w:val="22"/>
-          <w:lang w:val="en-NZ" w:eastAsia="en-NZ"/>
+          <w:lang w:eastAsia="en-NZ"/>
         </w:rPr>
       </w:pPr>
     </w:p>
@@ -4392,7 +4444,7 @@
           <w:color w:val="000000"/>
           <w:sz w:val="22"/>
           <w:szCs w:val="22"/>
-          <w:lang w:val="en-NZ" w:eastAsia="en-NZ"/>
+          <w:lang w:eastAsia="en-NZ"/>
         </w:rPr>
       </w:pPr>
       <w:r>
@@ -4402,7 +4454,7 @@
           <w:color w:val="000000"/>
           <w:sz w:val="22"/>
           <w:szCs w:val="22"/>
-          <w:lang w:val="en-NZ" w:eastAsia="en-NZ"/>
+          <w:lang w:eastAsia="en-NZ"/>
         </w:rPr>
         <w:t>Cloud Solutions</w:t>
       </w:r>
@@ -4416,7 +4468,7 @@
           <w:color w:val="000000"/>
           <w:sz w:val="22"/>
           <w:szCs w:val="22"/>
-          <w:lang w:val="en-NZ" w:eastAsia="en-NZ"/>
+          <w:lang w:eastAsia="en-NZ"/>
         </w:rPr>
       </w:pPr>
     </w:p>
@@ -4429,7 +4481,7 @@
           <w:color w:val="000000"/>
           <w:sz w:val="22"/>
           <w:szCs w:val="22"/>
-          <w:lang w:val="en-NZ" w:eastAsia="en-NZ"/>
+          <w:lang w:eastAsia="en-NZ"/>
         </w:rPr>
       </w:pPr>
     </w:p>
@@ -4442,7 +4494,7 @@
           <w:color w:val="000000"/>
           <w:sz w:val="22"/>
           <w:szCs w:val="22"/>
-          <w:lang w:val="en-NZ" w:eastAsia="en-NZ"/>
+          <w:lang w:eastAsia="en-NZ"/>
         </w:rPr>
       </w:pPr>
     </w:p>
@@ -4455,7 +4507,7 @@
           <w:color w:val="000000"/>
           <w:sz w:val="22"/>
           <w:szCs w:val="22"/>
-          <w:lang w:val="en-NZ" w:eastAsia="en-NZ"/>
+          <w:lang w:eastAsia="en-NZ"/>
         </w:rPr>
       </w:pPr>
     </w:p>
@@ -4468,7 +4520,7 @@
           <w:color w:val="000000"/>
           <w:sz w:val="22"/>
           <w:szCs w:val="22"/>
-          <w:lang w:val="en-NZ" w:eastAsia="en-NZ"/>
+          <w:lang w:eastAsia="en-NZ"/>
         </w:rPr>
       </w:pPr>
       <w:r>
@@ -4478,7 +4530,7 @@
           <w:color w:val="000000"/>
           <w:sz w:val="22"/>
           <w:szCs w:val="22"/>
-          <w:lang w:val="en-NZ" w:eastAsia="en-NZ"/>
+          <w:lang w:eastAsia="en-NZ"/>
         </w:rPr>
         <w:t>Financial analysis</w:t>
       </w:r>
@@ -4491,7 +4543,7 @@
           <w:color w:val="000000"/>
           <w:sz w:val="22"/>
           <w:szCs w:val="22"/>
-          <w:lang w:val="en-NZ" w:eastAsia="en-NZ"/>
+          <w:lang w:eastAsia="en-NZ"/>
         </w:rPr>
       </w:pPr>
       <w:r>
@@ -4500,7 +4552,7 @@
           <w:color w:val="000000"/>
           <w:sz w:val="22"/>
           <w:szCs w:val="22"/>
-          <w:lang w:val="en-NZ" w:eastAsia="en-NZ"/>
+          <w:lang w:eastAsia="en-NZ"/>
         </w:rPr>
         <w:t>There is a cost estimative available that will be updated for the solutions in development as they get completed. Now as the technical research is undertaken new quotations and assumption of prices are presented, therefore we expect to have this study complete as the technical study is completed.</w:t>
       </w:r>
@@ -4514,7 +4566,7 @@
           <w:color w:val="000000"/>
           <w:sz w:val="22"/>
           <w:szCs w:val="22"/>
-          <w:lang w:val="en-NZ" w:eastAsia="en-NZ"/>
+          <w:lang w:eastAsia="en-NZ"/>
         </w:rPr>
       </w:pPr>
     </w:p>
@@ -4527,7 +4579,7 @@
           <w:color w:val="000000"/>
           <w:sz w:val="22"/>
           <w:szCs w:val="22"/>
-          <w:lang w:val="en-NZ" w:eastAsia="en-NZ"/>
+          <w:lang w:eastAsia="en-NZ"/>
         </w:rPr>
       </w:pPr>
       <w:r>
@@ -4537,7 +4589,7 @@
           <w:color w:val="000000"/>
           <w:sz w:val="22"/>
           <w:szCs w:val="22"/>
-          <w:lang w:val="en-NZ" w:eastAsia="en-NZ"/>
+          <w:lang w:eastAsia="en-NZ"/>
         </w:rPr>
         <w:t>Resource &amp; Schedule feasibility</w:t>
       </w:r>
@@ -4550,7 +4602,7 @@
           <w:color w:val="000000"/>
           <w:sz w:val="22"/>
           <w:szCs w:val="22"/>
-          <w:lang w:val="en-NZ" w:eastAsia="en-NZ"/>
+          <w:lang w:eastAsia="en-NZ"/>
         </w:rPr>
       </w:pPr>
       <w:r>
@@ -4559,7 +4611,7 @@
           <w:color w:val="000000"/>
           <w:sz w:val="22"/>
           <w:szCs w:val="22"/>
-          <w:lang w:val="en-NZ" w:eastAsia="en-NZ"/>
+          <w:lang w:eastAsia="en-NZ"/>
         </w:rPr>
         <w:t xml:space="preserve">In project proposal, we outline the time in which this project must be completed. Also, the requirements for the project address when we can build the system and how it should be implemented at first. Through the analyses of feedbacks and continues research </w:t>
       </w:r>
@@ -4569,7 +4621,7 @@
           <w:color w:val="000000"/>
           <w:sz w:val="22"/>
           <w:szCs w:val="22"/>
-          <w:lang w:val="en-NZ" w:eastAsia="en-NZ"/>
+          <w:lang w:eastAsia="en-NZ"/>
         </w:rPr>
         <w:t>we now</w:t>
       </w:r>
@@ -4579,7 +4631,7 @@
           <w:color w:val="000000"/>
           <w:sz w:val="22"/>
           <w:szCs w:val="22"/>
-          <w:lang w:val="en-NZ" w:eastAsia="en-NZ"/>
+          <w:lang w:eastAsia="en-NZ"/>
         </w:rPr>
         <w:t xml:space="preserve"> have a good idea of the resources required</w:t>
       </w:r>
@@ -4589,7 +4641,7 @@
           <w:color w:val="000000"/>
           <w:sz w:val="22"/>
           <w:szCs w:val="22"/>
-          <w:lang w:val="en-NZ" w:eastAsia="en-NZ"/>
+          <w:lang w:eastAsia="en-NZ"/>
         </w:rPr>
         <w:t xml:space="preserve">. However, </w:t>
       </w:r>
@@ -4599,7 +4651,7 @@
           <w:color w:val="000000"/>
           <w:sz w:val="22"/>
           <w:szCs w:val="22"/>
-          <w:lang w:val="en-NZ" w:eastAsia="en-NZ"/>
+          <w:lang w:eastAsia="en-NZ"/>
         </w:rPr>
         <w:t>to</w:t>
       </w:r>
@@ -4609,7 +4661,7 @@
           <w:color w:val="000000"/>
           <w:sz w:val="22"/>
           <w:szCs w:val="22"/>
-          <w:lang w:val="en-NZ" w:eastAsia="en-NZ"/>
+          <w:lang w:eastAsia="en-NZ"/>
         </w:rPr>
         <w:t xml:space="preserve"> finalize this </w:t>
       </w:r>
@@ -4619,7 +4671,7 @@
           <w:color w:val="000000"/>
           <w:sz w:val="22"/>
           <w:szCs w:val="22"/>
-          <w:lang w:val="en-NZ" w:eastAsia="en-NZ"/>
+          <w:lang w:eastAsia="en-NZ"/>
         </w:rPr>
         <w:t>study,</w:t>
       </w:r>
@@ -4629,7 +4681,7 @@
           <w:color w:val="000000"/>
           <w:sz w:val="22"/>
           <w:szCs w:val="22"/>
-          <w:lang w:val="en-NZ" w:eastAsia="en-NZ"/>
+          <w:lang w:eastAsia="en-NZ"/>
         </w:rPr>
         <w:t xml:space="preserve"> we must complete the other studies to define resources and schedule requirements adequately. </w:t>
       </w:r>
@@ -4648,214 +4700,211 @@
           <w:sz w:val="28"/>
         </w:rPr>
       </w:pPr>
-      <w:bookmarkStart w:id="17" w:name="_Toc483347037"/>
+      <w:bookmarkStart w:id="18" w:name="_Toc483347037"/>
       <w:r>
         <w:rPr>
           <w:sz w:val="28"/>
         </w:rPr>
+        <w:t>Issues</w:t>
+      </w:r>
+      <w:bookmarkEnd w:id="18"/>
+    </w:p>
+    <w:p>
+      <w:pPr>
+        <w:rPr>
+          <w:sz w:val="22"/>
+        </w:rPr>
+      </w:pPr>
+      <w:r>
+        <w:rPr>
+          <w:sz w:val="22"/>
+        </w:rPr>
+        <w:t>We are a team of developers that are yet to explore different technologies to solve problems, as we have mostly only been exposed to tools and services required by our studies. Learning about a few new tools is taking more time than we could have anticipated.</w:t>
+      </w:r>
+    </w:p>
+    <w:p>
+      <w:pPr>
+        <w:rPr>
+          <w:sz w:val="22"/>
+        </w:rPr>
+      </w:pPr>
+      <w:r>
+        <w:rPr>
+          <w:sz w:val="22"/>
+        </w:rPr>
+        <w:t>We wanted to organize a meeting with the MATHEX venue staff much earlier, however they have been away and we have not been able to get information from them yet.</w:t>
+      </w:r>
+    </w:p>
+    <w:p>
+      <w:pPr>
+        <w:rPr>
+          <w:sz w:val="22"/>
+        </w:rPr>
+      </w:pPr>
+      <w:r>
+        <w:rPr>
+          <w:sz w:val="22"/>
+        </w:rPr>
+        <w:t xml:space="preserve">There are many different </w:t>
+      </w:r>
+      <w:r>
+        <w:rPr>
+          <w:sz w:val="22"/>
+        </w:rPr>
+        <w:t>potential solutions for the system, we are risking overlooking better solutions due to our limited knowledge on networking and infrastructure, as we are all software development majors.</w:t>
+      </w:r>
+      <w:r>
+        <w:rPr>
+          <w:sz w:val="22"/>
+        </w:rPr>
+        <w:t xml:space="preserve"> </w:t>
+      </w:r>
+    </w:p>
+    <w:p>
+      <w:pPr>
+        <w:rPr>
+          <w:sz w:val="22"/>
+        </w:rPr>
+      </w:pPr>
+      <w:r>
+        <w:rPr>
+          <w:sz w:val="22"/>
+        </w:rPr>
+        <w:t>T</w:t>
+      </w:r>
+      <w:r>
+        <w:rPr>
+          <w:sz w:val="22"/>
+        </w:rPr>
+        <w:t>here is a dependency on external sources, for instance to get quotations for hardware or to meet with AUT infrastructure team. Moreover, to be able to provide solutions and compare them we need to understa</w:t>
+      </w:r>
+      <w:r>
+        <w:rPr>
+          <w:sz w:val="22"/>
+        </w:rPr>
+        <w:t>nd their benefits and downfalls, such require significant research.</w:t>
+      </w:r>
+    </w:p>
+    <w:p>
+      <w:pPr>
+        <w:rPr>
+          <w:sz w:val="22"/>
+        </w:rPr>
+      </w:pPr>
+      <w:r>
+        <w:rPr>
+          <w:sz w:val="22"/>
+        </w:rPr>
+        <w:t xml:space="preserve">Although the client is our main stakeholder we must consider other </w:t>
+      </w:r>
+      <w:r>
+        <w:rPr>
+          <w:sz w:val="22"/>
+        </w:rPr>
+        <w:t>stakeholder’s</w:t>
+      </w:r>
+      <w:r>
+        <w:rPr>
+          <w:sz w:val="22"/>
+        </w:rPr>
+        <w:t xml:space="preserve"> conditions. For example, ASB stadium may have terms and conditions to use their network or to implement any new system, MATH</w:t>
+      </w:r>
+      <w:r>
+        <w:rPr>
+          <w:sz w:val="22"/>
+        </w:rPr>
+        <w:t>EX may have their own system which also will have complications to use. These examples highlight that our research must consider all stakeholder’s requirements and conditions.</w:t>
+      </w:r>
+    </w:p>
+    <w:p>
+      <w:pPr>
+        <w:rPr>
+          <w:sz w:val="22"/>
+        </w:rPr>
+      </w:pPr>
+      <w:r>
+        <w:rPr>
+          <w:sz w:val="22"/>
+        </w:rPr>
+        <w:t>We have trouble all meeting at the same time due to several schedule conflicts, we miss out on benefits of face-to-face communication and sharing a workspace because of this.</w:t>
+      </w:r>
+    </w:p>
+    <w:p>
+      <w:pPr>
+        <w:pStyle w:val="Heading1"/>
+      </w:pPr>
+      <w:bookmarkStart w:id="19" w:name="_Toc483347038"/>
+      <w:r>
         <w:lastRenderedPageBreak/>
-        <w:t>Issues</w:t>
-      </w:r>
-      <w:bookmarkEnd w:id="17"/>
-    </w:p>
-    <w:p>
-      <w:pPr>
-        <w:rPr>
-          <w:sz w:val="22"/>
-        </w:rPr>
-      </w:pPr>
-      <w:r>
-        <w:rPr>
-          <w:sz w:val="22"/>
-        </w:rPr>
-        <w:t>We are a team of developers that are yet to explore different technologies to solve problems, as we have mostly only been exposed to tools and services required by our studies. Learning about a few new tools is taking more time than we could have anticipated.</w:t>
-      </w:r>
-    </w:p>
-    <w:p>
-      <w:pPr>
-        <w:rPr>
-          <w:sz w:val="22"/>
-        </w:rPr>
-      </w:pPr>
-      <w:r>
-        <w:rPr>
-          <w:sz w:val="22"/>
-        </w:rPr>
-        <w:t>We wanted to organize a meeting with the MATHEX venue staff much earlier, however they have been away and we have not been able to get information from them yet.</w:t>
-      </w:r>
-    </w:p>
-    <w:p>
-      <w:pPr>
-        <w:rPr>
-          <w:sz w:val="22"/>
-        </w:rPr>
-      </w:pPr>
-      <w:r>
-        <w:rPr>
-          <w:sz w:val="22"/>
-        </w:rPr>
-        <w:t xml:space="preserve">There are many different </w:t>
-      </w:r>
-      <w:r>
-        <w:rPr>
-          <w:sz w:val="22"/>
-        </w:rPr>
-        <w:t>potential solutions for the system, we are risking overlooking better solutions due to our limited knowledge on networking and infrastructure, as we are all software development majors.</w:t>
-      </w:r>
-      <w:r>
-        <w:rPr>
-          <w:sz w:val="22"/>
-        </w:rPr>
-        <w:t xml:space="preserve"> </w:t>
-      </w:r>
-    </w:p>
-    <w:p>
-      <w:pPr>
-        <w:rPr>
-          <w:sz w:val="22"/>
-        </w:rPr>
-      </w:pPr>
-      <w:r>
-        <w:rPr>
-          <w:sz w:val="22"/>
-        </w:rPr>
-        <w:t>T</w:t>
-      </w:r>
-      <w:r>
-        <w:rPr>
-          <w:sz w:val="22"/>
-        </w:rPr>
-        <w:t>here is a dependency on external sources, for instance to get quotations for hardware or to meet with AUT infrastructure team. Moreover, to be able to provide solutions and compare them we need to understa</w:t>
-      </w:r>
-      <w:r>
-        <w:rPr>
-          <w:sz w:val="22"/>
-        </w:rPr>
-        <w:t>nd their benefits and downfalls, such require significant research.</w:t>
-      </w:r>
-      <w:bookmarkStart w:id="18" w:name="_GoBack"/>
-      <w:bookmarkEnd w:id="18"/>
-    </w:p>
-    <w:p>
-      <w:pPr>
-        <w:rPr>
-          <w:sz w:val="22"/>
-        </w:rPr>
-      </w:pPr>
-      <w:r>
-        <w:rPr>
-          <w:sz w:val="22"/>
-        </w:rPr>
-        <w:t xml:space="preserve">Although the client is our main stakeholder we must consider other </w:t>
-      </w:r>
-      <w:r>
-        <w:rPr>
-          <w:sz w:val="22"/>
-        </w:rPr>
-        <w:t>stakeholder’s</w:t>
-      </w:r>
-      <w:r>
-        <w:rPr>
-          <w:sz w:val="22"/>
-        </w:rPr>
-        <w:t xml:space="preserve"> conditions. For example, ASB stadium may have terms and conditions to use their network or to implement any new system, MATH</w:t>
-      </w:r>
-      <w:r>
-        <w:rPr>
-          <w:sz w:val="22"/>
-        </w:rPr>
-        <w:t>EX may have their own system which also will have complications to use. These examples highlight that our research must consider all stakeholder’s requirements and conditions.</w:t>
-      </w:r>
-    </w:p>
-    <w:p>
-      <w:pPr>
-        <w:rPr>
-          <w:sz w:val="22"/>
-        </w:rPr>
-      </w:pPr>
-      <w:r>
-        <w:rPr>
-          <w:sz w:val="22"/>
-        </w:rPr>
-        <w:t>We have trouble all meeting at the same time due to several schedule conflicts, we miss out on benefits of face-to-face communication and sharing a workspace because of this.</w:t>
-      </w:r>
-    </w:p>
+        <w:t>Team Reflection</w:t>
+      </w:r>
+      <w:bookmarkEnd w:id="19"/>
+    </w:p>
+    <w:p>
+      <w:pPr>
+        <w:rPr>
+          <w:sz w:val="22"/>
+        </w:rPr>
+      </w:pPr>
+      <w:r>
+        <w:rPr>
+          <w:sz w:val="22"/>
+        </w:rPr>
+        <w:t>To more quickly gain knowledge of certain tools and services, we should seek out people whom have experience with those technologies. Th</w:t>
+      </w:r>
+      <w:r>
+        <w:rPr>
+          <w:sz w:val="22"/>
+        </w:rPr>
+        <w:t>ey should be able to provide a more comprehensive guide to them that can be more easily translated into the project.</w:t>
+      </w:r>
+    </w:p>
+    <w:p>
+      <w:pPr>
+        <w:rPr>
+          <w:sz w:val="22"/>
+        </w:rPr>
+      </w:pPr>
+      <w:r>
+        <w:rPr>
+          <w:sz w:val="22"/>
+        </w:rPr>
+        <w:t>We should more persistently contact the venue and AMA, and ensure we have our questions well prepared and any follow up questions should be asked as soon as possible.</w:t>
+      </w:r>
+    </w:p>
+    <w:p>
+      <w:pPr>
+        <w:rPr>
+          <w:sz w:val="22"/>
+        </w:rPr>
+      </w:pPr>
+      <w:r>
+        <w:rPr>
+          <w:sz w:val="22"/>
+        </w:rPr>
+        <w:t>Perhaps we should get in touch with more networking and infrastructure experts, to gain their opinion on what approach we should take for the project. Perhaps presenting our findings to them before we pass them along to the client.</w:t>
+      </w:r>
+    </w:p>
+    <w:p>
+      <w:pPr>
+        <w:rPr>
+          <w:sz w:val="22"/>
+        </w:rPr>
+      </w:pPr>
+      <w:r>
+        <w:rPr>
+          <w:sz w:val="22"/>
+        </w:rPr>
+        <w:t>We need to set a weekly meeting time, and if not all members can be present, we should make an effort to call over Skype or be active in Slack chat during the meeting to ensure we know what is going on. Nightly communication over Slack may also be necessary, with more frequent updates on the work each member is currently doing.</w:t>
+      </w:r>
+    </w:p>
+    <w:p/>
     <w:p>
       <w:pPr>
         <w:pStyle w:val="Heading1"/>
       </w:pPr>
-      <w:bookmarkStart w:id="19" w:name="_Toc483347038"/>
-      <w:r>
-        <w:t>Team Reflection</w:t>
-      </w:r>
-      <w:bookmarkEnd w:id="19"/>
-    </w:p>
-    <w:p>
-      <w:pPr>
-        <w:rPr>
-          <w:sz w:val="22"/>
-        </w:rPr>
-      </w:pPr>
-      <w:r>
-        <w:rPr>
-          <w:sz w:val="22"/>
-        </w:rPr>
-        <w:t>To more quickly gain knowledge of certain tools and services, we should seek out people whom have experience with those technologies. Th</w:t>
-      </w:r>
-      <w:r>
-        <w:rPr>
-          <w:sz w:val="22"/>
-        </w:rPr>
-        <w:t>ey should be able to provide a more comprehensive guide to them that can be more easily translated into the project.</w:t>
-      </w:r>
-    </w:p>
-    <w:p>
-      <w:pPr>
-        <w:rPr>
-          <w:sz w:val="22"/>
-        </w:rPr>
-      </w:pPr>
-      <w:r>
-        <w:rPr>
-          <w:sz w:val="22"/>
-        </w:rPr>
-        <w:t>We should more persistently contact the venue and AMA, and ensure we have our questions well prepared and any follow up questions should be asked as soon as possible.</w:t>
-      </w:r>
-    </w:p>
-    <w:p>
-      <w:pPr>
-        <w:rPr>
-          <w:sz w:val="22"/>
-        </w:rPr>
-      </w:pPr>
-      <w:r>
-        <w:rPr>
-          <w:sz w:val="22"/>
-        </w:rPr>
-        <w:t>Perhaps we should get in touch with more networking and infrastructure experts, to gain their opinion on what approach we should take for the project. Perhaps presenting our findings to them before we pass them along to the client.</w:t>
-      </w:r>
-    </w:p>
-    <w:p>
-      <w:pPr>
-        <w:rPr>
-          <w:sz w:val="22"/>
-        </w:rPr>
-      </w:pPr>
-      <w:r>
-        <w:rPr>
-          <w:sz w:val="22"/>
-        </w:rPr>
-        <w:t>We need to set a weekly meeting time, and if not all members can be present, we should make an effort to call over Skype or be active in Slack chat during the meeting to ensure we know what is going on. Nightly communication over Slack may also be necessary, with more frequent updates on the work each member is currently doing.</w:t>
-      </w:r>
-    </w:p>
-    <w:p/>
-    <w:p>
-      <w:pPr>
-        <w:pStyle w:val="Heading1"/>
-      </w:pPr>
       <w:bookmarkStart w:id="20" w:name="_Toc483347039"/>
       <w:r>
-        <w:lastRenderedPageBreak/>
         <w:t>Member Contributions</w:t>
       </w:r>
       <w:bookmarkEnd w:id="20"/>
@@ -4931,9 +4980,6 @@
       <w:sdtEndPr/>
       <w:sdtContent>
         <w:r>
-          <w:rPr>
-            <w:lang w:val="en-NZ"/>
-          </w:rPr>
           <w:t>Status Report</w:t>
         </w:r>
       </w:sdtContent>
@@ -4949,9 +4995,8 @@
         <w:placeholder>
           <w:docPart w:val="967D1DE5ED1F4B21BB530BA210798C09"/>
         </w:placeholder>
-        <w:showingPlcHdr/>
         <w:dataBinding w:prefixMappings="xmlns:ns0='http://schemas.microsoft.com/office/2006/coverPageProps' " w:xpath="/ns0:CoverPageProperties[1]/ns0:PublishDate[1]" w:storeItemID="{55AF091B-3C7A-41E3-B477-F2FDAA23CFDA}"/>
-        <w:date>
+        <w:date w:fullDate="2017-05-24T00:00:00Z">
           <w:dateFormat w:val="MMMM yyyy"/>
           <w:lid w:val="en-US"/>
           <w:storeMappedDataAs w:val="dateTime"/>
@@ -4961,7 +5006,7 @@
       <w:sdtEndPr/>
       <w:sdtContent>
         <w:r>
-          <w:t>[Select Date]</w:t>
+          <w:t>May 2017</w:t>
         </w:r>
       </w:sdtContent>
     </w:sdt>
@@ -4981,7 +5026,7 @@
       <w:rPr>
         <w:noProof/>
       </w:rPr>
-      <w:t>8</w:t>
+      <w:t>5</w:t>
     </w:r>
     <w:r>
       <w:rPr>
@@ -5892,15 +5937,6 @@
   </w:num>
   <w:num w:numId="7">
     <w:abstractNumId w:val="3"/>
-    <w:lvlOverride w:ilvl="0"/>
-    <w:lvlOverride w:ilvl="1"/>
-    <w:lvlOverride w:ilvl="2"/>
-    <w:lvlOverride w:ilvl="3"/>
-    <w:lvlOverride w:ilvl="4"/>
-    <w:lvlOverride w:ilvl="5"/>
-    <w:lvlOverride w:ilvl="6"/>
-    <w:lvlOverride w:ilvl="7"/>
-    <w:lvlOverride w:ilvl="8"/>
   </w:num>
 </w:numbering>
 </file>
@@ -6300,6 +6336,9 @@
   <w:style w:type="paragraph" w:default="1" w:styleId="Normal">
     <w:name w:val="Normal"/>
     <w:qFormat/>
+    <w:rPr>
+      <w:lang w:val="en-NZ"/>
+    </w:rPr>
   </w:style>
   <w:style w:type="paragraph" w:styleId="Heading1">
     <w:name w:val="heading 1"/>
@@ -7041,11 +7080,11 @@
     <w:pitch w:val="variable"/>
     <w:sig w:usb0="00000287" w:usb1="00000000" w:usb2="00000000" w:usb3="00000000" w:csb0="0000009F" w:csb1="00000000"/>
   </w:font>
-  <w:font w:name="ＭＳ 明朝">
-    <w:altName w:val="MS Mincho"/>
+  <w:font w:name="MS Mincho">
+    <w:altName w:val="ＭＳ 明朝"/>
     <w:panose1 w:val="02020609040205080304"/>
     <w:charset w:val="80"/>
-    <w:family w:val="roman"/>
+    <w:family w:val="modern"/>
     <w:pitch w:val="fixed"/>
     <w:sig w:usb0="E00002FF" w:usb1="6AC7FDFB" w:usb2="08000012" w:usb3="00000000" w:csb0="0002009F" w:csb1="00000000"/>
   </w:font>
@@ -7056,8 +7095,8 @@
     <w:pitch w:val="variable"/>
     <w:sig w:usb0="00000287" w:usb1="00000000" w:usb2="00000000" w:usb3="00000000" w:csb0="0000009F" w:csb1="00000000"/>
   </w:font>
-  <w:font w:name="ＭＳ ゴシック">
-    <w:altName w:val="MS Gothic"/>
+  <w:font w:name="MS Gothic">
+    <w:altName w:val="ＭＳ ゴシック"/>
     <w:panose1 w:val="020B0609070205080204"/>
     <w:charset w:val="80"/>
     <w:family w:val="modern"/>
@@ -7085,17 +7124,18 @@
     <w:pitch w:val="variable"/>
     <w:sig w:usb0="E0002AFF" w:usb1="C000247B" w:usb2="00000009" w:usb3="00000000" w:csb0="000001FF" w:csb1="00000000"/>
   </w:font>
-  <w:font w:name="游明朝">
-    <w:panose1 w:val="02020400000000000000"/>
+  <w:font w:name="Yu Mincho">
+    <w:altName w:val="游明朝"/>
     <w:charset w:val="80"/>
     <w:family w:val="roman"/>
     <w:pitch w:val="variable"/>
     <w:sig w:usb0="800002E7" w:usb1="2AC7FCFF" w:usb2="00000012" w:usb3="00000000" w:csb0="0002009F" w:csb1="00000000"/>
   </w:font>
-  <w:font w:name="游ゴシック Light">
+  <w:font w:name="Yu Gothic Light">
+    <w:altName w:val="游ゴシック Light"/>
     <w:panose1 w:val="020B0300000000000000"/>
     <w:charset w:val="80"/>
-    <w:family w:val="modern"/>
+    <w:family w:val="swiss"/>
     <w:pitch w:val="variable"/>
     <w:sig w:usb0="E00002FF" w:usb1="2AC7FDFF" w:usb2="00000016" w:usb3="00000000" w:csb0="0002009F" w:csb1="00000000"/>
   </w:font>
@@ -7129,6 +7169,7 @@
     <w:rsid w:val="00496810"/>
     <w:rsid w:val="005F68AD"/>
     <w:rsid w:val="00C32EFD"/>
+    <w:rsid w:val="00D46293"/>
   </w:rsids>
   <m:mathPr>
     <m:mathFont m:val="Cambria Math"/>
@@ -7827,7 +7868,7 @@
 
 <file path=customXml/item1.xml><?xml version="1.0" encoding="utf-8"?>
 <CoverPageProperties xmlns="http://schemas.microsoft.com/office/2006/coverPageProps">
-  <PublishDate/>
+  <PublishDate>2017-05-24T00:00:00</PublishDate>
   <Abstract/>
   <CompanyAddress>Team Members:
 | Hayley-Belle Cleverdon 
@@ -7871,7 +7912,7 @@
 </file>
 
 <file path=customXml/itemProps3.xml><?xml version="1.0" encoding="utf-8"?>
-<ds:datastoreItem xmlns:ds="http://schemas.openxmlformats.org/officeDocument/2006/customXml" ds:itemID="{3D461F1F-C52C-419E-89EC-D494DDDF7584}">
+<ds:datastoreItem xmlns:ds="http://schemas.openxmlformats.org/officeDocument/2006/customXml" ds:itemID="{5FED48FD-8D2F-4F46-84E4-C8BF6C5282A4}">
   <ds:schemaRefs>
     <ds:schemaRef ds:uri="http://schemas.openxmlformats.org/officeDocument/2006/bibliography"/>
   </ds:schemaRefs>

</xml_diff>

<commit_message>
add operational and legal study section
</commit_message>
<xml_diff>
--- a/Mid-Year/Status Report.docx
+++ b/Mid-Year/Status Report.docx
@@ -19,7 +19,6 @@
           <w:r>
             <w:rPr>
               <w:noProof/>
-              <w:lang w:eastAsia="en-US"/>
             </w:rPr>
             <mc:AlternateContent>
               <mc:Choice Requires="wps">
@@ -198,7 +197,6 @@
           <w:r>
             <w:rPr>
               <w:noProof/>
-              <w:lang w:eastAsia="en-US"/>
             </w:rPr>
             <mc:AlternateContent>
               <mc:Choice Requires="wps">
@@ -689,7 +687,11 @@
               </mc:Choice>
               <mc:Fallback>
                 <w:pict>
-                  <v:shape w14:anchorId="5F3B3B30" id="Text Box 1" o:spid="_x0000_s1027" type="#_x0000_t202" alt="Text box displaying company contact information" style="position:absolute;margin-left:417.55pt;margin-top:574.5pt;width:468.75pt;height:109.45pt;z-index:251661312;visibility:visible;mso-wrap-style:square;mso-width-percent:0;mso-height-percent:0;mso-wrap-distance-left:9pt;mso-wrap-distance-top:0;mso-wrap-distance-right:9pt;mso-wrap-distance-bottom:0;mso-position-horizontal:right;mso-position-horizontal-relative:margin;mso-position-vertical:absolute;mso-position-vertical-relative:margin;mso-width-percent:0;mso-height-percent:0;mso-width-relative:margin;mso-height-relative:margin;v-text-anchor:middle" o:gfxdata="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" fillcolor="#4a66ac [3204]" stroked="f" strokeweight=".5pt">
+                  <v:shapetype w14:anchorId="5F3B3B30" id="_x0000_t202" coordsize="21600,21600" o:spt="202" path="m,l,21600r21600,l21600,xe">
+                    <v:stroke joinstyle="miter"/>
+                    <v:path gradientshapeok="t" o:connecttype="rect"/>
+                  </v:shapetype>
+                  <v:shape id="Text Box 1" o:spid="_x0000_s1027" type="#_x0000_t202" alt="Text box displaying company contact information" style="position:absolute;margin-left:417.55pt;margin-top:574.5pt;width:468.75pt;height:109.45pt;z-index:251661312;visibility:visible;mso-wrap-style:square;mso-width-percent:0;mso-height-percent:0;mso-wrap-distance-left:9pt;mso-wrap-distance-top:0;mso-wrap-distance-right:9pt;mso-wrap-distance-bottom:0;mso-position-horizontal:right;mso-position-horizontal-relative:margin;mso-position-vertical:absolute;mso-position-vertical-relative:margin;mso-width-percent:0;mso-height-percent:0;mso-width-relative:margin;mso-height-relative:margin;v-text-anchor:middle" o:gfxdata="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" fillcolor="#4a66ac [3204]" stroked="f" strokeweight=".5pt">
                     <v:textbox inset="12.96pt,0,12.96pt,0">
                       <w:txbxContent>
                         <w:tbl>
@@ -2243,15 +2245,7 @@
         <w:rPr>
           <w:sz w:val="22"/>
         </w:rPr>
-        <w:t>Our project scope has two major sections. The first section aims to produce a feasibility report which investigates whether the production and implementation of the scoreboard within t</w:t>
-      </w:r>
-      <w:bookmarkStart w:id="5" w:name="_GoBack"/>
-      <w:bookmarkEnd w:id="5"/>
-      <w:r>
-        <w:rPr>
-          <w:sz w:val="22"/>
-        </w:rPr>
-        <w:t xml:space="preserve">he one year time frame is achievable. If the feasibility report reveals that the project cannot be completed in a year then we will also produce a Project Roadmap which details the project processes and tasks necessary to design, create and implement the scoreboard successfully into the MATHEX competition in case of project hand off. </w:t>
+        <w:t xml:space="preserve">Our project scope has two major sections. The first section aims to produce a feasibility report which investigates whether the production and implementation of the scoreboard within the one year time frame is achievable. If the feasibility report reveals that the project cannot be completed in a year then we will also produce a Project Roadmap which details the project processes and tasks necessary to design, create and implement the scoreboard successfully into the MATHEX competition in case of project hand off. </w:t>
       </w:r>
     </w:p>
     <w:p>
@@ -2274,7 +2268,7 @@
           <w:sz w:val="28"/>
         </w:rPr>
       </w:pPr>
-      <w:bookmarkStart w:id="6" w:name="_Toc483347025"/>
+      <w:bookmarkStart w:id="5" w:name="_Toc483347025"/>
       <w:r>
         <w:rPr>
           <w:sz w:val="28"/>
@@ -2282,7 +2276,94 @@
         <w:lastRenderedPageBreak/>
         <w:t>Project Approach</w:t>
       </w:r>
-      <w:bookmarkStart w:id="7" w:name="_Toc483347026"/>
+      <w:bookmarkStart w:id="6" w:name="_Toc483347026"/>
+      <w:bookmarkEnd w:id="5"/>
+    </w:p>
+    <w:p>
+      <w:pPr>
+        <w:rPr>
+          <w:sz w:val="22"/>
+        </w:rPr>
+      </w:pPr>
+      <w:r>
+        <w:rPr>
+          <w:sz w:val="22"/>
+        </w:rPr>
+        <w:t xml:space="preserve">Following the System Development Life Cycle we are still currently in the planning phase of our project. We completed the Concept/Initiating phase early on by gathering requirements from our client. </w:t>
+      </w:r>
+    </w:p>
+    <w:p>
+      <w:pPr>
+        <w:rPr>
+          <w:sz w:val="22"/>
+        </w:rPr>
+      </w:pPr>
+      <w:r>
+        <w:rPr>
+          <w:sz w:val="22"/>
+        </w:rPr>
+        <w:t xml:space="preserve">Our planning phase involves creating a feasibility study, which is a major deliverable requested by the client, thus we are spending extended time on it to ensure it is of high quality. We have no set methodology for this stage, as we only have one deliverable to produce that requires many different components. </w:t>
+      </w:r>
+    </w:p>
+    <w:p>
+      <w:pPr>
+        <w:rPr>
+          <w:sz w:val="22"/>
+        </w:rPr>
+      </w:pPr>
+      <w:r>
+        <w:rPr>
+          <w:sz w:val="22"/>
+        </w:rPr>
+        <w:t>Currently we are following good agile practices around communication, version control and quality assurance. As well as utilising tools to aid us in these areas, such as Slack and GitHub. The GitHub project boards have been particularly useful for tracking tasks, and the repository provides a place to share all the notes we have gathered on different parts of the feasibility study.</w:t>
+      </w:r>
+    </w:p>
+    <w:p>
+      <w:pPr>
+        <w:rPr>
+          <w:sz w:val="22"/>
+        </w:rPr>
+      </w:pPr>
+      <w:r>
+        <w:rPr>
+          <w:sz w:val="22"/>
+        </w:rPr>
+        <w:t xml:space="preserve">It can be found here: </w:t>
+      </w:r>
+      <w:r>
+        <w:rPr>
+          <w:sz w:val="22"/>
+        </w:rPr>
+        <w:t>https://github.com/Hayley-Belle/R-D</w:t>
+      </w:r>
+      <w:r>
+        <w:rPr>
+          <w:sz w:val="22"/>
+        </w:rPr>
+        <w:t xml:space="preserve"> </w:t>
+      </w:r>
+    </w:p>
+    <w:p>
+      <w:r>
+        <w:rPr>
+          <w:sz w:val="22"/>
+        </w:rPr>
+        <w:t>Once we have completed the feasibility study, we will be using Feature Driven Development to handle the design, coding and testing of the prototype that is to be developed.</w:t>
+      </w:r>
+    </w:p>
+    <w:p>
+      <w:pPr>
+        <w:pStyle w:val="Heading2"/>
+        <w:rPr>
+          <w:sz w:val="28"/>
+        </w:rPr>
+      </w:pPr>
+      <w:r>
+        <w:rPr>
+          <w:sz w:val="28"/>
+        </w:rPr>
+        <w:t>Major Milestones</w:t>
+      </w:r>
       <w:bookmarkEnd w:id="6"/>
     </w:p>
     <w:p>
@@ -2291,71 +2372,6 @@
           <w:sz w:val="22"/>
         </w:rPr>
       </w:pPr>
-      <w:r>
-        <w:rPr>
-          <w:sz w:val="22"/>
-        </w:rPr>
-        <w:t xml:space="preserve">Following the System Development Life Cycle we are still currently in the planning phase of our project. We completed the Concept/Initiating phase early on by gathering requirements from our client. </w:t>
-      </w:r>
-    </w:p>
-    <w:p>
-      <w:pPr>
-        <w:rPr>
-          <w:sz w:val="22"/>
-        </w:rPr>
-      </w:pPr>
-      <w:r>
-        <w:rPr>
-          <w:sz w:val="22"/>
-        </w:rPr>
-        <w:t xml:space="preserve">Our planning phase involves creating a feasibility study, which is a major deliverable requested by the client, thus we are spending extended time on it to ensure it is of high quality. We have no set methodology for this stage, as we only have one deliverable to produce that requires many different components. </w:t>
-      </w:r>
-    </w:p>
-    <w:p>
-      <w:pPr>
-        <w:rPr>
-          <w:sz w:val="22"/>
-        </w:rPr>
-      </w:pPr>
-      <w:r>
-        <w:rPr>
-          <w:sz w:val="22"/>
-        </w:rPr>
-        <w:t>Currently we are following good agile practices around communication, version control and quality assurance. As well as utilising tools to aid us in these areas, such as Slack and GitHub. The GitHub project boards have been particularly useful for tracking tasks, and the repository provides a place to share all the notes we have gathered on different parts of the feasibility study.</w:t>
-      </w:r>
-    </w:p>
-    <w:p>
-      <w:pPr>
-        <w:rPr>
-          <w:sz w:val="22"/>
-        </w:rPr>
-      </w:pPr>
-      <w:r>
-        <w:rPr>
-          <w:sz w:val="22"/>
-        </w:rPr>
-        <w:t xml:space="preserve">It can be found here: </w:t>
-      </w:r>
-      <w:r>
-        <w:rPr>
-          <w:sz w:val="22"/>
-        </w:rPr>
-        <w:t>https://github.com/Hayley-Belle/R-D</w:t>
-      </w:r>
-      <w:r>
-        <w:rPr>
-          <w:sz w:val="22"/>
-        </w:rPr>
-        <w:t xml:space="preserve"> </w:t>
-      </w:r>
-    </w:p>
-    <w:p>
-      <w:r>
-        <w:rPr>
-          <w:sz w:val="22"/>
-        </w:rPr>
-        <w:t>Once we have completed the feasibility study, we will be using Feature Driven Development to handle the design, coding and testing of the prototype that is to be developed.</w:t>
-      </w:r>
     </w:p>
     <w:p>
       <w:pPr>
@@ -2364,36 +2380,14 @@
           <w:sz w:val="28"/>
         </w:rPr>
       </w:pPr>
+      <w:bookmarkStart w:id="7" w:name="_Toc483347027"/>
       <w:r>
         <w:rPr>
           <w:sz w:val="28"/>
         </w:rPr>
-        <w:t>Major Milestones</w:t>
+        <w:t>Project Deliverables</w:t>
       </w:r>
       <w:bookmarkEnd w:id="7"/>
-    </w:p>
-    <w:p>
-      <w:pPr>
-        <w:rPr>
-          <w:sz w:val="22"/>
-        </w:rPr>
-      </w:pPr>
-    </w:p>
-    <w:p>
-      <w:pPr>
-        <w:pStyle w:val="Heading2"/>
-        <w:rPr>
-          <w:sz w:val="28"/>
-        </w:rPr>
-      </w:pPr>
-      <w:bookmarkStart w:id="8" w:name="_Toc483347027"/>
-      <w:r>
-        <w:rPr>
-          <w:sz w:val="28"/>
-        </w:rPr>
-        <w:t>Project Deliverables</w:t>
-      </w:r>
-      <w:bookmarkEnd w:id="8"/>
     </w:p>
     <w:p>
       <w:pPr>
@@ -2493,49 +2487,49 @@
       <w:pPr>
         <w:pStyle w:val="Heading1"/>
       </w:pPr>
-      <w:bookmarkStart w:id="9" w:name="_Toc483347028"/>
+      <w:bookmarkStart w:id="8" w:name="_Toc483347028"/>
       <w:r>
         <w:t>Addresses to Recommendations</w:t>
       </w:r>
+      <w:bookmarkEnd w:id="8"/>
+    </w:p>
+    <w:p>
+      <w:pPr>
+        <w:pStyle w:val="Heading2"/>
+        <w:rPr>
+          <w:sz w:val="28"/>
+        </w:rPr>
+      </w:pPr>
+      <w:bookmarkStart w:id="9" w:name="_Toc483347029"/>
+      <w:r>
+        <w:rPr>
+          <w:sz w:val="28"/>
+        </w:rPr>
+        <w:t>Proposal Changes</w:t>
+      </w:r>
       <w:bookmarkEnd w:id="9"/>
     </w:p>
     <w:p>
       <w:pPr>
+        <w:rPr>
+          <w:sz w:val="22"/>
+        </w:rPr>
+      </w:pPr>
+      <w:r>
+        <w:rPr>
+          <w:sz w:val="22"/>
+        </w:rPr>
+        <w:t>A number of changes were made to the proposal based on the feedback we received, where any clarifications were needed or mistakes were found, we followed these up with corrections. More details about the changes made to the proposal can be found in the following section.</w:t>
+      </w:r>
+    </w:p>
+    <w:p>
+      <w:pPr>
         <w:pStyle w:val="Heading2"/>
         <w:rPr>
           <w:sz w:val="28"/>
         </w:rPr>
       </w:pPr>
-      <w:bookmarkStart w:id="10" w:name="_Toc483347029"/>
-      <w:r>
-        <w:rPr>
-          <w:sz w:val="28"/>
-        </w:rPr>
-        <w:t>Proposal Changes</w:t>
-      </w:r>
-      <w:bookmarkEnd w:id="10"/>
-    </w:p>
-    <w:p>
-      <w:pPr>
-        <w:rPr>
-          <w:sz w:val="22"/>
-        </w:rPr>
-      </w:pPr>
-      <w:r>
-        <w:rPr>
-          <w:sz w:val="22"/>
-        </w:rPr>
-        <w:t>A number of changes were made to the proposal based on the feedback we received, where any clarifications were needed or mistakes were found, we followed these up with corrections. More details about the changes made to the proposal can be found in the following section.</w:t>
-      </w:r>
-    </w:p>
-    <w:p>
-      <w:pPr>
-        <w:pStyle w:val="Heading2"/>
-        <w:rPr>
-          <w:sz w:val="28"/>
-        </w:rPr>
-      </w:pPr>
-      <w:bookmarkStart w:id="11" w:name="_Toc483347030"/>
+      <w:bookmarkStart w:id="10" w:name="_Toc483347030"/>
       <w:r>
         <w:rPr>
           <w:sz w:val="28"/>
@@ -2543,6 +2537,35 @@
         <w:lastRenderedPageBreak/>
         <w:t>Resources Provided</w:t>
       </w:r>
+      <w:bookmarkEnd w:id="10"/>
+    </w:p>
+    <w:p>
+      <w:pPr>
+        <w:rPr>
+          <w:sz w:val="22"/>
+        </w:rPr>
+      </w:pPr>
+      <w:r>
+        <w:rPr>
+          <w:sz w:val="22"/>
+        </w:rPr>
+        <w:t>Many of these resources currently provide more information than we are prepared to utilize, as we will only be using one solution, it would be poor time management to upskill in areas that will be of no use to the project. Once the feasibility study is completed, we will have selected a single solution, and upskill in the areas required to develop the system.</w:t>
+      </w:r>
+    </w:p>
+    <w:p>
+      <w:pPr>
+        <w:pStyle w:val="Heading2"/>
+        <w:rPr>
+          <w:sz w:val="28"/>
+        </w:rPr>
+      </w:pPr>
+      <w:bookmarkStart w:id="11" w:name="_Toc483347031"/>
+      <w:r>
+        <w:rPr>
+          <w:sz w:val="28"/>
+        </w:rPr>
+        <w:t>Framework Suggestions</w:t>
+      </w:r>
       <w:bookmarkEnd w:id="11"/>
     </w:p>
     <w:p>
@@ -2555,7 +2578,20 @@
         <w:rPr>
           <w:sz w:val="22"/>
         </w:rPr>
-        <w:t>Many of these resources currently provide more information than we are prepared to utilize, as we will only be using one solution, it would be poor time management to upskill in areas that will be of no use to the project. Once the feasibility study is completed, we will have selected a single solution, and upskill in the areas required to develop the system.</w:t>
+        <w:t xml:space="preserve">Each team member has taken parts of the feasibility study to work on, and has made use of any relevant resources to aid in researching potential solutions for the system. This involves getting a general summary of the usefulness and application of each of the recommended tools and services. </w:t>
+      </w:r>
+    </w:p>
+    <w:p>
+      <w:pPr>
+        <w:rPr>
+          <w:sz w:val="22"/>
+        </w:rPr>
+      </w:pPr>
+      <w:r>
+        <w:rPr>
+          <w:sz w:val="22"/>
+        </w:rPr>
+        <w:t>These provided a great baseline for us to make decisions about how the project will go ahead, and allows us to give several options, compare them and make the right decision. At this stage we are still working on these solutions, but we expect to have them completed soon so that a single solution can be selected.</w:t>
       </w:r>
     </w:p>
     <w:p>
@@ -2565,12 +2601,12 @@
           <w:sz w:val="28"/>
         </w:rPr>
       </w:pPr>
-      <w:bookmarkStart w:id="12" w:name="_Toc483347031"/>
+      <w:bookmarkStart w:id="12" w:name="_Toc483347032"/>
       <w:r>
         <w:rPr>
           <w:sz w:val="28"/>
         </w:rPr>
-        <w:t>Framework Suggestions</w:t>
+        <w:t>Questions</w:t>
       </w:r>
       <w:bookmarkEnd w:id="12"/>
     </w:p>
@@ -2584,20 +2620,13 @@
         <w:rPr>
           <w:sz w:val="22"/>
         </w:rPr>
-        <w:t xml:space="preserve">Each team member has taken parts of the feasibility study to work on, and has made use of any relevant resources to aid in researching potential solutions for the system. This involves getting a general summary of the usefulness and application of each of the recommended tools and services. </w:t>
-      </w:r>
-    </w:p>
-    <w:p>
-      <w:pPr>
-        <w:rPr>
-          <w:sz w:val="22"/>
-        </w:rPr>
-      </w:pPr>
-      <w:r>
-        <w:rPr>
-          <w:sz w:val="22"/>
-        </w:rPr>
-        <w:t>These provided a great baseline for us to make decisions about how the project will go ahead, and allows us to give several options, compare them and make the right decision. At this stage we are still working on these solutions, but we expect to have them completed soon so that a single solution can be selected.</w:t>
+        <w:t>Most of the questions were points that required further clarification within the proposal. We have made edits to the proposal to better communicate the points we were conveying.</w:t>
+      </w:r>
+      <w:r>
+        <w:rPr>
+          <w:sz w:val="22"/>
+        </w:rPr>
+        <w:t xml:space="preserve"> More details about the changes can be found in the next section.</w:t>
       </w:r>
     </w:p>
     <w:p>
@@ -2607,12 +2636,12 @@
           <w:sz w:val="28"/>
         </w:rPr>
       </w:pPr>
-      <w:bookmarkStart w:id="13" w:name="_Toc483347032"/>
+      <w:bookmarkStart w:id="13" w:name="_Toc483347033"/>
       <w:r>
         <w:rPr>
           <w:sz w:val="28"/>
         </w:rPr>
-        <w:t>Questions</w:t>
+        <w:t>Conduction and Presentation Suggestions</w:t>
       </w:r>
       <w:bookmarkEnd w:id="13"/>
     </w:p>
@@ -2626,14 +2655,68 @@
         <w:rPr>
           <w:sz w:val="22"/>
         </w:rPr>
-        <w:t>Most of the questions were points that required further clarification within the proposal. We have made edits to the proposal to better communicate the points we were conveying.</w:t>
-      </w:r>
-      <w:r>
-        <w:rPr>
-          <w:sz w:val="22"/>
-        </w:rPr>
-        <w:t xml:space="preserve"> More details about the changes can be found in the next section.</w:t>
-      </w:r>
+        <w:t xml:space="preserve">Some very good points were made. </w:t>
+      </w:r>
+    </w:p>
+    <w:p>
+      <w:pPr>
+        <w:rPr>
+          <w:sz w:val="22"/>
+        </w:rPr>
+      </w:pPr>
+      <w:r>
+        <w:rPr>
+          <w:sz w:val="22"/>
+        </w:rPr>
+        <w:t xml:space="preserve">We will be sure to send in a soft-copy to the supervisor of any prepared documents – unfortunately this wasn’t an option earlier as we had not been assigned one. </w:t>
+      </w:r>
+    </w:p>
+    <w:p>
+      <w:pPr>
+        <w:rPr>
+          <w:sz w:val="22"/>
+        </w:rPr>
+      </w:pPr>
+      <w:r>
+        <w:rPr>
+          <w:sz w:val="22"/>
+        </w:rPr>
+        <w:t>We have better utilized GitHub, and are moving our Trello board over into the Project boards. We have upskilled to use TortoiseGit to upload our work to the repository.</w:t>
+      </w:r>
+    </w:p>
+    <w:p>
+      <w:pPr>
+        <w:rPr>
+          <w:sz w:val="22"/>
+        </w:rPr>
+      </w:pPr>
+      <w:r>
+        <w:rPr>
+          <w:sz w:val="22"/>
+        </w:rPr>
+        <w:t>We have good conduct in meetings, however the issue remains to get all team members to attend and we have a need to meet more frequently.</w:t>
+      </w:r>
+    </w:p>
+    <w:p>
+      <w:pPr>
+        <w:pStyle w:val="Heading1"/>
+      </w:pPr>
+      <w:bookmarkStart w:id="14" w:name="_Toc483347034"/>
+      <w:r>
+        <w:t>Project Proposal Variations</w:t>
+      </w:r>
+      <w:bookmarkEnd w:id="14"/>
+    </w:p>
+    <w:p/>
+    <w:p>
+      <w:pPr>
+        <w:pStyle w:val="Heading1"/>
+      </w:pPr>
+      <w:bookmarkStart w:id="15" w:name="_Toc483347035"/>
+      <w:r>
+        <w:t>Project Status Summary</w:t>
+      </w:r>
+      <w:bookmarkEnd w:id="15"/>
     </w:p>
     <w:p>
       <w:pPr>
@@ -2642,103 +2725,14 @@
           <w:sz w:val="28"/>
         </w:rPr>
       </w:pPr>
-      <w:bookmarkStart w:id="14" w:name="_Toc483347033"/>
+      <w:bookmarkStart w:id="16" w:name="_Toc483347036"/>
       <w:r>
         <w:rPr>
           <w:sz w:val="28"/>
         </w:rPr>
-        <w:t>Conduction and Presentation Suggestions</w:t>
-      </w:r>
-      <w:bookmarkEnd w:id="14"/>
-    </w:p>
-    <w:p>
-      <w:pPr>
-        <w:rPr>
-          <w:sz w:val="22"/>
-        </w:rPr>
-      </w:pPr>
-      <w:r>
-        <w:rPr>
-          <w:sz w:val="22"/>
-        </w:rPr>
-        <w:t xml:space="preserve">Some very good points were made. </w:t>
-      </w:r>
-    </w:p>
-    <w:p>
-      <w:pPr>
-        <w:rPr>
-          <w:sz w:val="22"/>
-        </w:rPr>
-      </w:pPr>
-      <w:r>
-        <w:rPr>
-          <w:sz w:val="22"/>
-        </w:rPr>
-        <w:t xml:space="preserve">We will be sure to send in a soft-copy to the supervisor of any prepared documents – unfortunately this wasn’t an option earlier as we had not been assigned one. </w:t>
-      </w:r>
-    </w:p>
-    <w:p>
-      <w:pPr>
-        <w:rPr>
-          <w:sz w:val="22"/>
-        </w:rPr>
-      </w:pPr>
-      <w:r>
-        <w:rPr>
-          <w:sz w:val="22"/>
-        </w:rPr>
-        <w:t>We have better utilized GitHub, and are moving our Trello board over into the Project boards. We have upskilled to use TortoiseGit to upload our work to the repository.</w:t>
-      </w:r>
-    </w:p>
-    <w:p>
-      <w:pPr>
-        <w:rPr>
-          <w:sz w:val="22"/>
-        </w:rPr>
-      </w:pPr>
-      <w:r>
-        <w:rPr>
-          <w:sz w:val="22"/>
-        </w:rPr>
-        <w:t>We have good conduct in meetings, however the issue remains to get all team members to attend and we have a need to meet more frequently.</w:t>
-      </w:r>
-    </w:p>
-    <w:p>
-      <w:pPr>
-        <w:pStyle w:val="Heading1"/>
-      </w:pPr>
-      <w:bookmarkStart w:id="15" w:name="_Toc483347034"/>
-      <w:r>
-        <w:t>Project Proposal Variations</w:t>
-      </w:r>
-      <w:bookmarkEnd w:id="15"/>
-    </w:p>
-    <w:p/>
-    <w:p>
-      <w:pPr>
-        <w:pStyle w:val="Heading1"/>
-      </w:pPr>
-      <w:bookmarkStart w:id="16" w:name="_Toc483347035"/>
-      <w:r>
-        <w:t>Project Status Summary</w:t>
+        <w:t>Current Work</w:t>
       </w:r>
       <w:bookmarkEnd w:id="16"/>
-    </w:p>
-    <w:p>
-      <w:pPr>
-        <w:pStyle w:val="Heading2"/>
-        <w:rPr>
-          <w:sz w:val="28"/>
-        </w:rPr>
-      </w:pPr>
-      <w:bookmarkStart w:id="17" w:name="_Toc483347036"/>
-      <w:r>
-        <w:rPr>
-          <w:sz w:val="28"/>
-        </w:rPr>
-        <w:t>Current Work</w:t>
-      </w:r>
-      <w:bookmarkEnd w:id="17"/>
     </w:p>
     <w:tbl>
       <w:tblPr>
@@ -4071,16 +4065,28 @@
         <w:spacing w:after="0"/>
         <w:rPr>
           <w:rFonts w:eastAsia="Times New Roman" w:cs="Calibri"/>
+          <w:b/>
           <w:color w:val="000000"/>
           <w:sz w:val="22"/>
           <w:szCs w:val="22"/>
           <w:lang w:eastAsia="en-NZ"/>
         </w:rPr>
       </w:pPr>
+      <w:bookmarkStart w:id="17" w:name="_GoBack"/>
+      <w:bookmarkEnd w:id="17"/>
     </w:p>
     <w:p>
       <w:pPr>
         <w:spacing w:after="0"/>
+        <w:rPr>
+          <w:rFonts w:eastAsia="Times New Roman" w:cs="Calibri"/>
+          <w:color w:val="000000"/>
+          <w:sz w:val="22"/>
+          <w:szCs w:val="22"/>
+          <w:lang w:eastAsia="en-NZ"/>
+        </w:rPr>
+      </w:pPr>
+      <w:r>
         <w:rPr>
           <w:rFonts w:eastAsia="Times New Roman" w:cs="Calibri"/>
           <w:b/>
@@ -4089,8 +4095,46 @@
           <w:szCs w:val="22"/>
           <w:lang w:eastAsia="en-NZ"/>
         </w:rPr>
-      </w:pPr>
-      <w:r>
+        <w:t>Operational Study</w:t>
+      </w:r>
+    </w:p>
+    <w:p>
+      <w:pPr>
+        <w:spacing w:after="0"/>
+        <w:rPr>
+          <w:rFonts w:eastAsia="Times New Roman" w:cs="Calibri"/>
+          <w:color w:val="000000"/>
+          <w:sz w:val="22"/>
+          <w:szCs w:val="22"/>
+          <w:lang w:eastAsia="en-NZ"/>
+        </w:rPr>
+      </w:pPr>
+      <w:r>
+        <w:rPr>
+          <w:rFonts w:eastAsia="Times New Roman" w:cs="Calibri"/>
+          <w:color w:val="000000"/>
+          <w:sz w:val="22"/>
+          <w:szCs w:val="22"/>
+          <w:lang w:eastAsia="en-NZ"/>
+        </w:rPr>
+        <w:t>In this study, we will be considering how the system will change and impact the MATHEX competition, its attendees and participants and how we will evaluate this. So far the study covers how we will review the after effects of the scoreboard on the competition by means of user survey and feedback, contingency strategies should the scoreboard fail to operate at the competition and how we will handle resistance from stakeholders and users. We also discuss several methods of implementation which will be dependent on how we want to approach it or on other factors such as costs or time.</w:t>
+      </w:r>
+    </w:p>
+    <w:p>
+      <w:pPr>
+        <w:spacing w:after="0"/>
+        <w:rPr>
+          <w:rFonts w:eastAsia="Times New Roman" w:cs="Calibri"/>
+          <w:color w:val="000000"/>
+          <w:sz w:val="22"/>
+          <w:szCs w:val="22"/>
+          <w:lang w:eastAsia="en-NZ"/>
+        </w:rPr>
+      </w:pPr>
+    </w:p>
+    <w:p>
+      <w:pPr>
+        <w:spacing w:after="0"/>
         <w:rPr>
           <w:rFonts w:eastAsia="Times New Roman" w:cs="Calibri"/>
           <w:b/>
@@ -4099,25 +4143,8 @@
           <w:szCs w:val="22"/>
           <w:lang w:eastAsia="en-NZ"/>
         </w:rPr>
-        <w:t>Technical feasibility study</w:t>
-      </w:r>
-    </w:p>
-    <w:p>
-      <w:pPr>
-        <w:spacing w:after="0"/>
-        <w:rPr>
-          <w:rFonts w:eastAsia="Times New Roman" w:cs="Calibri"/>
-          <w:color w:val="000000"/>
-          <w:sz w:val="22"/>
-          <w:szCs w:val="22"/>
-          <w:lang w:eastAsia="en-NZ"/>
-        </w:rPr>
-      </w:pPr>
-    </w:p>
-    <w:p>
-      <w:pPr>
-        <w:spacing w:after="0"/>
-        <w:ind w:left="720"/>
+      </w:pPr>
+      <w:r>
         <w:rPr>
           <w:rFonts w:eastAsia="Times New Roman" w:cs="Calibri"/>
           <w:b/>
@@ -4126,8 +4153,34 @@
           <w:szCs w:val="22"/>
           <w:lang w:eastAsia="en-NZ"/>
         </w:rPr>
-      </w:pPr>
-      <w:r>
+        <w:t>Legal Study</w:t>
+      </w:r>
+    </w:p>
+    <w:p>
+      <w:pPr>
+        <w:spacing w:after="0"/>
+        <w:rPr>
+          <w:rFonts w:eastAsia="Times New Roman" w:cs="Calibri"/>
+          <w:color w:val="000000"/>
+          <w:sz w:val="22"/>
+          <w:szCs w:val="22"/>
+          <w:lang w:eastAsia="en-NZ"/>
+        </w:rPr>
+      </w:pPr>
+      <w:r>
+        <w:rPr>
+          <w:rFonts w:eastAsia="Times New Roman" w:cs="Calibri"/>
+          <w:color w:val="000000"/>
+          <w:sz w:val="22"/>
+          <w:szCs w:val="22"/>
+          <w:lang w:eastAsia="en-NZ"/>
+        </w:rPr>
+        <w:t xml:space="preserve">In this study, we are investigating legal matters with focus being put on the legality surrounding the MATHEX Venue and the licenses for the products we will use to develop the scoreboard. For now, we have closely examined the venue’s terms and conditions and while we do not find any conflicts with actions we have planned to do, newer operations in the future may. It is important that we stay in close contact with our MATHEX venue liaison, Mala Nataraj and that we have recorded solutions in case that situation arises. </w:t>
+      </w:r>
+    </w:p>
+    <w:p>
+      <w:pPr>
+        <w:spacing w:after="0"/>
         <w:rPr>
           <w:rFonts w:eastAsia="Times New Roman" w:cs="Calibri"/>
           <w:b/>
@@ -4136,8 +4189,55 @@
           <w:szCs w:val="22"/>
           <w:lang w:eastAsia="en-NZ"/>
         </w:rPr>
-        <w:t>Infrastructure analyses and recommendations</w:t>
-      </w:r>
+      </w:pPr>
+    </w:p>
+    <w:p>
+      <w:pPr>
+        <w:spacing w:after="0"/>
+        <w:rPr>
+          <w:rFonts w:eastAsia="Times New Roman" w:cs="Calibri"/>
+          <w:color w:val="000000"/>
+          <w:sz w:val="22"/>
+          <w:szCs w:val="22"/>
+          <w:lang w:eastAsia="en-NZ"/>
+        </w:rPr>
+      </w:pPr>
+    </w:p>
+    <w:p>
+      <w:pPr>
+        <w:spacing w:after="0"/>
+        <w:rPr>
+          <w:rFonts w:eastAsia="Times New Roman" w:cs="Calibri"/>
+          <w:b/>
+          <w:color w:val="000000"/>
+          <w:sz w:val="22"/>
+          <w:szCs w:val="22"/>
+          <w:lang w:eastAsia="en-NZ"/>
+        </w:rPr>
+      </w:pPr>
+      <w:r>
+        <w:rPr>
+          <w:rFonts w:eastAsia="Times New Roman" w:cs="Calibri"/>
+          <w:b/>
+          <w:color w:val="000000"/>
+          <w:sz w:val="22"/>
+          <w:szCs w:val="22"/>
+          <w:lang w:eastAsia="en-NZ"/>
+        </w:rPr>
+        <w:t>Technical feasibility study</w:t>
+      </w:r>
+    </w:p>
+    <w:p>
+      <w:pPr>
+        <w:spacing w:after="0"/>
+        <w:rPr>
+          <w:rFonts w:eastAsia="Times New Roman" w:cs="Calibri"/>
+          <w:color w:val="000000"/>
+          <w:sz w:val="22"/>
+          <w:szCs w:val="22"/>
+          <w:lang w:eastAsia="en-NZ"/>
+        </w:rPr>
+      </w:pPr>
     </w:p>
     <w:p>
       <w:pPr>
@@ -4145,6 +4245,7 @@
         <w:ind w:left="720"/>
         <w:rPr>
           <w:rFonts w:eastAsia="Times New Roman" w:cs="Calibri"/>
+          <w:b/>
           <w:color w:val="000000"/>
           <w:sz w:val="22"/>
           <w:szCs w:val="22"/>
@@ -4154,14 +4255,19 @@
       <w:r>
         <w:rPr>
           <w:rFonts w:eastAsia="Times New Roman" w:cs="Calibri"/>
+          <w:b/>
           <w:color w:val="000000"/>
           <w:sz w:val="22"/>
           <w:szCs w:val="22"/>
           <w:lang w:eastAsia="en-NZ"/>
         </w:rPr>
-        <w:t xml:space="preserve">Significant research was put finding out what would be necessary to provide the application to users. We have being looking into required devices such as routers, wireless access points and DHCP servers to </w:t>
-      </w:r>
-      <w:r>
+        <w:t>Infrastructure analyses and recommendations</w:t>
+      </w:r>
+    </w:p>
+    <w:p>
+      <w:pPr>
+        <w:spacing w:after="0"/>
+        <w:ind w:left="720"/>
         <w:rPr>
           <w:rFonts w:eastAsia="Times New Roman" w:cs="Calibri"/>
           <w:color w:val="000000"/>
@@ -4169,8 +4275,7 @@
           <w:szCs w:val="22"/>
           <w:lang w:eastAsia="en-NZ"/>
         </w:rPr>
-        <w:t>provide</w:t>
-      </w:r>
+      </w:pPr>
       <w:r>
         <w:rPr>
           <w:rFonts w:eastAsia="Times New Roman" w:cs="Calibri"/>
@@ -4179,7 +4284,38 @@
           <w:szCs w:val="22"/>
           <w:lang w:eastAsia="en-NZ"/>
         </w:rPr>
-        <w:t xml:space="preserve"> information of what will be needed in the venue. Also, questions were emailed to person in the venue to help understand their current equipment and terms of usage as well as limitations but there has not been any response yet. Furthermore, we have seeked help from either the supervisor and   network engineer to assist us in this study. Our next step is to attempt contact with the venue person and explore AUT infrastructure for better understanding of networking and other arrangements.</w:t>
+        <w:t xml:space="preserve">Significant research was put finding out what would be necessary to provide the application to users. We have being looking into required devices such as routers, wireless access points and DHCP servers to </w:t>
+      </w:r>
+      <w:r>
+        <w:rPr>
+          <w:rFonts w:eastAsia="Times New Roman" w:cs="Calibri"/>
+          <w:color w:val="000000"/>
+          <w:sz w:val="22"/>
+          <w:szCs w:val="22"/>
+          <w:lang w:eastAsia="en-NZ"/>
+        </w:rPr>
+        <w:t>provide</w:t>
+      </w:r>
+      <w:r>
+        <w:rPr>
+          <w:rFonts w:eastAsia="Times New Roman" w:cs="Calibri"/>
+          <w:color w:val="000000"/>
+          <w:sz w:val="22"/>
+          <w:szCs w:val="22"/>
+          <w:lang w:eastAsia="en-NZ"/>
+        </w:rPr>
+        <w:t xml:space="preserve"> information of what will be needed in the venue. Also, questions were emailed to person in the venue to help understand their current equipment and terms of usage as well as limitations but there has not been any response yet. Furthermore, we have seeked help from either </w:t>
+      </w:r>
+      <w:r>
+        <w:rPr>
+          <w:rFonts w:eastAsia="Times New Roman" w:cs="Calibri"/>
+          <w:color w:val="000000"/>
+          <w:sz w:val="22"/>
+          <w:szCs w:val="22"/>
+          <w:lang w:eastAsia="en-NZ"/>
+        </w:rPr>
+        <w:lastRenderedPageBreak/>
+        <w:t>the supervisor and   network engineer to assist us in this study. Our next step is to attempt contact with the venue person and explore AUT infrastructure for better understanding of networking and other arrangements.</w:t>
       </w:r>
     </w:p>
     <w:p>
@@ -4770,6 +4906,7 @@
         <w:rPr>
           <w:sz w:val="22"/>
         </w:rPr>
+        <w:lastRenderedPageBreak/>
         <w:t>T</w:t>
       </w:r>
       <w:r>
@@ -4835,7 +4972,6 @@
       </w:pPr>
       <w:bookmarkStart w:id="19" w:name="_Toc483347038"/>
       <w:r>
-        <w:lastRenderedPageBreak/>
         <w:t>Team Reflection</w:t>
       </w:r>
       <w:bookmarkEnd w:id="19"/>
@@ -7080,11 +7216,11 @@
     <w:pitch w:val="variable"/>
     <w:sig w:usb0="00000287" w:usb1="00000000" w:usb2="00000000" w:usb3="00000000" w:csb0="0000009F" w:csb1="00000000"/>
   </w:font>
-  <w:font w:name="MS Mincho">
-    <w:altName w:val="ＭＳ 明朝"/>
+  <w:font w:name="ＭＳ 明朝">
+    <w:altName w:val="MS Mincho"/>
     <w:panose1 w:val="02020609040205080304"/>
     <w:charset w:val="80"/>
-    <w:family w:val="modern"/>
+    <w:family w:val="roman"/>
     <w:pitch w:val="fixed"/>
     <w:sig w:usb0="E00002FF" w:usb1="6AC7FDFB" w:usb2="08000012" w:usb3="00000000" w:csb0="0002009F" w:csb1="00000000"/>
   </w:font>
@@ -7095,8 +7231,8 @@
     <w:pitch w:val="variable"/>
     <w:sig w:usb0="00000287" w:usb1="00000000" w:usb2="00000000" w:usb3="00000000" w:csb0="0000009F" w:csb1="00000000"/>
   </w:font>
-  <w:font w:name="MS Gothic">
-    <w:altName w:val="ＭＳ ゴシック"/>
+  <w:font w:name="ＭＳ ゴシック">
+    <w:altName w:val="MS Gothic"/>
     <w:panose1 w:val="020B0609070205080204"/>
     <w:charset w:val="80"/>
     <w:family w:val="modern"/>
@@ -7124,18 +7260,17 @@
     <w:pitch w:val="variable"/>
     <w:sig w:usb0="E0002AFF" w:usb1="C000247B" w:usb2="00000009" w:usb3="00000000" w:csb0="000001FF" w:csb1="00000000"/>
   </w:font>
-  <w:font w:name="Yu Mincho">
-    <w:altName w:val="游明朝"/>
+  <w:font w:name="游明朝">
+    <w:panose1 w:val="02020400000000000000"/>
     <w:charset w:val="80"/>
     <w:family w:val="roman"/>
     <w:pitch w:val="variable"/>
     <w:sig w:usb0="800002E7" w:usb1="2AC7FCFF" w:usb2="00000012" w:usb3="00000000" w:csb0="0002009F" w:csb1="00000000"/>
   </w:font>
-  <w:font w:name="Yu Gothic Light">
-    <w:altName w:val="游ゴシック Light"/>
+  <w:font w:name="游ゴシック Light">
     <w:panose1 w:val="020B0300000000000000"/>
     <w:charset w:val="80"/>
-    <w:family w:val="swiss"/>
+    <w:family w:val="modern"/>
     <w:pitch w:val="variable"/>
     <w:sig w:usb0="E00002FF" w:usb1="2AC7FDFF" w:usb2="00000016" w:usb3="00000000" w:csb0="0002009F" w:csb1="00000000"/>
   </w:font>
@@ -7165,6 +7300,7 @@
   <w:rsids>
     <w:rsidRoot w:val="00110DE5"/>
     <w:rsid w:val="00110DE5"/>
+    <w:rsid w:val="002D2AED"/>
     <w:rsid w:val="00422166"/>
     <w:rsid w:val="00496810"/>
     <w:rsid w:val="005F68AD"/>
@@ -7912,7 +8048,7 @@
 </file>
 
 <file path=customXml/itemProps3.xml><?xml version="1.0" encoding="utf-8"?>
-<ds:datastoreItem xmlns:ds="http://schemas.openxmlformats.org/officeDocument/2006/customXml" ds:itemID="{5FED48FD-8D2F-4F46-84E4-C8BF6C5282A4}">
+<ds:datastoreItem xmlns:ds="http://schemas.openxmlformats.org/officeDocument/2006/customXml" ds:itemID="{31D0063C-84E7-4FCC-9CBF-132ED3D3F61A}">
   <ds:schemaRefs>
     <ds:schemaRef ds:uri="http://schemas.openxmlformats.org/officeDocument/2006/bibliography"/>
   </ds:schemaRefs>

</xml_diff>

<commit_message>
Added Cloud-based solutions, quick grammar fixes.
</commit_message>
<xml_diff>
--- a/Mid-Year/Status Report.docx
+++ b/Mid-Year/Status Report.docx
@@ -19,6 +19,7 @@
           <w:r>
             <w:rPr>
               <w:noProof/>
+              <w:lang w:val="en-US" w:eastAsia="en-US"/>
             </w:rPr>
             <mc:AlternateContent>
               <mc:Choice Requires="wps">
@@ -197,6 +198,7 @@
           <w:r>
             <w:rPr>
               <w:noProof/>
+              <w:lang w:val="en-US" w:eastAsia="en-US"/>
             </w:rPr>
             <mc:AlternateContent>
               <mc:Choice Requires="wps">
@@ -687,11 +689,7 @@
               </mc:Choice>
               <mc:Fallback>
                 <w:pict>
-                  <v:shapetype w14:anchorId="5F3B3B30" id="_x0000_t202" coordsize="21600,21600" o:spt="202" path="m,l,21600r21600,l21600,xe">
-                    <v:stroke joinstyle="miter"/>
-                    <v:path gradientshapeok="t" o:connecttype="rect"/>
-                  </v:shapetype>
-                  <v:shape id="Text Box 1" o:spid="_x0000_s1027" type="#_x0000_t202" alt="Text box displaying company contact information" style="position:absolute;margin-left:417.55pt;margin-top:574.5pt;width:468.75pt;height:109.45pt;z-index:251661312;visibility:visible;mso-wrap-style:square;mso-width-percent:0;mso-height-percent:0;mso-wrap-distance-left:9pt;mso-wrap-distance-top:0;mso-wrap-distance-right:9pt;mso-wrap-distance-bottom:0;mso-position-horizontal:right;mso-position-horizontal-relative:margin;mso-position-vertical:absolute;mso-position-vertical-relative:margin;mso-width-percent:0;mso-height-percent:0;mso-width-relative:margin;mso-height-relative:margin;v-text-anchor:middle" o:gfxdata="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" fillcolor="#4a66ac [3204]" stroked="f" strokeweight=".5pt">
+                  <v:shape w14:anchorId="5F3B3B30" id="Text Box 1" o:spid="_x0000_s1027" type="#_x0000_t202" alt="Text box displaying company contact information" style="position:absolute;margin-left:417.55pt;margin-top:574.5pt;width:468.75pt;height:109.45pt;z-index:251661312;visibility:visible;mso-wrap-style:square;mso-width-percent:0;mso-height-percent:0;mso-wrap-distance-left:9pt;mso-wrap-distance-top:0;mso-wrap-distance-right:9pt;mso-wrap-distance-bottom:0;mso-position-horizontal:right;mso-position-horizontal-relative:margin;mso-position-vertical:absolute;mso-position-vertical-relative:margin;mso-width-percent:0;mso-height-percent:0;mso-width-relative:margin;mso-height-relative:margin;v-text-anchor:middle" o:gfxdata="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" fillcolor="#4a66ac [3204]" stroked="f" strokeweight=".5pt">
                     <v:textbox inset="12.96pt,0,12.96pt,0">
                       <w:txbxContent>
                         <w:tbl>
@@ -1168,9 +1166,9 @@
               <w:bCs w:val="0"/>
               <w:noProof/>
               <w:color w:val="auto"/>
-              <w:sz w:val="24"/>
+              <w:sz w:val="22"/>
               <w:szCs w:val="22"/>
-              <w:lang w:eastAsia="en-US"/>
+              <w:lang w:val="en-US" w:eastAsia="en-US"/>
             </w:rPr>
           </w:pPr>
           <w:r>
@@ -1194,12 +1192,11 @@
             </w:rPr>
             <w:fldChar w:fldCharType="separate"/>
           </w:r>
-          <w:hyperlink w:anchor="_Toc483347020" w:history="1">
+          <w:hyperlink w:anchor="_Toc483429273" w:history="1">
             <w:r>
               <w:rPr>
                 <w:rStyle w:val="Hyperlink"/>
                 <w:noProof/>
-                <w:sz w:val="28"/>
               </w:rPr>
               <w:t>Executive Summary</w:t>
             </w:r>
@@ -1207,7 +1204,6 @@
               <w:rPr>
                 <w:noProof/>
                 <w:webHidden/>
-                <w:sz w:val="28"/>
               </w:rPr>
               <w:tab/>
             </w:r>
@@ -1215,7 +1211,6 @@
               <w:rPr>
                 <w:noProof/>
                 <w:webHidden/>
-                <w:sz w:val="28"/>
               </w:rPr>
               <w:fldChar w:fldCharType="begin"/>
             </w:r>
@@ -1223,22 +1218,19 @@
               <w:rPr>
                 <w:noProof/>
                 <w:webHidden/>
-                <w:sz w:val="28"/>
-              </w:rPr>
-              <w:instrText xml:space="preserve"> PAGEREF _Toc483347020 \h </w:instrText>
+              </w:rPr>
+              <w:instrText xml:space="preserve"> PAGEREF _Toc483429273 \h </w:instrText>
             </w:r>
             <w:r>
               <w:rPr>
                 <w:noProof/>
                 <w:webHidden/>
-                <w:sz w:val="28"/>
               </w:rPr>
             </w:r>
             <w:r>
               <w:rPr>
                 <w:noProof/>
                 <w:webHidden/>
-                <w:sz w:val="28"/>
               </w:rPr>
               <w:fldChar w:fldCharType="separate"/>
             </w:r>
@@ -1246,7 +1238,6 @@
               <w:rPr>
                 <w:noProof/>
                 <w:webHidden/>
-                <w:sz w:val="28"/>
               </w:rPr>
               <w:t>2</w:t>
             </w:r>
@@ -1254,751 +1245,6 @@
               <w:rPr>
                 <w:noProof/>
                 <w:webHidden/>
-                <w:sz w:val="28"/>
-              </w:rPr>
-              <w:fldChar w:fldCharType="end"/>
-            </w:r>
-          </w:hyperlink>
-        </w:p>
-        <w:p>
-          <w:pPr>
-            <w:pStyle w:val="TOC1"/>
-            <w:tabs>
-              <w:tab w:val="right" w:leader="dot" w:pos="9350"/>
-            </w:tabs>
-            <w:rPr>
-              <w:b w:val="0"/>
-              <w:bCs w:val="0"/>
-              <w:noProof/>
-              <w:color w:val="auto"/>
-              <w:sz w:val="24"/>
-              <w:szCs w:val="22"/>
-              <w:lang w:eastAsia="en-US"/>
-            </w:rPr>
-          </w:pPr>
-          <w:hyperlink w:anchor="_Toc483347021" w:history="1">
-            <w:r>
-              <w:rPr>
-                <w:rStyle w:val="Hyperlink"/>
-                <w:noProof/>
-                <w:sz w:val="28"/>
-              </w:rPr>
-              <w:t>Project Description</w:t>
-            </w:r>
-            <w:r>
-              <w:rPr>
-                <w:noProof/>
-                <w:webHidden/>
-                <w:sz w:val="28"/>
-              </w:rPr>
-              <w:tab/>
-            </w:r>
-            <w:r>
-              <w:rPr>
-                <w:noProof/>
-                <w:webHidden/>
-                <w:sz w:val="28"/>
-              </w:rPr>
-              <w:fldChar w:fldCharType="begin"/>
-            </w:r>
-            <w:r>
-              <w:rPr>
-                <w:noProof/>
-                <w:webHidden/>
-                <w:sz w:val="28"/>
-              </w:rPr>
-              <w:instrText xml:space="preserve"> PAGEREF _Toc483347021 \h </w:instrText>
-            </w:r>
-            <w:r>
-              <w:rPr>
-                <w:noProof/>
-                <w:webHidden/>
-                <w:sz w:val="28"/>
-              </w:rPr>
-            </w:r>
-            <w:r>
-              <w:rPr>
-                <w:noProof/>
-                <w:webHidden/>
-                <w:sz w:val="28"/>
-              </w:rPr>
-              <w:fldChar w:fldCharType="separate"/>
-            </w:r>
-            <w:r>
-              <w:rPr>
-                <w:noProof/>
-                <w:webHidden/>
-                <w:sz w:val="28"/>
-              </w:rPr>
-              <w:t>2</w:t>
-            </w:r>
-            <w:r>
-              <w:rPr>
-                <w:noProof/>
-                <w:webHidden/>
-                <w:sz w:val="28"/>
-              </w:rPr>
-              <w:fldChar w:fldCharType="end"/>
-            </w:r>
-          </w:hyperlink>
-        </w:p>
-        <w:p>
-          <w:pPr>
-            <w:pStyle w:val="TOC1"/>
-            <w:tabs>
-              <w:tab w:val="right" w:leader="dot" w:pos="9350"/>
-            </w:tabs>
-            <w:rPr>
-              <w:b w:val="0"/>
-              <w:bCs w:val="0"/>
-              <w:noProof/>
-              <w:color w:val="auto"/>
-              <w:sz w:val="24"/>
-              <w:szCs w:val="22"/>
-              <w:lang w:eastAsia="en-US"/>
-            </w:rPr>
-          </w:pPr>
-          <w:hyperlink w:anchor="_Toc483347022" w:history="1">
-            <w:r>
-              <w:rPr>
-                <w:rStyle w:val="Hyperlink"/>
-                <w:noProof/>
-                <w:sz w:val="28"/>
-              </w:rPr>
-              <w:t>Project Overview</w:t>
-            </w:r>
-            <w:r>
-              <w:rPr>
-                <w:noProof/>
-                <w:webHidden/>
-                <w:sz w:val="28"/>
-              </w:rPr>
-              <w:tab/>
-            </w:r>
-            <w:r>
-              <w:rPr>
-                <w:noProof/>
-                <w:webHidden/>
-                <w:sz w:val="28"/>
-              </w:rPr>
-              <w:fldChar w:fldCharType="begin"/>
-            </w:r>
-            <w:r>
-              <w:rPr>
-                <w:noProof/>
-                <w:webHidden/>
-                <w:sz w:val="28"/>
-              </w:rPr>
-              <w:instrText xml:space="preserve"> PAGEREF _Toc483347022 \h </w:instrText>
-            </w:r>
-            <w:r>
-              <w:rPr>
-                <w:noProof/>
-                <w:webHidden/>
-                <w:sz w:val="28"/>
-              </w:rPr>
-            </w:r>
-            <w:r>
-              <w:rPr>
-                <w:noProof/>
-                <w:webHidden/>
-                <w:sz w:val="28"/>
-              </w:rPr>
-              <w:fldChar w:fldCharType="separate"/>
-            </w:r>
-            <w:r>
-              <w:rPr>
-                <w:noProof/>
-                <w:webHidden/>
-                <w:sz w:val="28"/>
-              </w:rPr>
-              <w:t>2</w:t>
-            </w:r>
-            <w:r>
-              <w:rPr>
-                <w:noProof/>
-                <w:webHidden/>
-                <w:sz w:val="28"/>
-              </w:rPr>
-              <w:fldChar w:fldCharType="end"/>
-            </w:r>
-          </w:hyperlink>
-        </w:p>
-        <w:p>
-          <w:pPr>
-            <w:pStyle w:val="TOC2"/>
-            <w:rPr>
-              <w:noProof/>
-              <w:color w:val="auto"/>
-              <w:sz w:val="24"/>
-              <w:lang w:eastAsia="en-US"/>
-            </w:rPr>
-          </w:pPr>
-          <w:hyperlink w:anchor="_Toc483347023" w:history="1">
-            <w:r>
-              <w:rPr>
-                <w:rStyle w:val="Hyperlink"/>
-                <w:noProof/>
-                <w:sz w:val="24"/>
-              </w:rPr>
-              <w:t>Project Objectives</w:t>
-            </w:r>
-          </w:hyperlink>
-        </w:p>
-        <w:p>
-          <w:pPr>
-            <w:pStyle w:val="TOC2"/>
-            <w:rPr>
-              <w:noProof/>
-              <w:color w:val="auto"/>
-              <w:sz w:val="24"/>
-              <w:lang w:eastAsia="en-US"/>
-            </w:rPr>
-          </w:pPr>
-          <w:hyperlink w:anchor="_Toc483347024" w:history="1">
-            <w:r>
-              <w:rPr>
-                <w:rStyle w:val="Hyperlink"/>
-                <w:noProof/>
-                <w:sz w:val="24"/>
-              </w:rPr>
-              <w:t>Project Scope</w:t>
-            </w:r>
-          </w:hyperlink>
-        </w:p>
-        <w:p>
-          <w:pPr>
-            <w:pStyle w:val="TOC2"/>
-            <w:rPr>
-              <w:noProof/>
-              <w:color w:val="auto"/>
-              <w:sz w:val="24"/>
-              <w:lang w:eastAsia="en-US"/>
-            </w:rPr>
-          </w:pPr>
-          <w:hyperlink w:anchor="_Toc483347025" w:history="1">
-            <w:r>
-              <w:rPr>
-                <w:rStyle w:val="Hyperlink"/>
-                <w:noProof/>
-                <w:sz w:val="24"/>
-              </w:rPr>
-              <w:t>Project Approach</w:t>
-            </w:r>
-          </w:hyperlink>
-        </w:p>
-        <w:p>
-          <w:pPr>
-            <w:pStyle w:val="TOC2"/>
-            <w:rPr>
-              <w:noProof/>
-              <w:color w:val="auto"/>
-              <w:sz w:val="24"/>
-              <w:lang w:eastAsia="en-US"/>
-            </w:rPr>
-          </w:pPr>
-          <w:hyperlink w:anchor="_Toc483347026" w:history="1">
-            <w:r>
-              <w:rPr>
-                <w:rStyle w:val="Hyperlink"/>
-                <w:noProof/>
-                <w:sz w:val="24"/>
-              </w:rPr>
-              <w:t>Major Milestones</w:t>
-            </w:r>
-          </w:hyperlink>
-        </w:p>
-        <w:p>
-          <w:pPr>
-            <w:pStyle w:val="TOC2"/>
-            <w:rPr>
-              <w:noProof/>
-              <w:color w:val="auto"/>
-              <w:sz w:val="24"/>
-              <w:lang w:eastAsia="en-US"/>
-            </w:rPr>
-          </w:pPr>
-          <w:hyperlink w:anchor="_Toc483347027" w:history="1">
-            <w:r>
-              <w:rPr>
-                <w:rStyle w:val="Hyperlink"/>
-                <w:noProof/>
-                <w:sz w:val="24"/>
-              </w:rPr>
-              <w:t>Project Deliverables</w:t>
-            </w:r>
-          </w:hyperlink>
-        </w:p>
-        <w:p>
-          <w:pPr>
-            <w:pStyle w:val="TOC1"/>
-            <w:tabs>
-              <w:tab w:val="right" w:leader="dot" w:pos="9350"/>
-            </w:tabs>
-            <w:rPr>
-              <w:b w:val="0"/>
-              <w:bCs w:val="0"/>
-              <w:noProof/>
-              <w:color w:val="auto"/>
-              <w:sz w:val="24"/>
-              <w:szCs w:val="22"/>
-              <w:lang w:eastAsia="en-US"/>
-            </w:rPr>
-          </w:pPr>
-          <w:hyperlink w:anchor="_Toc483347028" w:history="1">
-            <w:r>
-              <w:rPr>
-                <w:rStyle w:val="Hyperlink"/>
-                <w:noProof/>
-                <w:sz w:val="28"/>
-              </w:rPr>
-              <w:t>Addresses to Recommendations</w:t>
-            </w:r>
-            <w:r>
-              <w:rPr>
-                <w:noProof/>
-                <w:webHidden/>
-                <w:sz w:val="28"/>
-              </w:rPr>
-              <w:tab/>
-            </w:r>
-            <w:r>
-              <w:rPr>
-                <w:noProof/>
-                <w:webHidden/>
-                <w:sz w:val="28"/>
-              </w:rPr>
-              <w:fldChar w:fldCharType="begin"/>
-            </w:r>
-            <w:r>
-              <w:rPr>
-                <w:noProof/>
-                <w:webHidden/>
-                <w:sz w:val="28"/>
-              </w:rPr>
-              <w:instrText xml:space="preserve"> PAGEREF _Toc483347028 \h </w:instrText>
-            </w:r>
-            <w:r>
-              <w:rPr>
-                <w:noProof/>
-                <w:webHidden/>
-                <w:sz w:val="28"/>
-              </w:rPr>
-            </w:r>
-            <w:r>
-              <w:rPr>
-                <w:noProof/>
-                <w:webHidden/>
-                <w:sz w:val="28"/>
-              </w:rPr>
-              <w:fldChar w:fldCharType="separate"/>
-            </w:r>
-            <w:r>
-              <w:rPr>
-                <w:noProof/>
-                <w:webHidden/>
-                <w:sz w:val="28"/>
-              </w:rPr>
-              <w:t>3</w:t>
-            </w:r>
-            <w:r>
-              <w:rPr>
-                <w:noProof/>
-                <w:webHidden/>
-                <w:sz w:val="28"/>
-              </w:rPr>
-              <w:fldChar w:fldCharType="end"/>
-            </w:r>
-          </w:hyperlink>
-        </w:p>
-        <w:p>
-          <w:pPr>
-            <w:pStyle w:val="TOC2"/>
-            <w:rPr>
-              <w:noProof/>
-              <w:color w:val="auto"/>
-              <w:sz w:val="24"/>
-              <w:lang w:eastAsia="en-US"/>
-            </w:rPr>
-          </w:pPr>
-          <w:hyperlink w:anchor="_Toc483347029" w:history="1">
-            <w:r>
-              <w:rPr>
-                <w:rStyle w:val="Hyperlink"/>
-                <w:noProof/>
-                <w:sz w:val="24"/>
-              </w:rPr>
-              <w:t>Proposal Changes</w:t>
-            </w:r>
-          </w:hyperlink>
-        </w:p>
-        <w:p>
-          <w:pPr>
-            <w:pStyle w:val="TOC2"/>
-            <w:rPr>
-              <w:noProof/>
-              <w:color w:val="auto"/>
-              <w:sz w:val="24"/>
-              <w:lang w:eastAsia="en-US"/>
-            </w:rPr>
-          </w:pPr>
-          <w:hyperlink w:anchor="_Toc483347030" w:history="1">
-            <w:r>
-              <w:rPr>
-                <w:rStyle w:val="Hyperlink"/>
-                <w:noProof/>
-                <w:sz w:val="24"/>
-              </w:rPr>
-              <w:t>Resources Provided</w:t>
-            </w:r>
-          </w:hyperlink>
-        </w:p>
-        <w:p>
-          <w:pPr>
-            <w:pStyle w:val="TOC2"/>
-            <w:rPr>
-              <w:noProof/>
-              <w:color w:val="auto"/>
-              <w:sz w:val="24"/>
-              <w:lang w:eastAsia="en-US"/>
-            </w:rPr>
-          </w:pPr>
-          <w:hyperlink w:anchor="_Toc483347031" w:history="1">
-            <w:r>
-              <w:rPr>
-                <w:rStyle w:val="Hyperlink"/>
-                <w:noProof/>
-                <w:sz w:val="24"/>
-              </w:rPr>
-              <w:t>Framework Suggestions</w:t>
-            </w:r>
-          </w:hyperlink>
-        </w:p>
-        <w:p>
-          <w:pPr>
-            <w:pStyle w:val="TOC2"/>
-            <w:rPr>
-              <w:noProof/>
-              <w:color w:val="auto"/>
-              <w:sz w:val="24"/>
-              <w:lang w:eastAsia="en-US"/>
-            </w:rPr>
-          </w:pPr>
-          <w:hyperlink w:anchor="_Toc483347032" w:history="1">
-            <w:r>
-              <w:rPr>
-                <w:rStyle w:val="Hyperlink"/>
-                <w:noProof/>
-                <w:sz w:val="24"/>
-              </w:rPr>
-              <w:t>Questions</w:t>
-            </w:r>
-          </w:hyperlink>
-        </w:p>
-        <w:p>
-          <w:pPr>
-            <w:pStyle w:val="TOC2"/>
-            <w:rPr>
-              <w:noProof/>
-              <w:color w:val="auto"/>
-              <w:sz w:val="24"/>
-              <w:lang w:eastAsia="en-US"/>
-            </w:rPr>
-          </w:pPr>
-          <w:hyperlink w:anchor="_Toc483347033" w:history="1">
-            <w:r>
-              <w:rPr>
-                <w:rStyle w:val="Hyperlink"/>
-                <w:noProof/>
-                <w:sz w:val="24"/>
-              </w:rPr>
-              <w:t>Conduction and Presentation Suggestions</w:t>
-            </w:r>
-          </w:hyperlink>
-        </w:p>
-        <w:p>
-          <w:pPr>
-            <w:pStyle w:val="TOC1"/>
-            <w:tabs>
-              <w:tab w:val="right" w:leader="dot" w:pos="9350"/>
-            </w:tabs>
-            <w:rPr>
-              <w:b w:val="0"/>
-              <w:bCs w:val="0"/>
-              <w:noProof/>
-              <w:color w:val="auto"/>
-              <w:sz w:val="24"/>
-              <w:szCs w:val="22"/>
-              <w:lang w:eastAsia="en-US"/>
-            </w:rPr>
-          </w:pPr>
-          <w:hyperlink w:anchor="_Toc483347034" w:history="1">
-            <w:r>
-              <w:rPr>
-                <w:rStyle w:val="Hyperlink"/>
-                <w:noProof/>
-                <w:sz w:val="28"/>
-              </w:rPr>
-              <w:t>Project Proposal Variations</w:t>
-            </w:r>
-            <w:r>
-              <w:rPr>
-                <w:noProof/>
-                <w:webHidden/>
-                <w:sz w:val="28"/>
-              </w:rPr>
-              <w:tab/>
-            </w:r>
-            <w:r>
-              <w:rPr>
-                <w:noProof/>
-                <w:webHidden/>
-                <w:sz w:val="28"/>
-              </w:rPr>
-              <w:fldChar w:fldCharType="begin"/>
-            </w:r>
-            <w:r>
-              <w:rPr>
-                <w:noProof/>
-                <w:webHidden/>
-                <w:sz w:val="28"/>
-              </w:rPr>
-              <w:instrText xml:space="preserve"> PAGEREF _Toc483347034 \h </w:instrText>
-            </w:r>
-            <w:r>
-              <w:rPr>
-                <w:noProof/>
-                <w:webHidden/>
-                <w:sz w:val="28"/>
-              </w:rPr>
-            </w:r>
-            <w:r>
-              <w:rPr>
-                <w:noProof/>
-                <w:webHidden/>
-                <w:sz w:val="28"/>
-              </w:rPr>
-              <w:fldChar w:fldCharType="separate"/>
-            </w:r>
-            <w:r>
-              <w:rPr>
-                <w:noProof/>
-                <w:webHidden/>
-                <w:sz w:val="28"/>
-              </w:rPr>
-              <w:t>3</w:t>
-            </w:r>
-            <w:r>
-              <w:rPr>
-                <w:noProof/>
-                <w:webHidden/>
-                <w:sz w:val="28"/>
-              </w:rPr>
-              <w:fldChar w:fldCharType="end"/>
-            </w:r>
-          </w:hyperlink>
-        </w:p>
-        <w:p>
-          <w:pPr>
-            <w:pStyle w:val="TOC1"/>
-            <w:tabs>
-              <w:tab w:val="right" w:leader="dot" w:pos="9350"/>
-            </w:tabs>
-            <w:rPr>
-              <w:b w:val="0"/>
-              <w:bCs w:val="0"/>
-              <w:noProof/>
-              <w:color w:val="auto"/>
-              <w:sz w:val="24"/>
-              <w:szCs w:val="22"/>
-              <w:lang w:eastAsia="en-US"/>
-            </w:rPr>
-          </w:pPr>
-          <w:hyperlink w:anchor="_Toc483347035" w:history="1">
-            <w:r>
-              <w:rPr>
-                <w:rStyle w:val="Hyperlink"/>
-                <w:noProof/>
-                <w:sz w:val="28"/>
-              </w:rPr>
-              <w:t>Project Status Summary</w:t>
-            </w:r>
-            <w:r>
-              <w:rPr>
-                <w:noProof/>
-                <w:webHidden/>
-                <w:sz w:val="28"/>
-              </w:rPr>
-              <w:tab/>
-            </w:r>
-            <w:r>
-              <w:rPr>
-                <w:noProof/>
-                <w:webHidden/>
-                <w:sz w:val="28"/>
-              </w:rPr>
-              <w:fldChar w:fldCharType="begin"/>
-            </w:r>
-            <w:r>
-              <w:rPr>
-                <w:noProof/>
-                <w:webHidden/>
-                <w:sz w:val="28"/>
-              </w:rPr>
-              <w:instrText xml:space="preserve"> PAGEREF _Toc483347035 \h </w:instrText>
-            </w:r>
-            <w:r>
-              <w:rPr>
-                <w:noProof/>
-                <w:webHidden/>
-                <w:sz w:val="28"/>
-              </w:rPr>
-            </w:r>
-            <w:r>
-              <w:rPr>
-                <w:noProof/>
-                <w:webHidden/>
-                <w:sz w:val="28"/>
-              </w:rPr>
-              <w:fldChar w:fldCharType="separate"/>
-            </w:r>
-            <w:r>
-              <w:rPr>
-                <w:noProof/>
-                <w:webHidden/>
-                <w:sz w:val="28"/>
-              </w:rPr>
-              <w:t>4</w:t>
-            </w:r>
-            <w:r>
-              <w:rPr>
-                <w:noProof/>
-                <w:webHidden/>
-                <w:sz w:val="28"/>
-              </w:rPr>
-              <w:fldChar w:fldCharType="end"/>
-            </w:r>
-          </w:hyperlink>
-        </w:p>
-        <w:p>
-          <w:pPr>
-            <w:pStyle w:val="TOC2"/>
-            <w:rPr>
-              <w:noProof/>
-              <w:color w:val="auto"/>
-              <w:sz w:val="24"/>
-              <w:lang w:eastAsia="en-US"/>
-            </w:rPr>
-          </w:pPr>
-          <w:hyperlink w:anchor="_Toc483347036" w:history="1">
-            <w:r>
-              <w:rPr>
-                <w:rStyle w:val="Hyperlink"/>
-                <w:noProof/>
-                <w:sz w:val="24"/>
-              </w:rPr>
-              <w:t>Current Work</w:t>
-            </w:r>
-          </w:hyperlink>
-        </w:p>
-        <w:p>
-          <w:pPr>
-            <w:pStyle w:val="TOC2"/>
-            <w:rPr>
-              <w:noProof/>
-              <w:color w:val="auto"/>
-              <w:sz w:val="24"/>
-              <w:lang w:eastAsia="en-US"/>
-            </w:rPr>
-          </w:pPr>
-          <w:hyperlink w:anchor="_Toc483347037" w:history="1">
-            <w:r>
-              <w:rPr>
-                <w:rStyle w:val="Hyperlink"/>
-                <w:noProof/>
-                <w:sz w:val="24"/>
-              </w:rPr>
-              <w:t>Issues</w:t>
-            </w:r>
-          </w:hyperlink>
-        </w:p>
-        <w:p>
-          <w:pPr>
-            <w:pStyle w:val="TOC1"/>
-            <w:tabs>
-              <w:tab w:val="right" w:leader="dot" w:pos="9350"/>
-            </w:tabs>
-            <w:rPr>
-              <w:b w:val="0"/>
-              <w:bCs w:val="0"/>
-              <w:noProof/>
-              <w:color w:val="auto"/>
-              <w:sz w:val="24"/>
-              <w:szCs w:val="22"/>
-              <w:lang w:eastAsia="en-US"/>
-            </w:rPr>
-          </w:pPr>
-          <w:hyperlink w:anchor="_Toc483347038" w:history="1">
-            <w:r>
-              <w:rPr>
-                <w:rStyle w:val="Hyperlink"/>
-                <w:noProof/>
-                <w:sz w:val="28"/>
-              </w:rPr>
-              <w:t>Team Reflection</w:t>
-            </w:r>
-            <w:r>
-              <w:rPr>
-                <w:noProof/>
-                <w:webHidden/>
-                <w:sz w:val="28"/>
-              </w:rPr>
-              <w:tab/>
-            </w:r>
-            <w:r>
-              <w:rPr>
-                <w:noProof/>
-                <w:webHidden/>
-                <w:sz w:val="28"/>
-              </w:rPr>
-              <w:fldChar w:fldCharType="begin"/>
-            </w:r>
-            <w:r>
-              <w:rPr>
-                <w:noProof/>
-                <w:webHidden/>
-                <w:sz w:val="28"/>
-              </w:rPr>
-              <w:instrText xml:space="preserve"> PAGEREF _Toc483347038 \h </w:instrText>
-            </w:r>
-            <w:r>
-              <w:rPr>
-                <w:noProof/>
-                <w:webHidden/>
-                <w:sz w:val="28"/>
-              </w:rPr>
-            </w:r>
-            <w:r>
-              <w:rPr>
-                <w:noProof/>
-                <w:webHidden/>
-                <w:sz w:val="28"/>
-              </w:rPr>
-              <w:fldChar w:fldCharType="separate"/>
-            </w:r>
-            <w:r>
-              <w:rPr>
-                <w:noProof/>
-                <w:webHidden/>
-                <w:sz w:val="28"/>
-              </w:rPr>
-              <w:t>4</w:t>
-            </w:r>
-            <w:r>
-              <w:rPr>
-                <w:noProof/>
-                <w:webHidden/>
-                <w:sz w:val="28"/>
               </w:rPr>
               <w:fldChar w:fldCharType="end"/>
             </w:r>
@@ -2017,23 +1263,21 @@
               <w:color w:val="auto"/>
               <w:sz w:val="22"/>
               <w:szCs w:val="22"/>
-              <w:lang w:eastAsia="en-US"/>
+              <w:lang w:val="en-US" w:eastAsia="en-US"/>
             </w:rPr>
           </w:pPr>
-          <w:hyperlink w:anchor="_Toc483347039" w:history="1">
+          <w:hyperlink w:anchor="_Toc483429274" w:history="1">
             <w:r>
               <w:rPr>
                 <w:rStyle w:val="Hyperlink"/>
                 <w:noProof/>
-                <w:sz w:val="28"/>
-              </w:rPr>
-              <w:t>Member Contributions</w:t>
+              </w:rPr>
+              <w:t>Project Description</w:t>
             </w:r>
             <w:r>
               <w:rPr>
                 <w:noProof/>
                 <w:webHidden/>
-                <w:sz w:val="28"/>
               </w:rPr>
               <w:tab/>
             </w:r>
@@ -2041,7 +1285,6 @@
               <w:rPr>
                 <w:noProof/>
                 <w:webHidden/>
-                <w:sz w:val="28"/>
               </w:rPr>
               <w:fldChar w:fldCharType="begin"/>
             </w:r>
@@ -2049,22 +1292,19 @@
               <w:rPr>
                 <w:noProof/>
                 <w:webHidden/>
-                <w:sz w:val="28"/>
-              </w:rPr>
-              <w:instrText xml:space="preserve"> PAGEREF _Toc483347039 \h </w:instrText>
+              </w:rPr>
+              <w:instrText xml:space="preserve"> PAGEREF _Toc483429274 \h </w:instrText>
             </w:r>
             <w:r>
               <w:rPr>
                 <w:noProof/>
                 <w:webHidden/>
-                <w:sz w:val="28"/>
               </w:rPr>
             </w:r>
             <w:r>
               <w:rPr>
                 <w:noProof/>
                 <w:webHidden/>
-                <w:sz w:val="28"/>
               </w:rPr>
               <w:fldChar w:fldCharType="separate"/>
             </w:r>
@@ -2072,15 +1312,685 @@
               <w:rPr>
                 <w:noProof/>
                 <w:webHidden/>
-                <w:sz w:val="28"/>
-              </w:rPr>
-              <w:t>4</w:t>
+              </w:rPr>
+              <w:t>2</w:t>
             </w:r>
             <w:r>
               <w:rPr>
                 <w:noProof/>
                 <w:webHidden/>
-                <w:sz w:val="28"/>
+              </w:rPr>
+              <w:fldChar w:fldCharType="end"/>
+            </w:r>
+          </w:hyperlink>
+        </w:p>
+        <w:p>
+          <w:pPr>
+            <w:pStyle w:val="TOC1"/>
+            <w:tabs>
+              <w:tab w:val="right" w:leader="dot" w:pos="9350"/>
+            </w:tabs>
+            <w:rPr>
+              <w:b w:val="0"/>
+              <w:bCs w:val="0"/>
+              <w:noProof/>
+              <w:color w:val="auto"/>
+              <w:sz w:val="22"/>
+              <w:szCs w:val="22"/>
+              <w:lang w:val="en-US" w:eastAsia="en-US"/>
+            </w:rPr>
+          </w:pPr>
+          <w:hyperlink w:anchor="_Toc483429275" w:history="1">
+            <w:r>
+              <w:rPr>
+                <w:rStyle w:val="Hyperlink"/>
+                <w:noProof/>
+              </w:rPr>
+              <w:t>Project Overview</w:t>
+            </w:r>
+            <w:r>
+              <w:rPr>
+                <w:noProof/>
+                <w:webHidden/>
+              </w:rPr>
+              <w:tab/>
+            </w:r>
+            <w:r>
+              <w:rPr>
+                <w:noProof/>
+                <w:webHidden/>
+              </w:rPr>
+              <w:fldChar w:fldCharType="begin"/>
+            </w:r>
+            <w:r>
+              <w:rPr>
+                <w:noProof/>
+                <w:webHidden/>
+              </w:rPr>
+              <w:instrText xml:space="preserve"> PAGEREF _Toc483429275 \h </w:instrText>
+            </w:r>
+            <w:r>
+              <w:rPr>
+                <w:noProof/>
+                <w:webHidden/>
+              </w:rPr>
+            </w:r>
+            <w:r>
+              <w:rPr>
+                <w:noProof/>
+                <w:webHidden/>
+              </w:rPr>
+              <w:fldChar w:fldCharType="separate"/>
+            </w:r>
+            <w:r>
+              <w:rPr>
+                <w:noProof/>
+                <w:webHidden/>
+              </w:rPr>
+              <w:t>2</w:t>
+            </w:r>
+            <w:r>
+              <w:rPr>
+                <w:noProof/>
+                <w:webHidden/>
+              </w:rPr>
+              <w:fldChar w:fldCharType="end"/>
+            </w:r>
+          </w:hyperlink>
+        </w:p>
+        <w:p>
+          <w:pPr>
+            <w:pStyle w:val="TOC2"/>
+            <w:rPr>
+              <w:noProof/>
+              <w:color w:val="auto"/>
+              <w:lang w:val="en-US" w:eastAsia="en-US"/>
+            </w:rPr>
+          </w:pPr>
+          <w:hyperlink w:anchor="_Toc483429276" w:history="1">
+            <w:r>
+              <w:rPr>
+                <w:rStyle w:val="Hyperlink"/>
+                <w:noProof/>
+              </w:rPr>
+              <w:t>Project Objectives</w:t>
+            </w:r>
+          </w:hyperlink>
+        </w:p>
+        <w:p>
+          <w:pPr>
+            <w:pStyle w:val="TOC2"/>
+            <w:rPr>
+              <w:noProof/>
+              <w:color w:val="auto"/>
+              <w:lang w:val="en-US" w:eastAsia="en-US"/>
+            </w:rPr>
+          </w:pPr>
+          <w:hyperlink w:anchor="_Toc483429277" w:history="1">
+            <w:r>
+              <w:rPr>
+                <w:rStyle w:val="Hyperlink"/>
+                <w:noProof/>
+              </w:rPr>
+              <w:t>Project Scope</w:t>
+            </w:r>
+          </w:hyperlink>
+        </w:p>
+        <w:p>
+          <w:pPr>
+            <w:pStyle w:val="TOC2"/>
+            <w:rPr>
+              <w:noProof/>
+              <w:color w:val="auto"/>
+              <w:lang w:val="en-US" w:eastAsia="en-US"/>
+            </w:rPr>
+          </w:pPr>
+          <w:hyperlink w:anchor="_Toc483429278" w:history="1">
+            <w:r>
+              <w:rPr>
+                <w:rStyle w:val="Hyperlink"/>
+                <w:noProof/>
+              </w:rPr>
+              <w:t>Project Approach</w:t>
+            </w:r>
+          </w:hyperlink>
+        </w:p>
+        <w:p>
+          <w:pPr>
+            <w:pStyle w:val="TOC2"/>
+            <w:rPr>
+              <w:noProof/>
+              <w:color w:val="auto"/>
+              <w:lang w:val="en-US" w:eastAsia="en-US"/>
+            </w:rPr>
+          </w:pPr>
+          <w:hyperlink w:anchor="_Toc483429279" w:history="1">
+            <w:r>
+              <w:rPr>
+                <w:rStyle w:val="Hyperlink"/>
+                <w:noProof/>
+              </w:rPr>
+              <w:t>Major Milestones</w:t>
+            </w:r>
+          </w:hyperlink>
+        </w:p>
+        <w:p>
+          <w:pPr>
+            <w:pStyle w:val="TOC2"/>
+            <w:rPr>
+              <w:noProof/>
+              <w:color w:val="auto"/>
+              <w:lang w:val="en-US" w:eastAsia="en-US"/>
+            </w:rPr>
+          </w:pPr>
+          <w:hyperlink w:anchor="_Toc483429280" w:history="1">
+            <w:r>
+              <w:rPr>
+                <w:rStyle w:val="Hyperlink"/>
+                <w:noProof/>
+              </w:rPr>
+              <w:t>Project Deliverables</w:t>
+            </w:r>
+          </w:hyperlink>
+        </w:p>
+        <w:p>
+          <w:pPr>
+            <w:pStyle w:val="TOC1"/>
+            <w:tabs>
+              <w:tab w:val="right" w:leader="dot" w:pos="9350"/>
+            </w:tabs>
+            <w:rPr>
+              <w:b w:val="0"/>
+              <w:bCs w:val="0"/>
+              <w:noProof/>
+              <w:color w:val="auto"/>
+              <w:sz w:val="22"/>
+              <w:szCs w:val="22"/>
+              <w:lang w:val="en-US" w:eastAsia="en-US"/>
+            </w:rPr>
+          </w:pPr>
+          <w:hyperlink w:anchor="_Toc483429281" w:history="1">
+            <w:r>
+              <w:rPr>
+                <w:rStyle w:val="Hyperlink"/>
+                <w:noProof/>
+              </w:rPr>
+              <w:t>Addresses to Recommendations</w:t>
+            </w:r>
+            <w:r>
+              <w:rPr>
+                <w:noProof/>
+                <w:webHidden/>
+              </w:rPr>
+              <w:tab/>
+            </w:r>
+            <w:r>
+              <w:rPr>
+                <w:noProof/>
+                <w:webHidden/>
+              </w:rPr>
+              <w:fldChar w:fldCharType="begin"/>
+            </w:r>
+            <w:r>
+              <w:rPr>
+                <w:noProof/>
+                <w:webHidden/>
+              </w:rPr>
+              <w:instrText xml:space="preserve"> PAGEREF _Toc483429281 \h </w:instrText>
+            </w:r>
+            <w:r>
+              <w:rPr>
+                <w:noProof/>
+                <w:webHidden/>
+              </w:rPr>
+            </w:r>
+            <w:r>
+              <w:rPr>
+                <w:noProof/>
+                <w:webHidden/>
+              </w:rPr>
+              <w:fldChar w:fldCharType="separate"/>
+            </w:r>
+            <w:r>
+              <w:rPr>
+                <w:noProof/>
+                <w:webHidden/>
+              </w:rPr>
+              <w:t>3</w:t>
+            </w:r>
+            <w:r>
+              <w:rPr>
+                <w:noProof/>
+                <w:webHidden/>
+              </w:rPr>
+              <w:fldChar w:fldCharType="end"/>
+            </w:r>
+          </w:hyperlink>
+        </w:p>
+        <w:p>
+          <w:pPr>
+            <w:pStyle w:val="TOC2"/>
+            <w:rPr>
+              <w:noProof/>
+              <w:color w:val="auto"/>
+              <w:lang w:val="en-US" w:eastAsia="en-US"/>
+            </w:rPr>
+          </w:pPr>
+          <w:hyperlink w:anchor="_Toc483429282" w:history="1">
+            <w:r>
+              <w:rPr>
+                <w:rStyle w:val="Hyperlink"/>
+                <w:noProof/>
+              </w:rPr>
+              <w:t>Proposal Changes</w:t>
+            </w:r>
+          </w:hyperlink>
+        </w:p>
+        <w:p>
+          <w:pPr>
+            <w:pStyle w:val="TOC2"/>
+            <w:rPr>
+              <w:noProof/>
+              <w:color w:val="auto"/>
+              <w:lang w:val="en-US" w:eastAsia="en-US"/>
+            </w:rPr>
+          </w:pPr>
+          <w:hyperlink w:anchor="_Toc483429283" w:history="1">
+            <w:r>
+              <w:rPr>
+                <w:rStyle w:val="Hyperlink"/>
+                <w:noProof/>
+              </w:rPr>
+              <w:t>Resources Provided</w:t>
+            </w:r>
+          </w:hyperlink>
+        </w:p>
+        <w:p>
+          <w:pPr>
+            <w:pStyle w:val="TOC2"/>
+            <w:rPr>
+              <w:noProof/>
+              <w:color w:val="auto"/>
+              <w:lang w:val="en-US" w:eastAsia="en-US"/>
+            </w:rPr>
+          </w:pPr>
+          <w:hyperlink w:anchor="_Toc483429284" w:history="1">
+            <w:r>
+              <w:rPr>
+                <w:rStyle w:val="Hyperlink"/>
+                <w:noProof/>
+              </w:rPr>
+              <w:t>Framework Suggestions</w:t>
+            </w:r>
+          </w:hyperlink>
+        </w:p>
+        <w:p>
+          <w:pPr>
+            <w:pStyle w:val="TOC2"/>
+            <w:rPr>
+              <w:noProof/>
+              <w:color w:val="auto"/>
+              <w:lang w:val="en-US" w:eastAsia="en-US"/>
+            </w:rPr>
+          </w:pPr>
+          <w:hyperlink w:anchor="_Toc483429285" w:history="1">
+            <w:r>
+              <w:rPr>
+                <w:rStyle w:val="Hyperlink"/>
+                <w:noProof/>
+              </w:rPr>
+              <w:t>Questions</w:t>
+            </w:r>
+          </w:hyperlink>
+        </w:p>
+        <w:p>
+          <w:pPr>
+            <w:pStyle w:val="TOC2"/>
+            <w:rPr>
+              <w:noProof/>
+              <w:color w:val="auto"/>
+              <w:lang w:val="en-US" w:eastAsia="en-US"/>
+            </w:rPr>
+          </w:pPr>
+          <w:hyperlink w:anchor="_Toc483429286" w:history="1">
+            <w:r>
+              <w:rPr>
+                <w:rStyle w:val="Hyperlink"/>
+                <w:noProof/>
+              </w:rPr>
+              <w:t>Conduction and Presentation Suggestions</w:t>
+            </w:r>
+          </w:hyperlink>
+        </w:p>
+        <w:p>
+          <w:pPr>
+            <w:pStyle w:val="TOC1"/>
+            <w:tabs>
+              <w:tab w:val="right" w:leader="dot" w:pos="9350"/>
+            </w:tabs>
+            <w:rPr>
+              <w:b w:val="0"/>
+              <w:bCs w:val="0"/>
+              <w:noProof/>
+              <w:color w:val="auto"/>
+              <w:sz w:val="22"/>
+              <w:szCs w:val="22"/>
+              <w:lang w:val="en-US" w:eastAsia="en-US"/>
+            </w:rPr>
+          </w:pPr>
+          <w:hyperlink w:anchor="_Toc483429287" w:history="1">
+            <w:r>
+              <w:rPr>
+                <w:rStyle w:val="Hyperlink"/>
+                <w:noProof/>
+              </w:rPr>
+              <w:t>Project Proposal Variations</w:t>
+            </w:r>
+            <w:r>
+              <w:rPr>
+                <w:noProof/>
+                <w:webHidden/>
+              </w:rPr>
+              <w:tab/>
+            </w:r>
+            <w:r>
+              <w:rPr>
+                <w:noProof/>
+                <w:webHidden/>
+              </w:rPr>
+              <w:fldChar w:fldCharType="begin"/>
+            </w:r>
+            <w:r>
+              <w:rPr>
+                <w:noProof/>
+                <w:webHidden/>
+              </w:rPr>
+              <w:instrText xml:space="preserve"> PAGEREF _Toc483429287 \h </w:instrText>
+            </w:r>
+            <w:r>
+              <w:rPr>
+                <w:noProof/>
+                <w:webHidden/>
+              </w:rPr>
+            </w:r>
+            <w:r>
+              <w:rPr>
+                <w:noProof/>
+                <w:webHidden/>
+              </w:rPr>
+              <w:fldChar w:fldCharType="separate"/>
+            </w:r>
+            <w:r>
+              <w:rPr>
+                <w:noProof/>
+                <w:webHidden/>
+              </w:rPr>
+              <w:t>4</w:t>
+            </w:r>
+            <w:r>
+              <w:rPr>
+                <w:noProof/>
+                <w:webHidden/>
+              </w:rPr>
+              <w:fldChar w:fldCharType="end"/>
+            </w:r>
+          </w:hyperlink>
+        </w:p>
+        <w:p>
+          <w:pPr>
+            <w:pStyle w:val="TOC1"/>
+            <w:tabs>
+              <w:tab w:val="right" w:leader="dot" w:pos="9350"/>
+            </w:tabs>
+            <w:rPr>
+              <w:b w:val="0"/>
+              <w:bCs w:val="0"/>
+              <w:noProof/>
+              <w:color w:val="auto"/>
+              <w:sz w:val="22"/>
+              <w:szCs w:val="22"/>
+              <w:lang w:val="en-US" w:eastAsia="en-US"/>
+            </w:rPr>
+          </w:pPr>
+          <w:hyperlink w:anchor="_Toc483429288" w:history="1">
+            <w:r>
+              <w:rPr>
+                <w:rStyle w:val="Hyperlink"/>
+                <w:noProof/>
+              </w:rPr>
+              <w:t>Project Status Summary</w:t>
+            </w:r>
+            <w:r>
+              <w:rPr>
+                <w:noProof/>
+                <w:webHidden/>
+              </w:rPr>
+              <w:tab/>
+            </w:r>
+            <w:r>
+              <w:rPr>
+                <w:noProof/>
+                <w:webHidden/>
+              </w:rPr>
+              <w:fldChar w:fldCharType="begin"/>
+            </w:r>
+            <w:r>
+              <w:rPr>
+                <w:noProof/>
+                <w:webHidden/>
+              </w:rPr>
+              <w:instrText xml:space="preserve"> PAGEREF _Toc483429288 \h </w:instrText>
+            </w:r>
+            <w:r>
+              <w:rPr>
+                <w:noProof/>
+                <w:webHidden/>
+              </w:rPr>
+            </w:r>
+            <w:r>
+              <w:rPr>
+                <w:noProof/>
+                <w:webHidden/>
+              </w:rPr>
+              <w:fldChar w:fldCharType="separate"/>
+            </w:r>
+            <w:r>
+              <w:rPr>
+                <w:noProof/>
+                <w:webHidden/>
+              </w:rPr>
+              <w:t>5</w:t>
+            </w:r>
+            <w:r>
+              <w:rPr>
+                <w:noProof/>
+                <w:webHidden/>
+              </w:rPr>
+              <w:fldChar w:fldCharType="end"/>
+            </w:r>
+          </w:hyperlink>
+        </w:p>
+        <w:p>
+          <w:pPr>
+            <w:pStyle w:val="TOC2"/>
+            <w:rPr>
+              <w:noProof/>
+              <w:color w:val="auto"/>
+              <w:lang w:val="en-US" w:eastAsia="en-US"/>
+            </w:rPr>
+          </w:pPr>
+          <w:hyperlink w:anchor="_Toc483429289" w:history="1">
+            <w:r>
+              <w:rPr>
+                <w:rStyle w:val="Hyperlink"/>
+                <w:noProof/>
+              </w:rPr>
+              <w:t>Current Work</w:t>
+            </w:r>
+          </w:hyperlink>
+        </w:p>
+        <w:p>
+          <w:pPr>
+            <w:pStyle w:val="TOC2"/>
+            <w:rPr>
+              <w:noProof/>
+              <w:color w:val="auto"/>
+              <w:lang w:val="en-US" w:eastAsia="en-US"/>
+            </w:rPr>
+          </w:pPr>
+          <w:hyperlink w:anchor="_Toc483429290" w:history="1">
+            <w:r>
+              <w:rPr>
+                <w:rStyle w:val="Hyperlink"/>
+                <w:noProof/>
+              </w:rPr>
+              <w:t>Issues</w:t>
+            </w:r>
+          </w:hyperlink>
+        </w:p>
+        <w:p>
+          <w:pPr>
+            <w:pStyle w:val="TOC1"/>
+            <w:tabs>
+              <w:tab w:val="right" w:leader="dot" w:pos="9350"/>
+            </w:tabs>
+            <w:rPr>
+              <w:b w:val="0"/>
+              <w:bCs w:val="0"/>
+              <w:noProof/>
+              <w:color w:val="auto"/>
+              <w:sz w:val="22"/>
+              <w:szCs w:val="22"/>
+              <w:lang w:val="en-US" w:eastAsia="en-US"/>
+            </w:rPr>
+          </w:pPr>
+          <w:hyperlink w:anchor="_Toc483429291" w:history="1">
+            <w:r>
+              <w:rPr>
+                <w:rStyle w:val="Hyperlink"/>
+                <w:noProof/>
+              </w:rPr>
+              <w:t>Team Reflection</w:t>
+            </w:r>
+            <w:r>
+              <w:rPr>
+                <w:noProof/>
+                <w:webHidden/>
+              </w:rPr>
+              <w:tab/>
+            </w:r>
+            <w:r>
+              <w:rPr>
+                <w:noProof/>
+                <w:webHidden/>
+              </w:rPr>
+              <w:fldChar w:fldCharType="begin"/>
+            </w:r>
+            <w:r>
+              <w:rPr>
+                <w:noProof/>
+                <w:webHidden/>
+              </w:rPr>
+              <w:instrText xml:space="preserve"> PAGEREF _Toc483429291 \h </w:instrText>
+            </w:r>
+            <w:r>
+              <w:rPr>
+                <w:noProof/>
+                <w:webHidden/>
+              </w:rPr>
+            </w:r>
+            <w:r>
+              <w:rPr>
+                <w:noProof/>
+                <w:webHidden/>
+              </w:rPr>
+              <w:fldChar w:fldCharType="separate"/>
+            </w:r>
+            <w:r>
+              <w:rPr>
+                <w:noProof/>
+                <w:webHidden/>
+              </w:rPr>
+              <w:t>8</w:t>
+            </w:r>
+            <w:r>
+              <w:rPr>
+                <w:noProof/>
+                <w:webHidden/>
+              </w:rPr>
+              <w:fldChar w:fldCharType="end"/>
+            </w:r>
+          </w:hyperlink>
+        </w:p>
+        <w:p>
+          <w:pPr>
+            <w:pStyle w:val="TOC1"/>
+            <w:tabs>
+              <w:tab w:val="right" w:leader="dot" w:pos="9350"/>
+            </w:tabs>
+            <w:rPr>
+              <w:b w:val="0"/>
+              <w:bCs w:val="0"/>
+              <w:noProof/>
+              <w:color w:val="auto"/>
+              <w:sz w:val="22"/>
+              <w:szCs w:val="22"/>
+              <w:lang w:val="en-US" w:eastAsia="en-US"/>
+            </w:rPr>
+          </w:pPr>
+          <w:hyperlink w:anchor="_Toc483429292" w:history="1">
+            <w:r>
+              <w:rPr>
+                <w:rStyle w:val="Hyperlink"/>
+                <w:noProof/>
+              </w:rPr>
+              <w:t>Member Contributions</w:t>
+            </w:r>
+            <w:r>
+              <w:rPr>
+                <w:noProof/>
+                <w:webHidden/>
+              </w:rPr>
+              <w:tab/>
+            </w:r>
+            <w:r>
+              <w:rPr>
+                <w:noProof/>
+                <w:webHidden/>
+              </w:rPr>
+              <w:fldChar w:fldCharType="begin"/>
+            </w:r>
+            <w:r>
+              <w:rPr>
+                <w:noProof/>
+                <w:webHidden/>
+              </w:rPr>
+              <w:instrText xml:space="preserve"> PAGEREF _Toc483429292 \h </w:instrText>
+            </w:r>
+            <w:r>
+              <w:rPr>
+                <w:noProof/>
+                <w:webHidden/>
+              </w:rPr>
+            </w:r>
+            <w:r>
+              <w:rPr>
+                <w:noProof/>
+                <w:webHidden/>
+              </w:rPr>
+              <w:fldChar w:fldCharType="separate"/>
+            </w:r>
+            <w:r>
+              <w:rPr>
+                <w:noProof/>
+                <w:webHidden/>
+              </w:rPr>
+              <w:t>8</w:t>
+            </w:r>
+            <w:r>
+              <w:rPr>
+                <w:noProof/>
+                <w:webHidden/>
               </w:rPr>
               <w:fldChar w:fldCharType="end"/>
             </w:r>
@@ -2115,7 +2025,7 @@
       <w:pPr>
         <w:pStyle w:val="Heading1"/>
       </w:pPr>
-      <w:bookmarkStart w:id="0" w:name="_Toc483347020"/>
+      <w:bookmarkStart w:id="0" w:name="_Toc483429273"/>
       <w:r>
         <w:lastRenderedPageBreak/>
         <w:t>Executive Summary</w:t>
@@ -2127,7 +2037,7 @@
       <w:pPr>
         <w:pStyle w:val="Heading1"/>
       </w:pPr>
-      <w:bookmarkStart w:id="1" w:name="_Toc483347021"/>
+      <w:bookmarkStart w:id="1" w:name="_Toc483429274"/>
       <w:r>
         <w:t>Project Description</w:t>
       </w:r>
@@ -2182,7 +2092,7 @@
       <w:pPr>
         <w:pStyle w:val="Heading1"/>
       </w:pPr>
-      <w:bookmarkStart w:id="2" w:name="_Toc483347022"/>
+      <w:bookmarkStart w:id="2" w:name="_Toc483429275"/>
       <w:r>
         <w:t>Project Overview</w:t>
       </w:r>
@@ -2195,7 +2105,7 @@
           <w:sz w:val="28"/>
         </w:rPr>
       </w:pPr>
-      <w:bookmarkStart w:id="3" w:name="_Toc483347023"/>
+      <w:bookmarkStart w:id="3" w:name="_Toc483429276"/>
       <w:r>
         <w:rPr>
           <w:sz w:val="28"/>
@@ -2226,7 +2136,7 @@
           <w:sz w:val="28"/>
         </w:rPr>
       </w:pPr>
-      <w:bookmarkStart w:id="4" w:name="_Toc483347024"/>
+      <w:bookmarkStart w:id="4" w:name="_Toc483429277"/>
       <w:r>
         <w:rPr>
           <w:sz w:val="28"/>
@@ -2268,7 +2178,7 @@
           <w:sz w:val="28"/>
         </w:rPr>
       </w:pPr>
-      <w:bookmarkStart w:id="5" w:name="_Toc483347025"/>
+      <w:bookmarkStart w:id="5" w:name="_Toc483429278"/>
       <w:r>
         <w:rPr>
           <w:sz w:val="28"/>
@@ -2276,7 +2186,6 @@
         <w:lastRenderedPageBreak/>
         <w:t>Project Approach</w:t>
       </w:r>
-      <w:bookmarkStart w:id="6" w:name="_Toc483347026"/>
       <w:bookmarkEnd w:id="5"/>
     </w:p>
     <w:p>
@@ -2315,7 +2224,13 @@
         <w:rPr>
           <w:sz w:val="22"/>
         </w:rPr>
-        <w:t>Currently we are following good agile practices around communication, version control and quality assurance. As well as utilising tools to aid us in these areas, such as Slack and GitHub. The GitHub project boards have been particularly useful for tracking tasks, and the repository provides a place to share all the notes we have gathered on different parts of the feasibility study.</w:t>
+        <w:t>Currently we are following good agile practices around communication, version control and quality assurance. As well as utilising tools to aid us in these areas, such as Slack and GitHub.</w:t>
+      </w:r>
+      <w:r>
+        <w:rPr>
+          <w:sz w:val="22"/>
+        </w:rPr>
+        <w:t xml:space="preserve"> The GitHub project boards have been particularly useful for tracking tasks, and the repository provides a place to share all the notes we have gathered on different parts of the feasibility study.</w:t>
       </w:r>
     </w:p>
     <w:p>
@@ -2358,6 +2273,7 @@
           <w:sz w:val="28"/>
         </w:rPr>
       </w:pPr>
+      <w:bookmarkStart w:id="6" w:name="_Toc483429279"/>
       <w:r>
         <w:rPr>
           <w:sz w:val="28"/>
@@ -2380,12 +2296,18 @@
           <w:sz w:val="28"/>
         </w:rPr>
       </w:pPr>
-      <w:bookmarkStart w:id="7" w:name="_Toc483347027"/>
+      <w:bookmarkStart w:id="7" w:name="_Toc483429280"/>
       <w:r>
         <w:rPr>
           <w:sz w:val="28"/>
         </w:rPr>
-        <w:t>Project Deliverables</w:t>
+        <w:t>P</w:t>
+      </w:r>
+      <w:r>
+        <w:rPr>
+          <w:sz w:val="28"/>
+        </w:rPr>
+        <w:t>roject Deliverables</w:t>
       </w:r>
       <w:bookmarkEnd w:id="7"/>
     </w:p>
@@ -2487,7 +2409,7 @@
       <w:pPr>
         <w:pStyle w:val="Heading1"/>
       </w:pPr>
-      <w:bookmarkStart w:id="8" w:name="_Toc483347028"/>
+      <w:bookmarkStart w:id="8" w:name="_Toc483429281"/>
       <w:r>
         <w:t>Addresses to Recommendations</w:t>
       </w:r>
@@ -2500,7 +2422,7 @@
           <w:sz w:val="28"/>
         </w:rPr>
       </w:pPr>
-      <w:bookmarkStart w:id="9" w:name="_Toc483347029"/>
+      <w:bookmarkStart w:id="9" w:name="_Toc483429282"/>
       <w:r>
         <w:rPr>
           <w:sz w:val="28"/>
@@ -2529,7 +2451,7 @@
           <w:sz w:val="28"/>
         </w:rPr>
       </w:pPr>
-      <w:bookmarkStart w:id="10" w:name="_Toc483347030"/>
+      <w:bookmarkStart w:id="10" w:name="_Toc483429283"/>
       <w:r>
         <w:rPr>
           <w:sz w:val="28"/>
@@ -2559,7 +2481,7 @@
           <w:sz w:val="28"/>
         </w:rPr>
       </w:pPr>
-      <w:bookmarkStart w:id="11" w:name="_Toc483347031"/>
+      <w:bookmarkStart w:id="11" w:name="_Toc483429284"/>
       <w:r>
         <w:rPr>
           <w:sz w:val="28"/>
@@ -2601,7 +2523,7 @@
           <w:sz w:val="28"/>
         </w:rPr>
       </w:pPr>
-      <w:bookmarkStart w:id="12" w:name="_Toc483347032"/>
+      <w:bookmarkStart w:id="12" w:name="_Toc483429285"/>
       <w:r>
         <w:rPr>
           <w:sz w:val="28"/>
@@ -2636,7 +2558,7 @@
           <w:sz w:val="28"/>
         </w:rPr>
       </w:pPr>
-      <w:bookmarkStart w:id="13" w:name="_Toc483347033"/>
+      <w:bookmarkStart w:id="13" w:name="_Toc483429286"/>
       <w:r>
         <w:rPr>
           <w:sz w:val="28"/>
@@ -2668,7 +2590,21 @@
         <w:rPr>
           <w:sz w:val="22"/>
         </w:rPr>
-        <w:t xml:space="preserve">We will be sure to send in a soft-copy to the supervisor of any prepared documents – unfortunately this wasn’t an option earlier as we had not been assigned one. </w:t>
+        <w:t>We will be sure to send in a soft-copy to the supervisor of any prepared docum</w:t>
+      </w:r>
+      <w:r>
+        <w:rPr>
+          <w:sz w:val="22"/>
+        </w:rPr>
+        <w:t>ents – unfortunately this was not</w:t>
+      </w:r>
+      <w:bookmarkStart w:id="14" w:name="_GoBack"/>
+      <w:bookmarkEnd w:id="14"/>
+      <w:r>
+        <w:rPr>
+          <w:sz w:val="22"/>
+        </w:rPr>
+        <w:t xml:space="preserve"> an option earlier as we had not been assigned one. </w:t>
       </w:r>
     </w:p>
     <w:p>
@@ -2701,22 +2637,24 @@
       <w:pPr>
         <w:pStyle w:val="Heading1"/>
       </w:pPr>
-      <w:bookmarkStart w:id="14" w:name="_Toc483347034"/>
+      <w:bookmarkStart w:id="15" w:name="_Toc483429287"/>
       <w:r>
         <w:t>Project Proposal Variations</w:t>
       </w:r>
-      <w:bookmarkEnd w:id="14"/>
+      <w:bookmarkEnd w:id="15"/>
     </w:p>
     <w:p/>
+    <w:p/>
     <w:p>
       <w:pPr>
         <w:pStyle w:val="Heading1"/>
       </w:pPr>
-      <w:bookmarkStart w:id="15" w:name="_Toc483347035"/>
-      <w:r>
+      <w:bookmarkStart w:id="16" w:name="_Toc483429288"/>
+      <w:r>
+        <w:lastRenderedPageBreak/>
         <w:t>Project Status Summary</w:t>
       </w:r>
-      <w:bookmarkEnd w:id="15"/>
+      <w:bookmarkEnd w:id="16"/>
     </w:p>
     <w:p>
       <w:pPr>
@@ -2725,14 +2663,14 @@
           <w:sz w:val="28"/>
         </w:rPr>
       </w:pPr>
-      <w:bookmarkStart w:id="16" w:name="_Toc483347036"/>
+      <w:bookmarkStart w:id="17" w:name="_Toc483429289"/>
       <w:r>
         <w:rPr>
           <w:sz w:val="28"/>
         </w:rPr>
         <w:t>Current Work</w:t>
       </w:r>
-      <w:bookmarkEnd w:id="16"/>
+      <w:bookmarkEnd w:id="17"/>
     </w:p>
     <w:tbl>
       <w:tblPr>
@@ -2961,7 +2899,6 @@
                 <w:szCs w:val="24"/>
                 <w:lang w:eastAsia="en-NZ"/>
               </w:rPr>
-              <w:lastRenderedPageBreak/>
               <w:t>Project Proposal</w:t>
             </w:r>
           </w:p>
@@ -4072,8 +4009,6 @@
           <w:lang w:eastAsia="en-NZ"/>
         </w:rPr>
       </w:pPr>
-      <w:bookmarkStart w:id="17" w:name="_GoBack"/>
-      <w:bookmarkEnd w:id="17"/>
     </w:p>
     <w:p>
       <w:pPr>
@@ -4242,7 +4177,6 @@
     <w:p>
       <w:pPr>
         <w:spacing w:after="0"/>
-        <w:ind w:left="720"/>
         <w:rPr>
           <w:rFonts w:eastAsia="Times New Roman" w:cs="Calibri"/>
           <w:b/>
@@ -4261,13 +4195,13 @@
           <w:szCs w:val="22"/>
           <w:lang w:eastAsia="en-NZ"/>
         </w:rPr>
+        <w:lastRenderedPageBreak/>
         <w:t>Infrastructure analyses and recommendations</w:t>
       </w:r>
     </w:p>
     <w:p>
       <w:pPr>
         <w:spacing w:after="0"/>
-        <w:ind w:left="720"/>
         <w:rPr>
           <w:rFonts w:eastAsia="Times New Roman" w:cs="Calibri"/>
           <w:color w:val="000000"/>
@@ -4304,24 +4238,12 @@
           <w:szCs w:val="22"/>
           <w:lang w:eastAsia="en-NZ"/>
         </w:rPr>
-        <w:t xml:space="preserve"> information of what will be needed in the venue. Also, questions were emailed to person in the venue to help understand their current equipment and terms of usage as well as limitations but there has not been any response yet. Furthermore, we have seeked help from either </w:t>
-      </w:r>
-      <w:r>
-        <w:rPr>
-          <w:rFonts w:eastAsia="Times New Roman" w:cs="Calibri"/>
-          <w:color w:val="000000"/>
-          <w:sz w:val="22"/>
-          <w:szCs w:val="22"/>
-          <w:lang w:eastAsia="en-NZ"/>
-        </w:rPr>
-        <w:lastRenderedPageBreak/>
-        <w:t>the supervisor and   network engineer to assist us in this study. Our next step is to attempt contact with the venue person and explore AUT infrastructure for better understanding of networking and other arrangements.</w:t>
+        <w:t xml:space="preserve"> information of what will be needed in the venue. Also, questions were emailed to person in the venue to help understand their current equipment and terms of usage as well as limitations but there has not been any response yet. Furthermore, we have seeked help from either the supervisor and   network engineer to assist us in this study. Our next step is to attempt contact with the venue person and explore AUT infrastructure for better understanding of networking and other arrangements.</w:t>
       </w:r>
     </w:p>
     <w:p>
       <w:pPr>
         <w:spacing w:after="0"/>
-        <w:ind w:left="720"/>
         <w:rPr>
           <w:rFonts w:eastAsia="Times New Roman" w:cs="Calibri"/>
           <w:color w:val="000000"/>
@@ -4334,7 +4256,6 @@
     <w:p>
       <w:pPr>
         <w:spacing w:after="0"/>
-        <w:ind w:firstLine="540"/>
         <w:rPr>
           <w:rFonts w:eastAsia="Times New Roman" w:cs="Calibri"/>
           <w:b/>
@@ -4359,7 +4280,6 @@
     <w:p>
       <w:pPr>
         <w:spacing w:after="0" w:line="240" w:lineRule="auto"/>
-        <w:ind w:left="540"/>
         <w:textAlignment w:val="center"/>
         <w:rPr>
           <w:rFonts w:eastAsia="Times New Roman" w:cs="Calibri"/>
@@ -4377,7 +4297,47 @@
           <w:szCs w:val="22"/>
           <w:lang w:eastAsia="en-NZ"/>
         </w:rPr>
-        <w:t>Several advances has been achieved in this study. With assistance of the supervisor, PBTech sales person and persistent research we have managed to developed 3 solutions for the problem domain. So far, there are available quotations for hardware and better understand of our options. Our next tasks are to review our solution and address the bellow:</w:t>
+        <w:t xml:space="preserve">Several advances </w:t>
+      </w:r>
+      <w:r>
+        <w:rPr>
+          <w:rFonts w:eastAsia="Times New Roman" w:cs="Calibri"/>
+          <w:color w:val="000000"/>
+          <w:sz w:val="22"/>
+          <w:szCs w:val="22"/>
+          <w:lang w:eastAsia="en-NZ"/>
+        </w:rPr>
+        <w:t>have</w:t>
+      </w:r>
+      <w:r>
+        <w:rPr>
+          <w:rFonts w:eastAsia="Times New Roman" w:cs="Calibri"/>
+          <w:color w:val="000000"/>
+          <w:sz w:val="22"/>
+          <w:szCs w:val="22"/>
+          <w:lang w:eastAsia="en-NZ"/>
+        </w:rPr>
+        <w:t xml:space="preserve"> been achieved in this study. With assistance of the supervisor, PBTech sales person and persistent research we have managed to developed 3 solutions for the problem domain. So far, there are available quotations for hardware and better understand of our options. Our next tasks are to review o</w:t>
+      </w:r>
+      <w:r>
+        <w:rPr>
+          <w:rFonts w:eastAsia="Times New Roman" w:cs="Calibri"/>
+          <w:color w:val="000000"/>
+          <w:sz w:val="22"/>
+          <w:szCs w:val="22"/>
+          <w:lang w:eastAsia="en-NZ"/>
+        </w:rPr>
+        <w:t>ur solution and address the bel</w:t>
+      </w:r>
+      <w:r>
+        <w:rPr>
+          <w:rFonts w:eastAsia="Times New Roman" w:cs="Calibri"/>
+          <w:color w:val="000000"/>
+          <w:sz w:val="22"/>
+          <w:szCs w:val="22"/>
+          <w:lang w:eastAsia="en-NZ"/>
+        </w:rPr>
+        <w:t>ow:</w:t>
       </w:r>
     </w:p>
     <w:p>
@@ -4387,7 +4347,12 @@
           <w:ilvl w:val="0"/>
           <w:numId w:val="6"/>
         </w:numPr>
+        <w:tabs>
+          <w:tab w:val="clear" w:pos="1080"/>
+          <w:tab w:val="num" w:pos="360"/>
+        </w:tabs>
         <w:spacing w:after="0" w:line="240" w:lineRule="auto"/>
+        <w:ind w:left="360"/>
         <w:textAlignment w:val="center"/>
         <w:rPr>
           <w:rFonts w:eastAsia="Times New Roman" w:cs="Calibri"/>
@@ -4415,7 +4380,12 @@
           <w:ilvl w:val="0"/>
           <w:numId w:val="6"/>
         </w:numPr>
+        <w:tabs>
+          <w:tab w:val="clear" w:pos="1080"/>
+          <w:tab w:val="num" w:pos="360"/>
+        </w:tabs>
         <w:spacing w:after="0" w:line="240" w:lineRule="auto"/>
+        <w:ind w:left="360"/>
         <w:textAlignment w:val="center"/>
         <w:rPr>
           <w:rFonts w:eastAsia="Times New Roman" w:cs="Calibri"/>
@@ -4442,7 +4412,12 @@
           <w:ilvl w:val="0"/>
           <w:numId w:val="6"/>
         </w:numPr>
+        <w:tabs>
+          <w:tab w:val="clear" w:pos="1080"/>
+          <w:tab w:val="num" w:pos="360"/>
+        </w:tabs>
         <w:spacing w:after="0" w:line="240" w:lineRule="auto"/>
+        <w:ind w:left="360"/>
         <w:textAlignment w:val="center"/>
         <w:rPr>
           <w:rFonts w:eastAsia="Times New Roman" w:cs="Calibri"/>
@@ -4469,7 +4444,12 @@
           <w:ilvl w:val="0"/>
           <w:numId w:val="6"/>
         </w:numPr>
+        <w:tabs>
+          <w:tab w:val="clear" w:pos="1080"/>
+          <w:tab w:val="num" w:pos="360"/>
+        </w:tabs>
         <w:spacing w:after="0" w:line="240" w:lineRule="auto"/>
+        <w:ind w:left="360"/>
         <w:textAlignment w:val="center"/>
         <w:rPr>
           <w:rFonts w:eastAsia="Times New Roman" w:cs="Calibri"/>
@@ -4496,7 +4476,12 @@
           <w:ilvl w:val="0"/>
           <w:numId w:val="6"/>
         </w:numPr>
+        <w:tabs>
+          <w:tab w:val="clear" w:pos="1080"/>
+          <w:tab w:val="num" w:pos="360"/>
+        </w:tabs>
         <w:spacing w:after="0" w:line="240" w:lineRule="auto"/>
+        <w:ind w:left="360"/>
         <w:textAlignment w:val="center"/>
         <w:rPr>
           <w:rFonts w:eastAsia="Times New Roman" w:cs="Calibri"/>
@@ -4523,7 +4508,12 @@
           <w:ilvl w:val="0"/>
           <w:numId w:val="6"/>
         </w:numPr>
+        <w:tabs>
+          <w:tab w:val="clear" w:pos="1080"/>
+          <w:tab w:val="num" w:pos="360"/>
+        </w:tabs>
         <w:spacing w:after="0" w:line="240" w:lineRule="auto"/>
+        <w:ind w:left="360"/>
         <w:textAlignment w:val="center"/>
         <w:rPr>
           <w:rFonts w:eastAsia="Times New Roman" w:cs="Calibri"/>
@@ -4547,15 +4537,310 @@
     <w:p>
       <w:pPr>
         <w:spacing w:after="0"/>
-        <w:ind w:left="360"/>
-        <w:rPr>
-          <w:rFonts w:eastAsia="Times New Roman" w:cs="Calibri"/>
-          <w:color w:val="000000"/>
-          <w:sz w:val="22"/>
-          <w:szCs w:val="22"/>
-          <w:lang w:eastAsia="en-NZ"/>
-        </w:rPr>
-      </w:pPr>
+        <w:rPr>
+          <w:rFonts w:eastAsia="Times New Roman" w:cs="Calibri"/>
+          <w:color w:val="000000"/>
+          <w:sz w:val="22"/>
+          <w:szCs w:val="22"/>
+          <w:lang w:eastAsia="en-NZ"/>
+        </w:rPr>
+      </w:pPr>
+    </w:p>
+    <w:p>
+      <w:pPr>
+        <w:spacing w:after="0"/>
+        <w:rPr>
+          <w:rFonts w:eastAsia="Times New Roman" w:cs="Calibri"/>
+          <w:b/>
+          <w:color w:val="000000"/>
+          <w:sz w:val="22"/>
+          <w:szCs w:val="22"/>
+          <w:lang w:eastAsia="en-NZ"/>
+        </w:rPr>
+      </w:pPr>
+      <w:r>
+        <w:rPr>
+          <w:rFonts w:eastAsia="Times New Roman" w:cs="Calibri"/>
+          <w:b/>
+          <w:color w:val="000000"/>
+          <w:sz w:val="22"/>
+          <w:szCs w:val="22"/>
+          <w:lang w:eastAsia="en-NZ"/>
+        </w:rPr>
+        <w:t>Cloud Solutions</w:t>
+      </w:r>
+    </w:p>
+    <w:p>
+      <w:pPr>
+        <w:spacing w:after="0"/>
+        <w:rPr>
+          <w:rFonts w:eastAsia="Times New Roman" w:cs="Calibri"/>
+          <w:color w:val="000000"/>
+          <w:sz w:val="22"/>
+          <w:szCs w:val="22"/>
+          <w:lang w:eastAsia="en-NZ"/>
+        </w:rPr>
+      </w:pPr>
+      <w:r>
+        <w:rPr>
+          <w:rFonts w:eastAsia="Times New Roman" w:cs="Calibri"/>
+          <w:color w:val="000000"/>
+          <w:sz w:val="22"/>
+          <w:szCs w:val="22"/>
+          <w:lang w:eastAsia="en-NZ"/>
+        </w:rPr>
+        <w:t>We have reached the conclusion that there are two different approaches we can take for a cloud-based solution for this project.</w:t>
+      </w:r>
+    </w:p>
+    <w:p>
+      <w:pPr>
+        <w:spacing w:after="0"/>
+        <w:rPr>
+          <w:rFonts w:eastAsia="Times New Roman" w:cs="Calibri"/>
+          <w:color w:val="000000"/>
+          <w:sz w:val="22"/>
+          <w:szCs w:val="22"/>
+          <w:lang w:eastAsia="en-NZ"/>
+        </w:rPr>
+      </w:pPr>
+      <w:r>
+        <w:rPr>
+          <w:rFonts w:eastAsia="Times New Roman" w:cs="Calibri"/>
+          <w:color w:val="000000"/>
+          <w:sz w:val="22"/>
+          <w:szCs w:val="22"/>
+          <w:lang w:eastAsia="en-NZ"/>
+        </w:rPr>
+        <w:t>The first is a series of static web pages for all necessary components of the system. A small database, consisting of one or two tables will store data. A user will access a web page which will send a request to the server, which pulls data from the database and displays it on the webpage. The judges will also be using a web page, but instead they will be sending requests for the server to transfer data into the database.</w:t>
+      </w:r>
+    </w:p>
+    <w:p>
+      <w:pPr>
+        <w:spacing w:after="0"/>
+        <w:rPr>
+          <w:rFonts w:eastAsia="Times New Roman" w:cs="Calibri"/>
+          <w:color w:val="000000"/>
+          <w:sz w:val="22"/>
+          <w:szCs w:val="22"/>
+          <w:lang w:eastAsia="en-NZ"/>
+        </w:rPr>
+      </w:pPr>
+      <w:r>
+        <w:rPr>
+          <w:rFonts w:eastAsia="Times New Roman" w:cs="Calibri"/>
+          <w:color w:val="000000"/>
+          <w:sz w:val="22"/>
+          <w:szCs w:val="22"/>
+          <w:lang w:eastAsia="en-NZ"/>
+        </w:rPr>
+        <w:t>This solution requires that data about the competition is collected, such as what each question is worth in points, the teams and students who are participating. It may also be necessary to generate login credentials for judges to keep the database secure.</w:t>
+      </w:r>
+    </w:p>
+    <w:p>
+      <w:pPr>
+        <w:spacing w:after="0"/>
+        <w:rPr>
+          <w:rFonts w:eastAsia="Times New Roman" w:cs="Calibri"/>
+          <w:color w:val="000000"/>
+          <w:sz w:val="22"/>
+          <w:szCs w:val="22"/>
+          <w:lang w:eastAsia="en-NZ"/>
+        </w:rPr>
+      </w:pPr>
+      <w:r>
+        <w:rPr>
+          <w:rFonts w:eastAsia="Times New Roman" w:cs="Calibri"/>
+          <w:color w:val="000000"/>
+          <w:sz w:val="22"/>
+          <w:szCs w:val="22"/>
+          <w:lang w:eastAsia="en-NZ"/>
+        </w:rPr>
+        <w:t>Technologies used for this solution are expected to be as follows:</w:t>
+      </w:r>
+    </w:p>
+    <w:p>
+      <w:pPr>
+        <w:spacing w:after="0"/>
+        <w:rPr>
+          <w:rFonts w:eastAsia="Times New Roman" w:cs="Calibri"/>
+          <w:color w:val="000000"/>
+          <w:sz w:val="22"/>
+          <w:szCs w:val="22"/>
+          <w:lang w:eastAsia="en-NZ"/>
+        </w:rPr>
+      </w:pPr>
+      <w:r>
+        <w:rPr>
+          <w:rFonts w:eastAsia="Times New Roman" w:cs="Calibri"/>
+          <w:color w:val="000000"/>
+          <w:sz w:val="22"/>
+          <w:szCs w:val="22"/>
+          <w:lang w:eastAsia="en-NZ"/>
+        </w:rPr>
+        <w:tab/>
+        <w:t xml:space="preserve">Amazon S3: </w:t>
+      </w:r>
+      <w:r>
+        <w:rPr>
+          <w:rFonts w:eastAsia="Times New Roman" w:cs="Calibri"/>
+          <w:color w:val="000000"/>
+          <w:sz w:val="22"/>
+          <w:szCs w:val="22"/>
+          <w:lang w:eastAsia="en-NZ"/>
+        </w:rPr>
+        <w:t>W</w:t>
+      </w:r>
+      <w:r>
+        <w:rPr>
+          <w:rFonts w:eastAsia="Times New Roman" w:cs="Calibri"/>
+          <w:color w:val="000000"/>
+          <w:sz w:val="22"/>
+          <w:szCs w:val="22"/>
+          <w:lang w:eastAsia="en-NZ"/>
+        </w:rPr>
+        <w:t>eb hosting.</w:t>
+      </w:r>
+    </w:p>
+    <w:p>
+      <w:pPr>
+        <w:spacing w:after="0"/>
+        <w:rPr>
+          <w:rFonts w:eastAsia="Times New Roman" w:cs="Calibri"/>
+          <w:color w:val="000000"/>
+          <w:sz w:val="22"/>
+          <w:szCs w:val="22"/>
+          <w:lang w:eastAsia="en-NZ"/>
+        </w:rPr>
+      </w:pPr>
+      <w:r>
+        <w:rPr>
+          <w:rFonts w:eastAsia="Times New Roman" w:cs="Calibri"/>
+          <w:color w:val="000000"/>
+          <w:sz w:val="22"/>
+          <w:szCs w:val="22"/>
+          <w:lang w:eastAsia="en-NZ"/>
+        </w:rPr>
+        <w:tab/>
+        <w:t>Cloudflare: Web security and optimisation.</w:t>
+      </w:r>
+    </w:p>
+    <w:p>
+      <w:pPr>
+        <w:spacing w:after="0"/>
+        <w:rPr>
+          <w:rFonts w:eastAsia="Times New Roman" w:cs="Calibri"/>
+          <w:color w:val="000000"/>
+          <w:sz w:val="22"/>
+          <w:szCs w:val="22"/>
+          <w:lang w:eastAsia="en-NZ"/>
+        </w:rPr>
+      </w:pPr>
+      <w:r>
+        <w:rPr>
+          <w:rFonts w:eastAsia="Times New Roman" w:cs="Calibri"/>
+          <w:color w:val="000000"/>
+          <w:sz w:val="22"/>
+          <w:szCs w:val="22"/>
+          <w:lang w:eastAsia="en-NZ"/>
+        </w:rPr>
+        <w:tab/>
+        <w:t>Amazon RDS: Database Engine</w:t>
+      </w:r>
+    </w:p>
+    <w:p>
+      <w:pPr>
+        <w:spacing w:after="0"/>
+        <w:rPr>
+          <w:rFonts w:eastAsia="Times New Roman" w:cs="Calibri"/>
+          <w:color w:val="000000"/>
+          <w:sz w:val="22"/>
+          <w:szCs w:val="22"/>
+          <w:lang w:eastAsia="en-NZ"/>
+        </w:rPr>
+      </w:pPr>
+      <w:r>
+        <w:rPr>
+          <w:rFonts w:eastAsia="Times New Roman" w:cs="Calibri"/>
+          <w:color w:val="000000"/>
+          <w:sz w:val="22"/>
+          <w:szCs w:val="22"/>
+          <w:lang w:eastAsia="en-NZ"/>
+        </w:rPr>
+        <w:tab/>
+        <w:t xml:space="preserve">Languages Used: </w:t>
+      </w:r>
+      <w:r>
+        <w:rPr>
+          <w:rFonts w:eastAsia="Times New Roman" w:cs="Calibri"/>
+          <w:color w:val="000000"/>
+          <w:sz w:val="22"/>
+          <w:szCs w:val="22"/>
+          <w:lang w:eastAsia="en-NZ"/>
+        </w:rPr>
+        <w:t xml:space="preserve">PostgreSQL, </w:t>
+      </w:r>
+      <w:r>
+        <w:rPr>
+          <w:rFonts w:eastAsia="Times New Roman" w:cs="Calibri"/>
+          <w:color w:val="000000"/>
+          <w:sz w:val="22"/>
+          <w:szCs w:val="22"/>
+          <w:lang w:eastAsia="en-NZ"/>
+        </w:rPr>
+        <w:t xml:space="preserve">HTML and JavaScript </w:t>
+      </w:r>
+      <w:r>
+        <w:rPr>
+          <w:rFonts w:eastAsia="Times New Roman" w:cs="Calibri"/>
+          <w:color w:val="000000"/>
+          <w:sz w:val="22"/>
+          <w:szCs w:val="22"/>
+          <w:lang w:eastAsia="en-NZ"/>
+        </w:rPr>
+        <w:t xml:space="preserve">OR </w:t>
+      </w:r>
+      <w:r>
+        <w:rPr>
+          <w:rFonts w:eastAsia="Times New Roman" w:cs="Calibri"/>
+          <w:color w:val="000000"/>
+          <w:sz w:val="22"/>
+          <w:szCs w:val="22"/>
+          <w:lang w:eastAsia="en-NZ"/>
+        </w:rPr>
+        <w:t>Java(run on a Tomcat servlet)</w:t>
+      </w:r>
+      <w:r>
+        <w:rPr>
+          <w:rFonts w:eastAsia="Times New Roman" w:cs="Calibri"/>
+          <w:color w:val="000000"/>
+          <w:sz w:val="22"/>
+          <w:szCs w:val="22"/>
+          <w:lang w:eastAsia="en-NZ"/>
+        </w:rPr>
+        <w:t>.</w:t>
+      </w:r>
+    </w:p>
+    <w:p>
+      <w:pPr>
+        <w:spacing w:after="0"/>
+        <w:rPr>
+          <w:rFonts w:eastAsia="Times New Roman" w:cs="Calibri"/>
+          <w:color w:val="000000"/>
+          <w:sz w:val="22"/>
+          <w:szCs w:val="22"/>
+          <w:lang w:eastAsia="en-NZ"/>
+        </w:rPr>
+      </w:pPr>
+      <w:r>
+        <w:rPr>
+          <w:rFonts w:eastAsia="Times New Roman" w:cs="Calibri"/>
+          <w:color w:val="000000"/>
+          <w:sz w:val="22"/>
+          <w:szCs w:val="22"/>
+          <w:lang w:eastAsia="en-NZ"/>
+        </w:rPr>
+        <w:t>Rationales for each technologies and languages chosen will be explored in the finished feasibility report, but generally, these technologies are all open-source, reliable, cheap (or free) and fast.</w:t>
+      </w:r>
     </w:p>
     <w:p>
       <w:pPr>
@@ -4569,6 +4854,153 @@
           <w:lang w:eastAsia="en-NZ"/>
         </w:rPr>
       </w:pPr>
+      <w:r>
+        <w:rPr>
+          <w:rFonts w:eastAsia="Times New Roman" w:cs="Calibri"/>
+          <w:color w:val="000000"/>
+          <w:sz w:val="22"/>
+          <w:szCs w:val="22"/>
+          <w:lang w:eastAsia="en-NZ"/>
+        </w:rPr>
+        <w:tab/>
+      </w:r>
+    </w:p>
+    <w:p>
+      <w:pPr>
+        <w:spacing w:after="0"/>
+        <w:rPr>
+          <w:rFonts w:eastAsia="Times New Roman" w:cs="Calibri"/>
+          <w:color w:val="000000"/>
+          <w:sz w:val="22"/>
+          <w:szCs w:val="22"/>
+          <w:lang w:eastAsia="en-NZ"/>
+        </w:rPr>
+      </w:pPr>
+      <w:r>
+        <w:rPr>
+          <w:rFonts w:eastAsia="Times New Roman" w:cs="Calibri"/>
+          <w:color w:val="000000"/>
+          <w:sz w:val="22"/>
+          <w:szCs w:val="22"/>
+          <w:lang w:eastAsia="en-NZ"/>
+        </w:rPr>
+        <w:t>The second solution would be to develop an application that displays on the web, this application would need to have the same capabilities of the first, but it would also include ways for administrators to set up competitions. This application will take up significantly more data on the cloud server, but it will also be a dynamic way to set up competitions, as the front end will provide controls to create custom leaderboards.</w:t>
+      </w:r>
+    </w:p>
+    <w:p>
+      <w:pPr>
+        <w:spacing w:after="0"/>
+        <w:rPr>
+          <w:rFonts w:eastAsia="Times New Roman" w:cs="Calibri"/>
+          <w:color w:val="000000"/>
+          <w:sz w:val="22"/>
+          <w:szCs w:val="22"/>
+          <w:lang w:eastAsia="en-NZ"/>
+        </w:rPr>
+      </w:pPr>
+      <w:r>
+        <w:rPr>
+          <w:rFonts w:eastAsia="Times New Roman" w:cs="Calibri"/>
+          <w:color w:val="000000"/>
+          <w:sz w:val="22"/>
+          <w:szCs w:val="22"/>
+          <w:lang w:eastAsia="en-NZ"/>
+        </w:rPr>
+        <w:t>Technologies used for this solution are expected to be as follows:</w:t>
+      </w:r>
+    </w:p>
+    <w:p>
+      <w:pPr>
+        <w:spacing w:after="0"/>
+        <w:ind w:firstLine="720"/>
+        <w:rPr>
+          <w:rFonts w:eastAsia="Times New Roman" w:cs="Calibri"/>
+          <w:color w:val="000000"/>
+          <w:sz w:val="22"/>
+          <w:szCs w:val="22"/>
+          <w:lang w:eastAsia="en-NZ"/>
+        </w:rPr>
+      </w:pPr>
+      <w:r>
+        <w:rPr>
+          <w:rFonts w:eastAsia="Times New Roman" w:cs="Calibri"/>
+          <w:color w:val="000000"/>
+          <w:sz w:val="22"/>
+          <w:szCs w:val="22"/>
+          <w:lang w:eastAsia="en-NZ"/>
+        </w:rPr>
+        <w:t>Amazon EC2(T2): Web hosting</w:t>
+      </w:r>
+    </w:p>
+    <w:p>
+      <w:pPr>
+        <w:spacing w:after="0"/>
+        <w:rPr>
+          <w:rFonts w:eastAsia="Times New Roman" w:cs="Calibri"/>
+          <w:color w:val="000000"/>
+          <w:sz w:val="22"/>
+          <w:szCs w:val="22"/>
+          <w:lang w:eastAsia="en-NZ"/>
+        </w:rPr>
+      </w:pPr>
+      <w:r>
+        <w:rPr>
+          <w:rFonts w:eastAsia="Times New Roman" w:cs="Calibri"/>
+          <w:color w:val="000000"/>
+          <w:sz w:val="22"/>
+          <w:szCs w:val="22"/>
+          <w:lang w:eastAsia="en-NZ"/>
+        </w:rPr>
+        <w:tab/>
+        <w:t>Cloudflare: Web security and optimisation.</w:t>
+      </w:r>
+    </w:p>
+    <w:p>
+      <w:pPr>
+        <w:spacing w:after="0"/>
+        <w:rPr>
+          <w:rFonts w:eastAsia="Times New Roman" w:cs="Calibri"/>
+          <w:color w:val="000000"/>
+          <w:sz w:val="22"/>
+          <w:szCs w:val="22"/>
+          <w:lang w:eastAsia="en-NZ"/>
+        </w:rPr>
+      </w:pPr>
+      <w:r>
+        <w:rPr>
+          <w:rFonts w:eastAsia="Times New Roman" w:cs="Calibri"/>
+          <w:color w:val="000000"/>
+          <w:sz w:val="22"/>
+          <w:szCs w:val="22"/>
+          <w:lang w:eastAsia="en-NZ"/>
+        </w:rPr>
+        <w:lastRenderedPageBreak/>
+        <w:tab/>
+        <w:t>Amazon RDS: Database Engine</w:t>
+      </w:r>
+    </w:p>
+    <w:p>
+      <w:pPr>
+        <w:spacing w:after="0"/>
+        <w:rPr>
+          <w:rFonts w:eastAsia="Times New Roman" w:cs="Calibri"/>
+          <w:color w:val="000000"/>
+          <w:sz w:val="22"/>
+          <w:szCs w:val="22"/>
+          <w:lang w:eastAsia="en-NZ"/>
+        </w:rPr>
+      </w:pPr>
+      <w:r>
+        <w:rPr>
+          <w:rFonts w:eastAsia="Times New Roman" w:cs="Calibri"/>
+          <w:color w:val="000000"/>
+          <w:sz w:val="22"/>
+          <w:szCs w:val="22"/>
+          <w:lang w:eastAsia="en-NZ"/>
+        </w:rPr>
+        <w:tab/>
+        <w:t>Languages Used: PostgreSQL, HTML and Java(run on a Tomcat servlet).</w:t>
+      </w:r>
     </w:p>
     <w:p>
       <w:pPr>
@@ -4576,6 +5008,60 @@
         <w:ind w:left="720"/>
         <w:rPr>
           <w:rFonts w:eastAsia="Times New Roman" w:cs="Calibri"/>
+          <w:color w:val="000000"/>
+          <w:sz w:val="22"/>
+          <w:szCs w:val="22"/>
+          <w:lang w:eastAsia="en-NZ"/>
+        </w:rPr>
+      </w:pPr>
+    </w:p>
+    <w:p>
+      <w:pPr>
+        <w:spacing w:after="0"/>
+        <w:rPr>
+          <w:rFonts w:eastAsia="Times New Roman" w:cs="Calibri"/>
+          <w:color w:val="000000"/>
+          <w:sz w:val="22"/>
+          <w:szCs w:val="22"/>
+          <w:lang w:eastAsia="en-NZ"/>
+        </w:rPr>
+      </w:pPr>
+      <w:r>
+        <w:rPr>
+          <w:rFonts w:eastAsia="Times New Roman" w:cs="Calibri"/>
+          <w:color w:val="000000"/>
+          <w:sz w:val="22"/>
+          <w:szCs w:val="22"/>
+          <w:lang w:eastAsia="en-NZ"/>
+        </w:rPr>
+        <w:t>While this is a valid solution, it is unlikely achievable</w:t>
+      </w:r>
+      <w:r>
+        <w:rPr>
+          <w:rFonts w:eastAsia="Times New Roman" w:cs="Calibri"/>
+          <w:color w:val="000000"/>
+          <w:sz w:val="22"/>
+          <w:szCs w:val="22"/>
+          <w:lang w:eastAsia="en-NZ"/>
+        </w:rPr>
+        <w:t xml:space="preserve"> in the timeframe</w:t>
+      </w:r>
+      <w:r>
+        <w:rPr>
+          <w:rFonts w:eastAsia="Times New Roman" w:cs="Calibri"/>
+          <w:color w:val="000000"/>
+          <w:sz w:val="22"/>
+          <w:szCs w:val="22"/>
+          <w:lang w:eastAsia="en-NZ"/>
+        </w:rPr>
+        <w:t>, and not entirely necessary for the project. There will be more detail about this in the feasibility report, in summary it is a recommended approach, however this is not the approach we will be taking because a simple prototype can easily be created and then built upon in future.</w:t>
+      </w:r>
+    </w:p>
+    <w:p>
+      <w:pPr>
+        <w:spacing w:after="0"/>
+        <w:rPr>
+          <w:rFonts w:eastAsia="Times New Roman" w:cs="Calibri"/>
           <w:b/>
           <w:color w:val="000000"/>
           <w:sz w:val="22"/>
@@ -4583,7 +5069,10 @@
           <w:lang w:eastAsia="en-NZ"/>
         </w:rPr>
       </w:pPr>
-      <w:r>
+    </w:p>
+    <w:p>
+      <w:pPr>
+        <w:spacing w:after="0"/>
         <w:rPr>
           <w:rFonts w:eastAsia="Times New Roman" w:cs="Calibri"/>
           <w:b/>
@@ -4592,7 +5081,17 @@
           <w:szCs w:val="22"/>
           <w:lang w:eastAsia="en-NZ"/>
         </w:rPr>
-        <w:t>Cloud Solutions</w:t>
+      </w:pPr>
+      <w:r>
+        <w:rPr>
+          <w:rFonts w:eastAsia="Times New Roman" w:cs="Calibri"/>
+          <w:b/>
+          <w:color w:val="000000"/>
+          <w:sz w:val="22"/>
+          <w:szCs w:val="22"/>
+          <w:lang w:eastAsia="en-NZ"/>
+        </w:rPr>
+        <w:t>Financial analysis</w:t>
       </w:r>
     </w:p>
     <w:p>
@@ -4600,6 +5099,28 @@
         <w:spacing w:after="0"/>
         <w:rPr>
           <w:rFonts w:eastAsia="Times New Roman" w:cs="Calibri"/>
+          <w:color w:val="000000"/>
+          <w:sz w:val="22"/>
+          <w:szCs w:val="22"/>
+          <w:lang w:eastAsia="en-NZ"/>
+        </w:rPr>
+      </w:pPr>
+      <w:r>
+        <w:rPr>
+          <w:rFonts w:eastAsia="Times New Roman" w:cs="Calibri"/>
+          <w:color w:val="000000"/>
+          <w:sz w:val="22"/>
+          <w:szCs w:val="22"/>
+          <w:lang w:eastAsia="en-NZ"/>
+        </w:rPr>
+        <w:t>There is a cost estimative available that will be updated for the solutions in development as they get completed. Now as the technical research is undertaken new quotations and assumption of prices are presented, therefore we expect to have this study complete as the technical study is completed.</w:t>
+      </w:r>
+    </w:p>
+    <w:p>
+      <w:pPr>
+        <w:spacing w:after="0"/>
+        <w:rPr>
+          <w:rFonts w:eastAsia="Times New Roman" w:cs="Calibri"/>
           <w:b/>
           <w:color w:val="000000"/>
           <w:sz w:val="22"/>
@@ -4620,212 +5141,49 @@
           <w:lang w:eastAsia="en-NZ"/>
         </w:rPr>
       </w:pPr>
+      <w:r>
+        <w:rPr>
+          <w:rFonts w:eastAsia="Times New Roman" w:cs="Calibri"/>
+          <w:b/>
+          <w:color w:val="000000"/>
+          <w:sz w:val="22"/>
+          <w:szCs w:val="22"/>
+          <w:lang w:eastAsia="en-NZ"/>
+        </w:rPr>
+        <w:t>Resource &amp; Schedule feasibility</w:t>
+      </w:r>
     </w:p>
     <w:p>
       <w:pPr>
         <w:spacing w:after="0"/>
         <w:rPr>
           <w:rFonts w:eastAsia="Times New Roman" w:cs="Calibri"/>
-          <w:b/>
-          <w:color w:val="000000"/>
-          <w:sz w:val="22"/>
-          <w:szCs w:val="22"/>
-          <w:lang w:eastAsia="en-NZ"/>
-        </w:rPr>
-      </w:pPr>
+          <w:color w:val="000000"/>
+          <w:sz w:val="22"/>
+          <w:szCs w:val="22"/>
+          <w:lang w:eastAsia="en-NZ"/>
+        </w:rPr>
+      </w:pPr>
+      <w:r>
+        <w:rPr>
+          <w:rFonts w:eastAsia="Times New Roman" w:cs="Calibri"/>
+          <w:color w:val="000000"/>
+          <w:sz w:val="22"/>
+          <w:szCs w:val="22"/>
+          <w:lang w:eastAsia="en-NZ"/>
+        </w:rPr>
+        <w:t xml:space="preserve">In project proposal, we outlined the time in which this project must be completed. Also, the requirements for the project address when we can build the system and how it should be implemented at first. Through the analysis of feedback and continued research, we now have a reasonable indication of the resources required. However, to finalize this study, we must complete the other studies to define resources and schedule requirements adequately. </w:t>
+      </w:r>
     </w:p>
     <w:p>
       <w:pPr>
         <w:spacing w:after="0"/>
         <w:rPr>
           <w:rFonts w:eastAsia="Times New Roman" w:cs="Calibri"/>
-          <w:b/>
-          <w:color w:val="000000"/>
-          <w:sz w:val="22"/>
-          <w:szCs w:val="22"/>
-          <w:lang w:eastAsia="en-NZ"/>
-        </w:rPr>
-      </w:pPr>
-    </w:p>
-    <w:p>
-      <w:pPr>
-        <w:spacing w:after="0"/>
-        <w:rPr>
-          <w:rFonts w:eastAsia="Times New Roman" w:cs="Calibri"/>
-          <w:b/>
-          <w:color w:val="000000"/>
-          <w:sz w:val="22"/>
-          <w:szCs w:val="22"/>
-          <w:lang w:eastAsia="en-NZ"/>
-        </w:rPr>
-      </w:pPr>
-      <w:r>
-        <w:rPr>
-          <w:rFonts w:eastAsia="Times New Roman" w:cs="Calibri"/>
-          <w:b/>
-          <w:color w:val="000000"/>
-          <w:sz w:val="22"/>
-          <w:szCs w:val="22"/>
-          <w:lang w:eastAsia="en-NZ"/>
-        </w:rPr>
-        <w:t>Financial analysis</w:t>
-      </w:r>
-    </w:p>
-    <w:p>
-      <w:pPr>
-        <w:spacing w:after="0"/>
-        <w:rPr>
-          <w:rFonts w:eastAsia="Times New Roman" w:cs="Calibri"/>
-          <w:color w:val="000000"/>
-          <w:sz w:val="22"/>
-          <w:szCs w:val="22"/>
-          <w:lang w:eastAsia="en-NZ"/>
-        </w:rPr>
-      </w:pPr>
-      <w:r>
-        <w:rPr>
-          <w:rFonts w:eastAsia="Times New Roman" w:cs="Calibri"/>
-          <w:color w:val="000000"/>
-          <w:sz w:val="22"/>
-          <w:szCs w:val="22"/>
-          <w:lang w:eastAsia="en-NZ"/>
-        </w:rPr>
-        <w:t>There is a cost estimative available that will be updated for the solutions in development as they get completed. Now as the technical research is undertaken new quotations and assumption of prices are presented, therefore we expect to have this study complete as the technical study is completed.</w:t>
-      </w:r>
-    </w:p>
-    <w:p>
-      <w:pPr>
-        <w:spacing w:after="0"/>
-        <w:rPr>
-          <w:rFonts w:eastAsia="Times New Roman" w:cs="Calibri"/>
-          <w:b/>
-          <w:color w:val="000000"/>
-          <w:sz w:val="22"/>
-          <w:szCs w:val="22"/>
-          <w:lang w:eastAsia="en-NZ"/>
-        </w:rPr>
-      </w:pPr>
-    </w:p>
-    <w:p>
-      <w:pPr>
-        <w:spacing w:after="0"/>
-        <w:rPr>
-          <w:rFonts w:eastAsia="Times New Roman" w:cs="Calibri"/>
-          <w:b/>
-          <w:color w:val="000000"/>
-          <w:sz w:val="22"/>
-          <w:szCs w:val="22"/>
-          <w:lang w:eastAsia="en-NZ"/>
-        </w:rPr>
-      </w:pPr>
-      <w:r>
-        <w:rPr>
-          <w:rFonts w:eastAsia="Times New Roman" w:cs="Calibri"/>
-          <w:b/>
-          <w:color w:val="000000"/>
-          <w:sz w:val="22"/>
-          <w:szCs w:val="22"/>
-          <w:lang w:eastAsia="en-NZ"/>
-        </w:rPr>
-        <w:t>Resource &amp; Schedule feasibility</w:t>
-      </w:r>
-    </w:p>
-    <w:p>
-      <w:pPr>
-        <w:spacing w:after="0"/>
-        <w:rPr>
-          <w:rFonts w:eastAsia="Times New Roman" w:cs="Calibri"/>
-          <w:color w:val="000000"/>
-          <w:sz w:val="22"/>
-          <w:szCs w:val="22"/>
-          <w:lang w:eastAsia="en-NZ"/>
-        </w:rPr>
-      </w:pPr>
-      <w:r>
-        <w:rPr>
-          <w:rFonts w:eastAsia="Times New Roman" w:cs="Calibri"/>
-          <w:color w:val="000000"/>
-          <w:sz w:val="22"/>
-          <w:szCs w:val="22"/>
-          <w:lang w:eastAsia="en-NZ"/>
-        </w:rPr>
-        <w:t xml:space="preserve">In project proposal, we outline the time in which this project must be completed. Also, the requirements for the project address when we can build the system and how it should be implemented at first. Through the analyses of feedbacks and continues research </w:t>
-      </w:r>
-      <w:r>
-        <w:rPr>
-          <w:rFonts w:eastAsia="Times New Roman" w:cs="Calibri"/>
-          <w:color w:val="000000"/>
-          <w:sz w:val="22"/>
-          <w:szCs w:val="22"/>
-          <w:lang w:eastAsia="en-NZ"/>
-        </w:rPr>
-        <w:t>we now</w:t>
-      </w:r>
-      <w:r>
-        <w:rPr>
-          <w:rFonts w:eastAsia="Times New Roman" w:cs="Calibri"/>
-          <w:color w:val="000000"/>
-          <w:sz w:val="22"/>
-          <w:szCs w:val="22"/>
-          <w:lang w:eastAsia="en-NZ"/>
-        </w:rPr>
-        <w:t xml:space="preserve"> have a good idea of the resources required</w:t>
-      </w:r>
-      <w:r>
-        <w:rPr>
-          <w:rFonts w:eastAsia="Times New Roman" w:cs="Calibri"/>
-          <w:color w:val="000000"/>
-          <w:sz w:val="22"/>
-          <w:szCs w:val="22"/>
-          <w:lang w:eastAsia="en-NZ"/>
-        </w:rPr>
-        <w:t xml:space="preserve">. However, </w:t>
-      </w:r>
-      <w:r>
-        <w:rPr>
-          <w:rFonts w:eastAsia="Times New Roman" w:cs="Calibri"/>
-          <w:color w:val="000000"/>
-          <w:sz w:val="22"/>
-          <w:szCs w:val="22"/>
-          <w:lang w:eastAsia="en-NZ"/>
-        </w:rPr>
-        <w:t>to</w:t>
-      </w:r>
-      <w:r>
-        <w:rPr>
-          <w:rFonts w:eastAsia="Times New Roman" w:cs="Calibri"/>
-          <w:color w:val="000000"/>
-          <w:sz w:val="22"/>
-          <w:szCs w:val="22"/>
-          <w:lang w:eastAsia="en-NZ"/>
-        </w:rPr>
-        <w:t xml:space="preserve"> finalize this </w:t>
-      </w:r>
-      <w:r>
-        <w:rPr>
-          <w:rFonts w:eastAsia="Times New Roman" w:cs="Calibri"/>
-          <w:color w:val="000000"/>
-          <w:sz w:val="22"/>
-          <w:szCs w:val="22"/>
-          <w:lang w:eastAsia="en-NZ"/>
-        </w:rPr>
-        <w:t>study,</w:t>
-      </w:r>
-      <w:r>
-        <w:rPr>
-          <w:rFonts w:eastAsia="Times New Roman" w:cs="Calibri"/>
-          <w:color w:val="000000"/>
-          <w:sz w:val="22"/>
-          <w:szCs w:val="22"/>
-          <w:lang w:eastAsia="en-NZ"/>
-        </w:rPr>
-        <w:t xml:space="preserve"> we must complete the other studies to define resources and schedule requirements adequately. </w:t>
-      </w:r>
-    </w:p>
-    <w:p>
-      <w:pPr>
-        <w:rPr>
-          <w:sz w:val="22"/>
+          <w:color w:val="000000"/>
+          <w:sz w:val="22"/>
+          <w:szCs w:val="22"/>
+          <w:lang w:eastAsia="en-NZ"/>
         </w:rPr>
       </w:pPr>
     </w:p>
@@ -4836,7 +5194,7 @@
           <w:sz w:val="28"/>
         </w:rPr>
       </w:pPr>
-      <w:bookmarkStart w:id="18" w:name="_Toc483347037"/>
+      <w:bookmarkStart w:id="18" w:name="_Toc483429290"/>
       <w:r>
         <w:rPr>
           <w:sz w:val="28"/>
@@ -4906,140 +5264,140 @@
         <w:rPr>
           <w:sz w:val="22"/>
         </w:rPr>
+        <w:t>T</w:t>
+      </w:r>
+      <w:r>
+        <w:rPr>
+          <w:sz w:val="22"/>
+        </w:rPr>
+        <w:t>here is a dependency on external sources, for instance to get quotations for hardware or to meet with AUT infrastructure team. Moreover, to be able to provide solutions and compare them we need to understa</w:t>
+      </w:r>
+      <w:r>
+        <w:rPr>
+          <w:sz w:val="22"/>
+        </w:rPr>
+        <w:t>nd their benefits and downfalls, such require significant research.</w:t>
+      </w:r>
+    </w:p>
+    <w:p>
+      <w:pPr>
+        <w:rPr>
+          <w:sz w:val="22"/>
+        </w:rPr>
+      </w:pPr>
+      <w:r>
+        <w:rPr>
+          <w:sz w:val="22"/>
+        </w:rPr>
+        <w:t xml:space="preserve">Although the client is our main stakeholder we must consider other </w:t>
+      </w:r>
+      <w:r>
+        <w:rPr>
+          <w:sz w:val="22"/>
+        </w:rPr>
+        <w:t>stakeholder’s</w:t>
+      </w:r>
+      <w:r>
+        <w:rPr>
+          <w:sz w:val="22"/>
+        </w:rPr>
+        <w:t xml:space="preserve"> conditions. For example, ASB stadium may have terms and conditions to use their network or to implement any new system, MATH</w:t>
+      </w:r>
+      <w:r>
+        <w:rPr>
+          <w:sz w:val="22"/>
+        </w:rPr>
+        <w:t>EX may have their own system which also will have complications to use. These examples highlight that our research must consider all stakeholder’s requirements and conditions.</w:t>
+      </w:r>
+    </w:p>
+    <w:p>
+      <w:pPr>
+        <w:rPr>
+          <w:sz w:val="22"/>
+        </w:rPr>
+      </w:pPr>
+      <w:r>
+        <w:rPr>
+          <w:sz w:val="22"/>
+        </w:rPr>
+        <w:t>We have trouble all meeting at the same time due to several schedule conflicts, we miss out on benefits of face-to-face communication and sharing a workspace because of this.</w:t>
+      </w:r>
+    </w:p>
+    <w:p>
+      <w:pPr>
+        <w:pStyle w:val="Heading1"/>
+      </w:pPr>
+      <w:bookmarkStart w:id="19" w:name="_Toc483429291"/>
+      <w:r>
         <w:lastRenderedPageBreak/>
-        <w:t>T</w:t>
-      </w:r>
-      <w:r>
-        <w:rPr>
-          <w:sz w:val="22"/>
-        </w:rPr>
-        <w:t>here is a dependency on external sources, for instance to get quotations for hardware or to meet with AUT infrastructure team. Moreover, to be able to provide solutions and compare them we need to understa</w:t>
-      </w:r>
-      <w:r>
-        <w:rPr>
-          <w:sz w:val="22"/>
-        </w:rPr>
-        <w:t>nd their benefits and downfalls, such require significant research.</w:t>
-      </w:r>
-    </w:p>
-    <w:p>
-      <w:pPr>
-        <w:rPr>
-          <w:sz w:val="22"/>
-        </w:rPr>
-      </w:pPr>
-      <w:r>
-        <w:rPr>
-          <w:sz w:val="22"/>
-        </w:rPr>
-        <w:t xml:space="preserve">Although the client is our main stakeholder we must consider other </w:t>
-      </w:r>
-      <w:r>
-        <w:rPr>
-          <w:sz w:val="22"/>
-        </w:rPr>
-        <w:t>stakeholder’s</w:t>
-      </w:r>
-      <w:r>
-        <w:rPr>
-          <w:sz w:val="22"/>
-        </w:rPr>
-        <w:t xml:space="preserve"> conditions. For example, ASB stadium may have terms and conditions to use their network or to implement any new system, MATH</w:t>
-      </w:r>
-      <w:r>
-        <w:rPr>
-          <w:sz w:val="22"/>
-        </w:rPr>
-        <w:t>EX may have their own system which also will have complications to use. These examples highlight that our research must consider all stakeholder’s requirements and conditions.</w:t>
-      </w:r>
-    </w:p>
-    <w:p>
-      <w:pPr>
-        <w:rPr>
-          <w:sz w:val="22"/>
-        </w:rPr>
-      </w:pPr>
-      <w:r>
-        <w:rPr>
-          <w:sz w:val="22"/>
-        </w:rPr>
-        <w:t>We have trouble all meeting at the same time due to several schedule conflicts, we miss out on benefits of face-to-face communication and sharing a workspace because of this.</w:t>
-      </w:r>
-    </w:p>
+        <w:t>Team Reflection</w:t>
+      </w:r>
+      <w:bookmarkEnd w:id="19"/>
+    </w:p>
+    <w:p>
+      <w:pPr>
+        <w:rPr>
+          <w:sz w:val="22"/>
+        </w:rPr>
+      </w:pPr>
+      <w:r>
+        <w:rPr>
+          <w:sz w:val="22"/>
+        </w:rPr>
+        <w:t>To more quickly gain knowledge of certain tools and services, we should seek out people whom have experience with those technologies. Th</w:t>
+      </w:r>
+      <w:r>
+        <w:rPr>
+          <w:sz w:val="22"/>
+        </w:rPr>
+        <w:t>ey should be able to provide a more comprehensive guide to them that can be more easily translated into the project.</w:t>
+      </w:r>
+    </w:p>
+    <w:p>
+      <w:pPr>
+        <w:rPr>
+          <w:sz w:val="22"/>
+        </w:rPr>
+      </w:pPr>
+      <w:r>
+        <w:rPr>
+          <w:sz w:val="22"/>
+        </w:rPr>
+        <w:t>We should more persistently contact the venue and AMA, and ensure we have our questions well prepared and any follow up questions should be asked as soon as possible.</w:t>
+      </w:r>
+    </w:p>
+    <w:p>
+      <w:pPr>
+        <w:rPr>
+          <w:sz w:val="22"/>
+        </w:rPr>
+      </w:pPr>
+      <w:r>
+        <w:rPr>
+          <w:sz w:val="22"/>
+        </w:rPr>
+        <w:t>Perhaps we should get in touch with more networking and infrastructure experts, to gain their opinion on what approach we should take for the project. Perhaps presenting our findings to them before we pass them along to the client.</w:t>
+      </w:r>
+    </w:p>
+    <w:p>
+      <w:pPr>
+        <w:rPr>
+          <w:sz w:val="22"/>
+        </w:rPr>
+      </w:pPr>
+      <w:r>
+        <w:rPr>
+          <w:sz w:val="22"/>
+        </w:rPr>
+        <w:t>We need to set a weekly meeting time, and if not all members can be present, we should make an effort to call over Skype or be active in Slack chat during the meeting to ensure we know what is going on. Nightly communication over Slack may also be necessary, with more frequent updates on the work each member is currently doing.</w:t>
+      </w:r>
+    </w:p>
+    <w:p/>
     <w:p>
       <w:pPr>
         <w:pStyle w:val="Heading1"/>
       </w:pPr>
-      <w:bookmarkStart w:id="19" w:name="_Toc483347038"/>
-      <w:r>
-        <w:t>Team Reflection</w:t>
-      </w:r>
-      <w:bookmarkEnd w:id="19"/>
-    </w:p>
-    <w:p>
-      <w:pPr>
-        <w:rPr>
-          <w:sz w:val="22"/>
-        </w:rPr>
-      </w:pPr>
-      <w:r>
-        <w:rPr>
-          <w:sz w:val="22"/>
-        </w:rPr>
-        <w:t>To more quickly gain knowledge of certain tools and services, we should seek out people whom have experience with those technologies. Th</w:t>
-      </w:r>
-      <w:r>
-        <w:rPr>
-          <w:sz w:val="22"/>
-        </w:rPr>
-        <w:t>ey should be able to provide a more comprehensive guide to them that can be more easily translated into the project.</w:t>
-      </w:r>
-    </w:p>
-    <w:p>
-      <w:pPr>
-        <w:rPr>
-          <w:sz w:val="22"/>
-        </w:rPr>
-      </w:pPr>
-      <w:r>
-        <w:rPr>
-          <w:sz w:val="22"/>
-        </w:rPr>
-        <w:t>We should more persistently contact the venue and AMA, and ensure we have our questions well prepared and any follow up questions should be asked as soon as possible.</w:t>
-      </w:r>
-    </w:p>
-    <w:p>
-      <w:pPr>
-        <w:rPr>
-          <w:sz w:val="22"/>
-        </w:rPr>
-      </w:pPr>
-      <w:r>
-        <w:rPr>
-          <w:sz w:val="22"/>
-        </w:rPr>
-        <w:t>Perhaps we should get in touch with more networking and infrastructure experts, to gain their opinion on what approach we should take for the project. Perhaps presenting our findings to them before we pass them along to the client.</w:t>
-      </w:r>
-    </w:p>
-    <w:p>
-      <w:pPr>
-        <w:rPr>
-          <w:sz w:val="22"/>
-        </w:rPr>
-      </w:pPr>
-      <w:r>
-        <w:rPr>
-          <w:sz w:val="22"/>
-        </w:rPr>
-        <w:t>We need to set a weekly meeting time, and if not all members can be present, we should make an effort to call over Skype or be active in Slack chat during the meeting to ensure we know what is going on. Nightly communication over Slack may also be necessary, with more frequent updates on the work each member is currently doing.</w:t>
-      </w:r>
-    </w:p>
-    <w:p/>
-    <w:p>
-      <w:pPr>
-        <w:pStyle w:val="Heading1"/>
-      </w:pPr>
-      <w:bookmarkStart w:id="20" w:name="_Toc483347039"/>
+      <w:bookmarkStart w:id="20" w:name="_Toc483429292"/>
       <w:r>
         <w:t>Member Contributions</w:t>
       </w:r>
@@ -5091,6 +5449,13 @@
       <w:r>
         <w:continuationSeparator/>
       </w:r>
+    </w:p>
+  </w:endnote>
+  <w:endnote w:type="continuationNotice" w:id="1">
+    <w:p>
+      <w:pPr>
+        <w:spacing w:after="0" w:line="240" w:lineRule="auto"/>
+      </w:pPr>
     </w:p>
   </w:endnote>
 </w:endnotes>
@@ -5127,6 +5492,32 @@
       <w:sdtPr>
         <w:alias w:val="Date"/>
         <w:tag w:val=""/>
+        <w:id w:val="-901829897"/>
+        <w:placeholder>
+          <w:docPart w:val="E306BD86DCA34A16A3A174D126AA29FF"/>
+        </w:placeholder>
+        <w:dataBinding w:prefixMappings="xmlns:ns0='http://schemas.microsoft.com/office/2006/coverPageProps' " w:xpath="/ns0:CoverPageProperties[1]/ns0:PublishDate[1]" w:storeItemID="{55AF091B-3C7A-41E3-B477-F2FDAA23CFDA}"/>
+        <w:date w:fullDate="2017-05-24T00:00:00Z">
+          <w:dateFormat w:val="MMMM yyyy"/>
+          <w:lid w:val="en-US"/>
+          <w:storeMappedDataAs w:val="dateTime"/>
+          <w:calendar w:val="gregorian"/>
+        </w:date>
+      </w:sdtPr>
+      <w:sdtEndPr/>
+      <w:sdtContent>
+        <w:r>
+          <w:rPr>
+            <w:lang w:val="en-US"/>
+          </w:rPr>
+          <w:t>May 2017</w:t>
+        </w:r>
+      </w:sdtContent>
+    </w:sdt>
+    <w:sdt>
+      <w:sdtPr>
+        <w:alias w:val="Date"/>
+        <w:tag w:val=""/>
         <w:id w:val="-1976370188"/>
         <w:placeholder>
           <w:docPart w:val="967D1DE5ED1F4B21BB530BA210798C09"/>
@@ -5142,6 +5533,9 @@
       <w:sdtEndPr/>
       <w:sdtContent>
         <w:r>
+          <w:rPr>
+            <w:lang w:val="en-US"/>
+          </w:rPr>
           <w:t>May 2017</w:t>
         </w:r>
       </w:sdtContent>
@@ -5162,7 +5556,7 @@
       <w:rPr>
         <w:noProof/>
       </w:rPr>
-      <w:t>5</w:t>
+      <w:t>4</w:t>
     </w:r>
     <w:r>
       <w:rPr>
@@ -5194,6 +5588,13 @@
       <w:r>
         <w:continuationSeparator/>
       </w:r>
+    </w:p>
+  </w:footnote>
+  <w:footnote w:type="continuationNotice" w:id="1">
+    <w:p>
+      <w:pPr>
+        <w:spacing w:after="0" w:line="240" w:lineRule="auto"/>
+      </w:pPr>
     </w:p>
   </w:footnote>
 </w:footnotes>
@@ -5351,6 +5752,118 @@
     </w:lvl>
   </w:abstractNum>
   <w:abstractNum w:abstractNumId="1" w15:restartNumberingAfterBreak="0">
+    <w:nsid w:val="1340304D"/>
+    <w:multiLevelType w:val="hybridMultilevel"/>
+    <w:tmpl w:val="984E4D7A"/>
+    <w:lvl w:ilvl="0" w:tplc="7D405CCC">
+      <w:numFmt w:val="bullet"/>
+      <w:lvlText w:val="-"/>
+      <w:lvlJc w:val="left"/>
+      <w:pPr>
+        <w:ind w:left="1080" w:hanging="360"/>
+      </w:pPr>
+      <w:rPr>
+        <w:rFonts w:ascii="Garamond" w:eastAsia="Times New Roman" w:hAnsi="Garamond" w:cs="Calibri" w:hint="default"/>
+      </w:rPr>
+    </w:lvl>
+    <w:lvl w:ilvl="1" w:tplc="04090003" w:tentative="1">
+      <w:start w:val="1"/>
+      <w:numFmt w:val="bullet"/>
+      <w:lvlText w:val="o"/>
+      <w:lvlJc w:val="left"/>
+      <w:pPr>
+        <w:ind w:left="1800" w:hanging="360"/>
+      </w:pPr>
+      <w:rPr>
+        <w:rFonts w:ascii="Courier New" w:hAnsi="Courier New" w:cs="Courier New" w:hint="default"/>
+      </w:rPr>
+    </w:lvl>
+    <w:lvl w:ilvl="2" w:tplc="04090005" w:tentative="1">
+      <w:start w:val="1"/>
+      <w:numFmt w:val="bullet"/>
+      <w:lvlText w:val=""/>
+      <w:lvlJc w:val="left"/>
+      <w:pPr>
+        <w:ind w:left="2520" w:hanging="360"/>
+      </w:pPr>
+      <w:rPr>
+        <w:rFonts w:ascii="Wingdings" w:hAnsi="Wingdings" w:hint="default"/>
+      </w:rPr>
+    </w:lvl>
+    <w:lvl w:ilvl="3" w:tplc="04090001" w:tentative="1">
+      <w:start w:val="1"/>
+      <w:numFmt w:val="bullet"/>
+      <w:lvlText w:val=""/>
+      <w:lvlJc w:val="left"/>
+      <w:pPr>
+        <w:ind w:left="3240" w:hanging="360"/>
+      </w:pPr>
+      <w:rPr>
+        <w:rFonts w:ascii="Symbol" w:hAnsi="Symbol" w:hint="default"/>
+      </w:rPr>
+    </w:lvl>
+    <w:lvl w:ilvl="4" w:tplc="04090003" w:tentative="1">
+      <w:start w:val="1"/>
+      <w:numFmt w:val="bullet"/>
+      <w:lvlText w:val="o"/>
+      <w:lvlJc w:val="left"/>
+      <w:pPr>
+        <w:ind w:left="3960" w:hanging="360"/>
+      </w:pPr>
+      <w:rPr>
+        <w:rFonts w:ascii="Courier New" w:hAnsi="Courier New" w:cs="Courier New" w:hint="default"/>
+      </w:rPr>
+    </w:lvl>
+    <w:lvl w:ilvl="5" w:tplc="04090005" w:tentative="1">
+      <w:start w:val="1"/>
+      <w:numFmt w:val="bullet"/>
+      <w:lvlText w:val=""/>
+      <w:lvlJc w:val="left"/>
+      <w:pPr>
+        <w:ind w:left="4680" w:hanging="360"/>
+      </w:pPr>
+      <w:rPr>
+        <w:rFonts w:ascii="Wingdings" w:hAnsi="Wingdings" w:hint="default"/>
+      </w:rPr>
+    </w:lvl>
+    <w:lvl w:ilvl="6" w:tplc="04090001" w:tentative="1">
+      <w:start w:val="1"/>
+      <w:numFmt w:val="bullet"/>
+      <w:lvlText w:val=""/>
+      <w:lvlJc w:val="left"/>
+      <w:pPr>
+        <w:ind w:left="5400" w:hanging="360"/>
+      </w:pPr>
+      <w:rPr>
+        <w:rFonts w:ascii="Symbol" w:hAnsi="Symbol" w:hint="default"/>
+      </w:rPr>
+    </w:lvl>
+    <w:lvl w:ilvl="7" w:tplc="04090003" w:tentative="1">
+      <w:start w:val="1"/>
+      <w:numFmt w:val="bullet"/>
+      <w:lvlText w:val="o"/>
+      <w:lvlJc w:val="left"/>
+      <w:pPr>
+        <w:ind w:left="6120" w:hanging="360"/>
+      </w:pPr>
+      <w:rPr>
+        <w:rFonts w:ascii="Courier New" w:hAnsi="Courier New" w:cs="Courier New" w:hint="default"/>
+      </w:rPr>
+    </w:lvl>
+    <w:lvl w:ilvl="8" w:tplc="04090005" w:tentative="1">
+      <w:start w:val="1"/>
+      <w:numFmt w:val="bullet"/>
+      <w:lvlText w:val=""/>
+      <w:lvlJc w:val="left"/>
+      <w:pPr>
+        <w:ind w:left="6840" w:hanging="360"/>
+      </w:pPr>
+      <w:rPr>
+        <w:rFonts w:ascii="Wingdings" w:hAnsi="Wingdings" w:hint="default"/>
+      </w:rPr>
+    </w:lvl>
+  </w:abstractNum>
+  <w:abstractNum w:abstractNumId="2" w15:restartNumberingAfterBreak="0">
     <w:nsid w:val="1D835B5A"/>
     <w:multiLevelType w:val="hybridMultilevel"/>
     <w:tmpl w:val="1C0C43EA"/>
@@ -5463,7 +5976,7 @@
       </w:rPr>
     </w:lvl>
   </w:abstractNum>
-  <w:abstractNum w:abstractNumId="2" w15:restartNumberingAfterBreak="0">
+  <w:abstractNum w:abstractNumId="3" w15:restartNumberingAfterBreak="0">
     <w:nsid w:val="2D98689B"/>
     <w:multiLevelType w:val="hybridMultilevel"/>
     <w:tmpl w:val="3076A67E"/>
@@ -5552,7 +6065,7 @@
       </w:pPr>
     </w:lvl>
   </w:abstractNum>
-  <w:abstractNum w:abstractNumId="3" w15:restartNumberingAfterBreak="0">
+  <w:abstractNum w:abstractNumId="4" w15:restartNumberingAfterBreak="0">
     <w:nsid w:val="31276B39"/>
     <w:multiLevelType w:val="hybridMultilevel"/>
     <w:tmpl w:val="F604A5D0"/>
@@ -5665,7 +6178,7 @@
       </w:rPr>
     </w:lvl>
   </w:abstractNum>
-  <w:abstractNum w:abstractNumId="4" w15:restartNumberingAfterBreak="0">
+  <w:abstractNum w:abstractNumId="5" w15:restartNumberingAfterBreak="0">
     <w:nsid w:val="4AE56C24"/>
     <w:multiLevelType w:val="hybridMultilevel"/>
     <w:tmpl w:val="C8B68AA6"/>
@@ -5755,7 +6268,7 @@
       </w:pPr>
     </w:lvl>
   </w:abstractNum>
-  <w:abstractNum w:abstractNumId="5" w15:restartNumberingAfterBreak="0">
+  <w:abstractNum w:abstractNumId="6" w15:restartNumberingAfterBreak="0">
     <w:nsid w:val="6BD47D46"/>
     <w:multiLevelType w:val="multilevel"/>
     <w:tmpl w:val="C8642A5A"/>
@@ -5904,7 +6417,7 @@
       </w:rPr>
     </w:lvl>
   </w:abstractNum>
-  <w:abstractNum w:abstractNumId="6" w15:restartNumberingAfterBreak="0">
+  <w:abstractNum w:abstractNumId="7" w15:restartNumberingAfterBreak="0">
     <w:nsid w:val="7F6C1DA7"/>
     <w:multiLevelType w:val="multilevel"/>
     <w:tmpl w:val="C8642A5A"/>
@@ -6054,25 +6567,28 @@
     </w:lvl>
   </w:abstractNum>
   <w:num w:numId="1">
-    <w:abstractNumId w:val="4"/>
+    <w:abstractNumId w:val="5"/>
   </w:num>
   <w:num w:numId="2">
-    <w:abstractNumId w:val="1"/>
+    <w:abstractNumId w:val="2"/>
   </w:num>
   <w:num w:numId="3">
-    <w:abstractNumId w:val="2"/>
+    <w:abstractNumId w:val="3"/>
   </w:num>
   <w:num w:numId="4">
     <w:abstractNumId w:val="0"/>
   </w:num>
   <w:num w:numId="5">
-    <w:abstractNumId w:val="5"/>
+    <w:abstractNumId w:val="6"/>
   </w:num>
   <w:num w:numId="6">
-    <w:abstractNumId w:val="6"/>
+    <w:abstractNumId w:val="7"/>
   </w:num>
   <w:num w:numId="7">
-    <w:abstractNumId w:val="3"/>
+    <w:abstractNumId w:val="4"/>
+  </w:num>
+  <w:num w:numId="8">
+    <w:abstractNumId w:val="1"/>
   </w:num>
 </w:numbering>
 </file>
@@ -6126,7 +6642,7 @@
     <w:lsdException w:name="footnote text" w:semiHidden="1" w:unhideWhenUsed="1"/>
     <w:lsdException w:name="annotation text" w:semiHidden="1" w:unhideWhenUsed="1"/>
     <w:lsdException w:name="header" w:semiHidden="1" w:unhideWhenUsed="1"/>
-    <w:lsdException w:name="footer" w:semiHidden="1" w:uiPriority="0" w:unhideWhenUsed="1" w:qFormat="1"/>
+    <w:lsdException w:name="footer" w:semiHidden="1" w:unhideWhenUsed="1" w:qFormat="1"/>
     <w:lsdException w:name="index heading" w:semiHidden="1" w:unhideWhenUsed="1"/>
     <w:lsdException w:name="caption" w:semiHidden="1" w:uiPriority="35" w:unhideWhenUsed="1" w:qFormat="1"/>
     <w:lsdException w:name="table of figures" w:semiHidden="1" w:unhideWhenUsed="1"/>
@@ -7111,11 +7627,55 @@
     <w:uiPriority w:val="34"/>
     <w:unhideWhenUsed/>
     <w:qFormat/>
-    <w:rsid w:val="00232D13"/>
+    <w:rsid w:val="007C0976"/>
     <w:pPr>
       <w:ind w:left="720"/>
       <w:contextualSpacing/>
     </w:pPr>
+  </w:style>
+  <w:style w:type="paragraph" w:styleId="Revision">
+    <w:name w:val="Revision"/>
+    <w:hidden/>
+    <w:uiPriority w:val="99"/>
+    <w:semiHidden/>
+    <w:rsid w:val="007C0976"/>
+    <w:pPr>
+      <w:spacing w:after="0" w:line="240" w:lineRule="auto"/>
+    </w:pPr>
+    <w:rPr>
+      <w:lang w:val="en-NZ"/>
+    </w:rPr>
+  </w:style>
+  <w:style w:type="paragraph" w:styleId="BalloonText">
+    <w:name w:val="Balloon Text"/>
+    <w:basedOn w:val="Normal"/>
+    <w:link w:val="BalloonTextChar"/>
+    <w:uiPriority w:val="99"/>
+    <w:semiHidden/>
+    <w:unhideWhenUsed/>
+    <w:rsid w:val="007C0976"/>
+    <w:pPr>
+      <w:spacing w:after="0" w:line="240" w:lineRule="auto"/>
+    </w:pPr>
+    <w:rPr>
+      <w:rFonts w:ascii="Segoe UI" w:hAnsi="Segoe UI" w:cs="Segoe UI"/>
+      <w:sz w:val="18"/>
+      <w:szCs w:val="18"/>
+    </w:rPr>
+  </w:style>
+  <w:style w:type="character" w:customStyle="1" w:styleId="BalloonTextChar">
+    <w:name w:val="Balloon Text Char"/>
+    <w:basedOn w:val="DefaultParagraphFont"/>
+    <w:link w:val="BalloonText"/>
+    <w:uiPriority w:val="99"/>
+    <w:semiHidden/>
+    <w:rsid w:val="007C0976"/>
+    <w:rPr>
+      <w:rFonts w:ascii="Segoe UI" w:hAnsi="Segoe UI" w:cs="Segoe UI"/>
+      <w:sz w:val="18"/>
+      <w:szCs w:val="18"/>
+      <w:lang w:val="en-NZ"/>
+    </w:rPr>
   </w:style>
 </w:styles>
 </file>
@@ -7175,6 +7735,32 @@
         </w:p>
       </w:docPartBody>
     </w:docPart>
+    <w:docPart>
+      <w:docPartPr>
+        <w:name w:val="E306BD86DCA34A16A3A174D126AA29FF"/>
+        <w:category>
+          <w:name w:val="General"/>
+          <w:gallery w:val="placeholder"/>
+        </w:category>
+        <w:types>
+          <w:type w:val="bbPlcHdr"/>
+        </w:types>
+        <w:behaviors>
+          <w:behavior w:val="content"/>
+        </w:behaviors>
+        <w:guid w:val="{B465F315-5DE6-45DE-BCC3-B7AEB9189903}"/>
+      </w:docPartPr>
+      <w:docPartBody>
+        <w:p>
+          <w:pPr>
+            <w:pStyle w:val="E306BD86DCA34A16A3A174D126AA29FF"/>
+          </w:pPr>
+          <w:r>
+            <w:t>[Select Date]</w:t>
+          </w:r>
+        </w:p>
+      </w:docPartBody>
+    </w:docPart>
   </w:docParts>
 </w:glossaryDocument>
 </file>
@@ -7195,6 +7781,20 @@
     <w:pitch w:val="variable"/>
     <w:sig w:usb0="E0002EFF" w:usb1="C000785B" w:usb2="00000009" w:usb3="00000000" w:csb0="000001FF" w:csb1="00000000"/>
   </w:font>
+  <w:font w:name="Garamond">
+    <w:panose1 w:val="02020404030301010803"/>
+    <w:charset w:val="00"/>
+    <w:family w:val="roman"/>
+    <w:pitch w:val="variable"/>
+    <w:sig w:usb0="00000287" w:usb1="00000000" w:usb2="00000000" w:usb3="00000000" w:csb0="0000009F" w:csb1="00000000"/>
+  </w:font>
+  <w:font w:name="Calibri">
+    <w:panose1 w:val="020F0502020204030204"/>
+    <w:charset w:val="00"/>
+    <w:family w:val="swiss"/>
+    <w:pitch w:val="variable"/>
+    <w:sig w:usb0="E0002AFF" w:usb1="C000247B" w:usb2="00000009" w:usb3="00000000" w:csb0="000001FF" w:csb1="00000000"/>
+  </w:font>
   <w:font w:name="Courier New">
     <w:panose1 w:val="02070309020205020404"/>
     <w:charset w:val="00"/>
@@ -7209,18 +7809,11 @@
     <w:pitch w:val="variable"/>
     <w:sig w:usb0="00000000" w:usb1="10000000" w:usb2="00000000" w:usb3="00000000" w:csb0="80000000" w:csb1="00000000"/>
   </w:font>
-  <w:font w:name="Garamond">
-    <w:panose1 w:val="02020404030301010803"/>
-    <w:charset w:val="00"/>
-    <w:family w:val="roman"/>
-    <w:pitch w:val="variable"/>
-    <w:sig w:usb0="00000287" w:usb1="00000000" w:usb2="00000000" w:usb3="00000000" w:csb0="0000009F" w:csb1="00000000"/>
-  </w:font>
-  <w:font w:name="ＭＳ 明朝">
-    <w:altName w:val="MS Mincho"/>
+  <w:font w:name="MS Mincho">
+    <w:altName w:val="ＭＳ 明朝"/>
     <w:panose1 w:val="02020609040205080304"/>
     <w:charset w:val="80"/>
-    <w:family w:val="roman"/>
+    <w:family w:val="modern"/>
     <w:pitch w:val="fixed"/>
     <w:sig w:usb0="E00002FF" w:usb1="6AC7FDFB" w:usb2="08000012" w:usb3="00000000" w:csb0="0002009F" w:csb1="00000000"/>
   </w:font>
@@ -7231,8 +7824,8 @@
     <w:pitch w:val="variable"/>
     <w:sig w:usb0="00000287" w:usb1="00000000" w:usb2="00000000" w:usb3="00000000" w:csb0="0000009F" w:csb1="00000000"/>
   </w:font>
-  <w:font w:name="ＭＳ ゴシック">
-    <w:altName w:val="MS Gothic"/>
+  <w:font w:name="MS Gothic">
+    <w:altName w:val="ＭＳ ゴシック"/>
     <w:panose1 w:val="020B0609070205080204"/>
     <w:charset w:val="80"/>
     <w:family w:val="modern"/>
@@ -7252,27 +7845,6 @@
     <w:family w:val="swiss"/>
     <w:pitch w:val="variable"/>
     <w:sig w:usb0="E4002EFF" w:usb1="C000E47F" w:usb2="00000009" w:usb3="00000000" w:csb0="000001FF" w:csb1="00000000"/>
-  </w:font>
-  <w:font w:name="Calibri">
-    <w:panose1 w:val="020F0502020204030204"/>
-    <w:charset w:val="00"/>
-    <w:family w:val="swiss"/>
-    <w:pitch w:val="variable"/>
-    <w:sig w:usb0="E0002AFF" w:usb1="C000247B" w:usb2="00000009" w:usb3="00000000" w:csb0="000001FF" w:csb1="00000000"/>
-  </w:font>
-  <w:font w:name="游明朝">
-    <w:panose1 w:val="02020400000000000000"/>
-    <w:charset w:val="80"/>
-    <w:family w:val="roman"/>
-    <w:pitch w:val="variable"/>
-    <w:sig w:usb0="800002E7" w:usb1="2AC7FCFF" w:usb2="00000012" w:usb3="00000000" w:csb0="0002009F" w:csb1="00000000"/>
-  </w:font>
-  <w:font w:name="游ゴシック Light">
-    <w:panose1 w:val="020B0300000000000000"/>
-    <w:charset w:val="80"/>
-    <w:family w:val="modern"/>
-    <w:pitch w:val="variable"/>
-    <w:sig w:usb0="E00002FF" w:usb1="2AC7FDFF" w:usb2="00000016" w:usb3="00000000" w:csb0="0002009F" w:csb1="00000000"/>
   </w:font>
   <w:font w:name="Calibri Light">
     <w:panose1 w:val="020F0302020204030204"/>
@@ -7298,14 +7870,13 @@
     <w:compatSetting w:name="differentiateMultirowTableHeaders" w:uri="http://schemas.microsoft.com/office/word" w:val="1"/>
   </w:compat>
   <w:rsids>
-    <w:rsidRoot w:val="00110DE5"/>
-    <w:rsid w:val="00110DE5"/>
-    <w:rsid w:val="002D2AED"/>
-    <w:rsid w:val="00422166"/>
-    <w:rsid w:val="00496810"/>
-    <w:rsid w:val="005F68AD"/>
-    <w:rsid w:val="00C32EFD"/>
-    <w:rsid w:val="00D46293"/>
+    <w:rsidRoot w:val="00D474BD"/>
+    <w:rsid w:val="00031369"/>
+    <w:rsid w:val="002E2938"/>
+    <w:rsid w:val="00481115"/>
+    <w:rsid w:val="004F4DBA"/>
+    <w:rsid w:val="00B037FE"/>
+    <w:rsid w:val="00D474BD"/>
   </w:rsids>
   <m:mathPr>
     <m:mathFont m:val="Cambria Math"/>
@@ -7320,7 +7891,7 @@
     <m:intLim m:val="subSup"/>
     <m:naryLim m:val="undOvr"/>
   </m:mathPr>
-  <w:themeFontLang w:val="en-US" w:eastAsia="ja-JP"/>
+  <w:themeFontLang w:val="en-US"/>
   <w:clrSchemeMapping w:bg1="light1" w:t1="dark1" w:bg2="light2" w:t2="dark2" w:accent1="accent1" w:accent2="accent2" w:accent3="accent3" w:accent4="accent4" w:accent5="accent5" w:accent6="accent6" w:hyperlink="hyperlink" w:followedHyperlink="followedHyperlink"/>
   <w:decimalSymbol w:val="."/>
   <w:listSeparator w:val=","/>
@@ -7791,6 +8362,9 @@
   <w:style w:type="paragraph" w:customStyle="1" w:styleId="967D1DE5ED1F4B21BB530BA210798C09">
     <w:name w:val="967D1DE5ED1F4B21BB530BA210798C09"/>
   </w:style>
+  <w:style w:type="paragraph" w:customStyle="1" w:styleId="E306BD86DCA34A16A3A174D126AA29FF">
+    <w:name w:val="E306BD86DCA34A16A3A174D126AA29FF"/>
+  </w:style>
 </w:styles>
 </file>
 
@@ -8048,7 +8622,7 @@
 </file>
 
 <file path=customXml/itemProps3.xml><?xml version="1.0" encoding="utf-8"?>
-<ds:datastoreItem xmlns:ds="http://schemas.openxmlformats.org/officeDocument/2006/customXml" ds:itemID="{31D0063C-84E7-4FCC-9CBF-132ED3D3F61A}">
+<ds:datastoreItem xmlns:ds="http://schemas.openxmlformats.org/officeDocument/2006/customXml" ds:itemID="{E8276B7D-04AF-49A2-94C7-5F206B2C1726}">
   <ds:schemaRefs>
     <ds:schemaRef ds:uri="http://schemas.openxmlformats.org/officeDocument/2006/bibliography"/>
   </ds:schemaRefs>

</xml_diff>

<commit_message>
Executive Summary added - please review
</commit_message>
<xml_diff>
--- a/Mid-Year/Status Report.docx
+++ b/Mid-Year/Status Report.docx
@@ -801,11 +801,7 @@
               </mc:Choice>
               <mc:Fallback>
                 <w:pict>
-                  <v:shapetype w14:anchorId="5F3B3B30" id="_x0000_t202" coordsize="21600,21600" o:spt="202" path="m,l,21600r21600,l21600,xe">
-                    <v:stroke joinstyle="miter"/>
-                    <v:path gradientshapeok="t" o:connecttype="rect"/>
-                  </v:shapetype>
-                  <v:shape id="Text Box 1" o:spid="_x0000_s1027" type="#_x0000_t202" alt="Text box displaying company contact information" style="position:absolute;margin-left:417.55pt;margin-top:574.5pt;width:468.75pt;height:109.45pt;z-index:251661312;visibility:visible;mso-wrap-style:square;mso-width-percent:0;mso-height-percent:0;mso-wrap-distance-left:9pt;mso-wrap-distance-top:0;mso-wrap-distance-right:9pt;mso-wrap-distance-bottom:0;mso-position-horizontal:right;mso-position-horizontal-relative:margin;mso-position-vertical:absolute;mso-position-vertical-relative:margin;mso-width-percent:0;mso-height-percent:0;mso-width-relative:margin;mso-height-relative:margin;v-text-anchor:middle" o:gfxdata="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" fillcolor="#4a66ac [3204]" stroked="f" strokeweight=".5pt">
+                  <v:shape w14:anchorId="5F3B3B30" id="Text Box 1" o:spid="_x0000_s1027" type="#_x0000_t202" alt="Text box displaying company contact information" style="position:absolute;margin-left:417.55pt;margin-top:574.5pt;width:468.75pt;height:109.45pt;z-index:251661312;visibility:visible;mso-wrap-style:square;mso-width-percent:0;mso-height-percent:0;mso-wrap-distance-left:9pt;mso-wrap-distance-top:0;mso-wrap-distance-right:9pt;mso-wrap-distance-bottom:0;mso-position-horizontal:right;mso-position-horizontal-relative:margin;mso-position-vertical:absolute;mso-position-vertical-relative:margin;mso-width-percent:0;mso-height-percent:0;mso-width-relative:margin;mso-height-relative:margin;v-text-anchor:middle" o:gfxdata="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" fillcolor="#4a66ac [3204]" stroked="f" strokeweight=".5pt">
                     <v:textbox inset="12.96pt,0,12.96pt,0">
                       <w:txbxContent>
                         <w:tbl>
@@ -1420,7 +1416,7 @@
             </w:rPr>
             <w:fldChar w:fldCharType="separate"/>
           </w:r>
-          <w:hyperlink w:anchor="_Toc483433273" w:history="1">
+          <w:hyperlink w:anchor="_Toc483436655" w:history="1">
             <w:r>
               <w:rPr>
                 <w:rStyle w:val="Hyperlink"/>
@@ -1447,7 +1443,7 @@
                 <w:noProof/>
                 <w:webHidden/>
               </w:rPr>
-              <w:instrText xml:space="preserve"> PAGEREF _Toc483433273 \h </w:instrText>
+              <w:instrText xml:space="preserve"> PAGEREF _Toc483436655 \h </w:instrText>
             </w:r>
             <w:r>
               <w:rPr>
@@ -1494,7 +1490,7 @@
               <w:lang w:val="en-US" w:eastAsia="en-US"/>
             </w:rPr>
           </w:pPr>
-          <w:hyperlink w:anchor="_Toc483433274" w:history="1">
+          <w:hyperlink w:anchor="_Toc483436656" w:history="1">
             <w:r>
               <w:rPr>
                 <w:rStyle w:val="Hyperlink"/>
@@ -1521,7 +1517,7 @@
                 <w:noProof/>
                 <w:webHidden/>
               </w:rPr>
-              <w:instrText xml:space="preserve"> PAGEREF _Toc483433274 \h </w:instrText>
+              <w:instrText xml:space="preserve"> PAGEREF _Toc483436656 \h </w:instrText>
             </w:r>
             <w:r>
               <w:rPr>
@@ -1541,7 +1537,7 @@
                 <w:noProof/>
                 <w:webHidden/>
               </w:rPr>
-              <w:t>2</w:t>
+              <w:t>3</w:t>
             </w:r>
             <w:r>
               <w:rPr>
@@ -1568,7 +1564,7 @@
               <w:lang w:val="en-US" w:eastAsia="en-US"/>
             </w:rPr>
           </w:pPr>
-          <w:hyperlink w:anchor="_Toc483433275" w:history="1">
+          <w:hyperlink w:anchor="_Toc483436657" w:history="1">
             <w:r>
               <w:rPr>
                 <w:rStyle w:val="Hyperlink"/>
@@ -1595,7 +1591,7 @@
                 <w:noProof/>
                 <w:webHidden/>
               </w:rPr>
-              <w:instrText xml:space="preserve"> PAGEREF _Toc483433275 \h </w:instrText>
+              <w:instrText xml:space="preserve"> PAGEREF _Toc483436657 \h </w:instrText>
             </w:r>
             <w:r>
               <w:rPr>
@@ -1615,7 +1611,7 @@
                 <w:noProof/>
                 <w:webHidden/>
               </w:rPr>
-              <w:t>2</w:t>
+              <w:t>3</w:t>
             </w:r>
             <w:r>
               <w:rPr>
@@ -1635,7 +1631,7 @@
               <w:lang w:val="en-US" w:eastAsia="en-US"/>
             </w:rPr>
           </w:pPr>
-          <w:hyperlink w:anchor="_Toc483433276" w:history="1">
+          <w:hyperlink w:anchor="_Toc483436658" w:history="1">
             <w:r>
               <w:rPr>
                 <w:rStyle w:val="Hyperlink"/>
@@ -1654,7 +1650,7 @@
               <w:lang w:val="en-US" w:eastAsia="en-US"/>
             </w:rPr>
           </w:pPr>
-          <w:hyperlink w:anchor="_Toc483433277" w:history="1">
+          <w:hyperlink w:anchor="_Toc483436659" w:history="1">
             <w:r>
               <w:rPr>
                 <w:rStyle w:val="Hyperlink"/>
@@ -1673,7 +1669,7 @@
               <w:lang w:val="en-US" w:eastAsia="en-US"/>
             </w:rPr>
           </w:pPr>
-          <w:hyperlink w:anchor="_Toc483433278" w:history="1">
+          <w:hyperlink w:anchor="_Toc483436660" w:history="1">
             <w:r>
               <w:rPr>
                 <w:rStyle w:val="Hyperlink"/>
@@ -1692,7 +1688,7 @@
               <w:lang w:val="en-US" w:eastAsia="en-US"/>
             </w:rPr>
           </w:pPr>
-          <w:hyperlink w:anchor="_Toc483433279" w:history="1">
+          <w:hyperlink w:anchor="_Toc483436661" w:history="1">
             <w:r>
               <w:rPr>
                 <w:rStyle w:val="Hyperlink"/>
@@ -1711,7 +1707,7 @@
               <w:lang w:val="en-US" w:eastAsia="en-US"/>
             </w:rPr>
           </w:pPr>
-          <w:hyperlink w:anchor="_Toc483433280" w:history="1">
+          <w:hyperlink w:anchor="_Toc483436662" w:history="1">
             <w:r>
               <w:rPr>
                 <w:rStyle w:val="Hyperlink"/>
@@ -1737,7 +1733,7 @@
               <w:lang w:val="en-US" w:eastAsia="en-US"/>
             </w:rPr>
           </w:pPr>
-          <w:hyperlink w:anchor="_Toc483433281" w:history="1">
+          <w:hyperlink w:anchor="_Toc483436663" w:history="1">
             <w:r>
               <w:rPr>
                 <w:rStyle w:val="Hyperlink"/>
@@ -1764,7 +1760,7 @@
                 <w:noProof/>
                 <w:webHidden/>
               </w:rPr>
-              <w:instrText xml:space="preserve"> PAGEREF _Toc483433281 \h </w:instrText>
+              <w:instrText xml:space="preserve"> PAGEREF _Toc483436663 \h </w:instrText>
             </w:r>
             <w:r>
               <w:rPr>
@@ -1784,7 +1780,7 @@
                 <w:noProof/>
                 <w:webHidden/>
               </w:rPr>
-              <w:t>3</w:t>
+              <w:t>4</w:t>
             </w:r>
             <w:r>
               <w:rPr>
@@ -1804,7 +1800,7 @@
               <w:lang w:val="en-US" w:eastAsia="en-US"/>
             </w:rPr>
           </w:pPr>
-          <w:hyperlink w:anchor="_Toc483433282" w:history="1">
+          <w:hyperlink w:anchor="_Toc483436664" w:history="1">
             <w:r>
               <w:rPr>
                 <w:rStyle w:val="Hyperlink"/>
@@ -1823,7 +1819,7 @@
               <w:lang w:val="en-US" w:eastAsia="en-US"/>
             </w:rPr>
           </w:pPr>
-          <w:hyperlink w:anchor="_Toc483433283" w:history="1">
+          <w:hyperlink w:anchor="_Toc483436665" w:history="1">
             <w:r>
               <w:rPr>
                 <w:rStyle w:val="Hyperlink"/>
@@ -1842,7 +1838,7 @@
               <w:lang w:val="en-US" w:eastAsia="en-US"/>
             </w:rPr>
           </w:pPr>
-          <w:hyperlink w:anchor="_Toc483433284" w:history="1">
+          <w:hyperlink w:anchor="_Toc483436666" w:history="1">
             <w:r>
               <w:rPr>
                 <w:rStyle w:val="Hyperlink"/>
@@ -1861,7 +1857,7 @@
               <w:lang w:val="en-US" w:eastAsia="en-US"/>
             </w:rPr>
           </w:pPr>
-          <w:hyperlink w:anchor="_Toc483433285" w:history="1">
+          <w:hyperlink w:anchor="_Toc483436667" w:history="1">
             <w:r>
               <w:rPr>
                 <w:rStyle w:val="Hyperlink"/>
@@ -1880,7 +1876,7 @@
               <w:lang w:val="en-US" w:eastAsia="en-US"/>
             </w:rPr>
           </w:pPr>
-          <w:hyperlink w:anchor="_Toc483433286" w:history="1">
+          <w:hyperlink w:anchor="_Toc483436668" w:history="1">
             <w:r>
               <w:rPr>
                 <w:rStyle w:val="Hyperlink"/>
@@ -1906,7 +1902,7 @@
               <w:lang w:val="en-US" w:eastAsia="en-US"/>
             </w:rPr>
           </w:pPr>
-          <w:hyperlink w:anchor="_Toc483433287" w:history="1">
+          <w:hyperlink w:anchor="_Toc483436669" w:history="1">
             <w:r>
               <w:rPr>
                 <w:rStyle w:val="Hyperlink"/>
@@ -1933,7 +1929,7 @@
                 <w:noProof/>
                 <w:webHidden/>
               </w:rPr>
-              <w:instrText xml:space="preserve"> PAGEREF _Toc483433287 \h </w:instrText>
+              <w:instrText xml:space="preserve"> PAGEREF _Toc483436669 \h </w:instrText>
             </w:r>
             <w:r>
               <w:rPr>
@@ -1953,7 +1949,7 @@
                 <w:noProof/>
                 <w:webHidden/>
               </w:rPr>
-              <w:t>4</w:t>
+              <w:t>5</w:t>
             </w:r>
             <w:r>
               <w:rPr>
@@ -1980,7 +1976,7 @@
               <w:lang w:val="en-US" w:eastAsia="en-US"/>
             </w:rPr>
           </w:pPr>
-          <w:hyperlink w:anchor="_Toc483433288" w:history="1">
+          <w:hyperlink w:anchor="_Toc483436670" w:history="1">
             <w:r>
               <w:rPr>
                 <w:rStyle w:val="Hyperlink"/>
@@ -2007,7 +2003,7 @@
                 <w:noProof/>
                 <w:webHidden/>
               </w:rPr>
-              <w:instrText xml:space="preserve"> PAGEREF _Toc483433288 \h </w:instrText>
+              <w:instrText xml:space="preserve"> PAGEREF _Toc483436670 \h </w:instrText>
             </w:r>
             <w:r>
               <w:rPr>
@@ -2027,7 +2023,7 @@
                 <w:noProof/>
                 <w:webHidden/>
               </w:rPr>
-              <w:t>5</w:t>
+              <w:t>6</w:t>
             </w:r>
             <w:r>
               <w:rPr>
@@ -2047,7 +2043,7 @@
               <w:lang w:val="en-US" w:eastAsia="en-US"/>
             </w:rPr>
           </w:pPr>
-          <w:hyperlink w:anchor="_Toc483433289" w:history="1">
+          <w:hyperlink w:anchor="_Toc483436671" w:history="1">
             <w:r>
               <w:rPr>
                 <w:rStyle w:val="Hyperlink"/>
@@ -2066,7 +2062,7 @@
               <w:lang w:val="en-US" w:eastAsia="en-US"/>
             </w:rPr>
           </w:pPr>
-          <w:hyperlink w:anchor="_Toc483433290" w:history="1">
+          <w:hyperlink w:anchor="_Toc483436672" w:history="1">
             <w:r>
               <w:rPr>
                 <w:rStyle w:val="Hyperlink"/>
@@ -2092,7 +2088,7 @@
               <w:lang w:val="en-US" w:eastAsia="en-US"/>
             </w:rPr>
           </w:pPr>
-          <w:hyperlink w:anchor="_Toc483433291" w:history="1">
+          <w:hyperlink w:anchor="_Toc483436673" w:history="1">
             <w:r>
               <w:rPr>
                 <w:rStyle w:val="Hyperlink"/>
@@ -2119,7 +2115,7 @@
                 <w:noProof/>
                 <w:webHidden/>
               </w:rPr>
-              <w:instrText xml:space="preserve"> PAGEREF _Toc483433291 \h </w:instrText>
+              <w:instrText xml:space="preserve"> PAGEREF _Toc483436673 \h </w:instrText>
             </w:r>
             <w:r>
               <w:rPr>
@@ -2139,7 +2135,7 @@
                 <w:noProof/>
                 <w:webHidden/>
               </w:rPr>
-              <w:t>8</w:t>
+              <w:t>9</w:t>
             </w:r>
             <w:r>
               <w:rPr>
@@ -2166,7 +2162,7 @@
               <w:lang w:val="en-US" w:eastAsia="en-US"/>
             </w:rPr>
           </w:pPr>
-          <w:hyperlink w:anchor="_Toc483433292" w:history="1">
+          <w:hyperlink w:anchor="_Toc483436674" w:history="1">
             <w:r>
               <w:rPr>
                 <w:rStyle w:val="Hyperlink"/>
@@ -2193,7 +2189,7 @@
                 <w:noProof/>
                 <w:webHidden/>
               </w:rPr>
-              <w:instrText xml:space="preserve"> PAGEREF _Toc483433292 \h </w:instrText>
+              <w:instrText xml:space="preserve"> PAGEREF _Toc483436674 \h </w:instrText>
             </w:r>
             <w:r>
               <w:rPr>
@@ -2213,7 +2209,7 @@
                 <w:noProof/>
                 <w:webHidden/>
               </w:rPr>
-              <w:t>8</w:t>
+              <w:t>9</w:t>
             </w:r>
             <w:r>
               <w:rPr>
@@ -2253,7 +2249,7 @@
       <w:pPr>
         <w:pStyle w:val="Heading1"/>
       </w:pPr>
-      <w:bookmarkStart w:id="0" w:name="_Toc483433273"/>
+      <w:bookmarkStart w:id="0" w:name="_Toc483436655"/>
       <w:r>
         <w:lastRenderedPageBreak/>
         <w:t>Executive Summary</w:t>
@@ -2502,10 +2498,27 @@
     </w:p>
     <w:p>
       <w:pPr>
+        <w:spacing w:line="276" w:lineRule="auto"/>
+        <w:rPr>
+          <w:sz w:val="22"/>
+        </w:rPr>
+      </w:pPr>
+    </w:p>
+    <w:p>
+      <w:pPr>
+        <w:spacing w:line="276" w:lineRule="auto"/>
+        <w:rPr>
+          <w:sz w:val="22"/>
+        </w:rPr>
+      </w:pPr>
+    </w:p>
+    <w:p>
+      <w:pPr>
         <w:pStyle w:val="Heading1"/>
       </w:pPr>
-      <w:bookmarkStart w:id="1" w:name="_Toc483433274"/>
-      <w:r>
+      <w:bookmarkStart w:id="1" w:name="_Toc483436656"/>
+      <w:r>
+        <w:lastRenderedPageBreak/>
         <w:t>Project Description</w:t>
       </w:r>
       <w:bookmarkEnd w:id="1"/>
@@ -2564,7 +2577,6 @@
         <w:rPr>
           <w:sz w:val="22"/>
         </w:rPr>
-        <w:lastRenderedPageBreak/>
         <w:t>Dr.</w:t>
       </w:r>
       <w:proofErr w:type="spellEnd"/>
@@ -2627,7 +2639,7 @@
       <w:pPr>
         <w:pStyle w:val="Heading1"/>
       </w:pPr>
-      <w:bookmarkStart w:id="2" w:name="_Toc483433275"/>
+      <w:bookmarkStart w:id="2" w:name="_Toc483436657"/>
       <w:r>
         <w:t>Project Overview</w:t>
       </w:r>
@@ -2641,7 +2653,7 @@
           <w:sz w:val="28"/>
         </w:rPr>
       </w:pPr>
-      <w:bookmarkStart w:id="3" w:name="_Toc483433276"/>
+      <w:bookmarkStart w:id="3" w:name="_Toc483436658"/>
       <w:r>
         <w:rPr>
           <w:sz w:val="28"/>
@@ -2674,7 +2686,7 @@
           <w:sz w:val="28"/>
         </w:rPr>
       </w:pPr>
-      <w:bookmarkStart w:id="4" w:name="_Toc483433277"/>
+      <w:bookmarkStart w:id="4" w:name="_Toc483436659"/>
       <w:r>
         <w:rPr>
           <w:sz w:val="28"/>
@@ -2719,7 +2731,7 @@
           <w:sz w:val="28"/>
         </w:rPr>
       </w:pPr>
-      <w:bookmarkStart w:id="5" w:name="_Toc483433278"/>
+      <w:bookmarkStart w:id="5" w:name="_Toc483436660"/>
       <w:r>
         <w:rPr>
           <w:sz w:val="28"/>
@@ -2781,6 +2793,7 @@
         <w:rPr>
           <w:sz w:val="22"/>
         </w:rPr>
+        <w:lastRenderedPageBreak/>
         <w:t>Currently we are following good agile practices around communication, version control and quality assurance. As well as utilising tools to aid us in these areas, such as Slack and GitHub.</w:t>
       </w:r>
       <w:r>
@@ -2824,7 +2837,6 @@
         <w:rPr>
           <w:sz w:val="22"/>
         </w:rPr>
-        <w:lastRenderedPageBreak/>
         <w:t>Once we have completed the feasibility study, we will be using Feature Driven Development to handle the design, coding and testing of the prototype that is to be developed.</w:t>
       </w:r>
     </w:p>
@@ -2836,7 +2848,7 @@
           <w:sz w:val="28"/>
         </w:rPr>
       </w:pPr>
-      <w:bookmarkStart w:id="6" w:name="_Toc483433279"/>
+      <w:bookmarkStart w:id="6" w:name="_Toc483436661"/>
       <w:r>
         <w:rPr>
           <w:sz w:val="28"/>
@@ -2861,7 +2873,7 @@
           <w:sz w:val="28"/>
         </w:rPr>
       </w:pPr>
-      <w:bookmarkStart w:id="7" w:name="_Toc483433280"/>
+      <w:bookmarkStart w:id="7" w:name="_Toc483436662"/>
       <w:r>
         <w:rPr>
           <w:sz w:val="28"/>
@@ -3000,7 +3012,7 @@
       <w:pPr>
         <w:pStyle w:val="Heading1"/>
       </w:pPr>
-      <w:bookmarkStart w:id="8" w:name="_Toc483433281"/>
+      <w:bookmarkStart w:id="8" w:name="_Toc483436663"/>
       <w:r>
         <w:t>Addresses to Recommendations</w:t>
       </w:r>
@@ -3014,7 +3026,7 @@
           <w:sz w:val="28"/>
         </w:rPr>
       </w:pPr>
-      <w:bookmarkStart w:id="9" w:name="_Toc483433282"/>
+      <w:bookmarkStart w:id="9" w:name="_Toc483436664"/>
       <w:r>
         <w:rPr>
           <w:sz w:val="28"/>
@@ -3053,7 +3065,7 @@
           <w:sz w:val="28"/>
         </w:rPr>
       </w:pPr>
-      <w:bookmarkStart w:id="10" w:name="_Toc483433283"/>
+      <w:bookmarkStart w:id="10" w:name="_Toc483436665"/>
       <w:r>
         <w:rPr>
           <w:sz w:val="28"/>
@@ -3075,6 +3087,8 @@
         </w:rPr>
         <w:t>Many of these resources currently provide more information than we are prepared to utilize, as we will only be using one solution, it would be poor time management to upskill in areas that will be of no use to the project. Once the feasibility study is completed, we will have selected a single solution, and upskill in the areas required to develop the system.</w:t>
       </w:r>
+      <w:bookmarkStart w:id="11" w:name="_GoBack"/>
+      <w:bookmarkEnd w:id="11"/>
     </w:p>
     <w:p>
       <w:pPr>
@@ -3084,14 +3098,14 @@
           <w:sz w:val="28"/>
         </w:rPr>
       </w:pPr>
-      <w:bookmarkStart w:id="11" w:name="_Toc483433284"/>
+      <w:bookmarkStart w:id="12" w:name="_Toc483436666"/>
       <w:r>
         <w:rPr>
           <w:sz w:val="28"/>
         </w:rPr>
         <w:t>Framework Suggestions</w:t>
       </w:r>
-      <w:bookmarkEnd w:id="11"/>
+      <w:bookmarkEnd w:id="12"/>
     </w:p>
     <w:p>
       <w:pPr>
@@ -3118,6 +3132,7 @@
         <w:rPr>
           <w:sz w:val="22"/>
         </w:rPr>
+        <w:lastRenderedPageBreak/>
         <w:t>These provided a great baseline for us to make decisions about how the project will go ahead, and allows us to give several options, compare them</w:t>
       </w:r>
       <w:r>
@@ -3135,15 +3150,14 @@
           <w:sz w:val="28"/>
         </w:rPr>
       </w:pPr>
-      <w:bookmarkStart w:id="12" w:name="_Toc483433285"/>
+      <w:bookmarkStart w:id="13" w:name="_Toc483436667"/>
       <w:r>
         <w:rPr>
           <w:sz w:val="28"/>
         </w:rPr>
-        <w:lastRenderedPageBreak/>
         <w:t>Questions</w:t>
       </w:r>
-      <w:bookmarkEnd w:id="12"/>
+      <w:bookmarkEnd w:id="13"/>
     </w:p>
     <w:p>
       <w:pPr>
@@ -3173,7 +3187,7 @@
           <w:sz w:val="28"/>
         </w:rPr>
       </w:pPr>
-      <w:bookmarkStart w:id="13" w:name="_Toc483433286"/>
+      <w:bookmarkStart w:id="14" w:name="_Toc483436668"/>
       <w:r>
         <w:rPr>
           <w:sz w:val="28"/>
@@ -3186,7 +3200,7 @@
         </w:rPr>
         <w:t xml:space="preserve"> and Presentation Suggestions</w:t>
       </w:r>
-      <w:bookmarkEnd w:id="13"/>
+      <w:bookmarkEnd w:id="14"/>
     </w:p>
     <w:p>
       <w:pPr>
@@ -3274,11 +3288,11 @@
       <w:pPr>
         <w:pStyle w:val="Heading1"/>
       </w:pPr>
-      <w:bookmarkStart w:id="14" w:name="_Toc483433287"/>
+      <w:bookmarkStart w:id="15" w:name="_Toc483436669"/>
       <w:r>
         <w:t>Project Proposal Variations</w:t>
       </w:r>
-      <w:bookmarkEnd w:id="14"/>
+      <w:bookmarkEnd w:id="15"/>
     </w:p>
     <w:tbl>
       <w:tblPr>
@@ -4000,26 +4014,19 @@
           <w:sz w:val="22"/>
           <w:szCs w:val="22"/>
         </w:rPr>
-        <w:t xml:space="preserve">The project proposal is under review and we intend to make the changes to the sections mentioned on the table above, some other minor changes have been disregarded and only the major ones are listed above. Each new change intends to add value to the project proposal, these variances will either add, clarify or update the current information, every alteration has their own reason or purpose as you can see on the table. Those </w:t>
-      </w:r>
-      <w:r>
-        <w:rPr>
-          <w:sz w:val="22"/>
-          <w:szCs w:val="22"/>
-        </w:rPr>
         <w:lastRenderedPageBreak/>
-        <w:t xml:space="preserve">variations have been suggested by the feedback received from supervisor, we aim to remove any unclear component of the project proposal. </w:t>
+        <w:t xml:space="preserve">The project proposal is under review and we intend to make the changes to the sections mentioned on the table above, some other minor changes have been disregarded and only the major ones are listed above. Each new change intends to add value to the project proposal, these variances will either add, clarify or update the current information, every alteration has their own reason or purpose as you can see on the table. Those variations have been suggested by the feedback received from supervisor, we aim to remove any unclear component of the project proposal. </w:t>
       </w:r>
     </w:p>
     <w:p>
       <w:pPr>
         <w:pStyle w:val="Heading1"/>
       </w:pPr>
-      <w:bookmarkStart w:id="15" w:name="_Toc483433288"/>
+      <w:bookmarkStart w:id="16" w:name="_Toc483436670"/>
       <w:r>
         <w:t>Project Status Summary</w:t>
       </w:r>
-      <w:bookmarkEnd w:id="15"/>
+      <w:bookmarkEnd w:id="16"/>
     </w:p>
     <w:p>
       <w:pPr>
@@ -4029,14 +4036,14 @@
           <w:sz w:val="28"/>
         </w:rPr>
       </w:pPr>
-      <w:bookmarkStart w:id="16" w:name="_Toc483433289"/>
+      <w:bookmarkStart w:id="17" w:name="_Toc483436671"/>
       <w:r>
         <w:rPr>
           <w:sz w:val="28"/>
         </w:rPr>
         <w:t>Current Work</w:t>
       </w:r>
-      <w:bookmarkEnd w:id="16"/>
+      <w:bookmarkEnd w:id="17"/>
     </w:p>
     <w:tbl>
       <w:tblPr>
@@ -5527,7 +5534,18 @@
           <w:szCs w:val="22"/>
           <w:lang w:eastAsia="en-NZ"/>
         </w:rPr>
-        <w:t xml:space="preserve">In this study, we are investigating legal matters with focus being put on the legality surrounding the MATHEX Venue and the licenses for the products we will use to develop the scoreboard. For now, we have closely examined the venue’s terms and conditions and while we do not find any conflicts with actions we have planned to do, newer operations in the future may. It is important that we stay in close contact with our MATHEX venue liaison, Mala </w:t>
+        <w:t xml:space="preserve">In this study, we are investigating legal matters with focus being put on the legality surrounding the MATHEX Venue and the licenses for the products we will use to develop the scoreboard. For now, we have closely examined the venue’s terms and conditions and while we do not find any conflicts with actions we </w:t>
+      </w:r>
+      <w:r>
+        <w:rPr>
+          <w:rFonts w:eastAsia="Times New Roman" w:cs="Calibri"/>
+          <w:color w:val="000000"/>
+          <w:sz w:val="22"/>
+          <w:szCs w:val="22"/>
+          <w:lang w:eastAsia="en-NZ"/>
+        </w:rPr>
+        <w:lastRenderedPageBreak/>
+        <w:t xml:space="preserve">have planned to do, newer operations in the future may. It is important that we stay in close contact with our MATHEX venue liaison, Mala </w:t>
       </w:r>
       <w:proofErr w:type="spellStart"/>
       <w:r>
@@ -5598,7 +5616,6 @@
           <w:szCs w:val="22"/>
           <w:lang w:eastAsia="en-NZ"/>
         </w:rPr>
-        <w:lastRenderedPageBreak/>
         <w:t>Technical feasibility study</w:t>
       </w:r>
     </w:p>
@@ -6657,7 +6674,18 @@
           <w:szCs w:val="22"/>
           <w:lang w:eastAsia="en-NZ"/>
         </w:rPr>
-        <w:t xml:space="preserve">The second solution would be to develop an application that displays on the web, this application would need to have the same capabilities of the first, but it would also include ways for administrators to set up competitions. This application will take up significantly more data on the cloud server, but it will also be a dynamic way to set up competitions, as the front end will provide controls to create custom </w:t>
+        <w:t xml:space="preserve">The second solution would be to develop an application that displays on the web, this application would need to have the same capabilities of the first, but it would also include ways for administrators to set up </w:t>
+      </w:r>
+      <w:r>
+        <w:rPr>
+          <w:rFonts w:eastAsia="Times New Roman" w:cs="Calibri"/>
+          <w:color w:val="000000"/>
+          <w:sz w:val="22"/>
+          <w:szCs w:val="22"/>
+          <w:lang w:eastAsia="en-NZ"/>
+        </w:rPr>
+        <w:lastRenderedPageBreak/>
+        <w:t xml:space="preserve">competitions. This application will take up significantly more data on the cloud server, but it will also be a dynamic way to set up competitions, as the front end will provide controls to create custom </w:t>
       </w:r>
       <w:proofErr w:type="spellStart"/>
       <w:r>
@@ -6744,7 +6772,6 @@
           <w:sz w:val="22"/>
           <w:szCs w:val="22"/>
         </w:rPr>
-        <w:lastRenderedPageBreak/>
         <w:t>Cloudflare</w:t>
       </w:r>
       <w:proofErr w:type="spellEnd"/>
@@ -7118,7 +7145,7 @@
           <w:sz w:val="28"/>
         </w:rPr>
       </w:pPr>
-      <w:bookmarkStart w:id="17" w:name="_Toc483433290"/>
+      <w:bookmarkStart w:id="18" w:name="_Toc483436672"/>
       <w:r>
         <w:rPr>
           <w:color w:val="auto"/>
@@ -7126,7 +7153,7 @@
         </w:rPr>
         <w:t>Issues</w:t>
       </w:r>
-      <w:bookmarkEnd w:id="17"/>
+      <w:bookmarkEnd w:id="18"/>
     </w:p>
     <w:p>
       <w:pPr>
@@ -7270,6 +7297,7 @@
           <w:color w:val="auto"/>
           <w:sz w:val="22"/>
         </w:rPr>
+        <w:lastRenderedPageBreak/>
         <w:t>We have trouble all meeting at the same time due to several schedule conflicts, we miss out on benefits of face-to-face communication and sharing a workspace because of this.</w:t>
       </w:r>
     </w:p>
@@ -7277,12 +7305,11 @@
       <w:pPr>
         <w:pStyle w:val="Heading1"/>
       </w:pPr>
-      <w:bookmarkStart w:id="18" w:name="_Toc483433291"/>
-      <w:r>
-        <w:lastRenderedPageBreak/>
+      <w:bookmarkStart w:id="19" w:name="_Toc483436673"/>
+      <w:r>
         <w:t>Team Reflection</w:t>
       </w:r>
-      <w:bookmarkEnd w:id="18"/>
+      <w:bookmarkEnd w:id="19"/>
     </w:p>
     <w:p>
       <w:pPr>
@@ -7375,11 +7402,11 @@
       <w:pPr>
         <w:pStyle w:val="Heading1"/>
       </w:pPr>
-      <w:bookmarkStart w:id="19" w:name="_Toc483433292"/>
+      <w:bookmarkStart w:id="20" w:name="_Toc483436674"/>
       <w:r>
         <w:t>Member Contributions</w:t>
       </w:r>
-      <w:bookmarkEnd w:id="19"/>
+      <w:bookmarkEnd w:id="20"/>
     </w:p>
     <w:p>
       <w:pPr>
@@ -7519,8 +7546,6 @@
         </w:rPr>
         <w:t>In the cases where parts of the proposal I had written had suggested edits in our feedback, I have edited them. Lastly I created the Status Report, added a few of the sections to it, and shared it with the team to work on together.</w:t>
       </w:r>
-      <w:bookmarkStart w:id="20" w:name="_GoBack"/>
-      <w:bookmarkEnd w:id="20"/>
     </w:p>
     <w:sectPr>
       <w:footerReference w:type="default" r:id="rId10"/>
@@ -10620,11 +10645,11 @@
   <w:rsids>
     <w:rsidRoot w:val="00D474BD"/>
     <w:rsid w:val="00031369"/>
-    <w:rsid w:val="001F4B5A"/>
     <w:rsid w:val="002E2938"/>
     <w:rsid w:val="00481115"/>
     <w:rsid w:val="004F4DBA"/>
     <w:rsid w:val="0070358C"/>
+    <w:rsid w:val="00887D18"/>
     <w:rsid w:val="00B037FE"/>
     <w:rsid w:val="00D474BD"/>
   </w:rsids>
@@ -11372,7 +11397,7 @@
 </file>
 
 <file path=customXml/itemProps3.xml><?xml version="1.0" encoding="utf-8"?>
-<ds:datastoreItem xmlns:ds="http://schemas.openxmlformats.org/officeDocument/2006/customXml" ds:itemID="{BA72E432-7B42-42B8-AEB8-DDCF64A40B33}">
+<ds:datastoreItem xmlns:ds="http://schemas.openxmlformats.org/officeDocument/2006/customXml" ds:itemID="{D0C8AC50-3598-4954-BED7-1D2BCD570162}">
   <ds:schemaRefs>
     <ds:schemaRef ds:uri="http://schemas.openxmlformats.org/officeDocument/2006/bibliography"/>
   </ds:schemaRefs>

</xml_diff>

<commit_message>
Added my individual contribution
</commit_message>
<xml_diff>
--- a/Mid-Year/Status Report.docx
+++ b/Mid-Year/Status Report.docx
@@ -1,6 +1,6 @@
 
 <file path=word/document.xml><?xml version="1.0" encoding="utf-8"?>
-<w:document xmlns:wpc="http://schemas.microsoft.com/office/word/2010/wordprocessingCanvas" xmlns:cx="http://schemas.microsoft.com/office/drawing/2014/chartex" xmlns:cx1="http://schemas.microsoft.com/office/drawing/2015/9/8/chartex" xmlns:cx2="http://schemas.microsoft.com/office/drawing/2015/10/21/chartex" xmlns:cx3="http://schemas.microsoft.com/office/drawing/2016/5/9/chartex" xmlns:cx4="http://schemas.microsoft.com/office/drawing/2016/5/10/chartex" xmlns:cx5="http://schemas.microsoft.com/office/drawing/2016/5/11/chartex" xmlns:mc="http://schemas.openxmlformats.org/markup-compatibility/2006" xmlns:o="urn:schemas-microsoft-com:office:office" xmlns:r="http://schemas.openxmlformats.org/officeDocument/2006/relationships" xmlns:m="http://schemas.openxmlformats.org/officeDocument/2006/math" xmlns:v="urn:schemas-microsoft-com:vml" xmlns:wp14="http://schemas.microsoft.com/office/word/2010/wordprocessingDrawing" xmlns:wp="http://schemas.openxmlformats.org/drawingml/2006/wordprocessingDrawing" xmlns:w10="urn:schemas-microsoft-com:office:word" xmlns:w="http://schemas.openxmlformats.org/wordprocessingml/2006/main" xmlns:w14="http://schemas.microsoft.com/office/word/2010/wordml" xmlns:w15="http://schemas.microsoft.com/office/word/2012/wordml" xmlns:w16se="http://schemas.microsoft.com/office/word/2015/wordml/symex" xmlns:wpg="http://schemas.microsoft.com/office/word/2010/wordprocessingGroup" xmlns:wpi="http://schemas.microsoft.com/office/word/2010/wordprocessingInk" xmlns:wne="http://schemas.microsoft.com/office/word/2006/wordml" xmlns:wps="http://schemas.microsoft.com/office/word/2010/wordprocessingShape" mc:Ignorable="w14 w15 w16se wp14">
+<w:document xmlns:wpc="http://schemas.microsoft.com/office/word/2010/wordprocessingCanvas" xmlns:cx="http://schemas.microsoft.com/office/drawing/2014/chartex" xmlns:cx1="http://schemas.microsoft.com/office/drawing/2015/9/8/chartex" xmlns:cx2="http://schemas.microsoft.com/office/drawing/2015/10/21/chartex" xmlns:cx3="http://schemas.microsoft.com/office/drawing/2016/5/9/chartex" xmlns:cx4="http://schemas.microsoft.com/office/drawing/2016/5/10/chartex" xmlns:cx5="http://schemas.microsoft.com/office/drawing/2016/5/11/chartex" xmlns:cx6="http://schemas.microsoft.com/office/drawing/2016/5/12/chartex" xmlns:cx7="http://schemas.microsoft.com/office/drawing/2016/5/13/chartex" xmlns:cx8="http://schemas.microsoft.com/office/drawing/2016/5/14/chartex" xmlns:mc="http://schemas.openxmlformats.org/markup-compatibility/2006" xmlns:o="urn:schemas-microsoft-com:office:office" xmlns:r="http://schemas.openxmlformats.org/officeDocument/2006/relationships" xmlns:m="http://schemas.openxmlformats.org/officeDocument/2006/math" xmlns:v="urn:schemas-microsoft-com:vml" xmlns:wp14="http://schemas.microsoft.com/office/word/2010/wordprocessingDrawing" xmlns:wp="http://schemas.openxmlformats.org/drawingml/2006/wordprocessingDrawing" xmlns:w10="urn:schemas-microsoft-com:office:word" xmlns:w="http://schemas.openxmlformats.org/wordprocessingml/2006/main" xmlns:w14="http://schemas.microsoft.com/office/word/2010/wordml" xmlns:w15="http://schemas.microsoft.com/office/word/2012/wordml" xmlns:w16se="http://schemas.microsoft.com/office/word/2015/wordml/symex" xmlns:wpg="http://schemas.microsoft.com/office/word/2010/wordprocessingGroup" xmlns:wpi="http://schemas.microsoft.com/office/word/2010/wordprocessingInk" xmlns:wne="http://schemas.microsoft.com/office/word/2006/wordml" xmlns:wps="http://schemas.microsoft.com/office/word/2010/wordprocessingShape" mc:Ignorable="w14 w15 w16se wp14">
   <w:body>
     <w:sdt>
       <w:sdtPr>
@@ -19,6 +19,7 @@
           <w:r>
             <w:rPr>
               <w:noProof/>
+              <w:lang w:eastAsia="en-NZ"/>
             </w:rPr>
             <mc:AlternateContent>
               <mc:Choice Requires="wps">
@@ -197,6 +198,7 @@
           <w:r>
             <w:rPr>
               <w:noProof/>
+              <w:lang w:eastAsia="en-NZ"/>
             </w:rPr>
             <mc:AlternateContent>
               <mc:Choice Requires="wps">
@@ -521,16 +523,8 @@
                                         <w:rPr>
                                           <w:sz w:val="26"/>
                                         </w:rPr>
-                                        <w:t xml:space="preserve">|Dr. Robin </w:t>
+                                        <w:t>|Dr. Robin Hankin</w:t>
                                       </w:r>
-                                      <w:proofErr w:type="spellStart"/>
-                                      <w:r>
-                                        <w:rPr>
-                                          <w:sz w:val="26"/>
-                                        </w:rPr>
-                                        <w:t>Hankin</w:t>
-                                      </w:r>
-                                      <w:proofErr w:type="spellEnd"/>
                                     </w:p>
                                     <w:p>
                                       <w:pPr>
@@ -781,11 +775,7 @@
               </mc:Choice>
               <mc:Fallback>
                 <w:pict>
-                  <v:shapetype w14:anchorId="5F3B3B30" id="_x0000_t202" coordsize="21600,21600" o:spt="202" path="m,l,21600r21600,l21600,xe">
-                    <v:stroke joinstyle="miter"/>
-                    <v:path gradientshapeok="t" o:connecttype="rect"/>
-                  </v:shapetype>
-                  <v:shape id="Text Box 1" o:spid="_x0000_s1027" type="#_x0000_t202" alt="Text box displaying company contact information" style="position:absolute;margin-left:417.55pt;margin-top:574.5pt;width:468.75pt;height:109.45pt;z-index:251661312;visibility:visible;mso-wrap-style:square;mso-width-percent:0;mso-height-percent:0;mso-wrap-distance-left:9pt;mso-wrap-distance-top:0;mso-wrap-distance-right:9pt;mso-wrap-distance-bottom:0;mso-position-horizontal:right;mso-position-horizontal-relative:margin;mso-position-vertical:absolute;mso-position-vertical-relative:margin;mso-width-percent:0;mso-height-percent:0;mso-width-relative:margin;mso-height-relative:margin;v-text-anchor:middle" o:gfxdata="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" fillcolor="#4a66ac [3204]" stroked="f" strokeweight=".5pt">
+                  <v:shape w14:anchorId="5F3B3B30" id="Text Box 1" o:spid="_x0000_s1027" type="#_x0000_t202" alt="Text box displaying company contact information" style="position:absolute;margin-left:417.55pt;margin-top:574.5pt;width:468.75pt;height:109.45pt;z-index:251661312;visibility:visible;mso-wrap-style:square;mso-width-percent:0;mso-height-percent:0;mso-wrap-distance-left:9pt;mso-wrap-distance-top:0;mso-wrap-distance-right:9pt;mso-wrap-distance-bottom:0;mso-position-horizontal:right;mso-position-horizontal-relative:margin;mso-position-vertical:absolute;mso-position-vertical-relative:margin;mso-width-percent:0;mso-height-percent:0;mso-width-relative:margin;mso-height-relative:margin;v-text-anchor:middle" o:gfxdata="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" fillcolor="#4a66ac [3204]" stroked="f" strokeweight=".5pt">
                     <v:textbox inset="12.96pt,0,12.96pt,0">
                       <w:txbxContent>
                         <w:tbl>
@@ -1059,16 +1049,8 @@
                                   <w:rPr>
                                     <w:sz w:val="26"/>
                                   </w:rPr>
-                                  <w:t xml:space="preserve">|Dr. Robin </w:t>
+                                  <w:t>|Dr. Robin Hankin</w:t>
                                 </w:r>
-                                <w:proofErr w:type="spellStart"/>
-                                <w:r>
-                                  <w:rPr>
-                                    <w:sz w:val="26"/>
-                                  </w:rPr>
-                                  <w:t>Hankin</w:t>
-                                </w:r>
-                                <w:proofErr w:type="spellEnd"/>
                               </w:p>
                               <w:p>
                                 <w:pPr>
@@ -2251,127 +2233,83 @@
           <w:sz w:val="22"/>
           <w:szCs w:val="22"/>
         </w:rPr>
-        <w:t xml:space="preserve"> Robin </w:t>
+        <w:t xml:space="preserve"> Robin Hankin on behalf of the Auckland Mathematics Association.</w:t>
+      </w:r>
+    </w:p>
+    <w:p>
+      <w:pPr>
+        <w:spacing w:line="276" w:lineRule="auto"/>
+        <w:rPr>
+          <w:sz w:val="22"/>
+          <w:szCs w:val="22"/>
+        </w:rPr>
+      </w:pPr>
+      <w:r>
+        <w:rPr>
+          <w:sz w:val="22"/>
+          <w:szCs w:val="22"/>
+        </w:rPr>
+        <w:t xml:space="preserve">Progress so far has been slightly slower than expected, however this is due to research </w:t>
+      </w:r>
+      <w:r>
+        <w:rPr>
+          <w:sz w:val="22"/>
+          <w:szCs w:val="22"/>
+        </w:rPr>
+        <w:t>being crucial</w:t>
+      </w:r>
+      <w:r>
+        <w:rPr>
+          <w:sz w:val="22"/>
+          <w:szCs w:val="22"/>
+        </w:rPr>
+        <w:t xml:space="preserve"> to carry forward with the project. The feasibility study was expected to be completed by 26</w:t>
+      </w:r>
+      <w:r>
+        <w:rPr>
+          <w:sz w:val="22"/>
+          <w:szCs w:val="22"/>
+          <w:vertAlign w:val="superscript"/>
+        </w:rPr>
+        <w:t>th</w:t>
+      </w:r>
+      <w:r>
+        <w:rPr>
+          <w:sz w:val="22"/>
+          <w:szCs w:val="22"/>
+        </w:rPr>
+        <w:t xml:space="preserve"> May, 2017. However, we have pushed this back to a later date to ensure we are providing the best quality report possible. The report will be indicative to the depth of the research conducted, proving a sound opinion on the best way to develop the system that has been requested.</w:t>
+      </w:r>
+    </w:p>
+    <w:p>
+      <w:pPr>
+        <w:spacing w:line="276" w:lineRule="auto"/>
+        <w:rPr>
+          <w:sz w:val="22"/>
+        </w:rPr>
+      </w:pPr>
+      <w:r>
+        <w:t xml:space="preserve"> </w:t>
+      </w:r>
+      <w:r>
+        <w:rPr>
+          <w:sz w:val="22"/>
+        </w:rPr>
+        <w:t xml:space="preserve">The parts of the feasibility study that have been underway are the operational, legal and technical studies. The schedule, resource and financial studies rely heavily on our findings in the technical study. As a result, once those are finalised, the remaining studies are expected to be completed swiftly. Once the feasibility report is complete, we will present this to </w:t>
       </w:r>
       <w:proofErr w:type="spellStart"/>
       <w:r>
         <w:rPr>
           <w:sz w:val="22"/>
-          <w:szCs w:val="22"/>
-        </w:rPr>
-        <w:t>Hankin</w:t>
+        </w:rPr>
+        <w:t>Dr.</w:t>
       </w:r>
       <w:proofErr w:type="spellEnd"/>
       <w:r>
         <w:rPr>
           <w:sz w:val="22"/>
-          <w:szCs w:val="22"/>
-        </w:rPr>
-        <w:t xml:space="preserve"> on behalf of the Auckland Mathematics Association.</w:t>
-      </w:r>
-    </w:p>
-    <w:p>
-      <w:pPr>
-        <w:spacing w:line="276" w:lineRule="auto"/>
-        <w:rPr>
-          <w:sz w:val="22"/>
-          <w:szCs w:val="22"/>
-        </w:rPr>
-      </w:pPr>
-      <w:r>
-        <w:rPr>
-          <w:sz w:val="22"/>
-          <w:szCs w:val="22"/>
-        </w:rPr>
-        <w:t xml:space="preserve">Progress so far has been slightly slower than expected, however this is due to research </w:t>
-      </w:r>
-      <w:r>
-        <w:rPr>
-          <w:sz w:val="22"/>
-          <w:szCs w:val="22"/>
-        </w:rPr>
-        <w:t>being crucial</w:t>
-      </w:r>
-      <w:r>
-        <w:rPr>
-          <w:sz w:val="22"/>
-          <w:szCs w:val="22"/>
-        </w:rPr>
-        <w:t xml:space="preserve"> to carry forward with the project. The feasibility study was expected to be completed by 26</w:t>
-      </w:r>
-      <w:r>
-        <w:rPr>
-          <w:sz w:val="22"/>
-          <w:szCs w:val="22"/>
-          <w:vertAlign w:val="superscript"/>
-        </w:rPr>
-        <w:t>th</w:t>
-      </w:r>
-      <w:r>
-        <w:rPr>
-          <w:sz w:val="22"/>
-          <w:szCs w:val="22"/>
-        </w:rPr>
-        <w:t xml:space="preserve"> May, 2017. However, we have pushed this back to a later date to ensure we are providing the best quality report possible. The report will be indicative to the depth of the research conducted, proving a sound opinion on the best way to develop the system that has been requested.</w:t>
-      </w:r>
-    </w:p>
-    <w:p>
-      <w:pPr>
-        <w:spacing w:line="276" w:lineRule="auto"/>
-        <w:rPr>
-          <w:sz w:val="22"/>
-        </w:rPr>
-      </w:pPr>
-      <w:r>
-        <w:t xml:space="preserve"> </w:t>
-      </w:r>
-      <w:r>
-        <w:rPr>
-          <w:sz w:val="22"/>
-        </w:rPr>
-        <w:t xml:space="preserve">The parts of the feasibility study that have been underway are the operational, legal and technical studies. The schedule, resource and financial studies rely heavily on our findings in the technical study. </w:t>
-      </w:r>
-      <w:proofErr w:type="gramStart"/>
-      <w:r>
-        <w:rPr>
-          <w:sz w:val="22"/>
-        </w:rPr>
-        <w:t>As a result</w:t>
-      </w:r>
-      <w:proofErr w:type="gramEnd"/>
-      <w:r>
-        <w:rPr>
-          <w:sz w:val="22"/>
-        </w:rPr>
-        <w:t xml:space="preserve">, once those are finalised, the remaining studies are expected to be completed swiftly. Once the feasibility report is complete, we will present this to </w:t>
-      </w:r>
-      <w:proofErr w:type="spellStart"/>
-      <w:r>
-        <w:rPr>
-          <w:sz w:val="22"/>
-        </w:rPr>
-        <w:t>Dr.</w:t>
-      </w:r>
-      <w:proofErr w:type="spellEnd"/>
-      <w:r>
-        <w:rPr>
-          <w:sz w:val="22"/>
-        </w:rPr>
-        <w:t xml:space="preserve"> </w:t>
-      </w:r>
-      <w:proofErr w:type="spellStart"/>
-      <w:r>
-        <w:rPr>
-          <w:sz w:val="22"/>
-        </w:rPr>
-        <w:t>Hankin</w:t>
-      </w:r>
-      <w:proofErr w:type="spellEnd"/>
-      <w:r>
-        <w:rPr>
-          <w:sz w:val="22"/>
-        </w:rPr>
-        <w:t>, as well as our supervisor for feedback, and either reconsider our findings or begin the design and development phases.</w:t>
+        </w:rPr>
+        <w:t xml:space="preserve"> Hankin, as well as our supervisor for feedback, and either reconsider our findings or begin the design and development phases.</w:t>
       </w:r>
     </w:p>
     <w:p>
@@ -2514,21 +2452,35 @@
         <w:rPr>
           <w:sz w:val="22"/>
         </w:rPr>
-        <w:t xml:space="preserve"> Robin </w:t>
-      </w:r>
+        <w:t xml:space="preserve"> Robin Hankin, a lecturer at AUT, proposed the project on behalf of the Auckland Mathematics Association (AMA), who are key stakeholders in the project. </w:t>
+      </w:r>
+    </w:p>
+    <w:p>
+      <w:pPr>
+        <w:spacing w:line="276" w:lineRule="auto"/>
+        <w:rPr>
+          <w:sz w:val="22"/>
+        </w:rPr>
+      </w:pPr>
       <w:proofErr w:type="spellStart"/>
       <w:r>
         <w:rPr>
           <w:sz w:val="22"/>
         </w:rPr>
-        <w:t>Hankin</w:t>
+        <w:t>Dr.</w:t>
       </w:r>
       <w:proofErr w:type="spellEnd"/>
       <w:r>
         <w:rPr>
           <w:sz w:val="22"/>
         </w:rPr>
-        <w:t xml:space="preserve">, a lecturer at AUT, proposed the project on behalf of the Auckland Mathematics Association (AMA), who are key stakeholders in the project. </w:t>
+        <w:t xml:space="preserve"> Hankin has asked that we provide an in-depth</w:t>
+      </w:r>
+      <w:r>
+        <w:rPr>
+          <w:sz w:val="22"/>
+        </w:rPr>
+        <w:t xml:space="preserve"> feasibility study and at least a presentable prototype for a real-time online scoreboard to be used during MATHEX events run by AMA. This scoreboard would be used alongside the current pen-and-paper system, and aims to improve the experience that audience members have during the event, by allowing them to view the scores of each team as the competition is underway.</w:t>
       </w:r>
     </w:p>
     <w:p>
@@ -2538,67 +2490,11 @@
           <w:sz w:val="22"/>
         </w:rPr>
       </w:pPr>
-      <w:proofErr w:type="spellStart"/>
-      <w:r>
-        <w:rPr>
-          <w:sz w:val="22"/>
-        </w:rPr>
-        <w:t>Dr.</w:t>
-      </w:r>
-      <w:proofErr w:type="spellEnd"/>
-      <w:r>
-        <w:rPr>
-          <w:sz w:val="22"/>
-        </w:rPr>
-        <w:t xml:space="preserve"> </w:t>
-      </w:r>
-      <w:proofErr w:type="spellStart"/>
-      <w:r>
-        <w:rPr>
-          <w:sz w:val="22"/>
-        </w:rPr>
-        <w:t>Hankin</w:t>
-      </w:r>
-      <w:proofErr w:type="spellEnd"/>
-      <w:r>
-        <w:rPr>
-          <w:sz w:val="22"/>
-        </w:rPr>
-        <w:t xml:space="preserve"> has asked that we provide an in-depth</w:t>
-      </w:r>
-      <w:r>
-        <w:rPr>
-          <w:sz w:val="22"/>
-        </w:rPr>
-        <w:t xml:space="preserve"> feasibility study and at least a presentable prototype for a real-time online scoreboard to be used during MATHEX events run by AMA. This scoreboard would be used alongside the current pen-and-paper system, and aims to improve the experience that audience members have during the event, by allowing them to view the scores of each team as the competition is underway.</w:t>
-      </w:r>
-    </w:p>
-    <w:p>
-      <w:pPr>
-        <w:spacing w:line="276" w:lineRule="auto"/>
-        <w:rPr>
-          <w:sz w:val="22"/>
-        </w:rPr>
-      </w:pPr>
-      <w:r>
-        <w:rPr>
-          <w:sz w:val="22"/>
-        </w:rPr>
-        <w:t xml:space="preserve">The feasibility study, along with all other project documentation, should provide enough information that another group of students could carry on with the project </w:t>
-      </w:r>
-      <w:proofErr w:type="gramStart"/>
-      <w:r>
-        <w:rPr>
-          <w:sz w:val="22"/>
-        </w:rPr>
-        <w:t>at a later date</w:t>
-      </w:r>
-      <w:proofErr w:type="gramEnd"/>
-      <w:r>
-        <w:rPr>
-          <w:sz w:val="22"/>
-        </w:rPr>
-        <w:t>. The prototype can be presented to AUT faculty to show evidence of our development skills, as well as provide a working version of the solution for the AMA’s consideration.</w:t>
+      <w:r>
+        <w:rPr>
+          <w:sz w:val="22"/>
+        </w:rPr>
+        <w:t>The feasibility study, along with all other project documentation, should provide enough information that another group of students could carry on with the project at a later date. The prototype can be presented to AUT faculty to show evidence of our development skills, as well as provide a working version of the solution for the AMA’s consideration.</w:t>
       </w:r>
     </w:p>
     <w:p>
@@ -2717,21 +2613,7 @@
         <w:rPr>
           <w:sz w:val="22"/>
         </w:rPr>
-        <w:t xml:space="preserve">Following the System Development Life </w:t>
-      </w:r>
-      <w:proofErr w:type="gramStart"/>
-      <w:r>
-        <w:rPr>
-          <w:sz w:val="22"/>
-        </w:rPr>
-        <w:t>Cycle</w:t>
-      </w:r>
-      <w:proofErr w:type="gramEnd"/>
-      <w:r>
-        <w:rPr>
-          <w:sz w:val="22"/>
-        </w:rPr>
-        <w:t xml:space="preserve"> we are still currently in the planning phase of our project. We completed the Concept/Initiating phase early on by gathering requirements from our client. </w:t>
+        <w:t xml:space="preserve">Following the System Development Life Cycle we are still currently in the planning phase of our project. We completed the Concept/Initiating phase early on by gathering requirements from our client. </w:t>
       </w:r>
     </w:p>
     <w:p>
@@ -3008,19 +2890,11 @@
           <w:sz w:val="22"/>
         </w:rPr>
       </w:pPr>
-      <w:proofErr w:type="gramStart"/>
-      <w:r>
-        <w:rPr>
-          <w:sz w:val="22"/>
-        </w:rPr>
-        <w:t>A number of</w:t>
-      </w:r>
-      <w:proofErr w:type="gramEnd"/>
-      <w:r>
-        <w:rPr>
-          <w:sz w:val="22"/>
-        </w:rPr>
-        <w:t xml:space="preserve"> changes were made to the proposal based on the feedback we received, where any clarifications were needed or mistakes were found, we followed these up with corrections. More details about the changes made to the proposal can be found in the following section.</w:t>
+      <w:r>
+        <w:rPr>
+          <w:sz w:val="22"/>
+        </w:rPr>
+        <w:t>A number of changes were made to the proposal based on the feedback we received, where any clarifications were needed or mistakes were found, we followed these up with corrections. More details about the changes made to the proposal can be found in the following section.</w:t>
       </w:r>
     </w:p>
     <w:p>
@@ -5281,21 +5155,7 @@
         <w:rPr>
           <w:sz w:val="22"/>
         </w:rPr>
-        <w:t xml:space="preserve">We also ended up doing some upskilling earlier than we expected, as we found it necessary </w:t>
-      </w:r>
-      <w:proofErr w:type="gramStart"/>
-      <w:r>
-        <w:rPr>
-          <w:sz w:val="22"/>
-        </w:rPr>
-        <w:t>in order to</w:t>
-      </w:r>
-      <w:proofErr w:type="gramEnd"/>
-      <w:r>
-        <w:rPr>
-          <w:sz w:val="22"/>
-        </w:rPr>
-        <w:t xml:space="preserve"> comprehend the tools and services we were recommended, as well as tools we are using to work on the project itself.</w:t>
+        <w:t>We also ended up doing some upskilling earlier than we expected, as we found it necessary in order to comprehend the tools and services we were recommended, as well as tools we are using to work on the project itself.</w:t>
       </w:r>
     </w:p>
     <w:p>
@@ -6541,27 +6401,15 @@
         </w:rPr>
         <w:t xml:space="preserve">OR </w:t>
       </w:r>
-      <w:proofErr w:type="gramStart"/>
-      <w:r>
-        <w:rPr>
-          <w:rFonts w:eastAsia="Times New Roman" w:cs="Calibri"/>
-          <w:color w:val="000000"/>
-          <w:sz w:val="22"/>
-          <w:szCs w:val="22"/>
-          <w:lang w:eastAsia="en-NZ"/>
-        </w:rPr>
-        <w:t>Java(</w:t>
-      </w:r>
-      <w:proofErr w:type="gramEnd"/>
-      <w:r>
-        <w:rPr>
-          <w:rFonts w:eastAsia="Times New Roman" w:cs="Calibri"/>
-          <w:color w:val="000000"/>
-          <w:sz w:val="22"/>
-          <w:szCs w:val="22"/>
-          <w:lang w:eastAsia="en-NZ"/>
-        </w:rPr>
-        <w:t>run on a Tomcat servlet)</w:t>
+      <w:r>
+        <w:rPr>
+          <w:rFonts w:eastAsia="Times New Roman" w:cs="Calibri"/>
+          <w:color w:val="000000"/>
+          <w:sz w:val="22"/>
+          <w:szCs w:val="22"/>
+          <w:lang w:eastAsia="en-NZ"/>
+        </w:rPr>
+        <w:t>Java(run on a Tomcat servlet)</w:t>
       </w:r>
       <w:r>
         <w:rPr>
@@ -6786,23 +6634,7 @@
           <w:sz w:val="22"/>
           <w:szCs w:val="22"/>
         </w:rPr>
-        <w:t xml:space="preserve">Languages Used: PostgreSQL, HTML and </w:t>
-      </w:r>
-      <w:proofErr w:type="gramStart"/>
-      <w:r>
-        <w:rPr>
-          <w:sz w:val="22"/>
-          <w:szCs w:val="22"/>
-        </w:rPr>
-        <w:t>Java(</w:t>
-      </w:r>
-      <w:proofErr w:type="gramEnd"/>
-      <w:r>
-        <w:rPr>
-          <w:sz w:val="22"/>
-          <w:szCs w:val="22"/>
-        </w:rPr>
-        <w:t>run on a Tomcat servlet).</w:t>
+        <w:t>Languages Used: PostgreSQL, HTML and Java(run on a Tomcat servlet).</w:t>
       </w:r>
     </w:p>
     <w:p>
@@ -7343,23 +7175,7 @@
           <w:color w:val="auto"/>
           <w:sz w:val="22"/>
         </w:rPr>
-        <w:t xml:space="preserve">We need to set a weekly meeting time, and if not all members can be present, we should </w:t>
-      </w:r>
-      <w:proofErr w:type="gramStart"/>
-      <w:r>
-        <w:rPr>
-          <w:color w:val="auto"/>
-          <w:sz w:val="22"/>
-        </w:rPr>
-        <w:t>make an effort</w:t>
-      </w:r>
-      <w:proofErr w:type="gramEnd"/>
-      <w:r>
-        <w:rPr>
-          <w:color w:val="auto"/>
-          <w:sz w:val="22"/>
-        </w:rPr>
-        <w:t xml:space="preserve"> to call over Skype or be active in Slack chat during the meeting to ensure we know what is going on. Nightly communication over Slack may also be necessary, with more frequent updates on the work each member is currently doing.</w:t>
+        <w:t>We need to set a weekly meeting time, and if not all members can be present, we should make an effort to call over Skype or be active in Slack chat during the meeting to ensure we know what is going on. Nightly communication over Slack may also be necessary, with more frequent updates on the work each member is currently doing.</w:t>
       </w:r>
     </w:p>
     <w:p>
@@ -7425,23 +7241,7 @@
           <w:color w:val="auto"/>
           <w:sz w:val="22"/>
         </w:rPr>
-        <w:t xml:space="preserve">I have spoken to colleagues to gain their opinion on how to approach the issue, and they have provided very simple solutions based on the experience and knowledge of our team. Thus, I have </w:t>
-      </w:r>
-      <w:proofErr w:type="gramStart"/>
-      <w:r>
-        <w:rPr>
-          <w:color w:val="auto"/>
-          <w:sz w:val="22"/>
-        </w:rPr>
-        <w:t>been able to</w:t>
-      </w:r>
-      <w:proofErr w:type="gramEnd"/>
-      <w:r>
-        <w:rPr>
-          <w:color w:val="auto"/>
-          <w:sz w:val="22"/>
-        </w:rPr>
-        <w:t xml:space="preserve"> path a very realistic approach to completing this project, as well as contribute to the feasibility report that is of high importance to the client.</w:t>
+        <w:t>I have spoken to colleagues to gain their opinion on how to approach the issue, and they have provided very simple solutions based on the experience and knowledge of our team. Thus, I have been able to path a very realistic approach to completing this project, as well as contribute to the feasibility report that is of high importance to the client.</w:t>
       </w:r>
     </w:p>
     <w:p>
@@ -7546,68 +7346,140 @@
           <w:color w:val="auto"/>
           <w:sz w:val="22"/>
         </w:rPr>
-        <w:t>For this project, I have been working on many of the tasks assigned to me by the group. For the project proposal document, I mainly worked on the Cost Estimate, Risk Management Plan and contributed to other parts of the proposal such as the Terms o</w:t>
+        <w:t>For this project, I have been working on many of the tasks assigned to me by the group. For the project proposal document, I mainly worked on the Cost Estimate, Risk Management Plan and contributed to other parts of the proposal such as the Terms of Reference and Project Scope section. Usually I am responsible for contacting external parties for matters such as booking for the Project Presentation, contacting the client or communicating with the MATHEX association. Before the feasibility report, I had done some research on the technologies involved for this project, more specifically, RESTful API and Spring framework.</w:t>
+      </w:r>
+    </w:p>
+    <w:p>
+      <w:pPr>
+        <w:spacing w:line="276" w:lineRule="auto"/>
+        <w:rPr>
+          <w:color w:val="auto"/>
+          <w:sz w:val="22"/>
+        </w:rPr>
+      </w:pPr>
+      <w:r>
+        <w:rPr>
+          <w:color w:val="auto"/>
+          <w:sz w:val="22"/>
+        </w:rPr>
+        <w:t xml:space="preserve">For the feasibility report, I was assigned to work on the Operational Study and the Legal Study along with </w:t>
+      </w:r>
+      <w:proofErr w:type="spellStart"/>
+      <w:r>
+        <w:rPr>
+          <w:color w:val="auto"/>
+          <w:sz w:val="22"/>
+        </w:rPr>
+        <w:t>Jin</w:t>
+      </w:r>
+      <w:proofErr w:type="spellEnd"/>
+      <w:r>
+        <w:rPr>
+          <w:color w:val="auto"/>
+          <w:sz w:val="22"/>
+        </w:rPr>
+        <w:t>. So far, for the Operational Study, I have researched into how we will review the scoreboard effects on the MATHEX competition, contingency strategies should the scoreboard fail and how we handle stakeholder and user resistance. For the Legal Study, I have mostly been analysing the ASB Venue’s Term and Conditions and whether it clashes with our project. So far, the Operational Study and Legal Study are making good progress.</w:t>
+      </w:r>
+    </w:p>
+    <w:p>
+      <w:pPr>
+        <w:spacing w:line="276" w:lineRule="auto"/>
+        <w:rPr>
+          <w:color w:val="auto"/>
+          <w:sz w:val="22"/>
+        </w:rPr>
+      </w:pPr>
+      <w:r>
+        <w:rPr>
+          <w:b/>
+          <w:color w:val="auto"/>
+          <w:sz w:val="22"/>
+        </w:rPr>
+        <w:t>Karanjit Gahunia</w:t>
+      </w:r>
+    </w:p>
+    <w:p>
+      <w:pPr>
+        <w:spacing w:line="276" w:lineRule="auto"/>
+        <w:rPr>
+          <w:color w:val="auto"/>
+          <w:sz w:val="22"/>
+        </w:rPr>
+      </w:pPr>
+      <w:r>
+        <w:rPr>
+          <w:color w:val="auto"/>
+          <w:sz w:val="22"/>
+        </w:rPr>
+        <w:t xml:space="preserve">For the project proposal, I mainly contributed to the Rationale, Stakeholder Register, Team Agreement, and the Terms of Reference as well as proofreading duties. </w:t>
+      </w:r>
+      <w:r>
+        <w:rPr>
+          <w:color w:val="auto"/>
+          <w:sz w:val="22"/>
+        </w:rPr>
+        <w:t xml:space="preserve">I am also responsible for creating meeting summaries for each meeting and posting it to Slack. For upskilling, I have been experimenting with various web languages and technologies such as PHP, JavaScript, JSP, and Java Servlets. </w:t>
+      </w:r>
+    </w:p>
+    <w:p>
+      <w:pPr>
+        <w:spacing w:line="276" w:lineRule="auto"/>
+        <w:rPr>
+          <w:color w:val="auto"/>
+          <w:sz w:val="22"/>
+        </w:rPr>
+      </w:pPr>
+      <w:r>
+        <w:rPr>
+          <w:color w:val="auto"/>
+          <w:sz w:val="22"/>
+        </w:rPr>
+        <w:t>I am assigned the technical feasibility study and my focus is on the venue’s infrastructure. Vini and I h</w:t>
+      </w:r>
+      <w:r>
+        <w:rPr>
+          <w:color w:val="auto"/>
+          <w:sz w:val="22"/>
+        </w:rPr>
+        <w:t xml:space="preserve">ave sent a list of questions to </w:t>
+      </w:r>
+      <w:r>
+        <w:rPr>
+          <w:color w:val="auto"/>
+          <w:sz w:val="22"/>
+        </w:rPr>
+        <w:t xml:space="preserve">Mala </w:t>
+      </w:r>
+      <w:proofErr w:type="spellStart"/>
+      <w:r>
+        <w:rPr>
+          <w:color w:val="auto"/>
+          <w:sz w:val="22"/>
+        </w:rPr>
+        <w:t>Nataraj</w:t>
+      </w:r>
+      <w:proofErr w:type="spellEnd"/>
+      <w:r>
+        <w:rPr>
+          <w:color w:val="auto"/>
+          <w:sz w:val="22"/>
+        </w:rPr>
+        <w:t xml:space="preserve">, our contact for the ASB Stadium and have requested to schedule a visit to the venue. </w:t>
+      </w:r>
+    </w:p>
+    <w:p>
+      <w:pPr>
+        <w:spacing w:line="276" w:lineRule="auto"/>
+      </w:pPr>
+      <w:r>
+        <w:rPr>
+          <w:color w:val="auto"/>
+          <w:sz w:val="22"/>
+        </w:rPr>
+        <w:t>While we wait for the venue visit to be scheduled, I have been researching local area network solutions that could accommodate for many users in a relatively small space. Also, I have been investigating the database and the transactions that would occur. This would allow me to understand how much traffic our local network must accommodate for and what internet connections may be utilised if a cloud based approach is implemented.</w:t>
       </w:r>
       <w:bookmarkStart w:id="20" w:name="_GoBack"/>
       <w:bookmarkEnd w:id="20"/>
-      <w:r>
-        <w:rPr>
-          <w:color w:val="auto"/>
-          <w:sz w:val="22"/>
-        </w:rPr>
-        <w:t>f Reference and Project Scope section. Usually I am responsible for contacting external parties for matters such as booking for the Project Presentation, contacting the client or communicating with the MATHEX association. Before the feasibility report, I had done some research on the technologies involved for this project, more specifically, R</w:t>
-      </w:r>
-      <w:r>
-        <w:rPr>
-          <w:color w:val="auto"/>
-          <w:sz w:val="22"/>
-        </w:rPr>
-        <w:t>ESTful API and Spring framework.</w:t>
-      </w:r>
-    </w:p>
-    <w:p>
-      <w:pPr>
-        <w:spacing w:line="276" w:lineRule="auto"/>
-        <w:rPr>
-          <w:color w:val="auto"/>
-          <w:sz w:val="22"/>
-        </w:rPr>
-      </w:pPr>
-      <w:r>
-        <w:rPr>
-          <w:color w:val="auto"/>
-          <w:sz w:val="22"/>
-        </w:rPr>
-        <w:t xml:space="preserve">For the feasibility report, I was assigned to work on the Operational Study and the Legal Study along with </w:t>
-      </w:r>
-      <w:proofErr w:type="spellStart"/>
-      <w:r>
-        <w:rPr>
-          <w:color w:val="auto"/>
-          <w:sz w:val="22"/>
-        </w:rPr>
-        <w:t>Jin</w:t>
-      </w:r>
-      <w:proofErr w:type="spellEnd"/>
-      <w:r>
-        <w:rPr>
-          <w:color w:val="auto"/>
-          <w:sz w:val="22"/>
-        </w:rPr>
-        <w:t>. So far, for the Operational Study, I have researched into how we will review the scoreboard effects on the MATHEX competition, contingency strategies should the scoreboard fail and how we handle stakeholder and user resistance. For the Legal Study, I have mostly been analysing the ASB Venue’s Term and Conditions and whether it clashes with our project.</w:t>
-      </w:r>
-      <w:r>
-        <w:rPr>
-          <w:color w:val="auto"/>
-          <w:sz w:val="22"/>
-        </w:rPr>
-        <w:t xml:space="preserve"> So far, the Operational Study and Legal Study are making good progress.</w:t>
-      </w:r>
-    </w:p>
-    <w:p>
-      <w:pPr>
-        <w:spacing w:line="276" w:lineRule="auto"/>
-      </w:pPr>
     </w:p>
     <w:sectPr>
       <w:footerReference w:type="default" r:id="rId10"/>
@@ -7621,7 +7493,7 @@
 </file>
 
 <file path=word/endnotes.xml><?xml version="1.0" encoding="utf-8"?>
-<w:endnotes xmlns:wpc="http://schemas.microsoft.com/office/word/2010/wordprocessingCanvas" xmlns:cx="http://schemas.microsoft.com/office/drawing/2014/chartex" xmlns:cx1="http://schemas.microsoft.com/office/drawing/2015/9/8/chartex" xmlns:cx2="http://schemas.microsoft.com/office/drawing/2015/10/21/chartex" xmlns:cx3="http://schemas.microsoft.com/office/drawing/2016/5/9/chartex" xmlns:cx4="http://schemas.microsoft.com/office/drawing/2016/5/10/chartex" xmlns:cx5="http://schemas.microsoft.com/office/drawing/2016/5/11/chartex" xmlns:mc="http://schemas.openxmlformats.org/markup-compatibility/2006" xmlns:o="urn:schemas-microsoft-com:office:office" xmlns:r="http://schemas.openxmlformats.org/officeDocument/2006/relationships" xmlns:m="http://schemas.openxmlformats.org/officeDocument/2006/math" xmlns:v="urn:schemas-microsoft-com:vml" xmlns:wp14="http://schemas.microsoft.com/office/word/2010/wordprocessingDrawing" xmlns:wp="http://schemas.openxmlformats.org/drawingml/2006/wordprocessingDrawing" xmlns:w10="urn:schemas-microsoft-com:office:word" xmlns:w="http://schemas.openxmlformats.org/wordprocessingml/2006/main" xmlns:w14="http://schemas.microsoft.com/office/word/2010/wordml" xmlns:w15="http://schemas.microsoft.com/office/word/2012/wordml" xmlns:w16se="http://schemas.microsoft.com/office/word/2015/wordml/symex" xmlns:wpg="http://schemas.microsoft.com/office/word/2010/wordprocessingGroup" xmlns:wpi="http://schemas.microsoft.com/office/word/2010/wordprocessingInk" xmlns:wne="http://schemas.microsoft.com/office/word/2006/wordml" xmlns:wps="http://schemas.microsoft.com/office/word/2010/wordprocessingShape" mc:Ignorable="w14 w15 w16se wp14">
+<w:endnotes xmlns:wpc="http://schemas.microsoft.com/office/word/2010/wordprocessingCanvas" xmlns:cx="http://schemas.microsoft.com/office/drawing/2014/chartex" xmlns:cx1="http://schemas.microsoft.com/office/drawing/2015/9/8/chartex" xmlns:cx2="http://schemas.microsoft.com/office/drawing/2015/10/21/chartex" xmlns:cx3="http://schemas.microsoft.com/office/drawing/2016/5/9/chartex" xmlns:cx4="http://schemas.microsoft.com/office/drawing/2016/5/10/chartex" xmlns:cx5="http://schemas.microsoft.com/office/drawing/2016/5/11/chartex" xmlns:cx6="http://schemas.microsoft.com/office/drawing/2016/5/12/chartex" xmlns:cx7="http://schemas.microsoft.com/office/drawing/2016/5/13/chartex" xmlns:cx8="http://schemas.microsoft.com/office/drawing/2016/5/14/chartex" xmlns:mc="http://schemas.openxmlformats.org/markup-compatibility/2006" xmlns:o="urn:schemas-microsoft-com:office:office" xmlns:r="http://schemas.openxmlformats.org/officeDocument/2006/relationships" xmlns:m="http://schemas.openxmlformats.org/officeDocument/2006/math" xmlns:v="urn:schemas-microsoft-com:vml" xmlns:wp14="http://schemas.microsoft.com/office/word/2010/wordprocessingDrawing" xmlns:wp="http://schemas.openxmlformats.org/drawingml/2006/wordprocessingDrawing" xmlns:w10="urn:schemas-microsoft-com:office:word" xmlns:w="http://schemas.openxmlformats.org/wordprocessingml/2006/main" xmlns:w14="http://schemas.microsoft.com/office/word/2010/wordml" xmlns:w15="http://schemas.microsoft.com/office/word/2012/wordml" xmlns:w16se="http://schemas.microsoft.com/office/word/2015/wordml/symex" xmlns:wpg="http://schemas.microsoft.com/office/word/2010/wordprocessingGroup" xmlns:wpi="http://schemas.microsoft.com/office/word/2010/wordprocessingInk" xmlns:wne="http://schemas.microsoft.com/office/word/2006/wordml" xmlns:wps="http://schemas.microsoft.com/office/word/2010/wordprocessingShape" mc:Ignorable="w14 w15 w16se wp14">
   <w:endnote w:type="separator" w:id="-1">
     <w:p>
       <w:pPr>
@@ -7653,7 +7525,7 @@
 </file>
 
 <file path=word/footer1.xml><?xml version="1.0" encoding="utf-8"?>
-<w:ftr xmlns:wpc="http://schemas.microsoft.com/office/word/2010/wordprocessingCanvas" xmlns:cx="http://schemas.microsoft.com/office/drawing/2014/chartex" xmlns:cx1="http://schemas.microsoft.com/office/drawing/2015/9/8/chartex" xmlns:cx2="http://schemas.microsoft.com/office/drawing/2015/10/21/chartex" xmlns:cx3="http://schemas.microsoft.com/office/drawing/2016/5/9/chartex" xmlns:cx4="http://schemas.microsoft.com/office/drawing/2016/5/10/chartex" xmlns:cx5="http://schemas.microsoft.com/office/drawing/2016/5/11/chartex" xmlns:mc="http://schemas.openxmlformats.org/markup-compatibility/2006" xmlns:o="urn:schemas-microsoft-com:office:office" xmlns:r="http://schemas.openxmlformats.org/officeDocument/2006/relationships" xmlns:m="http://schemas.openxmlformats.org/officeDocument/2006/math" xmlns:v="urn:schemas-microsoft-com:vml" xmlns:wp14="http://schemas.microsoft.com/office/word/2010/wordprocessingDrawing" xmlns:wp="http://schemas.openxmlformats.org/drawingml/2006/wordprocessingDrawing" xmlns:w10="urn:schemas-microsoft-com:office:word" xmlns:w="http://schemas.openxmlformats.org/wordprocessingml/2006/main" xmlns:w14="http://schemas.microsoft.com/office/word/2010/wordml" xmlns:w15="http://schemas.microsoft.com/office/word/2012/wordml" xmlns:w16se="http://schemas.microsoft.com/office/word/2015/wordml/symex" xmlns:wpg="http://schemas.microsoft.com/office/word/2010/wordprocessingGroup" xmlns:wpi="http://schemas.microsoft.com/office/word/2010/wordprocessingInk" xmlns:wne="http://schemas.microsoft.com/office/word/2006/wordml" xmlns:wps="http://schemas.microsoft.com/office/word/2010/wordprocessingShape" mc:Ignorable="w14 w15 w16se wp14">
+<w:ftr xmlns:wpc="http://schemas.microsoft.com/office/word/2010/wordprocessingCanvas" xmlns:cx="http://schemas.microsoft.com/office/drawing/2014/chartex" xmlns:cx1="http://schemas.microsoft.com/office/drawing/2015/9/8/chartex" xmlns:cx2="http://schemas.microsoft.com/office/drawing/2015/10/21/chartex" xmlns:cx3="http://schemas.microsoft.com/office/drawing/2016/5/9/chartex" xmlns:cx4="http://schemas.microsoft.com/office/drawing/2016/5/10/chartex" xmlns:cx5="http://schemas.microsoft.com/office/drawing/2016/5/11/chartex" xmlns:cx6="http://schemas.microsoft.com/office/drawing/2016/5/12/chartex" xmlns:cx7="http://schemas.microsoft.com/office/drawing/2016/5/13/chartex" xmlns:cx8="http://schemas.microsoft.com/office/drawing/2016/5/14/chartex" xmlns:mc="http://schemas.openxmlformats.org/markup-compatibility/2006" xmlns:o="urn:schemas-microsoft-com:office:office" xmlns:r="http://schemas.openxmlformats.org/officeDocument/2006/relationships" xmlns:m="http://schemas.openxmlformats.org/officeDocument/2006/math" xmlns:v="urn:schemas-microsoft-com:vml" xmlns:wp14="http://schemas.microsoft.com/office/word/2010/wordprocessingDrawing" xmlns:wp="http://schemas.openxmlformats.org/drawingml/2006/wordprocessingDrawing" xmlns:w10="urn:schemas-microsoft-com:office:word" xmlns:w="http://schemas.openxmlformats.org/wordprocessingml/2006/main" xmlns:w14="http://schemas.microsoft.com/office/word/2010/wordml" xmlns:w15="http://schemas.microsoft.com/office/word/2012/wordml" xmlns:w16se="http://schemas.microsoft.com/office/word/2015/wordml/symex" xmlns:wpg="http://schemas.microsoft.com/office/word/2010/wordprocessingGroup" xmlns:wpi="http://schemas.microsoft.com/office/word/2010/wordprocessingInk" xmlns:wne="http://schemas.microsoft.com/office/word/2006/wordml" xmlns:wps="http://schemas.microsoft.com/office/word/2010/wordprocessingShape" mc:Ignorable="w14 w15 w16se wp14">
   <w:p>
     <w:pPr>
       <w:pStyle w:val="Footer"/>
@@ -7734,7 +7606,7 @@
 </file>
 
 <file path=word/footnotes.xml><?xml version="1.0" encoding="utf-8"?>
-<w:footnotes xmlns:wpc="http://schemas.microsoft.com/office/word/2010/wordprocessingCanvas" xmlns:cx="http://schemas.microsoft.com/office/drawing/2014/chartex" xmlns:cx1="http://schemas.microsoft.com/office/drawing/2015/9/8/chartex" xmlns:cx2="http://schemas.microsoft.com/office/drawing/2015/10/21/chartex" xmlns:cx3="http://schemas.microsoft.com/office/drawing/2016/5/9/chartex" xmlns:cx4="http://schemas.microsoft.com/office/drawing/2016/5/10/chartex" xmlns:cx5="http://schemas.microsoft.com/office/drawing/2016/5/11/chartex" xmlns:mc="http://schemas.openxmlformats.org/markup-compatibility/2006" xmlns:o="urn:schemas-microsoft-com:office:office" xmlns:r="http://schemas.openxmlformats.org/officeDocument/2006/relationships" xmlns:m="http://schemas.openxmlformats.org/officeDocument/2006/math" xmlns:v="urn:schemas-microsoft-com:vml" xmlns:wp14="http://schemas.microsoft.com/office/word/2010/wordprocessingDrawing" xmlns:wp="http://schemas.openxmlformats.org/drawingml/2006/wordprocessingDrawing" xmlns:w10="urn:schemas-microsoft-com:office:word" xmlns:w="http://schemas.openxmlformats.org/wordprocessingml/2006/main" xmlns:w14="http://schemas.microsoft.com/office/word/2010/wordml" xmlns:w15="http://schemas.microsoft.com/office/word/2012/wordml" xmlns:w16se="http://schemas.microsoft.com/office/word/2015/wordml/symex" xmlns:wpg="http://schemas.microsoft.com/office/word/2010/wordprocessingGroup" xmlns:wpi="http://schemas.microsoft.com/office/word/2010/wordprocessingInk" xmlns:wne="http://schemas.microsoft.com/office/word/2006/wordml" xmlns:wps="http://schemas.microsoft.com/office/word/2010/wordprocessingShape" mc:Ignorable="w14 w15 w16se wp14">
+<w:footnotes xmlns:wpc="http://schemas.microsoft.com/office/word/2010/wordprocessingCanvas" xmlns:cx="http://schemas.microsoft.com/office/drawing/2014/chartex" xmlns:cx1="http://schemas.microsoft.com/office/drawing/2015/9/8/chartex" xmlns:cx2="http://schemas.microsoft.com/office/drawing/2015/10/21/chartex" xmlns:cx3="http://schemas.microsoft.com/office/drawing/2016/5/9/chartex" xmlns:cx4="http://schemas.microsoft.com/office/drawing/2016/5/10/chartex" xmlns:cx5="http://schemas.microsoft.com/office/drawing/2016/5/11/chartex" xmlns:cx6="http://schemas.microsoft.com/office/drawing/2016/5/12/chartex" xmlns:cx7="http://schemas.microsoft.com/office/drawing/2016/5/13/chartex" xmlns:cx8="http://schemas.microsoft.com/office/drawing/2016/5/14/chartex" xmlns:mc="http://schemas.openxmlformats.org/markup-compatibility/2006" xmlns:o="urn:schemas-microsoft-com:office:office" xmlns:r="http://schemas.openxmlformats.org/officeDocument/2006/relationships" xmlns:m="http://schemas.openxmlformats.org/officeDocument/2006/math" xmlns:v="urn:schemas-microsoft-com:vml" xmlns:wp14="http://schemas.microsoft.com/office/word/2010/wordprocessingDrawing" xmlns:wp="http://schemas.openxmlformats.org/drawingml/2006/wordprocessingDrawing" xmlns:w10="urn:schemas-microsoft-com:office:word" xmlns:w="http://schemas.openxmlformats.org/wordprocessingml/2006/main" xmlns:w14="http://schemas.microsoft.com/office/word/2010/wordml" xmlns:w15="http://schemas.microsoft.com/office/word/2012/wordml" xmlns:w16se="http://schemas.microsoft.com/office/word/2015/wordml/symex" xmlns:wpg="http://schemas.microsoft.com/office/word/2010/wordprocessingGroup" xmlns:wpi="http://schemas.microsoft.com/office/word/2010/wordprocessingInk" xmlns:wne="http://schemas.microsoft.com/office/word/2006/wordml" xmlns:wps="http://schemas.microsoft.com/office/word/2010/wordprocessingShape" mc:Ignorable="w14 w15 w16se wp14">
   <w:footnote w:type="separator" w:id="-1">
     <w:p>
       <w:pPr>
@@ -7766,7 +7638,7 @@
 </file>
 
 <file path=word/numbering.xml><?xml version="1.0" encoding="utf-8"?>
-<w:numbering xmlns:wpc="http://schemas.microsoft.com/office/word/2010/wordprocessingCanvas" xmlns:cx="http://schemas.microsoft.com/office/drawing/2014/chartex" xmlns:cx1="http://schemas.microsoft.com/office/drawing/2015/9/8/chartex" xmlns:cx2="http://schemas.microsoft.com/office/drawing/2015/10/21/chartex" xmlns:cx3="http://schemas.microsoft.com/office/drawing/2016/5/9/chartex" xmlns:cx4="http://schemas.microsoft.com/office/drawing/2016/5/10/chartex" xmlns:cx5="http://schemas.microsoft.com/office/drawing/2016/5/11/chartex" xmlns:mc="http://schemas.openxmlformats.org/markup-compatibility/2006" xmlns:o="urn:schemas-microsoft-com:office:office" xmlns:r="http://schemas.openxmlformats.org/officeDocument/2006/relationships" xmlns:m="http://schemas.openxmlformats.org/officeDocument/2006/math" xmlns:v="urn:schemas-microsoft-com:vml" xmlns:wp14="http://schemas.microsoft.com/office/word/2010/wordprocessingDrawing" xmlns:wp="http://schemas.openxmlformats.org/drawingml/2006/wordprocessingDrawing" xmlns:w10="urn:schemas-microsoft-com:office:word" xmlns:w="http://schemas.openxmlformats.org/wordprocessingml/2006/main" xmlns:w14="http://schemas.microsoft.com/office/word/2010/wordml" xmlns:w15="http://schemas.microsoft.com/office/word/2012/wordml" xmlns:w16se="http://schemas.microsoft.com/office/word/2015/wordml/symex" xmlns:wpg="http://schemas.microsoft.com/office/word/2010/wordprocessingGroup" xmlns:wpi="http://schemas.microsoft.com/office/word/2010/wordprocessingInk" xmlns:wne="http://schemas.microsoft.com/office/word/2006/wordml" xmlns:wps="http://schemas.microsoft.com/office/word/2010/wordprocessingShape" mc:Ignorable="w14 w15 w16se wp14">
+<w:numbering xmlns:wpc="http://schemas.microsoft.com/office/word/2010/wordprocessingCanvas" xmlns:cx="http://schemas.microsoft.com/office/drawing/2014/chartex" xmlns:cx1="http://schemas.microsoft.com/office/drawing/2015/9/8/chartex" xmlns:cx2="http://schemas.microsoft.com/office/drawing/2015/10/21/chartex" xmlns:cx3="http://schemas.microsoft.com/office/drawing/2016/5/9/chartex" xmlns:cx4="http://schemas.microsoft.com/office/drawing/2016/5/10/chartex" xmlns:cx5="http://schemas.microsoft.com/office/drawing/2016/5/11/chartex" xmlns:cx6="http://schemas.microsoft.com/office/drawing/2016/5/12/chartex" xmlns:cx7="http://schemas.microsoft.com/office/drawing/2016/5/13/chartex" xmlns:cx8="http://schemas.microsoft.com/office/drawing/2016/5/14/chartex" xmlns:mc="http://schemas.openxmlformats.org/markup-compatibility/2006" xmlns:o="urn:schemas-microsoft-com:office:office" xmlns:r="http://schemas.openxmlformats.org/officeDocument/2006/relationships" xmlns:m="http://schemas.openxmlformats.org/officeDocument/2006/math" xmlns:v="urn:schemas-microsoft-com:vml" xmlns:wp14="http://schemas.microsoft.com/office/word/2010/wordprocessingDrawing" xmlns:wp="http://schemas.openxmlformats.org/drawingml/2006/wordprocessingDrawing" xmlns:w10="urn:schemas-microsoft-com:office:word" xmlns:w="http://schemas.openxmlformats.org/wordprocessingml/2006/main" xmlns:w14="http://schemas.microsoft.com/office/word/2010/wordml" xmlns:w15="http://schemas.microsoft.com/office/word/2012/wordml" xmlns:w16se="http://schemas.microsoft.com/office/word/2015/wordml/symex" xmlns:wpg="http://schemas.microsoft.com/office/word/2010/wordprocessingGroup" xmlns:wpi="http://schemas.microsoft.com/office/word/2010/wordprocessingInk" xmlns:wne="http://schemas.microsoft.com/office/word/2006/wordml" xmlns:wps="http://schemas.microsoft.com/office/word/2010/wordprocessingShape" mc:Ignorable="w14 w15 w16se wp14">
   <w:abstractNum w:abstractNumId="0" w15:restartNumberingAfterBreak="0">
     <w:nsid w:val="039A48F3"/>
     <w:multiLevelType w:val="multilevel"/>
@@ -10542,7 +10414,7 @@
 </file>
 
 <file path=word/glossary/document.xml><?xml version="1.0" encoding="utf-8"?>
-<w:glossaryDocument xmlns:wpc="http://schemas.microsoft.com/office/word/2010/wordprocessingCanvas" xmlns:cx="http://schemas.microsoft.com/office/drawing/2014/chartex" xmlns:cx1="http://schemas.microsoft.com/office/drawing/2015/9/8/chartex" xmlns:cx2="http://schemas.microsoft.com/office/drawing/2015/10/21/chartex" xmlns:cx3="http://schemas.microsoft.com/office/drawing/2016/5/9/chartex" xmlns:cx4="http://schemas.microsoft.com/office/drawing/2016/5/10/chartex" xmlns:cx5="http://schemas.microsoft.com/office/drawing/2016/5/11/chartex" xmlns:mc="http://schemas.openxmlformats.org/markup-compatibility/2006" xmlns:o="urn:schemas-microsoft-com:office:office" xmlns:r="http://schemas.openxmlformats.org/officeDocument/2006/relationships" xmlns:m="http://schemas.openxmlformats.org/officeDocument/2006/math" xmlns:v="urn:schemas-microsoft-com:vml" xmlns:wp14="http://schemas.microsoft.com/office/word/2010/wordprocessingDrawing" xmlns:wp="http://schemas.openxmlformats.org/drawingml/2006/wordprocessingDrawing" xmlns:w10="urn:schemas-microsoft-com:office:word" xmlns:w="http://schemas.openxmlformats.org/wordprocessingml/2006/main" xmlns:w14="http://schemas.microsoft.com/office/word/2010/wordml" xmlns:w15="http://schemas.microsoft.com/office/word/2012/wordml" xmlns:w16se="http://schemas.microsoft.com/office/word/2015/wordml/symex" xmlns:wpg="http://schemas.microsoft.com/office/word/2010/wordprocessingGroup" xmlns:wpi="http://schemas.microsoft.com/office/word/2010/wordprocessingInk" xmlns:wne="http://schemas.microsoft.com/office/word/2006/wordml" xmlns:wps="http://schemas.microsoft.com/office/word/2010/wordprocessingShape" mc:Ignorable="w14 w15 w16se wp14">
+<w:glossaryDocument xmlns:wpc="http://schemas.microsoft.com/office/word/2010/wordprocessingCanvas" xmlns:cx="http://schemas.microsoft.com/office/drawing/2014/chartex" xmlns:cx1="http://schemas.microsoft.com/office/drawing/2015/9/8/chartex" xmlns:cx2="http://schemas.microsoft.com/office/drawing/2015/10/21/chartex" xmlns:cx3="http://schemas.microsoft.com/office/drawing/2016/5/9/chartex" xmlns:cx4="http://schemas.microsoft.com/office/drawing/2016/5/10/chartex" xmlns:cx5="http://schemas.microsoft.com/office/drawing/2016/5/11/chartex" xmlns:cx6="http://schemas.microsoft.com/office/drawing/2016/5/12/chartex" xmlns:cx7="http://schemas.microsoft.com/office/drawing/2016/5/13/chartex" xmlns:cx8="http://schemas.microsoft.com/office/drawing/2016/5/14/chartex" xmlns:mc="http://schemas.openxmlformats.org/markup-compatibility/2006" xmlns:o="urn:schemas-microsoft-com:office:office" xmlns:r="http://schemas.openxmlformats.org/officeDocument/2006/relationships" xmlns:m="http://schemas.openxmlformats.org/officeDocument/2006/math" xmlns:v="urn:schemas-microsoft-com:vml" xmlns:wp14="http://schemas.microsoft.com/office/word/2010/wordprocessingDrawing" xmlns:wp="http://schemas.openxmlformats.org/drawingml/2006/wordprocessingDrawing" xmlns:w10="urn:schemas-microsoft-com:office:word" xmlns:w="http://schemas.openxmlformats.org/wordprocessingml/2006/main" xmlns:w14="http://schemas.microsoft.com/office/word/2010/wordml" xmlns:w15="http://schemas.microsoft.com/office/word/2012/wordml" xmlns:w16se="http://schemas.microsoft.com/office/word/2015/wordml/symex" xmlns:wpg="http://schemas.microsoft.com/office/word/2010/wordprocessingGroup" xmlns:wpi="http://schemas.microsoft.com/office/word/2010/wordprocessingInk" xmlns:wne="http://schemas.microsoft.com/office/word/2006/wordml" xmlns:wps="http://schemas.microsoft.com/office/word/2010/wordprocessingShape" mc:Ignorable="w14 w15 w16se wp14">
   <w:docParts>
     <w:docPart>
       <w:docPartPr>
@@ -10644,8 +10516,8 @@
     <w:pitch w:val="variable"/>
     <w:sig w:usb0="00000000" w:usb1="10000000" w:usb2="00000000" w:usb3="00000000" w:csb0="80000000" w:csb1="00000000"/>
   </w:font>
-  <w:font w:name="ＭＳ 明朝">
-    <w:altName w:val="MS Mincho"/>
+  <w:font w:name="MS Mincho">
+    <w:altName w:val="ＭＳ 明朝"/>
     <w:panose1 w:val="02020609040205080304"/>
     <w:charset w:val="80"/>
     <w:family w:val="roman"/>
@@ -10659,8 +10531,8 @@
     <w:pitch w:val="variable"/>
     <w:sig w:usb0="00000287" w:usb1="00000000" w:usb2="00000000" w:usb3="00000000" w:csb0="0000009F" w:csb1="00000000"/>
   </w:font>
-  <w:font w:name="ＭＳ ゴシック">
-    <w:altName w:val="MS Gothic"/>
+  <w:font w:name="MS Gothic">
+    <w:altName w:val="ＭＳ ゴシック"/>
     <w:panose1 w:val="020B0609070205080204"/>
     <w:charset w:val="80"/>
     <w:family w:val="modern"/>
@@ -10681,17 +10553,18 @@
     <w:pitch w:val="variable"/>
     <w:sig w:usb0="E4002EFF" w:usb1="C000E47F" w:usb2="00000009" w:usb3="00000000" w:csb0="000001FF" w:csb1="00000000"/>
   </w:font>
-  <w:font w:name="游明朝">
-    <w:panose1 w:val="02020400000000000000"/>
+  <w:font w:name="Yu Mincho">
+    <w:altName w:val="游明朝"/>
     <w:charset w:val="80"/>
     <w:family w:val="roman"/>
     <w:pitch w:val="variable"/>
     <w:sig w:usb0="800002E7" w:usb1="2AC7FCFF" w:usb2="00000012" w:usb3="00000000" w:csb0="0002009F" w:csb1="00000000"/>
   </w:font>
-  <w:font w:name="游ゴシック Light">
+  <w:font w:name="Yu Gothic Light">
+    <w:altName w:val="游ゴシック Light"/>
     <w:panose1 w:val="020B0300000000000000"/>
     <w:charset w:val="80"/>
-    <w:family w:val="modern"/>
+    <w:family w:val="swiss"/>
     <w:pitch w:val="variable"/>
     <w:sig w:usb0="E00002FF" w:usb1="2AC7FDFF" w:usb2="00000016" w:usb3="00000000" w:csb0="0002009F" w:csb1="00000000"/>
   </w:font>
@@ -10721,6 +10594,7 @@
   <w:rsids>
     <w:rsidRoot w:val="00D474BD"/>
     <w:rsid w:val="00031369"/>
+    <w:rsid w:val="000F4C11"/>
     <w:rsid w:val="002E2938"/>
     <w:rsid w:val="00481115"/>
     <w:rsid w:val="004F4DBA"/>
@@ -11474,7 +11348,7 @@
 </file>
 
 <file path=customXml/itemProps3.xml><?xml version="1.0" encoding="utf-8"?>
-<ds:datastoreItem xmlns:ds="http://schemas.openxmlformats.org/officeDocument/2006/customXml" ds:itemID="{34C5792A-16B1-46C8-B167-538C3D3F69E2}">
+<ds:datastoreItem xmlns:ds="http://schemas.openxmlformats.org/officeDocument/2006/customXml" ds:itemID="{A9A570B5-C7A3-4AC0-9033-FBE3A1080527}">
   <ds:schemaRefs>
     <ds:schemaRef ds:uri="http://schemas.openxmlformats.org/officeDocument/2006/bibliography"/>
   </ds:schemaRefs>

</xml_diff>

<commit_message>
Updated Legal part to include Open source
</commit_message>
<xml_diff>
--- a/Mid-Year/Status Report.docx
+++ b/Mid-Year/Status Report.docx
@@ -1,6 +1,6 @@
 
 <file path=word/document.xml><?xml version="1.0" encoding="utf-8"?>
-<w:document xmlns:wpc="http://schemas.microsoft.com/office/word/2010/wordprocessingCanvas" xmlns:cx="http://schemas.microsoft.com/office/drawing/2014/chartex" xmlns:cx1="http://schemas.microsoft.com/office/drawing/2015/9/8/chartex" xmlns:cx2="http://schemas.microsoft.com/office/drawing/2015/10/21/chartex" xmlns:cx3="http://schemas.microsoft.com/office/drawing/2016/5/9/chartex" xmlns:cx4="http://schemas.microsoft.com/office/drawing/2016/5/10/chartex" xmlns:cx5="http://schemas.microsoft.com/office/drawing/2016/5/11/chartex" xmlns:mc="http://schemas.openxmlformats.org/markup-compatibility/2006" xmlns:o="urn:schemas-microsoft-com:office:office" xmlns:r="http://schemas.openxmlformats.org/officeDocument/2006/relationships" xmlns:m="http://schemas.openxmlformats.org/officeDocument/2006/math" xmlns:v="urn:schemas-microsoft-com:vml" xmlns:wp14="http://schemas.microsoft.com/office/word/2010/wordprocessingDrawing" xmlns:wp="http://schemas.openxmlformats.org/drawingml/2006/wordprocessingDrawing" xmlns:w10="urn:schemas-microsoft-com:office:word" xmlns:w="http://schemas.openxmlformats.org/wordprocessingml/2006/main" xmlns:w14="http://schemas.microsoft.com/office/word/2010/wordml" xmlns:w15="http://schemas.microsoft.com/office/word/2012/wordml" xmlns:w16se="http://schemas.microsoft.com/office/word/2015/wordml/symex" xmlns:wpg="http://schemas.microsoft.com/office/word/2010/wordprocessingGroup" xmlns:wpi="http://schemas.microsoft.com/office/word/2010/wordprocessingInk" xmlns:wne="http://schemas.microsoft.com/office/word/2006/wordml" xmlns:wps="http://schemas.microsoft.com/office/word/2010/wordprocessingShape" mc:Ignorable="w14 w15 w16se wp14">
+<w:document xmlns:wpc="http://schemas.microsoft.com/office/word/2010/wordprocessingCanvas" xmlns:cx="http://schemas.microsoft.com/office/drawing/2014/chartex" xmlns:cx1="http://schemas.microsoft.com/office/drawing/2015/9/8/chartex" xmlns:cx2="http://schemas.microsoft.com/office/drawing/2015/10/21/chartex" xmlns:cx3="http://schemas.microsoft.com/office/drawing/2016/5/9/chartex" xmlns:cx4="http://schemas.microsoft.com/office/drawing/2016/5/10/chartex" xmlns:cx5="http://schemas.microsoft.com/office/drawing/2016/5/11/chartex" xmlns:cx6="http://schemas.microsoft.com/office/drawing/2016/5/12/chartex" xmlns:cx7="http://schemas.microsoft.com/office/drawing/2016/5/13/chartex" xmlns:cx8="http://schemas.microsoft.com/office/drawing/2016/5/14/chartex" xmlns:mc="http://schemas.openxmlformats.org/markup-compatibility/2006" xmlns:o="urn:schemas-microsoft-com:office:office" xmlns:r="http://schemas.openxmlformats.org/officeDocument/2006/relationships" xmlns:m="http://schemas.openxmlformats.org/officeDocument/2006/math" xmlns:v="urn:schemas-microsoft-com:vml" xmlns:wp14="http://schemas.microsoft.com/office/word/2010/wordprocessingDrawing" xmlns:wp="http://schemas.openxmlformats.org/drawingml/2006/wordprocessingDrawing" xmlns:w10="urn:schemas-microsoft-com:office:word" xmlns:w="http://schemas.openxmlformats.org/wordprocessingml/2006/main" xmlns:w14="http://schemas.microsoft.com/office/word/2010/wordml" xmlns:w15="http://schemas.microsoft.com/office/word/2012/wordml" xmlns:w16se="http://schemas.microsoft.com/office/word/2015/wordml/symex" xmlns:wpg="http://schemas.microsoft.com/office/word/2010/wordprocessingGroup" xmlns:wpi="http://schemas.microsoft.com/office/word/2010/wordprocessingInk" xmlns:wne="http://schemas.microsoft.com/office/word/2006/wordml" xmlns:wps="http://schemas.microsoft.com/office/word/2010/wordprocessingShape" mc:Ignorable="w14 w15 w16se wp14">
   <w:body>
     <w:sdt>
       <w:sdtPr>
@@ -162,6 +162,7 @@
                               <w15:appearance w15:val="hidden"/>
                               <w:text/>
                             </w:sdtPr>
+                            <w:sdtEndPr/>
                             <w:sdtContent>
                               <w:r>
                                 <w:t>Status Report</w:t>
@@ -182,6 +183,7 @@
                               <w15:appearance w15:val="hidden"/>
                               <w:text/>
                             </w:sdtPr>
+                            <w:sdtEndPr/>
                             <w:sdtContent>
                               <w:r>
                                 <w:t>Mid-Year Project Status Report</w:t>
@@ -706,11 +708,7 @@
               </mc:Choice>
               <mc:Fallback>
                 <w:pict>
-                  <v:shapetype w14:anchorId="5F3B3B30" id="_x0000_t202" coordsize="21600,21600" o:spt="202" path="m,l,21600r21600,l21600,xe">
-                    <v:stroke joinstyle="miter"/>
-                    <v:path gradientshapeok="t" o:connecttype="rect"/>
-                  </v:shapetype>
-                  <v:shape id="Text Box 1" o:spid="_x0000_s1027" type="#_x0000_t202" alt="Text box displaying company contact information" style="position:absolute;margin-left:417.55pt;margin-top:574.5pt;width:468.75pt;height:109.45pt;z-index:251661312;visibility:visible;mso-wrap-style:square;mso-width-percent:0;mso-height-percent:0;mso-wrap-distance-left:9pt;mso-wrap-distance-top:0;mso-wrap-distance-right:9pt;mso-wrap-distance-bottom:0;mso-position-horizontal:right;mso-position-horizontal-relative:margin;mso-position-vertical:absolute;mso-position-vertical-relative:margin;mso-width-percent:0;mso-height-percent:0;mso-width-relative:margin;mso-height-relative:margin;v-text-anchor:middle" o:gfxdata="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" fillcolor="#4a66ac [3204]" stroked="f" strokeweight=".5pt">
+                  <v:shape w14:anchorId="5F3B3B30" id="Text Box 1" o:spid="_x0000_s1027" type="#_x0000_t202" alt="Text box displaying company contact information" style="position:absolute;margin-left:417.55pt;margin-top:574.5pt;width:468.75pt;height:109.45pt;z-index:251661312;visibility:visible;mso-wrap-style:square;mso-width-percent:0;mso-height-percent:0;mso-wrap-distance-left:9pt;mso-wrap-distance-top:0;mso-wrap-distance-right:9pt;mso-wrap-distance-bottom:0;mso-position-horizontal:right;mso-position-horizontal-relative:margin;mso-position-vertical:absolute;mso-position-vertical-relative:margin;mso-width-percent:0;mso-height-percent:0;mso-width-relative:margin;mso-height-relative:margin;v-text-anchor:middle" o:gfxdata="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" fillcolor="#4a66ac [3204]" stroked="f" strokeweight=".5pt">
                     <v:textbox inset="12.96pt,0,12.96pt,0">
                       <w:txbxContent>
                         <w:tbl>
@@ -5237,6 +5235,27 @@
     </w:p>
     <w:p>
       <w:pPr>
+        <w:rPr>
+          <w:rFonts w:eastAsia="Times New Roman" w:cs="Calibri"/>
+          <w:color w:val="auto"/>
+          <w:sz w:val="22"/>
+          <w:szCs w:val="22"/>
+          <w:lang w:eastAsia="en-NZ"/>
+        </w:rPr>
+      </w:pPr>
+      <w:r>
+        <w:rPr>
+          <w:rFonts w:eastAsia="Times New Roman" w:cs="Calibri"/>
+          <w:color w:val="auto"/>
+          <w:sz w:val="22"/>
+          <w:szCs w:val="22"/>
+          <w:lang w:eastAsia="en-NZ"/>
+        </w:rPr>
+        <w:br w:type="page"/>
+      </w:r>
+    </w:p>
+    <w:p>
+      <w:pPr>
         <w:spacing w:after="0" w:line="276" w:lineRule="auto"/>
         <w:rPr>
           <w:rFonts w:eastAsia="Times New Roman" w:cs="Calibri"/>
@@ -5290,7 +5309,53 @@
           <w:szCs w:val="22"/>
           <w:lang w:eastAsia="en-NZ"/>
         </w:rPr>
-        <w:t xml:space="preserve">In this study, we are investigating legal matters with focus being put on the legality surrounding the MATHEX Venue and the licenses for the products we will use to develop the scoreboard. For now, we have closely examined the venue’s terms and conditions and while we do not find any conflicts with actions we have planned to do, newer operations in the future may. It is important that we stay in close contact with our MATHEX venue liaison, Mala Nataraj and that we have recorded solutions in case that situation arises. </w:t>
+        <w:t xml:space="preserve">In this study, we are investigating legal matters with focus being put on the legality surrounding the MATHEX Venue and the licenses for the products we will use to develop the scoreboard. For now, we have closely examined the venue’s terms and conditions and while we do not find any conflicts with actions we have planned to do, newer operations in the future may. It is important that we stay in close contact with our </w:t>
+      </w:r>
+      <w:bookmarkStart w:id="17" w:name="_GoBack"/>
+      <w:bookmarkEnd w:id="17"/>
+      <w:r>
+        <w:rPr>
+          <w:rFonts w:eastAsia="Times New Roman" w:cs="Calibri"/>
+          <w:color w:val="auto"/>
+          <w:sz w:val="22"/>
+          <w:szCs w:val="22"/>
+          <w:lang w:eastAsia="en-NZ"/>
+        </w:rPr>
+        <w:t xml:space="preserve">MATHEX venue liaison, Mala Nataraj and that we have recorded solutions in case that situation arises. </w:t>
+      </w:r>
+    </w:p>
+    <w:p>
+      <w:pPr>
+        <w:spacing w:after="0" w:line="276" w:lineRule="auto"/>
+        <w:rPr>
+          <w:rFonts w:eastAsia="Times New Roman" w:cs="Calibri"/>
+          <w:color w:val="auto"/>
+          <w:sz w:val="22"/>
+          <w:szCs w:val="22"/>
+          <w:lang w:eastAsia="en-NZ"/>
+        </w:rPr>
+      </w:pPr>
+    </w:p>
+    <w:p>
+      <w:pPr>
+        <w:spacing w:after="0" w:line="276" w:lineRule="auto"/>
+        <w:rPr>
+          <w:rFonts w:eastAsia="Times New Roman" w:cs="Calibri"/>
+          <w:color w:val="000000"/>
+          <w:sz w:val="22"/>
+          <w:szCs w:val="22"/>
+          <w:lang w:eastAsia="en-NZ"/>
+        </w:rPr>
+      </w:pPr>
+      <w:r>
+        <w:rPr>
+          <w:rFonts w:eastAsia="Times New Roman" w:cs="Calibri"/>
+          <w:color w:val="000000"/>
+          <w:sz w:val="22"/>
+          <w:szCs w:val="22"/>
+          <w:lang w:eastAsia="en-NZ"/>
+        </w:rPr>
+        <w:t>For licensing, we have decided to choose the route of open source licensing rather than a closed source. This is because we want future teams to be able to access our work in the case the project cannot be completed by our team as per the client’s requirements. The open source license that we are leaning towards is the GNU General Public License (GPLv3) as we want a future group that is assigned to this project to be able to access all our work and have all privileges but we do not want random outside groups to be able to use our work on their devices, unless they follow our rules.</w:t>
       </w:r>
     </w:p>
     <w:p>
@@ -6063,6 +6128,7 @@
           <w:szCs w:val="22"/>
           <w:lang w:eastAsia="en-NZ"/>
         </w:rPr>
+        <w:lastRenderedPageBreak/>
         <w:t>This solution requires that data about the competition is collected, such as what each question is worth in points, the teams and students who are participating. It may also be necessary to generate login credentials for judges to keep the database secure.</w:t>
       </w:r>
     </w:p>
@@ -6337,18 +6403,7 @@
           <w:szCs w:val="22"/>
           <w:lang w:eastAsia="en-NZ"/>
         </w:rPr>
-        <w:t xml:space="preserve">The second solution would be to develop an application that displays on the web, this application would need to have the same capabilities of the first, but it would also include ways for </w:t>
-      </w:r>
-      <w:r>
-        <w:rPr>
-          <w:rFonts w:eastAsia="Times New Roman" w:cs="Calibri"/>
-          <w:color w:val="auto"/>
-          <w:sz w:val="22"/>
-          <w:szCs w:val="22"/>
-          <w:lang w:eastAsia="en-NZ"/>
-        </w:rPr>
-        <w:lastRenderedPageBreak/>
-        <w:t>administrators to set up competitions. This application will take up significantly more data on the cloud server, but it will also be a dynamic way to set up competitions, as the front end will provide controls to create custom leaderboards.</w:t>
+        <w:t>The second solution would be to develop an application that displays on the web, this application would need to have the same capabilities of the first, but it would also include ways for administrators to set up competitions. This application will take up significantly more data on the cloud server, but it will also be a dynamic way to set up competitions, as the front end will provide controls to create custom leaderboards.</w:t>
       </w:r>
     </w:p>
     <w:p>
@@ -6775,7 +6830,7 @@
           <w:sz w:val="28"/>
         </w:rPr>
       </w:pPr>
-      <w:bookmarkStart w:id="17" w:name="_Toc483476647"/>
+      <w:bookmarkStart w:id="18" w:name="_Toc483476647"/>
       <w:r>
         <w:rPr>
           <w:color w:val="auto"/>
@@ -6783,7 +6838,7 @@
         </w:rPr>
         <w:t>Issues</w:t>
       </w:r>
-      <w:bookmarkEnd w:id="17"/>
+      <w:bookmarkEnd w:id="18"/>
     </w:p>
     <w:p>
       <w:pPr>
@@ -6814,6 +6869,7 @@
           <w:color w:val="auto"/>
           <w:sz w:val="22"/>
         </w:rPr>
+        <w:lastRenderedPageBreak/>
         <w:t>We wanted to organize a meeting with the MATHEX venue staff much earlier, however they have been away and we have not been able to get information from them yet.</w:t>
       </w:r>
     </w:p>
@@ -6927,25 +6983,168 @@
           <w:color w:val="auto"/>
           <w:sz w:val="22"/>
         </w:rPr>
+        <w:t>We have trouble all meeting at the same time due to several schedule conflicts, we miss out on benefits of face-to-face communication and sharing a workspace because of this.</w:t>
+      </w:r>
+    </w:p>
+    <w:p>
+      <w:pPr>
+        <w:pStyle w:val="Heading1"/>
+        <w:rPr>
+          <w:color w:val="auto"/>
+        </w:rPr>
+      </w:pPr>
+      <w:bookmarkStart w:id="19" w:name="_Toc483476648"/>
+      <w:r>
+        <w:rPr>
+          <w:color w:val="auto"/>
+        </w:rPr>
+        <w:t>Team Reflection</w:t>
+      </w:r>
+      <w:bookmarkEnd w:id="19"/>
+    </w:p>
+    <w:p>
+      <w:pPr>
+        <w:spacing w:line="276" w:lineRule="auto"/>
+        <w:rPr>
+          <w:color w:val="auto"/>
+          <w:sz w:val="22"/>
+        </w:rPr>
+      </w:pPr>
+      <w:r>
+        <w:rPr>
+          <w:color w:val="auto"/>
+          <w:sz w:val="22"/>
+        </w:rPr>
+        <w:t>To more quickly gain knowledge of certain tools and services, we should seek out people whom have experience with those technologies. Th</w:t>
+      </w:r>
+      <w:r>
+        <w:rPr>
+          <w:color w:val="auto"/>
+          <w:sz w:val="22"/>
+        </w:rPr>
+        <w:t>ey should be able to provide a more comprehensive guide to them that can be more easily translated into the project.</w:t>
+      </w:r>
+    </w:p>
+    <w:p>
+      <w:pPr>
+        <w:spacing w:line="276" w:lineRule="auto"/>
+        <w:rPr>
+          <w:color w:val="auto"/>
+          <w:sz w:val="22"/>
+        </w:rPr>
+      </w:pPr>
+      <w:r>
+        <w:rPr>
+          <w:color w:val="auto"/>
+          <w:sz w:val="22"/>
+        </w:rPr>
+        <w:t>We should more persistently contact the venue and AMA, and ensure we have our questions well prepared and any follow up questions should be asked as soon as possible.</w:t>
+      </w:r>
+    </w:p>
+    <w:p>
+      <w:pPr>
+        <w:spacing w:line="276" w:lineRule="auto"/>
+        <w:rPr>
+          <w:color w:val="auto"/>
+          <w:sz w:val="22"/>
+        </w:rPr>
+      </w:pPr>
+      <w:r>
+        <w:rPr>
+          <w:color w:val="auto"/>
+          <w:sz w:val="22"/>
+        </w:rPr>
+        <w:t>Perhaps we should get in touch with more networking and infrastructure experts, to gain their opinion on what approach we should take for the project. Perhaps presenting our findings to them before we pass them along to the client.</w:t>
+      </w:r>
+    </w:p>
+    <w:p>
+      <w:pPr>
+        <w:spacing w:line="276" w:lineRule="auto"/>
+        <w:rPr>
+          <w:color w:val="auto"/>
+          <w:sz w:val="22"/>
+        </w:rPr>
+      </w:pPr>
+      <w:r>
+        <w:rPr>
+          <w:color w:val="auto"/>
+          <w:sz w:val="22"/>
+        </w:rPr>
+        <w:t>We need to set a weekly meeting time, and if not all members can be present, we should make an effort to call over Skype or be active in Slack chat during the meeting to ensure we know what is going on. Nightly communication over Slack may also be necessary, with more frequent updates on the work each member is currently doing.</w:t>
+      </w:r>
+    </w:p>
+    <w:p>
+      <w:pPr>
+        <w:pStyle w:val="Heading1"/>
+        <w:rPr>
+          <w:color w:val="auto"/>
+        </w:rPr>
+      </w:pPr>
+      <w:bookmarkStart w:id="20" w:name="_Toc483476649"/>
+      <w:r>
+        <w:rPr>
+          <w:color w:val="auto"/>
+        </w:rPr>
+        <w:t>Member Contributions</w:t>
+      </w:r>
+      <w:bookmarkEnd w:id="20"/>
+    </w:p>
+    <w:p>
+      <w:pPr>
+        <w:spacing w:line="276" w:lineRule="auto"/>
+        <w:rPr>
+          <w:b/>
+          <w:color w:val="auto"/>
+        </w:rPr>
+      </w:pPr>
+      <w:r>
+        <w:rPr>
+          <w:b/>
+          <w:color w:val="auto"/>
+          <w:sz w:val="22"/>
+        </w:rPr>
+        <w:t>Hayley-Belle Cleverdon</w:t>
+      </w:r>
+    </w:p>
+    <w:p>
+      <w:pPr>
+        <w:spacing w:line="276" w:lineRule="auto"/>
+        <w:rPr>
+          <w:color w:val="auto"/>
+          <w:sz w:val="22"/>
+        </w:rPr>
+      </w:pPr>
+      <w:r>
+        <w:rPr>
+          <w:color w:val="auto"/>
+          <w:sz w:val="22"/>
+        </w:rPr>
+        <w:t>So far I have spent a lot of my time researching the various technologies suggested in our proposal feedback. As a person who is constantly in contact with a lot of industry professionals who use cloud-based applications to run a business, I elected myself to researc</w:t>
+      </w:r>
+      <w:r>
+        <w:rPr>
+          <w:color w:val="auto"/>
+          <w:sz w:val="22"/>
+        </w:rPr>
+        <w:t>h this as a potential solution.</w:t>
+      </w:r>
+    </w:p>
+    <w:p>
+      <w:pPr>
+        <w:spacing w:line="276" w:lineRule="auto"/>
+        <w:rPr>
+          <w:color w:val="auto"/>
+          <w:sz w:val="22"/>
+        </w:rPr>
+      </w:pPr>
+      <w:r>
+        <w:rPr>
+          <w:color w:val="auto"/>
+          <w:sz w:val="22"/>
+        </w:rPr>
         <w:lastRenderedPageBreak/>
-        <w:t>We have trouble all meeting at the same time due to several schedule conflicts, we miss out on benefits of face-to-face communication and sharing a workspace because of this.</w:t>
-      </w:r>
-    </w:p>
-    <w:p>
-      <w:pPr>
-        <w:pStyle w:val="Heading1"/>
-        <w:rPr>
-          <w:color w:val="auto"/>
-        </w:rPr>
-      </w:pPr>
-      <w:bookmarkStart w:id="18" w:name="_Toc483476648"/>
-      <w:r>
-        <w:rPr>
-          <w:color w:val="auto"/>
-        </w:rPr>
-        <w:t>Team Reflection</w:t>
-      </w:r>
-      <w:bookmarkEnd w:id="18"/>
+        <w:t>I have spoken to colleagues to gain their opinion on how to approach the issue, and they have provided very simple solutions based on the experience and knowledge of our team. Thus, I have been able to path a very realistic approach to completing this project, as well as contribute to the feasibility report that is of high importance to the client.</w:t>
+      </w:r>
     </w:p>
     <w:p>
       <w:pPr>
@@ -6960,14 +7159,7 @@
           <w:color w:val="auto"/>
           <w:sz w:val="22"/>
         </w:rPr>
-        <w:t>To more quickly gain knowledge of certain tools and services, we should seek out people whom have experience with those technologies. Th</w:t>
-      </w:r>
-      <w:r>
-        <w:rPr>
-          <w:color w:val="auto"/>
-          <w:sz w:val="22"/>
-        </w:rPr>
-        <w:t>ey should be able to provide a more comprehensive guide to them that can be more easily translated into the project.</w:t>
+        <w:t>Before I started on the feasibility study, I spent a small amount of time preparing a paper-prototype. However, I have not yet had time to complete it before the feasibility research became a priority.</w:t>
       </w:r>
     </w:p>
     <w:p>
@@ -6983,7 +7175,14 @@
           <w:color w:val="auto"/>
           <w:sz w:val="22"/>
         </w:rPr>
-        <w:t>We should more persistently contact the venue and AMA, and ensure we have our questions well prepared and any follow up questions should be asked as soon as possible.</w:t>
+        <w:t>I have also spent time refreshing my knowledge of GitHub and adopted TortoiseGit, which I passed on to the rest of the team so we can use effective version control. Additionally, I transferred our Trello board over into GitHub projects for easy accessibility and convenience.</w:t>
+      </w:r>
+      <w:r>
+        <w:rPr>
+          <w:color w:val="auto"/>
+          <w:sz w:val="22"/>
+        </w:rPr>
+        <w:t xml:space="preserve"> And, in Slack I have integrated a bot to update the team whenever a push, pull, merge or issue is made.</w:t>
       </w:r>
     </w:p>
     <w:p>
@@ -6999,7 +7198,7 @@
           <w:color w:val="auto"/>
           <w:sz w:val="22"/>
         </w:rPr>
-        <w:t>Perhaps we should get in touch with more networking and infrastructure experts, to gain their opinion on what approach we should take for the project. Perhaps presenting our findings to them before we pass them along to the client.</w:t>
+        <w:t>In the cases where parts of the proposal I had written had suggested edits in our feedback, I have edited them. Lastly I created the Status Report, added a few of the sections to it, and shared it with the team to work on together.</w:t>
       </w:r>
     </w:p>
     <w:p>
@@ -7012,43 +7211,155 @@
       </w:pPr>
       <w:r>
         <w:rPr>
-          <w:color w:val="auto"/>
-          <w:sz w:val="22"/>
-        </w:rPr>
-        <w:t>We need to set a weekly meeting time, and if not all members can be present, we should make an effort to call over Skype or be active in Slack chat during the meeting to ensure we know what is going on. Nightly communication over Slack may also be necessary, with more frequent updates on the work each member is currently doing.</w:t>
-      </w:r>
-    </w:p>
-    <w:p>
-      <w:pPr>
-        <w:pStyle w:val="Heading1"/>
-        <w:rPr>
-          <w:color w:val="auto"/>
-        </w:rPr>
-      </w:pPr>
-      <w:bookmarkStart w:id="19" w:name="_Toc483476649"/>
-      <w:r>
-        <w:rPr>
-          <w:color w:val="auto"/>
-        </w:rPr>
-        <w:t>Member Contributions</w:t>
-      </w:r>
-      <w:bookmarkEnd w:id="19"/>
+          <w:b/>
+          <w:color w:val="auto"/>
+          <w:sz w:val="22"/>
+        </w:rPr>
+        <w:t>Alex Lu</w:t>
+      </w:r>
     </w:p>
     <w:p>
       <w:pPr>
         <w:spacing w:line="276" w:lineRule="auto"/>
         <w:rPr>
+          <w:color w:val="auto"/>
+          <w:sz w:val="22"/>
+        </w:rPr>
+      </w:pPr>
+      <w:r>
+        <w:rPr>
+          <w:color w:val="auto"/>
+          <w:sz w:val="22"/>
+        </w:rPr>
+        <w:t>For this project, I have been working on many of the tasks assigned to me by the group. For the project proposal document, I mainly worked on the Cost Estimate, Risk Management Plan and contributed to other parts of the proposal such as the Terms of Reference and Project Scope section. Usually I am responsible for contacting external parties for matters such as booking for the Project Presentation, contacting the client or communicating with the MATHEX association. Before the feasibility report, I had done some research on the technologies involved for this project, more specifically, RESTful API and Spring framework.</w:t>
+      </w:r>
+    </w:p>
+    <w:p>
+      <w:pPr>
+        <w:spacing w:line="276" w:lineRule="auto"/>
+        <w:rPr>
+          <w:color w:val="auto"/>
+          <w:sz w:val="22"/>
+        </w:rPr>
+      </w:pPr>
+      <w:r>
+        <w:rPr>
+          <w:color w:val="auto"/>
+          <w:sz w:val="22"/>
+        </w:rPr>
+        <w:t>For the feasibility report, I was assigned to work on the Operational Study and the Legal Study along with Jin. So far, for the Operational Study, I have researched into how we will review the scoreboard effects on the MATHEX competition, contingency strategies should the scoreboard fail and how we handle stakeholder and user resistance. For the Legal Study, I have mostly been analysing the ASB Venue’s Term and Conditions and whether it clashes with our project. So far, the Operational Study and Legal Study are making good progress.</w:t>
+      </w:r>
+    </w:p>
+    <w:p>
+      <w:pPr>
+        <w:spacing w:line="276" w:lineRule="auto"/>
+        <w:rPr>
+          <w:color w:val="auto"/>
+          <w:sz w:val="22"/>
+        </w:rPr>
+      </w:pPr>
+      <w:r>
+        <w:rPr>
           <w:b/>
           <w:color w:val="auto"/>
-        </w:rPr>
-      </w:pPr>
-      <w:r>
+          <w:sz w:val="22"/>
+        </w:rPr>
+        <w:t>Karanjit Gahunia</w:t>
+      </w:r>
+    </w:p>
+    <w:p>
+      <w:pPr>
+        <w:spacing w:line="276" w:lineRule="auto"/>
+        <w:rPr>
+          <w:color w:val="auto"/>
+          <w:sz w:val="22"/>
+        </w:rPr>
+      </w:pPr>
+      <w:r>
+        <w:rPr>
+          <w:color w:val="auto"/>
+          <w:sz w:val="22"/>
+        </w:rPr>
+        <w:t xml:space="preserve">For the project proposal, I mainly contributed to the Rationale, Stakeholder Register, Team Agreement, and the Terms of Reference as well as proofreading duties. </w:t>
+      </w:r>
+      <w:r>
+        <w:rPr>
+          <w:color w:val="auto"/>
+          <w:sz w:val="22"/>
+        </w:rPr>
+        <w:t xml:space="preserve">I am also responsible for creating meeting summaries for each meeting and posting it to Slack. For upskilling, I have been experimenting with various web languages and technologies such as PHP, JavaScript, JSP, and Java Servlets. </w:t>
+      </w:r>
+    </w:p>
+    <w:p>
+      <w:pPr>
+        <w:spacing w:line="276" w:lineRule="auto"/>
+        <w:rPr>
+          <w:color w:val="auto"/>
+          <w:sz w:val="22"/>
+        </w:rPr>
+      </w:pPr>
+      <w:r>
+        <w:rPr>
+          <w:color w:val="auto"/>
+          <w:sz w:val="22"/>
+        </w:rPr>
+        <w:t>I am assigned the technical feasibility study and my focus is on the venue’s infrastructure. Vini and I h</w:t>
+      </w:r>
+      <w:r>
+        <w:rPr>
+          <w:color w:val="auto"/>
+          <w:sz w:val="22"/>
+        </w:rPr>
+        <w:t xml:space="preserve">ave sent a list of questions to </w:t>
+      </w:r>
+      <w:r>
+        <w:rPr>
+          <w:color w:val="auto"/>
+          <w:sz w:val="22"/>
+        </w:rPr>
+        <w:t xml:space="preserve">Mala Nataraj, our contact for the ASB Stadium and have requested to schedule a visit to the venue. </w:t>
+      </w:r>
+    </w:p>
+    <w:p>
+      <w:pPr>
+        <w:spacing w:line="276" w:lineRule="auto"/>
+        <w:rPr>
+          <w:color w:val="auto"/>
+          <w:sz w:val="22"/>
+        </w:rPr>
+      </w:pPr>
+      <w:r>
+        <w:rPr>
+          <w:color w:val="auto"/>
+          <w:sz w:val="22"/>
+        </w:rPr>
+        <w:t xml:space="preserve">While we wait for the venue visit to be scheduled, I have been researching local area network solutions that could accommodate for many users in a relatively small space. Also, I have been investigating the database </w:t>
+      </w:r>
+      <w:r>
+        <w:rPr>
+          <w:color w:val="auto"/>
+          <w:sz w:val="22"/>
+        </w:rPr>
+        <w:lastRenderedPageBreak/>
+        <w:t>and the transactions that would occur. This would allow me to understand how much traffic our local network must accommodate for and what internet connections may be utilised if a cloud based approach is implemented.</w:t>
+      </w:r>
+    </w:p>
+    <w:p>
+      <w:pPr>
+        <w:spacing w:line="276" w:lineRule="auto"/>
         <w:rPr>
           <w:b/>
           <w:color w:val="auto"/>
           <w:sz w:val="22"/>
         </w:rPr>
-        <w:t>Hayley-Belle Cleverdon</w:t>
+      </w:pPr>
+      <w:r>
+        <w:rPr>
+          <w:b/>
+          <w:color w:val="auto"/>
+          <w:sz w:val="22"/>
+        </w:rPr>
+        <w:t>Seung Kyu Jin</w:t>
       </w:r>
     </w:p>
     <w:p>
@@ -7064,14 +7375,70 @@
           <w:color w:val="auto"/>
           <w:sz w:val="22"/>
         </w:rPr>
-        <w:t>So far I have spent a lot of my time researching the various technologies suggested in our proposal feedback. As a person who is constantly in contact with a lot of industry professionals who use cloud-based applications to run a business, I elected myself to researc</w:t>
-      </w:r>
-      <w:r>
-        <w:rPr>
-          <w:color w:val="auto"/>
-          <w:sz w:val="22"/>
-        </w:rPr>
-        <w:t>h this as a potential solution.</w:t>
+        <w:t>For the project proposal, I</w:t>
+      </w:r>
+      <w:r>
+        <w:rPr>
+          <w:color w:val="auto"/>
+          <w:sz w:val="22"/>
+        </w:rPr>
+        <w:t xml:space="preserve"> worked mainly on producing the documents for the Skills and Knowledge involved, Communications Management Plan and Communications Matrix. </w:t>
+      </w:r>
+      <w:r>
+        <w:rPr>
+          <w:color w:val="auto"/>
+          <w:sz w:val="22"/>
+        </w:rPr>
+        <w:t>During this project, I have been</w:t>
+      </w:r>
+      <w:r>
+        <w:rPr>
+          <w:color w:val="auto"/>
+          <w:sz w:val="22"/>
+        </w:rPr>
+        <w:t xml:space="preserve"> upskilling by</w:t>
+      </w:r>
+      <w:r>
+        <w:rPr>
+          <w:color w:val="auto"/>
+          <w:sz w:val="22"/>
+        </w:rPr>
+        <w:t xml:space="preserve"> getting familiar with many of the</w:t>
+      </w:r>
+      <w:r>
+        <w:rPr>
+          <w:color w:val="auto"/>
+          <w:sz w:val="22"/>
+        </w:rPr>
+        <w:t xml:space="preserve"> new</w:t>
+      </w:r>
+      <w:r>
+        <w:rPr>
+          <w:color w:val="auto"/>
+          <w:sz w:val="22"/>
+        </w:rPr>
+        <w:t xml:space="preserve"> </w:t>
+      </w:r>
+      <w:r>
+        <w:rPr>
+          <w:color w:val="auto"/>
+          <w:sz w:val="22"/>
+        </w:rPr>
+        <w:t>technologies that we may use for developing this project such as PHP</w:t>
+      </w:r>
+      <w:r>
+        <w:rPr>
+          <w:color w:val="auto"/>
+          <w:sz w:val="22"/>
+        </w:rPr>
+        <w:t xml:space="preserve"> and JavaScript as well </w:t>
+      </w:r>
+      <w:r>
+        <w:rPr>
+          <w:color w:val="auto"/>
+          <w:sz w:val="22"/>
+        </w:rPr>
+        <w:t>as researching the technologies our supervisor recommended for us to look at.</w:t>
       </w:r>
     </w:p>
     <w:p>
@@ -7087,7 +7454,56 @@
           <w:color w:val="auto"/>
           <w:sz w:val="22"/>
         </w:rPr>
-        <w:t>I have spoken to colleagues to gain their opinion on how to approach the issue, and they have provided very simple solutions based on the experience and knowledge of our team. Thus, I have been able to path a very realistic approach to completing this project, as well as contribute to the feasibility report that is of high importance to the client.</w:t>
+        <w:t xml:space="preserve">For the feasibility study, </w:t>
+      </w:r>
+      <w:r>
+        <w:rPr>
+          <w:color w:val="auto"/>
+          <w:sz w:val="22"/>
+        </w:rPr>
+        <w:t xml:space="preserve">both </w:t>
+      </w:r>
+      <w:r>
+        <w:rPr>
+          <w:color w:val="auto"/>
+          <w:sz w:val="22"/>
+        </w:rPr>
+        <w:t>Alex and I are working on the Operation study and the Legal Study.</w:t>
+      </w:r>
+      <w:r>
+        <w:rPr>
+          <w:color w:val="auto"/>
+          <w:sz w:val="22"/>
+        </w:rPr>
+        <w:t xml:space="preserve"> So far, I have been researching the different types of open source licencing available (Mozilla, Apache, MIT, the different GPL’s) and seeing which one is the most suitable in our circumstance</w:t>
+      </w:r>
+      <w:r>
+        <w:rPr>
+          <w:color w:val="auto"/>
+          <w:sz w:val="22"/>
+        </w:rPr>
+        <w:t>s</w:t>
+      </w:r>
+      <w:r>
+        <w:rPr>
+          <w:color w:val="auto"/>
+          <w:sz w:val="22"/>
+        </w:rPr>
+        <w:t xml:space="preserve">. </w:t>
+      </w:r>
+      <w:r>
+        <w:rPr>
+          <w:color w:val="auto"/>
+          <w:sz w:val="22"/>
+        </w:rPr>
+        <w:t xml:space="preserve">I have also reviewed the ASB Venue’s Terms and Conditions to look for </w:t>
+      </w:r>
+      <w:r>
+        <w:rPr>
+          <w:color w:val="auto"/>
+          <w:sz w:val="22"/>
+        </w:rPr>
+        <w:t>any terms that may get in the way of the project.</w:t>
       </w:r>
     </w:p>
     <w:p>
@@ -7095,113 +7511,17 @@
         <w:spacing w:line="276" w:lineRule="auto"/>
         <w:rPr>
           <w:color w:val="auto"/>
-          <w:sz w:val="22"/>
-        </w:rPr>
-      </w:pPr>
-      <w:r>
-        <w:rPr>
-          <w:color w:val="auto"/>
-          <w:sz w:val="22"/>
-        </w:rPr>
-        <w:t>Before I started on the feasibility study, I spent a small amount of time preparing a paper-prototype. However, I have not yet had time to complete it before the feasibility research became a priority.</w:t>
-      </w:r>
+        </w:rPr>
+      </w:pPr>
     </w:p>
     <w:p>
       <w:pPr>
         <w:spacing w:line="276" w:lineRule="auto"/>
         <w:rPr>
-          <w:color w:val="auto"/>
-          <w:sz w:val="22"/>
-        </w:rPr>
-      </w:pPr>
-      <w:r>
-        <w:rPr>
-          <w:color w:val="auto"/>
-          <w:sz w:val="22"/>
-        </w:rPr>
-        <w:t>I have also spent time refreshing my knowledge of GitHub and adopted TortoiseGit, which I passed on to the rest of the team so we can use effective version control. Additionally, I transferred our Trello board over into GitHub projects for easy accessibility and convenience.</w:t>
-      </w:r>
-      <w:r>
-        <w:rPr>
-          <w:color w:val="auto"/>
-          <w:sz w:val="22"/>
-        </w:rPr>
-        <w:t xml:space="preserve"> And, in Slack I have integrated a bot to update the team whenever a push, pull, merge or issue is made.</w:t>
-      </w:r>
-    </w:p>
-    <w:p>
-      <w:pPr>
-        <w:spacing w:line="276" w:lineRule="auto"/>
-        <w:rPr>
-          <w:color w:val="auto"/>
-          <w:sz w:val="22"/>
-        </w:rPr>
-      </w:pPr>
-      <w:r>
-        <w:rPr>
-          <w:color w:val="auto"/>
-          <w:sz w:val="22"/>
-        </w:rPr>
-        <w:t>In the cases where parts of the proposal I had written had suggested edits in our feedback, I have edited them. Lastly I created the Status Report, added a few of the sections to it, and shared it with the team to work on together.</w:t>
-      </w:r>
-    </w:p>
-    <w:p>
-      <w:pPr>
-        <w:spacing w:line="276" w:lineRule="auto"/>
-        <w:rPr>
-          <w:color w:val="auto"/>
-          <w:sz w:val="22"/>
-        </w:rPr>
-      </w:pPr>
-      <w:r>
-        <w:rPr>
           <w:b/>
           <w:color w:val="auto"/>
           <w:sz w:val="22"/>
         </w:rPr>
-        <w:lastRenderedPageBreak/>
-        <w:t>Alex Lu</w:t>
-      </w:r>
-    </w:p>
-    <w:p>
-      <w:pPr>
-        <w:spacing w:line="276" w:lineRule="auto"/>
-        <w:rPr>
-          <w:color w:val="auto"/>
-          <w:sz w:val="22"/>
-        </w:rPr>
-      </w:pPr>
-      <w:r>
-        <w:rPr>
-          <w:color w:val="auto"/>
-          <w:sz w:val="22"/>
-        </w:rPr>
-        <w:t>For this project, I have been working on many of the tasks assigned to me by the group. For the project proposal document, I mainly worked on the Cost Estimate, Risk Management Plan and contributed to other parts of the proposal such as the Terms of Reference and Project Scope section. Usually I am responsible for contacting external parties for matters such as booking for the Project Presentation, contacting the client or communicating with the MATHEX association. Before the feasibility report, I had done some research on the technologies involved for this project, more specifically, RESTful API and Spring framework.</w:t>
-      </w:r>
-    </w:p>
-    <w:p>
-      <w:pPr>
-        <w:spacing w:line="276" w:lineRule="auto"/>
-        <w:rPr>
-          <w:color w:val="auto"/>
-          <w:sz w:val="22"/>
-        </w:rPr>
-      </w:pPr>
-      <w:r>
-        <w:rPr>
-          <w:color w:val="auto"/>
-          <w:sz w:val="22"/>
-        </w:rPr>
-        <w:t>For the feasibility report, I was assigned to work on the Operational Study and the Legal Study along with Jin. So far, for the Operational Study, I have researched into how we will review the scoreboard effects on the MATHEX competition, contingency strategies should the scoreboard fail and how we handle stakeholder and user resistance. For the Legal Study, I have mostly been analysing the ASB Venue’s Term and Conditions and whether it clashes with our project. So far, the Operational Study and Legal Study are making good progress.</w:t>
-      </w:r>
-    </w:p>
-    <w:p>
-      <w:pPr>
-        <w:spacing w:line="276" w:lineRule="auto"/>
-        <w:rPr>
-          <w:color w:val="auto"/>
-          <w:sz w:val="22"/>
-        </w:rPr>
       </w:pPr>
       <w:r>
         <w:rPr>
@@ -7209,264 +7529,6 @@
           <w:color w:val="auto"/>
           <w:sz w:val="22"/>
         </w:rPr>
-        <w:t>Karanjit Gahunia</w:t>
-      </w:r>
-    </w:p>
-    <w:p>
-      <w:pPr>
-        <w:spacing w:line="276" w:lineRule="auto"/>
-        <w:rPr>
-          <w:color w:val="auto"/>
-          <w:sz w:val="22"/>
-        </w:rPr>
-      </w:pPr>
-      <w:r>
-        <w:rPr>
-          <w:color w:val="auto"/>
-          <w:sz w:val="22"/>
-        </w:rPr>
-        <w:t xml:space="preserve">For the project proposal, I mainly contributed to the Rationale, Stakeholder Register, Team Agreement, and the Terms of Reference as well as proofreading duties. </w:t>
-      </w:r>
-      <w:r>
-        <w:rPr>
-          <w:color w:val="auto"/>
-          <w:sz w:val="22"/>
-        </w:rPr>
-        <w:t xml:space="preserve">I am also responsible for creating meeting summaries for each meeting and posting it to Slack. For upskilling, I have been experimenting with various web languages and technologies such as PHP, JavaScript, JSP, and Java Servlets. </w:t>
-      </w:r>
-    </w:p>
-    <w:p>
-      <w:pPr>
-        <w:spacing w:line="276" w:lineRule="auto"/>
-        <w:rPr>
-          <w:color w:val="auto"/>
-          <w:sz w:val="22"/>
-        </w:rPr>
-      </w:pPr>
-      <w:r>
-        <w:rPr>
-          <w:color w:val="auto"/>
-          <w:sz w:val="22"/>
-        </w:rPr>
-        <w:t>I am assigned the technical feasibility study and my focus is on the venue’s infrastructure. Vini and I h</w:t>
-      </w:r>
-      <w:r>
-        <w:rPr>
-          <w:color w:val="auto"/>
-          <w:sz w:val="22"/>
-        </w:rPr>
-        <w:t xml:space="preserve">ave sent a list of questions to </w:t>
-      </w:r>
-      <w:r>
-        <w:rPr>
-          <w:color w:val="auto"/>
-          <w:sz w:val="22"/>
-        </w:rPr>
-        <w:t xml:space="preserve">Mala Nataraj, our contact for the ASB Stadium and have requested to schedule a visit to the venue. </w:t>
-      </w:r>
-    </w:p>
-    <w:p>
-      <w:pPr>
-        <w:spacing w:line="276" w:lineRule="auto"/>
-        <w:rPr>
-          <w:color w:val="auto"/>
-          <w:sz w:val="22"/>
-        </w:rPr>
-      </w:pPr>
-      <w:r>
-        <w:rPr>
-          <w:color w:val="auto"/>
-          <w:sz w:val="22"/>
-        </w:rPr>
-        <w:t>While we wait for the venue visit to be scheduled, I have been researching local area network solutions that could accommodate for many users in a relatively small space. Also, I have been investigating the database and the transactions that would occur. This would allow me to understand how much traffic our local network must accommodate for and what internet connections may be utilised if a cloud based approach is implemented.</w:t>
-      </w:r>
-    </w:p>
-    <w:p>
-      <w:pPr>
-        <w:spacing w:line="276" w:lineRule="auto"/>
-        <w:rPr>
-          <w:b/>
-          <w:color w:val="auto"/>
-          <w:sz w:val="22"/>
-        </w:rPr>
-      </w:pPr>
-      <w:r>
-        <w:rPr>
-          <w:b/>
-          <w:color w:val="auto"/>
-          <w:sz w:val="22"/>
-        </w:rPr>
-        <w:t>Seung Kyu Jin</w:t>
-      </w:r>
-    </w:p>
-    <w:p>
-      <w:pPr>
-        <w:spacing w:line="276" w:lineRule="auto"/>
-        <w:rPr>
-          <w:color w:val="auto"/>
-          <w:sz w:val="22"/>
-        </w:rPr>
-      </w:pPr>
-      <w:r>
-        <w:rPr>
-          <w:color w:val="auto"/>
-          <w:sz w:val="22"/>
-        </w:rPr>
-        <w:t>For the project proposal, I</w:t>
-      </w:r>
-      <w:r>
-        <w:rPr>
-          <w:color w:val="auto"/>
-          <w:sz w:val="22"/>
-        </w:rPr>
-        <w:t xml:space="preserve"> worked mainly on producing the documents for the Skills and Knowledge involved, Communications Management Plan and Communications Matrix. </w:t>
-      </w:r>
-      <w:r>
-        <w:rPr>
-          <w:color w:val="auto"/>
-          <w:sz w:val="22"/>
-        </w:rPr>
-        <w:t>During this project, I have been</w:t>
-      </w:r>
-      <w:r>
-        <w:rPr>
-          <w:color w:val="auto"/>
-          <w:sz w:val="22"/>
-        </w:rPr>
-        <w:t xml:space="preserve"> upskilling by</w:t>
-      </w:r>
-      <w:r>
-        <w:rPr>
-          <w:color w:val="auto"/>
-          <w:sz w:val="22"/>
-        </w:rPr>
-        <w:t xml:space="preserve"> getting familiar with many of the</w:t>
-      </w:r>
-      <w:r>
-        <w:rPr>
-          <w:color w:val="auto"/>
-          <w:sz w:val="22"/>
-        </w:rPr>
-        <w:t xml:space="preserve"> new</w:t>
-      </w:r>
-      <w:r>
-        <w:rPr>
-          <w:color w:val="auto"/>
-          <w:sz w:val="22"/>
-        </w:rPr>
-        <w:t xml:space="preserve"> </w:t>
-      </w:r>
-      <w:r>
-        <w:rPr>
-          <w:color w:val="auto"/>
-          <w:sz w:val="22"/>
-        </w:rPr>
-        <w:t>technologies that we may use for developing this project such as PHP</w:t>
-      </w:r>
-      <w:r>
-        <w:rPr>
-          <w:color w:val="auto"/>
-          <w:sz w:val="22"/>
-        </w:rPr>
-        <w:t xml:space="preserve"> and JavaScript as well </w:t>
-      </w:r>
-      <w:r>
-        <w:rPr>
-          <w:color w:val="auto"/>
-          <w:sz w:val="22"/>
-        </w:rPr>
-        <w:t>as researching the technologies our supervisor recommended for us to look at.</w:t>
-      </w:r>
-    </w:p>
-    <w:p>
-      <w:pPr>
-        <w:spacing w:line="276" w:lineRule="auto"/>
-        <w:rPr>
-          <w:color w:val="auto"/>
-          <w:sz w:val="22"/>
-        </w:rPr>
-      </w:pPr>
-      <w:r>
-        <w:rPr>
-          <w:color w:val="auto"/>
-          <w:sz w:val="22"/>
-        </w:rPr>
-        <w:t xml:space="preserve">For the feasibility study, </w:t>
-      </w:r>
-      <w:r>
-        <w:rPr>
-          <w:color w:val="auto"/>
-          <w:sz w:val="22"/>
-        </w:rPr>
-        <w:t xml:space="preserve">both </w:t>
-      </w:r>
-      <w:r>
-        <w:rPr>
-          <w:color w:val="auto"/>
-          <w:sz w:val="22"/>
-        </w:rPr>
-        <w:t>Alex and I are working on the Operation study and the Legal Study.</w:t>
-      </w:r>
-      <w:r>
-        <w:rPr>
-          <w:color w:val="auto"/>
-          <w:sz w:val="22"/>
-        </w:rPr>
-        <w:t xml:space="preserve"> So far, I have been researching the different types of open source licencing available (Mozilla, Apache, MIT, the different GPL’s) and seeing which one is the most suitable in our circumstance</w:t>
-      </w:r>
-      <w:r>
-        <w:rPr>
-          <w:color w:val="auto"/>
-          <w:sz w:val="22"/>
-        </w:rPr>
-        <w:t>s</w:t>
-      </w:r>
-      <w:r>
-        <w:rPr>
-          <w:color w:val="auto"/>
-          <w:sz w:val="22"/>
-        </w:rPr>
-        <w:t xml:space="preserve">. </w:t>
-      </w:r>
-      <w:r>
-        <w:rPr>
-          <w:color w:val="auto"/>
-          <w:sz w:val="22"/>
-        </w:rPr>
-        <w:t xml:space="preserve">I have also reviewed the ASB Venue’s Terms and Conditions to look for </w:t>
-      </w:r>
-      <w:r>
-        <w:rPr>
-          <w:color w:val="auto"/>
-          <w:sz w:val="22"/>
-        </w:rPr>
-        <w:t>any terms that may get in the way of the project.</w:t>
-      </w:r>
-    </w:p>
-    <w:p>
-      <w:pPr>
-        <w:spacing w:line="276" w:lineRule="auto"/>
-        <w:rPr>
-          <w:color w:val="auto"/>
-        </w:rPr>
-      </w:pPr>
-    </w:p>
-    <w:p>
-      <w:pPr>
-        <w:spacing w:line="276" w:lineRule="auto"/>
-        <w:rPr>
-          <w:b/>
-          <w:color w:val="auto"/>
-          <w:sz w:val="22"/>
-        </w:rPr>
-      </w:pPr>
-      <w:r>
-        <w:rPr>
-          <w:b/>
-          <w:color w:val="auto"/>
-          <w:sz w:val="22"/>
-        </w:rPr>
-        <w:lastRenderedPageBreak/>
         <w:t>Vinicius Alves Ferreira</w:t>
       </w:r>
     </w:p>
@@ -8224,8 +8286,15 @@
         </w:rPr>
         <w:t xml:space="preserve"> . Due to its length, it has not been included. </w:t>
       </w:r>
-      <w:bookmarkStart w:id="20" w:name="_GoBack"/>
-      <w:bookmarkEnd w:id="20"/>
+    </w:p>
+    <w:p>
+      <w:pPr>
+        <w:spacing w:before="240" w:line="276" w:lineRule="auto"/>
+        <w:rPr>
+          <w:color w:val="auto"/>
+          <w:sz w:val="22"/>
+        </w:rPr>
+      </w:pPr>
     </w:p>
     <w:p>
       <w:pPr>
@@ -8249,6 +8318,7 @@
           <w:sz w:val="24"/>
           <w:szCs w:val="22"/>
         </w:rPr>
+        <w:lastRenderedPageBreak/>
         <w:t>L</w:t>
       </w:r>
       <w:r>
@@ -8340,7 +8410,6 @@
           <w:color w:val="auto"/>
           <w:sz w:val="22"/>
         </w:rPr>
-        <w:lastRenderedPageBreak/>
         <w:t xml:space="preserve">Moreover, in our planning phase the amount of research and introduction to new technologies were just overwhelming. I have had a change to explore technologies such Google App Engine, learned about servlets and JSP, explore the use of Tomcat server, introduced to GitHub project manager, got to use the tortoiseGit tool which we  have used to keep version control of this report among others such OneNote. However, the biggest challenge has been understanding infrastructure needs such networking devices and how it works, for instances routers, wireless points and DHCP server.  </w:t>
       </w:r>
     </w:p>
@@ -8400,7 +8469,7 @@
 </file>
 
 <file path=word/endnotes.xml><?xml version="1.0" encoding="utf-8"?>
-<w:endnotes xmlns:wpc="http://schemas.microsoft.com/office/word/2010/wordprocessingCanvas" xmlns:cx="http://schemas.microsoft.com/office/drawing/2014/chartex" xmlns:cx1="http://schemas.microsoft.com/office/drawing/2015/9/8/chartex" xmlns:cx2="http://schemas.microsoft.com/office/drawing/2015/10/21/chartex" xmlns:cx3="http://schemas.microsoft.com/office/drawing/2016/5/9/chartex" xmlns:cx4="http://schemas.microsoft.com/office/drawing/2016/5/10/chartex" xmlns:cx5="http://schemas.microsoft.com/office/drawing/2016/5/11/chartex" xmlns:mc="http://schemas.openxmlformats.org/markup-compatibility/2006" xmlns:o="urn:schemas-microsoft-com:office:office" xmlns:r="http://schemas.openxmlformats.org/officeDocument/2006/relationships" xmlns:m="http://schemas.openxmlformats.org/officeDocument/2006/math" xmlns:v="urn:schemas-microsoft-com:vml" xmlns:wp14="http://schemas.microsoft.com/office/word/2010/wordprocessingDrawing" xmlns:wp="http://schemas.openxmlformats.org/drawingml/2006/wordprocessingDrawing" xmlns:w10="urn:schemas-microsoft-com:office:word" xmlns:w="http://schemas.openxmlformats.org/wordprocessingml/2006/main" xmlns:w14="http://schemas.microsoft.com/office/word/2010/wordml" xmlns:w15="http://schemas.microsoft.com/office/word/2012/wordml" xmlns:w16se="http://schemas.microsoft.com/office/word/2015/wordml/symex" xmlns:wpg="http://schemas.microsoft.com/office/word/2010/wordprocessingGroup" xmlns:wpi="http://schemas.microsoft.com/office/word/2010/wordprocessingInk" xmlns:wne="http://schemas.microsoft.com/office/word/2006/wordml" xmlns:wps="http://schemas.microsoft.com/office/word/2010/wordprocessingShape" mc:Ignorable="w14 w15 w16se wp14">
+<w:endnotes xmlns:wpc="http://schemas.microsoft.com/office/word/2010/wordprocessingCanvas" xmlns:cx="http://schemas.microsoft.com/office/drawing/2014/chartex" xmlns:cx1="http://schemas.microsoft.com/office/drawing/2015/9/8/chartex" xmlns:cx2="http://schemas.microsoft.com/office/drawing/2015/10/21/chartex" xmlns:cx3="http://schemas.microsoft.com/office/drawing/2016/5/9/chartex" xmlns:cx4="http://schemas.microsoft.com/office/drawing/2016/5/10/chartex" xmlns:cx5="http://schemas.microsoft.com/office/drawing/2016/5/11/chartex" xmlns:cx6="http://schemas.microsoft.com/office/drawing/2016/5/12/chartex" xmlns:cx7="http://schemas.microsoft.com/office/drawing/2016/5/13/chartex" xmlns:cx8="http://schemas.microsoft.com/office/drawing/2016/5/14/chartex" xmlns:mc="http://schemas.openxmlformats.org/markup-compatibility/2006" xmlns:o="urn:schemas-microsoft-com:office:office" xmlns:r="http://schemas.openxmlformats.org/officeDocument/2006/relationships" xmlns:m="http://schemas.openxmlformats.org/officeDocument/2006/math" xmlns:v="urn:schemas-microsoft-com:vml" xmlns:wp14="http://schemas.microsoft.com/office/word/2010/wordprocessingDrawing" xmlns:wp="http://schemas.openxmlformats.org/drawingml/2006/wordprocessingDrawing" xmlns:w10="urn:schemas-microsoft-com:office:word" xmlns:w="http://schemas.openxmlformats.org/wordprocessingml/2006/main" xmlns:w14="http://schemas.microsoft.com/office/word/2010/wordml" xmlns:w15="http://schemas.microsoft.com/office/word/2012/wordml" xmlns:w16se="http://schemas.microsoft.com/office/word/2015/wordml/symex" xmlns:wpg="http://schemas.microsoft.com/office/word/2010/wordprocessingGroup" xmlns:wpi="http://schemas.microsoft.com/office/word/2010/wordprocessingInk" xmlns:wne="http://schemas.microsoft.com/office/word/2006/wordml" xmlns:wps="http://schemas.microsoft.com/office/word/2010/wordprocessingShape" mc:Ignorable="w14 w15 w16se wp14">
   <w:endnote w:type="separator" w:id="-1">
     <w:p>
       <w:pPr>
@@ -8432,7 +8501,7 @@
 </file>
 
 <file path=word/footer1.xml><?xml version="1.0" encoding="utf-8"?>
-<w:ftr xmlns:wpc="http://schemas.microsoft.com/office/word/2010/wordprocessingCanvas" xmlns:cx="http://schemas.microsoft.com/office/drawing/2014/chartex" xmlns:cx1="http://schemas.microsoft.com/office/drawing/2015/9/8/chartex" xmlns:cx2="http://schemas.microsoft.com/office/drawing/2015/10/21/chartex" xmlns:cx3="http://schemas.microsoft.com/office/drawing/2016/5/9/chartex" xmlns:cx4="http://schemas.microsoft.com/office/drawing/2016/5/10/chartex" xmlns:cx5="http://schemas.microsoft.com/office/drawing/2016/5/11/chartex" xmlns:mc="http://schemas.openxmlformats.org/markup-compatibility/2006" xmlns:o="urn:schemas-microsoft-com:office:office" xmlns:r="http://schemas.openxmlformats.org/officeDocument/2006/relationships" xmlns:m="http://schemas.openxmlformats.org/officeDocument/2006/math" xmlns:v="urn:schemas-microsoft-com:vml" xmlns:wp14="http://schemas.microsoft.com/office/word/2010/wordprocessingDrawing" xmlns:wp="http://schemas.openxmlformats.org/drawingml/2006/wordprocessingDrawing" xmlns:w10="urn:schemas-microsoft-com:office:word" xmlns:w="http://schemas.openxmlformats.org/wordprocessingml/2006/main" xmlns:w14="http://schemas.microsoft.com/office/word/2010/wordml" xmlns:w15="http://schemas.microsoft.com/office/word/2012/wordml" xmlns:w16se="http://schemas.microsoft.com/office/word/2015/wordml/symex" xmlns:wpg="http://schemas.microsoft.com/office/word/2010/wordprocessingGroup" xmlns:wpi="http://schemas.microsoft.com/office/word/2010/wordprocessingInk" xmlns:wne="http://schemas.microsoft.com/office/word/2006/wordml" xmlns:wps="http://schemas.microsoft.com/office/word/2010/wordprocessingShape" mc:Ignorable="w14 w15 w16se wp14">
+<w:ftr xmlns:wpc="http://schemas.microsoft.com/office/word/2010/wordprocessingCanvas" xmlns:cx="http://schemas.microsoft.com/office/drawing/2014/chartex" xmlns:cx1="http://schemas.microsoft.com/office/drawing/2015/9/8/chartex" xmlns:cx2="http://schemas.microsoft.com/office/drawing/2015/10/21/chartex" xmlns:cx3="http://schemas.microsoft.com/office/drawing/2016/5/9/chartex" xmlns:cx4="http://schemas.microsoft.com/office/drawing/2016/5/10/chartex" xmlns:cx5="http://schemas.microsoft.com/office/drawing/2016/5/11/chartex" xmlns:cx6="http://schemas.microsoft.com/office/drawing/2016/5/12/chartex" xmlns:cx7="http://schemas.microsoft.com/office/drawing/2016/5/13/chartex" xmlns:cx8="http://schemas.microsoft.com/office/drawing/2016/5/14/chartex" xmlns:mc="http://schemas.openxmlformats.org/markup-compatibility/2006" xmlns:o="urn:schemas-microsoft-com:office:office" xmlns:r="http://schemas.openxmlformats.org/officeDocument/2006/relationships" xmlns:m="http://schemas.openxmlformats.org/officeDocument/2006/math" xmlns:v="urn:schemas-microsoft-com:vml" xmlns:wp14="http://schemas.microsoft.com/office/word/2010/wordprocessingDrawing" xmlns:wp="http://schemas.openxmlformats.org/drawingml/2006/wordprocessingDrawing" xmlns:w10="urn:schemas-microsoft-com:office:word" xmlns:w="http://schemas.openxmlformats.org/wordprocessingml/2006/main" xmlns:w14="http://schemas.microsoft.com/office/word/2010/wordml" xmlns:w15="http://schemas.microsoft.com/office/word/2012/wordml" xmlns:w16se="http://schemas.microsoft.com/office/word/2015/wordml/symex" xmlns:wpg="http://schemas.microsoft.com/office/word/2010/wordprocessingGroup" xmlns:wpi="http://schemas.microsoft.com/office/word/2010/wordprocessingInk" xmlns:wne="http://schemas.microsoft.com/office/word/2006/wordml" xmlns:wps="http://schemas.microsoft.com/office/word/2010/wordprocessingShape" mc:Ignorable="w14 w15 w16se wp14">
   <w:p>
     <w:pPr>
       <w:pStyle w:val="Footer"/>
@@ -8500,7 +8569,7 @@
       <w:rPr>
         <w:noProof/>
       </w:rPr>
-      <w:t>12</w:t>
+      <w:t>7</w:t>
     </w:r>
     <w:r>
       <w:rPr>
@@ -8513,7 +8582,7 @@
 </file>
 
 <file path=word/footnotes.xml><?xml version="1.0" encoding="utf-8"?>
-<w:footnotes xmlns:wpc="http://schemas.microsoft.com/office/word/2010/wordprocessingCanvas" xmlns:cx="http://schemas.microsoft.com/office/drawing/2014/chartex" xmlns:cx1="http://schemas.microsoft.com/office/drawing/2015/9/8/chartex" xmlns:cx2="http://schemas.microsoft.com/office/drawing/2015/10/21/chartex" xmlns:cx3="http://schemas.microsoft.com/office/drawing/2016/5/9/chartex" xmlns:cx4="http://schemas.microsoft.com/office/drawing/2016/5/10/chartex" xmlns:cx5="http://schemas.microsoft.com/office/drawing/2016/5/11/chartex" xmlns:mc="http://schemas.openxmlformats.org/markup-compatibility/2006" xmlns:o="urn:schemas-microsoft-com:office:office" xmlns:r="http://schemas.openxmlformats.org/officeDocument/2006/relationships" xmlns:m="http://schemas.openxmlformats.org/officeDocument/2006/math" xmlns:v="urn:schemas-microsoft-com:vml" xmlns:wp14="http://schemas.microsoft.com/office/word/2010/wordprocessingDrawing" xmlns:wp="http://schemas.openxmlformats.org/drawingml/2006/wordprocessingDrawing" xmlns:w10="urn:schemas-microsoft-com:office:word" xmlns:w="http://schemas.openxmlformats.org/wordprocessingml/2006/main" xmlns:w14="http://schemas.microsoft.com/office/word/2010/wordml" xmlns:w15="http://schemas.microsoft.com/office/word/2012/wordml" xmlns:w16se="http://schemas.microsoft.com/office/word/2015/wordml/symex" xmlns:wpg="http://schemas.microsoft.com/office/word/2010/wordprocessingGroup" xmlns:wpi="http://schemas.microsoft.com/office/word/2010/wordprocessingInk" xmlns:wne="http://schemas.microsoft.com/office/word/2006/wordml" xmlns:wps="http://schemas.microsoft.com/office/word/2010/wordprocessingShape" mc:Ignorable="w14 w15 w16se wp14">
+<w:footnotes xmlns:wpc="http://schemas.microsoft.com/office/word/2010/wordprocessingCanvas" xmlns:cx="http://schemas.microsoft.com/office/drawing/2014/chartex" xmlns:cx1="http://schemas.microsoft.com/office/drawing/2015/9/8/chartex" xmlns:cx2="http://schemas.microsoft.com/office/drawing/2015/10/21/chartex" xmlns:cx3="http://schemas.microsoft.com/office/drawing/2016/5/9/chartex" xmlns:cx4="http://schemas.microsoft.com/office/drawing/2016/5/10/chartex" xmlns:cx5="http://schemas.microsoft.com/office/drawing/2016/5/11/chartex" xmlns:cx6="http://schemas.microsoft.com/office/drawing/2016/5/12/chartex" xmlns:cx7="http://schemas.microsoft.com/office/drawing/2016/5/13/chartex" xmlns:cx8="http://schemas.microsoft.com/office/drawing/2016/5/14/chartex" xmlns:mc="http://schemas.openxmlformats.org/markup-compatibility/2006" xmlns:o="urn:schemas-microsoft-com:office:office" xmlns:r="http://schemas.openxmlformats.org/officeDocument/2006/relationships" xmlns:m="http://schemas.openxmlformats.org/officeDocument/2006/math" xmlns:v="urn:schemas-microsoft-com:vml" xmlns:wp14="http://schemas.microsoft.com/office/word/2010/wordprocessingDrawing" xmlns:wp="http://schemas.openxmlformats.org/drawingml/2006/wordprocessingDrawing" xmlns:w10="urn:schemas-microsoft-com:office:word" xmlns:w="http://schemas.openxmlformats.org/wordprocessingml/2006/main" xmlns:w14="http://schemas.microsoft.com/office/word/2010/wordml" xmlns:w15="http://schemas.microsoft.com/office/word/2012/wordml" xmlns:w16se="http://schemas.microsoft.com/office/word/2015/wordml/symex" xmlns:wpg="http://schemas.microsoft.com/office/word/2010/wordprocessingGroup" xmlns:wpi="http://schemas.microsoft.com/office/word/2010/wordprocessingInk" xmlns:wne="http://schemas.microsoft.com/office/word/2006/wordml" xmlns:wps="http://schemas.microsoft.com/office/word/2010/wordprocessingShape" mc:Ignorable="w14 w15 w16se wp14">
   <w:footnote w:type="separator" w:id="-1">
     <w:p>
       <w:pPr>
@@ -8545,7 +8614,7 @@
 </file>
 
 <file path=word/numbering.xml><?xml version="1.0" encoding="utf-8"?>
-<w:numbering xmlns:wpc="http://schemas.microsoft.com/office/word/2010/wordprocessingCanvas" xmlns:cx="http://schemas.microsoft.com/office/drawing/2014/chartex" xmlns:cx1="http://schemas.microsoft.com/office/drawing/2015/9/8/chartex" xmlns:cx2="http://schemas.microsoft.com/office/drawing/2015/10/21/chartex" xmlns:cx3="http://schemas.microsoft.com/office/drawing/2016/5/9/chartex" xmlns:cx4="http://schemas.microsoft.com/office/drawing/2016/5/10/chartex" xmlns:cx5="http://schemas.microsoft.com/office/drawing/2016/5/11/chartex" xmlns:mc="http://schemas.openxmlformats.org/markup-compatibility/2006" xmlns:o="urn:schemas-microsoft-com:office:office" xmlns:r="http://schemas.openxmlformats.org/officeDocument/2006/relationships" xmlns:m="http://schemas.openxmlformats.org/officeDocument/2006/math" xmlns:v="urn:schemas-microsoft-com:vml" xmlns:wp14="http://schemas.microsoft.com/office/word/2010/wordprocessingDrawing" xmlns:wp="http://schemas.openxmlformats.org/drawingml/2006/wordprocessingDrawing" xmlns:w10="urn:schemas-microsoft-com:office:word" xmlns:w="http://schemas.openxmlformats.org/wordprocessingml/2006/main" xmlns:w14="http://schemas.microsoft.com/office/word/2010/wordml" xmlns:w15="http://schemas.microsoft.com/office/word/2012/wordml" xmlns:w16se="http://schemas.microsoft.com/office/word/2015/wordml/symex" xmlns:wpg="http://schemas.microsoft.com/office/word/2010/wordprocessingGroup" xmlns:wpi="http://schemas.microsoft.com/office/word/2010/wordprocessingInk" xmlns:wne="http://schemas.microsoft.com/office/word/2006/wordml" xmlns:wps="http://schemas.microsoft.com/office/word/2010/wordprocessingShape" mc:Ignorable="w14 w15 w16se wp14">
+<w:numbering xmlns:wpc="http://schemas.microsoft.com/office/word/2010/wordprocessingCanvas" xmlns:cx="http://schemas.microsoft.com/office/drawing/2014/chartex" xmlns:cx1="http://schemas.microsoft.com/office/drawing/2015/9/8/chartex" xmlns:cx2="http://schemas.microsoft.com/office/drawing/2015/10/21/chartex" xmlns:cx3="http://schemas.microsoft.com/office/drawing/2016/5/9/chartex" xmlns:cx4="http://schemas.microsoft.com/office/drawing/2016/5/10/chartex" xmlns:cx5="http://schemas.microsoft.com/office/drawing/2016/5/11/chartex" xmlns:cx6="http://schemas.microsoft.com/office/drawing/2016/5/12/chartex" xmlns:cx7="http://schemas.microsoft.com/office/drawing/2016/5/13/chartex" xmlns:cx8="http://schemas.microsoft.com/office/drawing/2016/5/14/chartex" xmlns:mc="http://schemas.openxmlformats.org/markup-compatibility/2006" xmlns:o="urn:schemas-microsoft-com:office:office" xmlns:r="http://schemas.openxmlformats.org/officeDocument/2006/relationships" xmlns:m="http://schemas.openxmlformats.org/officeDocument/2006/math" xmlns:v="urn:schemas-microsoft-com:vml" xmlns:wp14="http://schemas.microsoft.com/office/word/2010/wordprocessingDrawing" xmlns:wp="http://schemas.openxmlformats.org/drawingml/2006/wordprocessingDrawing" xmlns:w10="urn:schemas-microsoft-com:office:word" xmlns:w="http://schemas.openxmlformats.org/wordprocessingml/2006/main" xmlns:w14="http://schemas.microsoft.com/office/word/2010/wordml" xmlns:w15="http://schemas.microsoft.com/office/word/2012/wordml" xmlns:w16se="http://schemas.microsoft.com/office/word/2015/wordml/symex" xmlns:wpg="http://schemas.microsoft.com/office/word/2010/wordprocessingGroup" xmlns:wpi="http://schemas.microsoft.com/office/word/2010/wordprocessingInk" xmlns:wne="http://schemas.microsoft.com/office/word/2006/wordml" xmlns:wps="http://schemas.microsoft.com/office/word/2010/wordprocessingShape" mc:Ignorable="w14 w15 w16se wp14">
   <w:abstractNum w:abstractNumId="0" w15:restartNumberingAfterBreak="0">
     <w:nsid w:val="039A48F3"/>
     <w:multiLevelType w:val="multilevel"/>
@@ -11321,7 +11390,7 @@
 </file>
 
 <file path=word/glossary/document.xml><?xml version="1.0" encoding="utf-8"?>
-<w:glossaryDocument xmlns:wpc="http://schemas.microsoft.com/office/word/2010/wordprocessingCanvas" xmlns:cx="http://schemas.microsoft.com/office/drawing/2014/chartex" xmlns:cx1="http://schemas.microsoft.com/office/drawing/2015/9/8/chartex" xmlns:cx2="http://schemas.microsoft.com/office/drawing/2015/10/21/chartex" xmlns:cx3="http://schemas.microsoft.com/office/drawing/2016/5/9/chartex" xmlns:cx4="http://schemas.microsoft.com/office/drawing/2016/5/10/chartex" xmlns:cx5="http://schemas.microsoft.com/office/drawing/2016/5/11/chartex" xmlns:mc="http://schemas.openxmlformats.org/markup-compatibility/2006" xmlns:o="urn:schemas-microsoft-com:office:office" xmlns:r="http://schemas.openxmlformats.org/officeDocument/2006/relationships" xmlns:m="http://schemas.openxmlformats.org/officeDocument/2006/math" xmlns:v="urn:schemas-microsoft-com:vml" xmlns:wp14="http://schemas.microsoft.com/office/word/2010/wordprocessingDrawing" xmlns:wp="http://schemas.openxmlformats.org/drawingml/2006/wordprocessingDrawing" xmlns:w10="urn:schemas-microsoft-com:office:word" xmlns:w="http://schemas.openxmlformats.org/wordprocessingml/2006/main" xmlns:w14="http://schemas.microsoft.com/office/word/2010/wordml" xmlns:w15="http://schemas.microsoft.com/office/word/2012/wordml" xmlns:w16se="http://schemas.microsoft.com/office/word/2015/wordml/symex" xmlns:wpg="http://schemas.microsoft.com/office/word/2010/wordprocessingGroup" xmlns:wpi="http://schemas.microsoft.com/office/word/2010/wordprocessingInk" xmlns:wne="http://schemas.microsoft.com/office/word/2006/wordml" xmlns:wps="http://schemas.microsoft.com/office/word/2010/wordprocessingShape" mc:Ignorable="w14 w15 w16se wp14">
+<w:glossaryDocument xmlns:wpc="http://schemas.microsoft.com/office/word/2010/wordprocessingCanvas" xmlns:cx="http://schemas.microsoft.com/office/drawing/2014/chartex" xmlns:cx1="http://schemas.microsoft.com/office/drawing/2015/9/8/chartex" xmlns:cx2="http://schemas.microsoft.com/office/drawing/2015/10/21/chartex" xmlns:cx3="http://schemas.microsoft.com/office/drawing/2016/5/9/chartex" xmlns:cx4="http://schemas.microsoft.com/office/drawing/2016/5/10/chartex" xmlns:cx5="http://schemas.microsoft.com/office/drawing/2016/5/11/chartex" xmlns:cx6="http://schemas.microsoft.com/office/drawing/2016/5/12/chartex" xmlns:cx7="http://schemas.microsoft.com/office/drawing/2016/5/13/chartex" xmlns:cx8="http://schemas.microsoft.com/office/drawing/2016/5/14/chartex" xmlns:mc="http://schemas.openxmlformats.org/markup-compatibility/2006" xmlns:o="urn:schemas-microsoft-com:office:office" xmlns:r="http://schemas.openxmlformats.org/officeDocument/2006/relationships" xmlns:m="http://schemas.openxmlformats.org/officeDocument/2006/math" xmlns:v="urn:schemas-microsoft-com:vml" xmlns:wp14="http://schemas.microsoft.com/office/word/2010/wordprocessingDrawing" xmlns:wp="http://schemas.openxmlformats.org/drawingml/2006/wordprocessingDrawing" xmlns:w10="urn:schemas-microsoft-com:office:word" xmlns:w="http://schemas.openxmlformats.org/wordprocessingml/2006/main" xmlns:w14="http://schemas.microsoft.com/office/word/2010/wordml" xmlns:w15="http://schemas.microsoft.com/office/word/2012/wordml" xmlns:w16se="http://schemas.microsoft.com/office/word/2015/wordml/symex" xmlns:wpg="http://schemas.microsoft.com/office/word/2010/wordprocessingGroup" xmlns:wpi="http://schemas.microsoft.com/office/word/2010/wordprocessingInk" xmlns:wne="http://schemas.microsoft.com/office/word/2006/wordml" xmlns:wps="http://schemas.microsoft.com/office/word/2010/wordprocessingShape" mc:Ignorable="w14 w15 w16se wp14">
   <w:docParts>
     <w:docPart>
       <w:docPartPr>
@@ -11393,7 +11462,7 @@
     <w:charset w:val="00"/>
     <w:family w:val="roman"/>
     <w:pitch w:val="variable"/>
-    <w:sig w:usb0="E0002AFF" w:usb1="C0007841" w:usb2="00000009" w:usb3="00000000" w:csb0="000001FF" w:csb1="00000000"/>
+    <w:sig w:usb0="E0002EFF" w:usb1="C000785B" w:usb2="00000009" w:usb3="00000000" w:csb0="000001FF" w:csb1="00000000"/>
   </w:font>
   <w:font w:name="Garamond">
     <w:panose1 w:val="02020404030301010803"/>
@@ -11407,14 +11476,14 @@
     <w:charset w:val="00"/>
     <w:family w:val="swiss"/>
     <w:pitch w:val="variable"/>
-    <w:sig w:usb0="E10002FF" w:usb1="4000ACFF" w:usb2="00000009" w:usb3="00000000" w:csb0="0000019F" w:csb1="00000000"/>
+    <w:sig w:usb0="E0002AFF" w:usb1="C000247B" w:usb2="00000009" w:usb3="00000000" w:csb0="000001FF" w:csb1="00000000"/>
   </w:font>
   <w:font w:name="Courier New">
     <w:panose1 w:val="02070309020205020404"/>
     <w:charset w:val="00"/>
     <w:family w:val="modern"/>
     <w:pitch w:val="fixed"/>
-    <w:sig w:usb0="E0002AFF" w:usb1="C0007843" w:usb2="00000009" w:usb3="00000000" w:csb0="000001FF" w:csb1="00000000"/>
+    <w:sig w:usb0="E0002EFF" w:usb1="C0007843" w:usb2="00000009" w:usb3="00000000" w:csb0="000001FF" w:csb1="00000000"/>
   </w:font>
   <w:font w:name="Wingdings">
     <w:panose1 w:val="05000000000000000000"/>
@@ -11444,7 +11513,7 @@
     <w:charset w:val="80"/>
     <w:family w:val="modern"/>
     <w:pitch w:val="fixed"/>
-    <w:sig w:usb0="E00002FF" w:usb1="6AC7FDFB" w:usb2="00000012" w:usb3="00000000" w:csb0="0002009F" w:csb1="00000000"/>
+    <w:sig w:usb0="E00002FF" w:usb1="6AC7FDFB" w:usb2="08000012" w:usb3="00000000" w:csb0="0002009F" w:csb1="00000000"/>
   </w:font>
   <w:font w:name="Candara">
     <w:panose1 w:val="020E0502030303020204"/>
@@ -11479,18 +11548,18 @@
   </w:font>
   <w:font w:name="Yu Gothic Light">
     <w:altName w:val="游ゴシック Light"/>
-    <w:panose1 w:val="00000000000000000000"/>
+    <w:panose1 w:val="020B0300000000000000"/>
     <w:charset w:val="80"/>
-    <w:family w:val="roman"/>
-    <w:notTrueType/>
-    <w:pitch w:val="default"/>
+    <w:family w:val="swiss"/>
+    <w:pitch w:val="variable"/>
+    <w:sig w:usb0="E00002FF" w:usb1="2AC7FDFF" w:usb2="00000016" w:usb3="00000000" w:csb0="0002009F" w:csb1="00000000"/>
   </w:font>
   <w:font w:name="Calibri Light">
     <w:panose1 w:val="020F0302020204030204"/>
     <w:charset w:val="00"/>
     <w:family w:val="swiss"/>
     <w:pitch w:val="variable"/>
-    <w:sig w:usb0="A00002EF" w:usb1="4000207B" w:usb2="00000000" w:usb3="00000000" w:csb0="0000019F" w:csb1="00000000"/>
+    <w:sig w:usb0="E0002AFF" w:usb1="C000247B" w:usb2="00000009" w:usb3="00000000" w:csb0="000001FF" w:csb1="00000000"/>
   </w:font>
 </w:fonts>
 </file>
@@ -11519,6 +11588,7 @@
     <w:rsid w:val="0070358C"/>
     <w:rsid w:val="00887D18"/>
     <w:rsid w:val="00985B43"/>
+    <w:rsid w:val="009B6D02"/>
     <w:rsid w:val="00B037FE"/>
     <w:rsid w:val="00D02ECA"/>
     <w:rsid w:val="00D474BD"/>
@@ -12268,7 +12338,7 @@
 </file>
 
 <file path=customXml/itemProps3.xml><?xml version="1.0" encoding="utf-8"?>
-<ds:datastoreItem xmlns:ds="http://schemas.openxmlformats.org/officeDocument/2006/customXml" ds:itemID="{D356E30D-9DD0-488D-AC68-9B0D227291A1}">
+<ds:datastoreItem xmlns:ds="http://schemas.openxmlformats.org/officeDocument/2006/customXml" ds:itemID="{6022B0E3-09BA-4C8A-9B77-3D1553485B86}">
   <ds:schemaRefs>
     <ds:schemaRef ds:uri="http://schemas.openxmlformats.org/officeDocument/2006/bibliography"/>
   </ds:schemaRefs>

</xml_diff>

<commit_message>
formatted and added table to indiv contribution
</commit_message>
<xml_diff>
--- a/Mid-Year/Status Report.docx
+++ b/Mid-Year/Status Report.docx
@@ -1,6 +1,6 @@
 
 <file path=word/document.xml><?xml version="1.0" encoding="utf-8"?>
-<w:document xmlns:wpc="http://schemas.microsoft.com/office/word/2010/wordprocessingCanvas" xmlns:cx="http://schemas.microsoft.com/office/drawing/2014/chartex" xmlns:cx1="http://schemas.microsoft.com/office/drawing/2015/9/8/chartex" xmlns:cx2="http://schemas.microsoft.com/office/drawing/2015/10/21/chartex" xmlns:cx3="http://schemas.microsoft.com/office/drawing/2016/5/9/chartex" xmlns:cx4="http://schemas.microsoft.com/office/drawing/2016/5/10/chartex" xmlns:cx5="http://schemas.microsoft.com/office/drawing/2016/5/11/chartex" xmlns:cx6="http://schemas.microsoft.com/office/drawing/2016/5/12/chartex" xmlns:cx7="http://schemas.microsoft.com/office/drawing/2016/5/13/chartex" xmlns:cx8="http://schemas.microsoft.com/office/drawing/2016/5/14/chartex" xmlns:mc="http://schemas.openxmlformats.org/markup-compatibility/2006" xmlns:o="urn:schemas-microsoft-com:office:office" xmlns:r="http://schemas.openxmlformats.org/officeDocument/2006/relationships" xmlns:m="http://schemas.openxmlformats.org/officeDocument/2006/math" xmlns:v="urn:schemas-microsoft-com:vml" xmlns:wp14="http://schemas.microsoft.com/office/word/2010/wordprocessingDrawing" xmlns:wp="http://schemas.openxmlformats.org/drawingml/2006/wordprocessingDrawing" xmlns:w10="urn:schemas-microsoft-com:office:word" xmlns:w="http://schemas.openxmlformats.org/wordprocessingml/2006/main" xmlns:w14="http://schemas.microsoft.com/office/word/2010/wordml" xmlns:w15="http://schemas.microsoft.com/office/word/2012/wordml" xmlns:w16se="http://schemas.microsoft.com/office/word/2015/wordml/symex" xmlns:wpg="http://schemas.microsoft.com/office/word/2010/wordprocessingGroup" xmlns:wpi="http://schemas.microsoft.com/office/word/2010/wordprocessingInk" xmlns:wne="http://schemas.microsoft.com/office/word/2006/wordml" xmlns:wps="http://schemas.microsoft.com/office/word/2010/wordprocessingShape" mc:Ignorable="w14 w15 w16se wp14">
+<w:document xmlns:wpc="http://schemas.microsoft.com/office/word/2010/wordprocessingCanvas" xmlns:cx="http://schemas.microsoft.com/office/drawing/2014/chartex" xmlns:cx1="http://schemas.microsoft.com/office/drawing/2015/9/8/chartex" xmlns:cx2="http://schemas.microsoft.com/office/drawing/2015/10/21/chartex" xmlns:cx3="http://schemas.microsoft.com/office/drawing/2016/5/9/chartex" xmlns:cx4="http://schemas.microsoft.com/office/drawing/2016/5/10/chartex" xmlns:cx5="http://schemas.microsoft.com/office/drawing/2016/5/11/chartex" xmlns:mc="http://schemas.openxmlformats.org/markup-compatibility/2006" xmlns:o="urn:schemas-microsoft-com:office:office" xmlns:r="http://schemas.openxmlformats.org/officeDocument/2006/relationships" xmlns:m="http://schemas.openxmlformats.org/officeDocument/2006/math" xmlns:v="urn:schemas-microsoft-com:vml" xmlns:wp14="http://schemas.microsoft.com/office/word/2010/wordprocessingDrawing" xmlns:wp="http://schemas.openxmlformats.org/drawingml/2006/wordprocessingDrawing" xmlns:w10="urn:schemas-microsoft-com:office:word" xmlns:w="http://schemas.openxmlformats.org/wordprocessingml/2006/main" xmlns:w14="http://schemas.microsoft.com/office/word/2010/wordml" xmlns:w15="http://schemas.microsoft.com/office/word/2012/wordml" xmlns:w16se="http://schemas.microsoft.com/office/word/2015/wordml/symex" xmlns:wpg="http://schemas.microsoft.com/office/word/2010/wordprocessingGroup" xmlns:wpi="http://schemas.microsoft.com/office/word/2010/wordprocessingInk" xmlns:wne="http://schemas.microsoft.com/office/word/2006/wordml" xmlns:wps="http://schemas.microsoft.com/office/word/2010/wordprocessingShape" mc:Ignorable="w14 w15 w16se wp14">
   <w:body>
     <w:sdt>
       <w:sdtPr>
@@ -26,7 +26,7 @@
             <w:rPr>
               <w:noProof/>
               <w:color w:val="auto"/>
-              <w:lang w:eastAsia="en-NZ"/>
+              <w:lang w:val="en-US" w:eastAsia="en-US"/>
             </w:rPr>
             <mc:AlternateContent>
               <mc:Choice Requires="wps">
@@ -217,7 +217,7 @@
             <w:rPr>
               <w:noProof/>
               <w:color w:val="auto"/>
-              <w:lang w:eastAsia="en-NZ"/>
+              <w:lang w:val="en-US" w:eastAsia="en-US"/>
             </w:rPr>
             <mc:AlternateContent>
               <mc:Choice Requires="wps">
@@ -361,7 +361,25 @@
                                               <w:sz w:val="26"/>
                                               <w:lang w:eastAsia="en-US"/>
                                             </w:rPr>
-                                            <w:t>| Vinicius Alves Ferreira</w:t>
+                                            <w:t xml:space="preserve">| </w:t>
+                                          </w:r>
+                                          <w:proofErr w:type="spellStart"/>
+                                          <w:r>
+                                            <w:rPr>
+                                              <w:rFonts w:eastAsiaTheme="minorHAnsi"/>
+                                              <w:sz w:val="26"/>
+                                              <w:lang w:eastAsia="en-US"/>
+                                            </w:rPr>
+                                            <w:t>Vinicius</w:t>
+                                          </w:r>
+                                          <w:proofErr w:type="spellEnd"/>
+                                          <w:r>
+                                            <w:rPr>
+                                              <w:rFonts w:eastAsiaTheme="minorHAnsi"/>
+                                              <w:sz w:val="26"/>
+                                              <w:lang w:eastAsia="en-US"/>
+                                            </w:rPr>
+                                            <w:t xml:space="preserve"> Alves Ferreira</w:t>
                                           </w:r>
                                           <w:r>
                                             <w:rPr>
@@ -377,7 +395,43 @@
                                               <w:sz w:val="26"/>
                                               <w:lang w:eastAsia="en-US"/>
                                             </w:rPr>
-                                            <w:t xml:space="preserve">| Karanjit Gahunia </w:t>
+                                            <w:t xml:space="preserve">| </w:t>
+                                          </w:r>
+                                          <w:proofErr w:type="spellStart"/>
+                                          <w:r>
+                                            <w:rPr>
+                                              <w:rFonts w:eastAsiaTheme="minorHAnsi"/>
+                                              <w:sz w:val="26"/>
+                                              <w:lang w:eastAsia="en-US"/>
+                                            </w:rPr>
+                                            <w:t>Karanjit</w:t>
+                                          </w:r>
+                                          <w:proofErr w:type="spellEnd"/>
+                                          <w:r>
+                                            <w:rPr>
+                                              <w:rFonts w:eastAsiaTheme="minorHAnsi"/>
+                                              <w:sz w:val="26"/>
+                                              <w:lang w:eastAsia="en-US"/>
+                                            </w:rPr>
+                                            <w:t xml:space="preserve"> </w:t>
+                                          </w:r>
+                                          <w:proofErr w:type="spellStart"/>
+                                          <w:r>
+                                            <w:rPr>
+                                              <w:rFonts w:eastAsiaTheme="minorHAnsi"/>
+                                              <w:sz w:val="26"/>
+                                              <w:lang w:eastAsia="en-US"/>
+                                            </w:rPr>
+                                            <w:t>Gahunia</w:t>
+                                          </w:r>
+                                          <w:proofErr w:type="spellEnd"/>
+                                          <w:r>
+                                            <w:rPr>
+                                              <w:rFonts w:eastAsiaTheme="minorHAnsi"/>
+                                              <w:sz w:val="26"/>
+                                              <w:lang w:eastAsia="en-US"/>
+                                            </w:rPr>
+                                            <w:t xml:space="preserve"> </w:t>
                                           </w:r>
                                           <w:r>
                                             <w:rPr>
@@ -393,7 +447,43 @@
                                               <w:sz w:val="26"/>
                                               <w:lang w:eastAsia="en-US"/>
                                             </w:rPr>
-                                            <w:t xml:space="preserve">| Seung-Kyu Jin </w:t>
+                                            <w:t xml:space="preserve">| </w:t>
+                                          </w:r>
+                                          <w:proofErr w:type="spellStart"/>
+                                          <w:r>
+                                            <w:rPr>
+                                              <w:rFonts w:eastAsiaTheme="minorHAnsi"/>
+                                              <w:sz w:val="26"/>
+                                              <w:lang w:eastAsia="en-US"/>
+                                            </w:rPr>
+                                            <w:t>Seung-Kyu</w:t>
+                                          </w:r>
+                                          <w:proofErr w:type="spellEnd"/>
+                                          <w:r>
+                                            <w:rPr>
+                                              <w:rFonts w:eastAsiaTheme="minorHAnsi"/>
+                                              <w:sz w:val="26"/>
+                                              <w:lang w:eastAsia="en-US"/>
+                                            </w:rPr>
+                                            <w:t xml:space="preserve"> </w:t>
+                                          </w:r>
+                                          <w:proofErr w:type="spellStart"/>
+                                          <w:r>
+                                            <w:rPr>
+                                              <w:rFonts w:eastAsiaTheme="minorHAnsi"/>
+                                              <w:sz w:val="26"/>
+                                              <w:lang w:eastAsia="en-US"/>
+                                            </w:rPr>
+                                            <w:t>Jin</w:t>
+                                          </w:r>
+                                          <w:proofErr w:type="spellEnd"/>
+                                          <w:r>
+                                            <w:rPr>
+                                              <w:rFonts w:eastAsiaTheme="minorHAnsi"/>
+                                              <w:sz w:val="26"/>
+                                              <w:lang w:eastAsia="en-US"/>
+                                            </w:rPr>
+                                            <w:t xml:space="preserve"> </w:t>
                                           </w:r>
                                           <w:r>
                                             <w:rPr>
@@ -470,8 +560,16 @@
                                         <w:rPr>
                                           <w:sz w:val="26"/>
                                         </w:rPr>
-                                        <w:t>|Dr. Robin Hankin</w:t>
+                                        <w:t xml:space="preserve">|Dr. Robin </w:t>
                                       </w:r>
+                                      <w:proofErr w:type="spellStart"/>
+                                      <w:r>
+                                        <w:rPr>
+                                          <w:sz w:val="26"/>
+                                        </w:rPr>
+                                        <w:t>Hankin</w:t>
+                                      </w:r>
+                                      <w:proofErr w:type="spellEnd"/>
                                     </w:p>
                                     <w:p>
                                       <w:pPr>
@@ -525,7 +623,21 @@
                                         <w:rPr>
                                           <w:sz w:val="26"/>
                                         </w:rPr>
-                                        <w:t xml:space="preserve">Nikola Kasabov </w:t>
+                                        <w:t xml:space="preserve">Nikola </w:t>
+                                      </w:r>
+                                      <w:proofErr w:type="spellStart"/>
+                                      <w:r>
+                                        <w:rPr>
+                                          <w:sz w:val="26"/>
+                                        </w:rPr>
+                                        <w:t>Kasabov</w:t>
+                                      </w:r>
+                                      <w:proofErr w:type="spellEnd"/>
+                                      <w:r>
+                                        <w:rPr>
+                                          <w:sz w:val="26"/>
+                                        </w:rPr>
+                                        <w:t xml:space="preserve"> </w:t>
                                       </w:r>
                                     </w:p>
                                   </w:tc>
@@ -801,7 +913,25 @@
                                         <w:sz w:val="26"/>
                                         <w:lang w:eastAsia="en-US"/>
                                       </w:rPr>
-                                      <w:t>| Vinicius Alves Ferreira</w:t>
+                                      <w:t xml:space="preserve">| </w:t>
+                                    </w:r>
+                                    <w:proofErr w:type="spellStart"/>
+                                    <w:r>
+                                      <w:rPr>
+                                        <w:rFonts w:eastAsiaTheme="minorHAnsi"/>
+                                        <w:sz w:val="26"/>
+                                        <w:lang w:eastAsia="en-US"/>
+                                      </w:rPr>
+                                      <w:t>Vinicius</w:t>
+                                    </w:r>
+                                    <w:proofErr w:type="spellEnd"/>
+                                    <w:r>
+                                      <w:rPr>
+                                        <w:rFonts w:eastAsiaTheme="minorHAnsi"/>
+                                        <w:sz w:val="26"/>
+                                        <w:lang w:eastAsia="en-US"/>
+                                      </w:rPr>
+                                      <w:t xml:space="preserve"> Alves Ferreira</w:t>
                                     </w:r>
                                     <w:r>
                                       <w:rPr>
@@ -817,7 +947,43 @@
                                         <w:sz w:val="26"/>
                                         <w:lang w:eastAsia="en-US"/>
                                       </w:rPr>
-                                      <w:t xml:space="preserve">| Karanjit Gahunia </w:t>
+                                      <w:t xml:space="preserve">| </w:t>
+                                    </w:r>
+                                    <w:proofErr w:type="spellStart"/>
+                                    <w:r>
+                                      <w:rPr>
+                                        <w:rFonts w:eastAsiaTheme="minorHAnsi"/>
+                                        <w:sz w:val="26"/>
+                                        <w:lang w:eastAsia="en-US"/>
+                                      </w:rPr>
+                                      <w:t>Karanjit</w:t>
+                                    </w:r>
+                                    <w:proofErr w:type="spellEnd"/>
+                                    <w:r>
+                                      <w:rPr>
+                                        <w:rFonts w:eastAsiaTheme="minorHAnsi"/>
+                                        <w:sz w:val="26"/>
+                                        <w:lang w:eastAsia="en-US"/>
+                                      </w:rPr>
+                                      <w:t xml:space="preserve"> </w:t>
+                                    </w:r>
+                                    <w:proofErr w:type="spellStart"/>
+                                    <w:r>
+                                      <w:rPr>
+                                        <w:rFonts w:eastAsiaTheme="minorHAnsi"/>
+                                        <w:sz w:val="26"/>
+                                        <w:lang w:eastAsia="en-US"/>
+                                      </w:rPr>
+                                      <w:t>Gahunia</w:t>
+                                    </w:r>
+                                    <w:proofErr w:type="spellEnd"/>
+                                    <w:r>
+                                      <w:rPr>
+                                        <w:rFonts w:eastAsiaTheme="minorHAnsi"/>
+                                        <w:sz w:val="26"/>
+                                        <w:lang w:eastAsia="en-US"/>
+                                      </w:rPr>
+                                      <w:t xml:space="preserve"> </w:t>
                                     </w:r>
                                     <w:r>
                                       <w:rPr>
@@ -833,7 +999,43 @@
                                         <w:sz w:val="26"/>
                                         <w:lang w:eastAsia="en-US"/>
                                       </w:rPr>
-                                      <w:t xml:space="preserve">| Seung-Kyu Jin </w:t>
+                                      <w:t xml:space="preserve">| </w:t>
+                                    </w:r>
+                                    <w:proofErr w:type="spellStart"/>
+                                    <w:r>
+                                      <w:rPr>
+                                        <w:rFonts w:eastAsiaTheme="minorHAnsi"/>
+                                        <w:sz w:val="26"/>
+                                        <w:lang w:eastAsia="en-US"/>
+                                      </w:rPr>
+                                      <w:t>Seung-Kyu</w:t>
+                                    </w:r>
+                                    <w:proofErr w:type="spellEnd"/>
+                                    <w:r>
+                                      <w:rPr>
+                                        <w:rFonts w:eastAsiaTheme="minorHAnsi"/>
+                                        <w:sz w:val="26"/>
+                                        <w:lang w:eastAsia="en-US"/>
+                                      </w:rPr>
+                                      <w:t xml:space="preserve"> </w:t>
+                                    </w:r>
+                                    <w:proofErr w:type="spellStart"/>
+                                    <w:r>
+                                      <w:rPr>
+                                        <w:rFonts w:eastAsiaTheme="minorHAnsi"/>
+                                        <w:sz w:val="26"/>
+                                        <w:lang w:eastAsia="en-US"/>
+                                      </w:rPr>
+                                      <w:t>Jin</w:t>
+                                    </w:r>
+                                    <w:proofErr w:type="spellEnd"/>
+                                    <w:r>
+                                      <w:rPr>
+                                        <w:rFonts w:eastAsiaTheme="minorHAnsi"/>
+                                        <w:sz w:val="26"/>
+                                        <w:lang w:eastAsia="en-US"/>
+                                      </w:rPr>
+                                      <w:t xml:space="preserve"> </w:t>
                                     </w:r>
                                     <w:r>
                                       <w:rPr>
@@ -910,8 +1112,16 @@
                                   <w:rPr>
                                     <w:sz w:val="26"/>
                                   </w:rPr>
-                                  <w:t>|Dr. Robin Hankin</w:t>
+                                  <w:t xml:space="preserve">|Dr. Robin </w:t>
                                 </w:r>
+                                <w:proofErr w:type="spellStart"/>
+                                <w:r>
+                                  <w:rPr>
+                                    <w:sz w:val="26"/>
+                                  </w:rPr>
+                                  <w:t>Hankin</w:t>
+                                </w:r>
+                                <w:proofErr w:type="spellEnd"/>
                               </w:p>
                               <w:p>
                                 <w:pPr>
@@ -965,7 +1175,21 @@
                                   <w:rPr>
                                     <w:sz w:val="26"/>
                                   </w:rPr>
-                                  <w:t xml:space="preserve">Nikola Kasabov </w:t>
+                                  <w:t xml:space="preserve">Nikola </w:t>
+                                </w:r>
+                                <w:proofErr w:type="spellStart"/>
+                                <w:r>
+                                  <w:rPr>
+                                    <w:sz w:val="26"/>
+                                  </w:rPr>
+                                  <w:t>Kasabov</w:t>
+                                </w:r>
+                                <w:proofErr w:type="spellEnd"/>
+                                <w:r>
+                                  <w:rPr>
+                                    <w:sz w:val="26"/>
+                                  </w:rPr>
+                                  <w:t xml:space="preserve"> </w:t>
                                 </w:r>
                               </w:p>
                             </w:tc>
@@ -1183,7 +1407,15 @@
             <w:rPr>
               <w:color w:val="auto"/>
             </w:rPr>
-            <w:t>Table of Contents</w:t>
+            <w:t>Table of Conte</w:t>
+          </w:r>
+          <w:bookmarkStart w:id="0" w:name="_GoBack"/>
+          <w:bookmarkEnd w:id="0"/>
+          <w:r>
+            <w:rPr>
+              <w:color w:val="auto"/>
+            </w:rPr>
+            <w:t>nts</w:t>
           </w:r>
         </w:p>
         <w:p>
@@ -1199,7 +1431,7 @@
               <w:color w:val="auto"/>
               <w:sz w:val="22"/>
               <w:szCs w:val="22"/>
-              <w:lang w:eastAsia="en-NZ"/>
+              <w:lang w:val="en-US" w:eastAsia="en-US"/>
             </w:rPr>
           </w:pPr>
           <w:r>
@@ -1226,7 +1458,7 @@
             </w:rPr>
             <w:fldChar w:fldCharType="separate"/>
           </w:r>
-          <w:hyperlink w:anchor="_Toc483476630" w:history="1">
+          <w:hyperlink w:anchor="_Toc483487458" w:history="1">
             <w:r>
               <w:rPr>
                 <w:rStyle w:val="Hyperlink"/>
@@ -1253,7 +1485,7 @@
                 <w:noProof/>
                 <w:webHidden/>
               </w:rPr>
-              <w:instrText xml:space="preserve"> PAGEREF _Toc483476630 \h </w:instrText>
+              <w:instrText xml:space="preserve"> PAGEREF _Toc483487458 \h </w:instrText>
             </w:r>
             <w:r>
               <w:rPr>
@@ -1297,10 +1529,10 @@
               <w:color w:val="auto"/>
               <w:sz w:val="22"/>
               <w:szCs w:val="22"/>
-              <w:lang w:eastAsia="en-NZ"/>
+              <w:lang w:val="en-US" w:eastAsia="en-US"/>
             </w:rPr>
           </w:pPr>
-          <w:hyperlink w:anchor="_Toc483476631" w:history="1">
+          <w:hyperlink w:anchor="_Toc483487459" w:history="1">
             <w:r>
               <w:rPr>
                 <w:rStyle w:val="Hyperlink"/>
@@ -1327,7 +1559,7 @@
                 <w:noProof/>
                 <w:webHidden/>
               </w:rPr>
-              <w:instrText xml:space="preserve"> PAGEREF _Toc483476631 \h </w:instrText>
+              <w:instrText xml:space="preserve"> PAGEREF _Toc483487459 \h </w:instrText>
             </w:r>
             <w:r>
               <w:rPr>
@@ -1371,10 +1603,10 @@
               <w:color w:val="auto"/>
               <w:sz w:val="22"/>
               <w:szCs w:val="22"/>
-              <w:lang w:eastAsia="en-NZ"/>
+              <w:lang w:val="en-US" w:eastAsia="en-US"/>
             </w:rPr>
           </w:pPr>
-          <w:hyperlink w:anchor="_Toc483476632" w:history="1">
+          <w:hyperlink w:anchor="_Toc483487460" w:history="1">
             <w:r>
               <w:rPr>
                 <w:rStyle w:val="Hyperlink"/>
@@ -1401,7 +1633,7 @@
                 <w:noProof/>
                 <w:webHidden/>
               </w:rPr>
-              <w:instrText xml:space="preserve"> PAGEREF _Toc483476632 \h </w:instrText>
+              <w:instrText xml:space="preserve"> PAGEREF _Toc483487460 \h </w:instrText>
             </w:r>
             <w:r>
               <w:rPr>
@@ -1438,10 +1670,10 @@
             <w:rPr>
               <w:noProof/>
               <w:color w:val="auto"/>
-              <w:lang w:eastAsia="en-NZ"/>
+              <w:lang w:val="en-US" w:eastAsia="en-US"/>
             </w:rPr>
           </w:pPr>
-          <w:hyperlink w:anchor="_Toc483476633" w:history="1">
+          <w:hyperlink w:anchor="_Toc483487461" w:history="1">
             <w:r>
               <w:rPr>
                 <w:rStyle w:val="Hyperlink"/>
@@ -1457,10 +1689,10 @@
             <w:rPr>
               <w:noProof/>
               <w:color w:val="auto"/>
-              <w:lang w:eastAsia="en-NZ"/>
+              <w:lang w:val="en-US" w:eastAsia="en-US"/>
             </w:rPr>
           </w:pPr>
-          <w:hyperlink w:anchor="_Toc483476634" w:history="1">
+          <w:hyperlink w:anchor="_Toc483487462" w:history="1">
             <w:r>
               <w:rPr>
                 <w:rStyle w:val="Hyperlink"/>
@@ -1476,10 +1708,10 @@
             <w:rPr>
               <w:noProof/>
               <w:color w:val="auto"/>
-              <w:lang w:eastAsia="en-NZ"/>
+              <w:lang w:val="en-US" w:eastAsia="en-US"/>
             </w:rPr>
           </w:pPr>
-          <w:hyperlink w:anchor="_Toc483476635" w:history="1">
+          <w:hyperlink w:anchor="_Toc483487463" w:history="1">
             <w:r>
               <w:rPr>
                 <w:rStyle w:val="Hyperlink"/>
@@ -1495,10 +1727,10 @@
             <w:rPr>
               <w:noProof/>
               <w:color w:val="auto"/>
-              <w:lang w:eastAsia="en-NZ"/>
+              <w:lang w:val="en-US" w:eastAsia="en-US"/>
             </w:rPr>
           </w:pPr>
-          <w:hyperlink w:anchor="_Toc483476636" w:history="1">
+          <w:hyperlink w:anchor="_Toc483487464" w:history="1">
             <w:r>
               <w:rPr>
                 <w:rStyle w:val="Hyperlink"/>
@@ -1514,10 +1746,10 @@
             <w:rPr>
               <w:noProof/>
               <w:color w:val="auto"/>
-              <w:lang w:eastAsia="en-NZ"/>
+              <w:lang w:val="en-US" w:eastAsia="en-US"/>
             </w:rPr>
           </w:pPr>
-          <w:hyperlink w:anchor="_Toc483476637" w:history="1">
+          <w:hyperlink w:anchor="_Toc483487465" w:history="1">
             <w:r>
               <w:rPr>
                 <w:rStyle w:val="Hyperlink"/>
@@ -1540,10 +1772,10 @@
               <w:color w:val="auto"/>
               <w:sz w:val="22"/>
               <w:szCs w:val="22"/>
-              <w:lang w:eastAsia="en-NZ"/>
+              <w:lang w:val="en-US" w:eastAsia="en-US"/>
             </w:rPr>
           </w:pPr>
-          <w:hyperlink w:anchor="_Toc483476638" w:history="1">
+          <w:hyperlink w:anchor="_Toc483487466" w:history="1">
             <w:r>
               <w:rPr>
                 <w:rStyle w:val="Hyperlink"/>
@@ -1570,7 +1802,7 @@
                 <w:noProof/>
                 <w:webHidden/>
               </w:rPr>
-              <w:instrText xml:space="preserve"> PAGEREF _Toc483476638 \h </w:instrText>
+              <w:instrText xml:space="preserve"> PAGEREF _Toc483487466 \h </w:instrText>
             </w:r>
             <w:r>
               <w:rPr>
@@ -1607,10 +1839,10 @@
             <w:rPr>
               <w:noProof/>
               <w:color w:val="auto"/>
-              <w:lang w:eastAsia="en-NZ"/>
+              <w:lang w:val="en-US" w:eastAsia="en-US"/>
             </w:rPr>
           </w:pPr>
-          <w:hyperlink w:anchor="_Toc483476639" w:history="1">
+          <w:hyperlink w:anchor="_Toc483487467" w:history="1">
             <w:r>
               <w:rPr>
                 <w:rStyle w:val="Hyperlink"/>
@@ -1626,10 +1858,10 @@
             <w:rPr>
               <w:noProof/>
               <w:color w:val="auto"/>
-              <w:lang w:eastAsia="en-NZ"/>
+              <w:lang w:val="en-US" w:eastAsia="en-US"/>
             </w:rPr>
           </w:pPr>
-          <w:hyperlink w:anchor="_Toc483476640" w:history="1">
+          <w:hyperlink w:anchor="_Toc483487468" w:history="1">
             <w:r>
               <w:rPr>
                 <w:rStyle w:val="Hyperlink"/>
@@ -1645,10 +1877,10 @@
             <w:rPr>
               <w:noProof/>
               <w:color w:val="auto"/>
-              <w:lang w:eastAsia="en-NZ"/>
+              <w:lang w:val="en-US" w:eastAsia="en-US"/>
             </w:rPr>
           </w:pPr>
-          <w:hyperlink w:anchor="_Toc483476641" w:history="1">
+          <w:hyperlink w:anchor="_Toc483487469" w:history="1">
             <w:r>
               <w:rPr>
                 <w:rStyle w:val="Hyperlink"/>
@@ -1664,10 +1896,10 @@
             <w:rPr>
               <w:noProof/>
               <w:color w:val="auto"/>
-              <w:lang w:eastAsia="en-NZ"/>
+              <w:lang w:val="en-US" w:eastAsia="en-US"/>
             </w:rPr>
           </w:pPr>
-          <w:hyperlink w:anchor="_Toc483476642" w:history="1">
+          <w:hyperlink w:anchor="_Toc483487470" w:history="1">
             <w:r>
               <w:rPr>
                 <w:rStyle w:val="Hyperlink"/>
@@ -1683,10 +1915,10 @@
             <w:rPr>
               <w:noProof/>
               <w:color w:val="auto"/>
-              <w:lang w:eastAsia="en-NZ"/>
+              <w:lang w:val="en-US" w:eastAsia="en-US"/>
             </w:rPr>
           </w:pPr>
-          <w:hyperlink w:anchor="_Toc483476643" w:history="1">
+          <w:hyperlink w:anchor="_Toc483487471" w:history="1">
             <w:r>
               <w:rPr>
                 <w:rStyle w:val="Hyperlink"/>
@@ -1709,10 +1941,10 @@
               <w:color w:val="auto"/>
               <w:sz w:val="22"/>
               <w:szCs w:val="22"/>
-              <w:lang w:eastAsia="en-NZ"/>
+              <w:lang w:val="en-US" w:eastAsia="en-US"/>
             </w:rPr>
           </w:pPr>
-          <w:hyperlink w:anchor="_Toc483476644" w:history="1">
+          <w:hyperlink w:anchor="_Toc483487472" w:history="1">
             <w:r>
               <w:rPr>
                 <w:rStyle w:val="Hyperlink"/>
@@ -1739,7 +1971,7 @@
                 <w:noProof/>
                 <w:webHidden/>
               </w:rPr>
-              <w:instrText xml:space="preserve"> PAGEREF _Toc483476644 \h </w:instrText>
+              <w:instrText xml:space="preserve"> PAGEREF _Toc483487472 \h </w:instrText>
             </w:r>
             <w:r>
               <w:rPr>
@@ -1783,10 +2015,10 @@
               <w:color w:val="auto"/>
               <w:sz w:val="22"/>
               <w:szCs w:val="22"/>
-              <w:lang w:eastAsia="en-NZ"/>
+              <w:lang w:val="en-US" w:eastAsia="en-US"/>
             </w:rPr>
           </w:pPr>
-          <w:hyperlink w:anchor="_Toc483476645" w:history="1">
+          <w:hyperlink w:anchor="_Toc483487473" w:history="1">
             <w:r>
               <w:rPr>
                 <w:rStyle w:val="Hyperlink"/>
@@ -1813,7 +2045,7 @@
                 <w:noProof/>
                 <w:webHidden/>
               </w:rPr>
-              <w:instrText xml:space="preserve"> PAGEREF _Toc483476645 \h </w:instrText>
+              <w:instrText xml:space="preserve"> PAGEREF _Toc483487473 \h </w:instrText>
             </w:r>
             <w:r>
               <w:rPr>
@@ -1850,10 +2082,10 @@
             <w:rPr>
               <w:noProof/>
               <w:color w:val="auto"/>
-              <w:lang w:eastAsia="en-NZ"/>
+              <w:lang w:val="en-US" w:eastAsia="en-US"/>
             </w:rPr>
           </w:pPr>
-          <w:hyperlink w:anchor="_Toc483476646" w:history="1">
+          <w:hyperlink w:anchor="_Toc483487474" w:history="1">
             <w:r>
               <w:rPr>
                 <w:rStyle w:val="Hyperlink"/>
@@ -1869,10 +2101,29 @@
             <w:rPr>
               <w:noProof/>
               <w:color w:val="auto"/>
-              <w:lang w:eastAsia="en-NZ"/>
+              <w:lang w:val="en-US" w:eastAsia="en-US"/>
             </w:rPr>
           </w:pPr>
-          <w:hyperlink w:anchor="_Toc483476647" w:history="1">
+          <w:hyperlink w:anchor="_Toc483487475" w:history="1">
+            <w:r>
+              <w:rPr>
+                <w:rStyle w:val="Hyperlink"/>
+                <w:noProof/>
+              </w:rPr>
+              <w:t>Current Progress</w:t>
+            </w:r>
+          </w:hyperlink>
+        </w:p>
+        <w:p>
+          <w:pPr>
+            <w:pStyle w:val="TOC2"/>
+            <w:rPr>
+              <w:noProof/>
+              <w:color w:val="auto"/>
+              <w:lang w:val="en-US" w:eastAsia="en-US"/>
+            </w:rPr>
+          </w:pPr>
+          <w:hyperlink w:anchor="_Toc483487476" w:history="1">
             <w:r>
               <w:rPr>
                 <w:rStyle w:val="Hyperlink"/>
@@ -1895,10 +2146,10 @@
               <w:color w:val="auto"/>
               <w:sz w:val="22"/>
               <w:szCs w:val="22"/>
-              <w:lang w:eastAsia="en-NZ"/>
+              <w:lang w:val="en-US" w:eastAsia="en-US"/>
             </w:rPr>
           </w:pPr>
-          <w:hyperlink w:anchor="_Toc483476648" w:history="1">
+          <w:hyperlink w:anchor="_Toc483487477" w:history="1">
             <w:r>
               <w:rPr>
                 <w:rStyle w:val="Hyperlink"/>
@@ -1925,7 +2176,7 @@
                 <w:noProof/>
                 <w:webHidden/>
               </w:rPr>
-              <w:instrText xml:space="preserve"> PAGEREF _Toc483476648 \h </w:instrText>
+              <w:instrText xml:space="preserve"> PAGEREF _Toc483487477 \h </w:instrText>
             </w:r>
             <w:r>
               <w:rPr>
@@ -1969,10 +2220,10 @@
               <w:color w:val="auto"/>
               <w:sz w:val="22"/>
               <w:szCs w:val="22"/>
-              <w:lang w:eastAsia="en-NZ"/>
+              <w:lang w:val="en-US" w:eastAsia="en-US"/>
             </w:rPr>
           </w:pPr>
-          <w:hyperlink w:anchor="_Toc483476649" w:history="1">
+          <w:hyperlink w:anchor="_Toc483487478" w:history="1">
             <w:r>
               <w:rPr>
                 <w:rStyle w:val="Hyperlink"/>
@@ -1999,7 +2250,7 @@
                 <w:noProof/>
                 <w:webHidden/>
               </w:rPr>
-              <w:instrText xml:space="preserve"> PAGEREF _Toc483476649 \h </w:instrText>
+              <w:instrText xml:space="preserve"> PAGEREF _Toc483487478 \h </w:instrText>
             </w:r>
             <w:r>
               <w:rPr>
@@ -2019,7 +2270,7 @@
                 <w:noProof/>
                 <w:webHidden/>
               </w:rPr>
-              <w:t>9</w:t>
+              <w:t>10</w:t>
             </w:r>
             <w:r>
               <w:rPr>
@@ -2027,6 +2278,101 @@
                 <w:webHidden/>
               </w:rPr>
               <w:fldChar w:fldCharType="end"/>
+            </w:r>
+          </w:hyperlink>
+        </w:p>
+        <w:p>
+          <w:pPr>
+            <w:pStyle w:val="TOC2"/>
+            <w:rPr>
+              <w:noProof/>
+              <w:color w:val="auto"/>
+              <w:lang w:val="en-US" w:eastAsia="en-US"/>
+            </w:rPr>
+          </w:pPr>
+          <w:hyperlink w:anchor="_Toc483487479" w:history="1">
+            <w:r>
+              <w:rPr>
+                <w:rStyle w:val="Hyperlink"/>
+                <w:noProof/>
+              </w:rPr>
+              <w:t>Hayley-Belle Cleverdon</w:t>
+            </w:r>
+          </w:hyperlink>
+        </w:p>
+        <w:p>
+          <w:pPr>
+            <w:pStyle w:val="TOC2"/>
+            <w:rPr>
+              <w:noProof/>
+              <w:color w:val="auto"/>
+              <w:lang w:val="en-US" w:eastAsia="en-US"/>
+            </w:rPr>
+          </w:pPr>
+          <w:hyperlink w:anchor="_Toc483487480" w:history="1">
+            <w:r>
+              <w:rPr>
+                <w:rStyle w:val="Hyperlink"/>
+                <w:noProof/>
+              </w:rPr>
+              <w:t>Alex Lu</w:t>
+            </w:r>
+          </w:hyperlink>
+        </w:p>
+        <w:p>
+          <w:pPr>
+            <w:pStyle w:val="TOC2"/>
+            <w:rPr>
+              <w:noProof/>
+              <w:color w:val="auto"/>
+              <w:lang w:val="en-US" w:eastAsia="en-US"/>
+            </w:rPr>
+          </w:pPr>
+          <w:hyperlink w:anchor="_Toc483487481" w:history="1">
+            <w:r>
+              <w:rPr>
+                <w:rStyle w:val="Hyperlink"/>
+                <w:noProof/>
+              </w:rPr>
+              <w:t>Karanjit Gahunia</w:t>
+            </w:r>
+          </w:hyperlink>
+        </w:p>
+        <w:p>
+          <w:pPr>
+            <w:pStyle w:val="TOC2"/>
+            <w:rPr>
+              <w:noProof/>
+              <w:color w:val="auto"/>
+              <w:lang w:val="en-US" w:eastAsia="en-US"/>
+            </w:rPr>
+          </w:pPr>
+          <w:hyperlink w:anchor="_Toc483487482" w:history="1">
+            <w:r>
+              <w:rPr>
+                <w:rStyle w:val="Hyperlink"/>
+                <w:noProof/>
+              </w:rPr>
+              <w:t>Seung Kyu Jin</w:t>
+            </w:r>
+          </w:hyperlink>
+        </w:p>
+        <w:p>
+          <w:pPr>
+            <w:pStyle w:val="TOC2"/>
+            <w:rPr>
+              <w:noProof/>
+              <w:color w:val="auto"/>
+              <w:lang w:val="en-US" w:eastAsia="en-US"/>
+            </w:rPr>
+          </w:pPr>
+          <w:hyperlink w:anchor="_Toc483487483" w:history="1">
+            <w:r>
+              <w:rPr>
+                <w:rStyle w:val="Hyperlink"/>
+                <w:noProof/>
+              </w:rPr>
+              <w:t>Vinicius Alves Ferreira</w:t>
             </w:r>
           </w:hyperlink>
         </w:p>
@@ -2071,7 +2417,7 @@
           <w:color w:val="auto"/>
         </w:rPr>
       </w:pPr>
-      <w:bookmarkStart w:id="0" w:name="_Toc483476630"/>
+      <w:bookmarkStart w:id="1" w:name="_Toc483487458"/>
       <w:r>
         <w:rPr>
           <w:color w:val="auto"/>
@@ -2079,7 +2425,7 @@
         <w:lastRenderedPageBreak/>
         <w:t>Executive Summary</w:t>
       </w:r>
-      <w:bookmarkEnd w:id="0"/>
+      <w:bookmarkEnd w:id="1"/>
     </w:p>
     <w:p>
       <w:pPr>
@@ -2096,7 +2442,43 @@
           <w:sz w:val="22"/>
           <w:szCs w:val="22"/>
         </w:rPr>
-        <w:t>The following is an Executive Summary of the Progress Report for the Real-Time Online Scoreboard project, assigned by AUT and commissioned for by Dr. Robin Hankin on behalf of the Auckland Mathematics Association.</w:t>
+        <w:t xml:space="preserve">The following is an Executive Summary of the Progress Report for the Real-Time Online Scoreboard project, assigned by AUT and commissioned for by </w:t>
+      </w:r>
+      <w:proofErr w:type="spellStart"/>
+      <w:r>
+        <w:rPr>
+          <w:color w:val="auto"/>
+          <w:sz w:val="22"/>
+          <w:szCs w:val="22"/>
+        </w:rPr>
+        <w:t>Dr.</w:t>
+      </w:r>
+      <w:proofErr w:type="spellEnd"/>
+      <w:r>
+        <w:rPr>
+          <w:color w:val="auto"/>
+          <w:sz w:val="22"/>
+          <w:szCs w:val="22"/>
+        </w:rPr>
+        <w:t xml:space="preserve"> Robin </w:t>
+      </w:r>
+      <w:proofErr w:type="spellStart"/>
+      <w:r>
+        <w:rPr>
+          <w:color w:val="auto"/>
+          <w:sz w:val="22"/>
+          <w:szCs w:val="22"/>
+        </w:rPr>
+        <w:t>Hankin</w:t>
+      </w:r>
+      <w:proofErr w:type="spellEnd"/>
+      <w:r>
+        <w:rPr>
+          <w:color w:val="auto"/>
+          <w:sz w:val="22"/>
+          <w:szCs w:val="22"/>
+        </w:rPr>
+        <w:t xml:space="preserve"> on behalf of the Auckland Mathematics Association.</w:t>
       </w:r>
     </w:p>
     <w:p>
@@ -2169,7 +2551,55 @@
           <w:color w:val="auto"/>
           <w:sz w:val="22"/>
         </w:rPr>
-        <w:t>The parts of the feasibility study that have been underway are the operational, legal and technical studies. The schedule, resource and financial studies rely heavily on our findings in the technical study. As a result, once those are finalised, the remaining studies are expected to be completed swiftly. Once the feasibility report is complete, we will present this to Dr. Hankin, as well as our supervisor for feedback, and either reconsider our findings or begin the design and development phases.</w:t>
+        <w:t xml:space="preserve">The parts of the feasibility study that have been underway are the operational, legal and technical studies. The schedule, resource and financial studies rely heavily on our findings in the technical study. </w:t>
+      </w:r>
+      <w:proofErr w:type="gramStart"/>
+      <w:r>
+        <w:rPr>
+          <w:color w:val="auto"/>
+          <w:sz w:val="22"/>
+        </w:rPr>
+        <w:t>As a result</w:t>
+      </w:r>
+      <w:proofErr w:type="gramEnd"/>
+      <w:r>
+        <w:rPr>
+          <w:color w:val="auto"/>
+          <w:sz w:val="22"/>
+        </w:rPr>
+        <w:t xml:space="preserve">, once those are finalised, the remaining studies are expected to be completed swiftly. Once the feasibility report is complete, we will present this to </w:t>
+      </w:r>
+      <w:proofErr w:type="spellStart"/>
+      <w:r>
+        <w:rPr>
+          <w:color w:val="auto"/>
+          <w:sz w:val="22"/>
+        </w:rPr>
+        <w:t>Dr.</w:t>
+      </w:r>
+      <w:proofErr w:type="spellEnd"/>
+      <w:r>
+        <w:rPr>
+          <w:color w:val="auto"/>
+          <w:sz w:val="22"/>
+        </w:rPr>
+        <w:t xml:space="preserve"> </w:t>
+      </w:r>
+      <w:proofErr w:type="spellStart"/>
+      <w:r>
+        <w:rPr>
+          <w:color w:val="auto"/>
+          <w:sz w:val="22"/>
+        </w:rPr>
+        <w:t>Hankin</w:t>
+      </w:r>
+      <w:proofErr w:type="spellEnd"/>
+      <w:r>
+        <w:rPr>
+          <w:color w:val="auto"/>
+          <w:sz w:val="22"/>
+        </w:rPr>
+        <w:t>, as well as our supervisor for feedback, and either reconsider our findings or begin the design and development phases.</w:t>
       </w:r>
     </w:p>
     <w:p>
@@ -2298,7 +2728,7 @@
           <w:color w:val="auto"/>
         </w:rPr>
       </w:pPr>
-      <w:bookmarkStart w:id="1" w:name="_Toc483476631"/>
+      <w:bookmarkStart w:id="2" w:name="_Toc483487459"/>
       <w:r>
         <w:rPr>
           <w:color w:val="auto"/>
@@ -2306,7 +2736,7 @@
         <w:lastRenderedPageBreak/>
         <w:t>Project Description</w:t>
       </w:r>
-      <w:bookmarkEnd w:id="1"/>
+      <w:bookmarkEnd w:id="2"/>
     </w:p>
     <w:p>
       <w:pPr>
@@ -2321,7 +2751,39 @@
           <w:color w:val="auto"/>
           <w:sz w:val="22"/>
         </w:rPr>
-        <w:t xml:space="preserve">This project is a Research and Development project assigned by the Computing and Information Sciences Faculty of Auckland University of Technology (AUT). Dr. Robin Hankin, a lecturer at AUT, proposed the project on behalf of the Auckland Mathematics Association (AMA), who are key stakeholders in the project. </w:t>
+        <w:t xml:space="preserve">This project is a Research and Development project assigned by the Computing and Information Sciences Faculty of Auckland University of Technology (AUT). </w:t>
+      </w:r>
+      <w:proofErr w:type="spellStart"/>
+      <w:r>
+        <w:rPr>
+          <w:color w:val="auto"/>
+          <w:sz w:val="22"/>
+        </w:rPr>
+        <w:t>Dr.</w:t>
+      </w:r>
+      <w:proofErr w:type="spellEnd"/>
+      <w:r>
+        <w:rPr>
+          <w:color w:val="auto"/>
+          <w:sz w:val="22"/>
+        </w:rPr>
+        <w:t xml:space="preserve"> Robin </w:t>
+      </w:r>
+      <w:proofErr w:type="spellStart"/>
+      <w:r>
+        <w:rPr>
+          <w:color w:val="auto"/>
+          <w:sz w:val="22"/>
+        </w:rPr>
+        <w:t>Hankin</w:t>
+      </w:r>
+      <w:proofErr w:type="spellEnd"/>
+      <w:r>
+        <w:rPr>
+          <w:color w:val="auto"/>
+          <w:sz w:val="22"/>
+        </w:rPr>
+        <w:t xml:space="preserve">, a lecturer at AUT, proposed the project on behalf of the Auckland Mathematics Association (AMA), who are key stakeholders in the project. </w:t>
       </w:r>
     </w:p>
     <w:p>
@@ -2332,12 +2794,37 @@
           <w:sz w:val="22"/>
         </w:rPr>
       </w:pPr>
-      <w:r>
-        <w:rPr>
-          <w:color w:val="auto"/>
-          <w:sz w:val="22"/>
-        </w:rPr>
-        <w:t>Dr. Hankin has asked that we provide an in-depth</w:t>
+      <w:proofErr w:type="spellStart"/>
+      <w:r>
+        <w:rPr>
+          <w:color w:val="auto"/>
+          <w:sz w:val="22"/>
+        </w:rPr>
+        <w:t>Dr.</w:t>
+      </w:r>
+      <w:proofErr w:type="spellEnd"/>
+      <w:r>
+        <w:rPr>
+          <w:color w:val="auto"/>
+          <w:sz w:val="22"/>
+        </w:rPr>
+        <w:t xml:space="preserve"> </w:t>
+      </w:r>
+      <w:proofErr w:type="spellStart"/>
+      <w:r>
+        <w:rPr>
+          <w:color w:val="auto"/>
+          <w:sz w:val="22"/>
+        </w:rPr>
+        <w:t>Hankin</w:t>
+      </w:r>
+      <w:proofErr w:type="spellEnd"/>
+      <w:r>
+        <w:rPr>
+          <w:color w:val="auto"/>
+          <w:sz w:val="22"/>
+        </w:rPr>
+        <w:t xml:space="preserve"> has asked that we provide an in-depth</w:t>
       </w:r>
       <w:r>
         <w:rPr>
@@ -2360,7 +2847,23 @@
           <w:color w:val="auto"/>
           <w:sz w:val="22"/>
         </w:rPr>
-        <w:t>The feasibility study, along with all other project documentation, should provide enough information that another group of students could carry on with the project at a later date. The prototype can be presented to AUT faculty to show evidence of our development skills, as well as provide a working version of the solution for the AMA’s consideration.</w:t>
+        <w:t xml:space="preserve">The feasibility study, along with all other project documentation, should provide enough information that another group of students could carry on with the project </w:t>
+      </w:r>
+      <w:proofErr w:type="gramStart"/>
+      <w:r>
+        <w:rPr>
+          <w:color w:val="auto"/>
+          <w:sz w:val="22"/>
+        </w:rPr>
+        <w:t>at a later date</w:t>
+      </w:r>
+      <w:proofErr w:type="gramEnd"/>
+      <w:r>
+        <w:rPr>
+          <w:color w:val="auto"/>
+          <w:sz w:val="22"/>
+        </w:rPr>
+        <w:t>. The prototype can be presented to AUT faculty to show evidence of our development skills, as well as provide a working version of the solution for the AMA’s consideration.</w:t>
       </w:r>
     </w:p>
     <w:p>
@@ -2370,14 +2873,14 @@
           <w:color w:val="auto"/>
         </w:rPr>
       </w:pPr>
-      <w:bookmarkStart w:id="2" w:name="_Toc483476632"/>
+      <w:bookmarkStart w:id="3" w:name="_Toc483487460"/>
       <w:r>
         <w:rPr>
           <w:color w:val="auto"/>
         </w:rPr>
         <w:t>Project Overview</w:t>
       </w:r>
-      <w:bookmarkEnd w:id="2"/>
+      <w:bookmarkEnd w:id="3"/>
     </w:p>
     <w:p>
       <w:pPr>
@@ -2388,7 +2891,7 @@
           <w:sz w:val="28"/>
         </w:rPr>
       </w:pPr>
-      <w:bookmarkStart w:id="3" w:name="_Toc483476633"/>
+      <w:bookmarkStart w:id="4" w:name="_Toc483487461"/>
       <w:r>
         <w:rPr>
           <w:color w:val="auto"/>
@@ -2396,7 +2899,7 @@
         </w:rPr>
         <w:t>Project Objectives</w:t>
       </w:r>
-      <w:bookmarkEnd w:id="3"/>
+      <w:bookmarkEnd w:id="4"/>
     </w:p>
     <w:p>
       <w:pPr>
@@ -2425,7 +2928,7 @@
           <w:sz w:val="28"/>
         </w:rPr>
       </w:pPr>
-      <w:bookmarkStart w:id="4" w:name="_Toc483476634"/>
+      <w:bookmarkStart w:id="5" w:name="_Toc483487462"/>
       <w:r>
         <w:rPr>
           <w:color w:val="auto"/>
@@ -2433,7 +2936,7 @@
         </w:rPr>
         <w:t>Project Scope</w:t>
       </w:r>
-      <w:bookmarkEnd w:id="4"/>
+      <w:bookmarkEnd w:id="5"/>
     </w:p>
     <w:p>
       <w:pPr>
@@ -2476,7 +2979,7 @@
           <w:sz w:val="28"/>
         </w:rPr>
       </w:pPr>
-      <w:bookmarkStart w:id="5" w:name="_Toc483476635"/>
+      <w:bookmarkStart w:id="6" w:name="_Toc483487463"/>
       <w:r>
         <w:rPr>
           <w:color w:val="auto"/>
@@ -2484,7 +2987,7 @@
         </w:rPr>
         <w:t>Project Approach</w:t>
       </w:r>
-      <w:bookmarkEnd w:id="5"/>
+      <w:bookmarkEnd w:id="6"/>
     </w:p>
     <w:p>
       <w:pPr>
@@ -2499,7 +3002,23 @@
           <w:color w:val="auto"/>
           <w:sz w:val="22"/>
         </w:rPr>
-        <w:t xml:space="preserve">Following the System Development Life Cycle we are still currently in the planning phase of our project. We completed the Concept/Initiating phase early on by gathering requirements from our client. </w:t>
+        <w:t xml:space="preserve">Following the System Development Life </w:t>
+      </w:r>
+      <w:proofErr w:type="gramStart"/>
+      <w:r>
+        <w:rPr>
+          <w:color w:val="auto"/>
+          <w:sz w:val="22"/>
+        </w:rPr>
+        <w:t>Cycle</w:t>
+      </w:r>
+      <w:proofErr w:type="gramEnd"/>
+      <w:r>
+        <w:rPr>
+          <w:color w:val="auto"/>
+          <w:sz w:val="22"/>
+        </w:rPr>
+        <w:t xml:space="preserve"> we are still currently in the planning phase of our project. We completed the Concept/Initiating phase early on by gathering requirements from our client. </w:t>
       </w:r>
     </w:p>
     <w:p>
@@ -2589,7 +3108,7 @@
           <w:sz w:val="28"/>
         </w:rPr>
       </w:pPr>
-      <w:bookmarkStart w:id="6" w:name="_Toc483476636"/>
+      <w:bookmarkStart w:id="7" w:name="_Toc483487464"/>
       <w:r>
         <w:rPr>
           <w:color w:val="auto"/>
@@ -2597,7 +3116,7 @@
         </w:rPr>
         <w:t>Major Milestones</w:t>
       </w:r>
-      <w:bookmarkEnd w:id="6"/>
+      <w:bookmarkEnd w:id="7"/>
     </w:p>
     <w:p>
       <w:pPr>
@@ -2617,7 +3136,7 @@
           <w:sz w:val="28"/>
         </w:rPr>
       </w:pPr>
-      <w:bookmarkStart w:id="7" w:name="_Toc483476637"/>
+      <w:bookmarkStart w:id="8" w:name="_Toc483487465"/>
       <w:r>
         <w:rPr>
           <w:color w:val="auto"/>
@@ -2632,7 +3151,7 @@
         </w:rPr>
         <w:t>roject Deliverables</w:t>
       </w:r>
-      <w:bookmarkEnd w:id="7"/>
+      <w:bookmarkEnd w:id="8"/>
     </w:p>
     <w:p>
       <w:pPr>
@@ -2777,14 +3296,14 @@
           <w:color w:val="auto"/>
         </w:rPr>
       </w:pPr>
-      <w:bookmarkStart w:id="8" w:name="_Toc483476638"/>
+      <w:bookmarkStart w:id="9" w:name="_Toc483487466"/>
       <w:r>
         <w:rPr>
           <w:color w:val="auto"/>
         </w:rPr>
         <w:t>Addresses to Recommendations</w:t>
       </w:r>
-      <w:bookmarkEnd w:id="8"/>
+      <w:bookmarkEnd w:id="9"/>
     </w:p>
     <w:p>
       <w:pPr>
@@ -2795,7 +3314,7 @@
           <w:sz w:val="28"/>
         </w:rPr>
       </w:pPr>
-      <w:bookmarkStart w:id="9" w:name="_Toc483476639"/>
+      <w:bookmarkStart w:id="10" w:name="_Toc483487467"/>
       <w:r>
         <w:rPr>
           <w:color w:val="auto"/>
@@ -2803,7 +3322,7 @@
         </w:rPr>
         <w:t>Proposal Changes</w:t>
       </w:r>
-      <w:bookmarkEnd w:id="9"/>
+      <w:bookmarkEnd w:id="10"/>
     </w:p>
     <w:p>
       <w:pPr>
@@ -2813,12 +3332,21 @@
           <w:sz w:val="22"/>
         </w:rPr>
       </w:pPr>
-      <w:r>
-        <w:rPr>
-          <w:color w:val="auto"/>
-          <w:sz w:val="22"/>
-        </w:rPr>
-        <w:t>A number of changes were made to the proposal based on the feedback we received, where any clarifications were needed or mistakes were found, we followed these up with corrections. More details about the changes made to the proposal can be found in the following section.</w:t>
+      <w:proofErr w:type="gramStart"/>
+      <w:r>
+        <w:rPr>
+          <w:color w:val="auto"/>
+          <w:sz w:val="22"/>
+        </w:rPr>
+        <w:t>A number of</w:t>
+      </w:r>
+      <w:proofErr w:type="gramEnd"/>
+      <w:r>
+        <w:rPr>
+          <w:color w:val="auto"/>
+          <w:sz w:val="22"/>
+        </w:rPr>
+        <w:t xml:space="preserve"> changes were made to the proposal based on the feedback we received, where any clarifications were needed or mistakes were found, we followed these up with corrections. More details about the changes made to the proposal can be found in the following section.</w:t>
       </w:r>
     </w:p>
     <w:p>
@@ -2830,7 +3358,7 @@
           <w:sz w:val="28"/>
         </w:rPr>
       </w:pPr>
-      <w:bookmarkStart w:id="10" w:name="_Toc483476640"/>
+      <w:bookmarkStart w:id="11" w:name="_Toc483487468"/>
       <w:r>
         <w:rPr>
           <w:color w:val="auto"/>
@@ -2838,7 +3366,7 @@
         </w:rPr>
         <w:t>Resources Provided</w:t>
       </w:r>
-      <w:bookmarkEnd w:id="10"/>
+      <w:bookmarkEnd w:id="11"/>
     </w:p>
     <w:p>
       <w:pPr>
@@ -2865,7 +3393,7 @@
           <w:sz w:val="28"/>
         </w:rPr>
       </w:pPr>
-      <w:bookmarkStart w:id="11" w:name="_Toc483476641"/>
+      <w:bookmarkStart w:id="12" w:name="_Toc483487469"/>
       <w:r>
         <w:rPr>
           <w:color w:val="auto"/>
@@ -2873,7 +3401,7 @@
         </w:rPr>
         <w:t>Framework Suggestions</w:t>
       </w:r>
-      <w:bookmarkEnd w:id="11"/>
+      <w:bookmarkEnd w:id="12"/>
     </w:p>
     <w:p>
       <w:pPr>
@@ -2924,7 +3452,7 @@
           <w:sz w:val="28"/>
         </w:rPr>
       </w:pPr>
-      <w:bookmarkStart w:id="12" w:name="_Toc483476642"/>
+      <w:bookmarkStart w:id="13" w:name="_Toc483487470"/>
       <w:r>
         <w:rPr>
           <w:color w:val="auto"/>
@@ -2932,7 +3460,7 @@
         </w:rPr>
         <w:t>Questions</w:t>
       </w:r>
-      <w:bookmarkEnd w:id="12"/>
+      <w:bookmarkEnd w:id="13"/>
     </w:p>
     <w:p>
       <w:pPr>
@@ -2966,7 +3494,7 @@
           <w:sz w:val="28"/>
         </w:rPr>
       </w:pPr>
-      <w:bookmarkStart w:id="13" w:name="_Toc483476643"/>
+      <w:bookmarkStart w:id="14" w:name="_Toc483487471"/>
       <w:r>
         <w:rPr>
           <w:color w:val="auto"/>
@@ -2981,7 +3509,7 @@
         </w:rPr>
         <w:t xml:space="preserve"> and Presentation Suggestions</w:t>
       </w:r>
-      <w:bookmarkEnd w:id="13"/>
+      <w:bookmarkEnd w:id="14"/>
     </w:p>
     <w:p>
       <w:pPr>
@@ -3042,7 +3570,23 @@
           <w:color w:val="auto"/>
           <w:sz w:val="22"/>
         </w:rPr>
-        <w:t>We have better utilized GitHub, and are moving our Trello board over into the Project boards. We have upskilled to use TortoiseGit to upload our work to the repository.</w:t>
+        <w:t xml:space="preserve">We have better utilized GitHub, and are moving our Trello board over into the Project boards. We have upskilled to use </w:t>
+      </w:r>
+      <w:proofErr w:type="spellStart"/>
+      <w:r>
+        <w:rPr>
+          <w:color w:val="auto"/>
+          <w:sz w:val="22"/>
+        </w:rPr>
+        <w:t>TortoiseGit</w:t>
+      </w:r>
+      <w:proofErr w:type="spellEnd"/>
+      <w:r>
+        <w:rPr>
+          <w:color w:val="auto"/>
+          <w:sz w:val="22"/>
+        </w:rPr>
+        <w:t xml:space="preserve"> to upload our work to the repository.</w:t>
       </w:r>
     </w:p>
     <w:p>
@@ -3068,14 +3612,14 @@
           <w:color w:val="auto"/>
         </w:rPr>
       </w:pPr>
-      <w:bookmarkStart w:id="14" w:name="_Toc483476644"/>
+      <w:bookmarkStart w:id="15" w:name="_Toc483487472"/>
       <w:r>
         <w:rPr>
           <w:color w:val="auto"/>
         </w:rPr>
         <w:t>Project Proposal Variations</w:t>
       </w:r>
-      <w:bookmarkEnd w:id="14"/>
+      <w:bookmarkEnd w:id="15"/>
     </w:p>
     <w:tbl>
       <w:tblPr>
@@ -3869,14 +4413,14 @@
           <w:color w:val="auto"/>
         </w:rPr>
       </w:pPr>
-      <w:bookmarkStart w:id="15" w:name="_Toc483476645"/>
+      <w:bookmarkStart w:id="16" w:name="_Toc483487473"/>
       <w:r>
         <w:rPr>
           <w:color w:val="auto"/>
         </w:rPr>
         <w:t>Project Status Summary</w:t>
       </w:r>
-      <w:bookmarkEnd w:id="15"/>
+      <w:bookmarkEnd w:id="16"/>
     </w:p>
     <w:p>
       <w:pPr>
@@ -3887,7 +4431,7 @@
           <w:sz w:val="28"/>
         </w:rPr>
       </w:pPr>
-      <w:bookmarkStart w:id="16" w:name="_Toc483476646"/>
+      <w:bookmarkStart w:id="17" w:name="_Toc483487474"/>
       <w:r>
         <w:rPr>
           <w:color w:val="auto"/>
@@ -3895,7 +4439,7 @@
         </w:rPr>
         <w:t>Current Work</w:t>
       </w:r>
-      <w:bookmarkEnd w:id="16"/>
+      <w:bookmarkEnd w:id="17"/>
     </w:p>
     <w:tbl>
       <w:tblPr>
@@ -5165,27 +5709,68 @@
           <w:color w:val="auto"/>
           <w:sz w:val="22"/>
         </w:rPr>
-        <w:t>We also ended up doing some upskilling earlier than we expected, as we found it necessary in order to comprehend the tools and services we were recommended, as well as tools we are using to work on the project itself.</w:t>
-      </w:r>
-    </w:p>
-    <w:p>
-      <w:pPr>
-        <w:spacing w:line="276" w:lineRule="auto"/>
+        <w:t xml:space="preserve">We also ended up doing some upskilling earlier than we expected, as we found it necessary </w:t>
+      </w:r>
+      <w:proofErr w:type="gramStart"/>
+      <w:r>
+        <w:rPr>
+          <w:color w:val="auto"/>
+          <w:sz w:val="22"/>
+        </w:rPr>
+        <w:t>in order to</w:t>
+      </w:r>
+      <w:proofErr w:type="gramEnd"/>
+      <w:r>
+        <w:rPr>
+          <w:color w:val="auto"/>
+          <w:sz w:val="22"/>
+        </w:rPr>
+        <w:t xml:space="preserve"> comprehend the tools and services we were recommended, as well as tools we are using to work on the project itself.</w:t>
+      </w:r>
+    </w:p>
+    <w:p>
+      <w:pPr>
+        <w:pStyle w:val="Heading2"/>
         <w:rPr>
           <w:rFonts w:ascii="Calibri" w:eastAsia="Times New Roman" w:hAnsi="Calibri" w:cs="Calibri"/>
           <w:color w:val="auto"/>
-          <w:sz w:val="22"/>
-          <w:szCs w:val="22"/>
-          <w:lang w:eastAsia="en-NZ"/>
-        </w:rPr>
-      </w:pPr>
-      <w:r>
-        <w:rPr>
+          <w:sz w:val="28"/>
+          <w:szCs w:val="28"/>
+          <w:lang w:eastAsia="en-NZ"/>
+        </w:rPr>
+      </w:pPr>
+      <w:bookmarkStart w:id="18" w:name="_Toc483487475"/>
+      <w:r>
+        <w:rPr>
+          <w:color w:val="auto"/>
+          <w:sz w:val="28"/>
+          <w:szCs w:val="28"/>
+        </w:rPr>
+        <w:t>Current Progress</w:t>
+      </w:r>
+      <w:bookmarkEnd w:id="18"/>
+    </w:p>
+    <w:p>
+      <w:pPr>
+        <w:spacing w:after="0" w:line="276" w:lineRule="auto"/>
+        <w:rPr>
+          <w:rFonts w:eastAsia="Times New Roman" w:cs="Calibri"/>
+          <w:color w:val="auto"/>
+          <w:sz w:val="22"/>
+          <w:szCs w:val="22"/>
+          <w:lang w:eastAsia="en-NZ"/>
+        </w:rPr>
+      </w:pPr>
+      <w:r>
+        <w:rPr>
+          <w:rFonts w:eastAsia="Times New Roman" w:cs="Calibri"/>
           <w:b/>
           <w:color w:val="auto"/>
-          <w:sz w:val="28"/>
-        </w:rPr>
-        <w:t>Current Progress</w:t>
+          <w:sz w:val="22"/>
+          <w:szCs w:val="22"/>
+          <w:lang w:eastAsia="en-NZ"/>
+        </w:rPr>
+        <w:t>Operational Study</w:t>
       </w:r>
     </w:p>
     <w:p>
@@ -5202,13 +5787,69 @@
       <w:r>
         <w:rPr>
           <w:rFonts w:eastAsia="Times New Roman" w:cs="Calibri"/>
+          <w:color w:val="auto"/>
+          <w:sz w:val="22"/>
+          <w:szCs w:val="22"/>
+          <w:lang w:eastAsia="en-NZ"/>
+        </w:rPr>
+        <w:t>In this study, we will be considering how the system will change and impact the MATHEX competition, its attendees and participants and how we will evaluate this. So far the study covers how we will review the after effects of the scoreboard on the competition by means of user survey and feedback, contingency strategies should the scoreboard fail to operate at the competition and how we will handle resistance from stakeholders and users. We also discuss several methods of implementation which will be dependent on how we want to approach it or on other factors such as costs or time.</w:t>
+      </w:r>
+    </w:p>
+    <w:p>
+      <w:pPr>
+        <w:rPr>
+          <w:rFonts w:eastAsia="Times New Roman" w:cs="Calibri"/>
+          <w:color w:val="auto"/>
+          <w:sz w:val="22"/>
+          <w:szCs w:val="22"/>
+          <w:lang w:eastAsia="en-NZ"/>
+        </w:rPr>
+      </w:pPr>
+      <w:r>
+        <w:rPr>
+          <w:rFonts w:eastAsia="Times New Roman" w:cs="Calibri"/>
+          <w:color w:val="auto"/>
+          <w:sz w:val="22"/>
+          <w:szCs w:val="22"/>
+          <w:lang w:eastAsia="en-NZ"/>
+        </w:rPr>
+        <w:br w:type="page"/>
+      </w:r>
+    </w:p>
+    <w:p>
+      <w:pPr>
+        <w:spacing w:after="0" w:line="276" w:lineRule="auto"/>
+        <w:rPr>
+          <w:rFonts w:eastAsia="Times New Roman" w:cs="Calibri"/>
+          <w:color w:val="auto"/>
+          <w:sz w:val="22"/>
+          <w:szCs w:val="22"/>
+          <w:lang w:eastAsia="en-NZ"/>
+        </w:rPr>
+      </w:pPr>
+    </w:p>
+    <w:p>
+      <w:pPr>
+        <w:spacing w:after="0" w:line="276" w:lineRule="auto"/>
+        <w:rPr>
+          <w:rFonts w:eastAsia="Times New Roman" w:cs="Calibri"/>
           <w:b/>
           <w:color w:val="auto"/>
           <w:sz w:val="22"/>
           <w:szCs w:val="22"/>
           <w:lang w:eastAsia="en-NZ"/>
         </w:rPr>
-        <w:t>Operational Study</w:t>
+      </w:pPr>
+      <w:r>
+        <w:rPr>
+          <w:rFonts w:eastAsia="Times New Roman" w:cs="Calibri"/>
+          <w:b/>
+          <w:color w:val="auto"/>
+          <w:sz w:val="22"/>
+          <w:szCs w:val="22"/>
+          <w:lang w:eastAsia="en-NZ"/>
+        </w:rPr>
+        <w:t>Legal Study</w:t>
       </w:r>
     </w:p>
     <w:p>
@@ -5230,28 +5871,29 @@
           <w:szCs w:val="22"/>
           <w:lang w:eastAsia="en-NZ"/>
         </w:rPr>
-        <w:t>In this study, we will be considering how the system will change and impact the MATHEX competition, its attendees and participants and how we will evaluate this. So far the study covers how we will review the after effects of the scoreboard on the competition by means of user survey and feedback, contingency strategies should the scoreboard fail to operate at the competition and how we will handle resistance from stakeholders and users. We also discuss several methods of implementation which will be dependent on how we want to approach it or on other factors such as costs or time.</w:t>
-      </w:r>
-    </w:p>
-    <w:p>
-      <w:pPr>
-        <w:rPr>
-          <w:rFonts w:eastAsia="Times New Roman" w:cs="Calibri"/>
-          <w:color w:val="auto"/>
-          <w:sz w:val="22"/>
-          <w:szCs w:val="22"/>
-          <w:lang w:eastAsia="en-NZ"/>
-        </w:rPr>
-      </w:pPr>
-      <w:r>
-        <w:rPr>
-          <w:rFonts w:eastAsia="Times New Roman" w:cs="Calibri"/>
-          <w:color w:val="auto"/>
-          <w:sz w:val="22"/>
-          <w:szCs w:val="22"/>
-          <w:lang w:eastAsia="en-NZ"/>
-        </w:rPr>
-        <w:br w:type="page"/>
+        <w:t xml:space="preserve">In this study, we are investigating legal matters with focus being put on the legality surrounding the MATHEX Venue and the licenses for the products we will use to develop the scoreboard. For now, we have closely examined the venue’s terms and conditions and while we do not find any conflicts with actions we have planned to do, newer operations in the future may. It is important that we stay in close contact with our MATHEX venue liaison, Mala </w:t>
+      </w:r>
+      <w:proofErr w:type="spellStart"/>
+      <w:r>
+        <w:rPr>
+          <w:rFonts w:eastAsia="Times New Roman" w:cs="Calibri"/>
+          <w:color w:val="auto"/>
+          <w:sz w:val="22"/>
+          <w:szCs w:val="22"/>
+          <w:lang w:eastAsia="en-NZ"/>
+        </w:rPr>
+        <w:t>Nataraj</w:t>
+      </w:r>
+      <w:proofErr w:type="spellEnd"/>
+      <w:r>
+        <w:rPr>
+          <w:rFonts w:eastAsia="Times New Roman" w:cs="Calibri"/>
+          <w:color w:val="auto"/>
+          <w:sz w:val="22"/>
+          <w:szCs w:val="22"/>
+          <w:lang w:eastAsia="en-NZ"/>
+        </w:rPr>
+        <w:t xml:space="preserve"> and that we have recorded solutions in case that situation arises. </w:t>
       </w:r>
     </w:p>
     <w:p>
@@ -5271,76 +5913,6 @@
         <w:spacing w:after="0" w:line="276" w:lineRule="auto"/>
         <w:rPr>
           <w:rFonts w:eastAsia="Times New Roman" w:cs="Calibri"/>
-          <w:b/>
-          <w:color w:val="auto"/>
-          <w:sz w:val="22"/>
-          <w:szCs w:val="22"/>
-          <w:lang w:eastAsia="en-NZ"/>
-        </w:rPr>
-      </w:pPr>
-      <w:r>
-        <w:rPr>
-          <w:rFonts w:eastAsia="Times New Roman" w:cs="Calibri"/>
-          <w:b/>
-          <w:color w:val="auto"/>
-          <w:sz w:val="22"/>
-          <w:szCs w:val="22"/>
-          <w:lang w:eastAsia="en-NZ"/>
-        </w:rPr>
-        <w:t>Legal Study</w:t>
-      </w:r>
-    </w:p>
-    <w:p>
-      <w:pPr>
-        <w:spacing w:after="0" w:line="276" w:lineRule="auto"/>
-        <w:rPr>
-          <w:rFonts w:eastAsia="Times New Roman" w:cs="Calibri"/>
-          <w:color w:val="auto"/>
-          <w:sz w:val="22"/>
-          <w:szCs w:val="22"/>
-          <w:lang w:eastAsia="en-NZ"/>
-        </w:rPr>
-      </w:pPr>
-      <w:r>
-        <w:rPr>
-          <w:rFonts w:eastAsia="Times New Roman" w:cs="Calibri"/>
-          <w:color w:val="auto"/>
-          <w:sz w:val="22"/>
-          <w:szCs w:val="22"/>
-          <w:lang w:eastAsia="en-NZ"/>
-        </w:rPr>
-        <w:t xml:space="preserve">In this study, we are investigating legal matters with focus being put on the legality surrounding the MATHEX Venue and the licenses for the products we will use to develop the scoreboard. For now, we have closely examined the venue’s terms and conditions and while we do not find any conflicts with actions we have planned to do, newer operations in the future may. It is important that we stay in close contact with our </w:t>
-      </w:r>
-      <w:bookmarkStart w:id="17" w:name="_GoBack"/>
-      <w:bookmarkEnd w:id="17"/>
-      <w:r>
-        <w:rPr>
-          <w:rFonts w:eastAsia="Times New Roman" w:cs="Calibri"/>
-          <w:color w:val="auto"/>
-          <w:sz w:val="22"/>
-          <w:szCs w:val="22"/>
-          <w:lang w:eastAsia="en-NZ"/>
-        </w:rPr>
-        <w:t xml:space="preserve">MATHEX venue liaison, Mala Nataraj and that we have recorded solutions in case that situation arises. </w:t>
-      </w:r>
-    </w:p>
-    <w:p>
-      <w:pPr>
-        <w:spacing w:after="0" w:line="276" w:lineRule="auto"/>
-        <w:rPr>
-          <w:rFonts w:eastAsia="Times New Roman" w:cs="Calibri"/>
-          <w:color w:val="auto"/>
-          <w:sz w:val="22"/>
-          <w:szCs w:val="22"/>
-          <w:lang w:eastAsia="en-NZ"/>
-        </w:rPr>
-      </w:pPr>
-    </w:p>
-    <w:p>
-      <w:pPr>
-        <w:spacing w:after="0" w:line="276" w:lineRule="auto"/>
-        <w:rPr>
-          <w:rFonts w:eastAsia="Times New Roman" w:cs="Calibri"/>
           <w:color w:val="000000"/>
           <w:sz w:val="22"/>
           <w:szCs w:val="22"/>
@@ -5355,7 +5927,29 @@
           <w:szCs w:val="22"/>
           <w:lang w:eastAsia="en-NZ"/>
         </w:rPr>
-        <w:t>For licensing, we have decided to choose the route of open source licensing rather than a closed source. This is because we want future teams to be able to access our work in the case the project cannot be completed by our team as per the client’s requirements. The open source license that we are leaning towards is the GNU General Public License (GPLv3) as we want a future group that is assigned to this project to be able to access all our work and have all privileges but we do not want random outside groups to be able to use our work on their devices, unless they follow our rules.</w:t>
+        <w:t xml:space="preserve">For licensing, we have decided to choose the route of open source licensing rather than a closed source. This is because we want future teams to be able to access our work in the case the project cannot be completed by our team as per the client’s requirements. The open source license that we are leaning towards is the GNU </w:t>
+      </w:r>
+      <w:proofErr w:type="gramStart"/>
+      <w:r>
+        <w:rPr>
+          <w:rFonts w:eastAsia="Times New Roman" w:cs="Calibri"/>
+          <w:color w:val="000000"/>
+          <w:sz w:val="22"/>
+          <w:szCs w:val="22"/>
+          <w:lang w:eastAsia="en-NZ"/>
+        </w:rPr>
+        <w:t>General Public</w:t>
+      </w:r>
+      <w:proofErr w:type="gramEnd"/>
+      <w:r>
+        <w:rPr>
+          <w:rFonts w:eastAsia="Times New Roman" w:cs="Calibri"/>
+          <w:color w:val="000000"/>
+          <w:sz w:val="22"/>
+          <w:szCs w:val="22"/>
+          <w:lang w:eastAsia="en-NZ"/>
+        </w:rPr>
+        <w:t xml:space="preserve"> License (GPLv3) as we want a future group that is assigned to this project to be able to access all our work and have all privileges but we do not want random outside groups to be able to use our work on their devices, unless they follow our rules.</w:t>
       </w:r>
     </w:p>
     <w:p>
@@ -5809,15 +6403,27 @@
         </w:rPr>
         <w:t xml:space="preserve">a </w:t>
       </w:r>
-      <w:r>
-        <w:rPr>
-          <w:rFonts w:eastAsia="Times New Roman" w:cs="Calibri"/>
-          <w:color w:val="auto"/>
-          <w:sz w:val="22"/>
-          <w:szCs w:val="22"/>
-          <w:lang w:eastAsia="en-NZ"/>
-        </w:rPr>
-        <w:t>PBTech sales person and persistent research we have managed to developed 3 solutions for the problem domain. So far, there are available quotations for hardware and better understand</w:t>
+      <w:proofErr w:type="spellStart"/>
+      <w:r>
+        <w:rPr>
+          <w:rFonts w:eastAsia="Times New Roman" w:cs="Calibri"/>
+          <w:color w:val="auto"/>
+          <w:sz w:val="22"/>
+          <w:szCs w:val="22"/>
+          <w:lang w:eastAsia="en-NZ"/>
+        </w:rPr>
+        <w:t>PBTech</w:t>
+      </w:r>
+      <w:proofErr w:type="spellEnd"/>
+      <w:r>
+        <w:rPr>
+          <w:rFonts w:eastAsia="Times New Roman" w:cs="Calibri"/>
+          <w:color w:val="auto"/>
+          <w:sz w:val="22"/>
+          <w:szCs w:val="22"/>
+          <w:lang w:eastAsia="en-NZ"/>
+        </w:rPr>
+        <w:t xml:space="preserve"> sales person and persistent research we have managed to developed 3 solutions for the problem domain. So far, there are available quotations for hardware and better understand</w:t>
       </w:r>
       <w:r>
         <w:rPr>
@@ -6220,15 +6826,27 @@
           <w:lang w:eastAsia="en-NZ"/>
         </w:rPr>
       </w:pPr>
-      <w:r>
-        <w:rPr>
-          <w:rFonts w:eastAsia="Times New Roman" w:cs="Calibri"/>
-          <w:color w:val="auto"/>
-          <w:sz w:val="22"/>
-          <w:szCs w:val="22"/>
-          <w:lang w:eastAsia="en-NZ"/>
-        </w:rPr>
-        <w:t>Cloudflare: Web security and optimisation.</w:t>
+      <w:proofErr w:type="spellStart"/>
+      <w:r>
+        <w:rPr>
+          <w:rFonts w:eastAsia="Times New Roman" w:cs="Calibri"/>
+          <w:color w:val="auto"/>
+          <w:sz w:val="22"/>
+          <w:szCs w:val="22"/>
+          <w:lang w:eastAsia="en-NZ"/>
+        </w:rPr>
+        <w:t>Cloudflare</w:t>
+      </w:r>
+      <w:proofErr w:type="spellEnd"/>
+      <w:r>
+        <w:rPr>
+          <w:rFonts w:eastAsia="Times New Roman" w:cs="Calibri"/>
+          <w:color w:val="auto"/>
+          <w:sz w:val="22"/>
+          <w:szCs w:val="22"/>
+          <w:lang w:eastAsia="en-NZ"/>
+        </w:rPr>
+        <w:t>: Web security and optimisation.</w:t>
       </w:r>
     </w:p>
     <w:p>
@@ -6316,15 +6934,27 @@
         </w:rPr>
         <w:t xml:space="preserve">OR </w:t>
       </w:r>
-      <w:r>
-        <w:rPr>
-          <w:rFonts w:eastAsia="Times New Roman" w:cs="Calibri"/>
-          <w:color w:val="auto"/>
-          <w:sz w:val="22"/>
-          <w:szCs w:val="22"/>
-          <w:lang w:eastAsia="en-NZ"/>
-        </w:rPr>
-        <w:t>Java(run on a Tomcat servlet)</w:t>
+      <w:proofErr w:type="gramStart"/>
+      <w:r>
+        <w:rPr>
+          <w:rFonts w:eastAsia="Times New Roman" w:cs="Calibri"/>
+          <w:color w:val="auto"/>
+          <w:sz w:val="22"/>
+          <w:szCs w:val="22"/>
+          <w:lang w:eastAsia="en-NZ"/>
+        </w:rPr>
+        <w:t>Java(</w:t>
+      </w:r>
+      <w:proofErr w:type="gramEnd"/>
+      <w:r>
+        <w:rPr>
+          <w:rFonts w:eastAsia="Times New Roman" w:cs="Calibri"/>
+          <w:color w:val="auto"/>
+          <w:sz w:val="22"/>
+          <w:szCs w:val="22"/>
+          <w:lang w:eastAsia="en-NZ"/>
+        </w:rPr>
+        <w:t>run on a Tomcat servlet)</w:t>
       </w:r>
       <w:r>
         <w:rPr>
@@ -6403,7 +7033,29 @@
           <w:szCs w:val="22"/>
           <w:lang w:eastAsia="en-NZ"/>
         </w:rPr>
-        <w:t>The second solution would be to develop an application that displays on the web, this application would need to have the same capabilities of the first, but it would also include ways for administrators to set up competitions. This application will take up significantly more data on the cloud server, but it will also be a dynamic way to set up competitions, as the front end will provide controls to create custom leaderboards.</w:t>
+        <w:t xml:space="preserve">The second solution would be to develop an application that displays on the web, this application would need to have the same capabilities of the first, but it would also include ways for administrators to set up competitions. This application will take up significantly more data on the cloud server, but it will also be a dynamic way to set up competitions, as the front end will provide controls to create custom </w:t>
+      </w:r>
+      <w:proofErr w:type="spellStart"/>
+      <w:r>
+        <w:rPr>
+          <w:rFonts w:eastAsia="Times New Roman" w:cs="Calibri"/>
+          <w:color w:val="auto"/>
+          <w:sz w:val="22"/>
+          <w:szCs w:val="22"/>
+          <w:lang w:eastAsia="en-NZ"/>
+        </w:rPr>
+        <w:t>leaderboards</w:t>
+      </w:r>
+      <w:proofErr w:type="spellEnd"/>
+      <w:r>
+        <w:rPr>
+          <w:rFonts w:eastAsia="Times New Roman" w:cs="Calibri"/>
+          <w:color w:val="auto"/>
+          <w:sz w:val="22"/>
+          <w:szCs w:val="22"/>
+          <w:lang w:eastAsia="en-NZ"/>
+        </w:rPr>
+        <w:t>.</w:t>
       </w:r>
     </w:p>
     <w:p>
@@ -6468,13 +7120,23 @@
           <w:szCs w:val="22"/>
         </w:rPr>
       </w:pPr>
-      <w:r>
-        <w:rPr>
-          <w:color w:val="auto"/>
-          <w:sz w:val="22"/>
-          <w:szCs w:val="22"/>
-        </w:rPr>
-        <w:t>Cloudflare: Web security and optimisation.</w:t>
+      <w:proofErr w:type="spellStart"/>
+      <w:r>
+        <w:rPr>
+          <w:color w:val="auto"/>
+          <w:sz w:val="22"/>
+          <w:szCs w:val="22"/>
+        </w:rPr>
+        <w:t>Cloudflare</w:t>
+      </w:r>
+      <w:proofErr w:type="spellEnd"/>
+      <w:r>
+        <w:rPr>
+          <w:color w:val="auto"/>
+          <w:sz w:val="22"/>
+          <w:szCs w:val="22"/>
+        </w:rPr>
+        <w:t>: Web security and optimisation.</w:t>
       </w:r>
     </w:p>
     <w:p>
@@ -6522,7 +7184,25 @@
           <w:sz w:val="22"/>
           <w:szCs w:val="22"/>
         </w:rPr>
-        <w:t>Languages Used: PostgreSQL, HTML and Java(run on a Tomcat servlet).</w:t>
+        <w:t xml:space="preserve">Languages Used: PostgreSQL, HTML and </w:t>
+      </w:r>
+      <w:proofErr w:type="gramStart"/>
+      <w:r>
+        <w:rPr>
+          <w:color w:val="auto"/>
+          <w:sz w:val="22"/>
+          <w:szCs w:val="22"/>
+        </w:rPr>
+        <w:t>Java(</w:t>
+      </w:r>
+      <w:proofErr w:type="gramEnd"/>
+      <w:r>
+        <w:rPr>
+          <w:color w:val="auto"/>
+          <w:sz w:val="22"/>
+          <w:szCs w:val="22"/>
+        </w:rPr>
+        <w:t>run on a Tomcat servlet).</w:t>
       </w:r>
     </w:p>
     <w:p>
@@ -6830,7 +7510,7 @@
           <w:sz w:val="28"/>
         </w:rPr>
       </w:pPr>
-      <w:bookmarkStart w:id="18" w:name="_Toc483476647"/>
+      <w:bookmarkStart w:id="19" w:name="_Toc483487476"/>
       <w:r>
         <w:rPr>
           <w:color w:val="auto"/>
@@ -6838,7 +7518,7 @@
         </w:rPr>
         <w:t>Issues</w:t>
       </w:r>
-      <w:bookmarkEnd w:id="18"/>
+      <w:bookmarkEnd w:id="19"/>
     </w:p>
     <w:p>
       <w:pPr>
@@ -6993,14 +7673,14 @@
           <w:color w:val="auto"/>
         </w:rPr>
       </w:pPr>
-      <w:bookmarkStart w:id="19" w:name="_Toc483476648"/>
+      <w:bookmarkStart w:id="20" w:name="_Toc483487477"/>
       <w:r>
         <w:rPr>
           <w:color w:val="auto"/>
         </w:rPr>
         <w:t>Team Reflection</w:t>
       </w:r>
-      <w:bookmarkEnd w:id="19"/>
+      <w:bookmarkEnd w:id="20"/>
     </w:p>
     <w:p>
       <w:pPr>
@@ -7070,8 +7750,51 @@
           <w:color w:val="auto"/>
           <w:sz w:val="22"/>
         </w:rPr>
-        <w:t>We need to set a weekly meeting time, and if not all members can be present, we should make an effort to call over Skype or be active in Slack chat during the meeting to ensure we know what is going on. Nightly communication over Slack may also be necessary, with more frequent updates on the work each member is currently doing.</w:t>
-      </w:r>
+        <w:t xml:space="preserve">We need to set a weekly meeting time, and if not all members can be present, we should </w:t>
+      </w:r>
+      <w:proofErr w:type="gramStart"/>
+      <w:r>
+        <w:rPr>
+          <w:color w:val="auto"/>
+          <w:sz w:val="22"/>
+        </w:rPr>
+        <w:t>make an effort</w:t>
+      </w:r>
+      <w:proofErr w:type="gramEnd"/>
+      <w:r>
+        <w:rPr>
+          <w:color w:val="auto"/>
+          <w:sz w:val="22"/>
+        </w:rPr>
+        <w:t xml:space="preserve"> to call over Skype or be active in Slack chat during the meeting to ensure we know what is going on. Nightly communication over Slack may also be necessary, with more frequent updates on the work each member is currently doing.</w:t>
+      </w:r>
+    </w:p>
+    <w:p>
+      <w:pPr>
+        <w:spacing w:line="276" w:lineRule="auto"/>
+        <w:rPr>
+          <w:color w:val="auto"/>
+          <w:sz w:val="22"/>
+        </w:rPr>
+      </w:pPr>
+    </w:p>
+    <w:p>
+      <w:pPr>
+        <w:spacing w:line="276" w:lineRule="auto"/>
+        <w:rPr>
+          <w:color w:val="auto"/>
+          <w:sz w:val="22"/>
+        </w:rPr>
+      </w:pPr>
+    </w:p>
+    <w:p>
+      <w:pPr>
+        <w:spacing w:line="276" w:lineRule="auto"/>
+        <w:rPr>
+          <w:color w:val="auto"/>
+          <w:sz w:val="22"/>
+        </w:rPr>
+      </w:pPr>
     </w:p>
     <w:p>
       <w:pPr>
@@ -7080,457 +7803,31 @@
           <w:color w:val="auto"/>
         </w:rPr>
       </w:pPr>
-      <w:bookmarkStart w:id="20" w:name="_Toc483476649"/>
-      <w:r>
-        <w:rPr>
-          <w:color w:val="auto"/>
-        </w:rPr>
+      <w:bookmarkStart w:id="21" w:name="_Toc483487478"/>
+      <w:r>
+        <w:rPr>
+          <w:color w:val="auto"/>
+        </w:rPr>
+        <w:lastRenderedPageBreak/>
         <w:t>Member Contributions</w:t>
       </w:r>
-      <w:bookmarkEnd w:id="20"/>
-    </w:p>
-    <w:p>
-      <w:pPr>
-        <w:spacing w:line="276" w:lineRule="auto"/>
-        <w:rPr>
-          <w:b/>
-          <w:color w:val="auto"/>
-        </w:rPr>
-      </w:pPr>
-      <w:r>
-        <w:rPr>
-          <w:b/>
-          <w:color w:val="auto"/>
-          <w:sz w:val="22"/>
+      <w:bookmarkEnd w:id="21"/>
+    </w:p>
+    <w:p>
+      <w:pPr>
+        <w:pStyle w:val="Heading2"/>
+        <w:rPr>
+          <w:color w:val="auto"/>
+        </w:rPr>
+      </w:pPr>
+      <w:bookmarkStart w:id="22" w:name="_Toc483487479"/>
+      <w:r>
+        <w:rPr>
+          <w:color w:val="auto"/>
         </w:rPr>
         <w:t>Hayley-Belle Cleverdon</w:t>
       </w:r>
-    </w:p>
-    <w:p>
-      <w:pPr>
-        <w:spacing w:line="276" w:lineRule="auto"/>
-        <w:rPr>
-          <w:color w:val="auto"/>
-          <w:sz w:val="22"/>
-        </w:rPr>
-      </w:pPr>
-      <w:r>
-        <w:rPr>
-          <w:color w:val="auto"/>
-          <w:sz w:val="22"/>
-        </w:rPr>
-        <w:t>So far I have spent a lot of my time researching the various technologies suggested in our proposal feedback. As a person who is constantly in contact with a lot of industry professionals who use cloud-based applications to run a business, I elected myself to researc</w:t>
-      </w:r>
-      <w:r>
-        <w:rPr>
-          <w:color w:val="auto"/>
-          <w:sz w:val="22"/>
-        </w:rPr>
-        <w:t>h this as a potential solution.</w:t>
-      </w:r>
-    </w:p>
-    <w:p>
-      <w:pPr>
-        <w:spacing w:line="276" w:lineRule="auto"/>
-        <w:rPr>
-          <w:color w:val="auto"/>
-          <w:sz w:val="22"/>
-        </w:rPr>
-      </w:pPr>
-      <w:r>
-        <w:rPr>
-          <w:color w:val="auto"/>
-          <w:sz w:val="22"/>
-        </w:rPr>
-        <w:lastRenderedPageBreak/>
-        <w:t>I have spoken to colleagues to gain their opinion on how to approach the issue, and they have provided very simple solutions based on the experience and knowledge of our team. Thus, I have been able to path a very realistic approach to completing this project, as well as contribute to the feasibility report that is of high importance to the client.</w:t>
-      </w:r>
-    </w:p>
-    <w:p>
-      <w:pPr>
-        <w:spacing w:line="276" w:lineRule="auto"/>
-        <w:rPr>
-          <w:color w:val="auto"/>
-          <w:sz w:val="22"/>
-        </w:rPr>
-      </w:pPr>
-      <w:r>
-        <w:rPr>
-          <w:color w:val="auto"/>
-          <w:sz w:val="22"/>
-        </w:rPr>
-        <w:t>Before I started on the feasibility study, I spent a small amount of time preparing a paper-prototype. However, I have not yet had time to complete it before the feasibility research became a priority.</w:t>
-      </w:r>
-    </w:p>
-    <w:p>
-      <w:pPr>
-        <w:spacing w:line="276" w:lineRule="auto"/>
-        <w:rPr>
-          <w:color w:val="auto"/>
-          <w:sz w:val="22"/>
-        </w:rPr>
-      </w:pPr>
-      <w:r>
-        <w:rPr>
-          <w:color w:val="auto"/>
-          <w:sz w:val="22"/>
-        </w:rPr>
-        <w:t>I have also spent time refreshing my knowledge of GitHub and adopted TortoiseGit, which I passed on to the rest of the team so we can use effective version control. Additionally, I transferred our Trello board over into GitHub projects for easy accessibility and convenience.</w:t>
-      </w:r>
-      <w:r>
-        <w:rPr>
-          <w:color w:val="auto"/>
-          <w:sz w:val="22"/>
-        </w:rPr>
-        <w:t xml:space="preserve"> And, in Slack I have integrated a bot to update the team whenever a push, pull, merge or issue is made.</w:t>
-      </w:r>
-    </w:p>
-    <w:p>
-      <w:pPr>
-        <w:spacing w:line="276" w:lineRule="auto"/>
-        <w:rPr>
-          <w:color w:val="auto"/>
-          <w:sz w:val="22"/>
-        </w:rPr>
-      </w:pPr>
-      <w:r>
-        <w:rPr>
-          <w:color w:val="auto"/>
-          <w:sz w:val="22"/>
-        </w:rPr>
-        <w:t>In the cases where parts of the proposal I had written had suggested edits in our feedback, I have edited them. Lastly I created the Status Report, added a few of the sections to it, and shared it with the team to work on together.</w:t>
-      </w:r>
-    </w:p>
-    <w:p>
-      <w:pPr>
-        <w:spacing w:line="276" w:lineRule="auto"/>
-        <w:rPr>
-          <w:color w:val="auto"/>
-          <w:sz w:val="22"/>
-        </w:rPr>
-      </w:pPr>
-      <w:r>
-        <w:rPr>
-          <w:b/>
-          <w:color w:val="auto"/>
-          <w:sz w:val="22"/>
-        </w:rPr>
-        <w:t>Alex Lu</w:t>
-      </w:r>
-    </w:p>
-    <w:p>
-      <w:pPr>
-        <w:spacing w:line="276" w:lineRule="auto"/>
-        <w:rPr>
-          <w:color w:val="auto"/>
-          <w:sz w:val="22"/>
-        </w:rPr>
-      </w:pPr>
-      <w:r>
-        <w:rPr>
-          <w:color w:val="auto"/>
-          <w:sz w:val="22"/>
-        </w:rPr>
-        <w:t>For this project, I have been working on many of the tasks assigned to me by the group. For the project proposal document, I mainly worked on the Cost Estimate, Risk Management Plan and contributed to other parts of the proposal such as the Terms of Reference and Project Scope section. Usually I am responsible for contacting external parties for matters such as booking for the Project Presentation, contacting the client or communicating with the MATHEX association. Before the feasibility report, I had done some research on the technologies involved for this project, more specifically, RESTful API and Spring framework.</w:t>
-      </w:r>
-    </w:p>
-    <w:p>
-      <w:pPr>
-        <w:spacing w:line="276" w:lineRule="auto"/>
-        <w:rPr>
-          <w:color w:val="auto"/>
-          <w:sz w:val="22"/>
-        </w:rPr>
-      </w:pPr>
-      <w:r>
-        <w:rPr>
-          <w:color w:val="auto"/>
-          <w:sz w:val="22"/>
-        </w:rPr>
-        <w:t>For the feasibility report, I was assigned to work on the Operational Study and the Legal Study along with Jin. So far, for the Operational Study, I have researched into how we will review the scoreboard effects on the MATHEX competition, contingency strategies should the scoreboard fail and how we handle stakeholder and user resistance. For the Legal Study, I have mostly been analysing the ASB Venue’s Term and Conditions and whether it clashes with our project. So far, the Operational Study and Legal Study are making good progress.</w:t>
-      </w:r>
-    </w:p>
-    <w:p>
-      <w:pPr>
-        <w:spacing w:line="276" w:lineRule="auto"/>
-        <w:rPr>
-          <w:color w:val="auto"/>
-          <w:sz w:val="22"/>
-        </w:rPr>
-      </w:pPr>
-      <w:r>
-        <w:rPr>
-          <w:b/>
-          <w:color w:val="auto"/>
-          <w:sz w:val="22"/>
-        </w:rPr>
-        <w:t>Karanjit Gahunia</w:t>
-      </w:r>
-    </w:p>
-    <w:p>
-      <w:pPr>
-        <w:spacing w:line="276" w:lineRule="auto"/>
-        <w:rPr>
-          <w:color w:val="auto"/>
-          <w:sz w:val="22"/>
-        </w:rPr>
-      </w:pPr>
-      <w:r>
-        <w:rPr>
-          <w:color w:val="auto"/>
-          <w:sz w:val="22"/>
-        </w:rPr>
-        <w:t xml:space="preserve">For the project proposal, I mainly contributed to the Rationale, Stakeholder Register, Team Agreement, and the Terms of Reference as well as proofreading duties. </w:t>
-      </w:r>
-      <w:r>
-        <w:rPr>
-          <w:color w:val="auto"/>
-          <w:sz w:val="22"/>
-        </w:rPr>
-        <w:t xml:space="preserve">I am also responsible for creating meeting summaries for each meeting and posting it to Slack. For upskilling, I have been experimenting with various web languages and technologies such as PHP, JavaScript, JSP, and Java Servlets. </w:t>
-      </w:r>
-    </w:p>
-    <w:p>
-      <w:pPr>
-        <w:spacing w:line="276" w:lineRule="auto"/>
-        <w:rPr>
-          <w:color w:val="auto"/>
-          <w:sz w:val="22"/>
-        </w:rPr>
-      </w:pPr>
-      <w:r>
-        <w:rPr>
-          <w:color w:val="auto"/>
-          <w:sz w:val="22"/>
-        </w:rPr>
-        <w:t>I am assigned the technical feasibility study and my focus is on the venue’s infrastructure. Vini and I h</w:t>
-      </w:r>
-      <w:r>
-        <w:rPr>
-          <w:color w:val="auto"/>
-          <w:sz w:val="22"/>
-        </w:rPr>
-        <w:t xml:space="preserve">ave sent a list of questions to </w:t>
-      </w:r>
-      <w:r>
-        <w:rPr>
-          <w:color w:val="auto"/>
-          <w:sz w:val="22"/>
-        </w:rPr>
-        <w:t xml:space="preserve">Mala Nataraj, our contact for the ASB Stadium and have requested to schedule a visit to the venue. </w:t>
-      </w:r>
-    </w:p>
-    <w:p>
-      <w:pPr>
-        <w:spacing w:line="276" w:lineRule="auto"/>
-        <w:rPr>
-          <w:color w:val="auto"/>
-          <w:sz w:val="22"/>
-        </w:rPr>
-      </w:pPr>
-      <w:r>
-        <w:rPr>
-          <w:color w:val="auto"/>
-          <w:sz w:val="22"/>
-        </w:rPr>
-        <w:t xml:space="preserve">While we wait for the venue visit to be scheduled, I have been researching local area network solutions that could accommodate for many users in a relatively small space. Also, I have been investigating the database </w:t>
-      </w:r>
-      <w:r>
-        <w:rPr>
-          <w:color w:val="auto"/>
-          <w:sz w:val="22"/>
-        </w:rPr>
-        <w:lastRenderedPageBreak/>
-        <w:t>and the transactions that would occur. This would allow me to understand how much traffic our local network must accommodate for and what internet connections may be utilised if a cloud based approach is implemented.</w:t>
-      </w:r>
-    </w:p>
-    <w:p>
-      <w:pPr>
-        <w:spacing w:line="276" w:lineRule="auto"/>
-        <w:rPr>
-          <w:b/>
-          <w:color w:val="auto"/>
-          <w:sz w:val="22"/>
-        </w:rPr>
-      </w:pPr>
-      <w:r>
-        <w:rPr>
-          <w:b/>
-          <w:color w:val="auto"/>
-          <w:sz w:val="22"/>
-        </w:rPr>
-        <w:t>Seung Kyu Jin</w:t>
-      </w:r>
-    </w:p>
-    <w:p>
-      <w:pPr>
-        <w:spacing w:line="276" w:lineRule="auto"/>
-        <w:rPr>
-          <w:color w:val="auto"/>
-          <w:sz w:val="22"/>
-        </w:rPr>
-      </w:pPr>
-      <w:r>
-        <w:rPr>
-          <w:color w:val="auto"/>
-          <w:sz w:val="22"/>
-        </w:rPr>
-        <w:t>For the project proposal, I</w:t>
-      </w:r>
-      <w:r>
-        <w:rPr>
-          <w:color w:val="auto"/>
-          <w:sz w:val="22"/>
-        </w:rPr>
-        <w:t xml:space="preserve"> worked mainly on producing the documents for the Skills and Knowledge involved, Communications Management Plan and Communications Matrix. </w:t>
-      </w:r>
-      <w:r>
-        <w:rPr>
-          <w:color w:val="auto"/>
-          <w:sz w:val="22"/>
-        </w:rPr>
-        <w:t>During this project, I have been</w:t>
-      </w:r>
-      <w:r>
-        <w:rPr>
-          <w:color w:val="auto"/>
-          <w:sz w:val="22"/>
-        </w:rPr>
-        <w:t xml:space="preserve"> upskilling by</w:t>
-      </w:r>
-      <w:r>
-        <w:rPr>
-          <w:color w:val="auto"/>
-          <w:sz w:val="22"/>
-        </w:rPr>
-        <w:t xml:space="preserve"> getting familiar with many of the</w:t>
-      </w:r>
-      <w:r>
-        <w:rPr>
-          <w:color w:val="auto"/>
-          <w:sz w:val="22"/>
-        </w:rPr>
-        <w:t xml:space="preserve"> new</w:t>
-      </w:r>
-      <w:r>
-        <w:rPr>
-          <w:color w:val="auto"/>
-          <w:sz w:val="22"/>
-        </w:rPr>
-        <w:t xml:space="preserve"> </w:t>
-      </w:r>
-      <w:r>
-        <w:rPr>
-          <w:color w:val="auto"/>
-          <w:sz w:val="22"/>
-        </w:rPr>
-        <w:t>technologies that we may use for developing this project such as PHP</w:t>
-      </w:r>
-      <w:r>
-        <w:rPr>
-          <w:color w:val="auto"/>
-          <w:sz w:val="22"/>
-        </w:rPr>
-        <w:t xml:space="preserve"> and JavaScript as well </w:t>
-      </w:r>
-      <w:r>
-        <w:rPr>
-          <w:color w:val="auto"/>
-          <w:sz w:val="22"/>
-        </w:rPr>
-        <w:t>as researching the technologies our supervisor recommended for us to look at.</w:t>
-      </w:r>
-    </w:p>
-    <w:p>
-      <w:pPr>
-        <w:spacing w:line="276" w:lineRule="auto"/>
-        <w:rPr>
-          <w:color w:val="auto"/>
-          <w:sz w:val="22"/>
-        </w:rPr>
-      </w:pPr>
-      <w:r>
-        <w:rPr>
-          <w:color w:val="auto"/>
-          <w:sz w:val="22"/>
-        </w:rPr>
-        <w:t xml:space="preserve">For the feasibility study, </w:t>
-      </w:r>
-      <w:r>
-        <w:rPr>
-          <w:color w:val="auto"/>
-          <w:sz w:val="22"/>
-        </w:rPr>
-        <w:t xml:space="preserve">both </w:t>
-      </w:r>
-      <w:r>
-        <w:rPr>
-          <w:color w:val="auto"/>
-          <w:sz w:val="22"/>
-        </w:rPr>
-        <w:t>Alex and I are working on the Operation study and the Legal Study.</w:t>
-      </w:r>
-      <w:r>
-        <w:rPr>
-          <w:color w:val="auto"/>
-          <w:sz w:val="22"/>
-        </w:rPr>
-        <w:t xml:space="preserve"> So far, I have been researching the different types of open source licencing available (Mozilla, Apache, MIT, the different GPL’s) and seeing which one is the most suitable in our circumstance</w:t>
-      </w:r>
-      <w:r>
-        <w:rPr>
-          <w:color w:val="auto"/>
-          <w:sz w:val="22"/>
-        </w:rPr>
-        <w:t>s</w:t>
-      </w:r>
-      <w:r>
-        <w:rPr>
-          <w:color w:val="auto"/>
-          <w:sz w:val="22"/>
-        </w:rPr>
-        <w:t xml:space="preserve">. </w:t>
-      </w:r>
-      <w:r>
-        <w:rPr>
-          <w:color w:val="auto"/>
-          <w:sz w:val="22"/>
-        </w:rPr>
-        <w:t xml:space="preserve">I have also reviewed the ASB Venue’s Terms and Conditions to look for </w:t>
-      </w:r>
-      <w:r>
-        <w:rPr>
-          <w:color w:val="auto"/>
-          <w:sz w:val="22"/>
-        </w:rPr>
-        <w:t>any terms that may get in the way of the project.</w:t>
-      </w:r>
-    </w:p>
-    <w:p>
-      <w:pPr>
-        <w:spacing w:line="276" w:lineRule="auto"/>
-        <w:rPr>
-          <w:color w:val="auto"/>
-        </w:rPr>
-      </w:pPr>
-    </w:p>
-    <w:p>
-      <w:pPr>
-        <w:spacing w:line="276" w:lineRule="auto"/>
-        <w:rPr>
-          <w:b/>
-          <w:color w:val="auto"/>
-          <w:sz w:val="22"/>
-        </w:rPr>
-      </w:pPr>
-      <w:r>
-        <w:rPr>
-          <w:b/>
-          <w:color w:val="auto"/>
-          <w:sz w:val="22"/>
-        </w:rPr>
-        <w:t>Vinicius Alves Ferreira</w:t>
-      </w:r>
+      <w:bookmarkEnd w:id="22"/>
     </w:p>
     <w:tbl>
       <w:tblPr>
@@ -7638,6 +7935,1174 @@
             <w:pPr>
               <w:jc w:val="center"/>
               <w:rPr>
+                <w:rFonts w:eastAsia="Times New Roman" w:cstheme="minorHAnsi"/>
+                <w:color w:val="auto"/>
+                <w:sz w:val="22"/>
+                <w:lang w:eastAsia="en-NZ"/>
+              </w:rPr>
+            </w:pPr>
+            <w:r>
+              <w:rPr>
+                <w:rFonts w:eastAsia="Times New Roman" w:cstheme="minorHAnsi"/>
+                <w:color w:val="auto"/>
+                <w:sz w:val="22"/>
+                <w:lang w:eastAsia="en-NZ"/>
+              </w:rPr>
+              <w:t>Register to Logbooks and minor tasks</w:t>
+            </w:r>
+          </w:p>
+        </w:tc>
+        <w:tc>
+          <w:tcPr>
+            <w:tcW w:w="1418" w:type="dxa"/>
+          </w:tcPr>
+          <w:p>
+            <w:pPr>
+              <w:jc w:val="center"/>
+              <w:rPr>
+                <w:rFonts w:eastAsia="Times New Roman" w:cstheme="minorHAnsi"/>
+                <w:color w:val="auto"/>
+                <w:sz w:val="22"/>
+                <w:lang w:eastAsia="en-NZ"/>
+              </w:rPr>
+            </w:pPr>
+          </w:p>
+          <w:p>
+            <w:pPr>
+              <w:jc w:val="center"/>
+              <w:rPr>
+                <w:rFonts w:eastAsia="Times New Roman" w:cstheme="minorHAnsi"/>
+                <w:color w:val="auto"/>
+                <w:sz w:val="22"/>
+                <w:lang w:eastAsia="en-NZ"/>
+              </w:rPr>
+            </w:pPr>
+            <w:r>
+              <w:rPr>
+                <w:rFonts w:eastAsia="Times New Roman" w:cstheme="minorHAnsi"/>
+                <w:color w:val="auto"/>
+                <w:sz w:val="22"/>
+                <w:lang w:eastAsia="en-NZ"/>
+              </w:rPr>
+              <w:t>10</w:t>
+            </w:r>
+          </w:p>
+        </w:tc>
+        <w:tc>
+          <w:tcPr>
+            <w:tcW w:w="5193" w:type="dxa"/>
+          </w:tcPr>
+          <w:p>
+            <w:pPr>
+              <w:rPr>
+                <w:rFonts w:eastAsia="Times New Roman" w:cstheme="minorHAnsi"/>
+                <w:color w:val="auto"/>
+                <w:sz w:val="22"/>
+                <w:lang w:eastAsia="en-NZ"/>
+              </w:rPr>
+            </w:pPr>
+            <w:r>
+              <w:rPr>
+                <w:rFonts w:eastAsia="Times New Roman" w:cstheme="minorHAnsi"/>
+                <w:color w:val="auto"/>
+                <w:sz w:val="22"/>
+                <w:lang w:eastAsia="en-NZ"/>
+              </w:rPr>
+              <w:t xml:space="preserve">This includes time spent every week to update </w:t>
+            </w:r>
+            <w:r>
+              <w:rPr>
+                <w:rFonts w:eastAsia="Times New Roman" w:cstheme="minorHAnsi"/>
+                <w:color w:val="auto"/>
+                <w:sz w:val="22"/>
+                <w:lang w:eastAsia="en-NZ"/>
+              </w:rPr>
+              <w:t>logbook,</w:t>
+            </w:r>
+            <w:r>
+              <w:rPr>
+                <w:rFonts w:eastAsia="Times New Roman" w:cstheme="minorHAnsi"/>
+                <w:color w:val="auto"/>
+                <w:sz w:val="22"/>
+                <w:lang w:eastAsia="en-NZ"/>
+              </w:rPr>
+              <w:t xml:space="preserve"> communicate with the team through slack</w:t>
+            </w:r>
+            <w:r>
+              <w:rPr>
+                <w:rFonts w:eastAsia="Times New Roman" w:cstheme="minorHAnsi"/>
+                <w:color w:val="auto"/>
+                <w:sz w:val="22"/>
+                <w:lang w:eastAsia="en-NZ"/>
+              </w:rPr>
+              <w:t>, reading lectures</w:t>
+            </w:r>
+            <w:r>
+              <w:rPr>
+                <w:rFonts w:eastAsia="Times New Roman" w:cstheme="minorHAnsi"/>
+                <w:color w:val="auto"/>
+                <w:sz w:val="22"/>
+                <w:lang w:eastAsia="en-NZ"/>
+              </w:rPr>
+              <w:t xml:space="preserve"> and other </w:t>
+            </w:r>
+            <w:r>
+              <w:rPr>
+                <w:rFonts w:eastAsia="Times New Roman" w:cstheme="minorHAnsi"/>
+                <w:color w:val="auto"/>
+                <w:sz w:val="22"/>
+                <w:lang w:eastAsia="en-NZ"/>
+              </w:rPr>
+              <w:t xml:space="preserve">minor </w:t>
+            </w:r>
+            <w:r>
+              <w:rPr>
+                <w:rFonts w:eastAsia="Times New Roman" w:cstheme="minorHAnsi"/>
+                <w:color w:val="auto"/>
+                <w:sz w:val="22"/>
+                <w:lang w:eastAsia="en-NZ"/>
+              </w:rPr>
+              <w:t>tasks.</w:t>
+            </w:r>
+          </w:p>
+        </w:tc>
+      </w:tr>
+      <w:tr>
+        <w:trPr>
+          <w:trHeight w:val="567"/>
+        </w:trPr>
+        <w:tc>
+          <w:tcPr>
+            <w:tcW w:w="2405" w:type="dxa"/>
+          </w:tcPr>
+          <w:p>
+            <w:pPr>
+              <w:jc w:val="center"/>
+              <w:rPr>
+                <w:rFonts w:cstheme="minorHAnsi"/>
+                <w:color w:val="auto"/>
+                <w:sz w:val="22"/>
+              </w:rPr>
+            </w:pPr>
+            <w:r>
+              <w:rPr>
+                <w:rFonts w:cstheme="minorHAnsi"/>
+                <w:color w:val="auto"/>
+                <w:sz w:val="22"/>
+              </w:rPr>
+              <w:t>Meetings</w:t>
+            </w:r>
+          </w:p>
+        </w:tc>
+        <w:tc>
+          <w:tcPr>
+            <w:tcW w:w="1418" w:type="dxa"/>
+          </w:tcPr>
+          <w:p>
+            <w:pPr>
+              <w:jc w:val="center"/>
+              <w:rPr>
+                <w:rFonts w:cstheme="minorHAnsi"/>
+                <w:color w:val="auto"/>
+                <w:sz w:val="22"/>
+              </w:rPr>
+            </w:pPr>
+            <w:r>
+              <w:rPr>
+                <w:rFonts w:cstheme="minorHAnsi"/>
+                <w:color w:val="auto"/>
+                <w:sz w:val="22"/>
+              </w:rPr>
+              <w:t>10</w:t>
+            </w:r>
+          </w:p>
+        </w:tc>
+        <w:tc>
+          <w:tcPr>
+            <w:tcW w:w="5193" w:type="dxa"/>
+          </w:tcPr>
+          <w:p>
+            <w:pPr>
+              <w:rPr>
+                <w:rFonts w:cstheme="minorHAnsi"/>
+                <w:color w:val="auto"/>
+                <w:sz w:val="22"/>
+              </w:rPr>
+            </w:pPr>
+            <w:r>
+              <w:rPr>
+                <w:rFonts w:cstheme="minorHAnsi"/>
+                <w:color w:val="auto"/>
+                <w:sz w:val="22"/>
+              </w:rPr>
+              <w:t>Group</w:t>
+            </w:r>
+            <w:r>
+              <w:rPr>
+                <w:rFonts w:cstheme="minorHAnsi"/>
+                <w:color w:val="auto"/>
+                <w:sz w:val="22"/>
+              </w:rPr>
+              <w:t xml:space="preserve"> meetings.</w:t>
+            </w:r>
+          </w:p>
+        </w:tc>
+      </w:tr>
+      <w:tr>
+        <w:trPr>
+          <w:trHeight w:val="567"/>
+        </w:trPr>
+        <w:tc>
+          <w:tcPr>
+            <w:tcW w:w="2405" w:type="dxa"/>
+          </w:tcPr>
+          <w:p>
+            <w:pPr>
+              <w:jc w:val="center"/>
+              <w:rPr>
+                <w:rFonts w:cstheme="minorHAnsi"/>
+                <w:color w:val="auto"/>
+                <w:sz w:val="22"/>
+              </w:rPr>
+            </w:pPr>
+            <w:r>
+              <w:rPr>
+                <w:rFonts w:cstheme="minorHAnsi"/>
+                <w:color w:val="auto"/>
+                <w:sz w:val="22"/>
+              </w:rPr>
+              <w:t>Project Proposal</w:t>
+            </w:r>
+          </w:p>
+        </w:tc>
+        <w:tc>
+          <w:tcPr>
+            <w:tcW w:w="1418" w:type="dxa"/>
+          </w:tcPr>
+          <w:p>
+            <w:pPr>
+              <w:jc w:val="center"/>
+              <w:rPr>
+                <w:rFonts w:cstheme="minorHAnsi"/>
+                <w:color w:val="auto"/>
+                <w:sz w:val="22"/>
+              </w:rPr>
+            </w:pPr>
+            <w:r>
+              <w:rPr>
+                <w:rFonts w:cstheme="minorHAnsi"/>
+                <w:color w:val="auto"/>
+                <w:sz w:val="22"/>
+              </w:rPr>
+              <w:t>24</w:t>
+            </w:r>
+          </w:p>
+        </w:tc>
+        <w:tc>
+          <w:tcPr>
+            <w:tcW w:w="5193" w:type="dxa"/>
+          </w:tcPr>
+          <w:p>
+            <w:pPr>
+              <w:rPr>
+                <w:rFonts w:cstheme="minorHAnsi"/>
+                <w:color w:val="auto"/>
+                <w:sz w:val="22"/>
+              </w:rPr>
+            </w:pPr>
+            <w:r>
+              <w:rPr>
+                <w:rFonts w:cstheme="minorHAnsi"/>
+                <w:color w:val="auto"/>
+                <w:sz w:val="22"/>
+              </w:rPr>
+              <w:t>Includes all activities\work done towards the project proposal</w:t>
+            </w:r>
+          </w:p>
+        </w:tc>
+      </w:tr>
+      <w:tr>
+        <w:trPr>
+          <w:trHeight w:val="567"/>
+        </w:trPr>
+        <w:tc>
+          <w:tcPr>
+            <w:tcW w:w="2405" w:type="dxa"/>
+          </w:tcPr>
+          <w:p>
+            <w:pPr>
+              <w:jc w:val="center"/>
+              <w:rPr>
+                <w:rFonts w:cstheme="minorHAnsi"/>
+                <w:color w:val="auto"/>
+                <w:sz w:val="22"/>
+              </w:rPr>
+            </w:pPr>
+            <w:r>
+              <w:rPr>
+                <w:rFonts w:cstheme="minorHAnsi"/>
+                <w:color w:val="auto"/>
+                <w:sz w:val="22"/>
+              </w:rPr>
+              <w:t>Planning phase</w:t>
+            </w:r>
+          </w:p>
+        </w:tc>
+        <w:tc>
+          <w:tcPr>
+            <w:tcW w:w="1418" w:type="dxa"/>
+          </w:tcPr>
+          <w:p>
+            <w:pPr>
+              <w:jc w:val="center"/>
+              <w:rPr>
+                <w:rFonts w:cstheme="minorHAnsi"/>
+                <w:color w:val="auto"/>
+                <w:sz w:val="22"/>
+              </w:rPr>
+            </w:pPr>
+            <w:r>
+              <w:rPr>
+                <w:rFonts w:cstheme="minorHAnsi"/>
+                <w:color w:val="auto"/>
+                <w:sz w:val="22"/>
+              </w:rPr>
+              <w:t>30</w:t>
+            </w:r>
+          </w:p>
+        </w:tc>
+        <w:tc>
+          <w:tcPr>
+            <w:tcW w:w="5193" w:type="dxa"/>
+          </w:tcPr>
+          <w:p>
+            <w:pPr>
+              <w:rPr>
+                <w:rFonts w:cstheme="minorHAnsi"/>
+                <w:color w:val="auto"/>
+                <w:sz w:val="22"/>
+              </w:rPr>
+            </w:pPr>
+            <w:r>
+              <w:rPr>
+                <w:rFonts w:cstheme="minorHAnsi"/>
+                <w:color w:val="auto"/>
+                <w:sz w:val="22"/>
+              </w:rPr>
+              <w:t>Includes research\ production of report\ questions\ communication with external part.</w:t>
+            </w:r>
+          </w:p>
+        </w:tc>
+      </w:tr>
+      <w:tr>
+        <w:trPr>
+          <w:trHeight w:val="567"/>
+        </w:trPr>
+        <w:tc>
+          <w:tcPr>
+            <w:tcW w:w="2405" w:type="dxa"/>
+          </w:tcPr>
+          <w:p>
+            <w:pPr>
+              <w:jc w:val="center"/>
+              <w:rPr>
+                <w:rFonts w:cstheme="minorHAnsi"/>
+                <w:color w:val="auto"/>
+                <w:sz w:val="22"/>
+              </w:rPr>
+            </w:pPr>
+            <w:r>
+              <w:rPr>
+                <w:rFonts w:cstheme="minorHAnsi"/>
+                <w:color w:val="auto"/>
+                <w:sz w:val="22"/>
+              </w:rPr>
+              <w:t>Upskilling</w:t>
+            </w:r>
+          </w:p>
+        </w:tc>
+        <w:tc>
+          <w:tcPr>
+            <w:tcW w:w="1418" w:type="dxa"/>
+          </w:tcPr>
+          <w:p>
+            <w:pPr>
+              <w:jc w:val="center"/>
+              <w:rPr>
+                <w:rFonts w:cstheme="minorHAnsi"/>
+                <w:color w:val="auto"/>
+                <w:sz w:val="22"/>
+              </w:rPr>
+            </w:pPr>
+            <w:r>
+              <w:rPr>
+                <w:rFonts w:cstheme="minorHAnsi"/>
+                <w:color w:val="auto"/>
+                <w:sz w:val="22"/>
+              </w:rPr>
+              <w:t>8</w:t>
+            </w:r>
+          </w:p>
+        </w:tc>
+        <w:tc>
+          <w:tcPr>
+            <w:tcW w:w="5193" w:type="dxa"/>
+          </w:tcPr>
+          <w:p>
+            <w:pPr>
+              <w:rPr>
+                <w:rFonts w:cstheme="minorHAnsi"/>
+                <w:color w:val="auto"/>
+                <w:sz w:val="22"/>
+              </w:rPr>
+            </w:pPr>
+            <w:r>
+              <w:rPr>
+                <w:rFonts w:cstheme="minorHAnsi"/>
+                <w:color w:val="auto"/>
+                <w:sz w:val="22"/>
+              </w:rPr>
+              <w:t>Time spent on learning new skills\ tools\ research of new technologies.</w:t>
+            </w:r>
+          </w:p>
+        </w:tc>
+      </w:tr>
+      <w:tr>
+        <w:trPr>
+          <w:trHeight w:val="567"/>
+        </w:trPr>
+        <w:tc>
+          <w:tcPr>
+            <w:tcW w:w="2405" w:type="dxa"/>
+          </w:tcPr>
+          <w:p>
+            <w:pPr>
+              <w:jc w:val="center"/>
+              <w:rPr>
+                <w:rFonts w:cstheme="minorHAnsi"/>
+                <w:color w:val="auto"/>
+                <w:sz w:val="22"/>
+              </w:rPr>
+            </w:pPr>
+            <w:r>
+              <w:rPr>
+                <w:rFonts w:cstheme="minorHAnsi"/>
+                <w:color w:val="auto"/>
+                <w:sz w:val="22"/>
+              </w:rPr>
+              <w:t>Total</w:t>
+            </w:r>
+          </w:p>
+        </w:tc>
+        <w:tc>
+          <w:tcPr>
+            <w:tcW w:w="1418" w:type="dxa"/>
+          </w:tcPr>
+          <w:p>
+            <w:pPr>
+              <w:jc w:val="center"/>
+              <w:rPr>
+                <w:rFonts w:cstheme="minorHAnsi"/>
+                <w:color w:val="auto"/>
+                <w:sz w:val="22"/>
+              </w:rPr>
+            </w:pPr>
+            <w:r>
+              <w:rPr>
+                <w:rFonts w:cstheme="minorHAnsi"/>
+                <w:color w:val="auto"/>
+                <w:sz w:val="22"/>
+              </w:rPr>
+              <w:t xml:space="preserve">Approx. </w:t>
+            </w:r>
+            <w:r>
+              <w:rPr>
+                <w:rFonts w:cstheme="minorHAnsi"/>
+                <w:color w:val="auto"/>
+                <w:sz w:val="22"/>
+              </w:rPr>
+              <w:t>82</w:t>
+            </w:r>
+          </w:p>
+        </w:tc>
+        <w:tc>
+          <w:tcPr>
+            <w:tcW w:w="5193" w:type="dxa"/>
+          </w:tcPr>
+          <w:p>
+            <w:pPr>
+              <w:rPr>
+                <w:rFonts w:cstheme="minorHAnsi"/>
+                <w:color w:val="auto"/>
+                <w:sz w:val="22"/>
+              </w:rPr>
+            </w:pPr>
+          </w:p>
+        </w:tc>
+      </w:tr>
+    </w:tbl>
+    <w:p/>
+    <w:p>
+      <w:pPr>
+        <w:spacing w:line="276" w:lineRule="auto"/>
+        <w:rPr>
+          <w:color w:val="auto"/>
+          <w:sz w:val="22"/>
+        </w:rPr>
+      </w:pPr>
+      <w:r>
+        <w:rPr>
+          <w:color w:val="auto"/>
+          <w:sz w:val="22"/>
+        </w:rPr>
+        <w:t>So far I have spent a lot of my time researching the various technologies suggested in our proposal feedback. As a person who is constantly in contact with a lot of industry professionals who use cloud-based applications to run a business, I elected myself to researc</w:t>
+      </w:r>
+      <w:r>
+        <w:rPr>
+          <w:color w:val="auto"/>
+          <w:sz w:val="22"/>
+        </w:rPr>
+        <w:t>h this as a potential solution.</w:t>
+      </w:r>
+    </w:p>
+    <w:p>
+      <w:pPr>
+        <w:spacing w:line="276" w:lineRule="auto"/>
+        <w:rPr>
+          <w:color w:val="auto"/>
+          <w:sz w:val="22"/>
+        </w:rPr>
+      </w:pPr>
+      <w:r>
+        <w:rPr>
+          <w:color w:val="auto"/>
+          <w:sz w:val="22"/>
+        </w:rPr>
+        <w:t xml:space="preserve">I have spoken to colleagues to gain their opinion on how to approach the issue, and they have provided very simple solutions based on the experience and knowledge of our team. Thus, I have </w:t>
+      </w:r>
+      <w:proofErr w:type="gramStart"/>
+      <w:r>
+        <w:rPr>
+          <w:color w:val="auto"/>
+          <w:sz w:val="22"/>
+        </w:rPr>
+        <w:t>been able to</w:t>
+      </w:r>
+      <w:proofErr w:type="gramEnd"/>
+      <w:r>
+        <w:rPr>
+          <w:color w:val="auto"/>
+          <w:sz w:val="22"/>
+        </w:rPr>
+        <w:t xml:space="preserve"> path a very realistic approach to completing this project, as well as contribute to the feasibility report that is of high importance to the client.</w:t>
+      </w:r>
+    </w:p>
+    <w:p>
+      <w:pPr>
+        <w:spacing w:line="276" w:lineRule="auto"/>
+        <w:rPr>
+          <w:color w:val="auto"/>
+          <w:sz w:val="22"/>
+        </w:rPr>
+      </w:pPr>
+      <w:r>
+        <w:rPr>
+          <w:color w:val="auto"/>
+          <w:sz w:val="22"/>
+        </w:rPr>
+        <w:t>Before I started on the feasibility study, I spent a small amount of time preparing a paper-prototype. However, I have not yet had time to complete it before the feasibility research became a priority.</w:t>
+      </w:r>
+    </w:p>
+    <w:p>
+      <w:pPr>
+        <w:spacing w:line="276" w:lineRule="auto"/>
+        <w:rPr>
+          <w:color w:val="auto"/>
+          <w:sz w:val="22"/>
+        </w:rPr>
+      </w:pPr>
+      <w:r>
+        <w:rPr>
+          <w:color w:val="auto"/>
+          <w:sz w:val="22"/>
+        </w:rPr>
+        <w:t xml:space="preserve">I have also spent time refreshing my knowledge of GitHub and adopted </w:t>
+      </w:r>
+      <w:proofErr w:type="spellStart"/>
+      <w:r>
+        <w:rPr>
+          <w:color w:val="auto"/>
+          <w:sz w:val="22"/>
+        </w:rPr>
+        <w:t>TortoiseGit</w:t>
+      </w:r>
+      <w:proofErr w:type="spellEnd"/>
+      <w:r>
+        <w:rPr>
+          <w:color w:val="auto"/>
+          <w:sz w:val="22"/>
+        </w:rPr>
+        <w:t>, which I passed on to the rest of the team so we can use effective version control. Additionally, I transferred our Trello board over into GitHub projects for easy accessibility and convenience.</w:t>
+      </w:r>
+      <w:r>
+        <w:rPr>
+          <w:color w:val="auto"/>
+          <w:sz w:val="22"/>
+        </w:rPr>
+        <w:t xml:space="preserve"> And, in Slack I have integrated a bot to update the team whenever a push, pull, merge or issue is made.</w:t>
+      </w:r>
+    </w:p>
+    <w:p>
+      <w:pPr>
+        <w:spacing w:line="276" w:lineRule="auto"/>
+        <w:rPr>
+          <w:color w:val="auto"/>
+          <w:sz w:val="22"/>
+        </w:rPr>
+      </w:pPr>
+      <w:r>
+        <w:rPr>
+          <w:color w:val="auto"/>
+          <w:sz w:val="22"/>
+        </w:rPr>
+        <w:t>In the cases where parts of the proposal I had written had suggested edits in our feedback, I have edited them. Lastly I created the Status Report, added a few of the sections to it, and shared it with the team to work on together.</w:t>
+      </w:r>
+    </w:p>
+    <w:p>
+      <w:pPr>
+        <w:spacing w:line="276" w:lineRule="auto"/>
+        <w:rPr>
+          <w:color w:val="auto"/>
+          <w:sz w:val="22"/>
+        </w:rPr>
+      </w:pPr>
+      <w:r>
+        <w:rPr>
+          <w:color w:val="auto"/>
+          <w:sz w:val="22"/>
+        </w:rPr>
+        <w:t>As mentioned above, this has involved delving into unfamiliar areas of knowledge, which has been a challenge. It is hard to track progress when a significant amount of time must be spent upskilling and researching. However, I feel confident with my progress so far. I am grateful that I have been exposed to so many useful tools to help keep the project on track, and by using these diligently it has been easy to keep things under control.</w:t>
+      </w:r>
+    </w:p>
+    <w:p>
+      <w:pPr>
+        <w:pStyle w:val="Heading2"/>
+        <w:rPr>
+          <w:color w:val="auto"/>
+        </w:rPr>
+      </w:pPr>
+      <w:bookmarkStart w:id="23" w:name="_Toc483487480"/>
+      <w:r>
+        <w:rPr>
+          <w:color w:val="auto"/>
+        </w:rPr>
+        <w:lastRenderedPageBreak/>
+        <w:t>Alex Lu</w:t>
+      </w:r>
+      <w:bookmarkEnd w:id="23"/>
+    </w:p>
+    <w:p>
+      <w:pPr>
+        <w:spacing w:line="276" w:lineRule="auto"/>
+        <w:rPr>
+          <w:color w:val="auto"/>
+          <w:sz w:val="22"/>
+        </w:rPr>
+      </w:pPr>
+      <w:r>
+        <w:rPr>
+          <w:color w:val="auto"/>
+          <w:sz w:val="22"/>
+        </w:rPr>
+        <w:t>For this project, I have been working on many of the tasks assigned to me by the group. For the project proposal document, I mainly worked on the Cost Estimate, Risk Management Plan and contributed to other parts of the proposal such as the Terms of Reference and Project Scope section. Usually I am responsible for contacting external parties for matters such as booking for the Project Presentation, contacting the client or communicating with the MATHEX association. Before the feasibility report, I had done some research on the technologies involved for this project, more specifically, RESTful API and Spring framework.</w:t>
+      </w:r>
+    </w:p>
+    <w:p>
+      <w:pPr>
+        <w:spacing w:line="276" w:lineRule="auto"/>
+        <w:rPr>
+          <w:color w:val="auto"/>
+          <w:sz w:val="22"/>
+        </w:rPr>
+      </w:pPr>
+      <w:r>
+        <w:rPr>
+          <w:color w:val="auto"/>
+          <w:sz w:val="22"/>
+        </w:rPr>
+        <w:t xml:space="preserve">For the feasibility report, I was assigned to work on the Operational Study and the Legal Study along with </w:t>
+      </w:r>
+      <w:proofErr w:type="spellStart"/>
+      <w:r>
+        <w:rPr>
+          <w:color w:val="auto"/>
+          <w:sz w:val="22"/>
+        </w:rPr>
+        <w:t>Jin</w:t>
+      </w:r>
+      <w:proofErr w:type="spellEnd"/>
+      <w:r>
+        <w:rPr>
+          <w:color w:val="auto"/>
+          <w:sz w:val="22"/>
+        </w:rPr>
+        <w:t>. So far, for the Operational Study, I have researched into how we will review the scoreboard effects on the MATHEX competition, contingency strategies should the scoreboard fail and how we handle stakeholder and user resistance. For the Legal Study, I have mostly been analysing the ASB Venue’s Term and Conditions and whether it clashes with our project. So far, the Operational Study and Legal Study are making good progress.</w:t>
+      </w:r>
+    </w:p>
+    <w:p>
+      <w:pPr>
+        <w:pStyle w:val="Heading2"/>
+        <w:rPr>
+          <w:color w:val="auto"/>
+        </w:rPr>
+      </w:pPr>
+      <w:bookmarkStart w:id="24" w:name="_Toc483487481"/>
+      <w:proofErr w:type="spellStart"/>
+      <w:r>
+        <w:rPr>
+          <w:color w:val="auto"/>
+        </w:rPr>
+        <w:t>Karanjit</w:t>
+      </w:r>
+      <w:proofErr w:type="spellEnd"/>
+      <w:r>
+        <w:rPr>
+          <w:color w:val="auto"/>
+        </w:rPr>
+        <w:t xml:space="preserve"> </w:t>
+      </w:r>
+      <w:proofErr w:type="spellStart"/>
+      <w:r>
+        <w:rPr>
+          <w:color w:val="auto"/>
+        </w:rPr>
+        <w:t>Gahunia</w:t>
+      </w:r>
+      <w:bookmarkEnd w:id="24"/>
+      <w:proofErr w:type="spellEnd"/>
+    </w:p>
+    <w:p>
+      <w:pPr>
+        <w:spacing w:line="276" w:lineRule="auto"/>
+        <w:rPr>
+          <w:color w:val="auto"/>
+          <w:sz w:val="22"/>
+        </w:rPr>
+      </w:pPr>
+      <w:r>
+        <w:rPr>
+          <w:color w:val="auto"/>
+          <w:sz w:val="22"/>
+        </w:rPr>
+        <w:t xml:space="preserve">For the project proposal, I mainly contributed to the Rationale, Stakeholder Register, Team Agreement, and the Terms of Reference as well as proofreading duties. </w:t>
+      </w:r>
+      <w:r>
+        <w:rPr>
+          <w:color w:val="auto"/>
+          <w:sz w:val="22"/>
+        </w:rPr>
+        <w:t xml:space="preserve">I am also responsible for creating meeting summaries for each meeting and posting it to Slack. For upskilling, I have been experimenting with various web languages and technologies such as PHP, JavaScript, JSP, and Java Servlets. </w:t>
+      </w:r>
+    </w:p>
+    <w:p>
+      <w:pPr>
+        <w:spacing w:line="276" w:lineRule="auto"/>
+        <w:rPr>
+          <w:color w:val="auto"/>
+          <w:sz w:val="22"/>
+        </w:rPr>
+      </w:pPr>
+      <w:r>
+        <w:rPr>
+          <w:color w:val="auto"/>
+          <w:sz w:val="22"/>
+        </w:rPr>
+        <w:t xml:space="preserve">I am assigned the technical feasibility study and my focus is on the venue’s infrastructure. </w:t>
+      </w:r>
+      <w:proofErr w:type="spellStart"/>
+      <w:r>
+        <w:rPr>
+          <w:color w:val="auto"/>
+          <w:sz w:val="22"/>
+        </w:rPr>
+        <w:t>Vini</w:t>
+      </w:r>
+      <w:proofErr w:type="spellEnd"/>
+      <w:r>
+        <w:rPr>
+          <w:color w:val="auto"/>
+          <w:sz w:val="22"/>
+        </w:rPr>
+        <w:t xml:space="preserve"> and I h</w:t>
+      </w:r>
+      <w:r>
+        <w:rPr>
+          <w:color w:val="auto"/>
+          <w:sz w:val="22"/>
+        </w:rPr>
+        <w:t xml:space="preserve">ave sent a list of questions to </w:t>
+      </w:r>
+      <w:r>
+        <w:rPr>
+          <w:color w:val="auto"/>
+          <w:sz w:val="22"/>
+        </w:rPr>
+        <w:t xml:space="preserve">Mala </w:t>
+      </w:r>
+      <w:proofErr w:type="spellStart"/>
+      <w:r>
+        <w:rPr>
+          <w:color w:val="auto"/>
+          <w:sz w:val="22"/>
+        </w:rPr>
+        <w:t>Nataraj</w:t>
+      </w:r>
+      <w:proofErr w:type="spellEnd"/>
+      <w:r>
+        <w:rPr>
+          <w:color w:val="auto"/>
+          <w:sz w:val="22"/>
+        </w:rPr>
+        <w:t xml:space="preserve">, our contact for the ASB Stadium and have requested to schedule a visit to the venue. </w:t>
+      </w:r>
+    </w:p>
+    <w:p>
+      <w:pPr>
+        <w:spacing w:line="276" w:lineRule="auto"/>
+        <w:rPr>
+          <w:color w:val="auto"/>
+          <w:sz w:val="22"/>
+        </w:rPr>
+      </w:pPr>
+      <w:r>
+        <w:rPr>
+          <w:color w:val="auto"/>
+          <w:sz w:val="22"/>
+        </w:rPr>
+        <w:t>While we wait for the venue visit to be scheduled, I have been researching local area network solutions that could accommodate for many users in a relatively small space. Also, I have been investigating the database and the transactions that would occur. This would allow me to understand how much traffic our local network must accommodate for and what internet connections may be utilised if a cloud based approach is implemented.</w:t>
+      </w:r>
+    </w:p>
+    <w:p>
+      <w:pPr>
+        <w:pStyle w:val="Heading2"/>
+        <w:rPr>
+          <w:color w:val="auto"/>
+        </w:rPr>
+      </w:pPr>
+      <w:bookmarkStart w:id="25" w:name="_Toc483487482"/>
+      <w:proofErr w:type="spellStart"/>
+      <w:r>
+        <w:rPr>
+          <w:color w:val="auto"/>
+        </w:rPr>
+        <w:t>Seung</w:t>
+      </w:r>
+      <w:proofErr w:type="spellEnd"/>
+      <w:r>
+        <w:rPr>
+          <w:color w:val="auto"/>
+        </w:rPr>
+        <w:t xml:space="preserve"> </w:t>
+      </w:r>
+      <w:proofErr w:type="spellStart"/>
+      <w:r>
+        <w:rPr>
+          <w:color w:val="auto"/>
+        </w:rPr>
+        <w:t>Kyu</w:t>
+      </w:r>
+      <w:proofErr w:type="spellEnd"/>
+      <w:r>
+        <w:rPr>
+          <w:color w:val="auto"/>
+        </w:rPr>
+        <w:t xml:space="preserve"> </w:t>
+      </w:r>
+      <w:proofErr w:type="spellStart"/>
+      <w:r>
+        <w:rPr>
+          <w:color w:val="auto"/>
+        </w:rPr>
+        <w:t>Jin</w:t>
+      </w:r>
+      <w:bookmarkEnd w:id="25"/>
+      <w:proofErr w:type="spellEnd"/>
+    </w:p>
+    <w:p>
+      <w:pPr>
+        <w:spacing w:line="276" w:lineRule="auto"/>
+        <w:rPr>
+          <w:color w:val="auto"/>
+          <w:sz w:val="22"/>
+        </w:rPr>
+      </w:pPr>
+      <w:r>
+        <w:rPr>
+          <w:color w:val="auto"/>
+          <w:sz w:val="22"/>
+        </w:rPr>
+        <w:t>For the project proposal, I</w:t>
+      </w:r>
+      <w:r>
+        <w:rPr>
+          <w:color w:val="auto"/>
+          <w:sz w:val="22"/>
+        </w:rPr>
+        <w:t xml:space="preserve"> worked mainly on producing the documents for the Skills and Knowledge involved, Communications Management Plan and Communications Matrix. </w:t>
+      </w:r>
+      <w:r>
+        <w:rPr>
+          <w:color w:val="auto"/>
+          <w:sz w:val="22"/>
+        </w:rPr>
+        <w:t>During this project, I have been</w:t>
+      </w:r>
+      <w:r>
+        <w:rPr>
+          <w:color w:val="auto"/>
+          <w:sz w:val="22"/>
+        </w:rPr>
+        <w:t xml:space="preserve"> upskilling by</w:t>
+      </w:r>
+      <w:r>
+        <w:rPr>
+          <w:color w:val="auto"/>
+          <w:sz w:val="22"/>
+        </w:rPr>
+        <w:t xml:space="preserve"> getting familiar with many of the</w:t>
+      </w:r>
+      <w:r>
+        <w:rPr>
+          <w:color w:val="auto"/>
+          <w:sz w:val="22"/>
+        </w:rPr>
+        <w:t xml:space="preserve"> new</w:t>
+      </w:r>
+      <w:r>
+        <w:rPr>
+          <w:color w:val="auto"/>
+          <w:sz w:val="22"/>
+        </w:rPr>
+        <w:t xml:space="preserve"> </w:t>
+      </w:r>
+      <w:r>
+        <w:rPr>
+          <w:color w:val="auto"/>
+          <w:sz w:val="22"/>
+        </w:rPr>
+        <w:t>technologies that we may use for developing this project such as PHP</w:t>
+      </w:r>
+      <w:r>
+        <w:rPr>
+          <w:color w:val="auto"/>
+          <w:sz w:val="22"/>
+        </w:rPr>
+        <w:t xml:space="preserve"> and JavaScript as well </w:t>
+      </w:r>
+      <w:r>
+        <w:rPr>
+          <w:color w:val="auto"/>
+          <w:sz w:val="22"/>
+        </w:rPr>
+        <w:t>as researching the technologies our supervisor recommended for us to look at.</w:t>
+      </w:r>
+    </w:p>
+    <w:p>
+      <w:pPr>
+        <w:spacing w:line="276" w:lineRule="auto"/>
+        <w:rPr>
+          <w:color w:val="auto"/>
+          <w:sz w:val="22"/>
+        </w:rPr>
+      </w:pPr>
+      <w:r>
+        <w:rPr>
+          <w:color w:val="auto"/>
+          <w:sz w:val="22"/>
+        </w:rPr>
+        <w:t xml:space="preserve">For the feasibility study, </w:t>
+      </w:r>
+      <w:r>
+        <w:rPr>
+          <w:color w:val="auto"/>
+          <w:sz w:val="22"/>
+        </w:rPr>
+        <w:t xml:space="preserve">both </w:t>
+      </w:r>
+      <w:r>
+        <w:rPr>
+          <w:color w:val="auto"/>
+          <w:sz w:val="22"/>
+        </w:rPr>
+        <w:t>Alex and I are working on the Operation study and the Legal Study.</w:t>
+      </w:r>
+      <w:r>
+        <w:rPr>
+          <w:color w:val="auto"/>
+          <w:sz w:val="22"/>
+        </w:rPr>
+        <w:t xml:space="preserve"> So far, I have been researching the different types of open source licencing available (Mozilla, Apache, MIT, the different GPL’s) and seeing which one is the most suitable in our circumstance</w:t>
+      </w:r>
+      <w:r>
+        <w:rPr>
+          <w:color w:val="auto"/>
+          <w:sz w:val="22"/>
+        </w:rPr>
+        <w:t>s</w:t>
+      </w:r>
+      <w:r>
+        <w:rPr>
+          <w:color w:val="auto"/>
+          <w:sz w:val="22"/>
+        </w:rPr>
+        <w:t xml:space="preserve">. </w:t>
+      </w:r>
+      <w:r>
+        <w:rPr>
+          <w:color w:val="auto"/>
+          <w:sz w:val="22"/>
+        </w:rPr>
+        <w:t xml:space="preserve">I have also reviewed the ASB Venue’s Terms and Conditions to look for </w:t>
+      </w:r>
+      <w:r>
+        <w:rPr>
+          <w:color w:val="auto"/>
+          <w:sz w:val="22"/>
+        </w:rPr>
+        <w:t>any terms that may get in the way of the project.</w:t>
+      </w:r>
+    </w:p>
+    <w:p>
+      <w:pPr>
+        <w:pStyle w:val="Heading2"/>
+        <w:rPr>
+          <w:color w:val="auto"/>
+        </w:rPr>
+      </w:pPr>
+      <w:bookmarkStart w:id="26" w:name="_Toc483487483"/>
+      <w:proofErr w:type="spellStart"/>
+      <w:r>
+        <w:rPr>
+          <w:color w:val="auto"/>
+        </w:rPr>
+        <w:lastRenderedPageBreak/>
+        <w:t>Vinicius</w:t>
+      </w:r>
+      <w:proofErr w:type="spellEnd"/>
+      <w:r>
+        <w:rPr>
+          <w:color w:val="auto"/>
+        </w:rPr>
+        <w:t xml:space="preserve"> Alves Ferreira</w:t>
+      </w:r>
+      <w:bookmarkEnd w:id="26"/>
+    </w:p>
+    <w:tbl>
+      <w:tblPr>
+        <w:tblStyle w:val="TableGrid"/>
+        <w:tblW w:w="0" w:type="auto"/>
+        <w:tblLook w:val="04A0" w:firstRow="1" w:lastRow="0" w:firstColumn="1" w:lastColumn="0" w:noHBand="0" w:noVBand="1"/>
+      </w:tblPr>
+      <w:tblGrid>
+        <w:gridCol w:w="2405"/>
+        <w:gridCol w:w="1418"/>
+        <w:gridCol w:w="5193"/>
+      </w:tblGrid>
+      <w:tr>
+        <w:trPr>
+          <w:trHeight w:val="567"/>
+        </w:trPr>
+        <w:tc>
+          <w:tcPr>
+            <w:tcW w:w="2405" w:type="dxa"/>
+            <w:shd w:val="clear" w:color="auto" w:fill="auto"/>
+          </w:tcPr>
+          <w:p>
+            <w:pPr>
+              <w:jc w:val="center"/>
+              <w:rPr>
+                <w:rFonts w:cstheme="minorHAnsi"/>
+                <w:b/>
+                <w:color w:val="auto"/>
+                <w:sz w:val="22"/>
+              </w:rPr>
+            </w:pPr>
+            <w:r>
+              <w:rPr>
+                <w:rFonts w:cstheme="minorHAnsi"/>
+                <w:b/>
+                <w:color w:val="auto"/>
+                <w:sz w:val="22"/>
+              </w:rPr>
+              <w:t>Activity</w:t>
+            </w:r>
+          </w:p>
+        </w:tc>
+        <w:tc>
+          <w:tcPr>
+            <w:tcW w:w="1418" w:type="dxa"/>
+            <w:shd w:val="clear" w:color="auto" w:fill="auto"/>
+          </w:tcPr>
+          <w:p>
+            <w:pPr>
+              <w:jc w:val="center"/>
+              <w:rPr>
+                <w:rFonts w:cstheme="minorHAnsi"/>
+                <w:b/>
+                <w:color w:val="auto"/>
+                <w:sz w:val="22"/>
+              </w:rPr>
+            </w:pPr>
+            <w:r>
+              <w:rPr>
+                <w:rFonts w:cstheme="minorHAnsi"/>
+                <w:b/>
+                <w:color w:val="auto"/>
+                <w:sz w:val="22"/>
+              </w:rPr>
+              <w:t>Time(hours)</w:t>
+            </w:r>
+          </w:p>
+        </w:tc>
+        <w:tc>
+          <w:tcPr>
+            <w:tcW w:w="5193" w:type="dxa"/>
+            <w:shd w:val="clear" w:color="auto" w:fill="auto"/>
+          </w:tcPr>
+          <w:p>
+            <w:pPr>
+              <w:jc w:val="center"/>
+              <w:rPr>
+                <w:rFonts w:cstheme="minorHAnsi"/>
+                <w:b/>
+                <w:color w:val="auto"/>
+                <w:sz w:val="22"/>
+              </w:rPr>
+            </w:pPr>
+            <w:r>
+              <w:rPr>
+                <w:rFonts w:cstheme="minorHAnsi"/>
+                <w:b/>
+                <w:color w:val="auto"/>
+                <w:sz w:val="22"/>
+              </w:rPr>
+              <w:t>Description</w:t>
+            </w:r>
+          </w:p>
+        </w:tc>
+      </w:tr>
+      <w:tr>
+        <w:trPr>
+          <w:trHeight w:val="567"/>
+        </w:trPr>
+        <w:tc>
+          <w:tcPr>
+            <w:tcW w:w="2405" w:type="dxa"/>
+          </w:tcPr>
+          <w:p>
+            <w:pPr>
+              <w:jc w:val="center"/>
+              <w:rPr>
                 <w:rFonts w:cstheme="minorHAnsi"/>
                 <w:color w:val="auto"/>
                 <w:sz w:val="22"/>
@@ -8289,15 +9754,6 @@
     </w:p>
     <w:p>
       <w:pPr>
-        <w:spacing w:before="240" w:line="276" w:lineRule="auto"/>
-        <w:rPr>
-          <w:color w:val="auto"/>
-          <w:sz w:val="22"/>
-        </w:rPr>
-      </w:pPr>
-    </w:p>
-    <w:p>
-      <w:pPr>
         <w:autoSpaceDE w:val="0"/>
         <w:autoSpaceDN w:val="0"/>
         <w:adjustRightInd w:val="0"/>
@@ -8318,7 +9774,6 @@
           <w:sz w:val="24"/>
           <w:szCs w:val="22"/>
         </w:rPr>
-        <w:lastRenderedPageBreak/>
         <w:t>L</w:t>
       </w:r>
       <w:r>
@@ -8359,23 +9814,41 @@
           <w:color w:val="auto"/>
           <w:sz w:val="22"/>
         </w:rPr>
-        <w:t>The R&amp;D project has been very challenging from the very start and it has tested our team’s patience, organizational and communication skills.  Although, It is a paper that involves several technical components as it is expected to there has being so far a significant demand for adaptation and proactivity in order to deliver.</w:t>
-      </w:r>
-    </w:p>
-    <w:p>
-      <w:pPr>
+        <w:t xml:space="preserve">The R&amp;D project has been very challenging from the very start and it has tested our team’s patience, organizational and communication skills.  Although, </w:t>
+      </w:r>
+      <w:proofErr w:type="gramStart"/>
+      <w:r>
         <w:rPr>
           <w:rFonts w:cstheme="minorHAnsi"/>
           <w:color w:val="auto"/>
           <w:sz w:val="22"/>
         </w:rPr>
-      </w:pPr>
+        <w:t>It</w:t>
+      </w:r>
+      <w:proofErr w:type="gramEnd"/>
       <w:r>
         <w:rPr>
           <w:rFonts w:cstheme="minorHAnsi"/>
           <w:color w:val="auto"/>
           <w:sz w:val="22"/>
         </w:rPr>
+        <w:t xml:space="preserve"> is a paper that involves several technical components as it is expected to there has being so far a significant demand for adaptation and proactivity in order to deliver.</w:t>
+      </w:r>
+    </w:p>
+    <w:p>
+      <w:pPr>
+        <w:rPr>
+          <w:rFonts w:cstheme="minorHAnsi"/>
+          <w:color w:val="auto"/>
+          <w:sz w:val="22"/>
+        </w:rPr>
+      </w:pPr>
+      <w:r>
+        <w:rPr>
+          <w:rFonts w:cstheme="minorHAnsi"/>
+          <w:color w:val="auto"/>
+          <w:sz w:val="22"/>
+        </w:rPr>
         <w:t>From the very start we have had one full-time worker and a part-time worker who is me and all team member leave considerable far distance from town. It then points out the difficulty to organize meetings or anything if not with much notice prior any event.  By the first week the team had met and attempted to contacted the supervisor which was only available in an acceptable time on week 2. On our meeting with the supervisor we learned that she would not be our supervisor anymore and did not know who would. Consequently, we were only presented to our supervisor in week 5 as we presented our project proposal.</w:t>
       </w:r>
     </w:p>
@@ -8410,24 +9883,26 @@
           <w:color w:val="auto"/>
           <w:sz w:val="22"/>
         </w:rPr>
-        <w:t xml:space="preserve">Moreover, in our planning phase the amount of research and introduction to new technologies were just overwhelming. I have had a change to explore technologies such Google App Engine, learned about servlets and JSP, explore the use of Tomcat server, introduced to GitHub project manager, got to use the tortoiseGit tool which we  have used to keep version control of this report among others such OneNote. However, the biggest challenge has been understanding infrastructure needs such networking devices and how it works, for instances routers, wireless points and DHCP server.  </w:t>
-      </w:r>
-    </w:p>
-    <w:p>
-      <w:pPr>
+        <w:lastRenderedPageBreak/>
+        <w:t xml:space="preserve">Moreover, in our planning phase the amount of research and introduction to new technologies were just overwhelming. I have had a change to explore technologies such Google App Engine, learned about servlets and JSP, explore the use of Tomcat server, introduced to GitHub project manager, got to use the </w:t>
+      </w:r>
+      <w:proofErr w:type="spellStart"/>
+      <w:r>
         <w:rPr>
           <w:rFonts w:cstheme="minorHAnsi"/>
           <w:color w:val="auto"/>
           <w:sz w:val="22"/>
         </w:rPr>
-      </w:pPr>
+        <w:t>tortoiseGit</w:t>
+      </w:r>
+      <w:proofErr w:type="spellEnd"/>
       <w:r>
         <w:rPr>
           <w:rFonts w:cstheme="minorHAnsi"/>
           <w:color w:val="auto"/>
           <w:sz w:val="22"/>
         </w:rPr>
-        <w:t>For the hardware requirements, I am currently researching options that support the requirements for the project in proposal. So I was required to research about servers   and implementation strategies to come up with solutions but only after understanding the purpose of reverse proxy server, application server and database and how to fairly be able to know what specifications these ones must hold to satisfy demand. I am still deepening my knowledge into virtualization and much more is still to be developed in this area of the project.</w:t>
+        <w:t xml:space="preserve"> tool which we have used to keep version control of this report among others such OneNote. However, the biggest challenge has been understanding infrastructure needs such networking devices and how it works, for instances routers, wireless points and DHCP server.  </w:t>
       </w:r>
     </w:p>
     <w:p>
@@ -8444,7 +9919,146 @@
           <w:color w:val="auto"/>
           <w:sz w:val="22"/>
         </w:rPr>
-        <w:t xml:space="preserve">To conclude, the flexible scope or this project allow us to explore many areas of technology, apart of what mentioned above there is much more I could learn about Iaas, Paas and Saas. But for now enough have been explored, to add some more to my list we have got familiarized with Feature driven development(FDD) and Kanban, Slack and even seen how a project plan is useful for instance. This journey has been frustrating due to my unexperienced and limited knowledge but little by little we have achieved our goals. </w:t>
+        <w:t xml:space="preserve">For the hardware requirements, I am currently researching options that support the requirements for the project in proposal. </w:t>
+      </w:r>
+      <w:proofErr w:type="gramStart"/>
+      <w:r>
+        <w:rPr>
+          <w:rFonts w:cstheme="minorHAnsi"/>
+          <w:color w:val="auto"/>
+          <w:sz w:val="22"/>
+        </w:rPr>
+        <w:t>So</w:t>
+      </w:r>
+      <w:proofErr w:type="gramEnd"/>
+      <w:r>
+        <w:rPr>
+          <w:rFonts w:cstheme="minorHAnsi"/>
+          <w:color w:val="auto"/>
+          <w:sz w:val="22"/>
+        </w:rPr>
+        <w:t xml:space="preserve"> I was requ</w:t>
+      </w:r>
+      <w:r>
+        <w:rPr>
+          <w:rFonts w:cstheme="minorHAnsi"/>
+          <w:color w:val="auto"/>
+          <w:sz w:val="22"/>
+        </w:rPr>
+        <w:t>ired to research about servers</w:t>
+      </w:r>
+      <w:r>
+        <w:rPr>
+          <w:rFonts w:cstheme="minorHAnsi"/>
+          <w:color w:val="auto"/>
+          <w:sz w:val="22"/>
+        </w:rPr>
+        <w:t xml:space="preserve"> and implementation strategies to come up with solutions but only after understanding the purpose of reverse proxy server, application server and database and how to fairly be able to know what specifications these ones must hold to satisfy demand. I am still deepening my knowledge into virtualization and much more is still to be developed in this area of the project.</w:t>
+      </w:r>
+    </w:p>
+    <w:p>
+      <w:pPr>
+        <w:rPr>
+          <w:rFonts w:cstheme="minorHAnsi"/>
+          <w:color w:val="auto"/>
+          <w:sz w:val="22"/>
+        </w:rPr>
+      </w:pPr>
+      <w:r>
+        <w:rPr>
+          <w:rFonts w:cstheme="minorHAnsi"/>
+          <w:color w:val="auto"/>
+          <w:sz w:val="22"/>
+        </w:rPr>
+        <w:t>To conclude, the flexible scope or this project allow us to explore many areas of technology, a</w:t>
+      </w:r>
+      <w:r>
+        <w:rPr>
+          <w:rFonts w:cstheme="minorHAnsi"/>
+          <w:color w:val="auto"/>
+          <w:sz w:val="22"/>
+        </w:rPr>
+        <w:t xml:space="preserve"> </w:t>
+      </w:r>
+      <w:r>
+        <w:rPr>
+          <w:rFonts w:cstheme="minorHAnsi"/>
+          <w:color w:val="auto"/>
+          <w:sz w:val="22"/>
+        </w:rPr>
+        <w:t xml:space="preserve">part of what mentioned above there is much more I could learn about </w:t>
+      </w:r>
+      <w:proofErr w:type="spellStart"/>
+      <w:r>
+        <w:rPr>
+          <w:rFonts w:cstheme="minorHAnsi"/>
+          <w:color w:val="auto"/>
+          <w:sz w:val="22"/>
+        </w:rPr>
+        <w:t>Iaas</w:t>
+      </w:r>
+      <w:proofErr w:type="spellEnd"/>
+      <w:r>
+        <w:rPr>
+          <w:rFonts w:cstheme="minorHAnsi"/>
+          <w:color w:val="auto"/>
+          <w:sz w:val="22"/>
+        </w:rPr>
+        <w:t xml:space="preserve">, </w:t>
+      </w:r>
+      <w:proofErr w:type="spellStart"/>
+      <w:r>
+        <w:rPr>
+          <w:rFonts w:cstheme="minorHAnsi"/>
+          <w:color w:val="auto"/>
+          <w:sz w:val="22"/>
+        </w:rPr>
+        <w:t>Paas</w:t>
+      </w:r>
+      <w:proofErr w:type="spellEnd"/>
+      <w:r>
+        <w:rPr>
+          <w:rFonts w:cstheme="minorHAnsi"/>
+          <w:color w:val="auto"/>
+          <w:sz w:val="22"/>
+        </w:rPr>
+        <w:t xml:space="preserve"> and </w:t>
+      </w:r>
+      <w:proofErr w:type="spellStart"/>
+      <w:r>
+        <w:rPr>
+          <w:rFonts w:cstheme="minorHAnsi"/>
+          <w:color w:val="auto"/>
+          <w:sz w:val="22"/>
+        </w:rPr>
+        <w:t>Saas</w:t>
+      </w:r>
+      <w:proofErr w:type="spellEnd"/>
+      <w:r>
+        <w:rPr>
+          <w:rFonts w:cstheme="minorHAnsi"/>
+          <w:color w:val="auto"/>
+          <w:sz w:val="22"/>
+        </w:rPr>
+        <w:t xml:space="preserve">. But for </w:t>
+      </w:r>
+      <w:proofErr w:type="gramStart"/>
+      <w:r>
+        <w:rPr>
+          <w:rFonts w:cstheme="minorHAnsi"/>
+          <w:color w:val="auto"/>
+          <w:sz w:val="22"/>
+        </w:rPr>
+        <w:t>now</w:t>
+      </w:r>
+      <w:proofErr w:type="gramEnd"/>
+      <w:r>
+        <w:rPr>
+          <w:rFonts w:cstheme="minorHAnsi"/>
+          <w:color w:val="auto"/>
+          <w:sz w:val="22"/>
+        </w:rPr>
+        <w:t xml:space="preserve"> enough have been explored, to add some more to my list we have got familiarized with Feature driven development(FDD) and Kanban, Slack and even seen how a project plan is useful for instance. This journey has been frustrating due to my unexperienced and limited knowledge but little by little we have achieved our goals. </w:t>
       </w:r>
     </w:p>
     <w:p>
@@ -8469,7 +10083,7 @@
 </file>
 
 <file path=word/endnotes.xml><?xml version="1.0" encoding="utf-8"?>
-<w:endnotes xmlns:wpc="http://schemas.microsoft.com/office/word/2010/wordprocessingCanvas" xmlns:cx="http://schemas.microsoft.com/office/drawing/2014/chartex" xmlns:cx1="http://schemas.microsoft.com/office/drawing/2015/9/8/chartex" xmlns:cx2="http://schemas.microsoft.com/office/drawing/2015/10/21/chartex" xmlns:cx3="http://schemas.microsoft.com/office/drawing/2016/5/9/chartex" xmlns:cx4="http://schemas.microsoft.com/office/drawing/2016/5/10/chartex" xmlns:cx5="http://schemas.microsoft.com/office/drawing/2016/5/11/chartex" xmlns:cx6="http://schemas.microsoft.com/office/drawing/2016/5/12/chartex" xmlns:cx7="http://schemas.microsoft.com/office/drawing/2016/5/13/chartex" xmlns:cx8="http://schemas.microsoft.com/office/drawing/2016/5/14/chartex" xmlns:mc="http://schemas.openxmlformats.org/markup-compatibility/2006" xmlns:o="urn:schemas-microsoft-com:office:office" xmlns:r="http://schemas.openxmlformats.org/officeDocument/2006/relationships" xmlns:m="http://schemas.openxmlformats.org/officeDocument/2006/math" xmlns:v="urn:schemas-microsoft-com:vml" xmlns:wp14="http://schemas.microsoft.com/office/word/2010/wordprocessingDrawing" xmlns:wp="http://schemas.openxmlformats.org/drawingml/2006/wordprocessingDrawing" xmlns:w10="urn:schemas-microsoft-com:office:word" xmlns:w="http://schemas.openxmlformats.org/wordprocessingml/2006/main" xmlns:w14="http://schemas.microsoft.com/office/word/2010/wordml" xmlns:w15="http://schemas.microsoft.com/office/word/2012/wordml" xmlns:w16se="http://schemas.microsoft.com/office/word/2015/wordml/symex" xmlns:wpg="http://schemas.microsoft.com/office/word/2010/wordprocessingGroup" xmlns:wpi="http://schemas.microsoft.com/office/word/2010/wordprocessingInk" xmlns:wne="http://schemas.microsoft.com/office/word/2006/wordml" xmlns:wps="http://schemas.microsoft.com/office/word/2010/wordprocessingShape" mc:Ignorable="w14 w15 w16se wp14">
+<w:endnotes xmlns:wpc="http://schemas.microsoft.com/office/word/2010/wordprocessingCanvas" xmlns:cx="http://schemas.microsoft.com/office/drawing/2014/chartex" xmlns:cx1="http://schemas.microsoft.com/office/drawing/2015/9/8/chartex" xmlns:cx2="http://schemas.microsoft.com/office/drawing/2015/10/21/chartex" xmlns:cx3="http://schemas.microsoft.com/office/drawing/2016/5/9/chartex" xmlns:cx4="http://schemas.microsoft.com/office/drawing/2016/5/10/chartex" xmlns:cx5="http://schemas.microsoft.com/office/drawing/2016/5/11/chartex" xmlns:mc="http://schemas.openxmlformats.org/markup-compatibility/2006" xmlns:o="urn:schemas-microsoft-com:office:office" xmlns:r="http://schemas.openxmlformats.org/officeDocument/2006/relationships" xmlns:m="http://schemas.openxmlformats.org/officeDocument/2006/math" xmlns:v="urn:schemas-microsoft-com:vml" xmlns:wp14="http://schemas.microsoft.com/office/word/2010/wordprocessingDrawing" xmlns:wp="http://schemas.openxmlformats.org/drawingml/2006/wordprocessingDrawing" xmlns:w10="urn:schemas-microsoft-com:office:word" xmlns:w="http://schemas.openxmlformats.org/wordprocessingml/2006/main" xmlns:w14="http://schemas.microsoft.com/office/word/2010/wordml" xmlns:w15="http://schemas.microsoft.com/office/word/2012/wordml" xmlns:w16se="http://schemas.microsoft.com/office/word/2015/wordml/symex" xmlns:wpg="http://schemas.microsoft.com/office/word/2010/wordprocessingGroup" xmlns:wpi="http://schemas.microsoft.com/office/word/2010/wordprocessingInk" xmlns:wne="http://schemas.microsoft.com/office/word/2006/wordml" xmlns:wps="http://schemas.microsoft.com/office/word/2010/wordprocessingShape" mc:Ignorable="w14 w15 w16se wp14">
   <w:endnote w:type="separator" w:id="-1">
     <w:p>
       <w:pPr>
@@ -8501,7 +10115,7 @@
 </file>
 
 <file path=word/footer1.xml><?xml version="1.0" encoding="utf-8"?>
-<w:ftr xmlns:wpc="http://schemas.microsoft.com/office/word/2010/wordprocessingCanvas" xmlns:cx="http://schemas.microsoft.com/office/drawing/2014/chartex" xmlns:cx1="http://schemas.microsoft.com/office/drawing/2015/9/8/chartex" xmlns:cx2="http://schemas.microsoft.com/office/drawing/2015/10/21/chartex" xmlns:cx3="http://schemas.microsoft.com/office/drawing/2016/5/9/chartex" xmlns:cx4="http://schemas.microsoft.com/office/drawing/2016/5/10/chartex" xmlns:cx5="http://schemas.microsoft.com/office/drawing/2016/5/11/chartex" xmlns:cx6="http://schemas.microsoft.com/office/drawing/2016/5/12/chartex" xmlns:cx7="http://schemas.microsoft.com/office/drawing/2016/5/13/chartex" xmlns:cx8="http://schemas.microsoft.com/office/drawing/2016/5/14/chartex" xmlns:mc="http://schemas.openxmlformats.org/markup-compatibility/2006" xmlns:o="urn:schemas-microsoft-com:office:office" xmlns:r="http://schemas.openxmlformats.org/officeDocument/2006/relationships" xmlns:m="http://schemas.openxmlformats.org/officeDocument/2006/math" xmlns:v="urn:schemas-microsoft-com:vml" xmlns:wp14="http://schemas.microsoft.com/office/word/2010/wordprocessingDrawing" xmlns:wp="http://schemas.openxmlformats.org/drawingml/2006/wordprocessingDrawing" xmlns:w10="urn:schemas-microsoft-com:office:word" xmlns:w="http://schemas.openxmlformats.org/wordprocessingml/2006/main" xmlns:w14="http://schemas.microsoft.com/office/word/2010/wordml" xmlns:w15="http://schemas.microsoft.com/office/word/2012/wordml" xmlns:w16se="http://schemas.microsoft.com/office/word/2015/wordml/symex" xmlns:wpg="http://schemas.microsoft.com/office/word/2010/wordprocessingGroup" xmlns:wpi="http://schemas.microsoft.com/office/word/2010/wordprocessingInk" xmlns:wne="http://schemas.microsoft.com/office/word/2006/wordml" xmlns:wps="http://schemas.microsoft.com/office/word/2010/wordprocessingShape" mc:Ignorable="w14 w15 w16se wp14">
+<w:ftr xmlns:wpc="http://schemas.microsoft.com/office/word/2010/wordprocessingCanvas" xmlns:cx="http://schemas.microsoft.com/office/drawing/2014/chartex" xmlns:cx1="http://schemas.microsoft.com/office/drawing/2015/9/8/chartex" xmlns:cx2="http://schemas.microsoft.com/office/drawing/2015/10/21/chartex" xmlns:cx3="http://schemas.microsoft.com/office/drawing/2016/5/9/chartex" xmlns:cx4="http://schemas.microsoft.com/office/drawing/2016/5/10/chartex" xmlns:cx5="http://schemas.microsoft.com/office/drawing/2016/5/11/chartex" xmlns:mc="http://schemas.openxmlformats.org/markup-compatibility/2006" xmlns:o="urn:schemas-microsoft-com:office:office" xmlns:r="http://schemas.openxmlformats.org/officeDocument/2006/relationships" xmlns:m="http://schemas.openxmlformats.org/officeDocument/2006/math" xmlns:v="urn:schemas-microsoft-com:vml" xmlns:wp14="http://schemas.microsoft.com/office/word/2010/wordprocessingDrawing" xmlns:wp="http://schemas.openxmlformats.org/drawingml/2006/wordprocessingDrawing" xmlns:w10="urn:schemas-microsoft-com:office:word" xmlns:w="http://schemas.openxmlformats.org/wordprocessingml/2006/main" xmlns:w14="http://schemas.microsoft.com/office/word/2010/wordml" xmlns:w15="http://schemas.microsoft.com/office/word/2012/wordml" xmlns:w16se="http://schemas.microsoft.com/office/word/2015/wordml/symex" xmlns:wpg="http://schemas.microsoft.com/office/word/2010/wordprocessingGroup" xmlns:wpi="http://schemas.microsoft.com/office/word/2010/wordprocessingInk" xmlns:wne="http://schemas.microsoft.com/office/word/2006/wordml" xmlns:wps="http://schemas.microsoft.com/office/word/2010/wordprocessingShape" mc:Ignorable="w14 w15 w16se wp14">
   <w:p>
     <w:pPr>
       <w:pStyle w:val="Footer"/>
@@ -8569,7 +10183,7 @@
       <w:rPr>
         <w:noProof/>
       </w:rPr>
-      <w:t>7</w:t>
+      <w:t>3</w:t>
     </w:r>
     <w:r>
       <w:rPr>
@@ -8582,7 +10196,7 @@
 </file>
 
 <file path=word/footnotes.xml><?xml version="1.0" encoding="utf-8"?>
-<w:footnotes xmlns:wpc="http://schemas.microsoft.com/office/word/2010/wordprocessingCanvas" xmlns:cx="http://schemas.microsoft.com/office/drawing/2014/chartex" xmlns:cx1="http://schemas.microsoft.com/office/drawing/2015/9/8/chartex" xmlns:cx2="http://schemas.microsoft.com/office/drawing/2015/10/21/chartex" xmlns:cx3="http://schemas.microsoft.com/office/drawing/2016/5/9/chartex" xmlns:cx4="http://schemas.microsoft.com/office/drawing/2016/5/10/chartex" xmlns:cx5="http://schemas.microsoft.com/office/drawing/2016/5/11/chartex" xmlns:cx6="http://schemas.microsoft.com/office/drawing/2016/5/12/chartex" xmlns:cx7="http://schemas.microsoft.com/office/drawing/2016/5/13/chartex" xmlns:cx8="http://schemas.microsoft.com/office/drawing/2016/5/14/chartex" xmlns:mc="http://schemas.openxmlformats.org/markup-compatibility/2006" xmlns:o="urn:schemas-microsoft-com:office:office" xmlns:r="http://schemas.openxmlformats.org/officeDocument/2006/relationships" xmlns:m="http://schemas.openxmlformats.org/officeDocument/2006/math" xmlns:v="urn:schemas-microsoft-com:vml" xmlns:wp14="http://schemas.microsoft.com/office/word/2010/wordprocessingDrawing" xmlns:wp="http://schemas.openxmlformats.org/drawingml/2006/wordprocessingDrawing" xmlns:w10="urn:schemas-microsoft-com:office:word" xmlns:w="http://schemas.openxmlformats.org/wordprocessingml/2006/main" xmlns:w14="http://schemas.microsoft.com/office/word/2010/wordml" xmlns:w15="http://schemas.microsoft.com/office/word/2012/wordml" xmlns:w16se="http://schemas.microsoft.com/office/word/2015/wordml/symex" xmlns:wpg="http://schemas.microsoft.com/office/word/2010/wordprocessingGroup" xmlns:wpi="http://schemas.microsoft.com/office/word/2010/wordprocessingInk" xmlns:wne="http://schemas.microsoft.com/office/word/2006/wordml" xmlns:wps="http://schemas.microsoft.com/office/word/2010/wordprocessingShape" mc:Ignorable="w14 w15 w16se wp14">
+<w:footnotes xmlns:wpc="http://schemas.microsoft.com/office/word/2010/wordprocessingCanvas" xmlns:cx="http://schemas.microsoft.com/office/drawing/2014/chartex" xmlns:cx1="http://schemas.microsoft.com/office/drawing/2015/9/8/chartex" xmlns:cx2="http://schemas.microsoft.com/office/drawing/2015/10/21/chartex" xmlns:cx3="http://schemas.microsoft.com/office/drawing/2016/5/9/chartex" xmlns:cx4="http://schemas.microsoft.com/office/drawing/2016/5/10/chartex" xmlns:cx5="http://schemas.microsoft.com/office/drawing/2016/5/11/chartex" xmlns:mc="http://schemas.openxmlformats.org/markup-compatibility/2006" xmlns:o="urn:schemas-microsoft-com:office:office" xmlns:r="http://schemas.openxmlformats.org/officeDocument/2006/relationships" xmlns:m="http://schemas.openxmlformats.org/officeDocument/2006/math" xmlns:v="urn:schemas-microsoft-com:vml" xmlns:wp14="http://schemas.microsoft.com/office/word/2010/wordprocessingDrawing" xmlns:wp="http://schemas.openxmlformats.org/drawingml/2006/wordprocessingDrawing" xmlns:w10="urn:schemas-microsoft-com:office:word" xmlns:w="http://schemas.openxmlformats.org/wordprocessingml/2006/main" xmlns:w14="http://schemas.microsoft.com/office/word/2010/wordml" xmlns:w15="http://schemas.microsoft.com/office/word/2012/wordml" xmlns:w16se="http://schemas.microsoft.com/office/word/2015/wordml/symex" xmlns:wpg="http://schemas.microsoft.com/office/word/2010/wordprocessingGroup" xmlns:wpi="http://schemas.microsoft.com/office/word/2010/wordprocessingInk" xmlns:wne="http://schemas.microsoft.com/office/word/2006/wordml" xmlns:wps="http://schemas.microsoft.com/office/word/2010/wordprocessingShape" mc:Ignorable="w14 w15 w16se wp14">
   <w:footnote w:type="separator" w:id="-1">
     <w:p>
       <w:pPr>
@@ -8614,7 +10228,7 @@
 </file>
 
 <file path=word/numbering.xml><?xml version="1.0" encoding="utf-8"?>
-<w:numbering xmlns:wpc="http://schemas.microsoft.com/office/word/2010/wordprocessingCanvas" xmlns:cx="http://schemas.microsoft.com/office/drawing/2014/chartex" xmlns:cx1="http://schemas.microsoft.com/office/drawing/2015/9/8/chartex" xmlns:cx2="http://schemas.microsoft.com/office/drawing/2015/10/21/chartex" xmlns:cx3="http://schemas.microsoft.com/office/drawing/2016/5/9/chartex" xmlns:cx4="http://schemas.microsoft.com/office/drawing/2016/5/10/chartex" xmlns:cx5="http://schemas.microsoft.com/office/drawing/2016/5/11/chartex" xmlns:cx6="http://schemas.microsoft.com/office/drawing/2016/5/12/chartex" xmlns:cx7="http://schemas.microsoft.com/office/drawing/2016/5/13/chartex" xmlns:cx8="http://schemas.microsoft.com/office/drawing/2016/5/14/chartex" xmlns:mc="http://schemas.openxmlformats.org/markup-compatibility/2006" xmlns:o="urn:schemas-microsoft-com:office:office" xmlns:r="http://schemas.openxmlformats.org/officeDocument/2006/relationships" xmlns:m="http://schemas.openxmlformats.org/officeDocument/2006/math" xmlns:v="urn:schemas-microsoft-com:vml" xmlns:wp14="http://schemas.microsoft.com/office/word/2010/wordprocessingDrawing" xmlns:wp="http://schemas.openxmlformats.org/drawingml/2006/wordprocessingDrawing" xmlns:w10="urn:schemas-microsoft-com:office:word" xmlns:w="http://schemas.openxmlformats.org/wordprocessingml/2006/main" xmlns:w14="http://schemas.microsoft.com/office/word/2010/wordml" xmlns:w15="http://schemas.microsoft.com/office/word/2012/wordml" xmlns:w16se="http://schemas.microsoft.com/office/word/2015/wordml/symex" xmlns:wpg="http://schemas.microsoft.com/office/word/2010/wordprocessingGroup" xmlns:wpi="http://schemas.microsoft.com/office/word/2010/wordprocessingInk" xmlns:wne="http://schemas.microsoft.com/office/word/2006/wordml" xmlns:wps="http://schemas.microsoft.com/office/word/2010/wordprocessingShape" mc:Ignorable="w14 w15 w16se wp14">
+<w:numbering xmlns:wpc="http://schemas.microsoft.com/office/word/2010/wordprocessingCanvas" xmlns:cx="http://schemas.microsoft.com/office/drawing/2014/chartex" xmlns:cx1="http://schemas.microsoft.com/office/drawing/2015/9/8/chartex" xmlns:cx2="http://schemas.microsoft.com/office/drawing/2015/10/21/chartex" xmlns:cx3="http://schemas.microsoft.com/office/drawing/2016/5/9/chartex" xmlns:cx4="http://schemas.microsoft.com/office/drawing/2016/5/10/chartex" xmlns:cx5="http://schemas.microsoft.com/office/drawing/2016/5/11/chartex" xmlns:mc="http://schemas.openxmlformats.org/markup-compatibility/2006" xmlns:o="urn:schemas-microsoft-com:office:office" xmlns:r="http://schemas.openxmlformats.org/officeDocument/2006/relationships" xmlns:m="http://schemas.openxmlformats.org/officeDocument/2006/math" xmlns:v="urn:schemas-microsoft-com:vml" xmlns:wp14="http://schemas.microsoft.com/office/word/2010/wordprocessingDrawing" xmlns:wp="http://schemas.openxmlformats.org/drawingml/2006/wordprocessingDrawing" xmlns:w10="urn:schemas-microsoft-com:office:word" xmlns:w="http://schemas.openxmlformats.org/wordprocessingml/2006/main" xmlns:w14="http://schemas.microsoft.com/office/word/2010/wordml" xmlns:w15="http://schemas.microsoft.com/office/word/2012/wordml" xmlns:w16se="http://schemas.microsoft.com/office/word/2015/wordml/symex" xmlns:wpg="http://schemas.microsoft.com/office/word/2010/wordprocessingGroup" xmlns:wpi="http://schemas.microsoft.com/office/word/2010/wordprocessingInk" xmlns:wne="http://schemas.microsoft.com/office/word/2006/wordml" xmlns:wps="http://schemas.microsoft.com/office/word/2010/wordprocessingShape" mc:Ignorable="w14 w15 w16se wp14">
   <w:abstractNum w:abstractNumId="0" w15:restartNumberingAfterBreak="0">
     <w:nsid w:val="039A48F3"/>
     <w:multiLevelType w:val="multilevel"/>
@@ -11390,7 +13004,7 @@
 </file>
 
 <file path=word/glossary/document.xml><?xml version="1.0" encoding="utf-8"?>
-<w:glossaryDocument xmlns:wpc="http://schemas.microsoft.com/office/word/2010/wordprocessingCanvas" xmlns:cx="http://schemas.microsoft.com/office/drawing/2014/chartex" xmlns:cx1="http://schemas.microsoft.com/office/drawing/2015/9/8/chartex" xmlns:cx2="http://schemas.microsoft.com/office/drawing/2015/10/21/chartex" xmlns:cx3="http://schemas.microsoft.com/office/drawing/2016/5/9/chartex" xmlns:cx4="http://schemas.microsoft.com/office/drawing/2016/5/10/chartex" xmlns:cx5="http://schemas.microsoft.com/office/drawing/2016/5/11/chartex" xmlns:cx6="http://schemas.microsoft.com/office/drawing/2016/5/12/chartex" xmlns:cx7="http://schemas.microsoft.com/office/drawing/2016/5/13/chartex" xmlns:cx8="http://schemas.microsoft.com/office/drawing/2016/5/14/chartex" xmlns:mc="http://schemas.openxmlformats.org/markup-compatibility/2006" xmlns:o="urn:schemas-microsoft-com:office:office" xmlns:r="http://schemas.openxmlformats.org/officeDocument/2006/relationships" xmlns:m="http://schemas.openxmlformats.org/officeDocument/2006/math" xmlns:v="urn:schemas-microsoft-com:vml" xmlns:wp14="http://schemas.microsoft.com/office/word/2010/wordprocessingDrawing" xmlns:wp="http://schemas.openxmlformats.org/drawingml/2006/wordprocessingDrawing" xmlns:w10="urn:schemas-microsoft-com:office:word" xmlns:w="http://schemas.openxmlformats.org/wordprocessingml/2006/main" xmlns:w14="http://schemas.microsoft.com/office/word/2010/wordml" xmlns:w15="http://schemas.microsoft.com/office/word/2012/wordml" xmlns:w16se="http://schemas.microsoft.com/office/word/2015/wordml/symex" xmlns:wpg="http://schemas.microsoft.com/office/word/2010/wordprocessingGroup" xmlns:wpi="http://schemas.microsoft.com/office/word/2010/wordprocessingInk" xmlns:wne="http://schemas.microsoft.com/office/word/2006/wordml" xmlns:wps="http://schemas.microsoft.com/office/word/2010/wordprocessingShape" mc:Ignorable="w14 w15 w16se wp14">
+<w:glossaryDocument xmlns:wpc="http://schemas.microsoft.com/office/word/2010/wordprocessingCanvas" xmlns:cx="http://schemas.microsoft.com/office/drawing/2014/chartex" xmlns:cx1="http://schemas.microsoft.com/office/drawing/2015/9/8/chartex" xmlns:cx2="http://schemas.microsoft.com/office/drawing/2015/10/21/chartex" xmlns:cx3="http://schemas.microsoft.com/office/drawing/2016/5/9/chartex" xmlns:cx4="http://schemas.microsoft.com/office/drawing/2016/5/10/chartex" xmlns:cx5="http://schemas.microsoft.com/office/drawing/2016/5/11/chartex" xmlns:mc="http://schemas.openxmlformats.org/markup-compatibility/2006" xmlns:o="urn:schemas-microsoft-com:office:office" xmlns:r="http://schemas.openxmlformats.org/officeDocument/2006/relationships" xmlns:m="http://schemas.openxmlformats.org/officeDocument/2006/math" xmlns:v="urn:schemas-microsoft-com:vml" xmlns:wp14="http://schemas.microsoft.com/office/word/2010/wordprocessingDrawing" xmlns:wp="http://schemas.openxmlformats.org/drawingml/2006/wordprocessingDrawing" xmlns:w10="urn:schemas-microsoft-com:office:word" xmlns:w="http://schemas.openxmlformats.org/wordprocessingml/2006/main" xmlns:w14="http://schemas.microsoft.com/office/word/2010/wordml" xmlns:w15="http://schemas.microsoft.com/office/word/2012/wordml" xmlns:w16se="http://schemas.microsoft.com/office/word/2015/wordml/symex" xmlns:wpg="http://schemas.microsoft.com/office/word/2010/wordprocessingGroup" xmlns:wpi="http://schemas.microsoft.com/office/word/2010/wordprocessingInk" xmlns:wne="http://schemas.microsoft.com/office/word/2006/wordml" xmlns:wps="http://schemas.microsoft.com/office/word/2010/wordprocessingShape" mc:Ignorable="w14 w15 w16se wp14">
   <w:docParts>
     <w:docPart>
       <w:docPartPr>
@@ -11498,7 +13112,7 @@
     <w:charset w:val="80"/>
     <w:family w:val="modern"/>
     <w:pitch w:val="fixed"/>
-    <w:sig w:usb0="E00002FF" w:usb1="6AC7FDFB" w:usb2="00000012" w:usb3="00000000" w:csb0="0002009F" w:csb1="00000000"/>
+    <w:sig w:usb0="E00002FF" w:usb1="6AC7FDFB" w:usb2="08000012" w:usb3="00000000" w:csb0="0002009F" w:csb1="00000000"/>
   </w:font>
   <w:font w:name="Century Gothic">
     <w:panose1 w:val="020B0502020202020204"/>
@@ -11539,7 +13153,6 @@
     <w:sig w:usb0="00000003" w:usb1="00000000" w:usb2="00000000" w:usb3="00000000" w:csb0="00000001" w:csb1="00000000"/>
   </w:font>
   <w:font w:name="Yu Mincho">
-    <w:altName w:val="游明朝"/>
     <w:panose1 w:val="00000000000000000000"/>
     <w:charset w:val="80"/>
     <w:family w:val="roman"/>
@@ -11547,7 +13160,6 @@
     <w:pitch w:val="default"/>
   </w:font>
   <w:font w:name="Yu Gothic Light">
-    <w:altName w:val="游ゴシック Light"/>
     <w:panose1 w:val="020B0300000000000000"/>
     <w:charset w:val="80"/>
     <w:family w:val="swiss"/>
@@ -11583,6 +13195,7 @@
     <w:rsid w:val="000F4C11"/>
     <w:rsid w:val="002713A8"/>
     <w:rsid w:val="002E2938"/>
+    <w:rsid w:val="003B69D7"/>
     <w:rsid w:val="00481115"/>
     <w:rsid w:val="004F4DBA"/>
     <w:rsid w:val="0070358C"/>
@@ -12338,7 +13951,7 @@
 </file>
 
 <file path=customXml/itemProps3.xml><?xml version="1.0" encoding="utf-8"?>
-<ds:datastoreItem xmlns:ds="http://schemas.openxmlformats.org/officeDocument/2006/customXml" ds:itemID="{6022B0E3-09BA-4C8A-9B77-3D1553485B86}">
+<ds:datastoreItem xmlns:ds="http://schemas.openxmlformats.org/officeDocument/2006/customXml" ds:itemID="{850FC41D-C7A4-49A1-8998-942821356A70}">
   <ds:schemaRefs>
     <ds:schemaRef ds:uri="http://schemas.openxmlformats.org/officeDocument/2006/bibliography"/>
   </ds:schemaRefs>

</xml_diff>

<commit_message>
added table for individual contribution
</commit_message>
<xml_diff>
--- a/Mid-Year/Status Report.docx
+++ b/Mid-Year/Status Report.docx
@@ -1,6 +1,6 @@
 
 <file path=word/document.xml><?xml version="1.0" encoding="utf-8"?>
-<w:document xmlns:wpc="http://schemas.microsoft.com/office/word/2010/wordprocessingCanvas" xmlns:cx="http://schemas.microsoft.com/office/drawing/2014/chartex" xmlns:cx1="http://schemas.microsoft.com/office/drawing/2015/9/8/chartex" xmlns:cx2="http://schemas.microsoft.com/office/drawing/2015/10/21/chartex" xmlns:cx3="http://schemas.microsoft.com/office/drawing/2016/5/9/chartex" xmlns:cx4="http://schemas.microsoft.com/office/drawing/2016/5/10/chartex" xmlns:cx5="http://schemas.microsoft.com/office/drawing/2016/5/11/chartex" xmlns:mc="http://schemas.openxmlformats.org/markup-compatibility/2006" xmlns:o="urn:schemas-microsoft-com:office:office" xmlns:r="http://schemas.openxmlformats.org/officeDocument/2006/relationships" xmlns:m="http://schemas.openxmlformats.org/officeDocument/2006/math" xmlns:v="urn:schemas-microsoft-com:vml" xmlns:wp14="http://schemas.microsoft.com/office/word/2010/wordprocessingDrawing" xmlns:wp="http://schemas.openxmlformats.org/drawingml/2006/wordprocessingDrawing" xmlns:w10="urn:schemas-microsoft-com:office:word" xmlns:w="http://schemas.openxmlformats.org/wordprocessingml/2006/main" xmlns:w14="http://schemas.microsoft.com/office/word/2010/wordml" xmlns:w15="http://schemas.microsoft.com/office/word/2012/wordml" xmlns:w16se="http://schemas.microsoft.com/office/word/2015/wordml/symex" xmlns:wpg="http://schemas.microsoft.com/office/word/2010/wordprocessingGroup" xmlns:wpi="http://schemas.microsoft.com/office/word/2010/wordprocessingInk" xmlns:wne="http://schemas.microsoft.com/office/word/2006/wordml" xmlns:wps="http://schemas.microsoft.com/office/word/2010/wordprocessingShape" mc:Ignorable="w14 w15 w16se wp14">
+<w:document xmlns:wpc="http://schemas.microsoft.com/office/word/2010/wordprocessingCanvas" xmlns:cx="http://schemas.microsoft.com/office/drawing/2014/chartex" xmlns:cx1="http://schemas.microsoft.com/office/drawing/2015/9/8/chartex" xmlns:cx2="http://schemas.microsoft.com/office/drawing/2015/10/21/chartex" xmlns:cx3="http://schemas.microsoft.com/office/drawing/2016/5/9/chartex" xmlns:cx4="http://schemas.microsoft.com/office/drawing/2016/5/10/chartex" xmlns:cx5="http://schemas.microsoft.com/office/drawing/2016/5/11/chartex" xmlns:cx6="http://schemas.microsoft.com/office/drawing/2016/5/12/chartex" xmlns:cx7="http://schemas.microsoft.com/office/drawing/2016/5/13/chartex" xmlns:cx8="http://schemas.microsoft.com/office/drawing/2016/5/14/chartex" xmlns:mc="http://schemas.openxmlformats.org/markup-compatibility/2006" xmlns:o="urn:schemas-microsoft-com:office:office" xmlns:r="http://schemas.openxmlformats.org/officeDocument/2006/relationships" xmlns:m="http://schemas.openxmlformats.org/officeDocument/2006/math" xmlns:v="urn:schemas-microsoft-com:vml" xmlns:wp14="http://schemas.microsoft.com/office/word/2010/wordprocessingDrawing" xmlns:wp="http://schemas.openxmlformats.org/drawingml/2006/wordprocessingDrawing" xmlns:w10="urn:schemas-microsoft-com:office:word" xmlns:w="http://schemas.openxmlformats.org/wordprocessingml/2006/main" xmlns:w14="http://schemas.microsoft.com/office/word/2010/wordml" xmlns:w15="http://schemas.microsoft.com/office/word/2012/wordml" xmlns:w16se="http://schemas.microsoft.com/office/word/2015/wordml/symex" xmlns:wpg="http://schemas.microsoft.com/office/word/2010/wordprocessingGroup" xmlns:wpi="http://schemas.microsoft.com/office/word/2010/wordprocessingInk" xmlns:wne="http://schemas.microsoft.com/office/word/2006/wordml" xmlns:wps="http://schemas.microsoft.com/office/word/2010/wordprocessingShape" mc:Ignorable="w14 w15 w16se wp14">
   <w:body>
     <w:sdt>
       <w:sdtPr>
@@ -26,7 +26,7 @@
             <w:rPr>
               <w:noProof/>
               <w:color w:val="auto"/>
-              <w:lang w:val="en-US" w:eastAsia="en-US"/>
+              <w:lang w:eastAsia="en-NZ"/>
             </w:rPr>
             <mc:AlternateContent>
               <mc:Choice Requires="wps">
@@ -217,7 +217,7 @@
             <w:rPr>
               <w:noProof/>
               <w:color w:val="auto"/>
-              <w:lang w:val="en-US" w:eastAsia="en-US"/>
+              <w:lang w:eastAsia="en-NZ"/>
             </w:rPr>
             <mc:AlternateContent>
               <mc:Choice Requires="wps">
@@ -345,7 +345,25 @@
                                               <w:sz w:val="26"/>
                                               <w:lang w:eastAsia="en-US"/>
                                             </w:rPr>
-                                            <w:t xml:space="preserve">| Hayley-Belle Cleverdon </w:t>
+                                            <w:t xml:space="preserve">| Hayley-Belle </w:t>
+                                          </w:r>
+                                          <w:proofErr w:type="spellStart"/>
+                                          <w:r>
+                                            <w:rPr>
+                                              <w:rFonts w:eastAsiaTheme="minorHAnsi"/>
+                                              <w:sz w:val="26"/>
+                                              <w:lang w:eastAsia="en-US"/>
+                                            </w:rPr>
+                                            <w:t>Cleverdon</w:t>
+                                          </w:r>
+                                          <w:proofErr w:type="spellEnd"/>
+                                          <w:r>
+                                            <w:rPr>
+                                              <w:rFonts w:eastAsiaTheme="minorHAnsi"/>
+                                              <w:sz w:val="26"/>
+                                              <w:lang w:eastAsia="en-US"/>
+                                            </w:rPr>
+                                            <w:t xml:space="preserve"> </w:t>
                                           </w:r>
                                           <w:r>
                                             <w:rPr>
@@ -897,7 +915,25 @@
                                         <w:sz w:val="26"/>
                                         <w:lang w:eastAsia="en-US"/>
                                       </w:rPr>
-                                      <w:t xml:space="preserve">| Hayley-Belle Cleverdon </w:t>
+                                      <w:t xml:space="preserve">| Hayley-Belle </w:t>
+                                    </w:r>
+                                    <w:proofErr w:type="spellStart"/>
+                                    <w:r>
+                                      <w:rPr>
+                                        <w:rFonts w:eastAsiaTheme="minorHAnsi"/>
+                                        <w:sz w:val="26"/>
+                                        <w:lang w:eastAsia="en-US"/>
+                                      </w:rPr>
+                                      <w:t>Cleverdon</w:t>
+                                    </w:r>
+                                    <w:proofErr w:type="spellEnd"/>
+                                    <w:r>
+                                      <w:rPr>
+                                        <w:rFonts w:eastAsiaTheme="minorHAnsi"/>
+                                        <w:sz w:val="26"/>
+                                        <w:lang w:eastAsia="en-US"/>
+                                      </w:rPr>
+                                      <w:t xml:space="preserve"> </w:t>
                                     </w:r>
                                     <w:r>
                                       <w:rPr>
@@ -1407,15 +1443,7 @@
             <w:rPr>
               <w:color w:val="auto"/>
             </w:rPr>
-            <w:t>Table of Conte</w:t>
-          </w:r>
-          <w:bookmarkStart w:id="0" w:name="_GoBack"/>
-          <w:bookmarkEnd w:id="0"/>
-          <w:r>
-            <w:rPr>
-              <w:color w:val="auto"/>
-            </w:rPr>
-            <w:t>nts</w:t>
+            <w:t>Table of Contents</w:t>
           </w:r>
         </w:p>
         <w:p>
@@ -2417,7 +2445,7 @@
           <w:color w:val="auto"/>
         </w:rPr>
       </w:pPr>
-      <w:bookmarkStart w:id="1" w:name="_Toc483487458"/>
+      <w:bookmarkStart w:id="0" w:name="_Toc483487458"/>
       <w:r>
         <w:rPr>
           <w:color w:val="auto"/>
@@ -2425,7 +2453,7 @@
         <w:lastRenderedPageBreak/>
         <w:t>Executive Summary</w:t>
       </w:r>
-      <w:bookmarkEnd w:id="1"/>
+      <w:bookmarkEnd w:id="0"/>
     </w:p>
     <w:p>
       <w:pPr>
@@ -2551,23 +2579,7 @@
           <w:color w:val="auto"/>
           <w:sz w:val="22"/>
         </w:rPr>
-        <w:t xml:space="preserve">The parts of the feasibility study that have been underway are the operational, legal and technical studies. The schedule, resource and financial studies rely heavily on our findings in the technical study. </w:t>
-      </w:r>
-      <w:proofErr w:type="gramStart"/>
-      <w:r>
-        <w:rPr>
-          <w:color w:val="auto"/>
-          <w:sz w:val="22"/>
-        </w:rPr>
-        <w:t>As a result</w:t>
-      </w:r>
-      <w:proofErr w:type="gramEnd"/>
-      <w:r>
-        <w:rPr>
-          <w:color w:val="auto"/>
-          <w:sz w:val="22"/>
-        </w:rPr>
-        <w:t xml:space="preserve">, once those are finalised, the remaining studies are expected to be completed swiftly. Once the feasibility report is complete, we will present this to </w:t>
+        <w:t xml:space="preserve">The parts of the feasibility study that have been underway are the operational, legal and technical studies. The schedule, resource and financial studies rely heavily on our findings in the technical study. As a result, once those are finalised, the remaining studies are expected to be completed swiftly. Once the feasibility report is complete, we will present this to </w:t>
       </w:r>
       <w:proofErr w:type="spellStart"/>
       <w:r>
@@ -2728,7 +2740,7 @@
           <w:color w:val="auto"/>
         </w:rPr>
       </w:pPr>
-      <w:bookmarkStart w:id="2" w:name="_Toc483487459"/>
+      <w:bookmarkStart w:id="1" w:name="_Toc483487459"/>
       <w:r>
         <w:rPr>
           <w:color w:val="auto"/>
@@ -2736,151 +2748,135 @@
         <w:lastRenderedPageBreak/>
         <w:t>Project Description</w:t>
       </w:r>
+      <w:bookmarkEnd w:id="1"/>
+    </w:p>
+    <w:p>
+      <w:pPr>
+        <w:spacing w:line="276" w:lineRule="auto"/>
+        <w:rPr>
+          <w:color w:val="auto"/>
+          <w:sz w:val="22"/>
+        </w:rPr>
+      </w:pPr>
+      <w:r>
+        <w:rPr>
+          <w:color w:val="auto"/>
+          <w:sz w:val="22"/>
+        </w:rPr>
+        <w:t xml:space="preserve">This project is a Research and Development project assigned by the Computing and Information Sciences Faculty of Auckland University of Technology (AUT). </w:t>
+      </w:r>
+      <w:proofErr w:type="spellStart"/>
+      <w:r>
+        <w:rPr>
+          <w:color w:val="auto"/>
+          <w:sz w:val="22"/>
+        </w:rPr>
+        <w:t>Dr.</w:t>
+      </w:r>
+      <w:proofErr w:type="spellEnd"/>
+      <w:r>
+        <w:rPr>
+          <w:color w:val="auto"/>
+          <w:sz w:val="22"/>
+        </w:rPr>
+        <w:t xml:space="preserve"> Robin </w:t>
+      </w:r>
+      <w:proofErr w:type="spellStart"/>
+      <w:r>
+        <w:rPr>
+          <w:color w:val="auto"/>
+          <w:sz w:val="22"/>
+        </w:rPr>
+        <w:t>Hankin</w:t>
+      </w:r>
+      <w:proofErr w:type="spellEnd"/>
+      <w:r>
+        <w:rPr>
+          <w:color w:val="auto"/>
+          <w:sz w:val="22"/>
+        </w:rPr>
+        <w:t xml:space="preserve">, a lecturer at AUT, proposed the project on behalf of the Auckland Mathematics Association (AMA), who are key stakeholders in the project. </w:t>
+      </w:r>
+    </w:p>
+    <w:p>
+      <w:pPr>
+        <w:spacing w:line="276" w:lineRule="auto"/>
+        <w:rPr>
+          <w:color w:val="auto"/>
+          <w:sz w:val="22"/>
+        </w:rPr>
+      </w:pPr>
+      <w:proofErr w:type="spellStart"/>
+      <w:r>
+        <w:rPr>
+          <w:color w:val="auto"/>
+          <w:sz w:val="22"/>
+        </w:rPr>
+        <w:t>Dr.</w:t>
+      </w:r>
+      <w:proofErr w:type="spellEnd"/>
+      <w:r>
+        <w:rPr>
+          <w:color w:val="auto"/>
+          <w:sz w:val="22"/>
+        </w:rPr>
+        <w:t xml:space="preserve"> </w:t>
+      </w:r>
+      <w:proofErr w:type="spellStart"/>
+      <w:r>
+        <w:rPr>
+          <w:color w:val="auto"/>
+          <w:sz w:val="22"/>
+        </w:rPr>
+        <w:t>Hankin</w:t>
+      </w:r>
+      <w:proofErr w:type="spellEnd"/>
+      <w:r>
+        <w:rPr>
+          <w:color w:val="auto"/>
+          <w:sz w:val="22"/>
+        </w:rPr>
+        <w:t xml:space="preserve"> has asked that we provide an in-depth</w:t>
+      </w:r>
+      <w:r>
+        <w:rPr>
+          <w:color w:val="auto"/>
+          <w:sz w:val="22"/>
+        </w:rPr>
+        <w:t xml:space="preserve"> feasibility study and at least a presentable prototype for a real-time online scoreboard to be used during MATHEX events run by AMA. This scoreboard would be used alongside the current pen-and-paper system, and aims to improve the experience that audience members have during the event, by allowing them to view the scores of each team as the competition is underway.</w:t>
+      </w:r>
+    </w:p>
+    <w:p>
+      <w:pPr>
+        <w:spacing w:line="276" w:lineRule="auto"/>
+        <w:rPr>
+          <w:color w:val="auto"/>
+          <w:sz w:val="22"/>
+        </w:rPr>
+      </w:pPr>
+      <w:r>
+        <w:rPr>
+          <w:color w:val="auto"/>
+          <w:sz w:val="22"/>
+        </w:rPr>
+        <w:t>The feasibility study, along with all other project documentation, should provide enough information that another group of students could carry on with the project at a later date. The prototype can be presented to AUT faculty to show evidence of our development skills, as well as provide a working version of the solution for the AMA’s consideration.</w:t>
+      </w:r>
+    </w:p>
+    <w:p>
+      <w:pPr>
+        <w:pStyle w:val="Heading1"/>
+        <w:rPr>
+          <w:color w:val="auto"/>
+        </w:rPr>
+      </w:pPr>
+      <w:bookmarkStart w:id="2" w:name="_Toc483487460"/>
+      <w:r>
+        <w:rPr>
+          <w:color w:val="auto"/>
+        </w:rPr>
+        <w:t>Project Overview</w:t>
+      </w:r>
       <w:bookmarkEnd w:id="2"/>
-    </w:p>
-    <w:p>
-      <w:pPr>
-        <w:spacing w:line="276" w:lineRule="auto"/>
-        <w:rPr>
-          <w:color w:val="auto"/>
-          <w:sz w:val="22"/>
-        </w:rPr>
-      </w:pPr>
-      <w:r>
-        <w:rPr>
-          <w:color w:val="auto"/>
-          <w:sz w:val="22"/>
-        </w:rPr>
-        <w:t xml:space="preserve">This project is a Research and Development project assigned by the Computing and Information Sciences Faculty of Auckland University of Technology (AUT). </w:t>
-      </w:r>
-      <w:proofErr w:type="spellStart"/>
-      <w:r>
-        <w:rPr>
-          <w:color w:val="auto"/>
-          <w:sz w:val="22"/>
-        </w:rPr>
-        <w:t>Dr.</w:t>
-      </w:r>
-      <w:proofErr w:type="spellEnd"/>
-      <w:r>
-        <w:rPr>
-          <w:color w:val="auto"/>
-          <w:sz w:val="22"/>
-        </w:rPr>
-        <w:t xml:space="preserve"> Robin </w:t>
-      </w:r>
-      <w:proofErr w:type="spellStart"/>
-      <w:r>
-        <w:rPr>
-          <w:color w:val="auto"/>
-          <w:sz w:val="22"/>
-        </w:rPr>
-        <w:t>Hankin</w:t>
-      </w:r>
-      <w:proofErr w:type="spellEnd"/>
-      <w:r>
-        <w:rPr>
-          <w:color w:val="auto"/>
-          <w:sz w:val="22"/>
-        </w:rPr>
-        <w:t xml:space="preserve">, a lecturer at AUT, proposed the project on behalf of the Auckland Mathematics Association (AMA), who are key stakeholders in the project. </w:t>
-      </w:r>
-    </w:p>
-    <w:p>
-      <w:pPr>
-        <w:spacing w:line="276" w:lineRule="auto"/>
-        <w:rPr>
-          <w:color w:val="auto"/>
-          <w:sz w:val="22"/>
-        </w:rPr>
-      </w:pPr>
-      <w:proofErr w:type="spellStart"/>
-      <w:r>
-        <w:rPr>
-          <w:color w:val="auto"/>
-          <w:sz w:val="22"/>
-        </w:rPr>
-        <w:t>Dr.</w:t>
-      </w:r>
-      <w:proofErr w:type="spellEnd"/>
-      <w:r>
-        <w:rPr>
-          <w:color w:val="auto"/>
-          <w:sz w:val="22"/>
-        </w:rPr>
-        <w:t xml:space="preserve"> </w:t>
-      </w:r>
-      <w:proofErr w:type="spellStart"/>
-      <w:r>
-        <w:rPr>
-          <w:color w:val="auto"/>
-          <w:sz w:val="22"/>
-        </w:rPr>
-        <w:t>Hankin</w:t>
-      </w:r>
-      <w:proofErr w:type="spellEnd"/>
-      <w:r>
-        <w:rPr>
-          <w:color w:val="auto"/>
-          <w:sz w:val="22"/>
-        </w:rPr>
-        <w:t xml:space="preserve"> has asked that we provide an in-depth</w:t>
-      </w:r>
-      <w:r>
-        <w:rPr>
-          <w:color w:val="auto"/>
-          <w:sz w:val="22"/>
-        </w:rPr>
-        <w:t xml:space="preserve"> feasibility study and at least a presentable prototype for a real-time online scoreboard to be used during MATHEX events run by AMA. This scoreboard would be used alongside the current pen-and-paper system, and aims to improve the experience that audience members have during the event, by allowing them to view the scores of each team as the competition is underway.</w:t>
-      </w:r>
-    </w:p>
-    <w:p>
-      <w:pPr>
-        <w:spacing w:line="276" w:lineRule="auto"/>
-        <w:rPr>
-          <w:color w:val="auto"/>
-          <w:sz w:val="22"/>
-        </w:rPr>
-      </w:pPr>
-      <w:r>
-        <w:rPr>
-          <w:color w:val="auto"/>
-          <w:sz w:val="22"/>
-        </w:rPr>
-        <w:t xml:space="preserve">The feasibility study, along with all other project documentation, should provide enough information that another group of students could carry on with the project </w:t>
-      </w:r>
-      <w:proofErr w:type="gramStart"/>
-      <w:r>
-        <w:rPr>
-          <w:color w:val="auto"/>
-          <w:sz w:val="22"/>
-        </w:rPr>
-        <w:t>at a later date</w:t>
-      </w:r>
-      <w:proofErr w:type="gramEnd"/>
-      <w:r>
-        <w:rPr>
-          <w:color w:val="auto"/>
-          <w:sz w:val="22"/>
-        </w:rPr>
-        <w:t>. The prototype can be presented to AUT faculty to show evidence of our development skills, as well as provide a working version of the solution for the AMA’s consideration.</w:t>
-      </w:r>
-    </w:p>
-    <w:p>
-      <w:pPr>
-        <w:pStyle w:val="Heading1"/>
-        <w:rPr>
-          <w:color w:val="auto"/>
-        </w:rPr>
-      </w:pPr>
-      <w:bookmarkStart w:id="3" w:name="_Toc483487460"/>
-      <w:r>
-        <w:rPr>
-          <w:color w:val="auto"/>
-        </w:rPr>
-        <w:t>Project Overview</w:t>
-      </w:r>
-      <w:bookmarkEnd w:id="3"/>
     </w:p>
     <w:p>
       <w:pPr>
@@ -2891,7 +2887,7 @@
           <w:sz w:val="28"/>
         </w:rPr>
       </w:pPr>
-      <w:bookmarkStart w:id="4" w:name="_Toc483487461"/>
+      <w:bookmarkStart w:id="3" w:name="_Toc483487461"/>
       <w:r>
         <w:rPr>
           <w:color w:val="auto"/>
@@ -2899,7 +2895,7 @@
         </w:rPr>
         <w:t>Project Objectives</w:t>
       </w:r>
-      <w:bookmarkEnd w:id="4"/>
+      <w:bookmarkEnd w:id="3"/>
     </w:p>
     <w:p>
       <w:pPr>
@@ -2928,7 +2924,7 @@
           <w:sz w:val="28"/>
         </w:rPr>
       </w:pPr>
-      <w:bookmarkStart w:id="5" w:name="_Toc483487462"/>
+      <w:bookmarkStart w:id="4" w:name="_Toc483487462"/>
       <w:r>
         <w:rPr>
           <w:color w:val="auto"/>
@@ -2936,7 +2932,7 @@
         </w:rPr>
         <w:t>Project Scope</w:t>
       </w:r>
-      <w:bookmarkEnd w:id="5"/>
+      <w:bookmarkEnd w:id="4"/>
     </w:p>
     <w:p>
       <w:pPr>
@@ -2979,7 +2975,7 @@
           <w:sz w:val="28"/>
         </w:rPr>
       </w:pPr>
-      <w:bookmarkStart w:id="6" w:name="_Toc483487463"/>
+      <w:bookmarkStart w:id="5" w:name="_Toc483487463"/>
       <w:r>
         <w:rPr>
           <w:color w:val="auto"/>
@@ -2987,7 +2983,7 @@
         </w:rPr>
         <w:t>Project Approach</w:t>
       </w:r>
-      <w:bookmarkEnd w:id="6"/>
+      <w:bookmarkEnd w:id="5"/>
     </w:p>
     <w:p>
       <w:pPr>
@@ -3002,23 +2998,7 @@
           <w:color w:val="auto"/>
           <w:sz w:val="22"/>
         </w:rPr>
-        <w:t xml:space="preserve">Following the System Development Life </w:t>
-      </w:r>
-      <w:proofErr w:type="gramStart"/>
-      <w:r>
-        <w:rPr>
-          <w:color w:val="auto"/>
-          <w:sz w:val="22"/>
-        </w:rPr>
-        <w:t>Cycle</w:t>
-      </w:r>
-      <w:proofErr w:type="gramEnd"/>
-      <w:r>
-        <w:rPr>
-          <w:color w:val="auto"/>
-          <w:sz w:val="22"/>
-        </w:rPr>
-        <w:t xml:space="preserve"> we are still currently in the planning phase of our project. We completed the Concept/Initiating phase early on by gathering requirements from our client. </w:t>
+        <w:t xml:space="preserve">Following the System Development Life Cycle we are still currently in the planning phase of our project. We completed the Concept/Initiating phase early on by gathering requirements from our client. </w:t>
       </w:r>
     </w:p>
     <w:p>
@@ -3108,7 +3088,7 @@
           <w:sz w:val="28"/>
         </w:rPr>
       </w:pPr>
-      <w:bookmarkStart w:id="7" w:name="_Toc483487464"/>
+      <w:bookmarkStart w:id="6" w:name="_Toc483487464"/>
       <w:r>
         <w:rPr>
           <w:color w:val="auto"/>
@@ -3116,7 +3096,7 @@
         </w:rPr>
         <w:t>Major Milestones</w:t>
       </w:r>
-      <w:bookmarkEnd w:id="7"/>
+      <w:bookmarkEnd w:id="6"/>
     </w:p>
     <w:p>
       <w:pPr>
@@ -3136,7 +3116,7 @@
           <w:sz w:val="28"/>
         </w:rPr>
       </w:pPr>
-      <w:bookmarkStart w:id="8" w:name="_Toc483487465"/>
+      <w:bookmarkStart w:id="7" w:name="_Toc483487465"/>
       <w:r>
         <w:rPr>
           <w:color w:val="auto"/>
@@ -3151,7 +3131,7 @@
         </w:rPr>
         <w:t>roject Deliverables</w:t>
       </w:r>
-      <w:bookmarkEnd w:id="8"/>
+      <w:bookmarkEnd w:id="7"/>
     </w:p>
     <w:p>
       <w:pPr>
@@ -3296,14 +3276,14 @@
           <w:color w:val="auto"/>
         </w:rPr>
       </w:pPr>
-      <w:bookmarkStart w:id="9" w:name="_Toc483487466"/>
+      <w:bookmarkStart w:id="8" w:name="_Toc483487466"/>
       <w:r>
         <w:rPr>
           <w:color w:val="auto"/>
         </w:rPr>
         <w:t>Addresses to Recommendations</w:t>
       </w:r>
-      <w:bookmarkEnd w:id="9"/>
+      <w:bookmarkEnd w:id="8"/>
     </w:p>
     <w:p>
       <w:pPr>
@@ -3314,7 +3294,7 @@
           <w:sz w:val="28"/>
         </w:rPr>
       </w:pPr>
-      <w:bookmarkStart w:id="10" w:name="_Toc483487467"/>
+      <w:bookmarkStart w:id="9" w:name="_Toc483487467"/>
       <w:r>
         <w:rPr>
           <w:color w:val="auto"/>
@@ -3322,7 +3302,7 @@
         </w:rPr>
         <w:t>Proposal Changes</w:t>
       </w:r>
-      <w:bookmarkEnd w:id="10"/>
+      <w:bookmarkEnd w:id="9"/>
     </w:p>
     <w:p>
       <w:pPr>
@@ -3332,21 +3312,12 @@
           <w:sz w:val="22"/>
         </w:rPr>
       </w:pPr>
-      <w:proofErr w:type="gramStart"/>
-      <w:r>
-        <w:rPr>
-          <w:color w:val="auto"/>
-          <w:sz w:val="22"/>
-        </w:rPr>
-        <w:t>A number of</w:t>
-      </w:r>
-      <w:proofErr w:type="gramEnd"/>
-      <w:r>
-        <w:rPr>
-          <w:color w:val="auto"/>
-          <w:sz w:val="22"/>
-        </w:rPr>
-        <w:t xml:space="preserve"> changes were made to the proposal based on the feedback we received, where any clarifications were needed or mistakes were found, we followed these up with corrections. More details about the changes made to the proposal can be found in the following section.</w:t>
+      <w:r>
+        <w:rPr>
+          <w:color w:val="auto"/>
+          <w:sz w:val="22"/>
+        </w:rPr>
+        <w:t>A number of changes were made to the proposal based on the feedback we received, where any clarifications were needed or mistakes were found, we followed these up with corrections. More details about the changes made to the proposal can be found in the following section.</w:t>
       </w:r>
     </w:p>
     <w:p>
@@ -3358,7 +3329,7 @@
           <w:sz w:val="28"/>
         </w:rPr>
       </w:pPr>
-      <w:bookmarkStart w:id="11" w:name="_Toc483487468"/>
+      <w:bookmarkStart w:id="10" w:name="_Toc483487468"/>
       <w:r>
         <w:rPr>
           <w:color w:val="auto"/>
@@ -3366,7 +3337,7 @@
         </w:rPr>
         <w:t>Resources Provided</w:t>
       </w:r>
-      <w:bookmarkEnd w:id="11"/>
+      <w:bookmarkEnd w:id="10"/>
     </w:p>
     <w:p>
       <w:pPr>
@@ -3393,7 +3364,7 @@
           <w:sz w:val="28"/>
         </w:rPr>
       </w:pPr>
-      <w:bookmarkStart w:id="12" w:name="_Toc483487469"/>
+      <w:bookmarkStart w:id="11" w:name="_Toc483487469"/>
       <w:r>
         <w:rPr>
           <w:color w:val="auto"/>
@@ -3401,7 +3372,7 @@
         </w:rPr>
         <w:t>Framework Suggestions</w:t>
       </w:r>
-      <w:bookmarkEnd w:id="12"/>
+      <w:bookmarkEnd w:id="11"/>
     </w:p>
     <w:p>
       <w:pPr>
@@ -3452,7 +3423,7 @@
           <w:sz w:val="28"/>
         </w:rPr>
       </w:pPr>
-      <w:bookmarkStart w:id="13" w:name="_Toc483487470"/>
+      <w:bookmarkStart w:id="12" w:name="_Toc483487470"/>
       <w:r>
         <w:rPr>
           <w:color w:val="auto"/>
@@ -3460,7 +3431,7 @@
         </w:rPr>
         <w:t>Questions</w:t>
       </w:r>
-      <w:bookmarkEnd w:id="13"/>
+      <w:bookmarkEnd w:id="12"/>
     </w:p>
     <w:p>
       <w:pPr>
@@ -3494,7 +3465,7 @@
           <w:sz w:val="28"/>
         </w:rPr>
       </w:pPr>
-      <w:bookmarkStart w:id="14" w:name="_Toc483487471"/>
+      <w:bookmarkStart w:id="13" w:name="_Toc483487471"/>
       <w:r>
         <w:rPr>
           <w:color w:val="auto"/>
@@ -3509,117 +3480,117 @@
         </w:rPr>
         <w:t xml:space="preserve"> and Presentation Suggestions</w:t>
       </w:r>
+      <w:bookmarkEnd w:id="13"/>
+    </w:p>
+    <w:p>
+      <w:pPr>
+        <w:spacing w:line="276" w:lineRule="auto"/>
+        <w:rPr>
+          <w:color w:val="auto"/>
+          <w:sz w:val="22"/>
+        </w:rPr>
+      </w:pPr>
+      <w:r>
+        <w:rPr>
+          <w:color w:val="auto"/>
+          <w:sz w:val="22"/>
+        </w:rPr>
+        <w:t xml:space="preserve">Some very good points were made. </w:t>
+      </w:r>
+    </w:p>
+    <w:p>
+      <w:pPr>
+        <w:spacing w:line="276" w:lineRule="auto"/>
+        <w:rPr>
+          <w:color w:val="auto"/>
+          <w:sz w:val="22"/>
+        </w:rPr>
+      </w:pPr>
+      <w:r>
+        <w:rPr>
+          <w:color w:val="auto"/>
+          <w:sz w:val="22"/>
+        </w:rPr>
+        <w:t>We will be sure to send in a soft-copy to the supervisor of any prepared docum</w:t>
+      </w:r>
+      <w:r>
+        <w:rPr>
+          <w:color w:val="auto"/>
+          <w:sz w:val="22"/>
+        </w:rPr>
+        <w:t>ents – unfortunately this was not</w:t>
+      </w:r>
+      <w:r>
+        <w:rPr>
+          <w:color w:val="auto"/>
+          <w:sz w:val="22"/>
+        </w:rPr>
+        <w:t xml:space="preserve"> an option earlier as we had not been assigned one. </w:t>
+      </w:r>
+    </w:p>
+    <w:p>
+      <w:pPr>
+        <w:spacing w:line="276" w:lineRule="auto"/>
+        <w:rPr>
+          <w:color w:val="auto"/>
+          <w:sz w:val="22"/>
+        </w:rPr>
+      </w:pPr>
+      <w:r>
+        <w:rPr>
+          <w:color w:val="auto"/>
+          <w:sz w:val="22"/>
+        </w:rPr>
+        <w:t xml:space="preserve">We have better utilized GitHub, and are moving our Trello board over into the Project boards. We have upskilled to use </w:t>
+      </w:r>
+      <w:proofErr w:type="spellStart"/>
+      <w:r>
+        <w:rPr>
+          <w:color w:val="auto"/>
+          <w:sz w:val="22"/>
+        </w:rPr>
+        <w:t>TortoiseGit</w:t>
+      </w:r>
+      <w:proofErr w:type="spellEnd"/>
+      <w:r>
+        <w:rPr>
+          <w:color w:val="auto"/>
+          <w:sz w:val="22"/>
+        </w:rPr>
+        <w:t xml:space="preserve"> to upload our work to the repository.</w:t>
+      </w:r>
+    </w:p>
+    <w:p>
+      <w:pPr>
+        <w:spacing w:line="276" w:lineRule="auto"/>
+        <w:rPr>
+          <w:color w:val="auto"/>
+          <w:sz w:val="22"/>
+        </w:rPr>
+      </w:pPr>
+      <w:r>
+        <w:rPr>
+          <w:color w:val="auto"/>
+          <w:sz w:val="22"/>
+        </w:rPr>
+        <w:t>We have good conduct in meetings, however the issue remains to get all team members to attend and we have a need to meet more frequently.</w:t>
+      </w:r>
+    </w:p>
+    <w:p>
+      <w:pPr>
+        <w:pStyle w:val="Heading1"/>
+        <w:rPr>
+          <w:color w:val="auto"/>
+        </w:rPr>
+      </w:pPr>
+      <w:bookmarkStart w:id="14" w:name="_Toc483487472"/>
+      <w:r>
+        <w:rPr>
+          <w:color w:val="auto"/>
+        </w:rPr>
+        <w:t>Project Proposal Variations</w:t>
+      </w:r>
       <w:bookmarkEnd w:id="14"/>
-    </w:p>
-    <w:p>
-      <w:pPr>
-        <w:spacing w:line="276" w:lineRule="auto"/>
-        <w:rPr>
-          <w:color w:val="auto"/>
-          <w:sz w:val="22"/>
-        </w:rPr>
-      </w:pPr>
-      <w:r>
-        <w:rPr>
-          <w:color w:val="auto"/>
-          <w:sz w:val="22"/>
-        </w:rPr>
-        <w:t xml:space="preserve">Some very good points were made. </w:t>
-      </w:r>
-    </w:p>
-    <w:p>
-      <w:pPr>
-        <w:spacing w:line="276" w:lineRule="auto"/>
-        <w:rPr>
-          <w:color w:val="auto"/>
-          <w:sz w:val="22"/>
-        </w:rPr>
-      </w:pPr>
-      <w:r>
-        <w:rPr>
-          <w:color w:val="auto"/>
-          <w:sz w:val="22"/>
-        </w:rPr>
-        <w:t>We will be sure to send in a soft-copy to the supervisor of any prepared docum</w:t>
-      </w:r>
-      <w:r>
-        <w:rPr>
-          <w:color w:val="auto"/>
-          <w:sz w:val="22"/>
-        </w:rPr>
-        <w:t>ents – unfortunately this was not</w:t>
-      </w:r>
-      <w:r>
-        <w:rPr>
-          <w:color w:val="auto"/>
-          <w:sz w:val="22"/>
-        </w:rPr>
-        <w:t xml:space="preserve"> an option earlier as we had not been assigned one. </w:t>
-      </w:r>
-    </w:p>
-    <w:p>
-      <w:pPr>
-        <w:spacing w:line="276" w:lineRule="auto"/>
-        <w:rPr>
-          <w:color w:val="auto"/>
-          <w:sz w:val="22"/>
-        </w:rPr>
-      </w:pPr>
-      <w:r>
-        <w:rPr>
-          <w:color w:val="auto"/>
-          <w:sz w:val="22"/>
-        </w:rPr>
-        <w:t xml:space="preserve">We have better utilized GitHub, and are moving our Trello board over into the Project boards. We have upskilled to use </w:t>
-      </w:r>
-      <w:proofErr w:type="spellStart"/>
-      <w:r>
-        <w:rPr>
-          <w:color w:val="auto"/>
-          <w:sz w:val="22"/>
-        </w:rPr>
-        <w:t>TortoiseGit</w:t>
-      </w:r>
-      <w:proofErr w:type="spellEnd"/>
-      <w:r>
-        <w:rPr>
-          <w:color w:val="auto"/>
-          <w:sz w:val="22"/>
-        </w:rPr>
-        <w:t xml:space="preserve"> to upload our work to the repository.</w:t>
-      </w:r>
-    </w:p>
-    <w:p>
-      <w:pPr>
-        <w:spacing w:line="276" w:lineRule="auto"/>
-        <w:rPr>
-          <w:color w:val="auto"/>
-          <w:sz w:val="22"/>
-        </w:rPr>
-      </w:pPr>
-      <w:r>
-        <w:rPr>
-          <w:color w:val="auto"/>
-          <w:sz w:val="22"/>
-        </w:rPr>
-        <w:t>We have good conduct in meetings, however the issue remains to get all team members to attend and we have a need to meet more frequently.</w:t>
-      </w:r>
-    </w:p>
-    <w:p>
-      <w:pPr>
-        <w:pStyle w:val="Heading1"/>
-        <w:rPr>
-          <w:color w:val="auto"/>
-        </w:rPr>
-      </w:pPr>
-      <w:bookmarkStart w:id="15" w:name="_Toc483487472"/>
-      <w:r>
-        <w:rPr>
-          <w:color w:val="auto"/>
-        </w:rPr>
-        <w:t>Project Proposal Variations</w:t>
-      </w:r>
-      <w:bookmarkEnd w:id="15"/>
     </w:p>
     <w:tbl>
       <w:tblPr>
@@ -4413,14 +4384,14 @@
           <w:color w:val="auto"/>
         </w:rPr>
       </w:pPr>
-      <w:bookmarkStart w:id="16" w:name="_Toc483487473"/>
+      <w:bookmarkStart w:id="15" w:name="_Toc483487473"/>
       <w:r>
         <w:rPr>
           <w:color w:val="auto"/>
         </w:rPr>
         <w:t>Project Status Summary</w:t>
       </w:r>
-      <w:bookmarkEnd w:id="16"/>
+      <w:bookmarkEnd w:id="15"/>
     </w:p>
     <w:p>
       <w:pPr>
@@ -4431,7 +4402,7 @@
           <w:sz w:val="28"/>
         </w:rPr>
       </w:pPr>
-      <w:bookmarkStart w:id="17" w:name="_Toc483487474"/>
+      <w:bookmarkStart w:id="16" w:name="_Toc483487474"/>
       <w:r>
         <w:rPr>
           <w:color w:val="auto"/>
@@ -4439,7 +4410,7 @@
         </w:rPr>
         <w:t>Current Work</w:t>
       </w:r>
-      <w:bookmarkEnd w:id="17"/>
+      <w:bookmarkEnd w:id="16"/>
     </w:p>
     <w:tbl>
       <w:tblPr>
@@ -5709,23 +5680,7 @@
           <w:color w:val="auto"/>
           <w:sz w:val="22"/>
         </w:rPr>
-        <w:t xml:space="preserve">We also ended up doing some upskilling earlier than we expected, as we found it necessary </w:t>
-      </w:r>
-      <w:proofErr w:type="gramStart"/>
-      <w:r>
-        <w:rPr>
-          <w:color w:val="auto"/>
-          <w:sz w:val="22"/>
-        </w:rPr>
-        <w:t>in order to</w:t>
-      </w:r>
-      <w:proofErr w:type="gramEnd"/>
-      <w:r>
-        <w:rPr>
-          <w:color w:val="auto"/>
-          <w:sz w:val="22"/>
-        </w:rPr>
-        <w:t xml:space="preserve"> comprehend the tools and services we were recommended, as well as tools we are using to work on the project itself.</w:t>
+        <w:t>We also ended up doing some upskilling earlier than we expected, as we found it necessary in order to comprehend the tools and services we were recommended, as well as tools we are using to work on the project itself.</w:t>
       </w:r>
     </w:p>
     <w:p>
@@ -5739,7 +5694,7 @@
           <w:lang w:eastAsia="en-NZ"/>
         </w:rPr>
       </w:pPr>
-      <w:bookmarkStart w:id="18" w:name="_Toc483487475"/>
+      <w:bookmarkStart w:id="17" w:name="_Toc483487475"/>
       <w:r>
         <w:rPr>
           <w:color w:val="auto"/>
@@ -5748,7 +5703,7 @@
         </w:rPr>
         <w:t>Current Progress</w:t>
       </w:r>
-      <w:bookmarkEnd w:id="18"/>
+      <w:bookmarkEnd w:id="17"/>
     </w:p>
     <w:p>
       <w:pPr>
@@ -5927,29 +5882,7 @@
           <w:szCs w:val="22"/>
           <w:lang w:eastAsia="en-NZ"/>
         </w:rPr>
-        <w:t xml:space="preserve">For licensing, we have decided to choose the route of open source licensing rather than a closed source. This is because we want future teams to be able to access our work in the case the project cannot be completed by our team as per the client’s requirements. The open source license that we are leaning towards is the GNU </w:t>
-      </w:r>
-      <w:proofErr w:type="gramStart"/>
-      <w:r>
-        <w:rPr>
-          <w:rFonts w:eastAsia="Times New Roman" w:cs="Calibri"/>
-          <w:color w:val="000000"/>
-          <w:sz w:val="22"/>
-          <w:szCs w:val="22"/>
-          <w:lang w:eastAsia="en-NZ"/>
-        </w:rPr>
-        <w:t>General Public</w:t>
-      </w:r>
-      <w:proofErr w:type="gramEnd"/>
-      <w:r>
-        <w:rPr>
-          <w:rFonts w:eastAsia="Times New Roman" w:cs="Calibri"/>
-          <w:color w:val="000000"/>
-          <w:sz w:val="22"/>
-          <w:szCs w:val="22"/>
-          <w:lang w:eastAsia="en-NZ"/>
-        </w:rPr>
-        <w:t xml:space="preserve"> License (GPLv3) as we want a future group that is assigned to this project to be able to access all our work and have all privileges but we do not want random outside groups to be able to use our work on their devices, unless they follow our rules.</w:t>
+        <w:t>For licensing, we have decided to choose the route of open source licensing rather than a closed source. This is because we want future teams to be able to access our work in the case the project cannot be completed by our team as per the client’s requirements. The open source license that we are leaning towards is the GNU General Public License (GPLv3) as we want a future group that is assigned to this project to be able to access all our work and have all privileges but we do not want random outside groups to be able to use our work on their devices, unless they follow our rules.</w:t>
       </w:r>
     </w:p>
     <w:p>
@@ -6934,7 +6867,6 @@
         </w:rPr>
         <w:t xml:space="preserve">OR </w:t>
       </w:r>
-      <w:proofErr w:type="gramStart"/>
       <w:r>
         <w:rPr>
           <w:rFonts w:eastAsia="Times New Roman" w:cs="Calibri"/>
@@ -6943,18 +6875,7 @@
           <w:szCs w:val="22"/>
           <w:lang w:eastAsia="en-NZ"/>
         </w:rPr>
-        <w:t>Java(</w:t>
-      </w:r>
-      <w:proofErr w:type="gramEnd"/>
-      <w:r>
-        <w:rPr>
-          <w:rFonts w:eastAsia="Times New Roman" w:cs="Calibri"/>
-          <w:color w:val="auto"/>
-          <w:sz w:val="22"/>
-          <w:szCs w:val="22"/>
-          <w:lang w:eastAsia="en-NZ"/>
-        </w:rPr>
-        <w:t>run on a Tomcat servlet)</w:t>
+        <w:t>Java(run on a Tomcat servlet)</w:t>
       </w:r>
       <w:r>
         <w:rPr>
@@ -7184,25 +7105,7 @@
           <w:sz w:val="22"/>
           <w:szCs w:val="22"/>
         </w:rPr>
-        <w:t xml:space="preserve">Languages Used: PostgreSQL, HTML and </w:t>
-      </w:r>
-      <w:proofErr w:type="gramStart"/>
-      <w:r>
-        <w:rPr>
-          <w:color w:val="auto"/>
-          <w:sz w:val="22"/>
-          <w:szCs w:val="22"/>
-        </w:rPr>
-        <w:t>Java(</w:t>
-      </w:r>
-      <w:proofErr w:type="gramEnd"/>
-      <w:r>
-        <w:rPr>
-          <w:color w:val="auto"/>
-          <w:sz w:val="22"/>
-          <w:szCs w:val="22"/>
-        </w:rPr>
-        <w:t>run on a Tomcat servlet).</w:t>
+        <w:t>Languages Used: PostgreSQL, HTML and Java(run on a Tomcat servlet).</w:t>
       </w:r>
     </w:p>
     <w:p>
@@ -7510,7 +7413,7 @@
           <w:sz w:val="28"/>
         </w:rPr>
       </w:pPr>
-      <w:bookmarkStart w:id="19" w:name="_Toc483487476"/>
+      <w:bookmarkStart w:id="18" w:name="_Toc483487476"/>
       <w:r>
         <w:rPr>
           <w:color w:val="auto"/>
@@ -7518,7 +7421,7 @@
         </w:rPr>
         <w:t>Issues</w:t>
       </w:r>
-      <w:bookmarkEnd w:id="19"/>
+      <w:bookmarkEnd w:id="18"/>
     </w:p>
     <w:p>
       <w:pPr>
@@ -7673,14 +7576,14 @@
           <w:color w:val="auto"/>
         </w:rPr>
       </w:pPr>
-      <w:bookmarkStart w:id="20" w:name="_Toc483487477"/>
+      <w:bookmarkStart w:id="19" w:name="_Toc483487477"/>
       <w:r>
         <w:rPr>
           <w:color w:val="auto"/>
         </w:rPr>
         <w:t>Team Reflection</w:t>
       </w:r>
-      <w:bookmarkEnd w:id="20"/>
+      <w:bookmarkEnd w:id="19"/>
     </w:p>
     <w:p>
       <w:pPr>
@@ -7750,23 +7653,7 @@
           <w:color w:val="auto"/>
           <w:sz w:val="22"/>
         </w:rPr>
-        <w:t xml:space="preserve">We need to set a weekly meeting time, and if not all members can be present, we should </w:t>
-      </w:r>
-      <w:proofErr w:type="gramStart"/>
-      <w:r>
-        <w:rPr>
-          <w:color w:val="auto"/>
-          <w:sz w:val="22"/>
-        </w:rPr>
-        <w:t>make an effort</w:t>
-      </w:r>
-      <w:proofErr w:type="gramEnd"/>
-      <w:r>
-        <w:rPr>
-          <w:color w:val="auto"/>
-          <w:sz w:val="22"/>
-        </w:rPr>
-        <w:t xml:space="preserve"> to call over Skype or be active in Slack chat during the meeting to ensure we know what is going on. Nightly communication over Slack may also be necessary, with more frequent updates on the work each member is currently doing.</w:t>
+        <w:t>We need to set a weekly meeting time, and if not all members can be present, we should make an effort to call over Skype or be active in Slack chat during the meeting to ensure we know what is going on. Nightly communication over Slack may also be necessary, with more frequent updates on the work each member is currently doing.</w:t>
       </w:r>
     </w:p>
     <w:p>
@@ -7803,7 +7690,7 @@
           <w:color w:val="auto"/>
         </w:rPr>
       </w:pPr>
-      <w:bookmarkStart w:id="21" w:name="_Toc483487478"/>
+      <w:bookmarkStart w:id="20" w:name="_Toc483487478"/>
       <w:r>
         <w:rPr>
           <w:color w:val="auto"/>
@@ -7811,23 +7698,23 @@
         <w:lastRenderedPageBreak/>
         <w:t>Member Contributions</w:t>
       </w:r>
+      <w:bookmarkEnd w:id="20"/>
+    </w:p>
+    <w:p>
+      <w:pPr>
+        <w:pStyle w:val="Heading2"/>
+        <w:rPr>
+          <w:color w:val="auto"/>
+        </w:rPr>
+      </w:pPr>
+      <w:bookmarkStart w:id="21" w:name="_Toc483487479"/>
+      <w:r>
+        <w:rPr>
+          <w:color w:val="auto"/>
+        </w:rPr>
+        <w:t>Hayley-Belle Cleverdon</w:t>
+      </w:r>
       <w:bookmarkEnd w:id="21"/>
-    </w:p>
-    <w:p>
-      <w:pPr>
-        <w:pStyle w:val="Heading2"/>
-        <w:rPr>
-          <w:color w:val="auto"/>
-        </w:rPr>
-      </w:pPr>
-      <w:bookmarkStart w:id="22" w:name="_Toc483487479"/>
-      <w:r>
-        <w:rPr>
-          <w:color w:val="auto"/>
-        </w:rPr>
-        <w:t>Hayley-Belle Cleverdon</w:t>
-      </w:r>
-      <w:bookmarkEnd w:id="22"/>
     </w:p>
     <w:tbl>
       <w:tblPr>
@@ -8478,23 +8365,7 @@
           <w:color w:val="auto"/>
           <w:sz w:val="22"/>
         </w:rPr>
-        <w:t xml:space="preserve">I have spoken to colleagues to gain their opinion on how to approach the issue, and they have provided very simple solutions based on the experience and knowledge of our team. Thus, I have </w:t>
-      </w:r>
-      <w:proofErr w:type="gramStart"/>
-      <w:r>
-        <w:rPr>
-          <w:color w:val="auto"/>
-          <w:sz w:val="22"/>
-        </w:rPr>
-        <w:t>been able to</w:t>
-      </w:r>
-      <w:proofErr w:type="gramEnd"/>
-      <w:r>
-        <w:rPr>
-          <w:color w:val="auto"/>
-          <w:sz w:val="22"/>
-        </w:rPr>
-        <w:t xml:space="preserve"> path a very realistic approach to completing this project, as well as contribute to the feasibility report that is of high importance to the client.</w:t>
+        <w:t>I have spoken to colleagues to gain their opinion on how to approach the issue, and they have provided very simple solutions based on the experience and knowledge of our team. Thus, I have been able to path a very realistic approach to completing this project, as well as contribute to the feasibility report that is of high importance to the client.</w:t>
       </w:r>
     </w:p>
     <w:p>
@@ -8591,7 +8462,7 @@
           <w:color w:val="auto"/>
         </w:rPr>
       </w:pPr>
-      <w:bookmarkStart w:id="23" w:name="_Toc483487480"/>
+      <w:bookmarkStart w:id="22" w:name="_Toc483487480"/>
       <w:r>
         <w:rPr>
           <w:color w:val="auto"/>
@@ -8599,403 +8470,101 @@
         <w:lastRenderedPageBreak/>
         <w:t>Alex Lu</w:t>
       </w:r>
+      <w:bookmarkEnd w:id="22"/>
+    </w:p>
+    <w:p>
+      <w:pPr>
+        <w:spacing w:line="276" w:lineRule="auto"/>
+        <w:rPr>
+          <w:color w:val="auto"/>
+          <w:sz w:val="22"/>
+        </w:rPr>
+      </w:pPr>
+      <w:r>
+        <w:rPr>
+          <w:color w:val="auto"/>
+          <w:sz w:val="22"/>
+        </w:rPr>
+        <w:t>For this project, I have been working on many of the tasks assigned to me by the group. For the project proposal document, I mainly worked on the Cost Estimate, Risk Management Plan and contributed to other parts of the proposal such as the Terms of Reference and Project Scope section. Usually I am responsible for contacting external parties for matters such as booking for the Project Presentation, contacting the client or communicating with the MATHEX association. Before the feasibility report, I had done some research on the technologies involved for this project, more specifically, RESTful API and Spring framework.</w:t>
+      </w:r>
+    </w:p>
+    <w:p>
+      <w:pPr>
+        <w:spacing w:line="276" w:lineRule="auto"/>
+        <w:rPr>
+          <w:color w:val="auto"/>
+          <w:sz w:val="22"/>
+        </w:rPr>
+      </w:pPr>
+      <w:r>
+        <w:rPr>
+          <w:color w:val="auto"/>
+          <w:sz w:val="22"/>
+        </w:rPr>
+        <w:t xml:space="preserve">For the feasibility report, I was assigned to work on the Operational Study and the Legal Study along with </w:t>
+      </w:r>
+      <w:proofErr w:type="spellStart"/>
+      <w:r>
+        <w:rPr>
+          <w:color w:val="auto"/>
+          <w:sz w:val="22"/>
+        </w:rPr>
+        <w:t>Jin</w:t>
+      </w:r>
+      <w:proofErr w:type="spellEnd"/>
+      <w:r>
+        <w:rPr>
+          <w:color w:val="auto"/>
+          <w:sz w:val="22"/>
+        </w:rPr>
+        <w:t>. So far, for the Operational Study, I have researched into how we will review the scoreboard effects on the MATHEX competition, contingency strategies should the scoreboard fail and how we handle stakeholder and user resistance. For the Legal Study, I have mostly been analysing the ASB Venue’s Term and Conditions and whether it clashes with our project. So far, the Operational Study and Legal Study are making good progress.</w:t>
+      </w:r>
+    </w:p>
+    <w:p>
+      <w:pPr>
+        <w:pStyle w:val="Heading2"/>
+        <w:rPr>
+          <w:color w:val="auto"/>
+        </w:rPr>
+      </w:pPr>
+      <w:bookmarkStart w:id="23" w:name="_Toc483487482"/>
+      <w:proofErr w:type="spellStart"/>
+      <w:r>
+        <w:rPr>
+          <w:color w:val="auto"/>
+        </w:rPr>
+        <w:t>Seung</w:t>
+      </w:r>
+      <w:proofErr w:type="spellEnd"/>
+      <w:r>
+        <w:rPr>
+          <w:color w:val="auto"/>
+        </w:rPr>
+        <w:t xml:space="preserve"> </w:t>
+      </w:r>
+      <w:proofErr w:type="spellStart"/>
+      <w:r>
+        <w:rPr>
+          <w:color w:val="auto"/>
+        </w:rPr>
+        <w:t>Kyu</w:t>
+      </w:r>
+      <w:proofErr w:type="spellEnd"/>
+      <w:r>
+        <w:rPr>
+          <w:color w:val="auto"/>
+        </w:rPr>
+        <w:t xml:space="preserve"> </w:t>
+      </w:r>
+      <w:proofErr w:type="spellStart"/>
+      <w:r>
+        <w:rPr>
+          <w:color w:val="auto"/>
+        </w:rPr>
+        <w:t>Jin</w:t>
+      </w:r>
       <w:bookmarkEnd w:id="23"/>
-    </w:p>
-    <w:p>
-      <w:pPr>
-        <w:spacing w:line="276" w:lineRule="auto"/>
-        <w:rPr>
-          <w:color w:val="auto"/>
-          <w:sz w:val="22"/>
-        </w:rPr>
-      </w:pPr>
-      <w:r>
-        <w:rPr>
-          <w:color w:val="auto"/>
-          <w:sz w:val="22"/>
-        </w:rPr>
-        <w:t>For this project, I have been working on many of the tasks assigned to me by the group. For the project proposal document, I mainly worked on the Cost Estimate, Risk Management Plan and contributed to other parts of the proposal such as the Terms of Reference and Project Scope section. Usually I am responsible for contacting external parties for matters such as booking for the Project Presentation, contacting the client or communicating with the MATHEX association. Before the feasibility report, I had done some research on the technologies involved for this project, more specifically, RESTful API and Spring framework.</w:t>
-      </w:r>
-    </w:p>
-    <w:p>
-      <w:pPr>
-        <w:spacing w:line="276" w:lineRule="auto"/>
-        <w:rPr>
-          <w:color w:val="auto"/>
-          <w:sz w:val="22"/>
-        </w:rPr>
-      </w:pPr>
-      <w:r>
-        <w:rPr>
-          <w:color w:val="auto"/>
-          <w:sz w:val="22"/>
-        </w:rPr>
-        <w:t xml:space="preserve">For the feasibility report, I was assigned to work on the Operational Study and the Legal Study along with </w:t>
-      </w:r>
-      <w:proofErr w:type="spellStart"/>
-      <w:r>
-        <w:rPr>
-          <w:color w:val="auto"/>
-          <w:sz w:val="22"/>
-        </w:rPr>
-        <w:t>Jin</w:t>
-      </w:r>
       <w:proofErr w:type="spellEnd"/>
-      <w:r>
-        <w:rPr>
-          <w:color w:val="auto"/>
-          <w:sz w:val="22"/>
-        </w:rPr>
-        <w:t>. So far, for the Operational Study, I have researched into how we will review the scoreboard effects on the MATHEX competition, contingency strategies should the scoreboard fail and how we handle stakeholder and user resistance. For the Legal Study, I have mostly been analysing the ASB Venue’s Term and Conditions and whether it clashes with our project. So far, the Operational Study and Legal Study are making good progress.</w:t>
-      </w:r>
-    </w:p>
-    <w:p>
-      <w:pPr>
-        <w:pStyle w:val="Heading2"/>
-        <w:rPr>
-          <w:color w:val="auto"/>
-        </w:rPr>
-      </w:pPr>
-      <w:bookmarkStart w:id="24" w:name="_Toc483487481"/>
-      <w:proofErr w:type="spellStart"/>
-      <w:r>
-        <w:rPr>
-          <w:color w:val="auto"/>
-        </w:rPr>
-        <w:t>Karanjit</w:t>
-      </w:r>
-      <w:proofErr w:type="spellEnd"/>
-      <w:r>
-        <w:rPr>
-          <w:color w:val="auto"/>
-        </w:rPr>
-        <w:t xml:space="preserve"> </w:t>
-      </w:r>
-      <w:proofErr w:type="spellStart"/>
-      <w:r>
-        <w:rPr>
-          <w:color w:val="auto"/>
-        </w:rPr>
-        <w:t>Gahunia</w:t>
-      </w:r>
-      <w:bookmarkEnd w:id="24"/>
-      <w:proofErr w:type="spellEnd"/>
-    </w:p>
-    <w:p>
-      <w:pPr>
-        <w:spacing w:line="276" w:lineRule="auto"/>
-        <w:rPr>
-          <w:color w:val="auto"/>
-          <w:sz w:val="22"/>
-        </w:rPr>
-      </w:pPr>
-      <w:r>
-        <w:rPr>
-          <w:color w:val="auto"/>
-          <w:sz w:val="22"/>
-        </w:rPr>
-        <w:t xml:space="preserve">For the project proposal, I mainly contributed to the Rationale, Stakeholder Register, Team Agreement, and the Terms of Reference as well as proofreading duties. </w:t>
-      </w:r>
-      <w:r>
-        <w:rPr>
-          <w:color w:val="auto"/>
-          <w:sz w:val="22"/>
-        </w:rPr>
-        <w:t xml:space="preserve">I am also responsible for creating meeting summaries for each meeting and posting it to Slack. For upskilling, I have been experimenting with various web languages and technologies such as PHP, JavaScript, JSP, and Java Servlets. </w:t>
-      </w:r>
-    </w:p>
-    <w:p>
-      <w:pPr>
-        <w:spacing w:line="276" w:lineRule="auto"/>
-        <w:rPr>
-          <w:color w:val="auto"/>
-          <w:sz w:val="22"/>
-        </w:rPr>
-      </w:pPr>
-      <w:r>
-        <w:rPr>
-          <w:color w:val="auto"/>
-          <w:sz w:val="22"/>
-        </w:rPr>
-        <w:t xml:space="preserve">I am assigned the technical feasibility study and my focus is on the venue’s infrastructure. </w:t>
-      </w:r>
-      <w:proofErr w:type="spellStart"/>
-      <w:r>
-        <w:rPr>
-          <w:color w:val="auto"/>
-          <w:sz w:val="22"/>
-        </w:rPr>
-        <w:t>Vini</w:t>
-      </w:r>
-      <w:proofErr w:type="spellEnd"/>
-      <w:r>
-        <w:rPr>
-          <w:color w:val="auto"/>
-          <w:sz w:val="22"/>
-        </w:rPr>
-        <w:t xml:space="preserve"> and I h</w:t>
-      </w:r>
-      <w:r>
-        <w:rPr>
-          <w:color w:val="auto"/>
-          <w:sz w:val="22"/>
-        </w:rPr>
-        <w:t xml:space="preserve">ave sent a list of questions to </w:t>
-      </w:r>
-      <w:r>
-        <w:rPr>
-          <w:color w:val="auto"/>
-          <w:sz w:val="22"/>
-        </w:rPr>
-        <w:t xml:space="preserve">Mala </w:t>
-      </w:r>
-      <w:proofErr w:type="spellStart"/>
-      <w:r>
-        <w:rPr>
-          <w:color w:val="auto"/>
-          <w:sz w:val="22"/>
-        </w:rPr>
-        <w:t>Nataraj</w:t>
-      </w:r>
-      <w:proofErr w:type="spellEnd"/>
-      <w:r>
-        <w:rPr>
-          <w:color w:val="auto"/>
-          <w:sz w:val="22"/>
-        </w:rPr>
-        <w:t xml:space="preserve">, our contact for the ASB Stadium and have requested to schedule a visit to the venue. </w:t>
-      </w:r>
-    </w:p>
-    <w:p>
-      <w:pPr>
-        <w:spacing w:line="276" w:lineRule="auto"/>
-        <w:rPr>
-          <w:color w:val="auto"/>
-          <w:sz w:val="22"/>
-        </w:rPr>
-      </w:pPr>
-      <w:r>
-        <w:rPr>
-          <w:color w:val="auto"/>
-          <w:sz w:val="22"/>
-        </w:rPr>
-        <w:t>While we wait for the venue visit to be scheduled, I have been researching local area network solutions that could accommodate for many users in a relatively small space. Also, I have been investigating the database and the transactions that would occur. This would allow me to understand how much traffic our local network must accommodate for and what internet connections may be utilised if a cloud based approach is implemented.</w:t>
-      </w:r>
-    </w:p>
-    <w:p>
-      <w:pPr>
-        <w:pStyle w:val="Heading2"/>
-        <w:rPr>
-          <w:color w:val="auto"/>
-        </w:rPr>
-      </w:pPr>
-      <w:bookmarkStart w:id="25" w:name="_Toc483487482"/>
-      <w:proofErr w:type="spellStart"/>
-      <w:r>
-        <w:rPr>
-          <w:color w:val="auto"/>
-        </w:rPr>
-        <w:t>Seung</w:t>
-      </w:r>
-      <w:proofErr w:type="spellEnd"/>
-      <w:r>
-        <w:rPr>
-          <w:color w:val="auto"/>
-        </w:rPr>
-        <w:t xml:space="preserve"> </w:t>
-      </w:r>
-      <w:proofErr w:type="spellStart"/>
-      <w:r>
-        <w:rPr>
-          <w:color w:val="auto"/>
-        </w:rPr>
-        <w:t>Kyu</w:t>
-      </w:r>
-      <w:proofErr w:type="spellEnd"/>
-      <w:r>
-        <w:rPr>
-          <w:color w:val="auto"/>
-        </w:rPr>
-        <w:t xml:space="preserve"> </w:t>
-      </w:r>
-      <w:proofErr w:type="spellStart"/>
-      <w:r>
-        <w:rPr>
-          <w:color w:val="auto"/>
-        </w:rPr>
-        <w:t>Jin</w:t>
-      </w:r>
-      <w:bookmarkEnd w:id="25"/>
-      <w:proofErr w:type="spellEnd"/>
-    </w:p>
-    <w:p>
-      <w:pPr>
-        <w:spacing w:line="276" w:lineRule="auto"/>
-        <w:rPr>
-          <w:color w:val="auto"/>
-          <w:sz w:val="22"/>
-        </w:rPr>
-      </w:pPr>
-      <w:r>
-        <w:rPr>
-          <w:color w:val="auto"/>
-          <w:sz w:val="22"/>
-        </w:rPr>
-        <w:t>For the project proposal, I</w:t>
-      </w:r>
-      <w:r>
-        <w:rPr>
-          <w:color w:val="auto"/>
-          <w:sz w:val="22"/>
-        </w:rPr>
-        <w:t xml:space="preserve"> worked mainly on producing the documents for the Skills and Knowledge involved, Communications Management Plan and Communications Matrix. </w:t>
-      </w:r>
-      <w:r>
-        <w:rPr>
-          <w:color w:val="auto"/>
-          <w:sz w:val="22"/>
-        </w:rPr>
-        <w:t>During this project, I have been</w:t>
-      </w:r>
-      <w:r>
-        <w:rPr>
-          <w:color w:val="auto"/>
-          <w:sz w:val="22"/>
-        </w:rPr>
-        <w:t xml:space="preserve"> upskilling by</w:t>
-      </w:r>
-      <w:r>
-        <w:rPr>
-          <w:color w:val="auto"/>
-          <w:sz w:val="22"/>
-        </w:rPr>
-        <w:t xml:space="preserve"> getting familiar with many of the</w:t>
-      </w:r>
-      <w:r>
-        <w:rPr>
-          <w:color w:val="auto"/>
-          <w:sz w:val="22"/>
-        </w:rPr>
-        <w:t xml:space="preserve"> new</w:t>
-      </w:r>
-      <w:r>
-        <w:rPr>
-          <w:color w:val="auto"/>
-          <w:sz w:val="22"/>
-        </w:rPr>
-        <w:t xml:space="preserve"> </w:t>
-      </w:r>
-      <w:r>
-        <w:rPr>
-          <w:color w:val="auto"/>
-          <w:sz w:val="22"/>
-        </w:rPr>
-        <w:t>technologies that we may use for developing this project such as PHP</w:t>
-      </w:r>
-      <w:r>
-        <w:rPr>
-          <w:color w:val="auto"/>
-          <w:sz w:val="22"/>
-        </w:rPr>
-        <w:t xml:space="preserve"> and JavaScript as well </w:t>
-      </w:r>
-      <w:r>
-        <w:rPr>
-          <w:color w:val="auto"/>
-          <w:sz w:val="22"/>
-        </w:rPr>
-        <w:t>as researching the technologies our supervisor recommended for us to look at.</w:t>
-      </w:r>
-    </w:p>
-    <w:p>
-      <w:pPr>
-        <w:spacing w:line="276" w:lineRule="auto"/>
-        <w:rPr>
-          <w:color w:val="auto"/>
-          <w:sz w:val="22"/>
-        </w:rPr>
-      </w:pPr>
-      <w:r>
-        <w:rPr>
-          <w:color w:val="auto"/>
-          <w:sz w:val="22"/>
-        </w:rPr>
-        <w:t xml:space="preserve">For the feasibility study, </w:t>
-      </w:r>
-      <w:r>
-        <w:rPr>
-          <w:color w:val="auto"/>
-          <w:sz w:val="22"/>
-        </w:rPr>
-        <w:t xml:space="preserve">both </w:t>
-      </w:r>
-      <w:r>
-        <w:rPr>
-          <w:color w:val="auto"/>
-          <w:sz w:val="22"/>
-        </w:rPr>
-        <w:t>Alex and I are working on the Operation study and the Legal Study.</w:t>
-      </w:r>
-      <w:r>
-        <w:rPr>
-          <w:color w:val="auto"/>
-          <w:sz w:val="22"/>
-        </w:rPr>
-        <w:t xml:space="preserve"> So far, I have been researching the different types of open source licencing available (Mozilla, Apache, MIT, the different GPL’s) and seeing which one is the most suitable in our circumstance</w:t>
-      </w:r>
-      <w:r>
-        <w:rPr>
-          <w:color w:val="auto"/>
-          <w:sz w:val="22"/>
-        </w:rPr>
-        <w:t>s</w:t>
-      </w:r>
-      <w:r>
-        <w:rPr>
-          <w:color w:val="auto"/>
-          <w:sz w:val="22"/>
-        </w:rPr>
-        <w:t xml:space="preserve">. </w:t>
-      </w:r>
-      <w:r>
-        <w:rPr>
-          <w:color w:val="auto"/>
-          <w:sz w:val="22"/>
-        </w:rPr>
-        <w:t xml:space="preserve">I have also reviewed the ASB Venue’s Terms and Conditions to look for </w:t>
-      </w:r>
-      <w:r>
-        <w:rPr>
-          <w:color w:val="auto"/>
-          <w:sz w:val="22"/>
-        </w:rPr>
-        <w:t>any terms that may get in the way of the project.</w:t>
-      </w:r>
-    </w:p>
-    <w:p>
-      <w:pPr>
-        <w:pStyle w:val="Heading2"/>
-        <w:rPr>
-          <w:color w:val="auto"/>
-        </w:rPr>
-      </w:pPr>
-      <w:bookmarkStart w:id="26" w:name="_Toc483487483"/>
-      <w:proofErr w:type="spellStart"/>
-      <w:r>
-        <w:rPr>
-          <w:color w:val="auto"/>
-        </w:rPr>
-        <w:lastRenderedPageBreak/>
-        <w:t>Vinicius</w:t>
-      </w:r>
-      <w:proofErr w:type="spellEnd"/>
-      <w:r>
-        <w:rPr>
-          <w:color w:val="auto"/>
-        </w:rPr>
-        <w:t xml:space="preserve"> Alves Ferreira</w:t>
-      </w:r>
-      <w:bookmarkEnd w:id="26"/>
     </w:p>
     <w:tbl>
       <w:tblPr>
@@ -9103,11 +8672,23 @@
             <w:pPr>
               <w:jc w:val="center"/>
               <w:rPr>
-                <w:rFonts w:cstheme="minorHAnsi"/>
-                <w:color w:val="auto"/>
-                <w:sz w:val="22"/>
-              </w:rPr>
-            </w:pPr>
+                <w:rFonts w:eastAsia="Times New Roman" w:cstheme="minorHAnsi"/>
+                <w:color w:val="000000" w:themeColor="text1"/>
+                <w:sz w:val="22"/>
+                <w:szCs w:val="22"/>
+                <w:lang w:eastAsia="en-NZ"/>
+              </w:rPr>
+            </w:pPr>
+            <w:r>
+              <w:rPr>
+                <w:rFonts w:eastAsia="Times New Roman" w:cstheme="minorHAnsi"/>
+                <w:color w:val="000000" w:themeColor="text1"/>
+                <w:sz w:val="22"/>
+                <w:szCs w:val="22"/>
+                <w:lang w:eastAsia="en-NZ"/>
+              </w:rPr>
+              <w:t>Lecture</w:t>
+            </w:r>
           </w:p>
         </w:tc>
         <w:tc>
@@ -9118,11 +8699,23 @@
             <w:pPr>
               <w:jc w:val="center"/>
               <w:rPr>
-                <w:rFonts w:cstheme="minorHAnsi"/>
-                <w:color w:val="auto"/>
-                <w:sz w:val="22"/>
-              </w:rPr>
-            </w:pPr>
+                <w:rFonts w:eastAsia="Times New Roman" w:cstheme="minorHAnsi"/>
+                <w:color w:val="000000" w:themeColor="text1"/>
+                <w:sz w:val="22"/>
+                <w:szCs w:val="22"/>
+                <w:lang w:eastAsia="en-NZ"/>
+              </w:rPr>
+            </w:pPr>
+            <w:r>
+              <w:rPr>
+                <w:rFonts w:eastAsia="Times New Roman" w:cstheme="minorHAnsi"/>
+                <w:color w:val="000000" w:themeColor="text1"/>
+                <w:sz w:val="22"/>
+                <w:szCs w:val="22"/>
+                <w:lang w:eastAsia="en-NZ"/>
+              </w:rPr>
+              <w:t>10</w:t>
+            </w:r>
           </w:p>
         </w:tc>
         <w:tc>
@@ -9132,11 +8725,23 @@
           <w:p>
             <w:pPr>
               <w:rPr>
-                <w:rFonts w:cstheme="minorHAnsi"/>
-                <w:color w:val="auto"/>
-                <w:sz w:val="22"/>
-              </w:rPr>
-            </w:pPr>
+                <w:rFonts w:eastAsia="Times New Roman" w:cstheme="minorHAnsi"/>
+                <w:color w:val="000000" w:themeColor="text1"/>
+                <w:sz w:val="22"/>
+                <w:szCs w:val="22"/>
+                <w:lang w:eastAsia="en-NZ"/>
+              </w:rPr>
+            </w:pPr>
+            <w:r>
+              <w:rPr>
+                <w:rFonts w:eastAsia="Times New Roman" w:cstheme="minorHAnsi"/>
+                <w:color w:val="000000" w:themeColor="text1"/>
+                <w:sz w:val="22"/>
+                <w:szCs w:val="22"/>
+                <w:lang w:eastAsia="en-NZ"/>
+              </w:rPr>
+              <w:t> Approximated time spent in the lectures</w:t>
+            </w:r>
           </w:p>
         </w:tc>
       </w:tr>
@@ -9153,19 +8758,31 @@
               <w:jc w:val="center"/>
               <w:rPr>
                 <w:rFonts w:eastAsia="Times New Roman" w:cstheme="minorHAnsi"/>
-                <w:color w:val="auto"/>
-                <w:sz w:val="22"/>
+                <w:color w:val="000000" w:themeColor="text1"/>
+                <w:sz w:val="22"/>
+                <w:szCs w:val="22"/>
                 <w:lang w:eastAsia="en-NZ"/>
               </w:rPr>
             </w:pPr>
             <w:r>
               <w:rPr>
                 <w:rFonts w:eastAsia="Times New Roman" w:cstheme="minorHAnsi"/>
-                <w:color w:val="auto"/>
-                <w:sz w:val="22"/>
+                <w:color w:val="000000" w:themeColor="text1"/>
+                <w:sz w:val="22"/>
+                <w:szCs w:val="22"/>
                 <w:lang w:eastAsia="en-NZ"/>
               </w:rPr>
-              <w:t>Lecture</w:t>
+              <w:t>Review Lecture</w:t>
+            </w:r>
+            <w:r>
+              <w:rPr>
+                <w:rFonts w:eastAsia="Times New Roman" w:cstheme="minorHAnsi"/>
+                <w:color w:val="000000" w:themeColor="text1"/>
+                <w:sz w:val="22"/>
+                <w:szCs w:val="22"/>
+                <w:lang w:eastAsia="en-NZ"/>
+              </w:rPr>
+              <w:t xml:space="preserve"> / Catch up / Other minor tasks</w:t>
             </w:r>
           </w:p>
         </w:tc>
@@ -9178,19 +8795,21 @@
               <w:jc w:val="center"/>
               <w:rPr>
                 <w:rFonts w:eastAsia="Times New Roman" w:cstheme="minorHAnsi"/>
-                <w:color w:val="auto"/>
-                <w:sz w:val="22"/>
+                <w:color w:val="000000" w:themeColor="text1"/>
+                <w:sz w:val="22"/>
+                <w:szCs w:val="22"/>
                 <w:lang w:eastAsia="en-NZ"/>
               </w:rPr>
             </w:pPr>
             <w:r>
               <w:rPr>
                 <w:rFonts w:eastAsia="Times New Roman" w:cstheme="minorHAnsi"/>
-                <w:color w:val="auto"/>
-                <w:sz w:val="22"/>
+                <w:color w:val="000000" w:themeColor="text1"/>
+                <w:sz w:val="22"/>
+                <w:szCs w:val="22"/>
                 <w:lang w:eastAsia="en-NZ"/>
               </w:rPr>
-              <w:t>20</w:t>
+              <w:t>10</w:t>
             </w:r>
           </w:p>
         </w:tc>
@@ -9202,19 +8821,21 @@
             <w:pPr>
               <w:rPr>
                 <w:rFonts w:eastAsia="Times New Roman" w:cstheme="minorHAnsi"/>
-                <w:color w:val="auto"/>
-                <w:sz w:val="22"/>
+                <w:color w:val="000000" w:themeColor="text1"/>
+                <w:sz w:val="22"/>
+                <w:szCs w:val="22"/>
                 <w:lang w:eastAsia="en-NZ"/>
               </w:rPr>
             </w:pPr>
             <w:r>
               <w:rPr>
                 <w:rFonts w:eastAsia="Times New Roman" w:cstheme="minorHAnsi"/>
-                <w:color w:val="auto"/>
-                <w:sz w:val="22"/>
+                <w:color w:val="000000" w:themeColor="text1"/>
+                <w:sz w:val="22"/>
+                <w:szCs w:val="22"/>
                 <w:lang w:eastAsia="en-NZ"/>
               </w:rPr>
-              <w:t> Approximated time on lectures. Main goal Upskilling</w:t>
+              <w:t>Review lectures for the week / catch up on missed lectures / other minor tasks such as updating logbooks and team communication via slack.</w:t>
             </w:r>
           </w:p>
         </w:tc>
@@ -9231,20 +8852,18 @@
             <w:pPr>
               <w:jc w:val="center"/>
               <w:rPr>
-                <w:rFonts w:eastAsia="Times New Roman" w:cstheme="minorHAnsi"/>
-                <w:color w:val="auto"/>
-                <w:sz w:val="22"/>
-                <w:lang w:eastAsia="en-NZ"/>
-              </w:rPr>
-            </w:pPr>
-            <w:r>
-              <w:rPr>
-                <w:rFonts w:eastAsia="Times New Roman" w:cstheme="minorHAnsi"/>
-                <w:color w:val="auto"/>
-                <w:sz w:val="22"/>
-                <w:lang w:eastAsia="en-NZ"/>
-              </w:rPr>
-              <w:t>Register to Logbooks and minutes</w:t>
+                <w:rFonts w:cstheme="minorHAnsi"/>
+                <w:color w:val="auto"/>
+                <w:sz w:val="22"/>
+              </w:rPr>
+            </w:pPr>
+            <w:r>
+              <w:rPr>
+                <w:rFonts w:cstheme="minorHAnsi"/>
+                <w:color w:val="auto"/>
+                <w:sz w:val="22"/>
+              </w:rPr>
+              <w:t>Meetings</w:t>
             </w:r>
           </w:p>
         </w:tc>
@@ -9256,31 +8875,18 @@
             <w:pPr>
               <w:jc w:val="center"/>
               <w:rPr>
-                <w:rFonts w:eastAsia="Times New Roman" w:cstheme="minorHAnsi"/>
-                <w:color w:val="auto"/>
-                <w:sz w:val="22"/>
-                <w:lang w:eastAsia="en-NZ"/>
-              </w:rPr>
-            </w:pPr>
-          </w:p>
-          <w:p>
-            <w:pPr>
-              <w:jc w:val="center"/>
-              <w:rPr>
-                <w:rFonts w:eastAsia="Times New Roman" w:cstheme="minorHAnsi"/>
-                <w:color w:val="auto"/>
-                <w:sz w:val="22"/>
-                <w:lang w:eastAsia="en-NZ"/>
-              </w:rPr>
-            </w:pPr>
-            <w:r>
-              <w:rPr>
-                <w:rFonts w:eastAsia="Times New Roman" w:cstheme="minorHAnsi"/>
-                <w:color w:val="auto"/>
-                <w:sz w:val="22"/>
-                <w:lang w:eastAsia="en-NZ"/>
-              </w:rPr>
-              <w:t>10</w:t>
+                <w:rFonts w:cstheme="minorHAnsi"/>
+                <w:color w:val="auto"/>
+                <w:sz w:val="22"/>
+              </w:rPr>
+            </w:pPr>
+            <w:r>
+              <w:rPr>
+                <w:rFonts w:cstheme="minorHAnsi"/>
+                <w:color w:val="auto"/>
+                <w:sz w:val="22"/>
+              </w:rPr>
+              <w:t>20</w:t>
             </w:r>
           </w:p>
         </w:tc>
@@ -9291,20 +8897,26 @@
           <w:p>
             <w:pPr>
               <w:rPr>
-                <w:rFonts w:eastAsia="Times New Roman" w:cstheme="minorHAnsi"/>
-                <w:color w:val="auto"/>
-                <w:sz w:val="22"/>
-                <w:lang w:eastAsia="en-NZ"/>
-              </w:rPr>
-            </w:pPr>
-            <w:r>
-              <w:rPr>
-                <w:rFonts w:eastAsia="Times New Roman" w:cstheme="minorHAnsi"/>
-                <w:color w:val="auto"/>
-                <w:sz w:val="22"/>
-                <w:lang w:eastAsia="en-NZ"/>
-              </w:rPr>
-              <w:t>This includes time spent every week to update logbook, create minutes, communicate with the team through slack and other tasks that was minor to be recorded.</w:t>
+                <w:rFonts w:cstheme="minorHAnsi"/>
+                <w:color w:val="auto"/>
+                <w:sz w:val="22"/>
+              </w:rPr>
+            </w:pPr>
+            <w:r>
+              <w:rPr>
+                <w:rFonts w:cstheme="minorHAnsi"/>
+                <w:color w:val="auto"/>
+                <w:sz w:val="22"/>
+              </w:rPr>
+              <w:t xml:space="preserve">Group, supervisor, client </w:t>
+            </w:r>
+            <w:r>
+              <w:rPr>
+                <w:rFonts w:cstheme="minorHAnsi"/>
+                <w:color w:val="auto"/>
+                <w:sz w:val="22"/>
+              </w:rPr>
+              <w:t>meetings</w:t>
             </w:r>
           </w:p>
         </w:tc>
@@ -9332,7 +8944,7 @@
                 <w:color w:val="auto"/>
                 <w:sz w:val="22"/>
               </w:rPr>
-              <w:t>Meetings</w:t>
+              <w:t>Project Proposal</w:t>
             </w:r>
           </w:p>
         </w:tc>
@@ -9377,7 +8989,7 @@
                 <w:color w:val="auto"/>
                 <w:sz w:val="22"/>
               </w:rPr>
-              <w:t>Group, supervisor, client, external meetings</w:t>
+              <w:t>Includes all activities\work done towards the project proposal</w:t>
             </w:r>
           </w:p>
         </w:tc>
@@ -9405,7 +9017,7 @@
                 <w:color w:val="auto"/>
                 <w:sz w:val="22"/>
               </w:rPr>
-              <w:t>Project Proposal</w:t>
+              <w:t>Planning phase</w:t>
             </w:r>
           </w:p>
         </w:tc>
@@ -9428,7 +9040,7 @@
                 <w:color w:val="auto"/>
                 <w:sz w:val="22"/>
               </w:rPr>
-              <w:t>26</w:t>
+              <w:t>12</w:t>
             </w:r>
           </w:p>
         </w:tc>
@@ -9450,7 +9062,7 @@
                 <w:color w:val="auto"/>
                 <w:sz w:val="22"/>
               </w:rPr>
-              <w:t>Includes all activities\work done towards the project proposal</w:t>
+              <w:t>Includes research\ production of report\ questions\ communication with external part.</w:t>
             </w:r>
           </w:p>
         </w:tc>
@@ -9478,7 +9090,7 @@
                 <w:color w:val="auto"/>
                 <w:sz w:val="22"/>
               </w:rPr>
-              <w:t>Planning phase</w:t>
+              <w:t>Upskilling</w:t>
             </w:r>
           </w:p>
         </w:tc>
@@ -9501,7 +9113,7 @@
                 <w:color w:val="auto"/>
                 <w:sz w:val="22"/>
               </w:rPr>
-              <w:t>16</w:t>
+              <w:t>20</w:t>
             </w:r>
           </w:p>
         </w:tc>
@@ -9523,7 +9135,7 @@
                 <w:color w:val="auto"/>
                 <w:sz w:val="22"/>
               </w:rPr>
-              <w:t>Includes research\ production of report\ questions\ communication with external part.</w:t>
+              <w:t>Time spent on learning new skills\ tools\ research of new technologies.</w:t>
             </w:r>
           </w:p>
         </w:tc>
@@ -9551,7 +9163,7 @@
                 <w:color w:val="auto"/>
                 <w:sz w:val="22"/>
               </w:rPr>
-              <w:t>Upskilling</w:t>
+              <w:t>Total</w:t>
             </w:r>
           </w:p>
         </w:tc>
@@ -9574,7 +9186,7 @@
                 <w:color w:val="auto"/>
                 <w:sz w:val="22"/>
               </w:rPr>
-              <w:t>10</w:t>
+              <w:t>Approx. 92</w:t>
             </w:r>
           </w:p>
         </w:tc>
@@ -9596,7 +9208,403 @@
                 <w:color w:val="auto"/>
                 <w:sz w:val="22"/>
               </w:rPr>
-              <w:t>Time spent on learning new skills\ tools\ research of new technologies.</w:t>
+              <w:t xml:space="preserve">Time of </w:t>
+            </w:r>
+            <w:r>
+              <w:rPr>
+                <w:rFonts w:cstheme="minorHAnsi"/>
+                <w:b/>
+                <w:color w:val="auto"/>
+                <w:sz w:val="22"/>
+              </w:rPr>
+              <w:t>10 Weeks</w:t>
+            </w:r>
+          </w:p>
+        </w:tc>
+      </w:tr>
+    </w:tbl>
+    <w:p>
+      <w:pPr>
+        <w:spacing w:line="276" w:lineRule="auto"/>
+        <w:rPr>
+          <w:color w:val="auto"/>
+          <w:sz w:val="22"/>
+        </w:rPr>
+      </w:pPr>
+    </w:p>
+    <w:p>
+      <w:pPr>
+        <w:spacing w:line="276" w:lineRule="auto"/>
+        <w:rPr>
+          <w:color w:val="auto"/>
+          <w:sz w:val="22"/>
+        </w:rPr>
+      </w:pPr>
+      <w:bookmarkStart w:id="24" w:name="_GoBack"/>
+      <w:bookmarkEnd w:id="24"/>
+      <w:r>
+        <w:rPr>
+          <w:color w:val="auto"/>
+          <w:sz w:val="22"/>
+        </w:rPr>
+        <w:t>For the project proposal, I</w:t>
+      </w:r>
+      <w:r>
+        <w:rPr>
+          <w:color w:val="auto"/>
+          <w:sz w:val="22"/>
+        </w:rPr>
+        <w:t xml:space="preserve"> worked mainly on producing the documents for the Skills and Knowledge involved, Communications Management Plan and Communications Matrix. </w:t>
+      </w:r>
+      <w:r>
+        <w:rPr>
+          <w:color w:val="auto"/>
+          <w:sz w:val="22"/>
+        </w:rPr>
+        <w:t>During this project, I have been</w:t>
+      </w:r>
+      <w:r>
+        <w:rPr>
+          <w:color w:val="auto"/>
+          <w:sz w:val="22"/>
+        </w:rPr>
+        <w:t xml:space="preserve"> upskilling by</w:t>
+      </w:r>
+      <w:r>
+        <w:rPr>
+          <w:color w:val="auto"/>
+          <w:sz w:val="22"/>
+        </w:rPr>
+        <w:t xml:space="preserve"> getting familiar with many of the</w:t>
+      </w:r>
+      <w:r>
+        <w:rPr>
+          <w:color w:val="auto"/>
+          <w:sz w:val="22"/>
+        </w:rPr>
+        <w:t xml:space="preserve"> new</w:t>
+      </w:r>
+      <w:r>
+        <w:rPr>
+          <w:color w:val="auto"/>
+          <w:sz w:val="22"/>
+        </w:rPr>
+        <w:t xml:space="preserve"> </w:t>
+      </w:r>
+      <w:r>
+        <w:rPr>
+          <w:color w:val="auto"/>
+          <w:sz w:val="22"/>
+        </w:rPr>
+        <w:t>technologies that we may use for developing this project such as PHP</w:t>
+      </w:r>
+      <w:r>
+        <w:rPr>
+          <w:color w:val="auto"/>
+          <w:sz w:val="22"/>
+        </w:rPr>
+        <w:t xml:space="preserve"> and JavaScript as well </w:t>
+      </w:r>
+      <w:r>
+        <w:rPr>
+          <w:color w:val="auto"/>
+          <w:sz w:val="22"/>
+        </w:rPr>
+        <w:t>as researching the technologies our supervisor recommended for us to look at.</w:t>
+      </w:r>
+    </w:p>
+    <w:p>
+      <w:pPr>
+        <w:spacing w:line="276" w:lineRule="auto"/>
+        <w:rPr>
+          <w:color w:val="auto"/>
+          <w:sz w:val="22"/>
+        </w:rPr>
+      </w:pPr>
+      <w:r>
+        <w:rPr>
+          <w:color w:val="auto"/>
+          <w:sz w:val="22"/>
+        </w:rPr>
+        <w:t xml:space="preserve">For the feasibility study, </w:t>
+      </w:r>
+      <w:r>
+        <w:rPr>
+          <w:color w:val="auto"/>
+          <w:sz w:val="22"/>
+        </w:rPr>
+        <w:t xml:space="preserve">both </w:t>
+      </w:r>
+      <w:r>
+        <w:rPr>
+          <w:color w:val="auto"/>
+          <w:sz w:val="22"/>
+        </w:rPr>
+        <w:t>Alex and I are working on the Operation study and the Legal Study.</w:t>
+      </w:r>
+      <w:r>
+        <w:rPr>
+          <w:color w:val="auto"/>
+          <w:sz w:val="22"/>
+        </w:rPr>
+        <w:t xml:space="preserve"> So far, I have been researching the different types of open source licencing available (Mozilla, Apache, MIT, the different GPL’s) and seeing which one is the most suitable in our circumstance</w:t>
+      </w:r>
+      <w:r>
+        <w:rPr>
+          <w:color w:val="auto"/>
+          <w:sz w:val="22"/>
+        </w:rPr>
+        <w:t>s</w:t>
+      </w:r>
+      <w:r>
+        <w:rPr>
+          <w:color w:val="auto"/>
+          <w:sz w:val="22"/>
+        </w:rPr>
+        <w:t xml:space="preserve">. </w:t>
+      </w:r>
+      <w:r>
+        <w:rPr>
+          <w:color w:val="auto"/>
+          <w:sz w:val="22"/>
+        </w:rPr>
+        <w:t xml:space="preserve">I have also reviewed the ASB Venue’s Terms and Conditions to look for </w:t>
+      </w:r>
+      <w:r>
+        <w:rPr>
+          <w:color w:val="auto"/>
+          <w:sz w:val="22"/>
+        </w:rPr>
+        <w:t>any terms that may get in the way of the project.</w:t>
+      </w:r>
+    </w:p>
+    <w:p>
+      <w:pPr>
+        <w:pStyle w:val="Heading2"/>
+        <w:rPr>
+          <w:color w:val="auto"/>
+        </w:rPr>
+      </w:pPr>
+      <w:bookmarkStart w:id="25" w:name="_Toc483487481"/>
+      <w:proofErr w:type="spellStart"/>
+      <w:r>
+        <w:rPr>
+          <w:color w:val="auto"/>
+        </w:rPr>
+        <w:lastRenderedPageBreak/>
+        <w:t>Karanjit</w:t>
+      </w:r>
+      <w:proofErr w:type="spellEnd"/>
+      <w:r>
+        <w:rPr>
+          <w:color w:val="auto"/>
+        </w:rPr>
+        <w:t xml:space="preserve"> </w:t>
+      </w:r>
+      <w:proofErr w:type="spellStart"/>
+      <w:r>
+        <w:rPr>
+          <w:color w:val="auto"/>
+        </w:rPr>
+        <w:t>Gahunia</w:t>
+      </w:r>
+      <w:bookmarkEnd w:id="25"/>
+      <w:proofErr w:type="spellEnd"/>
+    </w:p>
+    <w:p>
+      <w:pPr>
+        <w:spacing w:line="276" w:lineRule="auto"/>
+        <w:rPr>
+          <w:color w:val="auto"/>
+          <w:sz w:val="22"/>
+        </w:rPr>
+      </w:pPr>
+      <w:r>
+        <w:rPr>
+          <w:color w:val="auto"/>
+          <w:sz w:val="22"/>
+        </w:rPr>
+        <w:t xml:space="preserve">For the project proposal, I mainly contributed to the Rationale, Stakeholder Register, Team Agreement, and the Terms of Reference as well as proofreading duties. I am also responsible for creating meeting summaries for each meeting and posting it to Slack. For upskilling, I have been experimenting with various web languages and technologies such as PHP, JavaScript, JSP, and Java Servlets. </w:t>
+      </w:r>
+    </w:p>
+    <w:p>
+      <w:pPr>
+        <w:spacing w:line="276" w:lineRule="auto"/>
+        <w:rPr>
+          <w:color w:val="auto"/>
+          <w:sz w:val="22"/>
+        </w:rPr>
+      </w:pPr>
+      <w:r>
+        <w:rPr>
+          <w:color w:val="auto"/>
+          <w:sz w:val="22"/>
+        </w:rPr>
+        <w:t xml:space="preserve">I am assigned the technical feasibility study and my focus is on the venue’s infrastructure. </w:t>
+      </w:r>
+      <w:proofErr w:type="spellStart"/>
+      <w:r>
+        <w:rPr>
+          <w:color w:val="auto"/>
+          <w:sz w:val="22"/>
+        </w:rPr>
+        <w:t>Vini</w:t>
+      </w:r>
+      <w:proofErr w:type="spellEnd"/>
+      <w:r>
+        <w:rPr>
+          <w:color w:val="auto"/>
+          <w:sz w:val="22"/>
+        </w:rPr>
+        <w:t xml:space="preserve"> and I have sent a list of questions to Mala </w:t>
+      </w:r>
+      <w:proofErr w:type="spellStart"/>
+      <w:r>
+        <w:rPr>
+          <w:color w:val="auto"/>
+          <w:sz w:val="22"/>
+        </w:rPr>
+        <w:t>Nataraj</w:t>
+      </w:r>
+      <w:proofErr w:type="spellEnd"/>
+      <w:r>
+        <w:rPr>
+          <w:color w:val="auto"/>
+          <w:sz w:val="22"/>
+        </w:rPr>
+        <w:t xml:space="preserve">, our contact for the ASB Stadium and have requested to schedule a visit to the venue. </w:t>
+      </w:r>
+    </w:p>
+    <w:p>
+      <w:pPr>
+        <w:spacing w:line="276" w:lineRule="auto"/>
+        <w:rPr>
+          <w:color w:val="auto"/>
+          <w:sz w:val="22"/>
+        </w:rPr>
+      </w:pPr>
+      <w:r>
+        <w:rPr>
+          <w:color w:val="auto"/>
+          <w:sz w:val="22"/>
+        </w:rPr>
+        <w:t>While we wait for the venue visit to be scheduled, I have been researching local area network solutions that could accommodate for many users in a relatively small space. Also, I have been investigating the database and the transactions that would occur. This would allow me to understand how much traffic our local network must accommodate for and what internet connections may be utilised if a cloud based approach is implemented.</w:t>
+      </w:r>
+    </w:p>
+    <w:p>
+      <w:pPr>
+        <w:pStyle w:val="Heading2"/>
+        <w:rPr>
+          <w:color w:val="auto"/>
+        </w:rPr>
+      </w:pPr>
+      <w:bookmarkStart w:id="26" w:name="_Toc483487483"/>
+      <w:proofErr w:type="spellStart"/>
+      <w:r>
+        <w:rPr>
+          <w:color w:val="auto"/>
+        </w:rPr>
+        <w:t>Vinicius</w:t>
+      </w:r>
+      <w:proofErr w:type="spellEnd"/>
+      <w:r>
+        <w:rPr>
+          <w:color w:val="auto"/>
+        </w:rPr>
+        <w:t xml:space="preserve"> Alves Ferreira</w:t>
+      </w:r>
+      <w:bookmarkEnd w:id="26"/>
+    </w:p>
+    <w:tbl>
+      <w:tblPr>
+        <w:tblStyle w:val="TableGrid"/>
+        <w:tblW w:w="0" w:type="auto"/>
+        <w:tblLook w:val="04A0" w:firstRow="1" w:lastRow="0" w:firstColumn="1" w:lastColumn="0" w:noHBand="0" w:noVBand="1"/>
+      </w:tblPr>
+      <w:tblGrid>
+        <w:gridCol w:w="2405"/>
+        <w:gridCol w:w="1418"/>
+        <w:gridCol w:w="5193"/>
+      </w:tblGrid>
+      <w:tr>
+        <w:trPr>
+          <w:trHeight w:val="567"/>
+        </w:trPr>
+        <w:tc>
+          <w:tcPr>
+            <w:tcW w:w="2405" w:type="dxa"/>
+            <w:shd w:val="clear" w:color="auto" w:fill="auto"/>
+          </w:tcPr>
+          <w:p>
+            <w:pPr>
+              <w:jc w:val="center"/>
+              <w:rPr>
+                <w:rFonts w:cstheme="minorHAnsi"/>
+                <w:b/>
+                <w:color w:val="auto"/>
+                <w:sz w:val="22"/>
+              </w:rPr>
+            </w:pPr>
+            <w:r>
+              <w:rPr>
+                <w:rFonts w:cstheme="minorHAnsi"/>
+                <w:b/>
+                <w:color w:val="auto"/>
+                <w:sz w:val="22"/>
+              </w:rPr>
+              <w:t>Activity</w:t>
+            </w:r>
+          </w:p>
+        </w:tc>
+        <w:tc>
+          <w:tcPr>
+            <w:tcW w:w="1418" w:type="dxa"/>
+            <w:shd w:val="clear" w:color="auto" w:fill="auto"/>
+          </w:tcPr>
+          <w:p>
+            <w:pPr>
+              <w:jc w:val="center"/>
+              <w:rPr>
+                <w:rFonts w:cstheme="minorHAnsi"/>
+                <w:b/>
+                <w:color w:val="auto"/>
+                <w:sz w:val="22"/>
+              </w:rPr>
+            </w:pPr>
+            <w:r>
+              <w:rPr>
+                <w:rFonts w:cstheme="minorHAnsi"/>
+                <w:b/>
+                <w:color w:val="auto"/>
+                <w:sz w:val="22"/>
+              </w:rPr>
+              <w:t>Time(hours)</w:t>
+            </w:r>
+          </w:p>
+        </w:tc>
+        <w:tc>
+          <w:tcPr>
+            <w:tcW w:w="5193" w:type="dxa"/>
+            <w:shd w:val="clear" w:color="auto" w:fill="auto"/>
+          </w:tcPr>
+          <w:p>
+            <w:pPr>
+              <w:jc w:val="center"/>
+              <w:rPr>
+                <w:rFonts w:cstheme="minorHAnsi"/>
+                <w:b/>
+                <w:color w:val="auto"/>
+                <w:sz w:val="22"/>
+              </w:rPr>
+            </w:pPr>
+            <w:r>
+              <w:rPr>
+                <w:rFonts w:cstheme="minorHAnsi"/>
+                <w:b/>
+                <w:color w:val="auto"/>
+                <w:sz w:val="22"/>
+              </w:rPr>
+              <w:t>Description</w:t>
             </w:r>
           </w:p>
         </w:tc>
@@ -9618,6 +9626,516 @@
                 <w:sz w:val="22"/>
               </w:rPr>
             </w:pPr>
+          </w:p>
+        </w:tc>
+        <w:tc>
+          <w:tcPr>
+            <w:tcW w:w="1418" w:type="dxa"/>
+          </w:tcPr>
+          <w:p>
+            <w:pPr>
+              <w:jc w:val="center"/>
+              <w:rPr>
+                <w:rFonts w:cstheme="minorHAnsi"/>
+                <w:color w:val="auto"/>
+                <w:sz w:val="22"/>
+              </w:rPr>
+            </w:pPr>
+          </w:p>
+        </w:tc>
+        <w:tc>
+          <w:tcPr>
+            <w:tcW w:w="5193" w:type="dxa"/>
+          </w:tcPr>
+          <w:p>
+            <w:pPr>
+              <w:rPr>
+                <w:rFonts w:cstheme="minorHAnsi"/>
+                <w:color w:val="auto"/>
+                <w:sz w:val="22"/>
+              </w:rPr>
+            </w:pPr>
+          </w:p>
+        </w:tc>
+      </w:tr>
+      <w:tr>
+        <w:trPr>
+          <w:trHeight w:val="567"/>
+        </w:trPr>
+        <w:tc>
+          <w:tcPr>
+            <w:tcW w:w="2405" w:type="dxa"/>
+          </w:tcPr>
+          <w:p>
+            <w:pPr>
+              <w:jc w:val="center"/>
+              <w:rPr>
+                <w:rFonts w:eastAsia="Times New Roman" w:cstheme="minorHAnsi"/>
+                <w:color w:val="auto"/>
+                <w:sz w:val="22"/>
+                <w:lang w:eastAsia="en-NZ"/>
+              </w:rPr>
+            </w:pPr>
+            <w:r>
+              <w:rPr>
+                <w:rFonts w:eastAsia="Times New Roman" w:cstheme="minorHAnsi"/>
+                <w:color w:val="auto"/>
+                <w:sz w:val="22"/>
+                <w:lang w:eastAsia="en-NZ"/>
+              </w:rPr>
+              <w:t>Lecture</w:t>
+            </w:r>
+          </w:p>
+        </w:tc>
+        <w:tc>
+          <w:tcPr>
+            <w:tcW w:w="1418" w:type="dxa"/>
+          </w:tcPr>
+          <w:p>
+            <w:pPr>
+              <w:jc w:val="center"/>
+              <w:rPr>
+                <w:rFonts w:eastAsia="Times New Roman" w:cstheme="minorHAnsi"/>
+                <w:color w:val="auto"/>
+                <w:sz w:val="22"/>
+                <w:lang w:eastAsia="en-NZ"/>
+              </w:rPr>
+            </w:pPr>
+            <w:r>
+              <w:rPr>
+                <w:rFonts w:eastAsia="Times New Roman" w:cstheme="minorHAnsi"/>
+                <w:color w:val="auto"/>
+                <w:sz w:val="22"/>
+                <w:lang w:eastAsia="en-NZ"/>
+              </w:rPr>
+              <w:t>20</w:t>
+            </w:r>
+          </w:p>
+        </w:tc>
+        <w:tc>
+          <w:tcPr>
+            <w:tcW w:w="5193" w:type="dxa"/>
+          </w:tcPr>
+          <w:p>
+            <w:pPr>
+              <w:rPr>
+                <w:rFonts w:eastAsia="Times New Roman" w:cstheme="minorHAnsi"/>
+                <w:color w:val="auto"/>
+                <w:sz w:val="22"/>
+                <w:lang w:eastAsia="en-NZ"/>
+              </w:rPr>
+            </w:pPr>
+            <w:r>
+              <w:rPr>
+                <w:rFonts w:eastAsia="Times New Roman" w:cstheme="minorHAnsi"/>
+                <w:color w:val="auto"/>
+                <w:sz w:val="22"/>
+                <w:lang w:eastAsia="en-NZ"/>
+              </w:rPr>
+              <w:t> Approximated time on lectures. Main goal Upskilling</w:t>
+            </w:r>
+          </w:p>
+        </w:tc>
+      </w:tr>
+      <w:tr>
+        <w:trPr>
+          <w:trHeight w:val="567"/>
+        </w:trPr>
+        <w:tc>
+          <w:tcPr>
+            <w:tcW w:w="2405" w:type="dxa"/>
+          </w:tcPr>
+          <w:p>
+            <w:pPr>
+              <w:jc w:val="center"/>
+              <w:rPr>
+                <w:rFonts w:eastAsia="Times New Roman" w:cstheme="minorHAnsi"/>
+                <w:color w:val="auto"/>
+                <w:sz w:val="22"/>
+                <w:lang w:eastAsia="en-NZ"/>
+              </w:rPr>
+            </w:pPr>
+            <w:r>
+              <w:rPr>
+                <w:rFonts w:eastAsia="Times New Roman" w:cstheme="minorHAnsi"/>
+                <w:color w:val="auto"/>
+                <w:sz w:val="22"/>
+                <w:lang w:eastAsia="en-NZ"/>
+              </w:rPr>
+              <w:t>Register to Logbooks and minutes</w:t>
+            </w:r>
+          </w:p>
+        </w:tc>
+        <w:tc>
+          <w:tcPr>
+            <w:tcW w:w="1418" w:type="dxa"/>
+          </w:tcPr>
+          <w:p>
+            <w:pPr>
+              <w:jc w:val="center"/>
+              <w:rPr>
+                <w:rFonts w:eastAsia="Times New Roman" w:cstheme="minorHAnsi"/>
+                <w:color w:val="auto"/>
+                <w:sz w:val="22"/>
+                <w:lang w:eastAsia="en-NZ"/>
+              </w:rPr>
+            </w:pPr>
+          </w:p>
+          <w:p>
+            <w:pPr>
+              <w:jc w:val="center"/>
+              <w:rPr>
+                <w:rFonts w:eastAsia="Times New Roman" w:cstheme="minorHAnsi"/>
+                <w:color w:val="auto"/>
+                <w:sz w:val="22"/>
+                <w:lang w:eastAsia="en-NZ"/>
+              </w:rPr>
+            </w:pPr>
+            <w:r>
+              <w:rPr>
+                <w:rFonts w:eastAsia="Times New Roman" w:cstheme="minorHAnsi"/>
+                <w:color w:val="auto"/>
+                <w:sz w:val="22"/>
+                <w:lang w:eastAsia="en-NZ"/>
+              </w:rPr>
+              <w:t>10</w:t>
+            </w:r>
+          </w:p>
+        </w:tc>
+        <w:tc>
+          <w:tcPr>
+            <w:tcW w:w="5193" w:type="dxa"/>
+          </w:tcPr>
+          <w:p>
+            <w:pPr>
+              <w:rPr>
+                <w:rFonts w:eastAsia="Times New Roman" w:cstheme="minorHAnsi"/>
+                <w:color w:val="auto"/>
+                <w:sz w:val="22"/>
+                <w:lang w:eastAsia="en-NZ"/>
+              </w:rPr>
+            </w:pPr>
+            <w:r>
+              <w:rPr>
+                <w:rFonts w:eastAsia="Times New Roman" w:cstheme="minorHAnsi"/>
+                <w:color w:val="auto"/>
+                <w:sz w:val="22"/>
+                <w:lang w:eastAsia="en-NZ"/>
+              </w:rPr>
+              <w:t>This includes time spent every week to update logbook, create minutes, communicate with the team through slack and other tasks that was minor to be recorded.</w:t>
+            </w:r>
+          </w:p>
+        </w:tc>
+      </w:tr>
+      <w:tr>
+        <w:trPr>
+          <w:trHeight w:val="567"/>
+        </w:trPr>
+        <w:tc>
+          <w:tcPr>
+            <w:tcW w:w="2405" w:type="dxa"/>
+          </w:tcPr>
+          <w:p>
+            <w:pPr>
+              <w:jc w:val="center"/>
+              <w:rPr>
+                <w:rFonts w:cstheme="minorHAnsi"/>
+                <w:color w:val="auto"/>
+                <w:sz w:val="22"/>
+              </w:rPr>
+            </w:pPr>
+            <w:r>
+              <w:rPr>
+                <w:rFonts w:cstheme="minorHAnsi"/>
+                <w:color w:val="auto"/>
+                <w:sz w:val="22"/>
+              </w:rPr>
+              <w:t>Meetings</w:t>
+            </w:r>
+          </w:p>
+        </w:tc>
+        <w:tc>
+          <w:tcPr>
+            <w:tcW w:w="1418" w:type="dxa"/>
+          </w:tcPr>
+          <w:p>
+            <w:pPr>
+              <w:jc w:val="center"/>
+              <w:rPr>
+                <w:rFonts w:cstheme="minorHAnsi"/>
+                <w:color w:val="auto"/>
+                <w:sz w:val="22"/>
+              </w:rPr>
+            </w:pPr>
+            <w:r>
+              <w:rPr>
+                <w:rFonts w:cstheme="minorHAnsi"/>
+                <w:color w:val="auto"/>
+                <w:sz w:val="22"/>
+              </w:rPr>
+              <w:t>20</w:t>
+            </w:r>
+          </w:p>
+        </w:tc>
+        <w:tc>
+          <w:tcPr>
+            <w:tcW w:w="5193" w:type="dxa"/>
+          </w:tcPr>
+          <w:p>
+            <w:pPr>
+              <w:rPr>
+                <w:rFonts w:cstheme="minorHAnsi"/>
+                <w:color w:val="auto"/>
+                <w:sz w:val="22"/>
+              </w:rPr>
+            </w:pPr>
+            <w:r>
+              <w:rPr>
+                <w:rFonts w:cstheme="minorHAnsi"/>
+                <w:color w:val="auto"/>
+                <w:sz w:val="22"/>
+              </w:rPr>
+              <w:t>Group, supervisor, client, external meetings</w:t>
+            </w:r>
+          </w:p>
+        </w:tc>
+      </w:tr>
+      <w:tr>
+        <w:trPr>
+          <w:trHeight w:val="567"/>
+        </w:trPr>
+        <w:tc>
+          <w:tcPr>
+            <w:tcW w:w="2405" w:type="dxa"/>
+          </w:tcPr>
+          <w:p>
+            <w:pPr>
+              <w:jc w:val="center"/>
+              <w:rPr>
+                <w:rFonts w:cstheme="minorHAnsi"/>
+                <w:color w:val="auto"/>
+                <w:sz w:val="22"/>
+              </w:rPr>
+            </w:pPr>
+            <w:r>
+              <w:rPr>
+                <w:rFonts w:cstheme="minorHAnsi"/>
+                <w:color w:val="auto"/>
+                <w:sz w:val="22"/>
+              </w:rPr>
+              <w:t>Project Proposal</w:t>
+            </w:r>
+          </w:p>
+        </w:tc>
+        <w:tc>
+          <w:tcPr>
+            <w:tcW w:w="1418" w:type="dxa"/>
+          </w:tcPr>
+          <w:p>
+            <w:pPr>
+              <w:jc w:val="center"/>
+              <w:rPr>
+                <w:rFonts w:cstheme="minorHAnsi"/>
+                <w:color w:val="auto"/>
+                <w:sz w:val="22"/>
+              </w:rPr>
+            </w:pPr>
+            <w:r>
+              <w:rPr>
+                <w:rFonts w:cstheme="minorHAnsi"/>
+                <w:color w:val="auto"/>
+                <w:sz w:val="22"/>
+              </w:rPr>
+              <w:t>26</w:t>
+            </w:r>
+          </w:p>
+        </w:tc>
+        <w:tc>
+          <w:tcPr>
+            <w:tcW w:w="5193" w:type="dxa"/>
+          </w:tcPr>
+          <w:p>
+            <w:pPr>
+              <w:rPr>
+                <w:rFonts w:cstheme="minorHAnsi"/>
+                <w:color w:val="auto"/>
+                <w:sz w:val="22"/>
+              </w:rPr>
+            </w:pPr>
+            <w:r>
+              <w:rPr>
+                <w:rFonts w:cstheme="minorHAnsi"/>
+                <w:color w:val="auto"/>
+                <w:sz w:val="22"/>
+              </w:rPr>
+              <w:t>Includes all activities\work done towards the project proposal</w:t>
+            </w:r>
+          </w:p>
+        </w:tc>
+      </w:tr>
+      <w:tr>
+        <w:trPr>
+          <w:trHeight w:val="567"/>
+        </w:trPr>
+        <w:tc>
+          <w:tcPr>
+            <w:tcW w:w="2405" w:type="dxa"/>
+          </w:tcPr>
+          <w:p>
+            <w:pPr>
+              <w:jc w:val="center"/>
+              <w:rPr>
+                <w:rFonts w:cstheme="minorHAnsi"/>
+                <w:color w:val="auto"/>
+                <w:sz w:val="22"/>
+              </w:rPr>
+            </w:pPr>
+            <w:r>
+              <w:rPr>
+                <w:rFonts w:cstheme="minorHAnsi"/>
+                <w:color w:val="auto"/>
+                <w:sz w:val="22"/>
+              </w:rPr>
+              <w:t>Planning phase</w:t>
+            </w:r>
+          </w:p>
+        </w:tc>
+        <w:tc>
+          <w:tcPr>
+            <w:tcW w:w="1418" w:type="dxa"/>
+          </w:tcPr>
+          <w:p>
+            <w:pPr>
+              <w:jc w:val="center"/>
+              <w:rPr>
+                <w:rFonts w:cstheme="minorHAnsi"/>
+                <w:color w:val="auto"/>
+                <w:sz w:val="22"/>
+              </w:rPr>
+            </w:pPr>
+            <w:r>
+              <w:rPr>
+                <w:rFonts w:cstheme="minorHAnsi"/>
+                <w:color w:val="auto"/>
+                <w:sz w:val="22"/>
+              </w:rPr>
+              <w:t>16</w:t>
+            </w:r>
+          </w:p>
+        </w:tc>
+        <w:tc>
+          <w:tcPr>
+            <w:tcW w:w="5193" w:type="dxa"/>
+          </w:tcPr>
+          <w:p>
+            <w:pPr>
+              <w:rPr>
+                <w:rFonts w:cstheme="minorHAnsi"/>
+                <w:color w:val="auto"/>
+                <w:sz w:val="22"/>
+              </w:rPr>
+            </w:pPr>
+            <w:r>
+              <w:rPr>
+                <w:rFonts w:cstheme="minorHAnsi"/>
+                <w:color w:val="auto"/>
+                <w:sz w:val="22"/>
+              </w:rPr>
+              <w:t>Includes research\ production of report\ questions\ communication with external part.</w:t>
+            </w:r>
+          </w:p>
+        </w:tc>
+      </w:tr>
+      <w:tr>
+        <w:trPr>
+          <w:trHeight w:val="567"/>
+        </w:trPr>
+        <w:tc>
+          <w:tcPr>
+            <w:tcW w:w="2405" w:type="dxa"/>
+          </w:tcPr>
+          <w:p>
+            <w:pPr>
+              <w:jc w:val="center"/>
+              <w:rPr>
+                <w:rFonts w:cstheme="minorHAnsi"/>
+                <w:color w:val="auto"/>
+                <w:sz w:val="22"/>
+              </w:rPr>
+            </w:pPr>
+            <w:r>
+              <w:rPr>
+                <w:rFonts w:cstheme="minorHAnsi"/>
+                <w:color w:val="auto"/>
+                <w:sz w:val="22"/>
+              </w:rPr>
+              <w:t>Upskilling</w:t>
+            </w:r>
+          </w:p>
+        </w:tc>
+        <w:tc>
+          <w:tcPr>
+            <w:tcW w:w="1418" w:type="dxa"/>
+          </w:tcPr>
+          <w:p>
+            <w:pPr>
+              <w:jc w:val="center"/>
+              <w:rPr>
+                <w:rFonts w:cstheme="minorHAnsi"/>
+                <w:color w:val="auto"/>
+                <w:sz w:val="22"/>
+              </w:rPr>
+            </w:pPr>
+            <w:r>
+              <w:rPr>
+                <w:rFonts w:cstheme="minorHAnsi"/>
+                <w:color w:val="auto"/>
+                <w:sz w:val="22"/>
+              </w:rPr>
+              <w:t>10</w:t>
+            </w:r>
+          </w:p>
+        </w:tc>
+        <w:tc>
+          <w:tcPr>
+            <w:tcW w:w="5193" w:type="dxa"/>
+          </w:tcPr>
+          <w:p>
+            <w:pPr>
+              <w:rPr>
+                <w:rFonts w:cstheme="minorHAnsi"/>
+                <w:color w:val="auto"/>
+                <w:sz w:val="22"/>
+              </w:rPr>
+            </w:pPr>
+            <w:r>
+              <w:rPr>
+                <w:rFonts w:cstheme="minorHAnsi"/>
+                <w:color w:val="auto"/>
+                <w:sz w:val="22"/>
+              </w:rPr>
+              <w:t>Time spent on learning new skills\ tools\ research of new technologies.</w:t>
+            </w:r>
+          </w:p>
+        </w:tc>
+      </w:tr>
+      <w:tr>
+        <w:trPr>
+          <w:trHeight w:val="567"/>
+        </w:trPr>
+        <w:tc>
+          <w:tcPr>
+            <w:tcW w:w="2405" w:type="dxa"/>
+          </w:tcPr>
+          <w:p>
+            <w:pPr>
+              <w:jc w:val="center"/>
+              <w:rPr>
+                <w:rFonts w:cstheme="minorHAnsi"/>
+                <w:color w:val="auto"/>
+                <w:sz w:val="22"/>
+              </w:rPr>
+            </w:pPr>
             <w:r>
               <w:rPr>
                 <w:rFonts w:cstheme="minorHAnsi"/>
@@ -9814,77 +10332,151 @@
           <w:color w:val="auto"/>
           <w:sz w:val="22"/>
         </w:rPr>
-        <w:t xml:space="preserve">The R&amp;D project has been very challenging from the very start and it has tested our team’s patience, organizational and communication skills.  Although, </w:t>
-      </w:r>
-      <w:proofErr w:type="gramStart"/>
+        <w:t xml:space="preserve">The R&amp;D project has been very challenging from the very start and it has tested our team’s patience, organizational and communication skills.  Although, It is a paper that involves several technical components </w:t>
+      </w:r>
       <w:r>
         <w:rPr>
           <w:rFonts w:cstheme="minorHAnsi"/>
           <w:color w:val="auto"/>
           <w:sz w:val="22"/>
         </w:rPr>
-        <w:t>It</w:t>
-      </w:r>
-      <w:proofErr w:type="gramEnd"/>
-      <w:r>
+        <w:lastRenderedPageBreak/>
+        <w:t>as it is expected to there has being so far a significant demand for adaptation and proactivity in order to deliver.</w:t>
+      </w:r>
+    </w:p>
+    <w:p>
+      <w:pPr>
         <w:rPr>
           <w:rFonts w:cstheme="minorHAnsi"/>
           <w:color w:val="auto"/>
           <w:sz w:val="22"/>
         </w:rPr>
-        <w:t xml:space="preserve"> is a paper that involves several technical components as it is expected to there has being so far a significant demand for adaptation and proactivity in order to deliver.</w:t>
-      </w:r>
-    </w:p>
-    <w:p>
-      <w:pPr>
+      </w:pPr>
+      <w:r>
         <w:rPr>
           <w:rFonts w:cstheme="minorHAnsi"/>
           <w:color w:val="auto"/>
           <w:sz w:val="22"/>
         </w:rPr>
-      </w:pPr>
-      <w:r>
+        <w:t>From the very start we have had one full-time worker and a part-time worker who is me and all team member leave considerable far distance from town. It then points out the difficulty to organize meetings or anything if not with much notice prior any event.  By the first week the team had met and attempted to contacted the supervisor which was only available in an acceptable time on week 2. On our meeting with the supervisor we learned that she would not be our supervisor anymore and did not know who would. Consequently, we were only presented to our supervisor in week 5 as we presented our project proposal.</w:t>
+      </w:r>
+    </w:p>
+    <w:p>
+      <w:pPr>
         <w:rPr>
           <w:rFonts w:cstheme="minorHAnsi"/>
           <w:color w:val="auto"/>
           <w:sz w:val="22"/>
         </w:rPr>
-        <w:t>From the very start we have had one full-time worker and a part-time worker who is me and all team member leave considerable far distance from town. It then points out the difficulty to organize meetings or anything if not with much notice prior any event.  By the first week the team had met and attempted to contacted the supervisor which was only available in an acceptable time on week 2. On our meeting with the supervisor we learned that she would not be our supervisor anymore and did not know who would. Consequently, we were only presented to our supervisor in week 5 as we presented our project proposal.</w:t>
-      </w:r>
-    </w:p>
-    <w:p>
-      <w:pPr>
+      </w:pPr>
+      <w:r>
         <w:rPr>
           <w:rFonts w:cstheme="minorHAnsi"/>
           <w:color w:val="auto"/>
           <w:sz w:val="22"/>
         </w:rPr>
-      </w:pPr>
-      <w:r>
+        <w:t>Because of the facts presented, I have learned the importance of recording any or all events that happen in the project and understood its benefits. I realized that in some real environment project we could simply not have enough information and yet you must ensure you can present work and be prepared for when it comes. Out of necessity I took the leader role to guide the team and assist with delegating tasks. Soon I noticed that it is harder than I expected, there was some reliability that I would know what to do and who should do what as well as maintain track of progress.</w:t>
+      </w:r>
+    </w:p>
+    <w:p>
+      <w:pPr>
         <w:rPr>
           <w:rFonts w:cstheme="minorHAnsi"/>
           <w:color w:val="auto"/>
           <w:sz w:val="22"/>
         </w:rPr>
-        <w:t>Because of the facts presented, I have learned the importance of recording any or all events that happen in the project and understood its benefits. I realized that in some real environment project we could simply not have enough information and yet you must ensure you can present work and be prepared for when it comes. Out of necessity I took the leader role to guide the team and assist with delegating tasks. Soon I noticed that it is harder than I expected, there was some reliability that I would know what to do and who should do what as well as maintain track of progress.</w:t>
-      </w:r>
-    </w:p>
-    <w:p>
-      <w:pPr>
+      </w:pPr>
+      <w:r>
         <w:rPr>
           <w:rFonts w:cstheme="minorHAnsi"/>
           <w:color w:val="auto"/>
           <w:sz w:val="22"/>
         </w:rPr>
-      </w:pPr>
+        <w:t xml:space="preserve">Moreover, in our planning phase the amount of research and introduction to new technologies were just overwhelming. I have had a change to explore technologies such Google App Engine, learned about servlets and JSP, explore the use of Tomcat server, introduced to GitHub project manager, got to use the </w:t>
+      </w:r>
+      <w:proofErr w:type="spellStart"/>
       <w:r>
         <w:rPr>
           <w:rFonts w:cstheme="minorHAnsi"/>
           <w:color w:val="auto"/>
           <w:sz w:val="22"/>
         </w:rPr>
-        <w:lastRenderedPageBreak/>
-        <w:t xml:space="preserve">Moreover, in our planning phase the amount of research and introduction to new technologies were just overwhelming. I have had a change to explore technologies such Google App Engine, learned about servlets and JSP, explore the use of Tomcat server, introduced to GitHub project manager, got to use the </w:t>
+        <w:t>tortoiseGit</w:t>
+      </w:r>
+      <w:proofErr w:type="spellEnd"/>
+      <w:r>
+        <w:rPr>
+          <w:rFonts w:cstheme="minorHAnsi"/>
+          <w:color w:val="auto"/>
+          <w:sz w:val="22"/>
+        </w:rPr>
+        <w:t xml:space="preserve"> tool which we have used to keep version control of this report among others such OneNote. However, the biggest challenge has been understanding infrastructure needs such networking devices and how it works, for instances routers, wireless points and DHCP server.  </w:t>
+      </w:r>
+    </w:p>
+    <w:p>
+      <w:pPr>
+        <w:rPr>
+          <w:rFonts w:cstheme="minorHAnsi"/>
+          <w:color w:val="auto"/>
+          <w:sz w:val="22"/>
+        </w:rPr>
+      </w:pPr>
+      <w:r>
+        <w:rPr>
+          <w:rFonts w:cstheme="minorHAnsi"/>
+          <w:color w:val="auto"/>
+          <w:sz w:val="22"/>
+        </w:rPr>
+        <w:t>For the hardware requirements, I am currently researching options that support the requirements for the project in proposal. So I was requ</w:t>
+      </w:r>
+      <w:r>
+        <w:rPr>
+          <w:rFonts w:cstheme="minorHAnsi"/>
+          <w:color w:val="auto"/>
+          <w:sz w:val="22"/>
+        </w:rPr>
+        <w:t>ired to research about servers</w:t>
+      </w:r>
+      <w:r>
+        <w:rPr>
+          <w:rFonts w:cstheme="minorHAnsi"/>
+          <w:color w:val="auto"/>
+          <w:sz w:val="22"/>
+        </w:rPr>
+        <w:t xml:space="preserve"> and implementation strategies to come up with solutions but only after understanding the purpose of reverse proxy server, application server and database and how to fairly be able to know what specifications these ones must hold to satisfy demand. I am still deepening my knowledge into virtualization and much more is still to be developed in this area of the project.</w:t>
+      </w:r>
+    </w:p>
+    <w:p>
+      <w:pPr>
+        <w:rPr>
+          <w:rFonts w:cstheme="minorHAnsi"/>
+          <w:color w:val="auto"/>
+          <w:sz w:val="22"/>
+        </w:rPr>
+      </w:pPr>
+      <w:r>
+        <w:rPr>
+          <w:rFonts w:cstheme="minorHAnsi"/>
+          <w:color w:val="auto"/>
+          <w:sz w:val="22"/>
+        </w:rPr>
+        <w:t>To conclude, the flexible scope or this project allow us to explore many areas of technology, a</w:t>
+      </w:r>
+      <w:r>
+        <w:rPr>
+          <w:rFonts w:cstheme="minorHAnsi"/>
+          <w:color w:val="auto"/>
+          <w:sz w:val="22"/>
+        </w:rPr>
+        <w:t xml:space="preserve"> </w:t>
+      </w:r>
+      <w:r>
+        <w:rPr>
+          <w:rFonts w:cstheme="minorHAnsi"/>
+          <w:color w:val="auto"/>
+          <w:sz w:val="22"/>
+        </w:rPr>
+        <w:t xml:space="preserve">part of what mentioned above there is much more I could learn about </w:t>
       </w:r>
       <w:proofErr w:type="spellStart"/>
       <w:r>
@@ -9893,7 +10485,7 @@
           <w:color w:val="auto"/>
           <w:sz w:val="22"/>
         </w:rPr>
-        <w:t>tortoiseGit</w:t>
+        <w:t>Iaas</w:t>
       </w:r>
       <w:proofErr w:type="spellEnd"/>
       <w:r>
@@ -9902,163 +10494,43 @@
           <w:color w:val="auto"/>
           <w:sz w:val="22"/>
         </w:rPr>
-        <w:t xml:space="preserve"> tool which we have used to keep version control of this report among others such OneNote. However, the biggest challenge has been understanding infrastructure needs such networking devices and how it works, for instances routers, wireless points and DHCP server.  </w:t>
-      </w:r>
-    </w:p>
-    <w:p>
-      <w:pPr>
+        <w:t xml:space="preserve">, </w:t>
+      </w:r>
+      <w:proofErr w:type="spellStart"/>
+      <w:r>
         <w:rPr>
           <w:rFonts w:cstheme="minorHAnsi"/>
           <w:color w:val="auto"/>
           <w:sz w:val="22"/>
         </w:rPr>
-      </w:pPr>
+        <w:t>Paas</w:t>
+      </w:r>
+      <w:proofErr w:type="spellEnd"/>
       <w:r>
         <w:rPr>
           <w:rFonts w:cstheme="minorHAnsi"/>
           <w:color w:val="auto"/>
           <w:sz w:val="22"/>
         </w:rPr>
-        <w:t xml:space="preserve">For the hardware requirements, I am currently researching options that support the requirements for the project in proposal. </w:t>
-      </w:r>
-      <w:proofErr w:type="gramStart"/>
+        <w:t xml:space="preserve"> and </w:t>
+      </w:r>
+      <w:proofErr w:type="spellStart"/>
       <w:r>
         <w:rPr>
           <w:rFonts w:cstheme="minorHAnsi"/>
           <w:color w:val="auto"/>
           <w:sz w:val="22"/>
         </w:rPr>
-        <w:t>So</w:t>
-      </w:r>
-      <w:proofErr w:type="gramEnd"/>
+        <w:t>Saas</w:t>
+      </w:r>
+      <w:proofErr w:type="spellEnd"/>
       <w:r>
         <w:rPr>
           <w:rFonts w:cstheme="minorHAnsi"/>
           <w:color w:val="auto"/>
           <w:sz w:val="22"/>
         </w:rPr>
-        <w:t xml:space="preserve"> I was requ</w:t>
-      </w:r>
-      <w:r>
-        <w:rPr>
-          <w:rFonts w:cstheme="minorHAnsi"/>
-          <w:color w:val="auto"/>
-          <w:sz w:val="22"/>
-        </w:rPr>
-        <w:t>ired to research about servers</w:t>
-      </w:r>
-      <w:r>
-        <w:rPr>
-          <w:rFonts w:cstheme="minorHAnsi"/>
-          <w:color w:val="auto"/>
-          <w:sz w:val="22"/>
-        </w:rPr>
-        <w:t xml:space="preserve"> and implementation strategies to come up with solutions but only after understanding the purpose of reverse proxy server, application server and database and how to fairly be able to know what specifications these ones must hold to satisfy demand. I am still deepening my knowledge into virtualization and much more is still to be developed in this area of the project.</w:t>
-      </w:r>
-    </w:p>
-    <w:p>
-      <w:pPr>
-        <w:rPr>
-          <w:rFonts w:cstheme="minorHAnsi"/>
-          <w:color w:val="auto"/>
-          <w:sz w:val="22"/>
-        </w:rPr>
-      </w:pPr>
-      <w:r>
-        <w:rPr>
-          <w:rFonts w:cstheme="minorHAnsi"/>
-          <w:color w:val="auto"/>
-          <w:sz w:val="22"/>
-        </w:rPr>
-        <w:t>To conclude, the flexible scope or this project allow us to explore many areas of technology, a</w:t>
-      </w:r>
-      <w:r>
-        <w:rPr>
-          <w:rFonts w:cstheme="minorHAnsi"/>
-          <w:color w:val="auto"/>
-          <w:sz w:val="22"/>
-        </w:rPr>
-        <w:t xml:space="preserve"> </w:t>
-      </w:r>
-      <w:r>
-        <w:rPr>
-          <w:rFonts w:cstheme="minorHAnsi"/>
-          <w:color w:val="auto"/>
-          <w:sz w:val="22"/>
-        </w:rPr>
-        <w:t xml:space="preserve">part of what mentioned above there is much more I could learn about </w:t>
-      </w:r>
-      <w:proofErr w:type="spellStart"/>
-      <w:r>
-        <w:rPr>
-          <w:rFonts w:cstheme="minorHAnsi"/>
-          <w:color w:val="auto"/>
-          <w:sz w:val="22"/>
-        </w:rPr>
-        <w:t>Iaas</w:t>
-      </w:r>
-      <w:proofErr w:type="spellEnd"/>
-      <w:r>
-        <w:rPr>
-          <w:rFonts w:cstheme="minorHAnsi"/>
-          <w:color w:val="auto"/>
-          <w:sz w:val="22"/>
-        </w:rPr>
-        <w:t xml:space="preserve">, </w:t>
-      </w:r>
-      <w:proofErr w:type="spellStart"/>
-      <w:r>
-        <w:rPr>
-          <w:rFonts w:cstheme="minorHAnsi"/>
-          <w:color w:val="auto"/>
-          <w:sz w:val="22"/>
-        </w:rPr>
-        <w:t>Paas</w:t>
-      </w:r>
-      <w:proofErr w:type="spellEnd"/>
-      <w:r>
-        <w:rPr>
-          <w:rFonts w:cstheme="minorHAnsi"/>
-          <w:color w:val="auto"/>
-          <w:sz w:val="22"/>
-        </w:rPr>
-        <w:t xml:space="preserve"> and </w:t>
-      </w:r>
-      <w:proofErr w:type="spellStart"/>
-      <w:r>
-        <w:rPr>
-          <w:rFonts w:cstheme="minorHAnsi"/>
-          <w:color w:val="auto"/>
-          <w:sz w:val="22"/>
-        </w:rPr>
-        <w:t>Saas</w:t>
-      </w:r>
-      <w:proofErr w:type="spellEnd"/>
-      <w:r>
-        <w:rPr>
-          <w:rFonts w:cstheme="minorHAnsi"/>
-          <w:color w:val="auto"/>
-          <w:sz w:val="22"/>
-        </w:rPr>
-        <w:t xml:space="preserve">. But for </w:t>
-      </w:r>
-      <w:proofErr w:type="gramStart"/>
-      <w:r>
-        <w:rPr>
-          <w:rFonts w:cstheme="minorHAnsi"/>
-          <w:color w:val="auto"/>
-          <w:sz w:val="22"/>
-        </w:rPr>
-        <w:t>now</w:t>
-      </w:r>
-      <w:proofErr w:type="gramEnd"/>
-      <w:r>
-        <w:rPr>
-          <w:rFonts w:cstheme="minorHAnsi"/>
-          <w:color w:val="auto"/>
-          <w:sz w:val="22"/>
-        </w:rPr>
-        <w:t xml:space="preserve"> enough have been explored, to add some more to my list we have got familiarized with Feature driven development(FDD) and Kanban, Slack and even seen how a project plan is useful for instance. This journey has been frustrating due to my unexperienced and limited knowledge but little by little we have achieved our goals. </w:t>
+        <w:t xml:space="preserve">. But for now enough have been explored, to add some more to my list we have got familiarized with Feature driven development(FDD) and Kanban, Slack and even seen how a project plan is useful for instance. This journey has been frustrating due to my unexperienced and limited knowledge but little by little we have achieved our goals. </w:t>
       </w:r>
     </w:p>
     <w:p>
@@ -10083,7 +10555,7 @@
 </file>
 
 <file path=word/endnotes.xml><?xml version="1.0" encoding="utf-8"?>
-<w:endnotes xmlns:wpc="http://schemas.microsoft.com/office/word/2010/wordprocessingCanvas" xmlns:cx="http://schemas.microsoft.com/office/drawing/2014/chartex" xmlns:cx1="http://schemas.microsoft.com/office/drawing/2015/9/8/chartex" xmlns:cx2="http://schemas.microsoft.com/office/drawing/2015/10/21/chartex" xmlns:cx3="http://schemas.microsoft.com/office/drawing/2016/5/9/chartex" xmlns:cx4="http://schemas.microsoft.com/office/drawing/2016/5/10/chartex" xmlns:cx5="http://schemas.microsoft.com/office/drawing/2016/5/11/chartex" xmlns:mc="http://schemas.openxmlformats.org/markup-compatibility/2006" xmlns:o="urn:schemas-microsoft-com:office:office" xmlns:r="http://schemas.openxmlformats.org/officeDocument/2006/relationships" xmlns:m="http://schemas.openxmlformats.org/officeDocument/2006/math" xmlns:v="urn:schemas-microsoft-com:vml" xmlns:wp14="http://schemas.microsoft.com/office/word/2010/wordprocessingDrawing" xmlns:wp="http://schemas.openxmlformats.org/drawingml/2006/wordprocessingDrawing" xmlns:w10="urn:schemas-microsoft-com:office:word" xmlns:w="http://schemas.openxmlformats.org/wordprocessingml/2006/main" xmlns:w14="http://schemas.microsoft.com/office/word/2010/wordml" xmlns:w15="http://schemas.microsoft.com/office/word/2012/wordml" xmlns:w16se="http://schemas.microsoft.com/office/word/2015/wordml/symex" xmlns:wpg="http://schemas.microsoft.com/office/word/2010/wordprocessingGroup" xmlns:wpi="http://schemas.microsoft.com/office/word/2010/wordprocessingInk" xmlns:wne="http://schemas.microsoft.com/office/word/2006/wordml" xmlns:wps="http://schemas.microsoft.com/office/word/2010/wordprocessingShape" mc:Ignorable="w14 w15 w16se wp14">
+<w:endnotes xmlns:wpc="http://schemas.microsoft.com/office/word/2010/wordprocessingCanvas" xmlns:cx="http://schemas.microsoft.com/office/drawing/2014/chartex" xmlns:cx1="http://schemas.microsoft.com/office/drawing/2015/9/8/chartex" xmlns:cx2="http://schemas.microsoft.com/office/drawing/2015/10/21/chartex" xmlns:cx3="http://schemas.microsoft.com/office/drawing/2016/5/9/chartex" xmlns:cx4="http://schemas.microsoft.com/office/drawing/2016/5/10/chartex" xmlns:cx5="http://schemas.microsoft.com/office/drawing/2016/5/11/chartex" xmlns:cx6="http://schemas.microsoft.com/office/drawing/2016/5/12/chartex" xmlns:cx7="http://schemas.microsoft.com/office/drawing/2016/5/13/chartex" xmlns:cx8="http://schemas.microsoft.com/office/drawing/2016/5/14/chartex" xmlns:mc="http://schemas.openxmlformats.org/markup-compatibility/2006" xmlns:o="urn:schemas-microsoft-com:office:office" xmlns:r="http://schemas.openxmlformats.org/officeDocument/2006/relationships" xmlns:m="http://schemas.openxmlformats.org/officeDocument/2006/math" xmlns:v="urn:schemas-microsoft-com:vml" xmlns:wp14="http://schemas.microsoft.com/office/word/2010/wordprocessingDrawing" xmlns:wp="http://schemas.openxmlformats.org/drawingml/2006/wordprocessingDrawing" xmlns:w10="urn:schemas-microsoft-com:office:word" xmlns:w="http://schemas.openxmlformats.org/wordprocessingml/2006/main" xmlns:w14="http://schemas.microsoft.com/office/word/2010/wordml" xmlns:w15="http://schemas.microsoft.com/office/word/2012/wordml" xmlns:w16se="http://schemas.microsoft.com/office/word/2015/wordml/symex" xmlns:wpg="http://schemas.microsoft.com/office/word/2010/wordprocessingGroup" xmlns:wpi="http://schemas.microsoft.com/office/word/2010/wordprocessingInk" xmlns:wne="http://schemas.microsoft.com/office/word/2006/wordml" xmlns:wps="http://schemas.microsoft.com/office/word/2010/wordprocessingShape" mc:Ignorable="w14 w15 w16se wp14">
   <w:endnote w:type="separator" w:id="-1">
     <w:p>
       <w:pPr>
@@ -10115,7 +10587,7 @@
 </file>
 
 <file path=word/footer1.xml><?xml version="1.0" encoding="utf-8"?>
-<w:ftr xmlns:wpc="http://schemas.microsoft.com/office/word/2010/wordprocessingCanvas" xmlns:cx="http://schemas.microsoft.com/office/drawing/2014/chartex" xmlns:cx1="http://schemas.microsoft.com/office/drawing/2015/9/8/chartex" xmlns:cx2="http://schemas.microsoft.com/office/drawing/2015/10/21/chartex" xmlns:cx3="http://schemas.microsoft.com/office/drawing/2016/5/9/chartex" xmlns:cx4="http://schemas.microsoft.com/office/drawing/2016/5/10/chartex" xmlns:cx5="http://schemas.microsoft.com/office/drawing/2016/5/11/chartex" xmlns:mc="http://schemas.openxmlformats.org/markup-compatibility/2006" xmlns:o="urn:schemas-microsoft-com:office:office" xmlns:r="http://schemas.openxmlformats.org/officeDocument/2006/relationships" xmlns:m="http://schemas.openxmlformats.org/officeDocument/2006/math" xmlns:v="urn:schemas-microsoft-com:vml" xmlns:wp14="http://schemas.microsoft.com/office/word/2010/wordprocessingDrawing" xmlns:wp="http://schemas.openxmlformats.org/drawingml/2006/wordprocessingDrawing" xmlns:w10="urn:schemas-microsoft-com:office:word" xmlns:w="http://schemas.openxmlformats.org/wordprocessingml/2006/main" xmlns:w14="http://schemas.microsoft.com/office/word/2010/wordml" xmlns:w15="http://schemas.microsoft.com/office/word/2012/wordml" xmlns:w16se="http://schemas.microsoft.com/office/word/2015/wordml/symex" xmlns:wpg="http://schemas.microsoft.com/office/word/2010/wordprocessingGroup" xmlns:wpi="http://schemas.microsoft.com/office/word/2010/wordprocessingInk" xmlns:wne="http://schemas.microsoft.com/office/word/2006/wordml" xmlns:wps="http://schemas.microsoft.com/office/word/2010/wordprocessingShape" mc:Ignorable="w14 w15 w16se wp14">
+<w:ftr xmlns:wpc="http://schemas.microsoft.com/office/word/2010/wordprocessingCanvas" xmlns:cx="http://schemas.microsoft.com/office/drawing/2014/chartex" xmlns:cx1="http://schemas.microsoft.com/office/drawing/2015/9/8/chartex" xmlns:cx2="http://schemas.microsoft.com/office/drawing/2015/10/21/chartex" xmlns:cx3="http://schemas.microsoft.com/office/drawing/2016/5/9/chartex" xmlns:cx4="http://schemas.microsoft.com/office/drawing/2016/5/10/chartex" xmlns:cx5="http://schemas.microsoft.com/office/drawing/2016/5/11/chartex" xmlns:cx6="http://schemas.microsoft.com/office/drawing/2016/5/12/chartex" xmlns:cx7="http://schemas.microsoft.com/office/drawing/2016/5/13/chartex" xmlns:cx8="http://schemas.microsoft.com/office/drawing/2016/5/14/chartex" xmlns:mc="http://schemas.openxmlformats.org/markup-compatibility/2006" xmlns:o="urn:schemas-microsoft-com:office:office" xmlns:r="http://schemas.openxmlformats.org/officeDocument/2006/relationships" xmlns:m="http://schemas.openxmlformats.org/officeDocument/2006/math" xmlns:v="urn:schemas-microsoft-com:vml" xmlns:wp14="http://schemas.microsoft.com/office/word/2010/wordprocessingDrawing" xmlns:wp="http://schemas.openxmlformats.org/drawingml/2006/wordprocessingDrawing" xmlns:w10="urn:schemas-microsoft-com:office:word" xmlns:w="http://schemas.openxmlformats.org/wordprocessingml/2006/main" xmlns:w14="http://schemas.microsoft.com/office/word/2010/wordml" xmlns:w15="http://schemas.microsoft.com/office/word/2012/wordml" xmlns:w16se="http://schemas.microsoft.com/office/word/2015/wordml/symex" xmlns:wpg="http://schemas.microsoft.com/office/word/2010/wordprocessingGroup" xmlns:wpi="http://schemas.microsoft.com/office/word/2010/wordprocessingInk" xmlns:wne="http://schemas.microsoft.com/office/word/2006/wordml" xmlns:wps="http://schemas.microsoft.com/office/word/2010/wordprocessingShape" mc:Ignorable="w14 w15 w16se wp14">
   <w:p>
     <w:pPr>
       <w:pStyle w:val="Footer"/>
@@ -10183,7 +10655,7 @@
       <w:rPr>
         <w:noProof/>
       </w:rPr>
-      <w:t>3</w:t>
+      <w:t>9</w:t>
     </w:r>
     <w:r>
       <w:rPr>
@@ -10196,7 +10668,7 @@
 </file>
 
 <file path=word/footnotes.xml><?xml version="1.0" encoding="utf-8"?>
-<w:footnotes xmlns:wpc="http://schemas.microsoft.com/office/word/2010/wordprocessingCanvas" xmlns:cx="http://schemas.microsoft.com/office/drawing/2014/chartex" xmlns:cx1="http://schemas.microsoft.com/office/drawing/2015/9/8/chartex" xmlns:cx2="http://schemas.microsoft.com/office/drawing/2015/10/21/chartex" xmlns:cx3="http://schemas.microsoft.com/office/drawing/2016/5/9/chartex" xmlns:cx4="http://schemas.microsoft.com/office/drawing/2016/5/10/chartex" xmlns:cx5="http://schemas.microsoft.com/office/drawing/2016/5/11/chartex" xmlns:mc="http://schemas.openxmlformats.org/markup-compatibility/2006" xmlns:o="urn:schemas-microsoft-com:office:office" xmlns:r="http://schemas.openxmlformats.org/officeDocument/2006/relationships" xmlns:m="http://schemas.openxmlformats.org/officeDocument/2006/math" xmlns:v="urn:schemas-microsoft-com:vml" xmlns:wp14="http://schemas.microsoft.com/office/word/2010/wordprocessingDrawing" xmlns:wp="http://schemas.openxmlformats.org/drawingml/2006/wordprocessingDrawing" xmlns:w10="urn:schemas-microsoft-com:office:word" xmlns:w="http://schemas.openxmlformats.org/wordprocessingml/2006/main" xmlns:w14="http://schemas.microsoft.com/office/word/2010/wordml" xmlns:w15="http://schemas.microsoft.com/office/word/2012/wordml" xmlns:w16se="http://schemas.microsoft.com/office/word/2015/wordml/symex" xmlns:wpg="http://schemas.microsoft.com/office/word/2010/wordprocessingGroup" xmlns:wpi="http://schemas.microsoft.com/office/word/2010/wordprocessingInk" xmlns:wne="http://schemas.microsoft.com/office/word/2006/wordml" xmlns:wps="http://schemas.microsoft.com/office/word/2010/wordprocessingShape" mc:Ignorable="w14 w15 w16se wp14">
+<w:footnotes xmlns:wpc="http://schemas.microsoft.com/office/word/2010/wordprocessingCanvas" xmlns:cx="http://schemas.microsoft.com/office/drawing/2014/chartex" xmlns:cx1="http://schemas.microsoft.com/office/drawing/2015/9/8/chartex" xmlns:cx2="http://schemas.microsoft.com/office/drawing/2015/10/21/chartex" xmlns:cx3="http://schemas.microsoft.com/office/drawing/2016/5/9/chartex" xmlns:cx4="http://schemas.microsoft.com/office/drawing/2016/5/10/chartex" xmlns:cx5="http://schemas.microsoft.com/office/drawing/2016/5/11/chartex" xmlns:cx6="http://schemas.microsoft.com/office/drawing/2016/5/12/chartex" xmlns:cx7="http://schemas.microsoft.com/office/drawing/2016/5/13/chartex" xmlns:cx8="http://schemas.microsoft.com/office/drawing/2016/5/14/chartex" xmlns:mc="http://schemas.openxmlformats.org/markup-compatibility/2006" xmlns:o="urn:schemas-microsoft-com:office:office" xmlns:r="http://schemas.openxmlformats.org/officeDocument/2006/relationships" xmlns:m="http://schemas.openxmlformats.org/officeDocument/2006/math" xmlns:v="urn:schemas-microsoft-com:vml" xmlns:wp14="http://schemas.microsoft.com/office/word/2010/wordprocessingDrawing" xmlns:wp="http://schemas.openxmlformats.org/drawingml/2006/wordprocessingDrawing" xmlns:w10="urn:schemas-microsoft-com:office:word" xmlns:w="http://schemas.openxmlformats.org/wordprocessingml/2006/main" xmlns:w14="http://schemas.microsoft.com/office/word/2010/wordml" xmlns:w15="http://schemas.microsoft.com/office/word/2012/wordml" xmlns:w16se="http://schemas.microsoft.com/office/word/2015/wordml/symex" xmlns:wpg="http://schemas.microsoft.com/office/word/2010/wordprocessingGroup" xmlns:wpi="http://schemas.microsoft.com/office/word/2010/wordprocessingInk" xmlns:wne="http://schemas.microsoft.com/office/word/2006/wordml" xmlns:wps="http://schemas.microsoft.com/office/word/2010/wordprocessingShape" mc:Ignorable="w14 w15 w16se wp14">
   <w:footnote w:type="separator" w:id="-1">
     <w:p>
       <w:pPr>
@@ -10228,7 +10700,7 @@
 </file>
 
 <file path=word/numbering.xml><?xml version="1.0" encoding="utf-8"?>
-<w:numbering xmlns:wpc="http://schemas.microsoft.com/office/word/2010/wordprocessingCanvas" xmlns:cx="http://schemas.microsoft.com/office/drawing/2014/chartex" xmlns:cx1="http://schemas.microsoft.com/office/drawing/2015/9/8/chartex" xmlns:cx2="http://schemas.microsoft.com/office/drawing/2015/10/21/chartex" xmlns:cx3="http://schemas.microsoft.com/office/drawing/2016/5/9/chartex" xmlns:cx4="http://schemas.microsoft.com/office/drawing/2016/5/10/chartex" xmlns:cx5="http://schemas.microsoft.com/office/drawing/2016/5/11/chartex" xmlns:mc="http://schemas.openxmlformats.org/markup-compatibility/2006" xmlns:o="urn:schemas-microsoft-com:office:office" xmlns:r="http://schemas.openxmlformats.org/officeDocument/2006/relationships" xmlns:m="http://schemas.openxmlformats.org/officeDocument/2006/math" xmlns:v="urn:schemas-microsoft-com:vml" xmlns:wp14="http://schemas.microsoft.com/office/word/2010/wordprocessingDrawing" xmlns:wp="http://schemas.openxmlformats.org/drawingml/2006/wordprocessingDrawing" xmlns:w10="urn:schemas-microsoft-com:office:word" xmlns:w="http://schemas.openxmlformats.org/wordprocessingml/2006/main" xmlns:w14="http://schemas.microsoft.com/office/word/2010/wordml" xmlns:w15="http://schemas.microsoft.com/office/word/2012/wordml" xmlns:w16se="http://schemas.microsoft.com/office/word/2015/wordml/symex" xmlns:wpg="http://schemas.microsoft.com/office/word/2010/wordprocessingGroup" xmlns:wpi="http://schemas.microsoft.com/office/word/2010/wordprocessingInk" xmlns:wne="http://schemas.microsoft.com/office/word/2006/wordml" xmlns:wps="http://schemas.microsoft.com/office/word/2010/wordprocessingShape" mc:Ignorable="w14 w15 w16se wp14">
+<w:numbering xmlns:wpc="http://schemas.microsoft.com/office/word/2010/wordprocessingCanvas" xmlns:cx="http://schemas.microsoft.com/office/drawing/2014/chartex" xmlns:cx1="http://schemas.microsoft.com/office/drawing/2015/9/8/chartex" xmlns:cx2="http://schemas.microsoft.com/office/drawing/2015/10/21/chartex" xmlns:cx3="http://schemas.microsoft.com/office/drawing/2016/5/9/chartex" xmlns:cx4="http://schemas.microsoft.com/office/drawing/2016/5/10/chartex" xmlns:cx5="http://schemas.microsoft.com/office/drawing/2016/5/11/chartex" xmlns:cx6="http://schemas.microsoft.com/office/drawing/2016/5/12/chartex" xmlns:cx7="http://schemas.microsoft.com/office/drawing/2016/5/13/chartex" xmlns:cx8="http://schemas.microsoft.com/office/drawing/2016/5/14/chartex" xmlns:mc="http://schemas.openxmlformats.org/markup-compatibility/2006" xmlns:o="urn:schemas-microsoft-com:office:office" xmlns:r="http://schemas.openxmlformats.org/officeDocument/2006/relationships" xmlns:m="http://schemas.openxmlformats.org/officeDocument/2006/math" xmlns:v="urn:schemas-microsoft-com:vml" xmlns:wp14="http://schemas.microsoft.com/office/word/2010/wordprocessingDrawing" xmlns:wp="http://schemas.openxmlformats.org/drawingml/2006/wordprocessingDrawing" xmlns:w10="urn:schemas-microsoft-com:office:word" xmlns:w="http://schemas.openxmlformats.org/wordprocessingml/2006/main" xmlns:w14="http://schemas.microsoft.com/office/word/2010/wordml" xmlns:w15="http://schemas.microsoft.com/office/word/2012/wordml" xmlns:w16se="http://schemas.microsoft.com/office/word/2015/wordml/symex" xmlns:wpg="http://schemas.microsoft.com/office/word/2010/wordprocessingGroup" xmlns:wpi="http://schemas.microsoft.com/office/word/2010/wordprocessingInk" xmlns:wne="http://schemas.microsoft.com/office/word/2006/wordml" xmlns:wps="http://schemas.microsoft.com/office/word/2010/wordprocessingShape" mc:Ignorable="w14 w15 w16se wp14">
   <w:abstractNum w:abstractNumId="0" w15:restartNumberingAfterBreak="0">
     <w:nsid w:val="039A48F3"/>
     <w:multiLevelType w:val="multilevel"/>
@@ -13004,7 +13476,7 @@
 </file>
 
 <file path=word/glossary/document.xml><?xml version="1.0" encoding="utf-8"?>
-<w:glossaryDocument xmlns:wpc="http://schemas.microsoft.com/office/word/2010/wordprocessingCanvas" xmlns:cx="http://schemas.microsoft.com/office/drawing/2014/chartex" xmlns:cx1="http://schemas.microsoft.com/office/drawing/2015/9/8/chartex" xmlns:cx2="http://schemas.microsoft.com/office/drawing/2015/10/21/chartex" xmlns:cx3="http://schemas.microsoft.com/office/drawing/2016/5/9/chartex" xmlns:cx4="http://schemas.microsoft.com/office/drawing/2016/5/10/chartex" xmlns:cx5="http://schemas.microsoft.com/office/drawing/2016/5/11/chartex" xmlns:mc="http://schemas.openxmlformats.org/markup-compatibility/2006" xmlns:o="urn:schemas-microsoft-com:office:office" xmlns:r="http://schemas.openxmlformats.org/officeDocument/2006/relationships" xmlns:m="http://schemas.openxmlformats.org/officeDocument/2006/math" xmlns:v="urn:schemas-microsoft-com:vml" xmlns:wp14="http://schemas.microsoft.com/office/word/2010/wordprocessingDrawing" xmlns:wp="http://schemas.openxmlformats.org/drawingml/2006/wordprocessingDrawing" xmlns:w10="urn:schemas-microsoft-com:office:word" xmlns:w="http://schemas.openxmlformats.org/wordprocessingml/2006/main" xmlns:w14="http://schemas.microsoft.com/office/word/2010/wordml" xmlns:w15="http://schemas.microsoft.com/office/word/2012/wordml" xmlns:w16se="http://schemas.microsoft.com/office/word/2015/wordml/symex" xmlns:wpg="http://schemas.microsoft.com/office/word/2010/wordprocessingGroup" xmlns:wpi="http://schemas.microsoft.com/office/word/2010/wordprocessingInk" xmlns:wne="http://schemas.microsoft.com/office/word/2006/wordml" xmlns:wps="http://schemas.microsoft.com/office/word/2010/wordprocessingShape" mc:Ignorable="w14 w15 w16se wp14">
+<w:glossaryDocument xmlns:wpc="http://schemas.microsoft.com/office/word/2010/wordprocessingCanvas" xmlns:cx="http://schemas.microsoft.com/office/drawing/2014/chartex" xmlns:cx1="http://schemas.microsoft.com/office/drawing/2015/9/8/chartex" xmlns:cx2="http://schemas.microsoft.com/office/drawing/2015/10/21/chartex" xmlns:cx3="http://schemas.microsoft.com/office/drawing/2016/5/9/chartex" xmlns:cx4="http://schemas.microsoft.com/office/drawing/2016/5/10/chartex" xmlns:cx5="http://schemas.microsoft.com/office/drawing/2016/5/11/chartex" xmlns:cx6="http://schemas.microsoft.com/office/drawing/2016/5/12/chartex" xmlns:cx7="http://schemas.microsoft.com/office/drawing/2016/5/13/chartex" xmlns:cx8="http://schemas.microsoft.com/office/drawing/2016/5/14/chartex" xmlns:mc="http://schemas.openxmlformats.org/markup-compatibility/2006" xmlns:o="urn:schemas-microsoft-com:office:office" xmlns:r="http://schemas.openxmlformats.org/officeDocument/2006/relationships" xmlns:m="http://schemas.openxmlformats.org/officeDocument/2006/math" xmlns:v="urn:schemas-microsoft-com:vml" xmlns:wp14="http://schemas.microsoft.com/office/word/2010/wordprocessingDrawing" xmlns:wp="http://schemas.openxmlformats.org/drawingml/2006/wordprocessingDrawing" xmlns:w10="urn:schemas-microsoft-com:office:word" xmlns:w="http://schemas.openxmlformats.org/wordprocessingml/2006/main" xmlns:w14="http://schemas.microsoft.com/office/word/2010/wordml" xmlns:w15="http://schemas.microsoft.com/office/word/2012/wordml" xmlns:w16se="http://schemas.microsoft.com/office/word/2015/wordml/symex" xmlns:wpg="http://schemas.microsoft.com/office/word/2010/wordprocessingGroup" xmlns:wpi="http://schemas.microsoft.com/office/word/2010/wordprocessingInk" xmlns:wne="http://schemas.microsoft.com/office/word/2006/wordml" xmlns:wps="http://schemas.microsoft.com/office/word/2010/wordprocessingShape" mc:Ignorable="w14 w15 w16se wp14">
   <w:docParts>
     <w:docPart>
       <w:docPartPr>
@@ -13141,7 +13613,7 @@
     <w:charset w:val="00"/>
     <w:family w:val="swiss"/>
     <w:pitch w:val="variable"/>
-    <w:sig w:usb0="E10022FF" w:usb1="C000E47F" w:usb2="00000029" w:usb3="00000000" w:csb0="000001DF" w:csb1="00000000"/>
+    <w:sig w:usb0="E4002EFF" w:usb1="C000E47F" w:usb2="00000009" w:usb3="00000000" w:csb0="000001FF" w:csb1="00000000"/>
   </w:font>
   <w:font w:name="Helia Core Book">
     <w:altName w:val="Helia Core Book"/>
@@ -13198,6 +13670,7 @@
     <w:rsid w:val="003B69D7"/>
     <w:rsid w:val="00481115"/>
     <w:rsid w:val="004F4DBA"/>
+    <w:rsid w:val="005D14BC"/>
     <w:rsid w:val="0070358C"/>
     <w:rsid w:val="00887D18"/>
     <w:rsid w:val="00985B43"/>
@@ -13951,7 +14424,7 @@
 </file>
 
 <file path=customXml/itemProps3.xml><?xml version="1.0" encoding="utf-8"?>
-<ds:datastoreItem xmlns:ds="http://schemas.openxmlformats.org/officeDocument/2006/customXml" ds:itemID="{850FC41D-C7A4-49A1-8998-942821356A70}">
+<ds:datastoreItem xmlns:ds="http://schemas.openxmlformats.org/officeDocument/2006/customXml" ds:itemID="{6877A000-A333-4EDE-B9DC-DFEFFFDF6964}">
   <ds:schemaRefs>
     <ds:schemaRef ds:uri="http://schemas.openxmlformats.org/officeDocument/2006/bibliography"/>
   </ds:schemaRefs>

</xml_diff>